<commit_message>
Updated both files 18th April 2024
</commit_message>
<xml_diff>
--- a/interview/Interview Questions.docx
+++ b/interview/Interview Questions.docx
@@ -1398,156 +1398,350 @@
           <w:szCs w:val="24"/>
         </w:rPr>
       </w:pPr>
-    </w:p>
-    <w:p>
-      <w:pPr>
-        <w:spacing w:after="0"/>
-        <w:rPr>
-          <w:rFonts w:ascii="Times New Roman" w:hAnsi="Times New Roman" w:cs="Times New Roman"/>
-          <w:sz w:val="24"/>
-          <w:szCs w:val="24"/>
-        </w:rPr>
-      </w:pPr>
-    </w:p>
-    <w:p>
-      <w:pPr>
-        <w:spacing w:after="0"/>
-        <w:rPr>
-          <w:rFonts w:ascii="Times New Roman" w:hAnsi="Times New Roman" w:cs="Times New Roman"/>
-          <w:sz w:val="24"/>
-          <w:szCs w:val="24"/>
-        </w:rPr>
-      </w:pPr>
-    </w:p>
-    <w:p>
-      <w:pPr>
-        <w:spacing w:after="0"/>
-        <w:rPr>
-          <w:rFonts w:ascii="Times New Roman" w:hAnsi="Times New Roman" w:cs="Times New Roman"/>
-          <w:sz w:val="24"/>
-          <w:szCs w:val="24"/>
-        </w:rPr>
-      </w:pPr>
-    </w:p>
-    <w:p>
-      <w:pPr>
-        <w:spacing w:after="0"/>
-        <w:rPr>
-          <w:rFonts w:ascii="Times New Roman" w:hAnsi="Times New Roman" w:cs="Times New Roman"/>
-          <w:sz w:val="24"/>
-          <w:szCs w:val="24"/>
-        </w:rPr>
-      </w:pPr>
-    </w:p>
-    <w:p>
-      <w:pPr>
-        <w:spacing w:after="0"/>
-        <w:rPr>
-          <w:rFonts w:ascii="Times New Roman" w:hAnsi="Times New Roman" w:cs="Times New Roman"/>
-          <w:sz w:val="24"/>
-          <w:szCs w:val="24"/>
-        </w:rPr>
-      </w:pPr>
-    </w:p>
-    <w:p>
-      <w:pPr>
-        <w:spacing w:after="0"/>
-        <w:rPr>
-          <w:rFonts w:ascii="Times New Roman" w:hAnsi="Times New Roman" w:cs="Times New Roman"/>
-          <w:sz w:val="24"/>
-          <w:szCs w:val="24"/>
-        </w:rPr>
-      </w:pPr>
-    </w:p>
-    <w:p>
-      <w:pPr>
-        <w:spacing w:after="0"/>
-        <w:rPr>
-          <w:rFonts w:ascii="Times New Roman" w:hAnsi="Times New Roman" w:cs="Times New Roman"/>
-          <w:sz w:val="24"/>
-          <w:szCs w:val="24"/>
-        </w:rPr>
-      </w:pPr>
-    </w:p>
-    <w:p>
-      <w:pPr>
-        <w:spacing w:after="0"/>
-        <w:rPr>
-          <w:rFonts w:ascii="Times New Roman" w:hAnsi="Times New Roman" w:cs="Times New Roman"/>
-          <w:sz w:val="24"/>
-          <w:szCs w:val="24"/>
-        </w:rPr>
-      </w:pPr>
-    </w:p>
-    <w:p>
-      <w:pPr>
-        <w:spacing w:after="0"/>
-        <w:rPr>
-          <w:rFonts w:ascii="Times New Roman" w:hAnsi="Times New Roman" w:cs="Times New Roman"/>
-          <w:sz w:val="24"/>
-          <w:szCs w:val="24"/>
-        </w:rPr>
-      </w:pPr>
-    </w:p>
-    <w:p>
-      <w:pPr>
-        <w:spacing w:after="0"/>
-        <w:rPr>
-          <w:rFonts w:ascii="Times New Roman" w:hAnsi="Times New Roman" w:cs="Times New Roman"/>
-          <w:sz w:val="24"/>
-          <w:szCs w:val="24"/>
-        </w:rPr>
-      </w:pPr>
-    </w:p>
-    <w:p>
-      <w:pPr>
-        <w:spacing w:after="0"/>
-        <w:rPr>
-          <w:rFonts w:ascii="Times New Roman" w:hAnsi="Times New Roman" w:cs="Times New Roman"/>
-          <w:sz w:val="24"/>
-          <w:szCs w:val="24"/>
-        </w:rPr>
-      </w:pPr>
-    </w:p>
-    <w:p>
-      <w:pPr>
-        <w:spacing w:after="0"/>
-        <w:rPr>
-          <w:rFonts w:ascii="Times New Roman" w:hAnsi="Times New Roman" w:cs="Times New Roman"/>
-          <w:sz w:val="24"/>
-          <w:szCs w:val="24"/>
-        </w:rPr>
-      </w:pPr>
-    </w:p>
-    <w:p>
-      <w:pPr>
-        <w:spacing w:after="0"/>
-        <w:rPr>
-          <w:rFonts w:ascii="Times New Roman" w:hAnsi="Times New Roman" w:cs="Times New Roman"/>
-          <w:sz w:val="24"/>
-          <w:szCs w:val="24"/>
-        </w:rPr>
-      </w:pPr>
-    </w:p>
-    <w:p>
-      <w:pPr>
-        <w:spacing w:after="0"/>
-        <w:rPr>
-          <w:rFonts w:ascii="Times New Roman" w:hAnsi="Times New Roman" w:cs="Times New Roman"/>
-          <w:sz w:val="24"/>
-          <w:szCs w:val="24"/>
-        </w:rPr>
-      </w:pPr>
-    </w:p>
-    <w:p>
-      <w:pPr>
-        <w:spacing w:after="0"/>
-        <w:rPr>
-          <w:rFonts w:ascii="Times New Roman" w:hAnsi="Times New Roman" w:cs="Times New Roman"/>
-          <w:sz w:val="24"/>
-          <w:szCs w:val="24"/>
-        </w:rPr>
-      </w:pPr>
+      <w:r>
+        <w:rPr>
+          <w:rFonts w:ascii="Times New Roman" w:hAnsi="Times New Roman" w:cs="Times New Roman"/>
+          <w:sz w:val="24"/>
+          <w:szCs w:val="24"/>
+        </w:rPr>
+        <w:t>What are different data types in hive?</w:t>
+      </w:r>
+    </w:p>
+    <w:p>
+      <w:pPr>
+        <w:pStyle w:val="ListParagraph"/>
+        <w:numPr>
+          <w:ilvl w:val="1"/>
+          <w:numId w:val="3"/>
+        </w:numPr>
+        <w:spacing w:after="0"/>
+        <w:rPr>
+          <w:rFonts w:ascii="Times New Roman" w:hAnsi="Times New Roman" w:cs="Times New Roman"/>
+          <w:sz w:val="24"/>
+          <w:szCs w:val="24"/>
+        </w:rPr>
+      </w:pPr>
+      <w:r>
+        <w:rPr>
+          <w:rFonts w:ascii="Times New Roman" w:hAnsi="Times New Roman" w:cs="Times New Roman"/>
+          <w:sz w:val="24"/>
+          <w:szCs w:val="24"/>
+        </w:rPr>
+        <w:t>https://cwiki.apache.org/confluence/display/Hive/LanguageManual+Types</w:t>
+      </w:r>
+    </w:p>
+    <w:p>
+      <w:pPr>
+        <w:pStyle w:val="ListParagraph"/>
+        <w:numPr>
+          <w:ilvl w:val="0"/>
+          <w:numId w:val="3"/>
+        </w:numPr>
+        <w:spacing w:after="0"/>
+        <w:rPr>
+          <w:rFonts w:ascii="Times New Roman" w:hAnsi="Times New Roman" w:cs="Times New Roman"/>
+          <w:sz w:val="24"/>
+          <w:szCs w:val="24"/>
+        </w:rPr>
+      </w:pPr>
+      <w:r>
+        <w:rPr>
+          <w:rFonts w:ascii="Times New Roman" w:hAnsi="Times New Roman" w:cs="Times New Roman"/>
+          <w:sz w:val="24"/>
+          <w:szCs w:val="24"/>
+        </w:rPr>
+        <w:t>What are hive subqueries?</w:t>
+      </w:r>
+    </w:p>
+    <w:p>
+      <w:pPr>
+        <w:pStyle w:val="ListParagraph"/>
+        <w:numPr>
+          <w:ilvl w:val="1"/>
+          <w:numId w:val="3"/>
+        </w:numPr>
+        <w:spacing w:after="0"/>
+        <w:rPr>
+          <w:rFonts w:ascii="Times New Roman" w:hAnsi="Times New Roman" w:cs="Times New Roman"/>
+          <w:sz w:val="24"/>
+          <w:szCs w:val="24"/>
+        </w:rPr>
+      </w:pPr>
+      <w:r>
+        <w:rPr>
+          <w:rFonts w:ascii="Times New Roman" w:hAnsi="Times New Roman" w:cs="Times New Roman"/>
+          <w:sz w:val="24"/>
+          <w:szCs w:val="24"/>
+        </w:rPr>
+        <w:t>https://cwiki.apache.org/confluence/display/Hive/LanguageManual+SubQueries</w:t>
+      </w:r>
+    </w:p>
+    <w:p>
+      <w:pPr>
+        <w:pStyle w:val="ListParagraph"/>
+        <w:numPr>
+          <w:ilvl w:val="0"/>
+          <w:numId w:val="3"/>
+        </w:numPr>
+        <w:spacing w:after="0"/>
+        <w:rPr>
+          <w:rFonts w:ascii="Times New Roman" w:hAnsi="Times New Roman" w:cs="Times New Roman"/>
+          <w:sz w:val="24"/>
+          <w:szCs w:val="24"/>
+        </w:rPr>
+      </w:pPr>
+      <w:r>
+        <w:rPr>
+          <w:rFonts w:ascii="Times New Roman" w:hAnsi="Times New Roman" w:cs="Times New Roman"/>
+          <w:sz w:val="24"/>
+          <w:szCs w:val="24"/>
+        </w:rPr>
+        <w:t>What are hive views?</w:t>
+      </w:r>
+      <w:r>
+        <w:rPr>
+          <w:rFonts w:ascii="Times New Roman" w:hAnsi="Times New Roman" w:cs="Times New Roman"/>
+          <w:sz w:val="24"/>
+          <w:szCs w:val="24"/>
+        </w:rPr>
+        <w:t xml:space="preserve"> Why we use views?</w:t>
+      </w:r>
+    </w:p>
+    <w:p>
+      <w:pPr>
+        <w:pStyle w:val="ListParagraph"/>
+        <w:numPr>
+          <w:ilvl w:val="0"/>
+          <w:numId w:val="3"/>
+        </w:numPr>
+        <w:spacing w:after="0"/>
+        <w:rPr>
+          <w:rFonts w:ascii="Times New Roman" w:hAnsi="Times New Roman" w:cs="Times New Roman"/>
+          <w:sz w:val="24"/>
+          <w:szCs w:val="24"/>
+        </w:rPr>
+      </w:pPr>
+      <w:r>
+        <w:rPr>
+          <w:rFonts w:ascii="Times New Roman" w:hAnsi="Times New Roman" w:cs="Times New Roman"/>
+          <w:sz w:val="24"/>
+          <w:szCs w:val="24"/>
+        </w:rPr>
+        <w:t>What are different set operations in hive?</w:t>
+      </w:r>
+    </w:p>
+    <w:p>
+      <w:pPr>
+        <w:pStyle w:val="ListParagraph"/>
+        <w:numPr>
+          <w:ilvl w:val="1"/>
+          <w:numId w:val="3"/>
+        </w:numPr>
+        <w:spacing w:after="0"/>
+        <w:rPr>
+          <w:rFonts w:ascii="Times New Roman" w:hAnsi="Times New Roman" w:cs="Times New Roman"/>
+          <w:sz w:val="24"/>
+          <w:szCs w:val="24"/>
+        </w:rPr>
+      </w:pPr>
+      <w:r>
+        <w:rPr>
+          <w:rFonts w:ascii="Times New Roman" w:hAnsi="Times New Roman" w:cs="Times New Roman"/>
+          <w:sz w:val="24"/>
+          <w:szCs w:val="24"/>
+        </w:rPr>
+        <w:t>https://cwiki.apache.org/confluence/display/Hive/LanguageManual+Union</w:t>
+      </w:r>
+    </w:p>
+    <w:p>
+      <w:pPr>
+        <w:pStyle w:val="ListParagraph"/>
+        <w:numPr>
+          <w:ilvl w:val="0"/>
+          <w:numId w:val="3"/>
+        </w:numPr>
+        <w:spacing w:after="0"/>
+        <w:rPr>
+          <w:rFonts w:ascii="Times New Roman" w:hAnsi="Times New Roman" w:cs="Times New Roman"/>
+          <w:sz w:val="24"/>
+          <w:szCs w:val="24"/>
+        </w:rPr>
+      </w:pPr>
+      <w:r>
+        <w:rPr>
+          <w:rFonts w:ascii="Times New Roman" w:hAnsi="Times New Roman" w:cs="Times New Roman"/>
+          <w:sz w:val="24"/>
+          <w:szCs w:val="24"/>
+        </w:rPr>
+        <w:t>What are the different types of functions in hive?</w:t>
+      </w:r>
+    </w:p>
+    <w:p>
+      <w:pPr>
+        <w:pStyle w:val="ListParagraph"/>
+        <w:numPr>
+          <w:ilvl w:val="1"/>
+          <w:numId w:val="3"/>
+        </w:numPr>
+        <w:spacing w:after="0"/>
+        <w:rPr>
+          <w:rFonts w:ascii="Times New Roman" w:hAnsi="Times New Roman" w:cs="Times New Roman"/>
+          <w:sz w:val="24"/>
+          <w:szCs w:val="24"/>
+        </w:rPr>
+      </w:pPr>
+      <w:r>
+        <w:rPr>
+          <w:rFonts w:ascii="Times New Roman" w:hAnsi="Times New Roman" w:cs="Times New Roman"/>
+          <w:sz w:val="24"/>
+          <w:szCs w:val="24"/>
+        </w:rPr>
+        <w:t>https://cwiki.apache.org/confluence/display/Hive/LanguageManual%20UDF</w:t>
+      </w:r>
+    </w:p>
+    <w:p>
+      <w:pPr>
+        <w:pStyle w:val="ListParagraph"/>
+        <w:numPr>
+          <w:ilvl w:val="0"/>
+          <w:numId w:val="3"/>
+        </w:numPr>
+        <w:spacing w:after="0"/>
+        <w:rPr>
+          <w:rFonts w:ascii="Times New Roman" w:hAnsi="Times New Roman" w:cs="Times New Roman"/>
+          <w:sz w:val="24"/>
+          <w:szCs w:val="24"/>
+        </w:rPr>
+      </w:pPr>
+      <w:r>
+        <w:rPr>
+          <w:rFonts w:ascii="Times New Roman" w:hAnsi="Times New Roman" w:cs="Times New Roman"/>
+          <w:sz w:val="24"/>
+          <w:szCs w:val="24"/>
+        </w:rPr>
+        <w:t>What is lateral view and how we use it?</w:t>
+      </w:r>
+    </w:p>
+    <w:p>
+      <w:pPr>
+        <w:pStyle w:val="ListParagraph"/>
+        <w:numPr>
+          <w:ilvl w:val="1"/>
+          <w:numId w:val="3"/>
+        </w:numPr>
+        <w:spacing w:after="0"/>
+        <w:rPr>
+          <w:rFonts w:ascii="Times New Roman" w:hAnsi="Times New Roman" w:cs="Times New Roman"/>
+          <w:sz w:val="24"/>
+          <w:szCs w:val="24"/>
+        </w:rPr>
+      </w:pPr>
+      <w:hyperlink r:id="rId7" w:history="1">
+        <w:r>
+          <w:rPr>
+            <w:rStyle w:val="Hyperlink"/>
+            <w:rFonts w:ascii="Times New Roman" w:hAnsi="Times New Roman" w:cs="Times New Roman"/>
+            <w:sz w:val="24"/>
+            <w:szCs w:val="24"/>
+          </w:rPr>
+          <w:t>https://spark.apache.org/docs/latest/sql-ref-syntax-qry-select-lateral-view.html</w:t>
+        </w:r>
+      </w:hyperlink>
+    </w:p>
+    <w:p>
+      <w:pPr>
+        <w:pStyle w:val="ListParagraph"/>
+        <w:numPr>
+          <w:ilvl w:val="1"/>
+          <w:numId w:val="3"/>
+        </w:numPr>
+        <w:spacing w:after="0"/>
+        <w:rPr>
+          <w:rFonts w:ascii="Times New Roman" w:hAnsi="Times New Roman" w:cs="Times New Roman"/>
+          <w:sz w:val="24"/>
+          <w:szCs w:val="24"/>
+        </w:rPr>
+      </w:pPr>
+      <w:hyperlink r:id="rId8" w:history="1">
+        <w:r>
+          <w:rPr>
+            <w:rStyle w:val="Hyperlink"/>
+            <w:rFonts w:ascii="Times New Roman" w:hAnsi="Times New Roman" w:cs="Times New Roman"/>
+            <w:sz w:val="24"/>
+            <w:szCs w:val="24"/>
+          </w:rPr>
+          <w:t>https://cwiki.apache.org/confluence/display/Hive/LanguageManual+LateralView</w:t>
+        </w:r>
+      </w:hyperlink>
+    </w:p>
+    <w:p>
+      <w:pPr>
+        <w:pStyle w:val="ListParagraph"/>
+        <w:numPr>
+          <w:ilvl w:val="0"/>
+          <w:numId w:val="3"/>
+        </w:numPr>
+        <w:spacing w:after="0"/>
+        <w:rPr>
+          <w:rFonts w:ascii="Times New Roman" w:hAnsi="Times New Roman" w:cs="Times New Roman"/>
+          <w:sz w:val="24"/>
+          <w:szCs w:val="24"/>
+        </w:rPr>
+      </w:pPr>
+      <w:r>
+        <w:rPr>
+          <w:rFonts w:ascii="Times New Roman" w:hAnsi="Times New Roman" w:cs="Times New Roman"/>
+          <w:sz w:val="24"/>
+          <w:szCs w:val="24"/>
+        </w:rPr>
+        <w:t>How to create temporary as well as permanent custom UDFs in hive?</w:t>
+      </w:r>
+    </w:p>
+    <w:p>
+      <w:pPr>
+        <w:pStyle w:val="ListParagraph"/>
+        <w:numPr>
+          <w:ilvl w:val="1"/>
+          <w:numId w:val="3"/>
+        </w:numPr>
+        <w:spacing w:after="0"/>
+        <w:rPr>
+          <w:rFonts w:ascii="Times New Roman" w:hAnsi="Times New Roman" w:cs="Times New Roman"/>
+          <w:sz w:val="24"/>
+          <w:szCs w:val="24"/>
+        </w:rPr>
+      </w:pPr>
+      <w:r>
+        <w:rPr>
+          <w:rFonts w:ascii="Times New Roman" w:hAnsi="Times New Roman" w:cs="Times New Roman"/>
+          <w:sz w:val="24"/>
+          <w:szCs w:val="24"/>
+        </w:rPr>
+        <w:t>https://cwiki.apache.org/confluence/display/Hive/HivePlugins</w:t>
+      </w:r>
+    </w:p>
+    <w:p>
+      <w:pPr>
+        <w:pStyle w:val="ListParagraph"/>
+        <w:numPr>
+          <w:ilvl w:val="0"/>
+          <w:numId w:val="3"/>
+        </w:numPr>
+        <w:spacing w:after="0"/>
+        <w:rPr>
+          <w:rFonts w:ascii="Times New Roman" w:hAnsi="Times New Roman" w:cs="Times New Roman"/>
+          <w:sz w:val="24"/>
+          <w:szCs w:val="24"/>
+        </w:rPr>
+      </w:pPr>
+      <w:r>
+        <w:rPr>
+          <w:rFonts w:ascii="Times New Roman" w:hAnsi="Times New Roman" w:cs="Times New Roman"/>
+          <w:sz w:val="24"/>
+          <w:szCs w:val="24"/>
+        </w:rPr>
+        <w:t>What is the difference between normalization and de-normalization and what is preferred in hive?</w:t>
+      </w:r>
     </w:p>
     <w:p>
       <w:pPr>
@@ -1685,128 +1879,270 @@
           <w:sz w:val="24"/>
           <w:szCs w:val="24"/>
         </w:rPr>
+        <w:t>What is partitioning?</w:t>
+      </w:r>
+    </w:p>
+    <w:p>
+      <w:pPr>
+        <w:pStyle w:val="ListParagraph"/>
+        <w:numPr>
+          <w:ilvl w:val="0"/>
+          <w:numId w:val="6"/>
+        </w:numPr>
+        <w:spacing w:after="0"/>
+        <w:rPr>
+          <w:rFonts w:ascii="Times New Roman" w:hAnsi="Times New Roman" w:cs="Times New Roman"/>
+          <w:sz w:val="24"/>
+          <w:szCs w:val="24"/>
+        </w:rPr>
+      </w:pPr>
+      <w:r>
+        <w:rPr>
+          <w:rFonts w:ascii="Times New Roman" w:hAnsi="Times New Roman" w:cs="Times New Roman"/>
+          <w:sz w:val="24"/>
+          <w:szCs w:val="24"/>
+        </w:rPr>
+        <w:t>How do you select</w:t>
+      </w:r>
+      <w:r>
+        <w:rPr>
+          <w:rFonts w:ascii="Times New Roman" w:hAnsi="Times New Roman" w:cs="Times New Roman"/>
+          <w:sz w:val="24"/>
+          <w:szCs w:val="24"/>
+        </w:rPr>
+        <w:t xml:space="preserve"> proper</w:t>
+      </w:r>
+      <w:r>
+        <w:rPr>
+          <w:rFonts w:ascii="Times New Roman" w:hAnsi="Times New Roman" w:cs="Times New Roman"/>
+          <w:sz w:val="24"/>
+          <w:szCs w:val="24"/>
+        </w:rPr>
+        <w:t xml:space="preserve"> columns for partitioning?</w:t>
+      </w:r>
+    </w:p>
+    <w:p>
+      <w:pPr>
+        <w:pStyle w:val="ListParagraph"/>
+        <w:numPr>
+          <w:ilvl w:val="0"/>
+          <w:numId w:val="6"/>
+        </w:numPr>
+        <w:spacing w:after="0"/>
+        <w:rPr>
+          <w:rFonts w:ascii="Times New Roman" w:hAnsi="Times New Roman" w:cs="Times New Roman"/>
+          <w:sz w:val="24"/>
+          <w:szCs w:val="24"/>
+        </w:rPr>
+      </w:pPr>
+      <w:r>
+        <w:rPr>
+          <w:rFonts w:ascii="Times New Roman" w:hAnsi="Times New Roman" w:cs="Times New Roman"/>
+          <w:sz w:val="24"/>
+          <w:szCs w:val="24"/>
+        </w:rPr>
+        <w:t>What is the difference between static and dynamic partitioning?</w:t>
+      </w:r>
+    </w:p>
+    <w:p>
+      <w:pPr>
+        <w:pStyle w:val="ListParagraph"/>
+        <w:numPr>
+          <w:ilvl w:val="0"/>
+          <w:numId w:val="6"/>
+        </w:numPr>
+        <w:spacing w:after="0"/>
+        <w:rPr>
+          <w:rFonts w:ascii="Times New Roman" w:hAnsi="Times New Roman" w:cs="Times New Roman"/>
+          <w:sz w:val="24"/>
+          <w:szCs w:val="24"/>
+        </w:rPr>
+      </w:pPr>
+      <w:r>
+        <w:rPr>
+          <w:rFonts w:ascii="Times New Roman" w:hAnsi="Times New Roman" w:cs="Times New Roman"/>
+          <w:sz w:val="24"/>
+          <w:szCs w:val="24"/>
+        </w:rPr>
+        <w:t>What is bucketing?</w:t>
+      </w:r>
+    </w:p>
+    <w:p>
+      <w:pPr>
+        <w:pStyle w:val="ListParagraph"/>
+        <w:numPr>
+          <w:ilvl w:val="0"/>
+          <w:numId w:val="6"/>
+        </w:numPr>
+        <w:spacing w:after="0"/>
+        <w:rPr>
+          <w:rFonts w:ascii="Times New Roman" w:hAnsi="Times New Roman" w:cs="Times New Roman"/>
+          <w:sz w:val="24"/>
+          <w:szCs w:val="24"/>
+        </w:rPr>
+      </w:pPr>
+      <w:r>
+        <w:rPr>
+          <w:rFonts w:ascii="Times New Roman" w:hAnsi="Times New Roman" w:cs="Times New Roman"/>
+          <w:sz w:val="24"/>
+          <w:szCs w:val="24"/>
+        </w:rPr>
+        <w:t>How do you select proper columns for bucketing?</w:t>
+      </w:r>
+    </w:p>
+    <w:p>
+      <w:pPr>
+        <w:pStyle w:val="ListParagraph"/>
+        <w:numPr>
+          <w:ilvl w:val="0"/>
+          <w:numId w:val="6"/>
+        </w:numPr>
+        <w:spacing w:after="0"/>
+        <w:rPr>
+          <w:rFonts w:ascii="Times New Roman" w:hAnsi="Times New Roman" w:cs="Times New Roman"/>
+          <w:sz w:val="24"/>
+          <w:szCs w:val="24"/>
+        </w:rPr>
+      </w:pPr>
+      <w:r>
+        <w:rPr>
+          <w:rFonts w:ascii="Times New Roman" w:hAnsi="Times New Roman" w:cs="Times New Roman"/>
+          <w:sz w:val="24"/>
+          <w:szCs w:val="24"/>
+        </w:rPr>
+        <w:t>How to calculate the number of buckets</w:t>
+      </w:r>
+      <w:r>
+        <w:rPr>
+          <w:rFonts w:ascii="Times New Roman" w:hAnsi="Times New Roman" w:cs="Times New Roman"/>
+          <w:sz w:val="24"/>
+          <w:szCs w:val="24"/>
+        </w:rPr>
+        <w:t xml:space="preserve"> needed</w:t>
+      </w:r>
+      <w:r>
+        <w:rPr>
+          <w:rFonts w:ascii="Times New Roman" w:hAnsi="Times New Roman" w:cs="Times New Roman"/>
+          <w:sz w:val="24"/>
+          <w:szCs w:val="24"/>
+        </w:rPr>
+        <w:t>?</w:t>
+      </w:r>
+    </w:p>
+    <w:p>
+      <w:pPr>
+        <w:pStyle w:val="ListParagraph"/>
+        <w:numPr>
+          <w:ilvl w:val="0"/>
+          <w:numId w:val="6"/>
+        </w:numPr>
+        <w:spacing w:after="0"/>
+        <w:rPr>
+          <w:rFonts w:ascii="Times New Roman" w:hAnsi="Times New Roman" w:cs="Times New Roman"/>
+          <w:sz w:val="24"/>
+          <w:szCs w:val="24"/>
+        </w:rPr>
+      </w:pPr>
+      <w:r>
+        <w:rPr>
+          <w:rFonts w:ascii="Times New Roman" w:hAnsi="Times New Roman" w:cs="Times New Roman"/>
+          <w:sz w:val="24"/>
+          <w:szCs w:val="24"/>
+        </w:rPr>
+        <w:t>Can we have partitions inside buckets? Can we have buckets inside partitions?</w:t>
+      </w:r>
+    </w:p>
+    <w:p>
+      <w:pPr>
+        <w:pStyle w:val="ListParagraph"/>
+        <w:numPr>
+          <w:ilvl w:val="0"/>
+          <w:numId w:val="6"/>
+        </w:numPr>
+        <w:spacing w:after="0"/>
+        <w:rPr>
+          <w:rFonts w:ascii="Times New Roman" w:hAnsi="Times New Roman" w:cs="Times New Roman"/>
+          <w:sz w:val="24"/>
+          <w:szCs w:val="24"/>
+        </w:rPr>
+      </w:pPr>
+      <w:r>
+        <w:rPr>
+          <w:rFonts w:ascii="Times New Roman" w:hAnsi="Times New Roman" w:cs="Times New Roman"/>
+          <w:sz w:val="24"/>
+          <w:szCs w:val="24"/>
+        </w:rPr>
+        <w:t>Tell some differences between partitioning and bucketing.</w:t>
+      </w:r>
+    </w:p>
+    <w:p>
+      <w:pPr>
+        <w:pStyle w:val="ListParagraph"/>
+        <w:numPr>
+          <w:ilvl w:val="0"/>
+          <w:numId w:val="6"/>
+        </w:numPr>
+        <w:spacing w:after="0"/>
+        <w:rPr>
+          <w:rFonts w:ascii="Times New Roman" w:hAnsi="Times New Roman" w:cs="Times New Roman"/>
+          <w:sz w:val="24"/>
+          <w:szCs w:val="24"/>
+        </w:rPr>
+      </w:pPr>
+      <w:r>
+        <w:rPr>
+          <w:rFonts w:ascii="Times New Roman" w:hAnsi="Times New Roman" w:cs="Times New Roman"/>
+          <w:sz w:val="24"/>
+          <w:szCs w:val="24"/>
+        </w:rPr>
+        <w:t>Given following operations - filter, joins, group by - which of them get optimized with the help of partitioning, which of them get optimized with the help of bucketing?</w:t>
+      </w:r>
+    </w:p>
+    <w:p>
+      <w:pPr>
+        <w:pStyle w:val="ListParagraph"/>
+        <w:numPr>
+          <w:ilvl w:val="0"/>
+          <w:numId w:val="6"/>
+        </w:numPr>
+        <w:spacing w:after="0"/>
+        <w:rPr>
+          <w:rFonts w:ascii="Times New Roman" w:hAnsi="Times New Roman" w:cs="Times New Roman"/>
+          <w:sz w:val="24"/>
+          <w:szCs w:val="24"/>
+        </w:rPr>
+      </w:pPr>
+      <w:r>
+        <w:rPr>
+          <w:rFonts w:ascii="Times New Roman" w:hAnsi="Times New Roman" w:cs="Times New Roman"/>
+          <w:sz w:val="24"/>
+          <w:szCs w:val="24"/>
+        </w:rPr>
         <w:t>What is broadcast join and when to use it?</w:t>
       </w:r>
     </w:p>
     <w:p>
       <w:pPr>
-        <w:spacing w:after="0"/>
-        <w:rPr>
-          <w:rFonts w:ascii="Times New Roman" w:hAnsi="Times New Roman" w:cs="Times New Roman"/>
-          <w:sz w:val="24"/>
-          <w:szCs w:val="24"/>
-        </w:rPr>
-      </w:pPr>
-    </w:p>
-    <w:p>
-      <w:pPr>
-        <w:spacing w:after="0"/>
-        <w:rPr>
-          <w:rFonts w:ascii="Times New Roman" w:hAnsi="Times New Roman" w:cs="Times New Roman"/>
-          <w:sz w:val="24"/>
-          <w:szCs w:val="24"/>
-        </w:rPr>
-      </w:pPr>
-    </w:p>
-    <w:p>
-      <w:pPr>
-        <w:spacing w:after="0"/>
-        <w:rPr>
-          <w:rFonts w:ascii="Times New Roman" w:hAnsi="Times New Roman" w:cs="Times New Roman"/>
-          <w:sz w:val="24"/>
-          <w:szCs w:val="24"/>
-        </w:rPr>
-      </w:pPr>
-    </w:p>
-    <w:p>
-      <w:pPr>
-        <w:spacing w:after="0"/>
-        <w:rPr>
-          <w:rFonts w:ascii="Times New Roman" w:hAnsi="Times New Roman" w:cs="Times New Roman"/>
-          <w:sz w:val="24"/>
-          <w:szCs w:val="24"/>
-        </w:rPr>
-      </w:pPr>
-    </w:p>
-    <w:p>
-      <w:pPr>
-        <w:spacing w:after="0"/>
-        <w:rPr>
-          <w:rFonts w:ascii="Times New Roman" w:hAnsi="Times New Roman" w:cs="Times New Roman"/>
-          <w:sz w:val="24"/>
-          <w:szCs w:val="24"/>
-        </w:rPr>
-      </w:pPr>
-    </w:p>
-    <w:p>
-      <w:pPr>
-        <w:spacing w:after="0"/>
-        <w:rPr>
-          <w:rFonts w:ascii="Times New Roman" w:hAnsi="Times New Roman" w:cs="Times New Roman"/>
-          <w:sz w:val="24"/>
-          <w:szCs w:val="24"/>
-        </w:rPr>
-      </w:pPr>
-    </w:p>
-    <w:p>
-      <w:pPr>
-        <w:spacing w:after="0"/>
-        <w:rPr>
-          <w:rFonts w:ascii="Times New Roman" w:hAnsi="Times New Roman" w:cs="Times New Roman"/>
-          <w:sz w:val="24"/>
-          <w:szCs w:val="24"/>
-        </w:rPr>
-      </w:pPr>
-    </w:p>
-    <w:p>
-      <w:pPr>
-        <w:spacing w:after="0"/>
-        <w:rPr>
-          <w:rFonts w:ascii="Times New Roman" w:hAnsi="Times New Roman" w:cs="Times New Roman"/>
-          <w:sz w:val="24"/>
-          <w:szCs w:val="24"/>
-        </w:rPr>
-      </w:pPr>
-    </w:p>
-    <w:p>
-      <w:pPr>
-        <w:spacing w:after="0"/>
-        <w:rPr>
-          <w:rFonts w:ascii="Times New Roman" w:hAnsi="Times New Roman" w:cs="Times New Roman"/>
-          <w:sz w:val="24"/>
-          <w:szCs w:val="24"/>
-        </w:rPr>
-      </w:pPr>
-    </w:p>
-    <w:p>
-      <w:pPr>
-        <w:spacing w:after="0"/>
-        <w:rPr>
-          <w:rFonts w:ascii="Times New Roman" w:hAnsi="Times New Roman" w:cs="Times New Roman"/>
-          <w:sz w:val="24"/>
-          <w:szCs w:val="24"/>
-        </w:rPr>
-      </w:pPr>
-    </w:p>
-    <w:p>
-      <w:pPr>
-        <w:spacing w:after="0"/>
-        <w:rPr>
-          <w:rFonts w:ascii="Times New Roman" w:hAnsi="Times New Roman" w:cs="Times New Roman"/>
-          <w:sz w:val="24"/>
-          <w:szCs w:val="24"/>
-        </w:rPr>
-      </w:pPr>
-    </w:p>
-    <w:p>
-      <w:pPr>
-        <w:spacing w:after="0"/>
-        <w:rPr>
-          <w:rFonts w:ascii="Times New Roman" w:hAnsi="Times New Roman" w:cs="Times New Roman"/>
-          <w:sz w:val="24"/>
-          <w:szCs w:val="24"/>
-        </w:rPr>
-      </w:pPr>
+        <w:pStyle w:val="ListParagraph"/>
+        <w:numPr>
+          <w:ilvl w:val="0"/>
+          <w:numId w:val="6"/>
+        </w:numPr>
+        <w:spacing w:after="0"/>
+        <w:rPr>
+          <w:rFonts w:ascii="Times New Roman" w:hAnsi="Times New Roman" w:cs="Times New Roman"/>
+          <w:sz w:val="24"/>
+          <w:szCs w:val="24"/>
+        </w:rPr>
+      </w:pPr>
+      <w:r>
+        <w:rPr>
+          <w:rFonts w:ascii="Times New Roman" w:hAnsi="Times New Roman" w:cs="Times New Roman"/>
+          <w:sz w:val="24"/>
+          <w:szCs w:val="24"/>
+        </w:rPr>
+        <w:t>What is the difference between row and columnar file formats? Why columnar file formats are preferred?</w:t>
+      </w:r>
     </w:p>
     <w:p>
       <w:pPr>
@@ -2136,23 +2472,49 @@
     </w:p>
     <w:p>
       <w:pPr>
-        <w:spacing w:after="0"/>
-        <w:rPr>
-          <w:rFonts w:ascii="Times New Roman" w:hAnsi="Times New Roman" w:cs="Times New Roman"/>
-          <w:sz w:val="24"/>
-          <w:szCs w:val="24"/>
-        </w:rPr>
-      </w:pPr>
-    </w:p>
-    <w:p>
-      <w:pPr>
-        <w:spacing w:after="0"/>
-        <w:rPr>
-          <w:rFonts w:ascii="Times New Roman" w:hAnsi="Times New Roman" w:cs="Times New Roman"/>
-          <w:sz w:val="24"/>
-          <w:szCs w:val="24"/>
-        </w:rPr>
-      </w:pPr>
+        <w:pStyle w:val="ListParagraph"/>
+        <w:numPr>
+          <w:ilvl w:val="0"/>
+          <w:numId w:val="7"/>
+        </w:numPr>
+        <w:spacing w:after="0"/>
+        <w:rPr>
+          <w:rFonts w:ascii="Times New Roman" w:hAnsi="Times New Roman" w:cs="Times New Roman"/>
+          <w:sz w:val="24"/>
+          <w:szCs w:val="24"/>
+        </w:rPr>
+      </w:pPr>
+      <w:r>
+        <w:rPr>
+          <w:rFonts w:ascii="Times New Roman" w:hAnsi="Times New Roman" w:cs="Times New Roman"/>
+          <w:sz w:val="24"/>
+          <w:szCs w:val="24"/>
+        </w:rPr>
+        <w:t>Difference between normalization and de-normalization.</w:t>
+      </w:r>
+    </w:p>
+    <w:p>
+      <w:pPr>
+        <w:pStyle w:val="ListParagraph"/>
+        <w:numPr>
+          <w:ilvl w:val="0"/>
+          <w:numId w:val="7"/>
+        </w:numPr>
+        <w:spacing w:after="0"/>
+        <w:rPr>
+          <w:rFonts w:ascii="Times New Roman" w:hAnsi="Times New Roman" w:cs="Times New Roman"/>
+          <w:sz w:val="24"/>
+          <w:szCs w:val="24"/>
+        </w:rPr>
+      </w:pPr>
+      <w:r>
+        <w:rPr>
+          <w:rFonts w:ascii="Times New Roman" w:hAnsi="Times New Roman" w:cs="Times New Roman"/>
+          <w:sz w:val="24"/>
+          <w:szCs w:val="24"/>
+        </w:rPr>
+        <w:t>What are the different normal forms?</w:t>
+      </w:r>
     </w:p>
     <w:p>
       <w:pPr>
@@ -4895,6 +5257,29 @@
     <w:uiPriority w:val="99"/>
     <w:rsid w:val="00077166"/>
   </w:style>
+  <w:style w:type="character" w:styleId="Hyperlink">
+    <w:name w:val="Hyperlink"/>
+    <w:basedOn w:val="DefaultParagraphFont"/>
+    <w:uiPriority w:val="99"/>
+    <w:unhideWhenUsed/>
+    <w:rsid w:val="00786831"/>
+    <w:rPr>
+      <w:color w:val="0563C1" w:themeColor="hyperlink"/>
+      <w:u w:val="single"/>
+    </w:rPr>
+  </w:style>
+  <w:style w:type="character" w:styleId="UnresolvedMention">
+    <w:name w:val="Unresolved Mention"/>
+    <w:basedOn w:val="DefaultParagraphFont"/>
+    <w:uiPriority w:val="99"/>
+    <w:semiHidden/>
+    <w:unhideWhenUsed/>
+    <w:rsid w:val="00786831"/>
+    <w:rPr>
+      <w:color w:val="605E5C"/>
+      <w:shd w:val="clear" w:color="auto" w:fill="E1DFDD"/>
+    </w:rPr>
+  </w:style>
 </w:styles>
 </file>
 

</xml_diff>

<commit_message>
Updated 19th April 2024
</commit_message>
<xml_diff>
--- a/interview/Interview Questions.docx
+++ b/interview/Interview Questions.docx
@@ -1711,14 +1711,17 @@
           <w:szCs w:val="24"/>
         </w:rPr>
       </w:pPr>
-      <w:r>
-        <w:rPr>
-          <w:rFonts w:ascii="Times New Roman" w:hAnsi="Times New Roman" w:cs="Times New Roman"/>
-          <w:sz w:val="24"/>
-          <w:szCs w:val="24"/>
-        </w:rPr>
-        <w:t>https://cwiki.apache.org/confluence/display/Hive/HivePlugins</w:t>
-      </w:r>
+      <w:hyperlink r:id="rId9" w:history="1">
+        <w:r>
+          <w:rPr>
+            <w:rStyle w:val="Hyperlink"/>
+            <w:rFonts w:ascii="Times New Roman" w:hAnsi="Times New Roman" w:cs="Times New Roman"/>
+            <w:sz w:val="24"/>
+            <w:szCs w:val="24"/>
+          </w:rPr>
+          <w:t>https://cwiki.apache.org/confluence/display/Hive/HivePlugins</w:t>
+        </w:r>
+      </w:hyperlink>
     </w:p>
     <w:p>
       <w:pPr>
@@ -1740,18 +1743,31 @@
           <w:sz w:val="24"/>
           <w:szCs w:val="24"/>
         </w:rPr>
+        <w:t>What is the difference between order by, sort by, distribute by, cluster by?</w:t>
+      </w:r>
+    </w:p>
+    <w:p>
+      <w:pPr>
+        <w:pStyle w:val="ListParagraph"/>
+        <w:numPr>
+          <w:ilvl w:val="0"/>
+          <w:numId w:val="3"/>
+        </w:numPr>
+        <w:spacing w:after="0"/>
+        <w:rPr>
+          <w:rFonts w:ascii="Times New Roman" w:hAnsi="Times New Roman" w:cs="Times New Roman"/>
+          <w:sz w:val="24"/>
+          <w:szCs w:val="24"/>
+        </w:rPr>
+      </w:pPr>
+      <w:r>
+        <w:rPr>
+          <w:rFonts w:ascii="Times New Roman" w:hAnsi="Times New Roman" w:cs="Times New Roman"/>
+          <w:sz w:val="24"/>
+          <w:szCs w:val="24"/>
+        </w:rPr>
         <w:t>What is the difference between normalization and de-normalization and what is preferred in hive?</w:t>
       </w:r>
-    </w:p>
-    <w:p>
-      <w:pPr>
-        <w:spacing w:after="0"/>
-        <w:rPr>
-          <w:rFonts w:ascii="Times New Roman" w:hAnsi="Times New Roman" w:cs="Times New Roman"/>
-          <w:sz w:val="24"/>
-          <w:szCs w:val="24"/>
-        </w:rPr>
-      </w:pPr>
     </w:p>
     <w:p>
       <w:pPr>
@@ -2118,6 +2134,2002 @@
           <w:sz w:val="24"/>
           <w:szCs w:val="24"/>
         </w:rPr>
+        <w:t>What are the configurations that need to be set for partitioning and bucketing?</w:t>
+      </w:r>
+    </w:p>
+    <w:p>
+      <w:pPr>
+        <w:pStyle w:val="ListParagraph"/>
+        <w:numPr>
+          <w:ilvl w:val="1"/>
+          <w:numId w:val="6"/>
+        </w:numPr>
+        <w:spacing w:after="0"/>
+        <w:rPr>
+          <w:rFonts w:ascii="Times New Roman" w:hAnsi="Times New Roman" w:cs="Times New Roman"/>
+          <w:sz w:val="24"/>
+          <w:szCs w:val="24"/>
+        </w:rPr>
+      </w:pPr>
+      <w:r>
+        <w:rPr>
+          <w:rFonts w:ascii="Times New Roman" w:hAnsi="Times New Roman" w:cs="Times New Roman"/>
+          <w:sz w:val="24"/>
+          <w:szCs w:val="24"/>
+        </w:rPr>
+        <w:t xml:space="preserve">hive&gt; SET </w:t>
+      </w:r>
+      <w:proofErr w:type="spellStart"/>
+      <w:proofErr w:type="gramStart"/>
+      <w:r>
+        <w:rPr>
+          <w:rFonts w:ascii="Times New Roman" w:hAnsi="Times New Roman" w:cs="Times New Roman"/>
+          <w:sz w:val="24"/>
+          <w:szCs w:val="24"/>
+        </w:rPr>
+        <w:t>hive.exec</w:t>
+      </w:r>
+      <w:proofErr w:type="gramEnd"/>
+      <w:r>
+        <w:rPr>
+          <w:rFonts w:ascii="Times New Roman" w:hAnsi="Times New Roman" w:cs="Times New Roman"/>
+          <w:sz w:val="24"/>
+          <w:szCs w:val="24"/>
+        </w:rPr>
+        <w:t>.dynamic.partition</w:t>
+      </w:r>
+      <w:proofErr w:type="spellEnd"/>
+      <w:r>
+        <w:rPr>
+          <w:rFonts w:ascii="Times New Roman" w:hAnsi="Times New Roman" w:cs="Times New Roman"/>
+          <w:sz w:val="24"/>
+          <w:szCs w:val="24"/>
+        </w:rPr>
+        <w:t>=true;</w:t>
+      </w:r>
+    </w:p>
+    <w:p>
+      <w:pPr>
+        <w:pStyle w:val="ListParagraph"/>
+        <w:numPr>
+          <w:ilvl w:val="1"/>
+          <w:numId w:val="6"/>
+        </w:numPr>
+        <w:spacing w:after="0"/>
+        <w:rPr>
+          <w:rFonts w:ascii="Times New Roman" w:hAnsi="Times New Roman" w:cs="Times New Roman"/>
+          <w:sz w:val="24"/>
+          <w:szCs w:val="24"/>
+        </w:rPr>
+      </w:pPr>
+      <w:r>
+        <w:rPr>
+          <w:rFonts w:ascii="Times New Roman" w:hAnsi="Times New Roman" w:cs="Times New Roman"/>
+          <w:sz w:val="24"/>
+          <w:szCs w:val="24"/>
+        </w:rPr>
+        <w:t xml:space="preserve">hive&gt; SET </w:t>
+      </w:r>
+      <w:proofErr w:type="spellStart"/>
+      <w:proofErr w:type="gramStart"/>
+      <w:r>
+        <w:rPr>
+          <w:rFonts w:ascii="Times New Roman" w:hAnsi="Times New Roman" w:cs="Times New Roman"/>
+          <w:sz w:val="24"/>
+          <w:szCs w:val="24"/>
+        </w:rPr>
+        <w:t>hive.exec</w:t>
+      </w:r>
+      <w:proofErr w:type="gramEnd"/>
+      <w:r>
+        <w:rPr>
+          <w:rFonts w:ascii="Times New Roman" w:hAnsi="Times New Roman" w:cs="Times New Roman"/>
+          <w:sz w:val="24"/>
+          <w:szCs w:val="24"/>
+        </w:rPr>
+        <w:t>.dynamic.partition.mode</w:t>
+      </w:r>
+      <w:proofErr w:type="spellEnd"/>
+      <w:r>
+        <w:rPr>
+          <w:rFonts w:ascii="Times New Roman" w:hAnsi="Times New Roman" w:cs="Times New Roman"/>
+          <w:sz w:val="24"/>
+          <w:szCs w:val="24"/>
+        </w:rPr>
+        <w:t>=non-strict;</w:t>
+      </w:r>
+    </w:p>
+    <w:p>
+      <w:pPr>
+        <w:pStyle w:val="ListParagraph"/>
+        <w:numPr>
+          <w:ilvl w:val="1"/>
+          <w:numId w:val="6"/>
+        </w:numPr>
+        <w:spacing w:after="0"/>
+        <w:rPr>
+          <w:rFonts w:ascii="Times New Roman" w:hAnsi="Times New Roman" w:cs="Times New Roman"/>
+          <w:sz w:val="24"/>
+          <w:szCs w:val="24"/>
+        </w:rPr>
+      </w:pPr>
+      <w:r>
+        <w:rPr>
+          <w:rFonts w:ascii="Times New Roman" w:hAnsi="Times New Roman" w:cs="Times New Roman"/>
+          <w:sz w:val="24"/>
+          <w:szCs w:val="24"/>
+        </w:rPr>
+        <w:t xml:space="preserve">hive&gt; SET </w:t>
+      </w:r>
+      <w:proofErr w:type="spellStart"/>
+      <w:proofErr w:type="gramStart"/>
+      <w:r>
+        <w:rPr>
+          <w:rFonts w:ascii="Times New Roman" w:hAnsi="Times New Roman" w:cs="Times New Roman"/>
+          <w:sz w:val="24"/>
+          <w:szCs w:val="24"/>
+        </w:rPr>
+        <w:t>hive.enforce</w:t>
+      </w:r>
+      <w:proofErr w:type="gramEnd"/>
+      <w:r>
+        <w:rPr>
+          <w:rFonts w:ascii="Times New Roman" w:hAnsi="Times New Roman" w:cs="Times New Roman"/>
+          <w:sz w:val="24"/>
+          <w:szCs w:val="24"/>
+        </w:rPr>
+        <w:t>.bucketing</w:t>
+      </w:r>
+      <w:proofErr w:type="spellEnd"/>
+      <w:r>
+        <w:rPr>
+          <w:rFonts w:ascii="Times New Roman" w:hAnsi="Times New Roman" w:cs="Times New Roman"/>
+          <w:sz w:val="24"/>
+          <w:szCs w:val="24"/>
+        </w:rPr>
+        <w:t xml:space="preserve"> =true;​</w:t>
+      </w:r>
+    </w:p>
+    <w:p>
+      <w:pPr>
+        <w:pStyle w:val="ListParagraph"/>
+        <w:numPr>
+          <w:ilvl w:val="1"/>
+          <w:numId w:val="6"/>
+        </w:numPr>
+        <w:spacing w:after="0"/>
+        <w:rPr>
+          <w:rFonts w:ascii="Times New Roman" w:hAnsi="Times New Roman" w:cs="Times New Roman"/>
+          <w:sz w:val="24"/>
+          <w:szCs w:val="24"/>
+        </w:rPr>
+      </w:pPr>
+      <w:hyperlink r:id="rId10" w:history="1">
+        <w:r>
+          <w:rPr>
+            <w:rStyle w:val="Hyperlink"/>
+            <w:rFonts w:ascii="Times New Roman" w:hAnsi="Times New Roman" w:cs="Times New Roman"/>
+            <w:sz w:val="24"/>
+            <w:szCs w:val="24"/>
+          </w:rPr>
+          <w:t>https://medium.com/@sujathamudadla1213/how-can-you-configure-hive-for-dynamic-partitioning-and-specify-the-number-of-reducers-for-a-job-1a6464da4143</w:t>
+        </w:r>
+      </w:hyperlink>
+    </w:p>
+    <w:p>
+      <w:pPr>
+        <w:spacing w:after="0"/>
+        <w:rPr>
+          <w:rFonts w:ascii="Times New Roman" w:hAnsi="Times New Roman" w:cs="Times New Roman"/>
+          <w:sz w:val="24"/>
+          <w:szCs w:val="24"/>
+        </w:rPr>
+      </w:pPr>
+    </w:p>
+    <w:p>
+      <w:pPr>
+        <w:spacing w:after="0"/>
+        <w:rPr>
+          <w:rFonts w:ascii="Times New Roman" w:hAnsi="Times New Roman" w:cs="Times New Roman"/>
+          <w:sz w:val="24"/>
+          <w:szCs w:val="24"/>
+        </w:rPr>
+      </w:pPr>
+      <w:r>
+        <w:rPr>
+          <w:rFonts w:ascii="Times New Roman" w:hAnsi="Times New Roman" w:cs="Times New Roman"/>
+          <w:sz w:val="24"/>
+          <w:szCs w:val="24"/>
+        </w:rPr>
+        <w:t xml:space="preserve">I'd be glad to explain </w:t>
+      </w:r>
+      <w:proofErr w:type="spellStart"/>
+      <w:proofErr w:type="gramStart"/>
+      <w:r>
+        <w:rPr>
+          <w:rFonts w:ascii="Times New Roman" w:hAnsi="Times New Roman" w:cs="Times New Roman"/>
+          <w:sz w:val="24"/>
+          <w:szCs w:val="24"/>
+        </w:rPr>
+        <w:t>hive.exec</w:t>
+      </w:r>
+      <w:proofErr w:type="gramEnd"/>
+      <w:r>
+        <w:rPr>
+          <w:rFonts w:ascii="Times New Roman" w:hAnsi="Times New Roman" w:cs="Times New Roman"/>
+          <w:sz w:val="24"/>
+          <w:szCs w:val="24"/>
+        </w:rPr>
+        <w:t>.dynamic.partition.mode</w:t>
+      </w:r>
+      <w:proofErr w:type="spellEnd"/>
+      <w:r>
+        <w:rPr>
+          <w:rFonts w:ascii="Times New Roman" w:hAnsi="Times New Roman" w:cs="Times New Roman"/>
+          <w:sz w:val="24"/>
+          <w:szCs w:val="24"/>
+        </w:rPr>
+        <w:t xml:space="preserve"> in Hive and provide an example:</w:t>
+      </w:r>
+    </w:p>
+    <w:p>
+      <w:pPr>
+        <w:spacing w:after="0"/>
+        <w:rPr>
+          <w:rFonts w:ascii="Times New Roman" w:hAnsi="Times New Roman" w:cs="Times New Roman"/>
+          <w:sz w:val="24"/>
+          <w:szCs w:val="24"/>
+        </w:rPr>
+      </w:pPr>
+      <w:r>
+        <w:rPr>
+          <w:rFonts w:ascii="Times New Roman" w:hAnsi="Times New Roman" w:cs="Times New Roman"/>
+          <w:b/>
+          <w:bCs/>
+          <w:sz w:val="24"/>
+          <w:szCs w:val="24"/>
+        </w:rPr>
+        <w:t xml:space="preserve">What is </w:t>
+      </w:r>
+      <w:proofErr w:type="spellStart"/>
+      <w:proofErr w:type="gramStart"/>
+      <w:r>
+        <w:rPr>
+          <w:rFonts w:ascii="Times New Roman" w:hAnsi="Times New Roman" w:cs="Times New Roman"/>
+          <w:sz w:val="24"/>
+          <w:szCs w:val="24"/>
+        </w:rPr>
+        <w:t>hive.exec</w:t>
+      </w:r>
+      <w:proofErr w:type="gramEnd"/>
+      <w:r>
+        <w:rPr>
+          <w:rFonts w:ascii="Times New Roman" w:hAnsi="Times New Roman" w:cs="Times New Roman"/>
+          <w:sz w:val="24"/>
+          <w:szCs w:val="24"/>
+        </w:rPr>
+        <w:t>.dynamic.partition.mode</w:t>
+      </w:r>
+      <w:proofErr w:type="spellEnd"/>
+      <w:r>
+        <w:rPr>
+          <w:rFonts w:ascii="Times New Roman" w:hAnsi="Times New Roman" w:cs="Times New Roman"/>
+          <w:b/>
+          <w:bCs/>
+          <w:sz w:val="24"/>
+          <w:szCs w:val="24"/>
+        </w:rPr>
+        <w:t>?</w:t>
+      </w:r>
+    </w:p>
+    <w:p>
+      <w:pPr>
+        <w:spacing w:after="0"/>
+        <w:rPr>
+          <w:rFonts w:ascii="Times New Roman" w:hAnsi="Times New Roman" w:cs="Times New Roman"/>
+          <w:sz w:val="24"/>
+          <w:szCs w:val="24"/>
+        </w:rPr>
+      </w:pPr>
+      <w:r>
+        <w:rPr>
+          <w:rFonts w:ascii="Times New Roman" w:hAnsi="Times New Roman" w:cs="Times New Roman"/>
+          <w:sz w:val="24"/>
+          <w:szCs w:val="24"/>
+        </w:rPr>
+        <w:t xml:space="preserve">In Apache Hive, </w:t>
+      </w:r>
+      <w:proofErr w:type="spellStart"/>
+      <w:proofErr w:type="gramStart"/>
+      <w:r>
+        <w:rPr>
+          <w:rFonts w:ascii="Times New Roman" w:hAnsi="Times New Roman" w:cs="Times New Roman"/>
+          <w:sz w:val="24"/>
+          <w:szCs w:val="24"/>
+        </w:rPr>
+        <w:t>hive.exec</w:t>
+      </w:r>
+      <w:proofErr w:type="gramEnd"/>
+      <w:r>
+        <w:rPr>
+          <w:rFonts w:ascii="Times New Roman" w:hAnsi="Times New Roman" w:cs="Times New Roman"/>
+          <w:sz w:val="24"/>
+          <w:szCs w:val="24"/>
+        </w:rPr>
+        <w:t>.dynamic.partition.mode</w:t>
+      </w:r>
+      <w:proofErr w:type="spellEnd"/>
+      <w:r>
+        <w:rPr>
+          <w:rFonts w:ascii="Times New Roman" w:hAnsi="Times New Roman" w:cs="Times New Roman"/>
+          <w:sz w:val="24"/>
+          <w:szCs w:val="24"/>
+        </w:rPr>
+        <w:t xml:space="preserve"> is a configuration property that controls how Hive handles partitioning during data insertion into partitioned tables using dynamic partitioning. Dynamic partitioning allows you to insert data without explicitly specifying the partition values in your INSERT statement. Hive infers the partition values from the data itself based on the specified partition columns.</w:t>
+      </w:r>
+    </w:p>
+    <w:p>
+      <w:pPr>
+        <w:spacing w:after="0"/>
+        <w:rPr>
+          <w:rFonts w:ascii="Times New Roman" w:hAnsi="Times New Roman" w:cs="Times New Roman"/>
+          <w:sz w:val="24"/>
+          <w:szCs w:val="24"/>
+        </w:rPr>
+      </w:pPr>
+      <w:r>
+        <w:rPr>
+          <w:rFonts w:ascii="Times New Roman" w:hAnsi="Times New Roman" w:cs="Times New Roman"/>
+          <w:b/>
+          <w:bCs/>
+          <w:sz w:val="24"/>
+          <w:szCs w:val="24"/>
+        </w:rPr>
+        <w:t>Dynamic Partition Modes:</w:t>
+      </w:r>
+    </w:p>
+    <w:p>
+      <w:pPr>
+        <w:spacing w:after="0"/>
+        <w:rPr>
+          <w:rFonts w:ascii="Times New Roman" w:hAnsi="Times New Roman" w:cs="Times New Roman"/>
+          <w:sz w:val="24"/>
+          <w:szCs w:val="24"/>
+        </w:rPr>
+      </w:pPr>
+      <w:r>
+        <w:rPr>
+          <w:rFonts w:ascii="Times New Roman" w:hAnsi="Times New Roman" w:cs="Times New Roman"/>
+          <w:sz w:val="24"/>
+          <w:szCs w:val="24"/>
+        </w:rPr>
+        <w:t>This property has two main modes:</w:t>
+      </w:r>
+    </w:p>
+    <w:p>
+      <w:pPr>
+        <w:numPr>
+          <w:ilvl w:val="0"/>
+          <w:numId w:val="8"/>
+        </w:numPr>
+        <w:spacing w:after="0"/>
+        <w:rPr>
+          <w:rFonts w:ascii="Times New Roman" w:hAnsi="Times New Roman" w:cs="Times New Roman"/>
+          <w:sz w:val="24"/>
+          <w:szCs w:val="24"/>
+        </w:rPr>
+      </w:pPr>
+      <w:r>
+        <w:rPr>
+          <w:rFonts w:ascii="Times New Roman" w:hAnsi="Times New Roman" w:cs="Times New Roman"/>
+          <w:b/>
+          <w:bCs/>
+          <w:sz w:val="24"/>
+          <w:szCs w:val="24"/>
+        </w:rPr>
+        <w:t>STRICT (default):</w:t>
+      </w:r>
+      <w:r>
+        <w:rPr>
+          <w:rFonts w:ascii="Times New Roman" w:hAnsi="Times New Roman" w:cs="Times New Roman"/>
+          <w:sz w:val="24"/>
+          <w:szCs w:val="24"/>
+        </w:rPr>
+        <w:t> (Value: STRICT)</w:t>
+      </w:r>
+    </w:p>
+    <w:p>
+      <w:pPr>
+        <w:numPr>
+          <w:ilvl w:val="1"/>
+          <w:numId w:val="8"/>
+        </w:numPr>
+        <w:spacing w:after="0"/>
+        <w:rPr>
+          <w:rFonts w:ascii="Times New Roman" w:hAnsi="Times New Roman" w:cs="Times New Roman"/>
+          <w:sz w:val="24"/>
+          <w:szCs w:val="24"/>
+        </w:rPr>
+      </w:pPr>
+      <w:r>
+        <w:rPr>
+          <w:rFonts w:ascii="Times New Roman" w:hAnsi="Times New Roman" w:cs="Times New Roman"/>
+          <w:sz w:val="24"/>
+          <w:szCs w:val="24"/>
+        </w:rPr>
+        <w:t>In this mode (the default), Hive strictly enforces that every row in the data being inserted must have values for all the partition columns. If any row is missing a partition value, the entire insertion operation fails. This mode is more secure as it prevents accidental creation of empty partitions.</w:t>
+      </w:r>
+    </w:p>
+    <w:p>
+      <w:pPr>
+        <w:numPr>
+          <w:ilvl w:val="0"/>
+          <w:numId w:val="8"/>
+        </w:numPr>
+        <w:spacing w:after="0"/>
+        <w:rPr>
+          <w:rFonts w:ascii="Times New Roman" w:hAnsi="Times New Roman" w:cs="Times New Roman"/>
+          <w:sz w:val="24"/>
+          <w:szCs w:val="24"/>
+        </w:rPr>
+      </w:pPr>
+      <w:r>
+        <w:rPr>
+          <w:rFonts w:ascii="Times New Roman" w:hAnsi="Times New Roman" w:cs="Times New Roman"/>
+          <w:b/>
+          <w:bCs/>
+          <w:sz w:val="24"/>
+          <w:szCs w:val="24"/>
+        </w:rPr>
+        <w:t>NONSTRICT:</w:t>
+      </w:r>
+      <w:r>
+        <w:rPr>
+          <w:rFonts w:ascii="Times New Roman" w:hAnsi="Times New Roman" w:cs="Times New Roman"/>
+          <w:sz w:val="24"/>
+          <w:szCs w:val="24"/>
+        </w:rPr>
+        <w:t> (Value: NONSTRICT)</w:t>
+      </w:r>
+    </w:p>
+    <w:p>
+      <w:pPr>
+        <w:numPr>
+          <w:ilvl w:val="1"/>
+          <w:numId w:val="8"/>
+        </w:numPr>
+        <w:spacing w:after="0"/>
+        <w:rPr>
+          <w:rFonts w:ascii="Times New Roman" w:hAnsi="Times New Roman" w:cs="Times New Roman"/>
+          <w:sz w:val="24"/>
+          <w:szCs w:val="24"/>
+        </w:rPr>
+      </w:pPr>
+      <w:r>
+        <w:rPr>
+          <w:rFonts w:ascii="Times New Roman" w:hAnsi="Times New Roman" w:cs="Times New Roman"/>
+          <w:sz w:val="24"/>
+          <w:szCs w:val="24"/>
+        </w:rPr>
+        <w:t>With NONSTRICT mode, Hive inserts rows that have valid partition values into their corresponding partitions. However, rows missing partition values are simply skipped and not inserted into any partition. This mode offers more flexibility but requires caution to avoid unintended data loss.</w:t>
+      </w:r>
+    </w:p>
+    <w:p>
+      <w:pPr>
+        <w:spacing w:after="0"/>
+        <w:rPr>
+          <w:rFonts w:ascii="Times New Roman" w:hAnsi="Times New Roman" w:cs="Times New Roman"/>
+          <w:sz w:val="24"/>
+          <w:szCs w:val="24"/>
+        </w:rPr>
+      </w:pPr>
+      <w:r>
+        <w:rPr>
+          <w:rFonts w:ascii="Times New Roman" w:hAnsi="Times New Roman" w:cs="Times New Roman"/>
+          <w:b/>
+          <w:bCs/>
+          <w:sz w:val="24"/>
+          <w:szCs w:val="24"/>
+        </w:rPr>
+        <w:t>Choosing the Right Mode:</w:t>
+      </w:r>
+    </w:p>
+    <w:p>
+      <w:pPr>
+        <w:numPr>
+          <w:ilvl w:val="0"/>
+          <w:numId w:val="9"/>
+        </w:numPr>
+        <w:spacing w:after="0"/>
+        <w:rPr>
+          <w:rFonts w:ascii="Times New Roman" w:hAnsi="Times New Roman" w:cs="Times New Roman"/>
+          <w:sz w:val="24"/>
+          <w:szCs w:val="24"/>
+        </w:rPr>
+      </w:pPr>
+      <w:r>
+        <w:rPr>
+          <w:rFonts w:ascii="Times New Roman" w:hAnsi="Times New Roman" w:cs="Times New Roman"/>
+          <w:sz w:val="24"/>
+          <w:szCs w:val="24"/>
+        </w:rPr>
+        <w:t>Use STRICT mode when data quality and completeness are crucial, and you want to ensure every row has all necessary partition values.</w:t>
+      </w:r>
+    </w:p>
+    <w:p>
+      <w:pPr>
+        <w:numPr>
+          <w:ilvl w:val="0"/>
+          <w:numId w:val="9"/>
+        </w:numPr>
+        <w:spacing w:after="0"/>
+        <w:rPr>
+          <w:rFonts w:ascii="Times New Roman" w:hAnsi="Times New Roman" w:cs="Times New Roman"/>
+          <w:sz w:val="24"/>
+          <w:szCs w:val="24"/>
+        </w:rPr>
+      </w:pPr>
+      <w:r>
+        <w:rPr>
+          <w:rFonts w:ascii="Times New Roman" w:hAnsi="Times New Roman" w:cs="Times New Roman"/>
+          <w:sz w:val="24"/>
+          <w:szCs w:val="24"/>
+        </w:rPr>
+        <w:lastRenderedPageBreak/>
+        <w:t>Consider NONSTRICT mode if you anticipate some rows might lack partition values, but you still want to insert the rest of the valid data. However, be mindful of the potential for skipped rows and unintended consequences.</w:t>
+      </w:r>
+    </w:p>
+    <w:p>
+      <w:pPr>
+        <w:spacing w:after="0"/>
+        <w:rPr>
+          <w:rFonts w:ascii="Times New Roman" w:hAnsi="Times New Roman" w:cs="Times New Roman"/>
+          <w:sz w:val="24"/>
+          <w:szCs w:val="24"/>
+        </w:rPr>
+      </w:pPr>
+      <w:r>
+        <w:rPr>
+          <w:rFonts w:ascii="Times New Roman" w:hAnsi="Times New Roman" w:cs="Times New Roman"/>
+          <w:b/>
+          <w:bCs/>
+          <w:sz w:val="24"/>
+          <w:szCs w:val="24"/>
+        </w:rPr>
+        <w:t>Example:</w:t>
+      </w:r>
+    </w:p>
+    <w:p>
+      <w:pPr>
+        <w:spacing w:after="0"/>
+        <w:rPr>
+          <w:rFonts w:ascii="Times New Roman" w:hAnsi="Times New Roman" w:cs="Times New Roman"/>
+          <w:sz w:val="24"/>
+          <w:szCs w:val="24"/>
+        </w:rPr>
+      </w:pPr>
+      <w:r>
+        <w:rPr>
+          <w:rFonts w:ascii="Times New Roman" w:hAnsi="Times New Roman" w:cs="Times New Roman"/>
+          <w:sz w:val="24"/>
+          <w:szCs w:val="24"/>
+        </w:rPr>
+        <w:t xml:space="preserve">Suppose you have a </w:t>
+      </w:r>
+      <w:proofErr w:type="gramStart"/>
+      <w:r>
+        <w:rPr>
+          <w:rFonts w:ascii="Times New Roman" w:hAnsi="Times New Roman" w:cs="Times New Roman"/>
+          <w:sz w:val="24"/>
+          <w:szCs w:val="24"/>
+        </w:rPr>
+        <w:t xml:space="preserve">partitioned table </w:t>
+      </w:r>
+      <w:proofErr w:type="spellStart"/>
+      <w:r>
+        <w:rPr>
+          <w:rFonts w:ascii="Times New Roman" w:hAnsi="Times New Roman" w:cs="Times New Roman"/>
+          <w:sz w:val="24"/>
+          <w:szCs w:val="24"/>
+        </w:rPr>
+        <w:t>sales</w:t>
+      </w:r>
+      <w:proofErr w:type="gramEnd"/>
+      <w:r>
+        <w:rPr>
+          <w:rFonts w:ascii="Times New Roman" w:hAnsi="Times New Roman" w:cs="Times New Roman"/>
+          <w:sz w:val="24"/>
+          <w:szCs w:val="24"/>
+        </w:rPr>
+        <w:t>_data</w:t>
+      </w:r>
+      <w:proofErr w:type="spellEnd"/>
+      <w:r>
+        <w:rPr>
+          <w:rFonts w:ascii="Times New Roman" w:hAnsi="Times New Roman" w:cs="Times New Roman"/>
+          <w:sz w:val="24"/>
+          <w:szCs w:val="24"/>
+        </w:rPr>
+        <w:t xml:space="preserve"> with partition columns year and month. You're inserting data from a non-partitioned table </w:t>
+      </w:r>
+      <w:proofErr w:type="spellStart"/>
+      <w:r>
+        <w:rPr>
+          <w:rFonts w:ascii="Times New Roman" w:hAnsi="Times New Roman" w:cs="Times New Roman"/>
+          <w:sz w:val="24"/>
+          <w:szCs w:val="24"/>
+        </w:rPr>
+        <w:t>temp_sales</w:t>
+      </w:r>
+      <w:proofErr w:type="spellEnd"/>
+      <w:r>
+        <w:rPr>
+          <w:rFonts w:ascii="Times New Roman" w:hAnsi="Times New Roman" w:cs="Times New Roman"/>
+          <w:sz w:val="24"/>
+          <w:szCs w:val="24"/>
+        </w:rPr>
+        <w:t>.</w:t>
+      </w:r>
+    </w:p>
+    <w:p>
+      <w:pPr>
+        <w:spacing w:after="0"/>
+        <w:rPr>
+          <w:rFonts w:ascii="Times New Roman" w:hAnsi="Times New Roman" w:cs="Times New Roman"/>
+          <w:sz w:val="24"/>
+          <w:szCs w:val="24"/>
+        </w:rPr>
+      </w:pPr>
+      <w:r>
+        <w:rPr>
+          <w:rFonts w:ascii="Times New Roman" w:hAnsi="Times New Roman" w:cs="Times New Roman"/>
+          <w:b/>
+          <w:bCs/>
+          <w:sz w:val="24"/>
+          <w:szCs w:val="24"/>
+        </w:rPr>
+        <w:t>Scenario 1: STRICT Mode (Default)</w:t>
+      </w:r>
+    </w:p>
+    <w:p>
+      <w:pPr>
+        <w:spacing w:after="0"/>
+        <w:rPr>
+          <w:rFonts w:ascii="Times New Roman" w:hAnsi="Times New Roman" w:cs="Times New Roman"/>
+          <w:sz w:val="24"/>
+          <w:szCs w:val="24"/>
+        </w:rPr>
+      </w:pPr>
+      <w:r>
+        <w:rPr>
+          <w:rFonts w:ascii="Times New Roman" w:hAnsi="Times New Roman" w:cs="Times New Roman"/>
+          <w:sz w:val="24"/>
+          <w:szCs w:val="24"/>
+        </w:rPr>
+        <w:t>SQL</w:t>
+      </w:r>
+    </w:p>
+    <w:p>
+      <w:pPr>
+        <w:spacing w:after="0"/>
+        <w:rPr>
+          <w:rFonts w:ascii="Times New Roman" w:hAnsi="Times New Roman" w:cs="Times New Roman"/>
+          <w:sz w:val="24"/>
+          <w:szCs w:val="24"/>
+        </w:rPr>
+      </w:pPr>
+      <w:r>
+        <w:rPr>
+          <w:rFonts w:ascii="Times New Roman" w:hAnsi="Times New Roman" w:cs="Times New Roman"/>
+          <w:sz w:val="24"/>
+          <w:szCs w:val="24"/>
+        </w:rPr>
+        <w:t xml:space="preserve">-- Assuming </w:t>
+      </w:r>
+      <w:proofErr w:type="spellStart"/>
+      <w:r>
+        <w:rPr>
+          <w:rFonts w:ascii="Times New Roman" w:hAnsi="Times New Roman" w:cs="Times New Roman"/>
+          <w:sz w:val="24"/>
+          <w:szCs w:val="24"/>
+        </w:rPr>
+        <w:t>temp_sales</w:t>
+      </w:r>
+      <w:proofErr w:type="spellEnd"/>
+      <w:r>
+        <w:rPr>
+          <w:rFonts w:ascii="Times New Roman" w:hAnsi="Times New Roman" w:cs="Times New Roman"/>
+          <w:sz w:val="24"/>
+          <w:szCs w:val="24"/>
+        </w:rPr>
+        <w:t xml:space="preserve"> </w:t>
+      </w:r>
+      <w:proofErr w:type="gramStart"/>
+      <w:r>
+        <w:rPr>
+          <w:rFonts w:ascii="Times New Roman" w:hAnsi="Times New Roman" w:cs="Times New Roman"/>
+          <w:sz w:val="24"/>
+          <w:szCs w:val="24"/>
+        </w:rPr>
+        <w:t>has</w:t>
+      </w:r>
+      <w:proofErr w:type="gramEnd"/>
+      <w:r>
+        <w:rPr>
+          <w:rFonts w:ascii="Times New Roman" w:hAnsi="Times New Roman" w:cs="Times New Roman"/>
+          <w:sz w:val="24"/>
+          <w:szCs w:val="24"/>
+        </w:rPr>
+        <w:t xml:space="preserve"> all columns, including year and month</w:t>
+      </w:r>
+    </w:p>
+    <w:p>
+      <w:pPr>
+        <w:spacing w:after="0"/>
+        <w:rPr>
+          <w:rFonts w:ascii="Times New Roman" w:hAnsi="Times New Roman" w:cs="Times New Roman"/>
+          <w:sz w:val="24"/>
+          <w:szCs w:val="24"/>
+        </w:rPr>
+      </w:pPr>
+      <w:r>
+        <w:rPr>
+          <w:rFonts w:ascii="Times New Roman" w:hAnsi="Times New Roman" w:cs="Times New Roman"/>
+          <w:sz w:val="24"/>
+          <w:szCs w:val="24"/>
+        </w:rPr>
+        <w:t xml:space="preserve">SET </w:t>
+      </w:r>
+      <w:proofErr w:type="spellStart"/>
+      <w:proofErr w:type="gramStart"/>
+      <w:r>
+        <w:rPr>
+          <w:rFonts w:ascii="Times New Roman" w:hAnsi="Times New Roman" w:cs="Times New Roman"/>
+          <w:sz w:val="24"/>
+          <w:szCs w:val="24"/>
+        </w:rPr>
+        <w:t>hive.exec</w:t>
+      </w:r>
+      <w:proofErr w:type="gramEnd"/>
+      <w:r>
+        <w:rPr>
+          <w:rFonts w:ascii="Times New Roman" w:hAnsi="Times New Roman" w:cs="Times New Roman"/>
+          <w:sz w:val="24"/>
+          <w:szCs w:val="24"/>
+        </w:rPr>
+        <w:t>.dynamic.partition</w:t>
+      </w:r>
+      <w:proofErr w:type="spellEnd"/>
+      <w:r>
+        <w:rPr>
+          <w:rFonts w:ascii="Times New Roman" w:hAnsi="Times New Roman" w:cs="Times New Roman"/>
+          <w:sz w:val="24"/>
+          <w:szCs w:val="24"/>
+        </w:rPr>
+        <w:t>=true;</w:t>
+      </w:r>
+    </w:p>
+    <w:p>
+      <w:pPr>
+        <w:spacing w:after="0"/>
+        <w:rPr>
+          <w:rFonts w:ascii="Times New Roman" w:hAnsi="Times New Roman" w:cs="Times New Roman"/>
+          <w:sz w:val="24"/>
+          <w:szCs w:val="24"/>
+        </w:rPr>
+      </w:pPr>
+      <w:r>
+        <w:rPr>
+          <w:rFonts w:ascii="Times New Roman" w:hAnsi="Times New Roman" w:cs="Times New Roman"/>
+          <w:sz w:val="24"/>
+          <w:szCs w:val="24"/>
+        </w:rPr>
+        <w:t xml:space="preserve">INSERT OVERWRITE TABLE </w:t>
+      </w:r>
+      <w:proofErr w:type="spellStart"/>
+      <w:r>
+        <w:rPr>
+          <w:rFonts w:ascii="Times New Roman" w:hAnsi="Times New Roman" w:cs="Times New Roman"/>
+          <w:sz w:val="24"/>
+          <w:szCs w:val="24"/>
+        </w:rPr>
+        <w:t>sales_data</w:t>
+      </w:r>
+      <w:proofErr w:type="spellEnd"/>
+      <w:r>
+        <w:rPr>
+          <w:rFonts w:ascii="Times New Roman" w:hAnsi="Times New Roman" w:cs="Times New Roman"/>
+          <w:sz w:val="24"/>
+          <w:szCs w:val="24"/>
+        </w:rPr>
+        <w:t xml:space="preserve"> PARTITION (year, month)</w:t>
+      </w:r>
+    </w:p>
+    <w:p>
+      <w:pPr>
+        <w:spacing w:after="0"/>
+        <w:rPr>
+          <w:rFonts w:ascii="Times New Roman" w:hAnsi="Times New Roman" w:cs="Times New Roman"/>
+          <w:sz w:val="24"/>
+          <w:szCs w:val="24"/>
+        </w:rPr>
+      </w:pPr>
+      <w:r>
+        <w:rPr>
+          <w:rFonts w:ascii="Times New Roman" w:hAnsi="Times New Roman" w:cs="Times New Roman"/>
+          <w:sz w:val="24"/>
+          <w:szCs w:val="24"/>
+        </w:rPr>
+        <w:t xml:space="preserve">SELECT * FROM </w:t>
+      </w:r>
+      <w:proofErr w:type="spellStart"/>
+      <w:r>
+        <w:rPr>
+          <w:rFonts w:ascii="Times New Roman" w:hAnsi="Times New Roman" w:cs="Times New Roman"/>
+          <w:sz w:val="24"/>
+          <w:szCs w:val="24"/>
+        </w:rPr>
+        <w:t>temp_sales</w:t>
+      </w:r>
+      <w:proofErr w:type="spellEnd"/>
+      <w:r>
+        <w:rPr>
+          <w:rFonts w:ascii="Times New Roman" w:hAnsi="Times New Roman" w:cs="Times New Roman"/>
+          <w:sz w:val="24"/>
+          <w:szCs w:val="24"/>
+        </w:rPr>
+        <w:t>;</w:t>
+      </w:r>
+    </w:p>
+    <w:p>
+      <w:pPr>
+        <w:spacing w:after="0"/>
+        <w:rPr>
+          <w:rFonts w:ascii="Times New Roman" w:hAnsi="Times New Roman" w:cs="Times New Roman"/>
+          <w:sz w:val="24"/>
+          <w:szCs w:val="24"/>
+        </w:rPr>
+      </w:pPr>
+      <w:r>
+        <w:rPr>
+          <w:rFonts w:ascii="Times New Roman" w:hAnsi="Times New Roman" w:cs="Times New Roman"/>
+          <w:sz w:val="24"/>
+          <w:szCs w:val="24"/>
+        </w:rPr>
+        <w:t>Use code </w:t>
+      </w:r>
+      <w:hyperlink r:id="rId11" w:anchor="coding" w:tgtFrame="_blank" w:history="1">
+        <w:r>
+          <w:rPr>
+            <w:rStyle w:val="Hyperlink"/>
+            <w:rFonts w:ascii="Times New Roman" w:hAnsi="Times New Roman" w:cs="Times New Roman"/>
+            <w:sz w:val="24"/>
+            <w:szCs w:val="24"/>
+          </w:rPr>
+          <w:t>with caution.</w:t>
+        </w:r>
+      </w:hyperlink>
+    </w:p>
+    <w:p>
+      <w:pPr>
+        <w:spacing w:after="0"/>
+        <w:rPr>
+          <w:rFonts w:ascii="Times New Roman" w:hAnsi="Times New Roman" w:cs="Times New Roman"/>
+          <w:sz w:val="24"/>
+          <w:szCs w:val="24"/>
+        </w:rPr>
+      </w:pPr>
+      <w:proofErr w:type="spellStart"/>
+      <w:r>
+        <w:rPr>
+          <w:rFonts w:ascii="Times New Roman" w:hAnsi="Times New Roman" w:cs="Times New Roman"/>
+          <w:sz w:val="24"/>
+          <w:szCs w:val="24"/>
+        </w:rPr>
+        <w:t>content_copy</w:t>
+      </w:r>
+      <w:proofErr w:type="spellEnd"/>
+    </w:p>
+    <w:p>
+      <w:pPr>
+        <w:spacing w:after="0"/>
+        <w:rPr>
+          <w:rFonts w:ascii="Times New Roman" w:hAnsi="Times New Roman" w:cs="Times New Roman"/>
+          <w:sz w:val="24"/>
+          <w:szCs w:val="24"/>
+        </w:rPr>
+      </w:pPr>
+      <w:r>
+        <w:rPr>
+          <w:rFonts w:ascii="Times New Roman" w:hAnsi="Times New Roman" w:cs="Times New Roman"/>
+          <w:sz w:val="24"/>
+          <w:szCs w:val="24"/>
+        </w:rPr>
+        <w:t>In this case, with STRICT mode (the default), Hive will:</w:t>
+      </w:r>
+    </w:p>
+    <w:p>
+      <w:pPr>
+        <w:numPr>
+          <w:ilvl w:val="0"/>
+          <w:numId w:val="10"/>
+        </w:numPr>
+        <w:spacing w:after="0"/>
+        <w:rPr>
+          <w:rFonts w:ascii="Times New Roman" w:hAnsi="Times New Roman" w:cs="Times New Roman"/>
+          <w:sz w:val="24"/>
+          <w:szCs w:val="24"/>
+        </w:rPr>
+      </w:pPr>
+      <w:r>
+        <w:rPr>
+          <w:rFonts w:ascii="Times New Roman" w:hAnsi="Times New Roman" w:cs="Times New Roman"/>
+          <w:sz w:val="24"/>
+          <w:szCs w:val="24"/>
+        </w:rPr>
+        <w:t>Read each row from </w:t>
+      </w:r>
+      <w:proofErr w:type="spellStart"/>
+      <w:r>
+        <w:rPr>
+          <w:rFonts w:ascii="Times New Roman" w:hAnsi="Times New Roman" w:cs="Times New Roman"/>
+          <w:sz w:val="24"/>
+          <w:szCs w:val="24"/>
+        </w:rPr>
+        <w:t>temp_sales</w:t>
+      </w:r>
+      <w:proofErr w:type="spellEnd"/>
+      <w:r>
+        <w:rPr>
+          <w:rFonts w:ascii="Times New Roman" w:hAnsi="Times New Roman" w:cs="Times New Roman"/>
+          <w:sz w:val="24"/>
+          <w:szCs w:val="24"/>
+        </w:rPr>
+        <w:t>.</w:t>
+      </w:r>
+    </w:p>
+    <w:p>
+      <w:pPr>
+        <w:numPr>
+          <w:ilvl w:val="0"/>
+          <w:numId w:val="10"/>
+        </w:numPr>
+        <w:spacing w:after="0"/>
+        <w:rPr>
+          <w:rFonts w:ascii="Times New Roman" w:hAnsi="Times New Roman" w:cs="Times New Roman"/>
+          <w:sz w:val="24"/>
+          <w:szCs w:val="24"/>
+        </w:rPr>
+      </w:pPr>
+      <w:r>
+        <w:rPr>
+          <w:rFonts w:ascii="Times New Roman" w:hAnsi="Times New Roman" w:cs="Times New Roman"/>
+          <w:sz w:val="24"/>
+          <w:szCs w:val="24"/>
+        </w:rPr>
+        <w:t>Attempt to infer year and month values from the corresponding columns in the row.</w:t>
+      </w:r>
+    </w:p>
+    <w:p>
+      <w:pPr>
+        <w:numPr>
+          <w:ilvl w:val="0"/>
+          <w:numId w:val="10"/>
+        </w:numPr>
+        <w:spacing w:after="0"/>
+        <w:rPr>
+          <w:rFonts w:ascii="Times New Roman" w:hAnsi="Times New Roman" w:cs="Times New Roman"/>
+          <w:sz w:val="24"/>
+          <w:szCs w:val="24"/>
+        </w:rPr>
+      </w:pPr>
+      <w:r>
+        <w:rPr>
+          <w:rFonts w:ascii="Times New Roman" w:hAnsi="Times New Roman" w:cs="Times New Roman"/>
+          <w:sz w:val="24"/>
+          <w:szCs w:val="24"/>
+        </w:rPr>
+        <w:t>If all rows have valid year and month values, they'll be inserted into their respective partitions in </w:t>
+      </w:r>
+      <w:proofErr w:type="spellStart"/>
+      <w:r>
+        <w:rPr>
+          <w:rFonts w:ascii="Times New Roman" w:hAnsi="Times New Roman" w:cs="Times New Roman"/>
+          <w:sz w:val="24"/>
+          <w:szCs w:val="24"/>
+        </w:rPr>
+        <w:t>sales_data</w:t>
+      </w:r>
+      <w:proofErr w:type="spellEnd"/>
+      <w:r>
+        <w:rPr>
+          <w:rFonts w:ascii="Times New Roman" w:hAnsi="Times New Roman" w:cs="Times New Roman"/>
+          <w:sz w:val="24"/>
+          <w:szCs w:val="24"/>
+        </w:rPr>
+        <w:t>.</w:t>
+      </w:r>
+    </w:p>
+    <w:p>
+      <w:pPr>
+        <w:numPr>
+          <w:ilvl w:val="0"/>
+          <w:numId w:val="10"/>
+        </w:numPr>
+        <w:spacing w:after="0"/>
+        <w:rPr>
+          <w:rFonts w:ascii="Times New Roman" w:hAnsi="Times New Roman" w:cs="Times New Roman"/>
+          <w:sz w:val="24"/>
+          <w:szCs w:val="24"/>
+        </w:rPr>
+      </w:pPr>
+      <w:r>
+        <w:rPr>
+          <w:rFonts w:ascii="Times New Roman" w:hAnsi="Times New Roman" w:cs="Times New Roman"/>
+          <w:sz w:val="24"/>
+          <w:szCs w:val="24"/>
+        </w:rPr>
+        <w:t>If even one row is missing a year or month value, the entire insertion will fail.</w:t>
+      </w:r>
+    </w:p>
+    <w:p>
+      <w:pPr>
+        <w:spacing w:after="0"/>
+        <w:rPr>
+          <w:rFonts w:ascii="Times New Roman" w:hAnsi="Times New Roman" w:cs="Times New Roman"/>
+          <w:sz w:val="24"/>
+          <w:szCs w:val="24"/>
+        </w:rPr>
+      </w:pPr>
+      <w:r>
+        <w:rPr>
+          <w:rFonts w:ascii="Times New Roman" w:hAnsi="Times New Roman" w:cs="Times New Roman"/>
+          <w:b/>
+          <w:bCs/>
+          <w:sz w:val="24"/>
+          <w:szCs w:val="24"/>
+        </w:rPr>
+        <w:t>Scenario 2: NONSTRICT Mode</w:t>
+      </w:r>
+    </w:p>
+    <w:p>
+      <w:pPr>
+        <w:spacing w:after="0"/>
+        <w:rPr>
+          <w:rFonts w:ascii="Times New Roman" w:hAnsi="Times New Roman" w:cs="Times New Roman"/>
+          <w:sz w:val="24"/>
+          <w:szCs w:val="24"/>
+        </w:rPr>
+      </w:pPr>
+      <w:r>
+        <w:rPr>
+          <w:rFonts w:ascii="Times New Roman" w:hAnsi="Times New Roman" w:cs="Times New Roman"/>
+          <w:sz w:val="24"/>
+          <w:szCs w:val="24"/>
+        </w:rPr>
+        <w:t>SQL</w:t>
+      </w:r>
+    </w:p>
+    <w:p>
+      <w:pPr>
+        <w:spacing w:after="0"/>
+        <w:rPr>
+          <w:rFonts w:ascii="Times New Roman" w:hAnsi="Times New Roman" w:cs="Times New Roman"/>
+          <w:sz w:val="24"/>
+          <w:szCs w:val="24"/>
+        </w:rPr>
+      </w:pPr>
+      <w:r>
+        <w:rPr>
+          <w:rFonts w:ascii="Times New Roman" w:hAnsi="Times New Roman" w:cs="Times New Roman"/>
+          <w:sz w:val="24"/>
+          <w:szCs w:val="24"/>
+        </w:rPr>
+        <w:t xml:space="preserve">SET </w:t>
+      </w:r>
+      <w:proofErr w:type="spellStart"/>
+      <w:proofErr w:type="gramStart"/>
+      <w:r>
+        <w:rPr>
+          <w:rFonts w:ascii="Times New Roman" w:hAnsi="Times New Roman" w:cs="Times New Roman"/>
+          <w:sz w:val="24"/>
+          <w:szCs w:val="24"/>
+        </w:rPr>
+        <w:t>hive.exec</w:t>
+      </w:r>
+      <w:proofErr w:type="gramEnd"/>
+      <w:r>
+        <w:rPr>
+          <w:rFonts w:ascii="Times New Roman" w:hAnsi="Times New Roman" w:cs="Times New Roman"/>
+          <w:sz w:val="24"/>
+          <w:szCs w:val="24"/>
+        </w:rPr>
+        <w:t>.dynamic.partition</w:t>
+      </w:r>
+      <w:proofErr w:type="spellEnd"/>
+      <w:r>
+        <w:rPr>
+          <w:rFonts w:ascii="Times New Roman" w:hAnsi="Times New Roman" w:cs="Times New Roman"/>
+          <w:sz w:val="24"/>
+          <w:szCs w:val="24"/>
+        </w:rPr>
+        <w:t>=true;</w:t>
+      </w:r>
+    </w:p>
+    <w:p>
+      <w:pPr>
+        <w:spacing w:after="0"/>
+        <w:rPr>
+          <w:rFonts w:ascii="Times New Roman" w:hAnsi="Times New Roman" w:cs="Times New Roman"/>
+          <w:sz w:val="24"/>
+          <w:szCs w:val="24"/>
+        </w:rPr>
+      </w:pPr>
+      <w:r>
+        <w:rPr>
+          <w:rFonts w:ascii="Times New Roman" w:hAnsi="Times New Roman" w:cs="Times New Roman"/>
+          <w:sz w:val="24"/>
+          <w:szCs w:val="24"/>
+        </w:rPr>
+        <w:t xml:space="preserve">SET </w:t>
+      </w:r>
+      <w:proofErr w:type="spellStart"/>
+      <w:proofErr w:type="gramStart"/>
+      <w:r>
+        <w:rPr>
+          <w:rFonts w:ascii="Times New Roman" w:hAnsi="Times New Roman" w:cs="Times New Roman"/>
+          <w:sz w:val="24"/>
+          <w:szCs w:val="24"/>
+        </w:rPr>
+        <w:t>hive.exec</w:t>
+      </w:r>
+      <w:proofErr w:type="gramEnd"/>
+      <w:r>
+        <w:rPr>
+          <w:rFonts w:ascii="Times New Roman" w:hAnsi="Times New Roman" w:cs="Times New Roman"/>
+          <w:sz w:val="24"/>
+          <w:szCs w:val="24"/>
+        </w:rPr>
+        <w:t>.dynamic.partition.mode</w:t>
+      </w:r>
+      <w:proofErr w:type="spellEnd"/>
+      <w:r>
+        <w:rPr>
+          <w:rFonts w:ascii="Times New Roman" w:hAnsi="Times New Roman" w:cs="Times New Roman"/>
+          <w:sz w:val="24"/>
+          <w:szCs w:val="24"/>
+        </w:rPr>
+        <w:t>=NONSTRICT;</w:t>
+      </w:r>
+    </w:p>
+    <w:p>
+      <w:pPr>
+        <w:spacing w:after="0"/>
+        <w:rPr>
+          <w:rFonts w:ascii="Times New Roman" w:hAnsi="Times New Roman" w:cs="Times New Roman"/>
+          <w:sz w:val="24"/>
+          <w:szCs w:val="24"/>
+        </w:rPr>
+      </w:pPr>
+      <w:r>
+        <w:rPr>
+          <w:rFonts w:ascii="Times New Roman" w:hAnsi="Times New Roman" w:cs="Times New Roman"/>
+          <w:sz w:val="24"/>
+          <w:szCs w:val="24"/>
+        </w:rPr>
+        <w:t xml:space="preserve">INSERT OVERWRITE TABLE </w:t>
+      </w:r>
+      <w:proofErr w:type="spellStart"/>
+      <w:r>
+        <w:rPr>
+          <w:rFonts w:ascii="Times New Roman" w:hAnsi="Times New Roman" w:cs="Times New Roman"/>
+          <w:sz w:val="24"/>
+          <w:szCs w:val="24"/>
+        </w:rPr>
+        <w:t>sales_data</w:t>
+      </w:r>
+      <w:proofErr w:type="spellEnd"/>
+      <w:r>
+        <w:rPr>
+          <w:rFonts w:ascii="Times New Roman" w:hAnsi="Times New Roman" w:cs="Times New Roman"/>
+          <w:sz w:val="24"/>
+          <w:szCs w:val="24"/>
+        </w:rPr>
+        <w:t xml:space="preserve"> PARTITION (year, month)</w:t>
+      </w:r>
+    </w:p>
+    <w:p>
+      <w:pPr>
+        <w:spacing w:after="0"/>
+        <w:rPr>
+          <w:rFonts w:ascii="Times New Roman" w:hAnsi="Times New Roman" w:cs="Times New Roman"/>
+          <w:sz w:val="24"/>
+          <w:szCs w:val="24"/>
+        </w:rPr>
+      </w:pPr>
+      <w:r>
+        <w:rPr>
+          <w:rFonts w:ascii="Times New Roman" w:hAnsi="Times New Roman" w:cs="Times New Roman"/>
+          <w:sz w:val="24"/>
+          <w:szCs w:val="24"/>
+        </w:rPr>
+        <w:t xml:space="preserve">SELECT * FROM </w:t>
+      </w:r>
+      <w:proofErr w:type="spellStart"/>
+      <w:r>
+        <w:rPr>
+          <w:rFonts w:ascii="Times New Roman" w:hAnsi="Times New Roman" w:cs="Times New Roman"/>
+          <w:sz w:val="24"/>
+          <w:szCs w:val="24"/>
+        </w:rPr>
+        <w:t>temp_sales</w:t>
+      </w:r>
+      <w:proofErr w:type="spellEnd"/>
+      <w:r>
+        <w:rPr>
+          <w:rFonts w:ascii="Times New Roman" w:hAnsi="Times New Roman" w:cs="Times New Roman"/>
+          <w:sz w:val="24"/>
+          <w:szCs w:val="24"/>
+        </w:rPr>
+        <w:t>;</w:t>
+      </w:r>
+    </w:p>
+    <w:p>
+      <w:pPr>
+        <w:spacing w:after="0"/>
+        <w:rPr>
+          <w:rFonts w:ascii="Times New Roman" w:hAnsi="Times New Roman" w:cs="Times New Roman"/>
+          <w:sz w:val="24"/>
+          <w:szCs w:val="24"/>
+        </w:rPr>
+      </w:pPr>
+      <w:r>
+        <w:rPr>
+          <w:rFonts w:ascii="Times New Roman" w:hAnsi="Times New Roman" w:cs="Times New Roman"/>
+          <w:sz w:val="24"/>
+          <w:szCs w:val="24"/>
+        </w:rPr>
+        <w:t>Use code </w:t>
+      </w:r>
+      <w:hyperlink r:id="rId12" w:anchor="coding" w:tgtFrame="_blank" w:history="1">
+        <w:r>
+          <w:rPr>
+            <w:rStyle w:val="Hyperlink"/>
+            <w:rFonts w:ascii="Times New Roman" w:hAnsi="Times New Roman" w:cs="Times New Roman"/>
+            <w:sz w:val="24"/>
+            <w:szCs w:val="24"/>
+          </w:rPr>
+          <w:t>with caution.</w:t>
+        </w:r>
+      </w:hyperlink>
+    </w:p>
+    <w:p>
+      <w:pPr>
+        <w:spacing w:after="0"/>
+        <w:rPr>
+          <w:rFonts w:ascii="Times New Roman" w:hAnsi="Times New Roman" w:cs="Times New Roman"/>
+          <w:sz w:val="24"/>
+          <w:szCs w:val="24"/>
+        </w:rPr>
+      </w:pPr>
+      <w:proofErr w:type="spellStart"/>
+      <w:r>
+        <w:rPr>
+          <w:rFonts w:ascii="Times New Roman" w:hAnsi="Times New Roman" w:cs="Times New Roman"/>
+          <w:sz w:val="24"/>
+          <w:szCs w:val="24"/>
+        </w:rPr>
+        <w:t>content_copy</w:t>
+      </w:r>
+      <w:proofErr w:type="spellEnd"/>
+    </w:p>
+    <w:p>
+      <w:pPr>
+        <w:spacing w:after="0"/>
+        <w:rPr>
+          <w:rFonts w:ascii="Times New Roman" w:hAnsi="Times New Roman" w:cs="Times New Roman"/>
+          <w:sz w:val="24"/>
+          <w:szCs w:val="24"/>
+        </w:rPr>
+      </w:pPr>
+      <w:r>
+        <w:rPr>
+          <w:rFonts w:ascii="Times New Roman" w:hAnsi="Times New Roman" w:cs="Times New Roman"/>
+          <w:sz w:val="24"/>
+          <w:szCs w:val="24"/>
+        </w:rPr>
+        <w:t>Here, with NONSTRICT mode:</w:t>
+      </w:r>
+    </w:p>
+    <w:p>
+      <w:pPr>
+        <w:numPr>
+          <w:ilvl w:val="0"/>
+          <w:numId w:val="11"/>
+        </w:numPr>
+        <w:spacing w:after="0"/>
+        <w:rPr>
+          <w:rFonts w:ascii="Times New Roman" w:hAnsi="Times New Roman" w:cs="Times New Roman"/>
+          <w:sz w:val="24"/>
+          <w:szCs w:val="24"/>
+        </w:rPr>
+      </w:pPr>
+      <w:r>
+        <w:rPr>
+          <w:rFonts w:ascii="Times New Roman" w:hAnsi="Times New Roman" w:cs="Times New Roman"/>
+          <w:sz w:val="24"/>
+          <w:szCs w:val="24"/>
+        </w:rPr>
+        <w:t>Hive will process each row from </w:t>
+      </w:r>
+      <w:proofErr w:type="spellStart"/>
+      <w:r>
+        <w:rPr>
+          <w:rFonts w:ascii="Times New Roman" w:hAnsi="Times New Roman" w:cs="Times New Roman"/>
+          <w:sz w:val="24"/>
+          <w:szCs w:val="24"/>
+        </w:rPr>
+        <w:t>temp_sales</w:t>
+      </w:r>
+      <w:proofErr w:type="spellEnd"/>
+      <w:r>
+        <w:rPr>
+          <w:rFonts w:ascii="Times New Roman" w:hAnsi="Times New Roman" w:cs="Times New Roman"/>
+          <w:sz w:val="24"/>
+          <w:szCs w:val="24"/>
+        </w:rPr>
+        <w:t>.</w:t>
+      </w:r>
+    </w:p>
+    <w:p>
+      <w:pPr>
+        <w:numPr>
+          <w:ilvl w:val="0"/>
+          <w:numId w:val="11"/>
+        </w:numPr>
+        <w:spacing w:after="0"/>
+        <w:rPr>
+          <w:rFonts w:ascii="Times New Roman" w:hAnsi="Times New Roman" w:cs="Times New Roman"/>
+          <w:sz w:val="24"/>
+          <w:szCs w:val="24"/>
+        </w:rPr>
+      </w:pPr>
+      <w:r>
+        <w:rPr>
+          <w:rFonts w:ascii="Times New Roman" w:hAnsi="Times New Roman" w:cs="Times New Roman"/>
+          <w:sz w:val="24"/>
+          <w:szCs w:val="24"/>
+        </w:rPr>
+        <w:t>Rows with valid year and month values will be inserted into their corresponding partitions.</w:t>
+      </w:r>
+    </w:p>
+    <w:p>
+      <w:pPr>
+        <w:numPr>
+          <w:ilvl w:val="0"/>
+          <w:numId w:val="11"/>
+        </w:numPr>
+        <w:spacing w:after="0"/>
+        <w:rPr>
+          <w:rFonts w:ascii="Times New Roman" w:hAnsi="Times New Roman" w:cs="Times New Roman"/>
+          <w:sz w:val="24"/>
+          <w:szCs w:val="24"/>
+        </w:rPr>
+      </w:pPr>
+      <w:r>
+        <w:rPr>
+          <w:rFonts w:ascii="Times New Roman" w:hAnsi="Times New Roman" w:cs="Times New Roman"/>
+          <w:sz w:val="24"/>
+          <w:szCs w:val="24"/>
+        </w:rPr>
+        <w:t>Rows missing year or month values will be </w:t>
+      </w:r>
+      <w:r>
+        <w:rPr>
+          <w:rFonts w:ascii="Times New Roman" w:hAnsi="Times New Roman" w:cs="Times New Roman"/>
+          <w:b/>
+          <w:bCs/>
+          <w:sz w:val="24"/>
+          <w:szCs w:val="24"/>
+        </w:rPr>
+        <w:t>skipped</w:t>
+      </w:r>
+      <w:r>
+        <w:rPr>
+          <w:rFonts w:ascii="Times New Roman" w:hAnsi="Times New Roman" w:cs="Times New Roman"/>
+          <w:sz w:val="24"/>
+          <w:szCs w:val="24"/>
+        </w:rPr>
+        <w:t> and not inserted into any partition.</w:t>
+      </w:r>
+    </w:p>
+    <w:p>
+      <w:pPr>
+        <w:spacing w:after="0"/>
+        <w:rPr>
+          <w:rFonts w:ascii="Times New Roman" w:hAnsi="Times New Roman" w:cs="Times New Roman"/>
+          <w:sz w:val="24"/>
+          <w:szCs w:val="24"/>
+        </w:rPr>
+      </w:pPr>
+      <w:r>
+        <w:rPr>
+          <w:rFonts w:ascii="Times New Roman" w:hAnsi="Times New Roman" w:cs="Times New Roman"/>
+          <w:b/>
+          <w:bCs/>
+          <w:sz w:val="24"/>
+          <w:szCs w:val="24"/>
+        </w:rPr>
+        <w:t>Key Points:</w:t>
+      </w:r>
+    </w:p>
+    <w:p>
+      <w:pPr>
+        <w:numPr>
+          <w:ilvl w:val="0"/>
+          <w:numId w:val="12"/>
+        </w:numPr>
+        <w:spacing w:after="0"/>
+        <w:rPr>
+          <w:rFonts w:ascii="Times New Roman" w:hAnsi="Times New Roman" w:cs="Times New Roman"/>
+          <w:sz w:val="24"/>
+          <w:szCs w:val="24"/>
+        </w:rPr>
+      </w:pPr>
+      <w:r>
+        <w:rPr>
+          <w:rFonts w:ascii="Times New Roman" w:hAnsi="Times New Roman" w:cs="Times New Roman"/>
+          <w:sz w:val="24"/>
+          <w:szCs w:val="24"/>
+        </w:rPr>
+        <w:t>Dynamic partitioning can improve performance and data organization, but it's essential to choose the appropriate mode based on your data quality and desired behavior.</w:t>
+      </w:r>
+    </w:p>
+    <w:p>
+      <w:pPr>
+        <w:numPr>
+          <w:ilvl w:val="0"/>
+          <w:numId w:val="12"/>
+        </w:numPr>
+        <w:spacing w:after="0"/>
+        <w:rPr>
+          <w:rFonts w:ascii="Times New Roman" w:hAnsi="Times New Roman" w:cs="Times New Roman"/>
+          <w:sz w:val="24"/>
+          <w:szCs w:val="24"/>
+        </w:rPr>
+      </w:pPr>
+      <w:r>
+        <w:rPr>
+          <w:rFonts w:ascii="Times New Roman" w:hAnsi="Times New Roman" w:cs="Times New Roman"/>
+          <w:sz w:val="24"/>
+          <w:szCs w:val="24"/>
+        </w:rPr>
+        <w:t>Consider using STRICT mode for stricter data validation.</w:t>
+      </w:r>
+    </w:p>
+    <w:p>
+      <w:pPr>
+        <w:numPr>
+          <w:ilvl w:val="0"/>
+          <w:numId w:val="12"/>
+        </w:numPr>
+        <w:spacing w:after="0"/>
+        <w:rPr>
+          <w:rFonts w:ascii="Times New Roman" w:hAnsi="Times New Roman" w:cs="Times New Roman"/>
+          <w:sz w:val="24"/>
+          <w:szCs w:val="24"/>
+        </w:rPr>
+      </w:pPr>
+      <w:r>
+        <w:rPr>
+          <w:rFonts w:ascii="Times New Roman" w:hAnsi="Times New Roman" w:cs="Times New Roman"/>
+          <w:sz w:val="24"/>
+          <w:szCs w:val="24"/>
+        </w:rPr>
+        <w:t>Use NONSTRICT mode cautiously, understanding that rows might be skipped.</w:t>
+      </w:r>
+    </w:p>
+    <w:p>
+      <w:pPr>
+        <w:numPr>
+          <w:ilvl w:val="0"/>
+          <w:numId w:val="12"/>
+        </w:numPr>
+        <w:spacing w:after="0"/>
+        <w:rPr>
+          <w:rFonts w:ascii="Times New Roman" w:hAnsi="Times New Roman" w:cs="Times New Roman"/>
+          <w:sz w:val="24"/>
+          <w:szCs w:val="24"/>
+        </w:rPr>
+      </w:pPr>
+      <w:r>
+        <w:rPr>
+          <w:rFonts w:ascii="Times New Roman" w:hAnsi="Times New Roman" w:cs="Times New Roman"/>
+          <w:sz w:val="24"/>
+          <w:szCs w:val="24"/>
+        </w:rPr>
+        <w:t>Always test your queries thoroughly in a non-production environment before running them on critical data.</w:t>
+      </w:r>
+    </w:p>
+    <w:p>
+      <w:pPr>
+        <w:spacing w:after="0"/>
+        <w:rPr>
+          <w:rFonts w:ascii="Times New Roman" w:hAnsi="Times New Roman" w:cs="Times New Roman"/>
+          <w:sz w:val="24"/>
+          <w:szCs w:val="24"/>
+        </w:rPr>
+      </w:pPr>
+    </w:p>
+    <w:p>
+      <w:pPr>
+        <w:spacing w:after="0"/>
+        <w:rPr>
+          <w:rFonts w:ascii="Times New Roman" w:hAnsi="Times New Roman" w:cs="Times New Roman"/>
+          <w:sz w:val="24"/>
+          <w:szCs w:val="24"/>
+        </w:rPr>
+      </w:pPr>
+    </w:p>
+    <w:p>
+      <w:pPr>
+        <w:pStyle w:val="ListParagraph"/>
+        <w:numPr>
+          <w:ilvl w:val="0"/>
+          <w:numId w:val="6"/>
+        </w:numPr>
+        <w:spacing w:after="0"/>
+        <w:rPr>
+          <w:rFonts w:ascii="Times New Roman" w:hAnsi="Times New Roman" w:cs="Times New Roman"/>
+          <w:sz w:val="24"/>
+          <w:szCs w:val="24"/>
+        </w:rPr>
+      </w:pPr>
+      <w:r>
+        <w:rPr>
+          <w:rFonts w:ascii="Times New Roman" w:hAnsi="Times New Roman" w:cs="Times New Roman"/>
+          <w:sz w:val="24"/>
+          <w:szCs w:val="24"/>
+        </w:rPr>
+        <w:t>How do you usually perform partitioning?</w:t>
+      </w:r>
+    </w:p>
+    <w:p>
+      <w:pPr>
+        <w:pStyle w:val="ListParagraph"/>
+        <w:numPr>
+          <w:ilvl w:val="1"/>
+          <w:numId w:val="6"/>
+        </w:numPr>
+        <w:spacing w:after="0"/>
+        <w:rPr>
+          <w:rFonts w:ascii="Times New Roman" w:hAnsi="Times New Roman" w:cs="Times New Roman"/>
+          <w:sz w:val="24"/>
+          <w:szCs w:val="24"/>
+        </w:rPr>
+      </w:pPr>
+      <w:r>
+        <w:rPr>
+          <w:rFonts w:ascii="Times New Roman" w:hAnsi="Times New Roman" w:cs="Times New Roman"/>
+          <w:sz w:val="24"/>
+          <w:szCs w:val="24"/>
+        </w:rPr>
+        <w:lastRenderedPageBreak/>
+        <w:t xml:space="preserve">static - load command </w:t>
+      </w:r>
+    </w:p>
+    <w:p>
+      <w:pPr>
+        <w:pStyle w:val="ListParagraph"/>
+        <w:numPr>
+          <w:ilvl w:val="1"/>
+          <w:numId w:val="6"/>
+        </w:numPr>
+        <w:spacing w:after="0"/>
+        <w:rPr>
+          <w:rFonts w:ascii="Times New Roman" w:hAnsi="Times New Roman" w:cs="Times New Roman"/>
+          <w:sz w:val="24"/>
+          <w:szCs w:val="24"/>
+        </w:rPr>
+      </w:pPr>
+      <w:r>
+        <w:rPr>
+          <w:rFonts w:ascii="Times New Roman" w:hAnsi="Times New Roman" w:cs="Times New Roman"/>
+          <w:sz w:val="24"/>
+          <w:szCs w:val="24"/>
+        </w:rPr>
+        <w:t>dynamic - transfer data from non-partitioned table to partitioned table</w:t>
+      </w:r>
+    </w:p>
+    <w:p>
+      <w:pPr>
+        <w:pStyle w:val="ListParagraph"/>
+        <w:numPr>
+          <w:ilvl w:val="0"/>
+          <w:numId w:val="6"/>
+        </w:numPr>
+        <w:spacing w:after="0"/>
+        <w:rPr>
+          <w:rFonts w:ascii="Times New Roman" w:hAnsi="Times New Roman" w:cs="Times New Roman"/>
+          <w:sz w:val="24"/>
+          <w:szCs w:val="24"/>
+        </w:rPr>
+      </w:pPr>
+      <w:r>
+        <w:rPr>
+          <w:rFonts w:ascii="Times New Roman" w:hAnsi="Times New Roman" w:cs="Times New Roman"/>
+          <w:sz w:val="24"/>
+          <w:szCs w:val="24"/>
+        </w:rPr>
+        <w:t>How do you usually perform bucketing?</w:t>
+      </w:r>
+    </w:p>
+    <w:p>
+      <w:pPr>
+        <w:pStyle w:val="ListParagraph"/>
+        <w:numPr>
+          <w:ilvl w:val="1"/>
+          <w:numId w:val="6"/>
+        </w:numPr>
+        <w:spacing w:after="0"/>
+        <w:rPr>
+          <w:rFonts w:ascii="Times New Roman" w:hAnsi="Times New Roman" w:cs="Times New Roman"/>
+          <w:sz w:val="24"/>
+          <w:szCs w:val="24"/>
+        </w:rPr>
+      </w:pPr>
+      <w:r>
+        <w:rPr>
+          <w:rFonts w:ascii="Times New Roman" w:hAnsi="Times New Roman" w:cs="Times New Roman"/>
+          <w:sz w:val="24"/>
+          <w:szCs w:val="24"/>
+        </w:rPr>
+        <w:t>transfer data from non-bucketed table to bucketed table</w:t>
+      </w:r>
+    </w:p>
+    <w:p>
+      <w:pPr>
+        <w:pStyle w:val="ListParagraph"/>
+        <w:numPr>
+          <w:ilvl w:val="0"/>
+          <w:numId w:val="6"/>
+        </w:numPr>
+        <w:spacing w:after="0"/>
+        <w:rPr>
+          <w:rFonts w:ascii="Times New Roman" w:hAnsi="Times New Roman" w:cs="Times New Roman"/>
+          <w:sz w:val="24"/>
+          <w:szCs w:val="24"/>
+        </w:rPr>
+      </w:pPr>
+      <w:r>
+        <w:rPr>
+          <w:rFonts w:ascii="Times New Roman" w:hAnsi="Times New Roman" w:cs="Times New Roman"/>
+          <w:sz w:val="24"/>
+          <w:szCs w:val="24"/>
+        </w:rPr>
+        <w:t>Which among mappers and reducers are invoked during partitioning, bucketing?</w:t>
+      </w:r>
+    </w:p>
+    <w:p>
+      <w:pPr>
+        <w:pStyle w:val="ListParagraph"/>
+        <w:numPr>
+          <w:ilvl w:val="1"/>
+          <w:numId w:val="6"/>
+        </w:numPr>
+        <w:spacing w:after="0"/>
+        <w:rPr>
+          <w:rFonts w:ascii="Times New Roman" w:hAnsi="Times New Roman" w:cs="Times New Roman"/>
+          <w:sz w:val="24"/>
+          <w:szCs w:val="24"/>
+        </w:rPr>
+      </w:pPr>
+      <w:r>
+        <w:rPr>
+          <w:rFonts w:ascii="Times New Roman" w:hAnsi="Times New Roman" w:cs="Times New Roman"/>
+          <w:sz w:val="24"/>
+          <w:szCs w:val="24"/>
+        </w:rPr>
+        <w:t>partitioning - only mappers</w:t>
+      </w:r>
+    </w:p>
+    <w:p>
+      <w:pPr>
+        <w:pStyle w:val="ListParagraph"/>
+        <w:numPr>
+          <w:ilvl w:val="1"/>
+          <w:numId w:val="6"/>
+        </w:numPr>
+        <w:spacing w:after="0"/>
+        <w:rPr>
+          <w:rFonts w:ascii="Times New Roman" w:hAnsi="Times New Roman" w:cs="Times New Roman"/>
+          <w:sz w:val="24"/>
+          <w:szCs w:val="24"/>
+        </w:rPr>
+      </w:pPr>
+      <w:r>
+        <w:rPr>
+          <w:rFonts w:ascii="Times New Roman" w:hAnsi="Times New Roman" w:cs="Times New Roman"/>
+          <w:sz w:val="24"/>
+          <w:szCs w:val="24"/>
+        </w:rPr>
+        <w:t>bucketing - both mappers and reducers</w:t>
+      </w:r>
+      <w:r>
+        <w:rPr>
+          <w:rFonts w:ascii="Times New Roman" w:hAnsi="Times New Roman" w:cs="Times New Roman"/>
+          <w:sz w:val="24"/>
+          <w:szCs w:val="24"/>
+        </w:rPr>
+        <w:t xml:space="preserve"> (number of buckets ~ number of reducers)</w:t>
+      </w:r>
+    </w:p>
+    <w:p>
+      <w:pPr>
+        <w:pStyle w:val="ListParagraph"/>
+        <w:numPr>
+          <w:ilvl w:val="0"/>
+          <w:numId w:val="6"/>
+        </w:numPr>
+        <w:spacing w:after="0"/>
+        <w:rPr>
+          <w:rFonts w:ascii="Times New Roman" w:hAnsi="Times New Roman" w:cs="Times New Roman"/>
+          <w:sz w:val="24"/>
+          <w:szCs w:val="24"/>
+        </w:rPr>
+      </w:pPr>
+      <w:r>
+        <w:rPr>
+          <w:rFonts w:ascii="Times New Roman" w:hAnsi="Times New Roman" w:cs="Times New Roman"/>
+          <w:sz w:val="24"/>
+          <w:szCs w:val="24"/>
+        </w:rPr>
+        <w:t>What are the different types of join optimizations that you have used?</w:t>
+      </w:r>
+    </w:p>
+    <w:p>
+      <w:pPr>
+        <w:pStyle w:val="ListParagraph"/>
+        <w:numPr>
+          <w:ilvl w:val="0"/>
+          <w:numId w:val="6"/>
+        </w:numPr>
+        <w:spacing w:after="0"/>
+        <w:rPr>
+          <w:rFonts w:ascii="Times New Roman" w:hAnsi="Times New Roman" w:cs="Times New Roman"/>
+          <w:sz w:val="24"/>
+          <w:szCs w:val="24"/>
+        </w:rPr>
+      </w:pPr>
+      <w:r>
+        <w:rPr>
+          <w:rFonts w:ascii="Times New Roman" w:hAnsi="Times New Roman" w:cs="Times New Roman"/>
+          <w:sz w:val="24"/>
+          <w:szCs w:val="24"/>
+        </w:rPr>
+        <w:t>How a normal join works?</w:t>
+      </w:r>
+    </w:p>
+    <w:p>
+      <w:pPr>
+        <w:pStyle w:val="ListParagraph"/>
+        <w:numPr>
+          <w:ilvl w:val="0"/>
+          <w:numId w:val="6"/>
+        </w:numPr>
+        <w:spacing w:after="0"/>
+        <w:rPr>
+          <w:rFonts w:ascii="Times New Roman" w:hAnsi="Times New Roman" w:cs="Times New Roman"/>
+          <w:sz w:val="24"/>
+          <w:szCs w:val="24"/>
+        </w:rPr>
+      </w:pPr>
+      <w:r>
+        <w:rPr>
+          <w:rFonts w:ascii="Times New Roman" w:hAnsi="Times New Roman" w:cs="Times New Roman"/>
+          <w:sz w:val="24"/>
+          <w:szCs w:val="24"/>
+        </w:rPr>
+        <w:t>When</w:t>
+      </w:r>
+      <w:r>
+        <w:rPr>
+          <w:rFonts w:ascii="Times New Roman" w:hAnsi="Times New Roman" w:cs="Times New Roman"/>
+          <w:sz w:val="24"/>
+          <w:szCs w:val="24"/>
+        </w:rPr>
+        <w:t xml:space="preserve"> can</w:t>
+      </w:r>
+      <w:r>
+        <w:rPr>
+          <w:rFonts w:ascii="Times New Roman" w:hAnsi="Times New Roman" w:cs="Times New Roman"/>
+          <w:sz w:val="24"/>
+          <w:szCs w:val="24"/>
+        </w:rPr>
+        <w:t xml:space="preserve"> we perform a map side join?</w:t>
+      </w:r>
+    </w:p>
+    <w:p>
+      <w:pPr>
+        <w:pStyle w:val="ListParagraph"/>
+        <w:numPr>
+          <w:ilvl w:val="0"/>
+          <w:numId w:val="6"/>
+        </w:numPr>
+        <w:spacing w:after="0"/>
+        <w:rPr>
+          <w:rFonts w:ascii="Times New Roman" w:hAnsi="Times New Roman" w:cs="Times New Roman"/>
+          <w:sz w:val="24"/>
+          <w:szCs w:val="24"/>
+        </w:rPr>
+      </w:pPr>
+      <w:r>
+        <w:rPr>
+          <w:rFonts w:ascii="Times New Roman" w:hAnsi="Times New Roman" w:cs="Times New Roman"/>
+          <w:sz w:val="24"/>
+          <w:szCs w:val="24"/>
+        </w:rPr>
+        <w:t>Explain working of map side join in detail.</w:t>
+      </w:r>
+    </w:p>
+    <w:p>
+      <w:pPr>
+        <w:pStyle w:val="ListParagraph"/>
+        <w:numPr>
+          <w:ilvl w:val="0"/>
+          <w:numId w:val="6"/>
+        </w:numPr>
+        <w:spacing w:after="0"/>
+        <w:rPr>
+          <w:rFonts w:ascii="Times New Roman" w:hAnsi="Times New Roman" w:cs="Times New Roman"/>
+          <w:sz w:val="24"/>
+          <w:szCs w:val="24"/>
+        </w:rPr>
+      </w:pPr>
+      <w:r>
+        <w:rPr>
+          <w:rFonts w:ascii="Times New Roman" w:hAnsi="Times New Roman" w:cs="Times New Roman"/>
+          <w:sz w:val="24"/>
+          <w:szCs w:val="24"/>
+        </w:rPr>
+        <w:t>Among inner, left, right, full outer joins, which one of them can be performed using a map side join if the left table is small and right table is big?</w:t>
+      </w:r>
+    </w:p>
+    <w:p>
+      <w:pPr>
+        <w:pStyle w:val="ListParagraph"/>
+        <w:numPr>
+          <w:ilvl w:val="0"/>
+          <w:numId w:val="6"/>
+        </w:numPr>
+        <w:spacing w:after="0"/>
+        <w:rPr>
+          <w:rFonts w:ascii="Times New Roman" w:hAnsi="Times New Roman" w:cs="Times New Roman"/>
+          <w:sz w:val="24"/>
+          <w:szCs w:val="24"/>
+        </w:rPr>
+      </w:pPr>
+      <w:r>
+        <w:rPr>
+          <w:rFonts w:ascii="Times New Roman" w:hAnsi="Times New Roman" w:cs="Times New Roman"/>
+          <w:sz w:val="24"/>
+          <w:szCs w:val="24"/>
+        </w:rPr>
+        <w:t>When can we perform a bucket map join?</w:t>
+      </w:r>
+    </w:p>
+    <w:p>
+      <w:pPr>
+        <w:pStyle w:val="ListParagraph"/>
+        <w:numPr>
+          <w:ilvl w:val="0"/>
+          <w:numId w:val="6"/>
+        </w:numPr>
+        <w:spacing w:after="0"/>
+        <w:rPr>
+          <w:rFonts w:ascii="Times New Roman" w:hAnsi="Times New Roman" w:cs="Times New Roman"/>
+          <w:sz w:val="24"/>
+          <w:szCs w:val="24"/>
+        </w:rPr>
+      </w:pPr>
+      <w:r>
+        <w:rPr>
+          <w:rFonts w:ascii="Times New Roman" w:hAnsi="Times New Roman" w:cs="Times New Roman"/>
+          <w:sz w:val="24"/>
+          <w:szCs w:val="24"/>
+        </w:rPr>
+        <w:t>Explain working of bucket map join in detail.</w:t>
+      </w:r>
+    </w:p>
+    <w:p>
+      <w:pPr>
+        <w:pStyle w:val="ListParagraph"/>
+        <w:numPr>
+          <w:ilvl w:val="0"/>
+          <w:numId w:val="6"/>
+        </w:numPr>
+        <w:spacing w:after="0"/>
+        <w:rPr>
+          <w:rFonts w:ascii="Times New Roman" w:hAnsi="Times New Roman" w:cs="Times New Roman"/>
+          <w:sz w:val="24"/>
+          <w:szCs w:val="24"/>
+        </w:rPr>
+      </w:pPr>
+      <w:r>
+        <w:rPr>
+          <w:rFonts w:ascii="Times New Roman" w:hAnsi="Times New Roman" w:cs="Times New Roman"/>
+          <w:sz w:val="24"/>
+          <w:szCs w:val="24"/>
+        </w:rPr>
+        <w:t>When can we perform a sort merge bucket join?</w:t>
+      </w:r>
+    </w:p>
+    <w:p>
+      <w:pPr>
+        <w:pStyle w:val="ListParagraph"/>
+        <w:numPr>
+          <w:ilvl w:val="0"/>
+          <w:numId w:val="6"/>
+        </w:numPr>
+        <w:spacing w:after="0"/>
+        <w:rPr>
+          <w:rFonts w:ascii="Times New Roman" w:hAnsi="Times New Roman" w:cs="Times New Roman"/>
+          <w:sz w:val="24"/>
+          <w:szCs w:val="24"/>
+        </w:rPr>
+      </w:pPr>
+      <w:r>
+        <w:rPr>
+          <w:rFonts w:ascii="Times New Roman" w:hAnsi="Times New Roman" w:cs="Times New Roman"/>
+          <w:sz w:val="24"/>
+          <w:szCs w:val="24"/>
+        </w:rPr>
+        <w:t>Explain working of sort merge bucket join in detail.</w:t>
+      </w:r>
+    </w:p>
+    <w:p>
+      <w:pPr>
+        <w:pStyle w:val="ListParagraph"/>
+        <w:numPr>
+          <w:ilvl w:val="0"/>
+          <w:numId w:val="6"/>
+        </w:numPr>
+        <w:spacing w:after="0"/>
+        <w:rPr>
+          <w:rFonts w:ascii="Times New Roman" w:hAnsi="Times New Roman" w:cs="Times New Roman"/>
+          <w:sz w:val="24"/>
+          <w:szCs w:val="24"/>
+        </w:rPr>
+      </w:pPr>
+      <w:r>
+        <w:rPr>
+          <w:rFonts w:ascii="Times New Roman" w:hAnsi="Times New Roman" w:cs="Times New Roman"/>
+          <w:sz w:val="24"/>
+          <w:szCs w:val="24"/>
+        </w:rPr>
+        <w:t>What are some of the configurations needed to be set for performing different joins?</w:t>
+      </w:r>
+    </w:p>
+    <w:p>
+      <w:pPr>
+        <w:pStyle w:val="ListParagraph"/>
+        <w:numPr>
+          <w:ilvl w:val="0"/>
+          <w:numId w:val="6"/>
+        </w:numPr>
+        <w:spacing w:after="0"/>
+        <w:rPr>
+          <w:rFonts w:ascii="Times New Roman" w:hAnsi="Times New Roman" w:cs="Times New Roman"/>
+          <w:sz w:val="24"/>
+          <w:szCs w:val="24"/>
+        </w:rPr>
+      </w:pPr>
+      <w:r>
+        <w:rPr>
+          <w:rFonts w:ascii="Times New Roman" w:hAnsi="Times New Roman" w:cs="Times New Roman"/>
+          <w:sz w:val="24"/>
+          <w:szCs w:val="24"/>
+        </w:rPr>
         <w:t>What is broadcast join and when to use it?</w:t>
       </w:r>
     </w:p>
@@ -2141,68 +4153,31 @@
           <w:sz w:val="24"/>
           <w:szCs w:val="24"/>
         </w:rPr>
+        <w:t>What are window functions and how they help in optimizing our queries?</w:t>
+      </w:r>
+    </w:p>
+    <w:p>
+      <w:pPr>
+        <w:pStyle w:val="ListParagraph"/>
+        <w:numPr>
+          <w:ilvl w:val="0"/>
+          <w:numId w:val="6"/>
+        </w:numPr>
+        <w:spacing w:after="0"/>
+        <w:rPr>
+          <w:rFonts w:ascii="Times New Roman" w:hAnsi="Times New Roman" w:cs="Times New Roman"/>
+          <w:sz w:val="24"/>
+          <w:szCs w:val="24"/>
+        </w:rPr>
+      </w:pPr>
+      <w:r>
+        <w:rPr>
+          <w:rFonts w:ascii="Times New Roman" w:hAnsi="Times New Roman" w:cs="Times New Roman"/>
+          <w:sz w:val="24"/>
+          <w:szCs w:val="24"/>
+        </w:rPr>
         <w:t>What is the difference between row and columnar file formats? Why columnar file formats are preferred?</w:t>
       </w:r>
-    </w:p>
-    <w:p>
-      <w:pPr>
-        <w:spacing w:after="0"/>
-        <w:rPr>
-          <w:rFonts w:ascii="Times New Roman" w:hAnsi="Times New Roman" w:cs="Times New Roman"/>
-          <w:sz w:val="24"/>
-          <w:szCs w:val="24"/>
-        </w:rPr>
-      </w:pPr>
-    </w:p>
-    <w:p>
-      <w:pPr>
-        <w:spacing w:after="0"/>
-        <w:rPr>
-          <w:rFonts w:ascii="Times New Roman" w:hAnsi="Times New Roman" w:cs="Times New Roman"/>
-          <w:sz w:val="24"/>
-          <w:szCs w:val="24"/>
-        </w:rPr>
-      </w:pPr>
-    </w:p>
-    <w:p>
-      <w:pPr>
-        <w:spacing w:after="0"/>
-        <w:rPr>
-          <w:rFonts w:ascii="Times New Roman" w:hAnsi="Times New Roman" w:cs="Times New Roman"/>
-          <w:sz w:val="24"/>
-          <w:szCs w:val="24"/>
-        </w:rPr>
-      </w:pPr>
-    </w:p>
-    <w:p>
-      <w:pPr>
-        <w:spacing w:after="0"/>
-        <w:rPr>
-          <w:rFonts w:ascii="Times New Roman" w:hAnsi="Times New Roman" w:cs="Times New Roman"/>
-          <w:sz w:val="24"/>
-          <w:szCs w:val="24"/>
-        </w:rPr>
-      </w:pPr>
-    </w:p>
-    <w:p>
-      <w:pPr>
-        <w:spacing w:after="0"/>
-        <w:rPr>
-          <w:rFonts w:ascii="Times New Roman" w:hAnsi="Times New Roman" w:cs="Times New Roman"/>
-          <w:sz w:val="24"/>
-          <w:szCs w:val="24"/>
-        </w:rPr>
-      </w:pPr>
-    </w:p>
-    <w:p>
-      <w:pPr>
-        <w:spacing w:after="0"/>
-        <w:rPr>
-          <w:rFonts w:ascii="Times New Roman" w:hAnsi="Times New Roman" w:cs="Times New Roman"/>
-          <w:sz w:val="24"/>
-          <w:szCs w:val="24"/>
-        </w:rPr>
-      </w:pPr>
     </w:p>
     <w:p>
       <w:pPr>
@@ -2434,87 +4409,107 @@
           <w:u w:val="single"/>
         </w:rPr>
         <w:lastRenderedPageBreak/>
-        <w:t>SYSTEM DESIGN</w:t>
-      </w:r>
-    </w:p>
-    <w:p>
-      <w:pPr>
-        <w:spacing w:after="0"/>
-        <w:rPr>
-          <w:rFonts w:ascii="Times New Roman" w:hAnsi="Times New Roman" w:cs="Times New Roman"/>
-          <w:sz w:val="24"/>
-          <w:szCs w:val="24"/>
-        </w:rPr>
-      </w:pPr>
-    </w:p>
-    <w:p>
-      <w:pPr>
-        <w:pStyle w:val="ListParagraph"/>
-        <w:numPr>
-          <w:ilvl w:val="0"/>
-          <w:numId w:val="7"/>
-        </w:numPr>
-        <w:spacing w:after="0"/>
-        <w:rPr>
-          <w:rFonts w:ascii="Times New Roman" w:hAnsi="Times New Roman" w:cs="Times New Roman"/>
-          <w:sz w:val="24"/>
-          <w:szCs w:val="24"/>
-        </w:rPr>
-      </w:pPr>
-      <w:r>
-        <w:rPr>
-          <w:rFonts w:ascii="Times New Roman" w:hAnsi="Times New Roman" w:cs="Times New Roman"/>
-          <w:sz w:val="24"/>
-          <w:szCs w:val="24"/>
-        </w:rPr>
-        <w:t>Difference between database, data warehouse, datalake.</w:t>
-      </w:r>
-    </w:p>
-    <w:p>
-      <w:pPr>
-        <w:pStyle w:val="ListParagraph"/>
-        <w:numPr>
-          <w:ilvl w:val="0"/>
-          <w:numId w:val="7"/>
-        </w:numPr>
-        <w:spacing w:after="0"/>
-        <w:rPr>
-          <w:rFonts w:ascii="Times New Roman" w:hAnsi="Times New Roman" w:cs="Times New Roman"/>
-          <w:sz w:val="24"/>
-          <w:szCs w:val="24"/>
-        </w:rPr>
-      </w:pPr>
-      <w:r>
-        <w:rPr>
-          <w:rFonts w:ascii="Times New Roman" w:hAnsi="Times New Roman" w:cs="Times New Roman"/>
-          <w:sz w:val="24"/>
-          <w:szCs w:val="24"/>
-        </w:rPr>
-        <w:t>Difference between normalization and de-normalization.</w:t>
-      </w:r>
-    </w:p>
-    <w:p>
-      <w:pPr>
-        <w:pStyle w:val="ListParagraph"/>
-        <w:numPr>
-          <w:ilvl w:val="0"/>
-          <w:numId w:val="7"/>
-        </w:numPr>
-        <w:spacing w:after="0"/>
-        <w:rPr>
-          <w:rFonts w:ascii="Times New Roman" w:hAnsi="Times New Roman" w:cs="Times New Roman"/>
-          <w:sz w:val="24"/>
-          <w:szCs w:val="24"/>
-        </w:rPr>
-      </w:pPr>
-      <w:r>
-        <w:rPr>
-          <w:rFonts w:ascii="Times New Roman" w:hAnsi="Times New Roman" w:cs="Times New Roman"/>
-          <w:sz w:val="24"/>
-          <w:szCs w:val="24"/>
-        </w:rPr>
-        <w:t>What are the different normal forms?</w:t>
-      </w:r>
+        <w:t>SQL</w:t>
+      </w:r>
+    </w:p>
+    <w:p>
+      <w:pPr>
+        <w:spacing w:after="0"/>
+        <w:jc w:val="center"/>
+        <w:rPr>
+          <w:rFonts w:ascii="Times New Roman" w:hAnsi="Times New Roman" w:cs="Times New Roman"/>
+          <w:sz w:val="24"/>
+          <w:szCs w:val="24"/>
+        </w:rPr>
+      </w:pPr>
+    </w:p>
+    <w:p>
+      <w:pPr>
+        <w:pStyle w:val="ListParagraph"/>
+        <w:numPr>
+          <w:ilvl w:val="0"/>
+          <w:numId w:val="13"/>
+        </w:numPr>
+        <w:spacing w:after="0"/>
+        <w:rPr>
+          <w:rFonts w:ascii="Times New Roman" w:hAnsi="Times New Roman" w:cs="Times New Roman"/>
+          <w:sz w:val="24"/>
+          <w:szCs w:val="24"/>
+        </w:rPr>
+      </w:pPr>
+      <w:r>
+        <w:rPr>
+          <w:rFonts w:ascii="Times New Roman" w:hAnsi="Times New Roman" w:cs="Times New Roman"/>
+          <w:sz w:val="24"/>
+          <w:szCs w:val="24"/>
+        </w:rPr>
+        <w:t>What are window functions</w:t>
+      </w:r>
+      <w:r>
+        <w:rPr>
+          <w:rFonts w:ascii="Times New Roman" w:hAnsi="Times New Roman" w:cs="Times New Roman"/>
+          <w:sz w:val="24"/>
+          <w:szCs w:val="24"/>
+        </w:rPr>
+        <w:t xml:space="preserve"> in SQL</w:t>
+      </w:r>
+      <w:r>
+        <w:rPr>
+          <w:rFonts w:ascii="Times New Roman" w:hAnsi="Times New Roman" w:cs="Times New Roman"/>
+          <w:sz w:val="24"/>
+          <w:szCs w:val="24"/>
+        </w:rPr>
+        <w:t>?</w:t>
+      </w:r>
+    </w:p>
+    <w:p>
+      <w:pPr>
+        <w:pStyle w:val="ListParagraph"/>
+        <w:numPr>
+          <w:ilvl w:val="0"/>
+          <w:numId w:val="13"/>
+        </w:numPr>
+        <w:spacing w:after="0"/>
+        <w:rPr>
+          <w:rFonts w:ascii="Times New Roman" w:hAnsi="Times New Roman" w:cs="Times New Roman"/>
+          <w:sz w:val="24"/>
+          <w:szCs w:val="24"/>
+        </w:rPr>
+      </w:pPr>
+      <w:r>
+        <w:rPr>
+          <w:rFonts w:ascii="Times New Roman" w:hAnsi="Times New Roman" w:cs="Times New Roman"/>
+          <w:sz w:val="24"/>
+          <w:szCs w:val="24"/>
+        </w:rPr>
+        <w:t>What are</w:t>
+      </w:r>
+      <w:r>
+        <w:rPr>
+          <w:rFonts w:ascii="Times New Roman" w:hAnsi="Times New Roman" w:cs="Times New Roman"/>
+          <w:sz w:val="24"/>
+          <w:szCs w:val="24"/>
+        </w:rPr>
+        <w:t xml:space="preserve"> the</w:t>
+      </w:r>
+      <w:r>
+        <w:rPr>
+          <w:rFonts w:ascii="Times New Roman" w:hAnsi="Times New Roman" w:cs="Times New Roman"/>
+          <w:sz w:val="24"/>
+          <w:szCs w:val="24"/>
+        </w:rPr>
+        <w:t xml:space="preserve"> different ranking functions? Explain each one of them using examples.</w:t>
+      </w:r>
+    </w:p>
+    <w:p>
+      <w:pPr>
+        <w:spacing w:after="0"/>
+        <w:rPr>
+          <w:rFonts w:ascii="Times New Roman" w:hAnsi="Times New Roman" w:cs="Times New Roman"/>
+          <w:sz w:val="24"/>
+          <w:szCs w:val="24"/>
+        </w:rPr>
+      </w:pPr>
     </w:p>
     <w:p>
       <w:pPr>
@@ -2916,41 +4911,447 @@
           <w:u w:val="single"/>
         </w:rPr>
         <w:lastRenderedPageBreak/>
-        <w:t>ADF</w:t>
-      </w:r>
-    </w:p>
-    <w:p>
-      <w:pPr>
-        <w:spacing w:after="0"/>
-        <w:rPr>
-          <w:rFonts w:ascii="Times New Roman" w:hAnsi="Times New Roman" w:cs="Times New Roman"/>
-          <w:sz w:val="24"/>
-          <w:szCs w:val="24"/>
-        </w:rPr>
-      </w:pPr>
-    </w:p>
-    <w:p>
-      <w:pPr>
-        <w:pStyle w:val="ListParagraph"/>
-        <w:numPr>
-          <w:ilvl w:val="0"/>
-          <w:numId w:val="4"/>
-        </w:numPr>
-        <w:spacing w:after="0"/>
-        <w:rPr>
-          <w:rFonts w:ascii="Times New Roman" w:hAnsi="Times New Roman" w:cs="Times New Roman"/>
-          <w:sz w:val="24"/>
-          <w:szCs w:val="24"/>
-        </w:rPr>
-      </w:pPr>
-      <w:r>
-        <w:rPr>
-          <w:rFonts w:ascii="Times New Roman" w:hAnsi="Times New Roman" w:cs="Times New Roman"/>
-          <w:sz w:val="24"/>
-          <w:szCs w:val="24"/>
-        </w:rPr>
-        <w:t>What are the different kinds of triggers in ADF? Explain the working of each one of them.</w:t>
-      </w:r>
+        <w:t>SYSTEM DESIGN</w:t>
+      </w:r>
+    </w:p>
+    <w:p>
+      <w:pPr>
+        <w:spacing w:after="0"/>
+        <w:rPr>
+          <w:rFonts w:ascii="Times New Roman" w:hAnsi="Times New Roman" w:cs="Times New Roman"/>
+          <w:sz w:val="24"/>
+          <w:szCs w:val="24"/>
+        </w:rPr>
+      </w:pPr>
+    </w:p>
+    <w:p>
+      <w:pPr>
+        <w:pStyle w:val="ListParagraph"/>
+        <w:numPr>
+          <w:ilvl w:val="0"/>
+          <w:numId w:val="7"/>
+        </w:numPr>
+        <w:spacing w:after="0"/>
+        <w:rPr>
+          <w:rFonts w:ascii="Times New Roman" w:hAnsi="Times New Roman" w:cs="Times New Roman"/>
+          <w:sz w:val="24"/>
+          <w:szCs w:val="24"/>
+        </w:rPr>
+      </w:pPr>
+      <w:r>
+        <w:rPr>
+          <w:rFonts w:ascii="Times New Roman" w:hAnsi="Times New Roman" w:cs="Times New Roman"/>
+          <w:sz w:val="24"/>
+          <w:szCs w:val="24"/>
+        </w:rPr>
+        <w:t>Difference between database, data warehouse, datalake.</w:t>
+      </w:r>
+    </w:p>
+    <w:p>
+      <w:pPr>
+        <w:pStyle w:val="ListParagraph"/>
+        <w:numPr>
+          <w:ilvl w:val="0"/>
+          <w:numId w:val="7"/>
+        </w:numPr>
+        <w:spacing w:after="0"/>
+        <w:rPr>
+          <w:rFonts w:ascii="Times New Roman" w:hAnsi="Times New Roman" w:cs="Times New Roman"/>
+          <w:sz w:val="24"/>
+          <w:szCs w:val="24"/>
+        </w:rPr>
+      </w:pPr>
+      <w:r>
+        <w:rPr>
+          <w:rFonts w:ascii="Times New Roman" w:hAnsi="Times New Roman" w:cs="Times New Roman"/>
+          <w:sz w:val="24"/>
+          <w:szCs w:val="24"/>
+        </w:rPr>
+        <w:t>Difference between normalization and de-normalization.</w:t>
+      </w:r>
+    </w:p>
+    <w:p>
+      <w:pPr>
+        <w:pStyle w:val="ListParagraph"/>
+        <w:numPr>
+          <w:ilvl w:val="0"/>
+          <w:numId w:val="7"/>
+        </w:numPr>
+        <w:spacing w:after="0"/>
+        <w:rPr>
+          <w:rFonts w:ascii="Times New Roman" w:hAnsi="Times New Roman" w:cs="Times New Roman"/>
+          <w:sz w:val="24"/>
+          <w:szCs w:val="24"/>
+        </w:rPr>
+      </w:pPr>
+      <w:r>
+        <w:rPr>
+          <w:rFonts w:ascii="Times New Roman" w:hAnsi="Times New Roman" w:cs="Times New Roman"/>
+          <w:sz w:val="24"/>
+          <w:szCs w:val="24"/>
+        </w:rPr>
+        <w:t>What are the different normal forms?</w:t>
+      </w:r>
+    </w:p>
+    <w:p>
+      <w:pPr>
+        <w:spacing w:after="0"/>
+        <w:rPr>
+          <w:rFonts w:ascii="Times New Roman" w:hAnsi="Times New Roman" w:cs="Times New Roman"/>
+          <w:sz w:val="24"/>
+          <w:szCs w:val="24"/>
+        </w:rPr>
+      </w:pPr>
+    </w:p>
+    <w:p>
+      <w:pPr>
+        <w:spacing w:after="0"/>
+        <w:rPr>
+          <w:rFonts w:ascii="Times New Roman" w:hAnsi="Times New Roman" w:cs="Times New Roman"/>
+          <w:sz w:val="24"/>
+          <w:szCs w:val="24"/>
+        </w:rPr>
+      </w:pPr>
+    </w:p>
+    <w:p>
+      <w:pPr>
+        <w:spacing w:after="0"/>
+        <w:rPr>
+          <w:rFonts w:ascii="Times New Roman" w:hAnsi="Times New Roman" w:cs="Times New Roman"/>
+          <w:sz w:val="24"/>
+          <w:szCs w:val="24"/>
+        </w:rPr>
+      </w:pPr>
+    </w:p>
+    <w:p>
+      <w:pPr>
+        <w:spacing w:after="0"/>
+        <w:rPr>
+          <w:rFonts w:ascii="Times New Roman" w:hAnsi="Times New Roman" w:cs="Times New Roman"/>
+          <w:sz w:val="24"/>
+          <w:szCs w:val="24"/>
+        </w:rPr>
+      </w:pPr>
+    </w:p>
+    <w:p>
+      <w:pPr>
+        <w:spacing w:after="0"/>
+        <w:rPr>
+          <w:rFonts w:ascii="Times New Roman" w:hAnsi="Times New Roman" w:cs="Times New Roman"/>
+          <w:sz w:val="24"/>
+          <w:szCs w:val="24"/>
+        </w:rPr>
+      </w:pPr>
+    </w:p>
+    <w:p>
+      <w:pPr>
+        <w:spacing w:after="0"/>
+        <w:rPr>
+          <w:rFonts w:ascii="Times New Roman" w:hAnsi="Times New Roman" w:cs="Times New Roman"/>
+          <w:sz w:val="24"/>
+          <w:szCs w:val="24"/>
+        </w:rPr>
+      </w:pPr>
+    </w:p>
+    <w:p>
+      <w:pPr>
+        <w:spacing w:after="0"/>
+        <w:rPr>
+          <w:rFonts w:ascii="Times New Roman" w:hAnsi="Times New Roman" w:cs="Times New Roman"/>
+          <w:sz w:val="24"/>
+          <w:szCs w:val="24"/>
+        </w:rPr>
+      </w:pPr>
+    </w:p>
+    <w:p>
+      <w:pPr>
+        <w:spacing w:after="0"/>
+        <w:rPr>
+          <w:rFonts w:ascii="Times New Roman" w:hAnsi="Times New Roman" w:cs="Times New Roman"/>
+          <w:sz w:val="24"/>
+          <w:szCs w:val="24"/>
+        </w:rPr>
+      </w:pPr>
+    </w:p>
+    <w:p>
+      <w:pPr>
+        <w:spacing w:after="0"/>
+        <w:rPr>
+          <w:rFonts w:ascii="Times New Roman" w:hAnsi="Times New Roman" w:cs="Times New Roman"/>
+          <w:sz w:val="24"/>
+          <w:szCs w:val="24"/>
+        </w:rPr>
+      </w:pPr>
+    </w:p>
+    <w:p>
+      <w:pPr>
+        <w:spacing w:after="0"/>
+        <w:rPr>
+          <w:rFonts w:ascii="Times New Roman" w:hAnsi="Times New Roman" w:cs="Times New Roman"/>
+          <w:sz w:val="24"/>
+          <w:szCs w:val="24"/>
+        </w:rPr>
+      </w:pPr>
+    </w:p>
+    <w:p>
+      <w:pPr>
+        <w:spacing w:after="0"/>
+        <w:rPr>
+          <w:rFonts w:ascii="Times New Roman" w:hAnsi="Times New Roman" w:cs="Times New Roman"/>
+          <w:sz w:val="24"/>
+          <w:szCs w:val="24"/>
+        </w:rPr>
+      </w:pPr>
+    </w:p>
+    <w:p>
+      <w:pPr>
+        <w:spacing w:after="0"/>
+        <w:rPr>
+          <w:rFonts w:ascii="Times New Roman" w:hAnsi="Times New Roman" w:cs="Times New Roman"/>
+          <w:sz w:val="24"/>
+          <w:szCs w:val="24"/>
+        </w:rPr>
+      </w:pPr>
+    </w:p>
+    <w:p>
+      <w:pPr>
+        <w:spacing w:after="0"/>
+        <w:rPr>
+          <w:rFonts w:ascii="Times New Roman" w:hAnsi="Times New Roman" w:cs="Times New Roman"/>
+          <w:sz w:val="24"/>
+          <w:szCs w:val="24"/>
+        </w:rPr>
+      </w:pPr>
+    </w:p>
+    <w:p>
+      <w:pPr>
+        <w:spacing w:after="0"/>
+        <w:rPr>
+          <w:rFonts w:ascii="Times New Roman" w:hAnsi="Times New Roman" w:cs="Times New Roman"/>
+          <w:sz w:val="24"/>
+          <w:szCs w:val="24"/>
+        </w:rPr>
+      </w:pPr>
+    </w:p>
+    <w:p>
+      <w:pPr>
+        <w:spacing w:after="0"/>
+        <w:rPr>
+          <w:rFonts w:ascii="Times New Roman" w:hAnsi="Times New Roman" w:cs="Times New Roman"/>
+          <w:sz w:val="24"/>
+          <w:szCs w:val="24"/>
+        </w:rPr>
+      </w:pPr>
+    </w:p>
+    <w:p>
+      <w:pPr>
+        <w:spacing w:after="0"/>
+        <w:rPr>
+          <w:rFonts w:ascii="Times New Roman" w:hAnsi="Times New Roman" w:cs="Times New Roman"/>
+          <w:sz w:val="24"/>
+          <w:szCs w:val="24"/>
+        </w:rPr>
+      </w:pPr>
+    </w:p>
+    <w:p>
+      <w:pPr>
+        <w:spacing w:after="0"/>
+        <w:rPr>
+          <w:rFonts w:ascii="Times New Roman" w:hAnsi="Times New Roman" w:cs="Times New Roman"/>
+          <w:sz w:val="24"/>
+          <w:szCs w:val="24"/>
+        </w:rPr>
+      </w:pPr>
+    </w:p>
+    <w:p>
+      <w:pPr>
+        <w:spacing w:after="0"/>
+        <w:rPr>
+          <w:rFonts w:ascii="Times New Roman" w:hAnsi="Times New Roman" w:cs="Times New Roman"/>
+          <w:sz w:val="24"/>
+          <w:szCs w:val="24"/>
+        </w:rPr>
+      </w:pPr>
+    </w:p>
+    <w:p>
+      <w:pPr>
+        <w:spacing w:after="0"/>
+        <w:rPr>
+          <w:rFonts w:ascii="Times New Roman" w:hAnsi="Times New Roman" w:cs="Times New Roman"/>
+          <w:sz w:val="24"/>
+          <w:szCs w:val="24"/>
+        </w:rPr>
+      </w:pPr>
+    </w:p>
+    <w:p>
+      <w:pPr>
+        <w:spacing w:after="0"/>
+        <w:rPr>
+          <w:rFonts w:ascii="Times New Roman" w:hAnsi="Times New Roman" w:cs="Times New Roman"/>
+          <w:sz w:val="24"/>
+          <w:szCs w:val="24"/>
+        </w:rPr>
+      </w:pPr>
+    </w:p>
+    <w:p>
+      <w:pPr>
+        <w:spacing w:after="0"/>
+        <w:rPr>
+          <w:rFonts w:ascii="Times New Roman" w:hAnsi="Times New Roman" w:cs="Times New Roman"/>
+          <w:sz w:val="24"/>
+          <w:szCs w:val="24"/>
+        </w:rPr>
+      </w:pPr>
+    </w:p>
+    <w:p>
+      <w:pPr>
+        <w:spacing w:after="0"/>
+        <w:rPr>
+          <w:rFonts w:ascii="Times New Roman" w:hAnsi="Times New Roman" w:cs="Times New Roman"/>
+          <w:sz w:val="24"/>
+          <w:szCs w:val="24"/>
+        </w:rPr>
+      </w:pPr>
+    </w:p>
+    <w:p>
+      <w:pPr>
+        <w:spacing w:after="0"/>
+        <w:rPr>
+          <w:rFonts w:ascii="Times New Roman" w:hAnsi="Times New Roman" w:cs="Times New Roman"/>
+          <w:sz w:val="24"/>
+          <w:szCs w:val="24"/>
+        </w:rPr>
+      </w:pPr>
+    </w:p>
+    <w:p>
+      <w:pPr>
+        <w:spacing w:after="0"/>
+        <w:rPr>
+          <w:rFonts w:ascii="Times New Roman" w:hAnsi="Times New Roman" w:cs="Times New Roman"/>
+          <w:sz w:val="24"/>
+          <w:szCs w:val="24"/>
+        </w:rPr>
+      </w:pPr>
+    </w:p>
+    <w:p>
+      <w:pPr>
+        <w:spacing w:after="0"/>
+        <w:rPr>
+          <w:rFonts w:ascii="Times New Roman" w:hAnsi="Times New Roman" w:cs="Times New Roman"/>
+          <w:sz w:val="24"/>
+          <w:szCs w:val="24"/>
+        </w:rPr>
+      </w:pPr>
+    </w:p>
+    <w:p>
+      <w:pPr>
+        <w:spacing w:after="0"/>
+        <w:rPr>
+          <w:rFonts w:ascii="Times New Roman" w:hAnsi="Times New Roman" w:cs="Times New Roman"/>
+          <w:sz w:val="24"/>
+          <w:szCs w:val="24"/>
+        </w:rPr>
+      </w:pPr>
+    </w:p>
+    <w:p>
+      <w:pPr>
+        <w:spacing w:after="0"/>
+        <w:rPr>
+          <w:rFonts w:ascii="Times New Roman" w:hAnsi="Times New Roman" w:cs="Times New Roman"/>
+          <w:sz w:val="24"/>
+          <w:szCs w:val="24"/>
+        </w:rPr>
+      </w:pPr>
+    </w:p>
+    <w:p>
+      <w:pPr>
+        <w:spacing w:after="0"/>
+        <w:rPr>
+          <w:rFonts w:ascii="Times New Roman" w:hAnsi="Times New Roman" w:cs="Times New Roman"/>
+          <w:sz w:val="24"/>
+          <w:szCs w:val="24"/>
+        </w:rPr>
+      </w:pPr>
+    </w:p>
+    <w:p>
+      <w:pPr>
+        <w:spacing w:after="0"/>
+        <w:rPr>
+          <w:rFonts w:ascii="Times New Roman" w:hAnsi="Times New Roman" w:cs="Times New Roman"/>
+          <w:sz w:val="24"/>
+          <w:szCs w:val="24"/>
+        </w:rPr>
+      </w:pPr>
+    </w:p>
+    <w:p>
+      <w:pPr>
+        <w:spacing w:after="0"/>
+        <w:rPr>
+          <w:rFonts w:ascii="Times New Roman" w:hAnsi="Times New Roman" w:cs="Times New Roman"/>
+          <w:sz w:val="24"/>
+          <w:szCs w:val="24"/>
+        </w:rPr>
+      </w:pPr>
+    </w:p>
+    <w:p>
+      <w:pPr>
+        <w:spacing w:after="0"/>
+        <w:rPr>
+          <w:rFonts w:ascii="Times New Roman" w:hAnsi="Times New Roman" w:cs="Times New Roman"/>
+          <w:sz w:val="24"/>
+          <w:szCs w:val="24"/>
+        </w:rPr>
+      </w:pPr>
+    </w:p>
+    <w:p>
+      <w:pPr>
+        <w:spacing w:after="0"/>
+        <w:rPr>
+          <w:rFonts w:ascii="Times New Roman" w:hAnsi="Times New Roman" w:cs="Times New Roman"/>
+          <w:sz w:val="24"/>
+          <w:szCs w:val="24"/>
+        </w:rPr>
+      </w:pPr>
+    </w:p>
+    <w:p>
+      <w:pPr>
+        <w:spacing w:after="0"/>
+        <w:rPr>
+          <w:rFonts w:ascii="Times New Roman" w:hAnsi="Times New Roman" w:cs="Times New Roman"/>
+          <w:sz w:val="24"/>
+          <w:szCs w:val="24"/>
+        </w:rPr>
+      </w:pPr>
+    </w:p>
+    <w:p>
+      <w:pPr>
+        <w:spacing w:after="0"/>
+        <w:rPr>
+          <w:rFonts w:ascii="Times New Roman" w:hAnsi="Times New Roman" w:cs="Times New Roman"/>
+          <w:sz w:val="24"/>
+          <w:szCs w:val="24"/>
+        </w:rPr>
+      </w:pPr>
+    </w:p>
+    <w:p>
+      <w:pPr>
+        <w:spacing w:after="0"/>
+        <w:rPr>
+          <w:rFonts w:ascii="Times New Roman" w:hAnsi="Times New Roman" w:cs="Times New Roman"/>
+          <w:sz w:val="24"/>
+          <w:szCs w:val="24"/>
+        </w:rPr>
+      </w:pPr>
+    </w:p>
+    <w:p>
+      <w:pPr>
+        <w:spacing w:after="0"/>
+        <w:rPr>
+          <w:rFonts w:ascii="Times New Roman" w:hAnsi="Times New Roman" w:cs="Times New Roman"/>
+          <w:sz w:val="24"/>
+          <w:szCs w:val="24"/>
+        </w:rPr>
+      </w:pPr>
     </w:p>
     <w:p>
       <w:pPr>
@@ -2976,6 +5377,14 @@
       <w:pPr>
         <w:spacing w:after="0"/>
         <w:jc w:val="center"/>
+        <w:rPr>
+          <w:rFonts w:ascii="Times New Roman" w:hAnsi="Times New Roman" w:cs="Times New Roman"/>
+          <w:sz w:val="24"/>
+          <w:szCs w:val="24"/>
+          <w:u w:val="single"/>
+        </w:rPr>
+      </w:pPr>
+      <w:r>
         <w:rPr>
           <w:rFonts w:ascii="Times New Roman" w:hAnsi="Times New Roman" w:cs="Times New Roman"/>
           <w:sz w:val="24"/>
@@ -2983,6 +5392,61 @@
           <w:highlight w:val="green"/>
           <w:u w:val="single"/>
         </w:rPr>
+        <w:lastRenderedPageBreak/>
+        <w:t>ADF</w:t>
+      </w:r>
+    </w:p>
+    <w:p>
+      <w:pPr>
+        <w:spacing w:after="0"/>
+        <w:rPr>
+          <w:rFonts w:ascii="Times New Roman" w:hAnsi="Times New Roman" w:cs="Times New Roman"/>
+          <w:sz w:val="24"/>
+          <w:szCs w:val="24"/>
+        </w:rPr>
+      </w:pPr>
+    </w:p>
+    <w:p>
+      <w:pPr>
+        <w:pStyle w:val="ListParagraph"/>
+        <w:numPr>
+          <w:ilvl w:val="0"/>
+          <w:numId w:val="4"/>
+        </w:numPr>
+        <w:spacing w:after="0"/>
+        <w:rPr>
+          <w:rFonts w:ascii="Times New Roman" w:hAnsi="Times New Roman" w:cs="Times New Roman"/>
+          <w:sz w:val="24"/>
+          <w:szCs w:val="24"/>
+        </w:rPr>
+      </w:pPr>
+      <w:r>
+        <w:rPr>
+          <w:rFonts w:ascii="Times New Roman" w:hAnsi="Times New Roman" w:cs="Times New Roman"/>
+          <w:sz w:val="24"/>
+          <w:szCs w:val="24"/>
+        </w:rPr>
+        <w:t>What are the different kinds of triggers in ADF? Explain the working of each one of them.</w:t>
+      </w:r>
+    </w:p>
+    <w:p>
+      <w:pPr>
+        <w:spacing w:after="0"/>
+        <w:rPr>
+          <w:rFonts w:ascii="Times New Roman" w:hAnsi="Times New Roman" w:cs="Times New Roman"/>
+          <w:sz w:val="24"/>
+          <w:szCs w:val="24"/>
+        </w:rPr>
+      </w:pPr>
+    </w:p>
+    <w:p>
+      <w:pPr>
+        <w:spacing w:after="0"/>
+        <w:rPr>
+          <w:rFonts w:ascii="Times New Roman" w:hAnsi="Times New Roman" w:cs="Times New Roman"/>
+          <w:sz w:val="24"/>
+          <w:szCs w:val="24"/>
+        </w:rPr>
       </w:pPr>
     </w:p>
     <w:p>
@@ -3417,6 +5881,7 @@
     <w:p>
       <w:pPr>
         <w:spacing w:after="0"/>
+        <w:jc w:val="center"/>
         <w:rPr>
           <w:rFonts w:ascii="Times New Roman" w:hAnsi="Times New Roman" w:cs="Times New Roman"/>
           <w:sz w:val="24"/>
@@ -3441,7 +5906,18 @@
     <w:p>
       <w:pPr>
         <w:spacing w:after="0"/>
-        <w:jc w:val="center"/>
+        <w:rPr>
+          <w:rFonts w:ascii="Times New Roman" w:hAnsi="Times New Roman" w:cs="Times New Roman"/>
+          <w:sz w:val="24"/>
+          <w:szCs w:val="24"/>
+          <w:highlight w:val="green"/>
+          <w:u w:val="single"/>
+        </w:rPr>
+      </w:pPr>
+    </w:p>
+    <w:p>
+      <w:pPr>
+        <w:spacing w:after="0"/>
         <w:rPr>
           <w:rFonts w:ascii="Times New Roman" w:hAnsi="Times New Roman" w:cs="Times New Roman"/>
           <w:sz w:val="24"/>
@@ -4217,6 +6693,241 @@
     </w:lvl>
   </w:abstractNum>
   <w:abstractNum w:abstractNumId="1" w15:restartNumberingAfterBreak="0">
+    <w:nsid w:val="1AD21A02"/>
+    <w:multiLevelType w:val="hybridMultilevel"/>
+    <w:tmpl w:val="F6965A70"/>
+    <w:lvl w:ilvl="0" w:tplc="0409000F">
+      <w:start w:val="1"/>
+      <w:numFmt w:val="decimal"/>
+      <w:lvlText w:val="%1."/>
+      <w:lvlJc w:val="left"/>
+      <w:pPr>
+        <w:ind w:left="720" w:hanging="360"/>
+      </w:pPr>
+    </w:lvl>
+    <w:lvl w:ilvl="1" w:tplc="04090019" w:tentative="1">
+      <w:start w:val="1"/>
+      <w:numFmt w:val="lowerLetter"/>
+      <w:lvlText w:val="%2."/>
+      <w:lvlJc w:val="left"/>
+      <w:pPr>
+        <w:ind w:left="1440" w:hanging="360"/>
+      </w:pPr>
+    </w:lvl>
+    <w:lvl w:ilvl="2" w:tplc="0409001B" w:tentative="1">
+      <w:start w:val="1"/>
+      <w:numFmt w:val="lowerRoman"/>
+      <w:lvlText w:val="%3."/>
+      <w:lvlJc w:val="right"/>
+      <w:pPr>
+        <w:ind w:left="2160" w:hanging="180"/>
+      </w:pPr>
+    </w:lvl>
+    <w:lvl w:ilvl="3" w:tplc="0409000F" w:tentative="1">
+      <w:start w:val="1"/>
+      <w:numFmt w:val="decimal"/>
+      <w:lvlText w:val="%4."/>
+      <w:lvlJc w:val="left"/>
+      <w:pPr>
+        <w:ind w:left="2880" w:hanging="360"/>
+      </w:pPr>
+    </w:lvl>
+    <w:lvl w:ilvl="4" w:tplc="04090019" w:tentative="1">
+      <w:start w:val="1"/>
+      <w:numFmt w:val="lowerLetter"/>
+      <w:lvlText w:val="%5."/>
+      <w:lvlJc w:val="left"/>
+      <w:pPr>
+        <w:ind w:left="3600" w:hanging="360"/>
+      </w:pPr>
+    </w:lvl>
+    <w:lvl w:ilvl="5" w:tplc="0409001B" w:tentative="1">
+      <w:start w:val="1"/>
+      <w:numFmt w:val="lowerRoman"/>
+      <w:lvlText w:val="%6."/>
+      <w:lvlJc w:val="right"/>
+      <w:pPr>
+        <w:ind w:left="4320" w:hanging="180"/>
+      </w:pPr>
+    </w:lvl>
+    <w:lvl w:ilvl="6" w:tplc="0409000F" w:tentative="1">
+      <w:start w:val="1"/>
+      <w:numFmt w:val="decimal"/>
+      <w:lvlText w:val="%7."/>
+      <w:lvlJc w:val="left"/>
+      <w:pPr>
+        <w:ind w:left="5040" w:hanging="360"/>
+      </w:pPr>
+    </w:lvl>
+    <w:lvl w:ilvl="7" w:tplc="04090019" w:tentative="1">
+      <w:start w:val="1"/>
+      <w:numFmt w:val="lowerLetter"/>
+      <w:lvlText w:val="%8."/>
+      <w:lvlJc w:val="left"/>
+      <w:pPr>
+        <w:ind w:left="5760" w:hanging="360"/>
+      </w:pPr>
+    </w:lvl>
+    <w:lvl w:ilvl="8" w:tplc="0409001B" w:tentative="1">
+      <w:start w:val="1"/>
+      <w:numFmt w:val="lowerRoman"/>
+      <w:lvlText w:val="%9."/>
+      <w:lvlJc w:val="right"/>
+      <w:pPr>
+        <w:ind w:left="6480" w:hanging="180"/>
+      </w:pPr>
+    </w:lvl>
+  </w:abstractNum>
+  <w:abstractNum w:abstractNumId="2" w15:restartNumberingAfterBreak="0">
+    <w:nsid w:val="27103B14"/>
+    <w:multiLevelType w:val="multilevel"/>
+    <w:tmpl w:val="5B98604E"/>
+    <w:lvl w:ilvl="0">
+      <w:start w:val="1"/>
+      <w:numFmt w:val="bullet"/>
+      <w:lvlText w:val=""/>
+      <w:lvlJc w:val="left"/>
+      <w:pPr>
+        <w:tabs>
+          <w:tab w:val="num" w:pos="720"/>
+        </w:tabs>
+        <w:ind w:left="720" w:hanging="360"/>
+      </w:pPr>
+      <w:rPr>
+        <w:rFonts w:ascii="Symbol" w:hAnsi="Symbol" w:hint="default"/>
+        <w:sz w:val="20"/>
+      </w:rPr>
+    </w:lvl>
+    <w:lvl w:ilvl="1" w:tentative="1">
+      <w:start w:val="1"/>
+      <w:numFmt w:val="bullet"/>
+      <w:lvlText w:val="o"/>
+      <w:lvlJc w:val="left"/>
+      <w:pPr>
+        <w:tabs>
+          <w:tab w:val="num" w:pos="1440"/>
+        </w:tabs>
+        <w:ind w:left="1440" w:hanging="360"/>
+      </w:pPr>
+      <w:rPr>
+        <w:rFonts w:ascii="Courier New" w:hAnsi="Courier New" w:hint="default"/>
+        <w:sz w:val="20"/>
+      </w:rPr>
+    </w:lvl>
+    <w:lvl w:ilvl="2" w:tentative="1">
+      <w:start w:val="1"/>
+      <w:numFmt w:val="bullet"/>
+      <w:lvlText w:val=""/>
+      <w:lvlJc w:val="left"/>
+      <w:pPr>
+        <w:tabs>
+          <w:tab w:val="num" w:pos="2160"/>
+        </w:tabs>
+        <w:ind w:left="2160" w:hanging="360"/>
+      </w:pPr>
+      <w:rPr>
+        <w:rFonts w:ascii="Wingdings" w:hAnsi="Wingdings" w:hint="default"/>
+        <w:sz w:val="20"/>
+      </w:rPr>
+    </w:lvl>
+    <w:lvl w:ilvl="3" w:tentative="1">
+      <w:start w:val="1"/>
+      <w:numFmt w:val="bullet"/>
+      <w:lvlText w:val=""/>
+      <w:lvlJc w:val="left"/>
+      <w:pPr>
+        <w:tabs>
+          <w:tab w:val="num" w:pos="2880"/>
+        </w:tabs>
+        <w:ind w:left="2880" w:hanging="360"/>
+      </w:pPr>
+      <w:rPr>
+        <w:rFonts w:ascii="Wingdings" w:hAnsi="Wingdings" w:hint="default"/>
+        <w:sz w:val="20"/>
+      </w:rPr>
+    </w:lvl>
+    <w:lvl w:ilvl="4" w:tentative="1">
+      <w:start w:val="1"/>
+      <w:numFmt w:val="bullet"/>
+      <w:lvlText w:val=""/>
+      <w:lvlJc w:val="left"/>
+      <w:pPr>
+        <w:tabs>
+          <w:tab w:val="num" w:pos="3600"/>
+        </w:tabs>
+        <w:ind w:left="3600" w:hanging="360"/>
+      </w:pPr>
+      <w:rPr>
+        <w:rFonts w:ascii="Wingdings" w:hAnsi="Wingdings" w:hint="default"/>
+        <w:sz w:val="20"/>
+      </w:rPr>
+    </w:lvl>
+    <w:lvl w:ilvl="5" w:tentative="1">
+      <w:start w:val="1"/>
+      <w:numFmt w:val="bullet"/>
+      <w:lvlText w:val=""/>
+      <w:lvlJc w:val="left"/>
+      <w:pPr>
+        <w:tabs>
+          <w:tab w:val="num" w:pos="4320"/>
+        </w:tabs>
+        <w:ind w:left="4320" w:hanging="360"/>
+      </w:pPr>
+      <w:rPr>
+        <w:rFonts w:ascii="Wingdings" w:hAnsi="Wingdings" w:hint="default"/>
+        <w:sz w:val="20"/>
+      </w:rPr>
+    </w:lvl>
+    <w:lvl w:ilvl="6" w:tentative="1">
+      <w:start w:val="1"/>
+      <w:numFmt w:val="bullet"/>
+      <w:lvlText w:val=""/>
+      <w:lvlJc w:val="left"/>
+      <w:pPr>
+        <w:tabs>
+          <w:tab w:val="num" w:pos="5040"/>
+        </w:tabs>
+        <w:ind w:left="5040" w:hanging="360"/>
+      </w:pPr>
+      <w:rPr>
+        <w:rFonts w:ascii="Wingdings" w:hAnsi="Wingdings" w:hint="default"/>
+        <w:sz w:val="20"/>
+      </w:rPr>
+    </w:lvl>
+    <w:lvl w:ilvl="7" w:tentative="1">
+      <w:start w:val="1"/>
+      <w:numFmt w:val="bullet"/>
+      <w:lvlText w:val=""/>
+      <w:lvlJc w:val="left"/>
+      <w:pPr>
+        <w:tabs>
+          <w:tab w:val="num" w:pos="5760"/>
+        </w:tabs>
+        <w:ind w:left="5760" w:hanging="360"/>
+      </w:pPr>
+      <w:rPr>
+        <w:rFonts w:ascii="Wingdings" w:hAnsi="Wingdings" w:hint="default"/>
+        <w:sz w:val="20"/>
+      </w:rPr>
+    </w:lvl>
+    <w:lvl w:ilvl="8" w:tentative="1">
+      <w:start w:val="1"/>
+      <w:numFmt w:val="bullet"/>
+      <w:lvlText w:val=""/>
+      <w:lvlJc w:val="left"/>
+      <w:pPr>
+        <w:tabs>
+          <w:tab w:val="num" w:pos="6480"/>
+        </w:tabs>
+        <w:ind w:left="6480" w:hanging="360"/>
+      </w:pPr>
+      <w:rPr>
+        <w:rFonts w:ascii="Wingdings" w:hAnsi="Wingdings" w:hint="default"/>
+        <w:sz w:val="20"/>
+      </w:rPr>
+    </w:lvl>
+  </w:abstractNum>
+  <w:abstractNum w:abstractNumId="3" w15:restartNumberingAfterBreak="0">
     <w:nsid w:val="33016783"/>
     <w:multiLevelType w:val="hybridMultilevel"/>
     <w:tmpl w:val="C304F2E8"/>
@@ -4305,7 +7016,7 @@
       </w:pPr>
     </w:lvl>
   </w:abstractNum>
-  <w:abstractNum w:abstractNumId="2" w15:restartNumberingAfterBreak="0">
+  <w:abstractNum w:abstractNumId="4" w15:restartNumberingAfterBreak="0">
     <w:nsid w:val="3E64424D"/>
     <w:multiLevelType w:val="hybridMultilevel"/>
     <w:tmpl w:val="EE84BFC0"/>
@@ -4394,7 +7105,7 @@
       </w:pPr>
     </w:lvl>
   </w:abstractNum>
-  <w:abstractNum w:abstractNumId="3" w15:restartNumberingAfterBreak="0">
+  <w:abstractNum w:abstractNumId="5" w15:restartNumberingAfterBreak="0">
     <w:nsid w:val="4265699D"/>
     <w:multiLevelType w:val="hybridMultilevel"/>
     <w:tmpl w:val="DAC8B84E"/>
@@ -4483,7 +7194,156 @@
       </w:pPr>
     </w:lvl>
   </w:abstractNum>
-  <w:abstractNum w:abstractNumId="4" w15:restartNumberingAfterBreak="0">
+  <w:abstractNum w:abstractNumId="6" w15:restartNumberingAfterBreak="0">
+    <w:nsid w:val="45691134"/>
+    <w:multiLevelType w:val="multilevel"/>
+    <w:tmpl w:val="322AF534"/>
+    <w:lvl w:ilvl="0">
+      <w:start w:val="1"/>
+      <w:numFmt w:val="bullet"/>
+      <w:lvlText w:val=""/>
+      <w:lvlJc w:val="left"/>
+      <w:pPr>
+        <w:tabs>
+          <w:tab w:val="num" w:pos="720"/>
+        </w:tabs>
+        <w:ind w:left="720" w:hanging="360"/>
+      </w:pPr>
+      <w:rPr>
+        <w:rFonts w:ascii="Symbol" w:hAnsi="Symbol" w:hint="default"/>
+        <w:sz w:val="20"/>
+      </w:rPr>
+    </w:lvl>
+    <w:lvl w:ilvl="1" w:tentative="1">
+      <w:start w:val="1"/>
+      <w:numFmt w:val="bullet"/>
+      <w:lvlText w:val="o"/>
+      <w:lvlJc w:val="left"/>
+      <w:pPr>
+        <w:tabs>
+          <w:tab w:val="num" w:pos="1440"/>
+        </w:tabs>
+        <w:ind w:left="1440" w:hanging="360"/>
+      </w:pPr>
+      <w:rPr>
+        <w:rFonts w:ascii="Courier New" w:hAnsi="Courier New" w:hint="default"/>
+        <w:sz w:val="20"/>
+      </w:rPr>
+    </w:lvl>
+    <w:lvl w:ilvl="2" w:tentative="1">
+      <w:start w:val="1"/>
+      <w:numFmt w:val="bullet"/>
+      <w:lvlText w:val=""/>
+      <w:lvlJc w:val="left"/>
+      <w:pPr>
+        <w:tabs>
+          <w:tab w:val="num" w:pos="2160"/>
+        </w:tabs>
+        <w:ind w:left="2160" w:hanging="360"/>
+      </w:pPr>
+      <w:rPr>
+        <w:rFonts w:ascii="Wingdings" w:hAnsi="Wingdings" w:hint="default"/>
+        <w:sz w:val="20"/>
+      </w:rPr>
+    </w:lvl>
+    <w:lvl w:ilvl="3" w:tentative="1">
+      <w:start w:val="1"/>
+      <w:numFmt w:val="bullet"/>
+      <w:lvlText w:val=""/>
+      <w:lvlJc w:val="left"/>
+      <w:pPr>
+        <w:tabs>
+          <w:tab w:val="num" w:pos="2880"/>
+        </w:tabs>
+        <w:ind w:left="2880" w:hanging="360"/>
+      </w:pPr>
+      <w:rPr>
+        <w:rFonts w:ascii="Wingdings" w:hAnsi="Wingdings" w:hint="default"/>
+        <w:sz w:val="20"/>
+      </w:rPr>
+    </w:lvl>
+    <w:lvl w:ilvl="4" w:tentative="1">
+      <w:start w:val="1"/>
+      <w:numFmt w:val="bullet"/>
+      <w:lvlText w:val=""/>
+      <w:lvlJc w:val="left"/>
+      <w:pPr>
+        <w:tabs>
+          <w:tab w:val="num" w:pos="3600"/>
+        </w:tabs>
+        <w:ind w:left="3600" w:hanging="360"/>
+      </w:pPr>
+      <w:rPr>
+        <w:rFonts w:ascii="Wingdings" w:hAnsi="Wingdings" w:hint="default"/>
+        <w:sz w:val="20"/>
+      </w:rPr>
+    </w:lvl>
+    <w:lvl w:ilvl="5" w:tentative="1">
+      <w:start w:val="1"/>
+      <w:numFmt w:val="bullet"/>
+      <w:lvlText w:val=""/>
+      <w:lvlJc w:val="left"/>
+      <w:pPr>
+        <w:tabs>
+          <w:tab w:val="num" w:pos="4320"/>
+        </w:tabs>
+        <w:ind w:left="4320" w:hanging="360"/>
+      </w:pPr>
+      <w:rPr>
+        <w:rFonts w:ascii="Wingdings" w:hAnsi="Wingdings" w:hint="default"/>
+        <w:sz w:val="20"/>
+      </w:rPr>
+    </w:lvl>
+    <w:lvl w:ilvl="6" w:tentative="1">
+      <w:start w:val="1"/>
+      <w:numFmt w:val="bullet"/>
+      <w:lvlText w:val=""/>
+      <w:lvlJc w:val="left"/>
+      <w:pPr>
+        <w:tabs>
+          <w:tab w:val="num" w:pos="5040"/>
+        </w:tabs>
+        <w:ind w:left="5040" w:hanging="360"/>
+      </w:pPr>
+      <w:rPr>
+        <w:rFonts w:ascii="Wingdings" w:hAnsi="Wingdings" w:hint="default"/>
+        <w:sz w:val="20"/>
+      </w:rPr>
+    </w:lvl>
+    <w:lvl w:ilvl="7" w:tentative="1">
+      <w:start w:val="1"/>
+      <w:numFmt w:val="bullet"/>
+      <w:lvlText w:val=""/>
+      <w:lvlJc w:val="left"/>
+      <w:pPr>
+        <w:tabs>
+          <w:tab w:val="num" w:pos="5760"/>
+        </w:tabs>
+        <w:ind w:left="5760" w:hanging="360"/>
+      </w:pPr>
+      <w:rPr>
+        <w:rFonts w:ascii="Wingdings" w:hAnsi="Wingdings" w:hint="default"/>
+        <w:sz w:val="20"/>
+      </w:rPr>
+    </w:lvl>
+    <w:lvl w:ilvl="8" w:tentative="1">
+      <w:start w:val="1"/>
+      <w:numFmt w:val="bullet"/>
+      <w:lvlText w:val=""/>
+      <w:lvlJc w:val="left"/>
+      <w:pPr>
+        <w:tabs>
+          <w:tab w:val="num" w:pos="6480"/>
+        </w:tabs>
+        <w:ind w:left="6480" w:hanging="360"/>
+      </w:pPr>
+      <w:rPr>
+        <w:rFonts w:ascii="Wingdings" w:hAnsi="Wingdings" w:hint="default"/>
+        <w:sz w:val="20"/>
+      </w:rPr>
+    </w:lvl>
+  </w:abstractNum>
+  <w:abstractNum w:abstractNumId="7" w15:restartNumberingAfterBreak="0">
     <w:nsid w:val="45D65F27"/>
     <w:multiLevelType w:val="hybridMultilevel"/>
     <w:tmpl w:val="3EDE3AE4"/>
@@ -4572,7 +7432,156 @@
       </w:pPr>
     </w:lvl>
   </w:abstractNum>
-  <w:abstractNum w:abstractNumId="5" w15:restartNumberingAfterBreak="0">
+  <w:abstractNum w:abstractNumId="8" w15:restartNumberingAfterBreak="0">
+    <w:nsid w:val="49853931"/>
+    <w:multiLevelType w:val="multilevel"/>
+    <w:tmpl w:val="99ACCA22"/>
+    <w:lvl w:ilvl="0">
+      <w:start w:val="1"/>
+      <w:numFmt w:val="bullet"/>
+      <w:lvlText w:val=""/>
+      <w:lvlJc w:val="left"/>
+      <w:pPr>
+        <w:tabs>
+          <w:tab w:val="num" w:pos="720"/>
+        </w:tabs>
+        <w:ind w:left="720" w:hanging="360"/>
+      </w:pPr>
+      <w:rPr>
+        <w:rFonts w:ascii="Symbol" w:hAnsi="Symbol" w:hint="default"/>
+        <w:sz w:val="20"/>
+      </w:rPr>
+    </w:lvl>
+    <w:lvl w:ilvl="1" w:tentative="1">
+      <w:start w:val="1"/>
+      <w:numFmt w:val="bullet"/>
+      <w:lvlText w:val="o"/>
+      <w:lvlJc w:val="left"/>
+      <w:pPr>
+        <w:tabs>
+          <w:tab w:val="num" w:pos="1440"/>
+        </w:tabs>
+        <w:ind w:left="1440" w:hanging="360"/>
+      </w:pPr>
+      <w:rPr>
+        <w:rFonts w:ascii="Courier New" w:hAnsi="Courier New" w:hint="default"/>
+        <w:sz w:val="20"/>
+      </w:rPr>
+    </w:lvl>
+    <w:lvl w:ilvl="2" w:tentative="1">
+      <w:start w:val="1"/>
+      <w:numFmt w:val="bullet"/>
+      <w:lvlText w:val=""/>
+      <w:lvlJc w:val="left"/>
+      <w:pPr>
+        <w:tabs>
+          <w:tab w:val="num" w:pos="2160"/>
+        </w:tabs>
+        <w:ind w:left="2160" w:hanging="360"/>
+      </w:pPr>
+      <w:rPr>
+        <w:rFonts w:ascii="Wingdings" w:hAnsi="Wingdings" w:hint="default"/>
+        <w:sz w:val="20"/>
+      </w:rPr>
+    </w:lvl>
+    <w:lvl w:ilvl="3" w:tentative="1">
+      <w:start w:val="1"/>
+      <w:numFmt w:val="bullet"/>
+      <w:lvlText w:val=""/>
+      <w:lvlJc w:val="left"/>
+      <w:pPr>
+        <w:tabs>
+          <w:tab w:val="num" w:pos="2880"/>
+        </w:tabs>
+        <w:ind w:left="2880" w:hanging="360"/>
+      </w:pPr>
+      <w:rPr>
+        <w:rFonts w:ascii="Wingdings" w:hAnsi="Wingdings" w:hint="default"/>
+        <w:sz w:val="20"/>
+      </w:rPr>
+    </w:lvl>
+    <w:lvl w:ilvl="4" w:tentative="1">
+      <w:start w:val="1"/>
+      <w:numFmt w:val="bullet"/>
+      <w:lvlText w:val=""/>
+      <w:lvlJc w:val="left"/>
+      <w:pPr>
+        <w:tabs>
+          <w:tab w:val="num" w:pos="3600"/>
+        </w:tabs>
+        <w:ind w:left="3600" w:hanging="360"/>
+      </w:pPr>
+      <w:rPr>
+        <w:rFonts w:ascii="Wingdings" w:hAnsi="Wingdings" w:hint="default"/>
+        <w:sz w:val="20"/>
+      </w:rPr>
+    </w:lvl>
+    <w:lvl w:ilvl="5" w:tentative="1">
+      <w:start w:val="1"/>
+      <w:numFmt w:val="bullet"/>
+      <w:lvlText w:val=""/>
+      <w:lvlJc w:val="left"/>
+      <w:pPr>
+        <w:tabs>
+          <w:tab w:val="num" w:pos="4320"/>
+        </w:tabs>
+        <w:ind w:left="4320" w:hanging="360"/>
+      </w:pPr>
+      <w:rPr>
+        <w:rFonts w:ascii="Wingdings" w:hAnsi="Wingdings" w:hint="default"/>
+        <w:sz w:val="20"/>
+      </w:rPr>
+    </w:lvl>
+    <w:lvl w:ilvl="6" w:tentative="1">
+      <w:start w:val="1"/>
+      <w:numFmt w:val="bullet"/>
+      <w:lvlText w:val=""/>
+      <w:lvlJc w:val="left"/>
+      <w:pPr>
+        <w:tabs>
+          <w:tab w:val="num" w:pos="5040"/>
+        </w:tabs>
+        <w:ind w:left="5040" w:hanging="360"/>
+      </w:pPr>
+      <w:rPr>
+        <w:rFonts w:ascii="Wingdings" w:hAnsi="Wingdings" w:hint="default"/>
+        <w:sz w:val="20"/>
+      </w:rPr>
+    </w:lvl>
+    <w:lvl w:ilvl="7" w:tentative="1">
+      <w:start w:val="1"/>
+      <w:numFmt w:val="bullet"/>
+      <w:lvlText w:val=""/>
+      <w:lvlJc w:val="left"/>
+      <w:pPr>
+        <w:tabs>
+          <w:tab w:val="num" w:pos="5760"/>
+        </w:tabs>
+        <w:ind w:left="5760" w:hanging="360"/>
+      </w:pPr>
+      <w:rPr>
+        <w:rFonts w:ascii="Wingdings" w:hAnsi="Wingdings" w:hint="default"/>
+        <w:sz w:val="20"/>
+      </w:rPr>
+    </w:lvl>
+    <w:lvl w:ilvl="8" w:tentative="1">
+      <w:start w:val="1"/>
+      <w:numFmt w:val="bullet"/>
+      <w:lvlText w:val=""/>
+      <w:lvlJc w:val="left"/>
+      <w:pPr>
+        <w:tabs>
+          <w:tab w:val="num" w:pos="6480"/>
+        </w:tabs>
+        <w:ind w:left="6480" w:hanging="360"/>
+      </w:pPr>
+      <w:rPr>
+        <w:rFonts w:ascii="Wingdings" w:hAnsi="Wingdings" w:hint="default"/>
+        <w:sz w:val="20"/>
+      </w:rPr>
+    </w:lvl>
+  </w:abstractNum>
+  <w:abstractNum w:abstractNumId="9" w15:restartNumberingAfterBreak="0">
     <w:nsid w:val="51BC51C0"/>
     <w:multiLevelType w:val="hybridMultilevel"/>
     <w:tmpl w:val="DD7EC1F4"/>
@@ -4588,7 +7597,7 @@
         <w:rFonts w:hint="default"/>
       </w:rPr>
     </w:lvl>
-    <w:lvl w:ilvl="1" w:tplc="04090019" w:tentative="1">
+    <w:lvl w:ilvl="1" w:tplc="04090019">
       <w:start w:val="1"/>
       <w:numFmt w:val="lowerLetter"/>
       <w:lvlText w:val="%2."/>
@@ -4661,7 +7670,305 @@
       </w:pPr>
     </w:lvl>
   </w:abstractNum>
-  <w:abstractNum w:abstractNumId="6" w15:restartNumberingAfterBreak="0">
+  <w:abstractNum w:abstractNumId="10" w15:restartNumberingAfterBreak="0">
+    <w:nsid w:val="5C671A6C"/>
+    <w:multiLevelType w:val="multilevel"/>
+    <w:tmpl w:val="8EEED09E"/>
+    <w:lvl w:ilvl="0">
+      <w:start w:val="1"/>
+      <w:numFmt w:val="bullet"/>
+      <w:lvlText w:val=""/>
+      <w:lvlJc w:val="left"/>
+      <w:pPr>
+        <w:tabs>
+          <w:tab w:val="num" w:pos="720"/>
+        </w:tabs>
+        <w:ind w:left="720" w:hanging="360"/>
+      </w:pPr>
+      <w:rPr>
+        <w:rFonts w:ascii="Symbol" w:hAnsi="Symbol" w:hint="default"/>
+        <w:sz w:val="20"/>
+      </w:rPr>
+    </w:lvl>
+    <w:lvl w:ilvl="1" w:tentative="1">
+      <w:start w:val="1"/>
+      <w:numFmt w:val="bullet"/>
+      <w:lvlText w:val="o"/>
+      <w:lvlJc w:val="left"/>
+      <w:pPr>
+        <w:tabs>
+          <w:tab w:val="num" w:pos="1440"/>
+        </w:tabs>
+        <w:ind w:left="1440" w:hanging="360"/>
+      </w:pPr>
+      <w:rPr>
+        <w:rFonts w:ascii="Courier New" w:hAnsi="Courier New" w:hint="default"/>
+        <w:sz w:val="20"/>
+      </w:rPr>
+    </w:lvl>
+    <w:lvl w:ilvl="2" w:tentative="1">
+      <w:start w:val="1"/>
+      <w:numFmt w:val="bullet"/>
+      <w:lvlText w:val=""/>
+      <w:lvlJc w:val="left"/>
+      <w:pPr>
+        <w:tabs>
+          <w:tab w:val="num" w:pos="2160"/>
+        </w:tabs>
+        <w:ind w:left="2160" w:hanging="360"/>
+      </w:pPr>
+      <w:rPr>
+        <w:rFonts w:ascii="Wingdings" w:hAnsi="Wingdings" w:hint="default"/>
+        <w:sz w:val="20"/>
+      </w:rPr>
+    </w:lvl>
+    <w:lvl w:ilvl="3" w:tentative="1">
+      <w:start w:val="1"/>
+      <w:numFmt w:val="bullet"/>
+      <w:lvlText w:val=""/>
+      <w:lvlJc w:val="left"/>
+      <w:pPr>
+        <w:tabs>
+          <w:tab w:val="num" w:pos="2880"/>
+        </w:tabs>
+        <w:ind w:left="2880" w:hanging="360"/>
+      </w:pPr>
+      <w:rPr>
+        <w:rFonts w:ascii="Wingdings" w:hAnsi="Wingdings" w:hint="default"/>
+        <w:sz w:val="20"/>
+      </w:rPr>
+    </w:lvl>
+    <w:lvl w:ilvl="4" w:tentative="1">
+      <w:start w:val="1"/>
+      <w:numFmt w:val="bullet"/>
+      <w:lvlText w:val=""/>
+      <w:lvlJc w:val="left"/>
+      <w:pPr>
+        <w:tabs>
+          <w:tab w:val="num" w:pos="3600"/>
+        </w:tabs>
+        <w:ind w:left="3600" w:hanging="360"/>
+      </w:pPr>
+      <w:rPr>
+        <w:rFonts w:ascii="Wingdings" w:hAnsi="Wingdings" w:hint="default"/>
+        <w:sz w:val="20"/>
+      </w:rPr>
+    </w:lvl>
+    <w:lvl w:ilvl="5" w:tentative="1">
+      <w:start w:val="1"/>
+      <w:numFmt w:val="bullet"/>
+      <w:lvlText w:val=""/>
+      <w:lvlJc w:val="left"/>
+      <w:pPr>
+        <w:tabs>
+          <w:tab w:val="num" w:pos="4320"/>
+        </w:tabs>
+        <w:ind w:left="4320" w:hanging="360"/>
+      </w:pPr>
+      <w:rPr>
+        <w:rFonts w:ascii="Wingdings" w:hAnsi="Wingdings" w:hint="default"/>
+        <w:sz w:val="20"/>
+      </w:rPr>
+    </w:lvl>
+    <w:lvl w:ilvl="6" w:tentative="1">
+      <w:start w:val="1"/>
+      <w:numFmt w:val="bullet"/>
+      <w:lvlText w:val=""/>
+      <w:lvlJc w:val="left"/>
+      <w:pPr>
+        <w:tabs>
+          <w:tab w:val="num" w:pos="5040"/>
+        </w:tabs>
+        <w:ind w:left="5040" w:hanging="360"/>
+      </w:pPr>
+      <w:rPr>
+        <w:rFonts w:ascii="Wingdings" w:hAnsi="Wingdings" w:hint="default"/>
+        <w:sz w:val="20"/>
+      </w:rPr>
+    </w:lvl>
+    <w:lvl w:ilvl="7" w:tentative="1">
+      <w:start w:val="1"/>
+      <w:numFmt w:val="bullet"/>
+      <w:lvlText w:val=""/>
+      <w:lvlJc w:val="left"/>
+      <w:pPr>
+        <w:tabs>
+          <w:tab w:val="num" w:pos="5760"/>
+        </w:tabs>
+        <w:ind w:left="5760" w:hanging="360"/>
+      </w:pPr>
+      <w:rPr>
+        <w:rFonts w:ascii="Wingdings" w:hAnsi="Wingdings" w:hint="default"/>
+        <w:sz w:val="20"/>
+      </w:rPr>
+    </w:lvl>
+    <w:lvl w:ilvl="8" w:tentative="1">
+      <w:start w:val="1"/>
+      <w:numFmt w:val="bullet"/>
+      <w:lvlText w:val=""/>
+      <w:lvlJc w:val="left"/>
+      <w:pPr>
+        <w:tabs>
+          <w:tab w:val="num" w:pos="6480"/>
+        </w:tabs>
+        <w:ind w:left="6480" w:hanging="360"/>
+      </w:pPr>
+      <w:rPr>
+        <w:rFonts w:ascii="Wingdings" w:hAnsi="Wingdings" w:hint="default"/>
+        <w:sz w:val="20"/>
+      </w:rPr>
+    </w:lvl>
+  </w:abstractNum>
+  <w:abstractNum w:abstractNumId="11" w15:restartNumberingAfterBreak="0">
+    <w:nsid w:val="5C74265B"/>
+    <w:multiLevelType w:val="multilevel"/>
+    <w:tmpl w:val="2FDA0360"/>
+    <w:lvl w:ilvl="0">
+      <w:start w:val="1"/>
+      <w:numFmt w:val="bullet"/>
+      <w:lvlText w:val=""/>
+      <w:lvlJc w:val="left"/>
+      <w:pPr>
+        <w:tabs>
+          <w:tab w:val="num" w:pos="720"/>
+        </w:tabs>
+        <w:ind w:left="720" w:hanging="360"/>
+      </w:pPr>
+      <w:rPr>
+        <w:rFonts w:ascii="Symbol" w:hAnsi="Symbol" w:hint="default"/>
+        <w:sz w:val="20"/>
+      </w:rPr>
+    </w:lvl>
+    <w:lvl w:ilvl="1">
+      <w:start w:val="1"/>
+      <w:numFmt w:val="bullet"/>
+      <w:lvlText w:val="o"/>
+      <w:lvlJc w:val="left"/>
+      <w:pPr>
+        <w:tabs>
+          <w:tab w:val="num" w:pos="1440"/>
+        </w:tabs>
+        <w:ind w:left="1440" w:hanging="360"/>
+      </w:pPr>
+      <w:rPr>
+        <w:rFonts w:ascii="Courier New" w:hAnsi="Courier New" w:hint="default"/>
+        <w:sz w:val="20"/>
+      </w:rPr>
+    </w:lvl>
+    <w:lvl w:ilvl="2" w:tentative="1">
+      <w:start w:val="1"/>
+      <w:numFmt w:val="bullet"/>
+      <w:lvlText w:val=""/>
+      <w:lvlJc w:val="left"/>
+      <w:pPr>
+        <w:tabs>
+          <w:tab w:val="num" w:pos="2160"/>
+        </w:tabs>
+        <w:ind w:left="2160" w:hanging="360"/>
+      </w:pPr>
+      <w:rPr>
+        <w:rFonts w:ascii="Wingdings" w:hAnsi="Wingdings" w:hint="default"/>
+        <w:sz w:val="20"/>
+      </w:rPr>
+    </w:lvl>
+    <w:lvl w:ilvl="3" w:tentative="1">
+      <w:start w:val="1"/>
+      <w:numFmt w:val="bullet"/>
+      <w:lvlText w:val=""/>
+      <w:lvlJc w:val="left"/>
+      <w:pPr>
+        <w:tabs>
+          <w:tab w:val="num" w:pos="2880"/>
+        </w:tabs>
+        <w:ind w:left="2880" w:hanging="360"/>
+      </w:pPr>
+      <w:rPr>
+        <w:rFonts w:ascii="Wingdings" w:hAnsi="Wingdings" w:hint="default"/>
+        <w:sz w:val="20"/>
+      </w:rPr>
+    </w:lvl>
+    <w:lvl w:ilvl="4" w:tentative="1">
+      <w:start w:val="1"/>
+      <w:numFmt w:val="bullet"/>
+      <w:lvlText w:val=""/>
+      <w:lvlJc w:val="left"/>
+      <w:pPr>
+        <w:tabs>
+          <w:tab w:val="num" w:pos="3600"/>
+        </w:tabs>
+        <w:ind w:left="3600" w:hanging="360"/>
+      </w:pPr>
+      <w:rPr>
+        <w:rFonts w:ascii="Wingdings" w:hAnsi="Wingdings" w:hint="default"/>
+        <w:sz w:val="20"/>
+      </w:rPr>
+    </w:lvl>
+    <w:lvl w:ilvl="5" w:tentative="1">
+      <w:start w:val="1"/>
+      <w:numFmt w:val="bullet"/>
+      <w:lvlText w:val=""/>
+      <w:lvlJc w:val="left"/>
+      <w:pPr>
+        <w:tabs>
+          <w:tab w:val="num" w:pos="4320"/>
+        </w:tabs>
+        <w:ind w:left="4320" w:hanging="360"/>
+      </w:pPr>
+      <w:rPr>
+        <w:rFonts w:ascii="Wingdings" w:hAnsi="Wingdings" w:hint="default"/>
+        <w:sz w:val="20"/>
+      </w:rPr>
+    </w:lvl>
+    <w:lvl w:ilvl="6" w:tentative="1">
+      <w:start w:val="1"/>
+      <w:numFmt w:val="bullet"/>
+      <w:lvlText w:val=""/>
+      <w:lvlJc w:val="left"/>
+      <w:pPr>
+        <w:tabs>
+          <w:tab w:val="num" w:pos="5040"/>
+        </w:tabs>
+        <w:ind w:left="5040" w:hanging="360"/>
+      </w:pPr>
+      <w:rPr>
+        <w:rFonts w:ascii="Wingdings" w:hAnsi="Wingdings" w:hint="default"/>
+        <w:sz w:val="20"/>
+      </w:rPr>
+    </w:lvl>
+    <w:lvl w:ilvl="7" w:tentative="1">
+      <w:start w:val="1"/>
+      <w:numFmt w:val="bullet"/>
+      <w:lvlText w:val=""/>
+      <w:lvlJc w:val="left"/>
+      <w:pPr>
+        <w:tabs>
+          <w:tab w:val="num" w:pos="5760"/>
+        </w:tabs>
+        <w:ind w:left="5760" w:hanging="360"/>
+      </w:pPr>
+      <w:rPr>
+        <w:rFonts w:ascii="Wingdings" w:hAnsi="Wingdings" w:hint="default"/>
+        <w:sz w:val="20"/>
+      </w:rPr>
+    </w:lvl>
+    <w:lvl w:ilvl="8" w:tentative="1">
+      <w:start w:val="1"/>
+      <w:numFmt w:val="bullet"/>
+      <w:lvlText w:val=""/>
+      <w:lvlJc w:val="left"/>
+      <w:pPr>
+        <w:tabs>
+          <w:tab w:val="num" w:pos="6480"/>
+        </w:tabs>
+        <w:ind w:left="6480" w:hanging="360"/>
+      </w:pPr>
+      <w:rPr>
+        <w:rFonts w:ascii="Wingdings" w:hAnsi="Wingdings" w:hint="default"/>
+        <w:sz w:val="20"/>
+      </w:rPr>
+    </w:lvl>
+  </w:abstractNum>
+  <w:abstractNum w:abstractNumId="12" w15:restartNumberingAfterBreak="0">
     <w:nsid w:val="7F52400C"/>
     <w:multiLevelType w:val="hybridMultilevel"/>
     <w:tmpl w:val="5EB01B36"/>
@@ -4751,25 +8058,43 @@
     </w:lvl>
   </w:abstractNum>
   <w:num w:numId="1" w16cid:durableId="547035276">
-    <w:abstractNumId w:val="2"/>
+    <w:abstractNumId w:val="4"/>
   </w:num>
   <w:num w:numId="2" w16cid:durableId="1334992198">
-    <w:abstractNumId w:val="4"/>
+    <w:abstractNumId w:val="7"/>
   </w:num>
   <w:num w:numId="3" w16cid:durableId="1432093500">
     <w:abstractNumId w:val="0"/>
   </w:num>
   <w:num w:numId="4" w16cid:durableId="1162739947">
+    <w:abstractNumId w:val="5"/>
+  </w:num>
+  <w:num w:numId="5" w16cid:durableId="1891382334">
     <w:abstractNumId w:val="3"/>
   </w:num>
-  <w:num w:numId="5" w16cid:durableId="1891382334">
-    <w:abstractNumId w:val="1"/>
-  </w:num>
   <w:num w:numId="6" w16cid:durableId="734359812">
-    <w:abstractNumId w:val="5"/>
+    <w:abstractNumId w:val="9"/>
   </w:num>
   <w:num w:numId="7" w16cid:durableId="1698505250">
+    <w:abstractNumId w:val="12"/>
+  </w:num>
+  <w:num w:numId="8" w16cid:durableId="1806192543">
+    <w:abstractNumId w:val="11"/>
+  </w:num>
+  <w:num w:numId="9" w16cid:durableId="1637102040">
+    <w:abstractNumId w:val="10"/>
+  </w:num>
+  <w:num w:numId="10" w16cid:durableId="373387583">
+    <w:abstractNumId w:val="8"/>
+  </w:num>
+  <w:num w:numId="11" w16cid:durableId="2084987952">
+    <w:abstractNumId w:val="2"/>
+  </w:num>
+  <w:num w:numId="12" w16cid:durableId="1263222550">
     <w:abstractNumId w:val="6"/>
+  </w:num>
+  <w:num w:numId="13" w16cid:durableId="1333874967">
+    <w:abstractNumId w:val="1"/>
   </w:num>
 </w:numbering>
 </file>
@@ -5178,7 +8503,6 @@
   <w:style w:type="character" w:default="1" w:styleId="DefaultParagraphFont">
     <w:name w:val="Default Paragraph Font"/>
     <w:uiPriority w:val="1"/>
-    <w:semiHidden/>
     <w:unhideWhenUsed/>
   </w:style>
   <w:style w:type="table" w:default="1" w:styleId="TableNormal">

</xml_diff>

<commit_message>
Updated 20th April 2024
</commit_message>
<xml_diff>
--- a/interview/Interview Questions.docx
+++ b/interview/Interview Questions.docx
@@ -875,6 +875,29 @@
           <w:szCs w:val="24"/>
         </w:rPr>
         <w:t>https://cwiki.apache.org/confluence/display/Hive/Design</w:t>
+      </w:r>
+    </w:p>
+    <w:p>
+      <w:pPr>
+        <w:pStyle w:val="ListParagraph"/>
+        <w:numPr>
+          <w:ilvl w:val="0"/>
+          <w:numId w:val="3"/>
+        </w:numPr>
+        <w:spacing w:after="0"/>
+        <w:rPr>
+          <w:rFonts w:ascii="Times New Roman" w:hAnsi="Times New Roman" w:cs="Times New Roman"/>
+          <w:sz w:val="24"/>
+          <w:szCs w:val="24"/>
+        </w:rPr>
+      </w:pPr>
+      <w:r>
+        <w:rPr>
+          <w:rFonts w:ascii="Times New Roman" w:hAnsi="Times New Roman" w:cs="Times New Roman"/>
+          <w:sz w:val="24"/>
+          <w:szCs w:val="24"/>
+        </w:rPr>
+        <w:t>What is thrift server / hive server?</w:t>
       </w:r>
     </w:p>
     <w:p>
@@ -1771,6 +1794,892 @@
     </w:p>
     <w:p>
       <w:pPr>
+        <w:pStyle w:val="ListParagraph"/>
+        <w:numPr>
+          <w:ilvl w:val="0"/>
+          <w:numId w:val="3"/>
+        </w:numPr>
+        <w:spacing w:after="0"/>
+        <w:rPr>
+          <w:rFonts w:ascii="Times New Roman" w:hAnsi="Times New Roman" w:cs="Times New Roman"/>
+          <w:sz w:val="24"/>
+          <w:szCs w:val="24"/>
+        </w:rPr>
+      </w:pPr>
+      <w:r>
+        <w:rPr>
+          <w:rFonts w:ascii="Times New Roman" w:hAnsi="Times New Roman" w:cs="Times New Roman"/>
+          <w:sz w:val="24"/>
+          <w:szCs w:val="24"/>
+        </w:rPr>
+        <w:t xml:space="preserve">What is </w:t>
+      </w:r>
+      <w:proofErr w:type="spellStart"/>
+      <w:r>
+        <w:rPr>
+          <w:rFonts w:ascii="Times New Roman" w:hAnsi="Times New Roman" w:cs="Times New Roman"/>
+          <w:sz w:val="24"/>
+          <w:szCs w:val="24"/>
+        </w:rPr>
+        <w:t>msck</w:t>
+      </w:r>
+      <w:proofErr w:type="spellEnd"/>
+      <w:r>
+        <w:rPr>
+          <w:rFonts w:ascii="Times New Roman" w:hAnsi="Times New Roman" w:cs="Times New Roman"/>
+          <w:sz w:val="24"/>
+          <w:szCs w:val="24"/>
+        </w:rPr>
+        <w:t xml:space="preserve"> repair command and why do we use it?</w:t>
+      </w:r>
+    </w:p>
+    <w:p>
+      <w:pPr>
+        <w:pStyle w:val="ListParagraph"/>
+        <w:numPr>
+          <w:ilvl w:val="0"/>
+          <w:numId w:val="3"/>
+        </w:numPr>
+        <w:spacing w:after="0"/>
+        <w:rPr>
+          <w:rFonts w:ascii="Times New Roman" w:hAnsi="Times New Roman" w:cs="Times New Roman"/>
+          <w:sz w:val="24"/>
+          <w:szCs w:val="24"/>
+        </w:rPr>
+      </w:pPr>
+    </w:p>
+    <w:p>
+      <w:pPr>
+        <w:spacing w:after="0"/>
+        <w:rPr>
+          <w:rFonts w:ascii="Times New Roman" w:hAnsi="Times New Roman" w:cs="Times New Roman"/>
+          <w:sz w:val="24"/>
+          <w:szCs w:val="24"/>
+        </w:rPr>
+      </w:pPr>
+    </w:p>
+    <w:p>
+      <w:pPr>
+        <w:spacing w:after="0"/>
+        <w:rPr>
+          <w:rFonts w:ascii="Times New Roman" w:hAnsi="Times New Roman" w:cs="Times New Roman"/>
+          <w:sz w:val="24"/>
+          <w:szCs w:val="24"/>
+        </w:rPr>
+      </w:pPr>
+    </w:p>
+    <w:p>
+      <w:pPr>
+        <w:spacing w:after="0"/>
+        <w:rPr>
+          <w:rFonts w:ascii="Times New Roman" w:hAnsi="Times New Roman" w:cs="Times New Roman"/>
+          <w:sz w:val="24"/>
+          <w:szCs w:val="24"/>
+        </w:rPr>
+      </w:pPr>
+    </w:p>
+    <w:p>
+      <w:pPr>
+        <w:spacing w:after="0"/>
+        <w:rPr>
+          <w:rFonts w:ascii="Times New Roman" w:hAnsi="Times New Roman" w:cs="Times New Roman"/>
+          <w:sz w:val="24"/>
+          <w:szCs w:val="24"/>
+        </w:rPr>
+      </w:pPr>
+    </w:p>
+    <w:p>
+      <w:pPr>
+        <w:spacing w:after="0"/>
+        <w:rPr>
+          <w:rFonts w:ascii="Times New Roman" w:hAnsi="Times New Roman" w:cs="Times New Roman"/>
+          <w:sz w:val="24"/>
+          <w:szCs w:val="24"/>
+        </w:rPr>
+      </w:pPr>
+    </w:p>
+    <w:p>
+      <w:pPr>
+        <w:spacing w:after="0"/>
+        <w:rPr>
+          <w:rFonts w:ascii="Times New Roman" w:hAnsi="Times New Roman" w:cs="Times New Roman"/>
+          <w:sz w:val="24"/>
+          <w:szCs w:val="24"/>
+        </w:rPr>
+      </w:pPr>
+    </w:p>
+    <w:p>
+      <w:pPr>
+        <w:spacing w:after="0"/>
+        <w:rPr>
+          <w:rFonts w:ascii="Times New Roman" w:hAnsi="Times New Roman" w:cs="Times New Roman"/>
+          <w:sz w:val="24"/>
+          <w:szCs w:val="24"/>
+        </w:rPr>
+      </w:pPr>
+    </w:p>
+    <w:p>
+      <w:pPr>
+        <w:spacing w:after="0"/>
+        <w:rPr>
+          <w:rFonts w:ascii="Times New Roman" w:hAnsi="Times New Roman" w:cs="Times New Roman"/>
+          <w:sz w:val="24"/>
+          <w:szCs w:val="24"/>
+        </w:rPr>
+      </w:pPr>
+    </w:p>
+    <w:p>
+      <w:pPr>
+        <w:spacing w:after="0"/>
+        <w:rPr>
+          <w:rFonts w:ascii="Times New Roman" w:hAnsi="Times New Roman" w:cs="Times New Roman"/>
+          <w:sz w:val="24"/>
+          <w:szCs w:val="24"/>
+        </w:rPr>
+      </w:pPr>
+    </w:p>
+    <w:p>
+      <w:pPr>
+        <w:spacing w:after="0"/>
+        <w:rPr>
+          <w:rFonts w:ascii="Times New Roman" w:hAnsi="Times New Roman" w:cs="Times New Roman"/>
+          <w:sz w:val="24"/>
+          <w:szCs w:val="24"/>
+        </w:rPr>
+      </w:pPr>
+    </w:p>
+    <w:p>
+      <w:pPr>
+        <w:spacing w:after="0"/>
+        <w:rPr>
+          <w:rFonts w:ascii="Times New Roman" w:hAnsi="Times New Roman" w:cs="Times New Roman"/>
+          <w:sz w:val="24"/>
+          <w:szCs w:val="24"/>
+        </w:rPr>
+      </w:pPr>
+    </w:p>
+    <w:p>
+      <w:pPr>
+        <w:spacing w:after="0"/>
+        <w:rPr>
+          <w:rFonts w:ascii="Times New Roman" w:hAnsi="Times New Roman" w:cs="Times New Roman"/>
+          <w:sz w:val="24"/>
+          <w:szCs w:val="24"/>
+        </w:rPr>
+      </w:pPr>
+    </w:p>
+    <w:p>
+      <w:pPr>
+        <w:spacing w:after="0"/>
+        <w:rPr>
+          <w:rFonts w:ascii="Times New Roman" w:hAnsi="Times New Roman" w:cs="Times New Roman"/>
+          <w:sz w:val="24"/>
+          <w:szCs w:val="24"/>
+        </w:rPr>
+      </w:pPr>
+    </w:p>
+    <w:p>
+      <w:pPr>
+        <w:spacing w:after="0"/>
+        <w:rPr>
+          <w:rFonts w:ascii="Times New Roman" w:hAnsi="Times New Roman" w:cs="Times New Roman"/>
+          <w:sz w:val="24"/>
+          <w:szCs w:val="24"/>
+        </w:rPr>
+      </w:pPr>
+    </w:p>
+    <w:p>
+      <w:pPr>
+        <w:spacing w:after="0"/>
+        <w:rPr>
+          <w:rFonts w:ascii="Times New Roman" w:hAnsi="Times New Roman" w:cs="Times New Roman"/>
+          <w:sz w:val="24"/>
+          <w:szCs w:val="24"/>
+        </w:rPr>
+      </w:pPr>
+    </w:p>
+    <w:p>
+      <w:pPr>
+        <w:spacing w:after="0"/>
+        <w:rPr>
+          <w:rFonts w:ascii="Times New Roman" w:hAnsi="Times New Roman" w:cs="Times New Roman"/>
+          <w:sz w:val="24"/>
+          <w:szCs w:val="24"/>
+        </w:rPr>
+      </w:pPr>
+    </w:p>
+    <w:p>
+      <w:pPr>
+        <w:spacing w:after="0"/>
+        <w:rPr>
+          <w:rFonts w:ascii="Times New Roman" w:hAnsi="Times New Roman" w:cs="Times New Roman"/>
+          <w:sz w:val="24"/>
+          <w:szCs w:val="24"/>
+        </w:rPr>
+      </w:pPr>
+    </w:p>
+    <w:p>
+      <w:pPr>
+        <w:spacing w:after="0"/>
+        <w:rPr>
+          <w:rFonts w:ascii="Times New Roman" w:hAnsi="Times New Roman" w:cs="Times New Roman"/>
+          <w:sz w:val="24"/>
+          <w:szCs w:val="24"/>
+        </w:rPr>
+      </w:pPr>
+    </w:p>
+    <w:p>
+      <w:pPr>
+        <w:spacing w:after="0"/>
+        <w:rPr>
+          <w:rFonts w:ascii="Times New Roman" w:hAnsi="Times New Roman" w:cs="Times New Roman"/>
+          <w:sz w:val="24"/>
+          <w:szCs w:val="24"/>
+        </w:rPr>
+      </w:pPr>
+    </w:p>
+    <w:p>
+      <w:pPr>
+        <w:spacing w:after="0"/>
+        <w:rPr>
+          <w:rFonts w:ascii="Times New Roman" w:hAnsi="Times New Roman" w:cs="Times New Roman"/>
+          <w:sz w:val="24"/>
+          <w:szCs w:val="24"/>
+        </w:rPr>
+      </w:pPr>
+    </w:p>
+    <w:p>
+      <w:pPr>
+        <w:spacing w:after="0"/>
+        <w:rPr>
+          <w:rFonts w:ascii="Times New Roman" w:hAnsi="Times New Roman" w:cs="Times New Roman"/>
+          <w:sz w:val="24"/>
+          <w:szCs w:val="24"/>
+        </w:rPr>
+      </w:pPr>
+    </w:p>
+    <w:p>
+      <w:pPr>
+        <w:spacing w:after="0"/>
+        <w:rPr>
+          <w:rFonts w:ascii="Times New Roman" w:hAnsi="Times New Roman" w:cs="Times New Roman"/>
+          <w:sz w:val="24"/>
+          <w:szCs w:val="24"/>
+        </w:rPr>
+      </w:pPr>
+    </w:p>
+    <w:p>
+      <w:pPr>
+        <w:spacing w:after="0"/>
+        <w:rPr>
+          <w:rFonts w:ascii="Times New Roman" w:hAnsi="Times New Roman" w:cs="Times New Roman"/>
+          <w:sz w:val="24"/>
+          <w:szCs w:val="24"/>
+        </w:rPr>
+      </w:pPr>
+    </w:p>
+    <w:p>
+      <w:pPr>
+        <w:spacing w:after="0"/>
+        <w:rPr>
+          <w:rFonts w:ascii="Times New Roman" w:hAnsi="Times New Roman" w:cs="Times New Roman"/>
+          <w:sz w:val="24"/>
+          <w:szCs w:val="24"/>
+        </w:rPr>
+      </w:pPr>
+    </w:p>
+    <w:p>
+      <w:pPr>
+        <w:spacing w:after="0"/>
+        <w:rPr>
+          <w:rFonts w:ascii="Times New Roman" w:hAnsi="Times New Roman" w:cs="Times New Roman"/>
+          <w:sz w:val="24"/>
+          <w:szCs w:val="24"/>
+        </w:rPr>
+      </w:pPr>
+    </w:p>
+    <w:p>
+      <w:pPr>
+        <w:spacing w:after="0"/>
+        <w:rPr>
+          <w:rFonts w:ascii="Times New Roman" w:hAnsi="Times New Roman" w:cs="Times New Roman"/>
+          <w:sz w:val="24"/>
+          <w:szCs w:val="24"/>
+        </w:rPr>
+      </w:pPr>
+    </w:p>
+    <w:p>
+      <w:pPr>
+        <w:spacing w:after="0"/>
+        <w:rPr>
+          <w:rFonts w:ascii="Times New Roman" w:hAnsi="Times New Roman" w:cs="Times New Roman"/>
+          <w:sz w:val="24"/>
+          <w:szCs w:val="24"/>
+        </w:rPr>
+      </w:pPr>
+    </w:p>
+    <w:p>
+      <w:pPr>
+        <w:spacing w:after="0"/>
+        <w:rPr>
+          <w:rFonts w:ascii="Times New Roman" w:hAnsi="Times New Roman" w:cs="Times New Roman"/>
+          <w:sz w:val="24"/>
+          <w:szCs w:val="24"/>
+        </w:rPr>
+      </w:pPr>
+    </w:p>
+    <w:p>
+      <w:pPr>
+        <w:spacing w:after="0"/>
+        <w:rPr>
+          <w:rFonts w:ascii="Times New Roman" w:hAnsi="Times New Roman" w:cs="Times New Roman"/>
+          <w:sz w:val="24"/>
+          <w:szCs w:val="24"/>
+        </w:rPr>
+      </w:pPr>
+    </w:p>
+    <w:p>
+      <w:pPr>
+        <w:spacing w:after="0"/>
+        <w:rPr>
+          <w:rFonts w:ascii="Times New Roman" w:hAnsi="Times New Roman" w:cs="Times New Roman"/>
+          <w:sz w:val="24"/>
+          <w:szCs w:val="24"/>
+        </w:rPr>
+      </w:pPr>
+    </w:p>
+    <w:p>
+      <w:pPr>
+        <w:spacing w:after="0"/>
+        <w:rPr>
+          <w:rFonts w:ascii="Times New Roman" w:hAnsi="Times New Roman" w:cs="Times New Roman"/>
+          <w:sz w:val="24"/>
+          <w:szCs w:val="24"/>
+        </w:rPr>
+      </w:pPr>
+    </w:p>
+    <w:p>
+      <w:pPr>
+        <w:spacing w:after="0"/>
+        <w:rPr>
+          <w:rFonts w:ascii="Times New Roman" w:hAnsi="Times New Roman" w:cs="Times New Roman"/>
+          <w:sz w:val="24"/>
+          <w:szCs w:val="24"/>
+        </w:rPr>
+      </w:pPr>
+    </w:p>
+    <w:p>
+      <w:pPr>
+        <w:spacing w:after="0"/>
+        <w:rPr>
+          <w:rFonts w:ascii="Times New Roman" w:hAnsi="Times New Roman" w:cs="Times New Roman"/>
+          <w:sz w:val="24"/>
+          <w:szCs w:val="24"/>
+        </w:rPr>
+      </w:pPr>
+    </w:p>
+    <w:p>
+      <w:pPr>
+        <w:spacing w:after="0"/>
+        <w:rPr>
+          <w:rFonts w:ascii="Times New Roman" w:hAnsi="Times New Roman" w:cs="Times New Roman"/>
+          <w:sz w:val="24"/>
+          <w:szCs w:val="24"/>
+        </w:rPr>
+      </w:pPr>
+    </w:p>
+    <w:p>
+      <w:pPr>
+        <w:spacing w:after="0"/>
+        <w:rPr>
+          <w:rFonts w:ascii="Times New Roman" w:hAnsi="Times New Roman" w:cs="Times New Roman"/>
+          <w:sz w:val="24"/>
+          <w:szCs w:val="24"/>
+        </w:rPr>
+      </w:pPr>
+    </w:p>
+    <w:p>
+      <w:pPr>
+        <w:spacing w:after="0"/>
+        <w:rPr>
+          <w:rFonts w:ascii="Times New Roman" w:hAnsi="Times New Roman" w:cs="Times New Roman"/>
+          <w:sz w:val="24"/>
+          <w:szCs w:val="24"/>
+        </w:rPr>
+      </w:pPr>
+    </w:p>
+    <w:p>
+      <w:pPr>
+        <w:spacing w:after="0"/>
+        <w:rPr>
+          <w:rFonts w:ascii="Times New Roman" w:hAnsi="Times New Roman" w:cs="Times New Roman"/>
+          <w:sz w:val="24"/>
+          <w:szCs w:val="24"/>
+        </w:rPr>
+      </w:pPr>
+    </w:p>
+    <w:p>
+      <w:pPr>
+        <w:spacing w:after="0"/>
+        <w:rPr>
+          <w:rFonts w:ascii="Times New Roman" w:hAnsi="Times New Roman" w:cs="Times New Roman"/>
+          <w:sz w:val="24"/>
+          <w:szCs w:val="24"/>
+        </w:rPr>
+      </w:pPr>
+    </w:p>
+    <w:p>
+      <w:pPr>
+        <w:spacing w:after="0"/>
+        <w:rPr>
+          <w:rFonts w:ascii="Times New Roman" w:hAnsi="Times New Roman" w:cs="Times New Roman"/>
+          <w:sz w:val="24"/>
+          <w:szCs w:val="24"/>
+        </w:rPr>
+      </w:pPr>
+    </w:p>
+    <w:p>
+      <w:pPr>
+        <w:spacing w:after="0"/>
+        <w:rPr>
+          <w:rFonts w:ascii="Times New Roman" w:hAnsi="Times New Roman" w:cs="Times New Roman"/>
+          <w:sz w:val="24"/>
+          <w:szCs w:val="24"/>
+        </w:rPr>
+      </w:pPr>
+    </w:p>
+    <w:p>
+      <w:pPr>
+        <w:spacing w:after="0"/>
+        <w:rPr>
+          <w:rFonts w:ascii="Times New Roman" w:hAnsi="Times New Roman" w:cs="Times New Roman"/>
+          <w:sz w:val="24"/>
+          <w:szCs w:val="24"/>
+        </w:rPr>
+      </w:pPr>
+    </w:p>
+    <w:p>
+      <w:pPr>
+        <w:spacing w:after="0"/>
+        <w:rPr>
+          <w:rFonts w:ascii="Times New Roman" w:hAnsi="Times New Roman" w:cs="Times New Roman"/>
+          <w:sz w:val="24"/>
+          <w:szCs w:val="24"/>
+        </w:rPr>
+      </w:pPr>
+    </w:p>
+    <w:p>
+      <w:pPr>
+        <w:spacing w:after="0"/>
+        <w:rPr>
+          <w:rFonts w:ascii="Times New Roman" w:hAnsi="Times New Roman" w:cs="Times New Roman"/>
+          <w:sz w:val="24"/>
+          <w:szCs w:val="24"/>
+        </w:rPr>
+      </w:pPr>
+    </w:p>
+    <w:p>
+      <w:pPr>
+        <w:spacing w:after="0"/>
+        <w:rPr>
+          <w:rFonts w:ascii="Times New Roman" w:hAnsi="Times New Roman" w:cs="Times New Roman"/>
+          <w:sz w:val="24"/>
+          <w:szCs w:val="24"/>
+        </w:rPr>
+      </w:pPr>
+    </w:p>
+    <w:p>
+      <w:pPr>
+        <w:spacing w:after="0"/>
+        <w:rPr>
+          <w:rFonts w:ascii="Times New Roman" w:hAnsi="Times New Roman" w:cs="Times New Roman"/>
+          <w:sz w:val="24"/>
+          <w:szCs w:val="24"/>
+        </w:rPr>
+      </w:pPr>
+    </w:p>
+    <w:p>
+      <w:pPr>
+        <w:spacing w:after="0"/>
+        <w:rPr>
+          <w:rFonts w:ascii="Times New Roman" w:hAnsi="Times New Roman" w:cs="Times New Roman"/>
+          <w:sz w:val="24"/>
+          <w:szCs w:val="24"/>
+        </w:rPr>
+      </w:pPr>
+    </w:p>
+    <w:p>
+      <w:pPr>
+        <w:spacing w:after="0"/>
+        <w:rPr>
+          <w:rFonts w:ascii="Times New Roman" w:hAnsi="Times New Roman" w:cs="Times New Roman"/>
+          <w:sz w:val="24"/>
+          <w:szCs w:val="24"/>
+        </w:rPr>
+      </w:pPr>
+    </w:p>
+    <w:p>
+      <w:pPr>
+        <w:spacing w:after="0"/>
+        <w:rPr>
+          <w:rFonts w:ascii="Times New Roman" w:hAnsi="Times New Roman" w:cs="Times New Roman"/>
+          <w:sz w:val="24"/>
+          <w:szCs w:val="24"/>
+        </w:rPr>
+      </w:pPr>
+    </w:p>
+    <w:p>
+      <w:pPr>
+        <w:spacing w:after="0"/>
+        <w:rPr>
+          <w:rFonts w:ascii="Times New Roman" w:hAnsi="Times New Roman" w:cs="Times New Roman"/>
+          <w:sz w:val="24"/>
+          <w:szCs w:val="24"/>
+        </w:rPr>
+      </w:pPr>
+    </w:p>
+    <w:p>
+      <w:pPr>
+        <w:spacing w:after="0"/>
+        <w:rPr>
+          <w:rFonts w:ascii="Times New Roman" w:hAnsi="Times New Roman" w:cs="Times New Roman"/>
+          <w:sz w:val="24"/>
+          <w:szCs w:val="24"/>
+        </w:rPr>
+      </w:pPr>
+    </w:p>
+    <w:p>
+      <w:pPr>
+        <w:spacing w:after="0"/>
+        <w:rPr>
+          <w:rFonts w:ascii="Times New Roman" w:hAnsi="Times New Roman" w:cs="Times New Roman"/>
+          <w:sz w:val="24"/>
+          <w:szCs w:val="24"/>
+        </w:rPr>
+      </w:pPr>
+    </w:p>
+    <w:p>
+      <w:pPr>
+        <w:spacing w:after="0"/>
+        <w:rPr>
+          <w:rFonts w:ascii="Times New Roman" w:hAnsi="Times New Roman" w:cs="Times New Roman"/>
+          <w:sz w:val="24"/>
+          <w:szCs w:val="24"/>
+        </w:rPr>
+      </w:pPr>
+    </w:p>
+    <w:p>
+      <w:pPr>
+        <w:spacing w:after="0"/>
+        <w:rPr>
+          <w:rFonts w:ascii="Times New Roman" w:hAnsi="Times New Roman" w:cs="Times New Roman"/>
+          <w:sz w:val="24"/>
+          <w:szCs w:val="24"/>
+        </w:rPr>
+      </w:pPr>
+    </w:p>
+    <w:p>
+      <w:pPr>
+        <w:spacing w:after="0"/>
+        <w:rPr>
+          <w:rFonts w:ascii="Times New Roman" w:hAnsi="Times New Roman" w:cs="Times New Roman"/>
+          <w:sz w:val="24"/>
+          <w:szCs w:val="24"/>
+        </w:rPr>
+      </w:pPr>
+    </w:p>
+    <w:p>
+      <w:pPr>
+        <w:spacing w:after="0"/>
+        <w:rPr>
+          <w:rFonts w:ascii="Times New Roman" w:hAnsi="Times New Roman" w:cs="Times New Roman"/>
+          <w:sz w:val="24"/>
+          <w:szCs w:val="24"/>
+        </w:rPr>
+      </w:pPr>
+    </w:p>
+    <w:p>
+      <w:pPr>
+        <w:spacing w:after="0"/>
+        <w:rPr>
+          <w:rFonts w:ascii="Times New Roman" w:hAnsi="Times New Roman" w:cs="Times New Roman"/>
+          <w:sz w:val="24"/>
+          <w:szCs w:val="24"/>
+        </w:rPr>
+      </w:pPr>
+    </w:p>
+    <w:p>
+      <w:pPr>
+        <w:spacing w:after="0"/>
+        <w:rPr>
+          <w:rFonts w:ascii="Times New Roman" w:hAnsi="Times New Roman" w:cs="Times New Roman"/>
+          <w:sz w:val="24"/>
+          <w:szCs w:val="24"/>
+        </w:rPr>
+      </w:pPr>
+    </w:p>
+    <w:p>
+      <w:pPr>
+        <w:spacing w:after="0"/>
+        <w:rPr>
+          <w:rFonts w:ascii="Times New Roman" w:hAnsi="Times New Roman" w:cs="Times New Roman"/>
+          <w:sz w:val="24"/>
+          <w:szCs w:val="24"/>
+        </w:rPr>
+      </w:pPr>
+    </w:p>
+    <w:p>
+      <w:pPr>
+        <w:spacing w:after="0"/>
+        <w:rPr>
+          <w:rFonts w:ascii="Times New Roman" w:hAnsi="Times New Roman" w:cs="Times New Roman"/>
+          <w:sz w:val="24"/>
+          <w:szCs w:val="24"/>
+        </w:rPr>
+      </w:pPr>
+    </w:p>
+    <w:p>
+      <w:pPr>
+        <w:spacing w:after="0"/>
+        <w:rPr>
+          <w:rFonts w:ascii="Times New Roman" w:hAnsi="Times New Roman" w:cs="Times New Roman"/>
+          <w:sz w:val="24"/>
+          <w:szCs w:val="24"/>
+        </w:rPr>
+      </w:pPr>
+    </w:p>
+    <w:p>
+      <w:pPr>
+        <w:spacing w:after="0"/>
+        <w:rPr>
+          <w:rFonts w:ascii="Times New Roman" w:hAnsi="Times New Roman" w:cs="Times New Roman"/>
+          <w:sz w:val="24"/>
+          <w:szCs w:val="24"/>
+        </w:rPr>
+      </w:pPr>
+    </w:p>
+    <w:p>
+      <w:pPr>
+        <w:spacing w:after="0"/>
+        <w:rPr>
+          <w:rFonts w:ascii="Times New Roman" w:hAnsi="Times New Roman" w:cs="Times New Roman"/>
+          <w:sz w:val="24"/>
+          <w:szCs w:val="24"/>
+        </w:rPr>
+      </w:pPr>
+    </w:p>
+    <w:p>
+      <w:pPr>
+        <w:spacing w:after="0"/>
+        <w:rPr>
+          <w:rFonts w:ascii="Times New Roman" w:hAnsi="Times New Roman" w:cs="Times New Roman"/>
+          <w:sz w:val="24"/>
+          <w:szCs w:val="24"/>
+        </w:rPr>
+      </w:pPr>
+    </w:p>
+    <w:p>
+      <w:pPr>
+        <w:spacing w:after="0"/>
+        <w:rPr>
+          <w:rFonts w:ascii="Times New Roman" w:hAnsi="Times New Roman" w:cs="Times New Roman"/>
+          <w:sz w:val="24"/>
+          <w:szCs w:val="24"/>
+        </w:rPr>
+      </w:pPr>
+    </w:p>
+    <w:p>
+      <w:pPr>
+        <w:spacing w:after="0"/>
+        <w:rPr>
+          <w:rFonts w:ascii="Times New Roman" w:hAnsi="Times New Roman" w:cs="Times New Roman"/>
+          <w:sz w:val="24"/>
+          <w:szCs w:val="24"/>
+        </w:rPr>
+      </w:pPr>
+    </w:p>
+    <w:p>
+      <w:pPr>
+        <w:spacing w:after="0"/>
+        <w:rPr>
+          <w:rFonts w:ascii="Times New Roman" w:hAnsi="Times New Roman" w:cs="Times New Roman"/>
+          <w:sz w:val="24"/>
+          <w:szCs w:val="24"/>
+        </w:rPr>
+      </w:pPr>
+    </w:p>
+    <w:p>
+      <w:pPr>
+        <w:spacing w:after="0"/>
+        <w:rPr>
+          <w:rFonts w:ascii="Times New Roman" w:hAnsi="Times New Roman" w:cs="Times New Roman"/>
+          <w:sz w:val="24"/>
+          <w:szCs w:val="24"/>
+        </w:rPr>
+      </w:pPr>
+    </w:p>
+    <w:p>
+      <w:pPr>
+        <w:spacing w:after="0"/>
+        <w:rPr>
+          <w:rFonts w:ascii="Times New Roman" w:hAnsi="Times New Roman" w:cs="Times New Roman"/>
+          <w:sz w:val="24"/>
+          <w:szCs w:val="24"/>
+        </w:rPr>
+      </w:pPr>
+    </w:p>
+    <w:p>
+      <w:pPr>
+        <w:spacing w:after="0"/>
+        <w:rPr>
+          <w:rFonts w:ascii="Times New Roman" w:hAnsi="Times New Roman" w:cs="Times New Roman"/>
+          <w:sz w:val="24"/>
+          <w:szCs w:val="24"/>
+        </w:rPr>
+      </w:pPr>
+    </w:p>
+    <w:p>
+      <w:pPr>
+        <w:spacing w:after="0"/>
+        <w:rPr>
+          <w:rFonts w:ascii="Times New Roman" w:hAnsi="Times New Roman" w:cs="Times New Roman"/>
+          <w:sz w:val="24"/>
+          <w:szCs w:val="24"/>
+        </w:rPr>
+      </w:pPr>
+    </w:p>
+    <w:p>
+      <w:pPr>
+        <w:spacing w:after="0"/>
+        <w:rPr>
+          <w:rFonts w:ascii="Times New Roman" w:hAnsi="Times New Roman" w:cs="Times New Roman"/>
+          <w:sz w:val="24"/>
+          <w:szCs w:val="24"/>
+        </w:rPr>
+      </w:pPr>
+    </w:p>
+    <w:p>
+      <w:pPr>
+        <w:spacing w:after="0"/>
+        <w:rPr>
+          <w:rFonts w:ascii="Times New Roman" w:hAnsi="Times New Roman" w:cs="Times New Roman"/>
+          <w:sz w:val="24"/>
+          <w:szCs w:val="24"/>
+        </w:rPr>
+      </w:pPr>
+    </w:p>
+    <w:p>
+      <w:pPr>
+        <w:spacing w:after="0"/>
+        <w:rPr>
+          <w:rFonts w:ascii="Times New Roman" w:hAnsi="Times New Roman" w:cs="Times New Roman"/>
+          <w:sz w:val="24"/>
+          <w:szCs w:val="24"/>
+        </w:rPr>
+      </w:pPr>
+    </w:p>
+    <w:p>
+      <w:pPr>
+        <w:spacing w:after="0"/>
+        <w:rPr>
+          <w:rFonts w:ascii="Times New Roman" w:hAnsi="Times New Roman" w:cs="Times New Roman"/>
+          <w:sz w:val="24"/>
+          <w:szCs w:val="24"/>
+        </w:rPr>
+      </w:pPr>
+    </w:p>
+    <w:p>
+      <w:pPr>
+        <w:spacing w:after="0"/>
+        <w:rPr>
+          <w:rFonts w:ascii="Times New Roman" w:hAnsi="Times New Roman" w:cs="Times New Roman"/>
+          <w:sz w:val="24"/>
+          <w:szCs w:val="24"/>
+        </w:rPr>
+      </w:pPr>
+    </w:p>
+    <w:p>
+      <w:pPr>
+        <w:spacing w:after="0"/>
+        <w:rPr>
+          <w:rFonts w:ascii="Times New Roman" w:hAnsi="Times New Roman" w:cs="Times New Roman"/>
+          <w:sz w:val="24"/>
+          <w:szCs w:val="24"/>
+        </w:rPr>
+      </w:pPr>
+    </w:p>
+    <w:p>
+      <w:pPr>
+        <w:spacing w:after="0"/>
+        <w:rPr>
+          <w:rFonts w:ascii="Times New Roman" w:hAnsi="Times New Roman" w:cs="Times New Roman"/>
+          <w:sz w:val="24"/>
+          <w:szCs w:val="24"/>
+        </w:rPr>
+      </w:pPr>
+    </w:p>
+    <w:p>
+      <w:pPr>
+        <w:spacing w:after="0"/>
+        <w:rPr>
+          <w:rFonts w:ascii="Times New Roman" w:hAnsi="Times New Roman" w:cs="Times New Roman"/>
+          <w:sz w:val="24"/>
+          <w:szCs w:val="24"/>
+        </w:rPr>
+      </w:pPr>
+    </w:p>
+    <w:p>
+      <w:pPr>
+        <w:spacing w:after="0"/>
+        <w:rPr>
+          <w:rFonts w:ascii="Times New Roman" w:hAnsi="Times New Roman" w:cs="Times New Roman"/>
+          <w:sz w:val="24"/>
+          <w:szCs w:val="24"/>
+        </w:rPr>
+      </w:pPr>
+    </w:p>
+    <w:p>
+      <w:pPr>
+        <w:spacing w:after="0"/>
+        <w:rPr>
+          <w:rFonts w:ascii="Times New Roman" w:hAnsi="Times New Roman" w:cs="Times New Roman"/>
+          <w:sz w:val="24"/>
+          <w:szCs w:val="24"/>
+        </w:rPr>
+      </w:pPr>
+    </w:p>
+    <w:p>
+      <w:pPr>
+        <w:spacing w:after="0"/>
+        <w:rPr>
+          <w:rFonts w:ascii="Times New Roman" w:hAnsi="Times New Roman" w:cs="Times New Roman"/>
+          <w:sz w:val="24"/>
+          <w:szCs w:val="24"/>
+        </w:rPr>
+      </w:pPr>
+    </w:p>
+    <w:p>
+      <w:pPr>
+        <w:spacing w:after="0"/>
+        <w:rPr>
+          <w:rFonts w:ascii="Times New Roman" w:hAnsi="Times New Roman" w:cs="Times New Roman"/>
+          <w:sz w:val="24"/>
+          <w:szCs w:val="24"/>
+        </w:rPr>
+      </w:pPr>
+    </w:p>
+    <w:p>
+      <w:pPr>
+        <w:spacing w:after="0"/>
+        <w:rPr>
+          <w:rFonts w:ascii="Times New Roman" w:hAnsi="Times New Roman" w:cs="Times New Roman"/>
+          <w:sz w:val="24"/>
+          <w:szCs w:val="24"/>
+        </w:rPr>
+      </w:pPr>
+    </w:p>
+    <w:p>
+      <w:pPr>
         <w:spacing w:after="0"/>
         <w:rPr>
           <w:rFonts w:ascii="Times New Roman" w:hAnsi="Times New Roman" w:cs="Times New Roman"/>
@@ -4178,6 +5087,549 @@
         </w:rPr>
         <w:t>What is the difference between row and columnar file formats? Why columnar file formats are preferred?</w:t>
       </w:r>
+    </w:p>
+    <w:p>
+      <w:pPr>
+        <w:pStyle w:val="ListParagraph"/>
+        <w:numPr>
+          <w:ilvl w:val="0"/>
+          <w:numId w:val="6"/>
+        </w:numPr>
+        <w:spacing w:after="0"/>
+        <w:rPr>
+          <w:rFonts w:ascii="Times New Roman" w:hAnsi="Times New Roman" w:cs="Times New Roman"/>
+          <w:sz w:val="24"/>
+          <w:szCs w:val="24"/>
+        </w:rPr>
+      </w:pPr>
+      <w:r>
+        <w:rPr>
+          <w:rFonts w:ascii="Times New Roman" w:hAnsi="Times New Roman" w:cs="Times New Roman"/>
+          <w:sz w:val="24"/>
+          <w:szCs w:val="24"/>
+        </w:rPr>
+        <w:t>Why we need to think about file formats and what are the different factors based on which we decide a suitable file format?</w:t>
+      </w:r>
+    </w:p>
+    <w:p>
+      <w:pPr>
+        <w:pStyle w:val="ListParagraph"/>
+        <w:numPr>
+          <w:ilvl w:val="0"/>
+          <w:numId w:val="6"/>
+        </w:numPr>
+        <w:spacing w:after="0"/>
+        <w:rPr>
+          <w:rFonts w:ascii="Times New Roman" w:hAnsi="Times New Roman" w:cs="Times New Roman"/>
+          <w:sz w:val="24"/>
+          <w:szCs w:val="24"/>
+        </w:rPr>
+      </w:pPr>
+      <w:r>
+        <w:rPr>
+          <w:rFonts w:ascii="Times New Roman" w:hAnsi="Times New Roman" w:cs="Times New Roman"/>
+          <w:sz w:val="24"/>
+          <w:szCs w:val="24"/>
+        </w:rPr>
+        <w:t>Explain text file format in detail.</w:t>
+      </w:r>
+    </w:p>
+    <w:p>
+      <w:pPr>
+        <w:pStyle w:val="ListParagraph"/>
+        <w:numPr>
+          <w:ilvl w:val="0"/>
+          <w:numId w:val="6"/>
+        </w:numPr>
+        <w:spacing w:after="0"/>
+        <w:rPr>
+          <w:rFonts w:ascii="Times New Roman" w:hAnsi="Times New Roman" w:cs="Times New Roman"/>
+          <w:sz w:val="24"/>
+          <w:szCs w:val="24"/>
+        </w:rPr>
+      </w:pPr>
+      <w:r>
+        <w:rPr>
+          <w:rFonts w:ascii="Times New Roman" w:hAnsi="Times New Roman" w:cs="Times New Roman"/>
+          <w:sz w:val="24"/>
+          <w:szCs w:val="24"/>
+        </w:rPr>
+        <w:t xml:space="preserve">Explain </w:t>
+      </w:r>
+      <w:proofErr w:type="spellStart"/>
+      <w:r>
+        <w:rPr>
+          <w:rFonts w:ascii="Times New Roman" w:hAnsi="Times New Roman" w:cs="Times New Roman"/>
+          <w:sz w:val="24"/>
+          <w:szCs w:val="24"/>
+        </w:rPr>
+        <w:t>avro</w:t>
+      </w:r>
+      <w:proofErr w:type="spellEnd"/>
+      <w:r>
+        <w:rPr>
+          <w:rFonts w:ascii="Times New Roman" w:hAnsi="Times New Roman" w:cs="Times New Roman"/>
+          <w:sz w:val="24"/>
+          <w:szCs w:val="24"/>
+        </w:rPr>
+        <w:t xml:space="preserve"> file format in detail.</w:t>
+      </w:r>
+    </w:p>
+    <w:p>
+      <w:pPr>
+        <w:pStyle w:val="ListParagraph"/>
+        <w:numPr>
+          <w:ilvl w:val="0"/>
+          <w:numId w:val="6"/>
+        </w:numPr>
+        <w:spacing w:after="0"/>
+        <w:rPr>
+          <w:rFonts w:ascii="Times New Roman" w:hAnsi="Times New Roman" w:cs="Times New Roman"/>
+          <w:sz w:val="24"/>
+          <w:szCs w:val="24"/>
+        </w:rPr>
+      </w:pPr>
+      <w:r>
+        <w:rPr>
+          <w:rFonts w:ascii="Times New Roman" w:hAnsi="Times New Roman" w:cs="Times New Roman"/>
+          <w:sz w:val="24"/>
+          <w:szCs w:val="24"/>
+        </w:rPr>
+        <w:t>Explain orc file format in detail.</w:t>
+      </w:r>
+    </w:p>
+    <w:p>
+      <w:pPr>
+        <w:pStyle w:val="ListParagraph"/>
+        <w:numPr>
+          <w:ilvl w:val="0"/>
+          <w:numId w:val="6"/>
+        </w:numPr>
+        <w:spacing w:after="0"/>
+        <w:rPr>
+          <w:rFonts w:ascii="Times New Roman" w:hAnsi="Times New Roman" w:cs="Times New Roman"/>
+          <w:sz w:val="24"/>
+          <w:szCs w:val="24"/>
+        </w:rPr>
+      </w:pPr>
+      <w:r>
+        <w:rPr>
+          <w:rFonts w:ascii="Times New Roman" w:hAnsi="Times New Roman" w:cs="Times New Roman"/>
+          <w:sz w:val="24"/>
+          <w:szCs w:val="24"/>
+        </w:rPr>
+        <w:t>Explain parquet file format in detail.</w:t>
+      </w:r>
+    </w:p>
+    <w:p>
+      <w:pPr>
+        <w:pStyle w:val="ListParagraph"/>
+        <w:numPr>
+          <w:ilvl w:val="0"/>
+          <w:numId w:val="6"/>
+        </w:numPr>
+        <w:spacing w:after="0"/>
+        <w:rPr>
+          <w:rFonts w:ascii="Times New Roman" w:hAnsi="Times New Roman" w:cs="Times New Roman"/>
+          <w:sz w:val="24"/>
+          <w:szCs w:val="24"/>
+        </w:rPr>
+      </w:pPr>
+      <w:r>
+        <w:rPr>
+          <w:rFonts w:ascii="Times New Roman" w:hAnsi="Times New Roman" w:cs="Times New Roman"/>
+          <w:sz w:val="24"/>
+          <w:szCs w:val="24"/>
+        </w:rPr>
+        <w:t>What are the different tradeoffs when it comes to compression? What are the different factors based on which we decide a suitable compression technique?</w:t>
+      </w:r>
+    </w:p>
+    <w:p>
+      <w:pPr>
+        <w:pStyle w:val="ListParagraph"/>
+        <w:numPr>
+          <w:ilvl w:val="0"/>
+          <w:numId w:val="6"/>
+        </w:numPr>
+        <w:spacing w:after="0"/>
+        <w:rPr>
+          <w:rFonts w:ascii="Times New Roman" w:hAnsi="Times New Roman" w:cs="Times New Roman"/>
+          <w:sz w:val="24"/>
+          <w:szCs w:val="24"/>
+        </w:rPr>
+      </w:pPr>
+      <w:r>
+        <w:rPr>
+          <w:rFonts w:ascii="Times New Roman" w:hAnsi="Times New Roman" w:cs="Times New Roman"/>
+          <w:sz w:val="24"/>
+          <w:szCs w:val="24"/>
+        </w:rPr>
+        <w:t>Explain different compression techniques in detail.</w:t>
+      </w:r>
+    </w:p>
+    <w:p>
+      <w:pPr>
+        <w:pStyle w:val="ListParagraph"/>
+        <w:numPr>
+          <w:ilvl w:val="1"/>
+          <w:numId w:val="6"/>
+        </w:numPr>
+        <w:spacing w:after="0"/>
+        <w:rPr>
+          <w:rFonts w:ascii="Times New Roman" w:hAnsi="Times New Roman" w:cs="Times New Roman"/>
+          <w:sz w:val="24"/>
+          <w:szCs w:val="24"/>
+        </w:rPr>
+      </w:pPr>
+      <w:r>
+        <w:rPr>
+          <w:rFonts w:ascii="Times New Roman" w:hAnsi="Times New Roman" w:cs="Times New Roman"/>
+          <w:sz w:val="24"/>
+          <w:szCs w:val="24"/>
+        </w:rPr>
+        <w:t>https://stackoverflow.com/questions/32382352/is-snappy-splittable-or-not-splittable</w:t>
+      </w:r>
+    </w:p>
+    <w:p>
+      <w:pPr>
+        <w:pStyle w:val="ListParagraph"/>
+        <w:numPr>
+          <w:ilvl w:val="0"/>
+          <w:numId w:val="6"/>
+        </w:numPr>
+        <w:spacing w:after="0"/>
+        <w:rPr>
+          <w:rFonts w:ascii="Times New Roman" w:hAnsi="Times New Roman" w:cs="Times New Roman"/>
+          <w:sz w:val="24"/>
+          <w:szCs w:val="24"/>
+        </w:rPr>
+      </w:pPr>
+      <w:r>
+        <w:rPr>
+          <w:rFonts w:ascii="Times New Roman" w:hAnsi="Times New Roman" w:cs="Times New Roman"/>
+          <w:sz w:val="24"/>
+          <w:szCs w:val="24"/>
+        </w:rPr>
+        <w:t>What is vectorization? What is the configuration to enable it?</w:t>
+      </w:r>
+    </w:p>
+    <w:p>
+      <w:pPr>
+        <w:pStyle w:val="ListParagraph"/>
+        <w:numPr>
+          <w:ilvl w:val="0"/>
+          <w:numId w:val="6"/>
+        </w:numPr>
+        <w:spacing w:after="0"/>
+        <w:rPr>
+          <w:rFonts w:ascii="Times New Roman" w:hAnsi="Times New Roman" w:cs="Times New Roman"/>
+          <w:sz w:val="24"/>
+          <w:szCs w:val="24"/>
+        </w:rPr>
+      </w:pPr>
+      <w:r>
+        <w:rPr>
+          <w:rFonts w:ascii="Times New Roman" w:hAnsi="Times New Roman" w:cs="Times New Roman"/>
+          <w:sz w:val="24"/>
+          <w:szCs w:val="24"/>
+        </w:rPr>
+        <w:t>What are the different supported engines for hive? Which configuration is used to change the hive engine?</w:t>
+      </w:r>
+    </w:p>
+    <w:p>
+      <w:pPr>
+        <w:pStyle w:val="ListParagraph"/>
+        <w:numPr>
+          <w:ilvl w:val="0"/>
+          <w:numId w:val="6"/>
+        </w:numPr>
+        <w:spacing w:after="0"/>
+        <w:rPr>
+          <w:rFonts w:ascii="Times New Roman" w:hAnsi="Times New Roman" w:cs="Times New Roman"/>
+          <w:sz w:val="24"/>
+          <w:szCs w:val="24"/>
+        </w:rPr>
+      </w:pPr>
+    </w:p>
+    <w:p>
+      <w:pPr>
+        <w:spacing w:after="0"/>
+        <w:rPr>
+          <w:rFonts w:ascii="Times New Roman" w:hAnsi="Times New Roman" w:cs="Times New Roman"/>
+          <w:sz w:val="24"/>
+          <w:szCs w:val="24"/>
+        </w:rPr>
+      </w:pPr>
+    </w:p>
+    <w:p>
+      <w:pPr>
+        <w:spacing w:after="0"/>
+        <w:rPr>
+          <w:rFonts w:ascii="Times New Roman" w:hAnsi="Times New Roman" w:cs="Times New Roman"/>
+          <w:sz w:val="24"/>
+          <w:szCs w:val="24"/>
+        </w:rPr>
+      </w:pPr>
+    </w:p>
+    <w:p>
+      <w:pPr>
+        <w:spacing w:after="0"/>
+        <w:rPr>
+          <w:rFonts w:ascii="Times New Roman" w:hAnsi="Times New Roman" w:cs="Times New Roman"/>
+          <w:sz w:val="24"/>
+          <w:szCs w:val="24"/>
+        </w:rPr>
+      </w:pPr>
+    </w:p>
+    <w:p>
+      <w:pPr>
+        <w:spacing w:after="0"/>
+        <w:rPr>
+          <w:rFonts w:ascii="Times New Roman" w:hAnsi="Times New Roman" w:cs="Times New Roman"/>
+          <w:sz w:val="24"/>
+          <w:szCs w:val="24"/>
+        </w:rPr>
+      </w:pPr>
+    </w:p>
+    <w:p>
+      <w:pPr>
+        <w:spacing w:after="0"/>
+        <w:rPr>
+          <w:rFonts w:ascii="Times New Roman" w:hAnsi="Times New Roman" w:cs="Times New Roman"/>
+          <w:sz w:val="24"/>
+          <w:szCs w:val="24"/>
+        </w:rPr>
+      </w:pPr>
+    </w:p>
+    <w:p>
+      <w:pPr>
+        <w:spacing w:after="0"/>
+        <w:rPr>
+          <w:rFonts w:ascii="Times New Roman" w:hAnsi="Times New Roman" w:cs="Times New Roman"/>
+          <w:sz w:val="24"/>
+          <w:szCs w:val="24"/>
+        </w:rPr>
+      </w:pPr>
+    </w:p>
+    <w:p>
+      <w:pPr>
+        <w:spacing w:after="0"/>
+        <w:rPr>
+          <w:rFonts w:ascii="Times New Roman" w:hAnsi="Times New Roman" w:cs="Times New Roman"/>
+          <w:sz w:val="24"/>
+          <w:szCs w:val="24"/>
+        </w:rPr>
+      </w:pPr>
+    </w:p>
+    <w:p>
+      <w:pPr>
+        <w:spacing w:after="0"/>
+        <w:rPr>
+          <w:rFonts w:ascii="Times New Roman" w:hAnsi="Times New Roman" w:cs="Times New Roman"/>
+          <w:sz w:val="24"/>
+          <w:szCs w:val="24"/>
+        </w:rPr>
+      </w:pPr>
+    </w:p>
+    <w:p>
+      <w:pPr>
+        <w:spacing w:after="0"/>
+        <w:rPr>
+          <w:rFonts w:ascii="Times New Roman" w:hAnsi="Times New Roman" w:cs="Times New Roman"/>
+          <w:sz w:val="24"/>
+          <w:szCs w:val="24"/>
+        </w:rPr>
+      </w:pPr>
+    </w:p>
+    <w:p>
+      <w:pPr>
+        <w:spacing w:after="0"/>
+        <w:rPr>
+          <w:rFonts w:ascii="Times New Roman" w:hAnsi="Times New Roman" w:cs="Times New Roman"/>
+          <w:sz w:val="24"/>
+          <w:szCs w:val="24"/>
+        </w:rPr>
+      </w:pPr>
+    </w:p>
+    <w:p>
+      <w:pPr>
+        <w:spacing w:after="0"/>
+        <w:rPr>
+          <w:rFonts w:ascii="Times New Roman" w:hAnsi="Times New Roman" w:cs="Times New Roman"/>
+          <w:sz w:val="24"/>
+          <w:szCs w:val="24"/>
+        </w:rPr>
+      </w:pPr>
+    </w:p>
+    <w:p>
+      <w:pPr>
+        <w:spacing w:after="0"/>
+        <w:rPr>
+          <w:rFonts w:ascii="Times New Roman" w:hAnsi="Times New Roman" w:cs="Times New Roman"/>
+          <w:sz w:val="24"/>
+          <w:szCs w:val="24"/>
+        </w:rPr>
+      </w:pPr>
+    </w:p>
+    <w:p>
+      <w:pPr>
+        <w:spacing w:after="0"/>
+        <w:rPr>
+          <w:rFonts w:ascii="Times New Roman" w:hAnsi="Times New Roman" w:cs="Times New Roman"/>
+          <w:sz w:val="24"/>
+          <w:szCs w:val="24"/>
+        </w:rPr>
+      </w:pPr>
+    </w:p>
+    <w:p>
+      <w:pPr>
+        <w:spacing w:after="0"/>
+        <w:rPr>
+          <w:rFonts w:ascii="Times New Roman" w:hAnsi="Times New Roman" w:cs="Times New Roman"/>
+          <w:sz w:val="24"/>
+          <w:szCs w:val="24"/>
+        </w:rPr>
+      </w:pPr>
+    </w:p>
+    <w:p>
+      <w:pPr>
+        <w:spacing w:after="0"/>
+        <w:rPr>
+          <w:rFonts w:ascii="Times New Roman" w:hAnsi="Times New Roman" w:cs="Times New Roman"/>
+          <w:sz w:val="24"/>
+          <w:szCs w:val="24"/>
+        </w:rPr>
+      </w:pPr>
+    </w:p>
+    <w:p>
+      <w:pPr>
+        <w:spacing w:after="0"/>
+        <w:rPr>
+          <w:rFonts w:ascii="Times New Roman" w:hAnsi="Times New Roman" w:cs="Times New Roman"/>
+          <w:sz w:val="24"/>
+          <w:szCs w:val="24"/>
+        </w:rPr>
+      </w:pPr>
+    </w:p>
+    <w:p>
+      <w:pPr>
+        <w:spacing w:after="0"/>
+        <w:rPr>
+          <w:rFonts w:ascii="Times New Roman" w:hAnsi="Times New Roman" w:cs="Times New Roman"/>
+          <w:sz w:val="24"/>
+          <w:szCs w:val="24"/>
+        </w:rPr>
+      </w:pPr>
+    </w:p>
+    <w:p>
+      <w:pPr>
+        <w:spacing w:after="0"/>
+        <w:rPr>
+          <w:rFonts w:ascii="Times New Roman" w:hAnsi="Times New Roman" w:cs="Times New Roman"/>
+          <w:sz w:val="24"/>
+          <w:szCs w:val="24"/>
+        </w:rPr>
+      </w:pPr>
+    </w:p>
+    <w:p>
+      <w:pPr>
+        <w:spacing w:after="0"/>
+        <w:rPr>
+          <w:rFonts w:ascii="Times New Roman" w:hAnsi="Times New Roman" w:cs="Times New Roman"/>
+          <w:sz w:val="24"/>
+          <w:szCs w:val="24"/>
+        </w:rPr>
+      </w:pPr>
+    </w:p>
+    <w:p>
+      <w:pPr>
+        <w:spacing w:after="0"/>
+        <w:rPr>
+          <w:rFonts w:ascii="Times New Roman" w:hAnsi="Times New Roman" w:cs="Times New Roman"/>
+          <w:sz w:val="24"/>
+          <w:szCs w:val="24"/>
+        </w:rPr>
+      </w:pPr>
+    </w:p>
+    <w:p>
+      <w:pPr>
+        <w:spacing w:after="0"/>
+        <w:rPr>
+          <w:rFonts w:ascii="Times New Roman" w:hAnsi="Times New Roman" w:cs="Times New Roman"/>
+          <w:sz w:val="24"/>
+          <w:szCs w:val="24"/>
+        </w:rPr>
+      </w:pPr>
+    </w:p>
+    <w:p>
+      <w:pPr>
+        <w:spacing w:after="0"/>
+        <w:rPr>
+          <w:rFonts w:ascii="Times New Roman" w:hAnsi="Times New Roman" w:cs="Times New Roman"/>
+          <w:sz w:val="24"/>
+          <w:szCs w:val="24"/>
+        </w:rPr>
+      </w:pPr>
+    </w:p>
+    <w:p>
+      <w:pPr>
+        <w:spacing w:after="0"/>
+        <w:rPr>
+          <w:rFonts w:ascii="Times New Roman" w:hAnsi="Times New Roman" w:cs="Times New Roman"/>
+          <w:sz w:val="24"/>
+          <w:szCs w:val="24"/>
+        </w:rPr>
+      </w:pPr>
+    </w:p>
+    <w:p>
+      <w:pPr>
+        <w:spacing w:after="0"/>
+        <w:rPr>
+          <w:rFonts w:ascii="Times New Roman" w:hAnsi="Times New Roman" w:cs="Times New Roman"/>
+          <w:sz w:val="24"/>
+          <w:szCs w:val="24"/>
+        </w:rPr>
+      </w:pPr>
+    </w:p>
+    <w:p>
+      <w:pPr>
+        <w:spacing w:after="0"/>
+        <w:rPr>
+          <w:rFonts w:ascii="Times New Roman" w:hAnsi="Times New Roman" w:cs="Times New Roman"/>
+          <w:sz w:val="24"/>
+          <w:szCs w:val="24"/>
+        </w:rPr>
+      </w:pPr>
+    </w:p>
+    <w:p>
+      <w:pPr>
+        <w:spacing w:after="0"/>
+        <w:rPr>
+          <w:rFonts w:ascii="Times New Roman" w:hAnsi="Times New Roman" w:cs="Times New Roman"/>
+          <w:sz w:val="24"/>
+          <w:szCs w:val="24"/>
+        </w:rPr>
+      </w:pPr>
+    </w:p>
+    <w:p>
+      <w:pPr>
+        <w:spacing w:after="0"/>
+        <w:rPr>
+          <w:rFonts w:ascii="Times New Roman" w:hAnsi="Times New Roman" w:cs="Times New Roman"/>
+          <w:sz w:val="24"/>
+          <w:szCs w:val="24"/>
+        </w:rPr>
+      </w:pPr>
+    </w:p>
+    <w:p>
+      <w:pPr>
+        <w:spacing w:after="0"/>
+        <w:rPr>
+          <w:rFonts w:ascii="Times New Roman" w:hAnsi="Times New Roman" w:cs="Times New Roman"/>
+          <w:sz w:val="24"/>
+          <w:szCs w:val="24"/>
+        </w:rPr>
+      </w:pPr>
     </w:p>
     <w:p>
       <w:pPr>
@@ -8503,6 +9955,7 @@
   <w:style w:type="character" w:default="1" w:styleId="DefaultParagraphFont">
     <w:name w:val="Default Paragraph Font"/>
     <w:uiPriority w:val="1"/>
+    <w:semiHidden/>
     <w:unhideWhenUsed/>
   </w:style>
   <w:style w:type="table" w:default="1" w:styleId="TableNormal">

</xml_diff>

<commit_message>
Updated 21st April 2024
</commit_message>
<xml_diff>
--- a/interview/Interview Questions.docx
+++ b/interview/Interview Questions.docx
@@ -1021,6 +1021,47 @@
           <w:szCs w:val="24"/>
         </w:rPr>
         <w:t>What is the concept of a table in hive?</w:t>
+      </w:r>
+    </w:p>
+    <w:p>
+      <w:pPr>
+        <w:pStyle w:val="ListParagraph"/>
+        <w:numPr>
+          <w:ilvl w:val="0"/>
+          <w:numId w:val="3"/>
+        </w:numPr>
+        <w:spacing w:after="0"/>
+        <w:rPr>
+          <w:rFonts w:ascii="Times New Roman" w:hAnsi="Times New Roman" w:cs="Times New Roman"/>
+          <w:sz w:val="24"/>
+          <w:szCs w:val="24"/>
+        </w:rPr>
+      </w:pPr>
+      <w:r>
+        <w:rPr>
+          <w:rFonts w:ascii="Times New Roman" w:hAnsi="Times New Roman" w:cs="Times New Roman"/>
+          <w:sz w:val="24"/>
+          <w:szCs w:val="24"/>
+        </w:rPr>
+        <w:t xml:space="preserve">Why metadata is stored in a </w:t>
+      </w:r>
+      <w:proofErr w:type="spellStart"/>
+      <w:r>
+        <w:rPr>
+          <w:rFonts w:ascii="Times New Roman" w:hAnsi="Times New Roman" w:cs="Times New Roman"/>
+          <w:sz w:val="24"/>
+          <w:szCs w:val="24"/>
+        </w:rPr>
+        <w:t>rdbms</w:t>
+      </w:r>
+      <w:proofErr w:type="spellEnd"/>
+      <w:r>
+        <w:rPr>
+          <w:rFonts w:ascii="Times New Roman" w:hAnsi="Times New Roman" w:cs="Times New Roman"/>
+          <w:sz w:val="24"/>
+          <w:szCs w:val="24"/>
+        </w:rPr>
+        <w:t>?</w:t>
       </w:r>
     </w:p>
     <w:p>
@@ -1847,89 +1888,210 @@
           <w:szCs w:val="24"/>
         </w:rPr>
       </w:pPr>
-    </w:p>
-    <w:p>
-      <w:pPr>
-        <w:spacing w:after="0"/>
-        <w:rPr>
-          <w:rFonts w:ascii="Times New Roman" w:hAnsi="Times New Roman" w:cs="Times New Roman"/>
-          <w:sz w:val="24"/>
-          <w:szCs w:val="24"/>
-        </w:rPr>
-      </w:pPr>
-    </w:p>
-    <w:p>
-      <w:pPr>
-        <w:spacing w:after="0"/>
-        <w:rPr>
-          <w:rFonts w:ascii="Times New Roman" w:hAnsi="Times New Roman" w:cs="Times New Roman"/>
-          <w:sz w:val="24"/>
-          <w:szCs w:val="24"/>
-        </w:rPr>
-      </w:pPr>
-    </w:p>
-    <w:p>
-      <w:pPr>
-        <w:spacing w:after="0"/>
-        <w:rPr>
-          <w:rFonts w:ascii="Times New Roman" w:hAnsi="Times New Roman" w:cs="Times New Roman"/>
-          <w:sz w:val="24"/>
-          <w:szCs w:val="24"/>
-        </w:rPr>
-      </w:pPr>
-    </w:p>
-    <w:p>
-      <w:pPr>
-        <w:spacing w:after="0"/>
-        <w:rPr>
-          <w:rFonts w:ascii="Times New Roman" w:hAnsi="Times New Roman" w:cs="Times New Roman"/>
-          <w:sz w:val="24"/>
-          <w:szCs w:val="24"/>
-        </w:rPr>
-      </w:pPr>
-    </w:p>
-    <w:p>
-      <w:pPr>
-        <w:spacing w:after="0"/>
-        <w:rPr>
-          <w:rFonts w:ascii="Times New Roman" w:hAnsi="Times New Roman" w:cs="Times New Roman"/>
-          <w:sz w:val="24"/>
-          <w:szCs w:val="24"/>
-        </w:rPr>
-      </w:pPr>
-    </w:p>
-    <w:p>
-      <w:pPr>
-        <w:spacing w:after="0"/>
-        <w:rPr>
-          <w:rFonts w:ascii="Times New Roman" w:hAnsi="Times New Roman" w:cs="Times New Roman"/>
-          <w:sz w:val="24"/>
-          <w:szCs w:val="24"/>
-        </w:rPr>
-      </w:pPr>
-    </w:p>
-    <w:p>
-      <w:pPr>
-        <w:spacing w:after="0"/>
-        <w:rPr>
-          <w:rFonts w:ascii="Times New Roman" w:hAnsi="Times New Roman" w:cs="Times New Roman"/>
-          <w:sz w:val="24"/>
-          <w:szCs w:val="24"/>
-        </w:rPr>
-      </w:pPr>
-    </w:p>
-    <w:p>
-      <w:pPr>
-        <w:spacing w:after="0"/>
-        <w:rPr>
-          <w:rFonts w:ascii="Times New Roman" w:hAnsi="Times New Roman" w:cs="Times New Roman"/>
-          <w:sz w:val="24"/>
-          <w:szCs w:val="24"/>
-        </w:rPr>
-      </w:pPr>
-    </w:p>
-    <w:p>
-      <w:pPr>
+      <w:r>
+        <w:rPr>
+          <w:rFonts w:ascii="Times New Roman" w:hAnsi="Times New Roman" w:cs="Times New Roman"/>
+          <w:sz w:val="24"/>
+          <w:szCs w:val="24"/>
+        </w:rPr>
+        <w:lastRenderedPageBreak/>
+        <w:t>How will you skip header rows in hive?</w:t>
+      </w:r>
+    </w:p>
+    <w:p>
+      <w:pPr>
+        <w:pStyle w:val="ListParagraph"/>
+        <w:numPr>
+          <w:ilvl w:val="0"/>
+          <w:numId w:val="3"/>
+        </w:numPr>
+        <w:spacing w:after="0"/>
+        <w:rPr>
+          <w:rFonts w:ascii="Times New Roman" w:hAnsi="Times New Roman" w:cs="Times New Roman"/>
+          <w:sz w:val="24"/>
+          <w:szCs w:val="24"/>
+        </w:rPr>
+      </w:pPr>
+      <w:r>
+        <w:rPr>
+          <w:rFonts w:ascii="Times New Roman" w:hAnsi="Times New Roman" w:cs="Times New Roman"/>
+          <w:sz w:val="24"/>
+          <w:szCs w:val="24"/>
+        </w:rPr>
+        <w:t xml:space="preserve">How and </w:t>
+      </w:r>
+      <w:proofErr w:type="gramStart"/>
+      <w:r>
+        <w:rPr>
+          <w:rFonts w:ascii="Times New Roman" w:hAnsi="Times New Roman" w:cs="Times New Roman"/>
+          <w:sz w:val="24"/>
+          <w:szCs w:val="24"/>
+        </w:rPr>
+        <w:t>why</w:t>
+      </w:r>
+      <w:proofErr w:type="gramEnd"/>
+      <w:r>
+        <w:rPr>
+          <w:rFonts w:ascii="Times New Roman" w:hAnsi="Times New Roman" w:cs="Times New Roman"/>
+          <w:sz w:val="24"/>
+          <w:szCs w:val="24"/>
+        </w:rPr>
+        <w:t xml:space="preserve"> we make a table immutable?</w:t>
+      </w:r>
+    </w:p>
+    <w:p>
+      <w:pPr>
+        <w:pStyle w:val="ListParagraph"/>
+        <w:numPr>
+          <w:ilvl w:val="0"/>
+          <w:numId w:val="3"/>
+        </w:numPr>
+        <w:spacing w:after="0"/>
+        <w:rPr>
+          <w:rFonts w:ascii="Times New Roman" w:hAnsi="Times New Roman" w:cs="Times New Roman"/>
+          <w:sz w:val="24"/>
+          <w:szCs w:val="24"/>
+        </w:rPr>
+      </w:pPr>
+      <w:r>
+        <w:rPr>
+          <w:rFonts w:ascii="Times New Roman" w:hAnsi="Times New Roman" w:cs="Times New Roman"/>
+          <w:sz w:val="24"/>
+          <w:szCs w:val="24"/>
+        </w:rPr>
+        <w:t>Difference between drop, truncate, purge, delete.</w:t>
+      </w:r>
+    </w:p>
+    <w:p>
+      <w:pPr>
+        <w:pStyle w:val="ListParagraph"/>
+        <w:numPr>
+          <w:ilvl w:val="0"/>
+          <w:numId w:val="3"/>
+        </w:numPr>
+        <w:spacing w:after="0"/>
+        <w:rPr>
+          <w:rFonts w:ascii="Times New Roman" w:hAnsi="Times New Roman" w:cs="Times New Roman"/>
+          <w:sz w:val="24"/>
+          <w:szCs w:val="24"/>
+        </w:rPr>
+      </w:pPr>
+      <w:r>
+        <w:rPr>
+          <w:rFonts w:ascii="Times New Roman" w:hAnsi="Times New Roman" w:cs="Times New Roman"/>
+          <w:sz w:val="24"/>
+          <w:szCs w:val="24"/>
+        </w:rPr>
+        <w:t xml:space="preserve">What is the use of the configuration </w:t>
+      </w:r>
+      <w:proofErr w:type="spellStart"/>
+      <w:proofErr w:type="gramStart"/>
+      <w:r>
+        <w:rPr>
+          <w:rFonts w:ascii="Times New Roman" w:hAnsi="Times New Roman" w:cs="Times New Roman"/>
+          <w:sz w:val="24"/>
+          <w:szCs w:val="24"/>
+        </w:rPr>
+        <w:t>serilization.null</w:t>
+      </w:r>
+      <w:proofErr w:type="gramEnd"/>
+      <w:r>
+        <w:rPr>
+          <w:rFonts w:ascii="Times New Roman" w:hAnsi="Times New Roman" w:cs="Times New Roman"/>
+          <w:sz w:val="24"/>
+          <w:szCs w:val="24"/>
+        </w:rPr>
+        <w:t>.format</w:t>
+      </w:r>
+      <w:proofErr w:type="spellEnd"/>
+      <w:r>
+        <w:rPr>
+          <w:rFonts w:ascii="Times New Roman" w:hAnsi="Times New Roman" w:cs="Times New Roman"/>
+          <w:sz w:val="24"/>
+          <w:szCs w:val="24"/>
+        </w:rPr>
+        <w:t>?</w:t>
+      </w:r>
+    </w:p>
+    <w:p>
+      <w:pPr>
+        <w:pStyle w:val="ListParagraph"/>
+        <w:numPr>
+          <w:ilvl w:val="1"/>
+          <w:numId w:val="3"/>
+        </w:numPr>
+        <w:spacing w:after="0"/>
+        <w:rPr>
+          <w:rFonts w:ascii="Times New Roman" w:hAnsi="Times New Roman" w:cs="Times New Roman"/>
+          <w:sz w:val="24"/>
+          <w:szCs w:val="24"/>
+        </w:rPr>
+      </w:pPr>
+      <w:hyperlink r:id="rId10" w:history="1">
+        <w:r>
+          <w:rPr>
+            <w:rStyle w:val="Hyperlink"/>
+            <w:rFonts w:ascii="Times New Roman" w:hAnsi="Times New Roman" w:cs="Times New Roman"/>
+            <w:sz w:val="24"/>
+            <w:szCs w:val="24"/>
+          </w:rPr>
+          <w:t>https://stackoverflow.com/questions/43263038/empty-string-is-not-treated-as-null-in-hive</w:t>
+        </w:r>
+      </w:hyperlink>
+    </w:p>
+    <w:p>
+      <w:pPr>
+        <w:pStyle w:val="ListParagraph"/>
+        <w:numPr>
+          <w:ilvl w:val="0"/>
+          <w:numId w:val="3"/>
+        </w:numPr>
+        <w:spacing w:after="0"/>
+        <w:rPr>
+          <w:rFonts w:ascii="Times New Roman" w:hAnsi="Times New Roman" w:cs="Times New Roman"/>
+          <w:sz w:val="24"/>
+          <w:szCs w:val="24"/>
+        </w:rPr>
+      </w:pPr>
+      <w:r>
+        <w:rPr>
+          <w:rFonts w:ascii="Times New Roman" w:hAnsi="Times New Roman" w:cs="Times New Roman"/>
+          <w:sz w:val="24"/>
+          <w:szCs w:val="24"/>
+        </w:rPr>
+        <w:t>What are hive variables? Why do we use it?</w:t>
+      </w:r>
+    </w:p>
+    <w:p>
+      <w:pPr>
+        <w:pStyle w:val="ListParagraph"/>
+        <w:numPr>
+          <w:ilvl w:val="0"/>
+          <w:numId w:val="3"/>
+        </w:numPr>
+        <w:spacing w:after="0"/>
+        <w:rPr>
+          <w:rFonts w:ascii="Times New Roman" w:hAnsi="Times New Roman" w:cs="Times New Roman"/>
+          <w:sz w:val="24"/>
+          <w:szCs w:val="24"/>
+        </w:rPr>
+      </w:pPr>
+      <w:r>
+        <w:rPr>
+          <w:rFonts w:ascii="Times New Roman" w:hAnsi="Times New Roman" w:cs="Times New Roman"/>
+          <w:sz w:val="24"/>
+          <w:szCs w:val="24"/>
+        </w:rPr>
+        <w:t>How can we print headers along with data in hive?</w:t>
+      </w:r>
+    </w:p>
+    <w:p>
+      <w:pPr>
+        <w:pStyle w:val="ListParagraph"/>
+        <w:numPr>
+          <w:ilvl w:val="0"/>
+          <w:numId w:val="3"/>
+        </w:numPr>
         <w:spacing w:after="0"/>
         <w:rPr>
           <w:rFonts w:ascii="Times New Roman" w:hAnsi="Times New Roman" w:cs="Times New Roman"/>
@@ -3213,7 +3375,7 @@
           <w:szCs w:val="24"/>
         </w:rPr>
       </w:pPr>
-      <w:hyperlink r:id="rId10" w:history="1">
+      <w:hyperlink r:id="rId11" w:history="1">
         <w:r>
           <w:rPr>
             <w:rStyle w:val="Hyperlink"/>
@@ -3816,399 +3978,6 @@
           <w:szCs w:val="24"/>
         </w:rPr>
         <w:t>=true;</w:t>
-      </w:r>
-    </w:p>
-    <w:p>
-      <w:pPr>
-        <w:spacing w:after="0"/>
-        <w:rPr>
-          <w:rFonts w:ascii="Times New Roman" w:hAnsi="Times New Roman" w:cs="Times New Roman"/>
-          <w:sz w:val="24"/>
-          <w:szCs w:val="24"/>
-        </w:rPr>
-      </w:pPr>
-      <w:r>
-        <w:rPr>
-          <w:rFonts w:ascii="Times New Roman" w:hAnsi="Times New Roman" w:cs="Times New Roman"/>
-          <w:sz w:val="24"/>
-          <w:szCs w:val="24"/>
-        </w:rPr>
-        <w:t xml:space="preserve">INSERT OVERWRITE TABLE </w:t>
-      </w:r>
-      <w:proofErr w:type="spellStart"/>
-      <w:r>
-        <w:rPr>
-          <w:rFonts w:ascii="Times New Roman" w:hAnsi="Times New Roman" w:cs="Times New Roman"/>
-          <w:sz w:val="24"/>
-          <w:szCs w:val="24"/>
-        </w:rPr>
-        <w:t>sales_data</w:t>
-      </w:r>
-      <w:proofErr w:type="spellEnd"/>
-      <w:r>
-        <w:rPr>
-          <w:rFonts w:ascii="Times New Roman" w:hAnsi="Times New Roman" w:cs="Times New Roman"/>
-          <w:sz w:val="24"/>
-          <w:szCs w:val="24"/>
-        </w:rPr>
-        <w:t xml:space="preserve"> PARTITION (year, month)</w:t>
-      </w:r>
-    </w:p>
-    <w:p>
-      <w:pPr>
-        <w:spacing w:after="0"/>
-        <w:rPr>
-          <w:rFonts w:ascii="Times New Roman" w:hAnsi="Times New Roman" w:cs="Times New Roman"/>
-          <w:sz w:val="24"/>
-          <w:szCs w:val="24"/>
-        </w:rPr>
-      </w:pPr>
-      <w:r>
-        <w:rPr>
-          <w:rFonts w:ascii="Times New Roman" w:hAnsi="Times New Roman" w:cs="Times New Roman"/>
-          <w:sz w:val="24"/>
-          <w:szCs w:val="24"/>
-        </w:rPr>
-        <w:t xml:space="preserve">SELECT * FROM </w:t>
-      </w:r>
-      <w:proofErr w:type="spellStart"/>
-      <w:r>
-        <w:rPr>
-          <w:rFonts w:ascii="Times New Roman" w:hAnsi="Times New Roman" w:cs="Times New Roman"/>
-          <w:sz w:val="24"/>
-          <w:szCs w:val="24"/>
-        </w:rPr>
-        <w:t>temp_sales</w:t>
-      </w:r>
-      <w:proofErr w:type="spellEnd"/>
-      <w:r>
-        <w:rPr>
-          <w:rFonts w:ascii="Times New Roman" w:hAnsi="Times New Roman" w:cs="Times New Roman"/>
-          <w:sz w:val="24"/>
-          <w:szCs w:val="24"/>
-        </w:rPr>
-        <w:t>;</w:t>
-      </w:r>
-    </w:p>
-    <w:p>
-      <w:pPr>
-        <w:spacing w:after="0"/>
-        <w:rPr>
-          <w:rFonts w:ascii="Times New Roman" w:hAnsi="Times New Roman" w:cs="Times New Roman"/>
-          <w:sz w:val="24"/>
-          <w:szCs w:val="24"/>
-        </w:rPr>
-      </w:pPr>
-      <w:r>
-        <w:rPr>
-          <w:rFonts w:ascii="Times New Roman" w:hAnsi="Times New Roman" w:cs="Times New Roman"/>
-          <w:sz w:val="24"/>
-          <w:szCs w:val="24"/>
-        </w:rPr>
-        <w:t>Use code </w:t>
-      </w:r>
-      <w:hyperlink r:id="rId11" w:anchor="coding" w:tgtFrame="_blank" w:history="1">
-        <w:r>
-          <w:rPr>
-            <w:rStyle w:val="Hyperlink"/>
-            <w:rFonts w:ascii="Times New Roman" w:hAnsi="Times New Roman" w:cs="Times New Roman"/>
-            <w:sz w:val="24"/>
-            <w:szCs w:val="24"/>
-          </w:rPr>
-          <w:t>with caution.</w:t>
-        </w:r>
-      </w:hyperlink>
-    </w:p>
-    <w:p>
-      <w:pPr>
-        <w:spacing w:after="0"/>
-        <w:rPr>
-          <w:rFonts w:ascii="Times New Roman" w:hAnsi="Times New Roman" w:cs="Times New Roman"/>
-          <w:sz w:val="24"/>
-          <w:szCs w:val="24"/>
-        </w:rPr>
-      </w:pPr>
-      <w:proofErr w:type="spellStart"/>
-      <w:r>
-        <w:rPr>
-          <w:rFonts w:ascii="Times New Roman" w:hAnsi="Times New Roman" w:cs="Times New Roman"/>
-          <w:sz w:val="24"/>
-          <w:szCs w:val="24"/>
-        </w:rPr>
-        <w:t>content_copy</w:t>
-      </w:r>
-      <w:proofErr w:type="spellEnd"/>
-    </w:p>
-    <w:p>
-      <w:pPr>
-        <w:spacing w:after="0"/>
-        <w:rPr>
-          <w:rFonts w:ascii="Times New Roman" w:hAnsi="Times New Roman" w:cs="Times New Roman"/>
-          <w:sz w:val="24"/>
-          <w:szCs w:val="24"/>
-        </w:rPr>
-      </w:pPr>
-      <w:r>
-        <w:rPr>
-          <w:rFonts w:ascii="Times New Roman" w:hAnsi="Times New Roman" w:cs="Times New Roman"/>
-          <w:sz w:val="24"/>
-          <w:szCs w:val="24"/>
-        </w:rPr>
-        <w:t>In this case, with STRICT mode (the default), Hive will:</w:t>
-      </w:r>
-    </w:p>
-    <w:p>
-      <w:pPr>
-        <w:numPr>
-          <w:ilvl w:val="0"/>
-          <w:numId w:val="10"/>
-        </w:numPr>
-        <w:spacing w:after="0"/>
-        <w:rPr>
-          <w:rFonts w:ascii="Times New Roman" w:hAnsi="Times New Roman" w:cs="Times New Roman"/>
-          <w:sz w:val="24"/>
-          <w:szCs w:val="24"/>
-        </w:rPr>
-      </w:pPr>
-      <w:r>
-        <w:rPr>
-          <w:rFonts w:ascii="Times New Roman" w:hAnsi="Times New Roman" w:cs="Times New Roman"/>
-          <w:sz w:val="24"/>
-          <w:szCs w:val="24"/>
-        </w:rPr>
-        <w:t>Read each row from </w:t>
-      </w:r>
-      <w:proofErr w:type="spellStart"/>
-      <w:r>
-        <w:rPr>
-          <w:rFonts w:ascii="Times New Roman" w:hAnsi="Times New Roman" w:cs="Times New Roman"/>
-          <w:sz w:val="24"/>
-          <w:szCs w:val="24"/>
-        </w:rPr>
-        <w:t>temp_sales</w:t>
-      </w:r>
-      <w:proofErr w:type="spellEnd"/>
-      <w:r>
-        <w:rPr>
-          <w:rFonts w:ascii="Times New Roman" w:hAnsi="Times New Roman" w:cs="Times New Roman"/>
-          <w:sz w:val="24"/>
-          <w:szCs w:val="24"/>
-        </w:rPr>
-        <w:t>.</w:t>
-      </w:r>
-    </w:p>
-    <w:p>
-      <w:pPr>
-        <w:numPr>
-          <w:ilvl w:val="0"/>
-          <w:numId w:val="10"/>
-        </w:numPr>
-        <w:spacing w:after="0"/>
-        <w:rPr>
-          <w:rFonts w:ascii="Times New Roman" w:hAnsi="Times New Roman" w:cs="Times New Roman"/>
-          <w:sz w:val="24"/>
-          <w:szCs w:val="24"/>
-        </w:rPr>
-      </w:pPr>
-      <w:r>
-        <w:rPr>
-          <w:rFonts w:ascii="Times New Roman" w:hAnsi="Times New Roman" w:cs="Times New Roman"/>
-          <w:sz w:val="24"/>
-          <w:szCs w:val="24"/>
-        </w:rPr>
-        <w:t>Attempt to infer year and month values from the corresponding columns in the row.</w:t>
-      </w:r>
-    </w:p>
-    <w:p>
-      <w:pPr>
-        <w:numPr>
-          <w:ilvl w:val="0"/>
-          <w:numId w:val="10"/>
-        </w:numPr>
-        <w:spacing w:after="0"/>
-        <w:rPr>
-          <w:rFonts w:ascii="Times New Roman" w:hAnsi="Times New Roman" w:cs="Times New Roman"/>
-          <w:sz w:val="24"/>
-          <w:szCs w:val="24"/>
-        </w:rPr>
-      </w:pPr>
-      <w:r>
-        <w:rPr>
-          <w:rFonts w:ascii="Times New Roman" w:hAnsi="Times New Roman" w:cs="Times New Roman"/>
-          <w:sz w:val="24"/>
-          <w:szCs w:val="24"/>
-        </w:rPr>
-        <w:t>If all rows have valid year and month values, they'll be inserted into their respective partitions in </w:t>
-      </w:r>
-      <w:proofErr w:type="spellStart"/>
-      <w:r>
-        <w:rPr>
-          <w:rFonts w:ascii="Times New Roman" w:hAnsi="Times New Roman" w:cs="Times New Roman"/>
-          <w:sz w:val="24"/>
-          <w:szCs w:val="24"/>
-        </w:rPr>
-        <w:t>sales_data</w:t>
-      </w:r>
-      <w:proofErr w:type="spellEnd"/>
-      <w:r>
-        <w:rPr>
-          <w:rFonts w:ascii="Times New Roman" w:hAnsi="Times New Roman" w:cs="Times New Roman"/>
-          <w:sz w:val="24"/>
-          <w:szCs w:val="24"/>
-        </w:rPr>
-        <w:t>.</w:t>
-      </w:r>
-    </w:p>
-    <w:p>
-      <w:pPr>
-        <w:numPr>
-          <w:ilvl w:val="0"/>
-          <w:numId w:val="10"/>
-        </w:numPr>
-        <w:spacing w:after="0"/>
-        <w:rPr>
-          <w:rFonts w:ascii="Times New Roman" w:hAnsi="Times New Roman" w:cs="Times New Roman"/>
-          <w:sz w:val="24"/>
-          <w:szCs w:val="24"/>
-        </w:rPr>
-      </w:pPr>
-      <w:r>
-        <w:rPr>
-          <w:rFonts w:ascii="Times New Roman" w:hAnsi="Times New Roman" w:cs="Times New Roman"/>
-          <w:sz w:val="24"/>
-          <w:szCs w:val="24"/>
-        </w:rPr>
-        <w:t>If even one row is missing a year or month value, the entire insertion will fail.</w:t>
-      </w:r>
-    </w:p>
-    <w:p>
-      <w:pPr>
-        <w:spacing w:after="0"/>
-        <w:rPr>
-          <w:rFonts w:ascii="Times New Roman" w:hAnsi="Times New Roman" w:cs="Times New Roman"/>
-          <w:sz w:val="24"/>
-          <w:szCs w:val="24"/>
-        </w:rPr>
-      </w:pPr>
-      <w:r>
-        <w:rPr>
-          <w:rFonts w:ascii="Times New Roman" w:hAnsi="Times New Roman" w:cs="Times New Roman"/>
-          <w:b/>
-          <w:bCs/>
-          <w:sz w:val="24"/>
-          <w:szCs w:val="24"/>
-        </w:rPr>
-        <w:t>Scenario 2: NONSTRICT Mode</w:t>
-      </w:r>
-    </w:p>
-    <w:p>
-      <w:pPr>
-        <w:spacing w:after="0"/>
-        <w:rPr>
-          <w:rFonts w:ascii="Times New Roman" w:hAnsi="Times New Roman" w:cs="Times New Roman"/>
-          <w:sz w:val="24"/>
-          <w:szCs w:val="24"/>
-        </w:rPr>
-      </w:pPr>
-      <w:r>
-        <w:rPr>
-          <w:rFonts w:ascii="Times New Roman" w:hAnsi="Times New Roman" w:cs="Times New Roman"/>
-          <w:sz w:val="24"/>
-          <w:szCs w:val="24"/>
-        </w:rPr>
-        <w:t>SQL</w:t>
-      </w:r>
-    </w:p>
-    <w:p>
-      <w:pPr>
-        <w:spacing w:after="0"/>
-        <w:rPr>
-          <w:rFonts w:ascii="Times New Roman" w:hAnsi="Times New Roman" w:cs="Times New Roman"/>
-          <w:sz w:val="24"/>
-          <w:szCs w:val="24"/>
-        </w:rPr>
-      </w:pPr>
-      <w:r>
-        <w:rPr>
-          <w:rFonts w:ascii="Times New Roman" w:hAnsi="Times New Roman" w:cs="Times New Roman"/>
-          <w:sz w:val="24"/>
-          <w:szCs w:val="24"/>
-        </w:rPr>
-        <w:t xml:space="preserve">SET </w:t>
-      </w:r>
-      <w:proofErr w:type="spellStart"/>
-      <w:proofErr w:type="gramStart"/>
-      <w:r>
-        <w:rPr>
-          <w:rFonts w:ascii="Times New Roman" w:hAnsi="Times New Roman" w:cs="Times New Roman"/>
-          <w:sz w:val="24"/>
-          <w:szCs w:val="24"/>
-        </w:rPr>
-        <w:t>hive.exec</w:t>
-      </w:r>
-      <w:proofErr w:type="gramEnd"/>
-      <w:r>
-        <w:rPr>
-          <w:rFonts w:ascii="Times New Roman" w:hAnsi="Times New Roman" w:cs="Times New Roman"/>
-          <w:sz w:val="24"/>
-          <w:szCs w:val="24"/>
-        </w:rPr>
-        <w:t>.dynamic.partition</w:t>
-      </w:r>
-      <w:proofErr w:type="spellEnd"/>
-      <w:r>
-        <w:rPr>
-          <w:rFonts w:ascii="Times New Roman" w:hAnsi="Times New Roman" w:cs="Times New Roman"/>
-          <w:sz w:val="24"/>
-          <w:szCs w:val="24"/>
-        </w:rPr>
-        <w:t>=true;</w:t>
-      </w:r>
-    </w:p>
-    <w:p>
-      <w:pPr>
-        <w:spacing w:after="0"/>
-        <w:rPr>
-          <w:rFonts w:ascii="Times New Roman" w:hAnsi="Times New Roman" w:cs="Times New Roman"/>
-          <w:sz w:val="24"/>
-          <w:szCs w:val="24"/>
-        </w:rPr>
-      </w:pPr>
-      <w:r>
-        <w:rPr>
-          <w:rFonts w:ascii="Times New Roman" w:hAnsi="Times New Roman" w:cs="Times New Roman"/>
-          <w:sz w:val="24"/>
-          <w:szCs w:val="24"/>
-        </w:rPr>
-        <w:t xml:space="preserve">SET </w:t>
-      </w:r>
-      <w:proofErr w:type="spellStart"/>
-      <w:proofErr w:type="gramStart"/>
-      <w:r>
-        <w:rPr>
-          <w:rFonts w:ascii="Times New Roman" w:hAnsi="Times New Roman" w:cs="Times New Roman"/>
-          <w:sz w:val="24"/>
-          <w:szCs w:val="24"/>
-        </w:rPr>
-        <w:t>hive.exec</w:t>
-      </w:r>
-      <w:proofErr w:type="gramEnd"/>
-      <w:r>
-        <w:rPr>
-          <w:rFonts w:ascii="Times New Roman" w:hAnsi="Times New Roman" w:cs="Times New Roman"/>
-          <w:sz w:val="24"/>
-          <w:szCs w:val="24"/>
-        </w:rPr>
-        <w:t>.dynamic.partition.mode</w:t>
-      </w:r>
-      <w:proofErr w:type="spellEnd"/>
-      <w:r>
-        <w:rPr>
-          <w:rFonts w:ascii="Times New Roman" w:hAnsi="Times New Roman" w:cs="Times New Roman"/>
-          <w:sz w:val="24"/>
-          <w:szCs w:val="24"/>
-        </w:rPr>
-        <w:t>=NONSTRICT;</w:t>
       </w:r>
     </w:p>
     <w:p>
@@ -4347,29 +4116,29 @@
           <w:sz w:val="24"/>
           <w:szCs w:val="24"/>
         </w:rPr>
-        <w:t>Here, with NONSTRICT mode:</w:t>
-      </w:r>
-    </w:p>
-    <w:p>
-      <w:pPr>
-        <w:numPr>
-          <w:ilvl w:val="0"/>
-          <w:numId w:val="11"/>
-        </w:numPr>
-        <w:spacing w:after="0"/>
-        <w:rPr>
-          <w:rFonts w:ascii="Times New Roman" w:hAnsi="Times New Roman" w:cs="Times New Roman"/>
-          <w:sz w:val="24"/>
-          <w:szCs w:val="24"/>
-        </w:rPr>
-      </w:pPr>
-      <w:r>
-        <w:rPr>
-          <w:rFonts w:ascii="Times New Roman" w:hAnsi="Times New Roman" w:cs="Times New Roman"/>
-          <w:sz w:val="24"/>
-          <w:szCs w:val="24"/>
-        </w:rPr>
-        <w:t>Hive will process each row from </w:t>
+        <w:t>In this case, with STRICT mode (the default), Hive will:</w:t>
+      </w:r>
+    </w:p>
+    <w:p>
+      <w:pPr>
+        <w:numPr>
+          <w:ilvl w:val="0"/>
+          <w:numId w:val="10"/>
+        </w:numPr>
+        <w:spacing w:after="0"/>
+        <w:rPr>
+          <w:rFonts w:ascii="Times New Roman" w:hAnsi="Times New Roman" w:cs="Times New Roman"/>
+          <w:sz w:val="24"/>
+          <w:szCs w:val="24"/>
+        </w:rPr>
+      </w:pPr>
+      <w:r>
+        <w:rPr>
+          <w:rFonts w:ascii="Times New Roman" w:hAnsi="Times New Roman" w:cs="Times New Roman"/>
+          <w:sz w:val="24"/>
+          <w:szCs w:val="24"/>
+        </w:rPr>
+        <w:t>Read each row from </w:t>
       </w:r>
       <w:proofErr w:type="spellStart"/>
       <w:r>
@@ -4394,45 +4163,95 @@
       <w:pPr>
         <w:numPr>
           <w:ilvl w:val="0"/>
-          <w:numId w:val="11"/>
-        </w:numPr>
-        <w:spacing w:after="0"/>
-        <w:rPr>
-          <w:rFonts w:ascii="Times New Roman" w:hAnsi="Times New Roman" w:cs="Times New Roman"/>
-          <w:sz w:val="24"/>
-          <w:szCs w:val="24"/>
-        </w:rPr>
-      </w:pPr>
-      <w:r>
-        <w:rPr>
-          <w:rFonts w:ascii="Times New Roman" w:hAnsi="Times New Roman" w:cs="Times New Roman"/>
-          <w:sz w:val="24"/>
-          <w:szCs w:val="24"/>
-        </w:rPr>
-        <w:t>Rows with valid year and month values will be inserted into their corresponding partitions.</w:t>
-      </w:r>
-    </w:p>
-    <w:p>
-      <w:pPr>
-        <w:numPr>
-          <w:ilvl w:val="0"/>
-          <w:numId w:val="11"/>
-        </w:numPr>
-        <w:spacing w:after="0"/>
-        <w:rPr>
-          <w:rFonts w:ascii="Times New Roman" w:hAnsi="Times New Roman" w:cs="Times New Roman"/>
-          <w:sz w:val="24"/>
-          <w:szCs w:val="24"/>
-        </w:rPr>
-      </w:pPr>
-      <w:r>
-        <w:rPr>
-          <w:rFonts w:ascii="Times New Roman" w:hAnsi="Times New Roman" w:cs="Times New Roman"/>
-          <w:sz w:val="24"/>
-          <w:szCs w:val="24"/>
-        </w:rPr>
-        <w:t>Rows missing year or month values will be </w:t>
-      </w:r>
+          <w:numId w:val="10"/>
+        </w:numPr>
+        <w:spacing w:after="0"/>
+        <w:rPr>
+          <w:rFonts w:ascii="Times New Roman" w:hAnsi="Times New Roman" w:cs="Times New Roman"/>
+          <w:sz w:val="24"/>
+          <w:szCs w:val="24"/>
+        </w:rPr>
+      </w:pPr>
+      <w:r>
+        <w:rPr>
+          <w:rFonts w:ascii="Times New Roman" w:hAnsi="Times New Roman" w:cs="Times New Roman"/>
+          <w:sz w:val="24"/>
+          <w:szCs w:val="24"/>
+        </w:rPr>
+        <w:t>Attempt to infer year and month values from the corresponding columns in the row.</w:t>
+      </w:r>
+    </w:p>
+    <w:p>
+      <w:pPr>
+        <w:numPr>
+          <w:ilvl w:val="0"/>
+          <w:numId w:val="10"/>
+        </w:numPr>
+        <w:spacing w:after="0"/>
+        <w:rPr>
+          <w:rFonts w:ascii="Times New Roman" w:hAnsi="Times New Roman" w:cs="Times New Roman"/>
+          <w:sz w:val="24"/>
+          <w:szCs w:val="24"/>
+        </w:rPr>
+      </w:pPr>
+      <w:r>
+        <w:rPr>
+          <w:rFonts w:ascii="Times New Roman" w:hAnsi="Times New Roman" w:cs="Times New Roman"/>
+          <w:sz w:val="24"/>
+          <w:szCs w:val="24"/>
+        </w:rPr>
+        <w:t>If all rows have valid year and month values, they'll be inserted into their respective partitions in </w:t>
+      </w:r>
+      <w:proofErr w:type="spellStart"/>
+      <w:r>
+        <w:rPr>
+          <w:rFonts w:ascii="Times New Roman" w:hAnsi="Times New Roman" w:cs="Times New Roman"/>
+          <w:sz w:val="24"/>
+          <w:szCs w:val="24"/>
+        </w:rPr>
+        <w:t>sales_data</w:t>
+      </w:r>
+      <w:proofErr w:type="spellEnd"/>
+      <w:r>
+        <w:rPr>
+          <w:rFonts w:ascii="Times New Roman" w:hAnsi="Times New Roman" w:cs="Times New Roman"/>
+          <w:sz w:val="24"/>
+          <w:szCs w:val="24"/>
+        </w:rPr>
+        <w:t>.</w:t>
+      </w:r>
+    </w:p>
+    <w:p>
+      <w:pPr>
+        <w:numPr>
+          <w:ilvl w:val="0"/>
+          <w:numId w:val="10"/>
+        </w:numPr>
+        <w:spacing w:after="0"/>
+        <w:rPr>
+          <w:rFonts w:ascii="Times New Roman" w:hAnsi="Times New Roman" w:cs="Times New Roman"/>
+          <w:sz w:val="24"/>
+          <w:szCs w:val="24"/>
+        </w:rPr>
+      </w:pPr>
+      <w:r>
+        <w:rPr>
+          <w:rFonts w:ascii="Times New Roman" w:hAnsi="Times New Roman" w:cs="Times New Roman"/>
+          <w:sz w:val="24"/>
+          <w:szCs w:val="24"/>
+        </w:rPr>
+        <w:t>If even one row is missing a year or month value, the entire insertion will fail.</w:t>
+      </w:r>
+    </w:p>
+    <w:p>
+      <w:pPr>
+        <w:spacing w:after="0"/>
+        <w:rPr>
+          <w:rFonts w:ascii="Times New Roman" w:hAnsi="Times New Roman" w:cs="Times New Roman"/>
+          <w:sz w:val="24"/>
+          <w:szCs w:val="24"/>
+        </w:rPr>
+      </w:pPr>
       <w:r>
         <w:rPr>
           <w:rFonts w:ascii="Times New Roman" w:hAnsi="Times New Roman" w:cs="Times New Roman"/>
@@ -4441,26 +4260,341 @@
           <w:sz w:val="24"/>
           <w:szCs w:val="24"/>
         </w:rPr>
-        <w:t>skipped</w:t>
-      </w:r>
-      <w:r>
-        <w:rPr>
-          <w:rFonts w:ascii="Times New Roman" w:hAnsi="Times New Roman" w:cs="Times New Roman"/>
-          <w:sz w:val="24"/>
-          <w:szCs w:val="24"/>
-        </w:rPr>
-        <w:t> and not inserted into any partition.</w:t>
-      </w:r>
-    </w:p>
-    <w:p>
-      <w:pPr>
-        <w:spacing w:after="0"/>
-        <w:rPr>
-          <w:rFonts w:ascii="Times New Roman" w:hAnsi="Times New Roman" w:cs="Times New Roman"/>
-          <w:sz w:val="24"/>
-          <w:szCs w:val="24"/>
-        </w:rPr>
-      </w:pPr>
+        <w:t>Scenario 2: NONSTRICT Mode</w:t>
+      </w:r>
+    </w:p>
+    <w:p>
+      <w:pPr>
+        <w:spacing w:after="0"/>
+        <w:rPr>
+          <w:rFonts w:ascii="Times New Roman" w:hAnsi="Times New Roman" w:cs="Times New Roman"/>
+          <w:sz w:val="24"/>
+          <w:szCs w:val="24"/>
+        </w:rPr>
+      </w:pPr>
+      <w:r>
+        <w:rPr>
+          <w:rFonts w:ascii="Times New Roman" w:hAnsi="Times New Roman" w:cs="Times New Roman"/>
+          <w:sz w:val="24"/>
+          <w:szCs w:val="24"/>
+        </w:rPr>
+        <w:t>SQL</w:t>
+      </w:r>
+    </w:p>
+    <w:p>
+      <w:pPr>
+        <w:spacing w:after="0"/>
+        <w:rPr>
+          <w:rFonts w:ascii="Times New Roman" w:hAnsi="Times New Roman" w:cs="Times New Roman"/>
+          <w:sz w:val="24"/>
+          <w:szCs w:val="24"/>
+        </w:rPr>
+      </w:pPr>
+      <w:r>
+        <w:rPr>
+          <w:rFonts w:ascii="Times New Roman" w:hAnsi="Times New Roman" w:cs="Times New Roman"/>
+          <w:sz w:val="24"/>
+          <w:szCs w:val="24"/>
+        </w:rPr>
+        <w:t xml:space="preserve">SET </w:t>
+      </w:r>
+      <w:proofErr w:type="spellStart"/>
+      <w:proofErr w:type="gramStart"/>
+      <w:r>
+        <w:rPr>
+          <w:rFonts w:ascii="Times New Roman" w:hAnsi="Times New Roman" w:cs="Times New Roman"/>
+          <w:sz w:val="24"/>
+          <w:szCs w:val="24"/>
+        </w:rPr>
+        <w:t>hive.exec</w:t>
+      </w:r>
+      <w:proofErr w:type="gramEnd"/>
+      <w:r>
+        <w:rPr>
+          <w:rFonts w:ascii="Times New Roman" w:hAnsi="Times New Roman" w:cs="Times New Roman"/>
+          <w:sz w:val="24"/>
+          <w:szCs w:val="24"/>
+        </w:rPr>
+        <w:t>.dynamic.partition</w:t>
+      </w:r>
+      <w:proofErr w:type="spellEnd"/>
+      <w:r>
+        <w:rPr>
+          <w:rFonts w:ascii="Times New Roman" w:hAnsi="Times New Roman" w:cs="Times New Roman"/>
+          <w:sz w:val="24"/>
+          <w:szCs w:val="24"/>
+        </w:rPr>
+        <w:t>=true;</w:t>
+      </w:r>
+    </w:p>
+    <w:p>
+      <w:pPr>
+        <w:spacing w:after="0"/>
+        <w:rPr>
+          <w:rFonts w:ascii="Times New Roman" w:hAnsi="Times New Roman" w:cs="Times New Roman"/>
+          <w:sz w:val="24"/>
+          <w:szCs w:val="24"/>
+        </w:rPr>
+      </w:pPr>
+      <w:r>
+        <w:rPr>
+          <w:rFonts w:ascii="Times New Roman" w:hAnsi="Times New Roman" w:cs="Times New Roman"/>
+          <w:sz w:val="24"/>
+          <w:szCs w:val="24"/>
+        </w:rPr>
+        <w:t xml:space="preserve">SET </w:t>
+      </w:r>
+      <w:proofErr w:type="spellStart"/>
+      <w:proofErr w:type="gramStart"/>
+      <w:r>
+        <w:rPr>
+          <w:rFonts w:ascii="Times New Roman" w:hAnsi="Times New Roman" w:cs="Times New Roman"/>
+          <w:sz w:val="24"/>
+          <w:szCs w:val="24"/>
+        </w:rPr>
+        <w:t>hive.exec</w:t>
+      </w:r>
+      <w:proofErr w:type="gramEnd"/>
+      <w:r>
+        <w:rPr>
+          <w:rFonts w:ascii="Times New Roman" w:hAnsi="Times New Roman" w:cs="Times New Roman"/>
+          <w:sz w:val="24"/>
+          <w:szCs w:val="24"/>
+        </w:rPr>
+        <w:t>.dynamic.partition.mode</w:t>
+      </w:r>
+      <w:proofErr w:type="spellEnd"/>
+      <w:r>
+        <w:rPr>
+          <w:rFonts w:ascii="Times New Roman" w:hAnsi="Times New Roman" w:cs="Times New Roman"/>
+          <w:sz w:val="24"/>
+          <w:szCs w:val="24"/>
+        </w:rPr>
+        <w:t>=NONSTRICT;</w:t>
+      </w:r>
+    </w:p>
+    <w:p>
+      <w:pPr>
+        <w:spacing w:after="0"/>
+        <w:rPr>
+          <w:rFonts w:ascii="Times New Roman" w:hAnsi="Times New Roman" w:cs="Times New Roman"/>
+          <w:sz w:val="24"/>
+          <w:szCs w:val="24"/>
+        </w:rPr>
+      </w:pPr>
+      <w:r>
+        <w:rPr>
+          <w:rFonts w:ascii="Times New Roman" w:hAnsi="Times New Roman" w:cs="Times New Roman"/>
+          <w:sz w:val="24"/>
+          <w:szCs w:val="24"/>
+        </w:rPr>
+        <w:t xml:space="preserve">INSERT OVERWRITE TABLE </w:t>
+      </w:r>
+      <w:proofErr w:type="spellStart"/>
+      <w:r>
+        <w:rPr>
+          <w:rFonts w:ascii="Times New Roman" w:hAnsi="Times New Roman" w:cs="Times New Roman"/>
+          <w:sz w:val="24"/>
+          <w:szCs w:val="24"/>
+        </w:rPr>
+        <w:t>sales_data</w:t>
+      </w:r>
+      <w:proofErr w:type="spellEnd"/>
+      <w:r>
+        <w:rPr>
+          <w:rFonts w:ascii="Times New Roman" w:hAnsi="Times New Roman" w:cs="Times New Roman"/>
+          <w:sz w:val="24"/>
+          <w:szCs w:val="24"/>
+        </w:rPr>
+        <w:t xml:space="preserve"> PARTITION (year, month)</w:t>
+      </w:r>
+    </w:p>
+    <w:p>
+      <w:pPr>
+        <w:spacing w:after="0"/>
+        <w:rPr>
+          <w:rFonts w:ascii="Times New Roman" w:hAnsi="Times New Roman" w:cs="Times New Roman"/>
+          <w:sz w:val="24"/>
+          <w:szCs w:val="24"/>
+        </w:rPr>
+      </w:pPr>
+      <w:r>
+        <w:rPr>
+          <w:rFonts w:ascii="Times New Roman" w:hAnsi="Times New Roman" w:cs="Times New Roman"/>
+          <w:sz w:val="24"/>
+          <w:szCs w:val="24"/>
+        </w:rPr>
+        <w:t xml:space="preserve">SELECT * FROM </w:t>
+      </w:r>
+      <w:proofErr w:type="spellStart"/>
+      <w:r>
+        <w:rPr>
+          <w:rFonts w:ascii="Times New Roman" w:hAnsi="Times New Roman" w:cs="Times New Roman"/>
+          <w:sz w:val="24"/>
+          <w:szCs w:val="24"/>
+        </w:rPr>
+        <w:t>temp_sales</w:t>
+      </w:r>
+      <w:proofErr w:type="spellEnd"/>
+      <w:r>
+        <w:rPr>
+          <w:rFonts w:ascii="Times New Roman" w:hAnsi="Times New Roman" w:cs="Times New Roman"/>
+          <w:sz w:val="24"/>
+          <w:szCs w:val="24"/>
+        </w:rPr>
+        <w:t>;</w:t>
+      </w:r>
+    </w:p>
+    <w:p>
+      <w:pPr>
+        <w:spacing w:after="0"/>
+        <w:rPr>
+          <w:rFonts w:ascii="Times New Roman" w:hAnsi="Times New Roman" w:cs="Times New Roman"/>
+          <w:sz w:val="24"/>
+          <w:szCs w:val="24"/>
+        </w:rPr>
+      </w:pPr>
+      <w:r>
+        <w:rPr>
+          <w:rFonts w:ascii="Times New Roman" w:hAnsi="Times New Roman" w:cs="Times New Roman"/>
+          <w:sz w:val="24"/>
+          <w:szCs w:val="24"/>
+        </w:rPr>
+        <w:t>Use code </w:t>
+      </w:r>
+      <w:hyperlink r:id="rId13" w:anchor="coding" w:tgtFrame="_blank" w:history="1">
+        <w:r>
+          <w:rPr>
+            <w:rStyle w:val="Hyperlink"/>
+            <w:rFonts w:ascii="Times New Roman" w:hAnsi="Times New Roman" w:cs="Times New Roman"/>
+            <w:sz w:val="24"/>
+            <w:szCs w:val="24"/>
+          </w:rPr>
+          <w:t>with caution.</w:t>
+        </w:r>
+      </w:hyperlink>
+    </w:p>
+    <w:p>
+      <w:pPr>
+        <w:spacing w:after="0"/>
+        <w:rPr>
+          <w:rFonts w:ascii="Times New Roman" w:hAnsi="Times New Roman" w:cs="Times New Roman"/>
+          <w:sz w:val="24"/>
+          <w:szCs w:val="24"/>
+        </w:rPr>
+      </w:pPr>
+      <w:proofErr w:type="spellStart"/>
+      <w:r>
+        <w:rPr>
+          <w:rFonts w:ascii="Times New Roman" w:hAnsi="Times New Roman" w:cs="Times New Roman"/>
+          <w:sz w:val="24"/>
+          <w:szCs w:val="24"/>
+        </w:rPr>
+        <w:t>content_copy</w:t>
+      </w:r>
+      <w:proofErr w:type="spellEnd"/>
+    </w:p>
+    <w:p>
+      <w:pPr>
+        <w:spacing w:after="0"/>
+        <w:rPr>
+          <w:rFonts w:ascii="Times New Roman" w:hAnsi="Times New Roman" w:cs="Times New Roman"/>
+          <w:sz w:val="24"/>
+          <w:szCs w:val="24"/>
+        </w:rPr>
+      </w:pPr>
+      <w:r>
+        <w:rPr>
+          <w:rFonts w:ascii="Times New Roman" w:hAnsi="Times New Roman" w:cs="Times New Roman"/>
+          <w:sz w:val="24"/>
+          <w:szCs w:val="24"/>
+        </w:rPr>
+        <w:t>Here, with NONSTRICT mode:</w:t>
+      </w:r>
+    </w:p>
+    <w:p>
+      <w:pPr>
+        <w:numPr>
+          <w:ilvl w:val="0"/>
+          <w:numId w:val="11"/>
+        </w:numPr>
+        <w:spacing w:after="0"/>
+        <w:rPr>
+          <w:rFonts w:ascii="Times New Roman" w:hAnsi="Times New Roman" w:cs="Times New Roman"/>
+          <w:sz w:val="24"/>
+          <w:szCs w:val="24"/>
+        </w:rPr>
+      </w:pPr>
+      <w:r>
+        <w:rPr>
+          <w:rFonts w:ascii="Times New Roman" w:hAnsi="Times New Roman" w:cs="Times New Roman"/>
+          <w:sz w:val="24"/>
+          <w:szCs w:val="24"/>
+        </w:rPr>
+        <w:t>Hive will process each row from </w:t>
+      </w:r>
+      <w:proofErr w:type="spellStart"/>
+      <w:r>
+        <w:rPr>
+          <w:rFonts w:ascii="Times New Roman" w:hAnsi="Times New Roman" w:cs="Times New Roman"/>
+          <w:sz w:val="24"/>
+          <w:szCs w:val="24"/>
+        </w:rPr>
+        <w:t>temp_sales</w:t>
+      </w:r>
+      <w:proofErr w:type="spellEnd"/>
+      <w:r>
+        <w:rPr>
+          <w:rFonts w:ascii="Times New Roman" w:hAnsi="Times New Roman" w:cs="Times New Roman"/>
+          <w:sz w:val="24"/>
+          <w:szCs w:val="24"/>
+        </w:rPr>
+        <w:t>.</w:t>
+      </w:r>
+    </w:p>
+    <w:p>
+      <w:pPr>
+        <w:numPr>
+          <w:ilvl w:val="0"/>
+          <w:numId w:val="11"/>
+        </w:numPr>
+        <w:spacing w:after="0"/>
+        <w:rPr>
+          <w:rFonts w:ascii="Times New Roman" w:hAnsi="Times New Roman" w:cs="Times New Roman"/>
+          <w:sz w:val="24"/>
+          <w:szCs w:val="24"/>
+        </w:rPr>
+      </w:pPr>
+      <w:r>
+        <w:rPr>
+          <w:rFonts w:ascii="Times New Roman" w:hAnsi="Times New Roman" w:cs="Times New Roman"/>
+          <w:sz w:val="24"/>
+          <w:szCs w:val="24"/>
+        </w:rPr>
+        <w:t>Rows with valid year and month values will be inserted into their corresponding partitions.</w:t>
+      </w:r>
+    </w:p>
+    <w:p>
+      <w:pPr>
+        <w:numPr>
+          <w:ilvl w:val="0"/>
+          <w:numId w:val="11"/>
+        </w:numPr>
+        <w:spacing w:after="0"/>
+        <w:rPr>
+          <w:rFonts w:ascii="Times New Roman" w:hAnsi="Times New Roman" w:cs="Times New Roman"/>
+          <w:sz w:val="24"/>
+          <w:szCs w:val="24"/>
+        </w:rPr>
+      </w:pPr>
+      <w:r>
+        <w:rPr>
+          <w:rFonts w:ascii="Times New Roman" w:hAnsi="Times New Roman" w:cs="Times New Roman"/>
+          <w:sz w:val="24"/>
+          <w:szCs w:val="24"/>
+        </w:rPr>
+        <w:t>Rows missing year or month values will be </w:t>
+      </w:r>
       <w:r>
         <w:rPr>
           <w:rFonts w:ascii="Times New Roman" w:hAnsi="Times New Roman" w:cs="Times New Roman"/>
@@ -4469,6 +4603,34 @@
           <w:sz w:val="24"/>
           <w:szCs w:val="24"/>
         </w:rPr>
+        <w:t>skipped</w:t>
+      </w:r>
+      <w:r>
+        <w:rPr>
+          <w:rFonts w:ascii="Times New Roman" w:hAnsi="Times New Roman" w:cs="Times New Roman"/>
+          <w:sz w:val="24"/>
+          <w:szCs w:val="24"/>
+        </w:rPr>
+        <w:t> and not inserted into any partition.</w:t>
+      </w:r>
+    </w:p>
+    <w:p>
+      <w:pPr>
+        <w:spacing w:after="0"/>
+        <w:rPr>
+          <w:rFonts w:ascii="Times New Roman" w:hAnsi="Times New Roman" w:cs="Times New Roman"/>
+          <w:sz w:val="24"/>
+          <w:szCs w:val="24"/>
+        </w:rPr>
+      </w:pPr>
+      <w:r>
+        <w:rPr>
+          <w:rFonts w:ascii="Times New Roman" w:hAnsi="Times New Roman" w:cs="Times New Roman"/>
+          <w:b/>
+          <w:bCs/>
+          <w:sz w:val="24"/>
+          <w:szCs w:val="24"/>
+        </w:rPr>
         <w:t>Key Points:</w:t>
       </w:r>
     </w:p>
@@ -5350,49 +5512,87 @@
           <w:szCs w:val="24"/>
         </w:rPr>
       </w:pPr>
-    </w:p>
-    <w:p>
-      <w:pPr>
-        <w:spacing w:after="0"/>
-        <w:rPr>
-          <w:rFonts w:ascii="Times New Roman" w:hAnsi="Times New Roman" w:cs="Times New Roman"/>
-          <w:sz w:val="24"/>
-          <w:szCs w:val="24"/>
-        </w:rPr>
-      </w:pPr>
-    </w:p>
-    <w:p>
-      <w:pPr>
-        <w:spacing w:after="0"/>
-        <w:rPr>
-          <w:rFonts w:ascii="Times New Roman" w:hAnsi="Times New Roman" w:cs="Times New Roman"/>
-          <w:sz w:val="24"/>
-          <w:szCs w:val="24"/>
-        </w:rPr>
-      </w:pPr>
-    </w:p>
-    <w:p>
-      <w:pPr>
-        <w:spacing w:after="0"/>
-        <w:rPr>
-          <w:rFonts w:ascii="Times New Roman" w:hAnsi="Times New Roman" w:cs="Times New Roman"/>
-          <w:sz w:val="24"/>
-          <w:szCs w:val="24"/>
-        </w:rPr>
-      </w:pPr>
-    </w:p>
-    <w:p>
-      <w:pPr>
-        <w:spacing w:after="0"/>
-        <w:rPr>
-          <w:rFonts w:ascii="Times New Roman" w:hAnsi="Times New Roman" w:cs="Times New Roman"/>
-          <w:sz w:val="24"/>
-          <w:szCs w:val="24"/>
-        </w:rPr>
-      </w:pPr>
-    </w:p>
-    <w:p>
-      <w:pPr>
+      <w:r>
+        <w:rPr>
+          <w:rFonts w:ascii="Times New Roman" w:hAnsi="Times New Roman" w:cs="Times New Roman"/>
+          <w:sz w:val="24"/>
+          <w:szCs w:val="24"/>
+        </w:rPr>
+        <w:t>How to deal with UDFs in a proper way?</w:t>
+      </w:r>
+    </w:p>
+    <w:p>
+      <w:pPr>
+        <w:pStyle w:val="ListParagraph"/>
+        <w:numPr>
+          <w:ilvl w:val="0"/>
+          <w:numId w:val="6"/>
+        </w:numPr>
+        <w:spacing w:after="0"/>
+        <w:rPr>
+          <w:rFonts w:ascii="Times New Roman" w:hAnsi="Times New Roman" w:cs="Times New Roman"/>
+          <w:sz w:val="24"/>
+          <w:szCs w:val="24"/>
+        </w:rPr>
+      </w:pPr>
+      <w:r>
+        <w:rPr>
+          <w:rFonts w:ascii="Times New Roman" w:hAnsi="Times New Roman" w:cs="Times New Roman"/>
+          <w:sz w:val="24"/>
+          <w:szCs w:val="24"/>
+        </w:rPr>
+        <w:t>What is CBO in hive</w:t>
+      </w:r>
+      <w:r>
+        <w:rPr>
+          <w:rFonts w:ascii="Times New Roman" w:hAnsi="Times New Roman" w:cs="Times New Roman"/>
+          <w:sz w:val="24"/>
+          <w:szCs w:val="24"/>
+        </w:rPr>
+        <w:t>?</w:t>
+      </w:r>
+    </w:p>
+    <w:p>
+      <w:pPr>
+        <w:pStyle w:val="ListParagraph"/>
+        <w:numPr>
+          <w:ilvl w:val="1"/>
+          <w:numId w:val="6"/>
+        </w:numPr>
+        <w:spacing w:after="0"/>
+        <w:rPr>
+          <w:rFonts w:ascii="Times New Roman" w:hAnsi="Times New Roman" w:cs="Times New Roman"/>
+          <w:sz w:val="24"/>
+          <w:szCs w:val="24"/>
+        </w:rPr>
+      </w:pPr>
+      <w:hyperlink r:id="rId14" w:history="1">
+        <w:r>
+          <w:rPr>
+            <w:rStyle w:val="Hyperlink"/>
+            <w:rFonts w:ascii="Times New Roman" w:hAnsi="Times New Roman" w:cs="Times New Roman"/>
+            <w:sz w:val="24"/>
+            <w:szCs w:val="24"/>
+          </w:rPr>
+          <w:t>https://teepika-r-m.medium.com/cost-based-optimization-in-hive-ea0c6296894c#:~:text=CBO%20is%20one%20of%20the%20optimization%20techniques%20used%20to%20boost,they%20are%20expensive%20to%20compute</w:t>
+        </w:r>
+      </w:hyperlink>
+      <w:r>
+        <w:rPr>
+          <w:rFonts w:ascii="Times New Roman" w:hAnsi="Times New Roman" w:cs="Times New Roman"/>
+          <w:sz w:val="24"/>
+          <w:szCs w:val="24"/>
+        </w:rPr>
+        <w:t>.</w:t>
+      </w:r>
+    </w:p>
+    <w:p>
+      <w:pPr>
+        <w:pStyle w:val="ListParagraph"/>
+        <w:numPr>
+          <w:ilvl w:val="0"/>
+          <w:numId w:val="6"/>
+        </w:numPr>
         <w:spacing w:after="0"/>
         <w:rPr>
           <w:rFonts w:ascii="Times New Roman" w:hAnsi="Times New Roman" w:cs="Times New Roman"/>
@@ -5965,13 +6165,24 @@
     </w:p>
     <w:p>
       <w:pPr>
-        <w:spacing w:after="0"/>
-        <w:rPr>
-          <w:rFonts w:ascii="Times New Roman" w:hAnsi="Times New Roman" w:cs="Times New Roman"/>
-          <w:sz w:val="24"/>
-          <w:szCs w:val="24"/>
-        </w:rPr>
-      </w:pPr>
+        <w:tabs>
+          <w:tab w:val="left" w:pos="2940"/>
+        </w:tabs>
+        <w:spacing w:after="0"/>
+        <w:rPr>
+          <w:rFonts w:ascii="Times New Roman" w:hAnsi="Times New Roman" w:cs="Times New Roman"/>
+          <w:sz w:val="24"/>
+          <w:szCs w:val="24"/>
+        </w:rPr>
+      </w:pPr>
+      <w:r>
+        <w:rPr>
+          <w:rFonts w:ascii="Times New Roman" w:hAnsi="Times New Roman" w:cs="Times New Roman"/>
+          <w:sz w:val="24"/>
+          <w:szCs w:val="24"/>
+        </w:rPr>
+        <w:tab/>
+      </w:r>
     </w:p>
     <w:p>
       <w:pPr>
@@ -6447,33 +6658,72 @@
     </w:p>
     <w:p>
       <w:pPr>
-        <w:spacing w:after="0"/>
-        <w:rPr>
-          <w:rFonts w:ascii="Times New Roman" w:hAnsi="Times New Roman" w:cs="Times New Roman"/>
-          <w:sz w:val="24"/>
-          <w:szCs w:val="24"/>
-        </w:rPr>
-      </w:pPr>
-    </w:p>
-    <w:p>
-      <w:pPr>
-        <w:spacing w:after="0"/>
-        <w:rPr>
-          <w:rFonts w:ascii="Times New Roman" w:hAnsi="Times New Roman" w:cs="Times New Roman"/>
-          <w:sz w:val="24"/>
-          <w:szCs w:val="24"/>
-        </w:rPr>
-      </w:pPr>
-    </w:p>
-    <w:p>
-      <w:pPr>
-        <w:spacing w:after="0"/>
-        <w:rPr>
-          <w:rFonts w:ascii="Times New Roman" w:hAnsi="Times New Roman" w:cs="Times New Roman"/>
-          <w:sz w:val="24"/>
-          <w:szCs w:val="24"/>
-        </w:rPr>
-      </w:pPr>
+        <w:pStyle w:val="ListParagraph"/>
+        <w:numPr>
+          <w:ilvl w:val="0"/>
+          <w:numId w:val="7"/>
+        </w:numPr>
+        <w:spacing w:after="0"/>
+        <w:rPr>
+          <w:rFonts w:ascii="Times New Roman" w:hAnsi="Times New Roman" w:cs="Times New Roman"/>
+          <w:sz w:val="24"/>
+          <w:szCs w:val="24"/>
+        </w:rPr>
+      </w:pPr>
+      <w:r>
+        <w:rPr>
+          <w:rFonts w:ascii="Times New Roman" w:hAnsi="Times New Roman" w:cs="Times New Roman"/>
+          <w:sz w:val="24"/>
+          <w:szCs w:val="24"/>
+        </w:rPr>
+        <w:t>What is SCD? What are the different types of SCD?</w:t>
+      </w:r>
+    </w:p>
+    <w:p>
+      <w:pPr>
+        <w:pStyle w:val="ListParagraph"/>
+        <w:numPr>
+          <w:ilvl w:val="0"/>
+          <w:numId w:val="7"/>
+        </w:numPr>
+        <w:spacing w:after="0"/>
+        <w:rPr>
+          <w:rFonts w:ascii="Times New Roman" w:hAnsi="Times New Roman" w:cs="Times New Roman"/>
+          <w:sz w:val="24"/>
+          <w:szCs w:val="24"/>
+        </w:rPr>
+      </w:pPr>
+      <w:r>
+        <w:rPr>
+          <w:rFonts w:ascii="Times New Roman" w:hAnsi="Times New Roman" w:cs="Times New Roman"/>
+          <w:sz w:val="24"/>
+          <w:szCs w:val="24"/>
+        </w:rPr>
+        <w:t>Can you write code for SCD1 in PySpark, SQL?</w:t>
+      </w:r>
+    </w:p>
+    <w:p>
+      <w:pPr>
+        <w:pStyle w:val="ListParagraph"/>
+        <w:numPr>
+          <w:ilvl w:val="0"/>
+          <w:numId w:val="7"/>
+        </w:numPr>
+        <w:spacing w:after="0"/>
+        <w:rPr>
+          <w:rFonts w:ascii="Times New Roman" w:hAnsi="Times New Roman" w:cs="Times New Roman"/>
+          <w:sz w:val="24"/>
+          <w:szCs w:val="24"/>
+        </w:rPr>
+      </w:pPr>
+      <w:r>
+        <w:rPr>
+          <w:rFonts w:ascii="Times New Roman" w:hAnsi="Times New Roman" w:cs="Times New Roman"/>
+          <w:sz w:val="24"/>
+          <w:szCs w:val="24"/>
+        </w:rPr>
+        <w:t>Can you write code for SCD2 in PySpark, SQL?</w:t>
+      </w:r>
     </w:p>
     <w:p>
       <w:pPr>

</xml_diff>

<commit_message>
Update 24th April 2024
</commit_message>
<xml_diff>
--- a/interview/Interview Questions.docx
+++ b/interview/Interview Questions.docx
@@ -2099,146 +2099,276 @@
           <w:szCs w:val="24"/>
         </w:rPr>
       </w:pPr>
-    </w:p>
-    <w:p>
-      <w:pPr>
-        <w:spacing w:after="0"/>
-        <w:rPr>
-          <w:rFonts w:ascii="Times New Roman" w:hAnsi="Times New Roman" w:cs="Times New Roman"/>
-          <w:sz w:val="24"/>
-          <w:szCs w:val="24"/>
-        </w:rPr>
-      </w:pPr>
-    </w:p>
-    <w:p>
-      <w:pPr>
-        <w:spacing w:after="0"/>
-        <w:rPr>
-          <w:rFonts w:ascii="Times New Roman" w:hAnsi="Times New Roman" w:cs="Times New Roman"/>
-          <w:sz w:val="24"/>
-          <w:szCs w:val="24"/>
-        </w:rPr>
-      </w:pPr>
-    </w:p>
-    <w:p>
-      <w:pPr>
-        <w:spacing w:after="0"/>
-        <w:rPr>
-          <w:rFonts w:ascii="Times New Roman" w:hAnsi="Times New Roman" w:cs="Times New Roman"/>
-          <w:sz w:val="24"/>
-          <w:szCs w:val="24"/>
-        </w:rPr>
-      </w:pPr>
-    </w:p>
-    <w:p>
-      <w:pPr>
-        <w:spacing w:after="0"/>
-        <w:rPr>
-          <w:rFonts w:ascii="Times New Roman" w:hAnsi="Times New Roman" w:cs="Times New Roman"/>
-          <w:sz w:val="24"/>
-          <w:szCs w:val="24"/>
-        </w:rPr>
-      </w:pPr>
-    </w:p>
-    <w:p>
-      <w:pPr>
-        <w:spacing w:after="0"/>
-        <w:rPr>
-          <w:rFonts w:ascii="Times New Roman" w:hAnsi="Times New Roman" w:cs="Times New Roman"/>
-          <w:sz w:val="24"/>
-          <w:szCs w:val="24"/>
-        </w:rPr>
-      </w:pPr>
-    </w:p>
-    <w:p>
-      <w:pPr>
-        <w:spacing w:after="0"/>
-        <w:rPr>
-          <w:rFonts w:ascii="Times New Roman" w:hAnsi="Times New Roman" w:cs="Times New Roman"/>
-          <w:sz w:val="24"/>
-          <w:szCs w:val="24"/>
-        </w:rPr>
-      </w:pPr>
-    </w:p>
-    <w:p>
-      <w:pPr>
-        <w:spacing w:after="0"/>
-        <w:rPr>
-          <w:rFonts w:ascii="Times New Roman" w:hAnsi="Times New Roman" w:cs="Times New Roman"/>
-          <w:sz w:val="24"/>
-          <w:szCs w:val="24"/>
-        </w:rPr>
-      </w:pPr>
-    </w:p>
-    <w:p>
-      <w:pPr>
-        <w:spacing w:after="0"/>
-        <w:rPr>
-          <w:rFonts w:ascii="Times New Roman" w:hAnsi="Times New Roman" w:cs="Times New Roman"/>
-          <w:sz w:val="24"/>
-          <w:szCs w:val="24"/>
-        </w:rPr>
-      </w:pPr>
-    </w:p>
-    <w:p>
-      <w:pPr>
-        <w:spacing w:after="0"/>
-        <w:rPr>
-          <w:rFonts w:ascii="Times New Roman" w:hAnsi="Times New Roman" w:cs="Times New Roman"/>
-          <w:sz w:val="24"/>
-          <w:szCs w:val="24"/>
-        </w:rPr>
-      </w:pPr>
-    </w:p>
-    <w:p>
-      <w:pPr>
-        <w:spacing w:after="0"/>
-        <w:rPr>
-          <w:rFonts w:ascii="Times New Roman" w:hAnsi="Times New Roman" w:cs="Times New Roman"/>
-          <w:sz w:val="24"/>
-          <w:szCs w:val="24"/>
-        </w:rPr>
-      </w:pPr>
-    </w:p>
-    <w:p>
-      <w:pPr>
-        <w:spacing w:after="0"/>
-        <w:rPr>
-          <w:rFonts w:ascii="Times New Roman" w:hAnsi="Times New Roman" w:cs="Times New Roman"/>
-          <w:sz w:val="24"/>
-          <w:szCs w:val="24"/>
-        </w:rPr>
-      </w:pPr>
-    </w:p>
-    <w:p>
-      <w:pPr>
-        <w:spacing w:after="0"/>
-        <w:rPr>
-          <w:rFonts w:ascii="Times New Roman" w:hAnsi="Times New Roman" w:cs="Times New Roman"/>
-          <w:sz w:val="24"/>
-          <w:szCs w:val="24"/>
-        </w:rPr>
-      </w:pPr>
-    </w:p>
-    <w:p>
-      <w:pPr>
-        <w:spacing w:after="0"/>
-        <w:rPr>
-          <w:rFonts w:ascii="Times New Roman" w:hAnsi="Times New Roman" w:cs="Times New Roman"/>
-          <w:sz w:val="24"/>
-          <w:szCs w:val="24"/>
-        </w:rPr>
-      </w:pPr>
-    </w:p>
-    <w:p>
-      <w:pPr>
-        <w:spacing w:after="0"/>
-        <w:rPr>
-          <w:rFonts w:ascii="Times New Roman" w:hAnsi="Times New Roman" w:cs="Times New Roman"/>
-          <w:sz w:val="24"/>
-          <w:szCs w:val="24"/>
-        </w:rPr>
-      </w:pPr>
+      <w:r>
+        <w:rPr>
+          <w:rFonts w:ascii="Times New Roman" w:hAnsi="Times New Roman" w:cs="Times New Roman"/>
+          <w:sz w:val="24"/>
+          <w:szCs w:val="24"/>
+        </w:rPr>
+        <w:t>What if while inserting data, data types in table definition and of actual data didn’t match?</w:t>
+      </w:r>
+    </w:p>
+    <w:p>
+      <w:pPr>
+        <w:pStyle w:val="ListParagraph"/>
+        <w:numPr>
+          <w:ilvl w:val="0"/>
+          <w:numId w:val="3"/>
+        </w:numPr>
+        <w:spacing w:after="0"/>
+        <w:rPr>
+          <w:rFonts w:ascii="Times New Roman" w:hAnsi="Times New Roman" w:cs="Times New Roman"/>
+          <w:sz w:val="24"/>
+          <w:szCs w:val="24"/>
+        </w:rPr>
+      </w:pPr>
+      <w:r>
+        <w:rPr>
+          <w:rFonts w:ascii="Times New Roman" w:hAnsi="Times New Roman" w:cs="Times New Roman"/>
+          <w:sz w:val="24"/>
+          <w:szCs w:val="24"/>
+        </w:rPr>
+        <w:t>How and why do you integrate hive with Spark?</w:t>
+      </w:r>
+    </w:p>
+    <w:p>
+      <w:pPr>
+        <w:pStyle w:val="ListParagraph"/>
+        <w:numPr>
+          <w:ilvl w:val="0"/>
+          <w:numId w:val="3"/>
+        </w:numPr>
+        <w:spacing w:after="0"/>
+        <w:rPr>
+          <w:rFonts w:ascii="Times New Roman" w:hAnsi="Times New Roman" w:cs="Times New Roman"/>
+          <w:sz w:val="24"/>
+          <w:szCs w:val="24"/>
+        </w:rPr>
+      </w:pPr>
+      <w:r>
+        <w:rPr>
+          <w:rFonts w:ascii="Times New Roman" w:hAnsi="Times New Roman" w:cs="Times New Roman"/>
+          <w:sz w:val="24"/>
+          <w:szCs w:val="24"/>
+        </w:rPr>
+        <w:t>Why we need ACID properties in hive if hive is used for analytical processing?</w:t>
+      </w:r>
+    </w:p>
+    <w:p>
+      <w:pPr>
+        <w:pStyle w:val="ListParagraph"/>
+        <w:numPr>
+          <w:ilvl w:val="0"/>
+          <w:numId w:val="3"/>
+        </w:numPr>
+        <w:spacing w:after="0"/>
+        <w:rPr>
+          <w:rFonts w:ascii="Times New Roman" w:hAnsi="Times New Roman" w:cs="Times New Roman"/>
+          <w:sz w:val="24"/>
+          <w:szCs w:val="24"/>
+        </w:rPr>
+      </w:pPr>
+      <w:r>
+        <w:rPr>
+          <w:rFonts w:ascii="Times New Roman" w:hAnsi="Times New Roman" w:cs="Times New Roman"/>
+          <w:sz w:val="24"/>
+          <w:szCs w:val="24"/>
+        </w:rPr>
+        <w:t>What are some of the important points that you need to remember while dealing with ACID properties in hive? What properties need to be set to enable ACID in hive?</w:t>
+      </w:r>
+    </w:p>
+    <w:p>
+      <w:pPr>
+        <w:pStyle w:val="ListParagraph"/>
+        <w:numPr>
+          <w:ilvl w:val="1"/>
+          <w:numId w:val="3"/>
+        </w:numPr>
+        <w:spacing w:after="0"/>
+        <w:rPr>
+          <w:rFonts w:ascii="Times New Roman" w:hAnsi="Times New Roman" w:cs="Times New Roman"/>
+          <w:sz w:val="24"/>
+          <w:szCs w:val="24"/>
+        </w:rPr>
+      </w:pPr>
+      <w:hyperlink r:id="rId11" w:history="1">
+        <w:r>
+          <w:rPr>
+            <w:rStyle w:val="Hyperlink"/>
+            <w:rFonts w:ascii="Times New Roman" w:hAnsi="Times New Roman" w:cs="Times New Roman"/>
+            <w:sz w:val="24"/>
+            <w:szCs w:val="24"/>
+          </w:rPr>
+          <w:t>https://medium.com/@randy-huang/abc-b7cbaf37e4f7</w:t>
+        </w:r>
+      </w:hyperlink>
+    </w:p>
+    <w:p>
+      <w:pPr>
+        <w:pStyle w:val="ListParagraph"/>
+        <w:numPr>
+          <w:ilvl w:val="1"/>
+          <w:numId w:val="3"/>
+        </w:numPr>
+        <w:spacing w:after="0"/>
+        <w:rPr>
+          <w:rFonts w:ascii="Times New Roman" w:hAnsi="Times New Roman" w:cs="Times New Roman"/>
+          <w:sz w:val="24"/>
+          <w:szCs w:val="24"/>
+        </w:rPr>
+      </w:pPr>
+      <w:hyperlink r:id="rId12" w:history="1">
+        <w:r>
+          <w:rPr>
+            <w:rStyle w:val="Hyperlink"/>
+            <w:rFonts w:ascii="Times New Roman" w:hAnsi="Times New Roman" w:cs="Times New Roman"/>
+            <w:sz w:val="24"/>
+            <w:szCs w:val="24"/>
+          </w:rPr>
+          <w:t>https://sparkbyexamples.com/apache-hive/hive-enable-and-use-acid-transactions/</w:t>
+        </w:r>
+      </w:hyperlink>
+    </w:p>
+    <w:p>
+      <w:pPr>
+        <w:pStyle w:val="ListParagraph"/>
+        <w:numPr>
+          <w:ilvl w:val="1"/>
+          <w:numId w:val="3"/>
+        </w:numPr>
+        <w:spacing w:after="0"/>
+        <w:rPr>
+          <w:rFonts w:ascii="Times New Roman" w:hAnsi="Times New Roman" w:cs="Times New Roman"/>
+          <w:sz w:val="24"/>
+          <w:szCs w:val="24"/>
+        </w:rPr>
+      </w:pPr>
+      <w:hyperlink r:id="rId13" w:history="1">
+        <w:r>
+          <w:rPr>
+            <w:rStyle w:val="Hyperlink"/>
+            <w:rFonts w:ascii="Times New Roman" w:hAnsi="Times New Roman" w:cs="Times New Roman"/>
+            <w:sz w:val="24"/>
+            <w:szCs w:val="24"/>
+          </w:rPr>
+          <w:t>https://blog.clairvoyantsoft.com/hive-acid-transactions-part-i-f08da70b591b</w:t>
+        </w:r>
+      </w:hyperlink>
+    </w:p>
+    <w:p>
+      <w:pPr>
+        <w:pStyle w:val="ListParagraph"/>
+        <w:numPr>
+          <w:ilvl w:val="1"/>
+          <w:numId w:val="3"/>
+        </w:numPr>
+        <w:spacing w:after="0"/>
+        <w:rPr>
+          <w:rFonts w:ascii="Times New Roman" w:hAnsi="Times New Roman" w:cs="Times New Roman"/>
+          <w:sz w:val="24"/>
+          <w:szCs w:val="24"/>
+        </w:rPr>
+      </w:pPr>
+      <w:r>
+        <w:rPr>
+          <w:rFonts w:ascii="Times New Roman" w:hAnsi="Times New Roman" w:cs="Times New Roman"/>
+          <w:sz w:val="24"/>
+          <w:szCs w:val="24"/>
+        </w:rPr>
+        <w:t>https://blog.clairvoyantsoft.com/hive-acid-transactions-part-ii-6f5e478bbff</w:t>
+      </w:r>
+    </w:p>
+    <w:p>
+      <w:pPr>
+        <w:pStyle w:val="ListParagraph"/>
+        <w:numPr>
+          <w:ilvl w:val="0"/>
+          <w:numId w:val="3"/>
+        </w:numPr>
+        <w:spacing w:after="0"/>
+        <w:rPr>
+          <w:rFonts w:ascii="Times New Roman" w:hAnsi="Times New Roman" w:cs="Times New Roman"/>
+          <w:sz w:val="24"/>
+          <w:szCs w:val="24"/>
+        </w:rPr>
+      </w:pPr>
+      <w:r>
+        <w:rPr>
+          <w:rFonts w:ascii="Times New Roman" w:hAnsi="Times New Roman" w:cs="Times New Roman"/>
+          <w:sz w:val="24"/>
+          <w:szCs w:val="24"/>
+        </w:rPr>
+        <w:t>How ACID property is implemented in hive?</w:t>
+      </w:r>
+    </w:p>
+    <w:p>
+      <w:pPr>
+        <w:pStyle w:val="ListParagraph"/>
+        <w:numPr>
+          <w:ilvl w:val="0"/>
+          <w:numId w:val="3"/>
+        </w:numPr>
+        <w:spacing w:after="0"/>
+        <w:rPr>
+          <w:rFonts w:ascii="Times New Roman" w:hAnsi="Times New Roman" w:cs="Times New Roman"/>
+          <w:sz w:val="24"/>
+          <w:szCs w:val="24"/>
+        </w:rPr>
+      </w:pPr>
+      <w:r>
+        <w:rPr>
+          <w:rFonts w:ascii="Times New Roman" w:hAnsi="Times New Roman" w:cs="Times New Roman"/>
+          <w:sz w:val="24"/>
+          <w:szCs w:val="24"/>
+        </w:rPr>
+        <w:t>What is compaction? Why it is needed?</w:t>
+      </w:r>
+    </w:p>
+    <w:p>
+      <w:pPr>
+        <w:pStyle w:val="ListParagraph"/>
+        <w:numPr>
+          <w:ilvl w:val="0"/>
+          <w:numId w:val="3"/>
+        </w:numPr>
+        <w:spacing w:after="0"/>
+        <w:rPr>
+          <w:rFonts w:ascii="Times New Roman" w:hAnsi="Times New Roman" w:cs="Times New Roman"/>
+          <w:sz w:val="24"/>
+          <w:szCs w:val="24"/>
+        </w:rPr>
+      </w:pPr>
+      <w:r>
+        <w:rPr>
+          <w:rFonts w:ascii="Times New Roman" w:hAnsi="Times New Roman" w:cs="Times New Roman"/>
+          <w:sz w:val="24"/>
+          <w:szCs w:val="24"/>
+        </w:rPr>
+        <w:t>Describe some of the properties of insert-only transactional tables.</w:t>
+      </w:r>
+    </w:p>
+    <w:p>
+      <w:pPr>
+        <w:pStyle w:val="ListParagraph"/>
+        <w:numPr>
+          <w:ilvl w:val="0"/>
+          <w:numId w:val="3"/>
+        </w:numPr>
+        <w:spacing w:after="0"/>
+        <w:rPr>
+          <w:rFonts w:ascii="Times New Roman" w:hAnsi="Times New Roman" w:cs="Times New Roman"/>
+          <w:sz w:val="24"/>
+          <w:szCs w:val="24"/>
+        </w:rPr>
+      </w:pPr>
+      <w:r>
+        <w:rPr>
+          <w:rFonts w:ascii="Times New Roman" w:hAnsi="Times New Roman" w:cs="Times New Roman"/>
+          <w:sz w:val="24"/>
+          <w:szCs w:val="24"/>
+        </w:rPr>
+        <w:t>Is it possible to convert a non-acid table to acid table &amp; vice-versa? How will you do that?</w:t>
+      </w:r>
     </w:p>
     <w:p>
       <w:pPr>
@@ -3375,7 +3505,7 @@
           <w:szCs w:val="24"/>
         </w:rPr>
       </w:pPr>
-      <w:hyperlink r:id="rId11" w:history="1">
+      <w:hyperlink r:id="rId14" w:history="1">
         <w:r>
           <w:rPr>
             <w:rStyle w:val="Hyperlink"/>
@@ -4069,7 +4199,7 @@
         </w:rPr>
         <w:t>Use code </w:t>
       </w:r>
-      <w:hyperlink r:id="rId12" w:anchor="coding" w:tgtFrame="_blank" w:history="1">
+      <w:hyperlink r:id="rId15" w:anchor="coding" w:tgtFrame="_blank" w:history="1">
         <w:r>
           <w:rPr>
             <w:rStyle w:val="Hyperlink"/>
@@ -4462,7 +4592,7 @@
         </w:rPr>
         <w:t>Use code </w:t>
       </w:r>
-      <w:hyperlink r:id="rId13" w:anchor="coding" w:tgtFrame="_blank" w:history="1">
+      <w:hyperlink r:id="rId16" w:anchor="coding" w:tgtFrame="_blank" w:history="1">
         <w:r>
           <w:rPr>
             <w:rStyle w:val="Hyperlink"/>
@@ -5566,7 +5696,7 @@
           <w:szCs w:val="24"/>
         </w:rPr>
       </w:pPr>
-      <w:hyperlink r:id="rId14" w:history="1">
+      <w:hyperlink r:id="rId17" w:anchor=":~:text=CBO%20is%20one%20of%20the%20optimization%20techniques%20used%20to%20boost,they%20are%20expensive%20to%20compute" w:history="1">
         <w:r>
           <w:rPr>
             <w:rStyle w:val="Hyperlink"/>
@@ -6607,6 +6737,29 @@
           <w:sz w:val="24"/>
           <w:szCs w:val="24"/>
         </w:rPr>
+        <w:t>Difference between transactional vs analytical processing.</w:t>
+      </w:r>
+    </w:p>
+    <w:p>
+      <w:pPr>
+        <w:pStyle w:val="ListParagraph"/>
+        <w:numPr>
+          <w:ilvl w:val="0"/>
+          <w:numId w:val="7"/>
+        </w:numPr>
+        <w:spacing w:after="0"/>
+        <w:rPr>
+          <w:rFonts w:ascii="Times New Roman" w:hAnsi="Times New Roman" w:cs="Times New Roman"/>
+          <w:sz w:val="24"/>
+          <w:szCs w:val="24"/>
+        </w:rPr>
+      </w:pPr>
+      <w:r>
+        <w:rPr>
+          <w:rFonts w:ascii="Times New Roman" w:hAnsi="Times New Roman" w:cs="Times New Roman"/>
+          <w:sz w:val="24"/>
+          <w:szCs w:val="24"/>
+        </w:rPr>
         <w:t>Difference between database, data warehouse, datalake.</w:t>
       </w:r>
     </w:p>
@@ -6724,16 +6877,6 @@
         </w:rPr>
         <w:t>Can you write code for SCD2 in PySpark, SQL?</w:t>
       </w:r>
-    </w:p>
-    <w:p>
-      <w:pPr>
-        <w:spacing w:after="0"/>
-        <w:rPr>
-          <w:rFonts w:ascii="Times New Roman" w:hAnsi="Times New Roman" w:cs="Times New Roman"/>
-          <w:sz w:val="24"/>
-          <w:szCs w:val="24"/>
-        </w:rPr>
-      </w:pPr>
     </w:p>
     <w:p>
       <w:pPr>
@@ -7538,493 +7681,6 @@
           <w:szCs w:val="24"/>
           <w:highlight w:val="green"/>
           <w:u w:val="single"/>
-        </w:rPr>
-      </w:pPr>
-    </w:p>
-    <w:p>
-      <w:pPr>
-        <w:spacing w:after="0"/>
-        <w:jc w:val="center"/>
-        <w:rPr>
-          <w:rFonts w:ascii="Times New Roman" w:hAnsi="Times New Roman" w:cs="Times New Roman"/>
-          <w:sz w:val="24"/>
-          <w:szCs w:val="24"/>
-          <w:highlight w:val="green"/>
-          <w:u w:val="single"/>
-        </w:rPr>
-      </w:pPr>
-    </w:p>
-    <w:p>
-      <w:pPr>
-        <w:spacing w:after="0"/>
-        <w:jc w:val="center"/>
-        <w:rPr>
-          <w:rFonts w:ascii="Times New Roman" w:hAnsi="Times New Roman" w:cs="Times New Roman"/>
-          <w:sz w:val="24"/>
-          <w:szCs w:val="24"/>
-          <w:highlight w:val="green"/>
-          <w:u w:val="single"/>
-        </w:rPr>
-      </w:pPr>
-    </w:p>
-    <w:p>
-      <w:pPr>
-        <w:spacing w:after="0"/>
-        <w:jc w:val="center"/>
-        <w:rPr>
-          <w:rFonts w:ascii="Times New Roman" w:hAnsi="Times New Roman" w:cs="Times New Roman"/>
-          <w:sz w:val="24"/>
-          <w:szCs w:val="24"/>
-          <w:highlight w:val="green"/>
-          <w:u w:val="single"/>
-        </w:rPr>
-      </w:pPr>
-    </w:p>
-    <w:p>
-      <w:pPr>
-        <w:spacing w:after="0"/>
-        <w:jc w:val="center"/>
-        <w:rPr>
-          <w:rFonts w:ascii="Times New Roman" w:hAnsi="Times New Roman" w:cs="Times New Roman"/>
-          <w:sz w:val="24"/>
-          <w:szCs w:val="24"/>
-          <w:highlight w:val="green"/>
-          <w:u w:val="single"/>
-        </w:rPr>
-      </w:pPr>
-    </w:p>
-    <w:p>
-      <w:pPr>
-        <w:spacing w:after="0"/>
-        <w:rPr>
-          <w:rFonts w:ascii="Times New Roman" w:hAnsi="Times New Roman" w:cs="Times New Roman"/>
-          <w:sz w:val="24"/>
-          <w:szCs w:val="24"/>
-          <w:highlight w:val="green"/>
-          <w:u w:val="single"/>
-        </w:rPr>
-      </w:pPr>
-    </w:p>
-    <w:p>
-      <w:pPr>
-        <w:spacing w:after="0"/>
-        <w:rPr>
-          <w:rFonts w:ascii="Times New Roman" w:hAnsi="Times New Roman" w:cs="Times New Roman"/>
-          <w:sz w:val="24"/>
-          <w:szCs w:val="24"/>
-          <w:highlight w:val="green"/>
-          <w:u w:val="single"/>
-        </w:rPr>
-      </w:pPr>
-    </w:p>
-    <w:p>
-      <w:pPr>
-        <w:spacing w:after="0"/>
-        <w:rPr>
-          <w:rFonts w:ascii="Times New Roman" w:hAnsi="Times New Roman" w:cs="Times New Roman"/>
-          <w:sz w:val="24"/>
-          <w:szCs w:val="24"/>
-          <w:highlight w:val="green"/>
-          <w:u w:val="single"/>
-        </w:rPr>
-      </w:pPr>
-    </w:p>
-    <w:p>
-      <w:pPr>
-        <w:spacing w:after="0"/>
-        <w:jc w:val="center"/>
-        <w:rPr>
-          <w:rFonts w:ascii="Times New Roman" w:hAnsi="Times New Roman" w:cs="Times New Roman"/>
-          <w:sz w:val="24"/>
-          <w:szCs w:val="24"/>
-          <w:u w:val="single"/>
-        </w:rPr>
-      </w:pPr>
-      <w:r>
-        <w:rPr>
-          <w:rFonts w:ascii="Times New Roman" w:hAnsi="Times New Roman" w:cs="Times New Roman"/>
-          <w:sz w:val="24"/>
-          <w:szCs w:val="24"/>
-          <w:highlight w:val="green"/>
-          <w:u w:val="single"/>
-        </w:rPr>
-        <w:lastRenderedPageBreak/>
-        <w:t>GENERIC</w:t>
-      </w:r>
-    </w:p>
-    <w:p>
-      <w:pPr>
-        <w:spacing w:after="0"/>
-        <w:rPr>
-          <w:rFonts w:ascii="Times New Roman" w:hAnsi="Times New Roman" w:cs="Times New Roman"/>
-          <w:sz w:val="24"/>
-          <w:szCs w:val="24"/>
-        </w:rPr>
-      </w:pPr>
-    </w:p>
-    <w:p>
-      <w:pPr>
-        <w:pStyle w:val="ListParagraph"/>
-        <w:numPr>
-          <w:ilvl w:val="0"/>
-          <w:numId w:val="2"/>
-        </w:numPr>
-        <w:spacing w:after="0"/>
-        <w:rPr>
-          <w:rFonts w:ascii="Times New Roman" w:hAnsi="Times New Roman" w:cs="Times New Roman"/>
-          <w:sz w:val="24"/>
-          <w:szCs w:val="24"/>
-        </w:rPr>
-      </w:pPr>
-      <w:r>
-        <w:rPr>
-          <w:rFonts w:ascii="Times New Roman" w:hAnsi="Times New Roman" w:cs="Times New Roman"/>
-          <w:sz w:val="24"/>
-          <w:szCs w:val="24"/>
-        </w:rPr>
-        <w:t>What is bigdata?</w:t>
-      </w:r>
-    </w:p>
-    <w:p>
-      <w:pPr>
-        <w:pStyle w:val="ListParagraph"/>
-        <w:numPr>
-          <w:ilvl w:val="0"/>
-          <w:numId w:val="2"/>
-        </w:numPr>
-        <w:spacing w:after="0"/>
-        <w:rPr>
-          <w:rFonts w:ascii="Times New Roman" w:hAnsi="Times New Roman" w:cs="Times New Roman"/>
-          <w:sz w:val="24"/>
-          <w:szCs w:val="24"/>
-        </w:rPr>
-      </w:pPr>
-      <w:r>
-        <w:rPr>
-          <w:rFonts w:ascii="Times New Roman" w:hAnsi="Times New Roman" w:cs="Times New Roman"/>
-          <w:sz w:val="24"/>
-          <w:szCs w:val="24"/>
-        </w:rPr>
-        <w:t>Difference between transactional vs analytical processing.</w:t>
-      </w:r>
-    </w:p>
-    <w:p>
-      <w:pPr>
-        <w:spacing w:after="0"/>
-        <w:rPr>
-          <w:rFonts w:ascii="Times New Roman" w:hAnsi="Times New Roman" w:cs="Times New Roman"/>
-          <w:sz w:val="24"/>
-          <w:szCs w:val="24"/>
-        </w:rPr>
-      </w:pPr>
-    </w:p>
-    <w:p>
-      <w:pPr>
-        <w:spacing w:after="0"/>
-        <w:rPr>
-          <w:rFonts w:ascii="Times New Roman" w:hAnsi="Times New Roman" w:cs="Times New Roman"/>
-          <w:sz w:val="24"/>
-          <w:szCs w:val="24"/>
-        </w:rPr>
-      </w:pPr>
-    </w:p>
-    <w:p>
-      <w:pPr>
-        <w:spacing w:after="0"/>
-        <w:rPr>
-          <w:rFonts w:ascii="Times New Roman" w:hAnsi="Times New Roman" w:cs="Times New Roman"/>
-          <w:sz w:val="24"/>
-          <w:szCs w:val="24"/>
-        </w:rPr>
-      </w:pPr>
-    </w:p>
-    <w:p>
-      <w:pPr>
-        <w:spacing w:after="0"/>
-        <w:rPr>
-          <w:rFonts w:ascii="Times New Roman" w:hAnsi="Times New Roman" w:cs="Times New Roman"/>
-          <w:sz w:val="24"/>
-          <w:szCs w:val="24"/>
-        </w:rPr>
-      </w:pPr>
-    </w:p>
-    <w:p>
-      <w:pPr>
-        <w:spacing w:after="0"/>
-        <w:rPr>
-          <w:rFonts w:ascii="Times New Roman" w:hAnsi="Times New Roman" w:cs="Times New Roman"/>
-          <w:sz w:val="24"/>
-          <w:szCs w:val="24"/>
-        </w:rPr>
-      </w:pPr>
-    </w:p>
-    <w:p>
-      <w:pPr>
-        <w:spacing w:after="0"/>
-        <w:rPr>
-          <w:rFonts w:ascii="Times New Roman" w:hAnsi="Times New Roman" w:cs="Times New Roman"/>
-          <w:sz w:val="24"/>
-          <w:szCs w:val="24"/>
-        </w:rPr>
-      </w:pPr>
-    </w:p>
-    <w:p>
-      <w:pPr>
-        <w:spacing w:after="0"/>
-        <w:rPr>
-          <w:rFonts w:ascii="Times New Roman" w:hAnsi="Times New Roman" w:cs="Times New Roman"/>
-          <w:sz w:val="24"/>
-          <w:szCs w:val="24"/>
-        </w:rPr>
-      </w:pPr>
-    </w:p>
-    <w:p>
-      <w:pPr>
-        <w:spacing w:after="0"/>
-        <w:rPr>
-          <w:rFonts w:ascii="Times New Roman" w:hAnsi="Times New Roman" w:cs="Times New Roman"/>
-          <w:sz w:val="24"/>
-          <w:szCs w:val="24"/>
-        </w:rPr>
-      </w:pPr>
-    </w:p>
-    <w:p>
-      <w:pPr>
-        <w:spacing w:after="0"/>
-        <w:rPr>
-          <w:rFonts w:ascii="Times New Roman" w:hAnsi="Times New Roman" w:cs="Times New Roman"/>
-          <w:sz w:val="24"/>
-          <w:szCs w:val="24"/>
-        </w:rPr>
-      </w:pPr>
-    </w:p>
-    <w:p>
-      <w:pPr>
-        <w:spacing w:after="0"/>
-        <w:rPr>
-          <w:rFonts w:ascii="Times New Roman" w:hAnsi="Times New Roman" w:cs="Times New Roman"/>
-          <w:sz w:val="24"/>
-          <w:szCs w:val="24"/>
-        </w:rPr>
-      </w:pPr>
-    </w:p>
-    <w:p>
-      <w:pPr>
-        <w:spacing w:after="0"/>
-        <w:rPr>
-          <w:rFonts w:ascii="Times New Roman" w:hAnsi="Times New Roman" w:cs="Times New Roman"/>
-          <w:sz w:val="24"/>
-          <w:szCs w:val="24"/>
-        </w:rPr>
-      </w:pPr>
-    </w:p>
-    <w:p>
-      <w:pPr>
-        <w:spacing w:after="0"/>
-        <w:rPr>
-          <w:rFonts w:ascii="Times New Roman" w:hAnsi="Times New Roman" w:cs="Times New Roman"/>
-          <w:sz w:val="24"/>
-          <w:szCs w:val="24"/>
-        </w:rPr>
-      </w:pPr>
-    </w:p>
-    <w:p>
-      <w:pPr>
-        <w:spacing w:after="0"/>
-        <w:rPr>
-          <w:rFonts w:ascii="Times New Roman" w:hAnsi="Times New Roman" w:cs="Times New Roman"/>
-          <w:sz w:val="24"/>
-          <w:szCs w:val="24"/>
-        </w:rPr>
-      </w:pPr>
-    </w:p>
-    <w:p>
-      <w:pPr>
-        <w:spacing w:after="0"/>
-        <w:rPr>
-          <w:rFonts w:ascii="Times New Roman" w:hAnsi="Times New Roman" w:cs="Times New Roman"/>
-          <w:sz w:val="24"/>
-          <w:szCs w:val="24"/>
-        </w:rPr>
-      </w:pPr>
-    </w:p>
-    <w:p>
-      <w:pPr>
-        <w:spacing w:after="0"/>
-        <w:rPr>
-          <w:rFonts w:ascii="Times New Roman" w:hAnsi="Times New Roman" w:cs="Times New Roman"/>
-          <w:sz w:val="24"/>
-          <w:szCs w:val="24"/>
-        </w:rPr>
-      </w:pPr>
-    </w:p>
-    <w:p>
-      <w:pPr>
-        <w:spacing w:after="0"/>
-        <w:rPr>
-          <w:rFonts w:ascii="Times New Roman" w:hAnsi="Times New Roman" w:cs="Times New Roman"/>
-          <w:sz w:val="24"/>
-          <w:szCs w:val="24"/>
-        </w:rPr>
-      </w:pPr>
-    </w:p>
-    <w:p>
-      <w:pPr>
-        <w:spacing w:after="0"/>
-        <w:rPr>
-          <w:rFonts w:ascii="Times New Roman" w:hAnsi="Times New Roman" w:cs="Times New Roman"/>
-          <w:sz w:val="24"/>
-          <w:szCs w:val="24"/>
-        </w:rPr>
-      </w:pPr>
-    </w:p>
-    <w:p>
-      <w:pPr>
-        <w:spacing w:after="0"/>
-        <w:rPr>
-          <w:rFonts w:ascii="Times New Roman" w:hAnsi="Times New Roman" w:cs="Times New Roman"/>
-          <w:sz w:val="24"/>
-          <w:szCs w:val="24"/>
-        </w:rPr>
-      </w:pPr>
-    </w:p>
-    <w:p>
-      <w:pPr>
-        <w:spacing w:after="0"/>
-        <w:rPr>
-          <w:rFonts w:ascii="Times New Roman" w:hAnsi="Times New Roman" w:cs="Times New Roman"/>
-          <w:sz w:val="24"/>
-          <w:szCs w:val="24"/>
-        </w:rPr>
-      </w:pPr>
-    </w:p>
-    <w:p>
-      <w:pPr>
-        <w:spacing w:after="0"/>
-        <w:rPr>
-          <w:rFonts w:ascii="Times New Roman" w:hAnsi="Times New Roman" w:cs="Times New Roman"/>
-          <w:sz w:val="24"/>
-          <w:szCs w:val="24"/>
-        </w:rPr>
-      </w:pPr>
-    </w:p>
-    <w:p>
-      <w:pPr>
-        <w:spacing w:after="0"/>
-        <w:rPr>
-          <w:rFonts w:ascii="Times New Roman" w:hAnsi="Times New Roman" w:cs="Times New Roman"/>
-          <w:sz w:val="24"/>
-          <w:szCs w:val="24"/>
-        </w:rPr>
-      </w:pPr>
-    </w:p>
-    <w:p>
-      <w:pPr>
-        <w:spacing w:after="0"/>
-        <w:rPr>
-          <w:rFonts w:ascii="Times New Roman" w:hAnsi="Times New Roman" w:cs="Times New Roman"/>
-          <w:sz w:val="24"/>
-          <w:szCs w:val="24"/>
-        </w:rPr>
-      </w:pPr>
-    </w:p>
-    <w:p>
-      <w:pPr>
-        <w:spacing w:after="0"/>
-        <w:rPr>
-          <w:rFonts w:ascii="Times New Roman" w:hAnsi="Times New Roman" w:cs="Times New Roman"/>
-          <w:sz w:val="24"/>
-          <w:szCs w:val="24"/>
-        </w:rPr>
-      </w:pPr>
-    </w:p>
-    <w:p>
-      <w:pPr>
-        <w:spacing w:after="0"/>
-        <w:rPr>
-          <w:rFonts w:ascii="Times New Roman" w:hAnsi="Times New Roman" w:cs="Times New Roman"/>
-          <w:sz w:val="24"/>
-          <w:szCs w:val="24"/>
-        </w:rPr>
-      </w:pPr>
-    </w:p>
-    <w:p>
-      <w:pPr>
-        <w:spacing w:after="0"/>
-        <w:rPr>
-          <w:rFonts w:ascii="Times New Roman" w:hAnsi="Times New Roman" w:cs="Times New Roman"/>
-          <w:sz w:val="24"/>
-          <w:szCs w:val="24"/>
-        </w:rPr>
-      </w:pPr>
-    </w:p>
-    <w:p>
-      <w:pPr>
-        <w:spacing w:after="0"/>
-        <w:rPr>
-          <w:rFonts w:ascii="Times New Roman" w:hAnsi="Times New Roman" w:cs="Times New Roman"/>
-          <w:sz w:val="24"/>
-          <w:szCs w:val="24"/>
-        </w:rPr>
-      </w:pPr>
-    </w:p>
-    <w:p>
-      <w:pPr>
-        <w:spacing w:after="0"/>
-        <w:rPr>
-          <w:rFonts w:ascii="Times New Roman" w:hAnsi="Times New Roman" w:cs="Times New Roman"/>
-          <w:sz w:val="24"/>
-          <w:szCs w:val="24"/>
-        </w:rPr>
-      </w:pPr>
-    </w:p>
-    <w:p>
-      <w:pPr>
-        <w:spacing w:after="0"/>
-        <w:rPr>
-          <w:rFonts w:ascii="Times New Roman" w:hAnsi="Times New Roman" w:cs="Times New Roman"/>
-          <w:sz w:val="24"/>
-          <w:szCs w:val="24"/>
-        </w:rPr>
-      </w:pPr>
-    </w:p>
-    <w:p>
-      <w:pPr>
-        <w:spacing w:after="0"/>
-        <w:rPr>
-          <w:rFonts w:ascii="Times New Roman" w:hAnsi="Times New Roman" w:cs="Times New Roman"/>
-          <w:sz w:val="24"/>
-          <w:szCs w:val="24"/>
-        </w:rPr>
-      </w:pPr>
-    </w:p>
-    <w:p>
-      <w:pPr>
-        <w:spacing w:after="0"/>
-        <w:rPr>
-          <w:rFonts w:ascii="Times New Roman" w:hAnsi="Times New Roman" w:cs="Times New Roman"/>
-          <w:sz w:val="24"/>
-          <w:szCs w:val="24"/>
-        </w:rPr>
-      </w:pPr>
-    </w:p>
-    <w:p>
-      <w:pPr>
-        <w:spacing w:after="0"/>
-        <w:rPr>
-          <w:rFonts w:ascii="Times New Roman" w:hAnsi="Times New Roman" w:cs="Times New Roman"/>
-          <w:sz w:val="24"/>
-          <w:szCs w:val="24"/>
-        </w:rPr>
-      </w:pPr>
-    </w:p>
-    <w:p>
-      <w:pPr>
-        <w:spacing w:after="0"/>
-        <w:rPr>
-          <w:rFonts w:ascii="Times New Roman" w:hAnsi="Times New Roman" w:cs="Times New Roman"/>
-          <w:sz w:val="24"/>
-          <w:szCs w:val="24"/>
         </w:rPr>
       </w:pPr>
     </w:p>
@@ -10205,7 +9861,6 @@
   <w:style w:type="character" w:default="1" w:styleId="DefaultParagraphFont">
     <w:name w:val="Default Paragraph Font"/>
     <w:uiPriority w:val="1"/>
-    <w:semiHidden/>
     <w:unhideWhenUsed/>
   </w:style>
   <w:style w:type="table" w:default="1" w:styleId="TableNormal">

</xml_diff>

<commit_message>
Update 2nd May 2024
</commit_message>
<xml_diff>
--- a/interview/Interview Questions.docx
+++ b/interview/Interview Questions.docx
@@ -4950,69 +4950,168 @@
           <w:szCs w:val="24"/>
         </w:rPr>
       </w:pPr>
-    </w:p>
-    <w:p>
-      <w:pPr>
-        <w:spacing w:after="0"/>
-        <w:rPr>
-          <w:rFonts w:ascii="Times New Roman" w:hAnsi="Times New Roman" w:cs="Times New Roman"/>
-          <w:sz w:val="24"/>
-          <w:szCs w:val="24"/>
-        </w:rPr>
-      </w:pPr>
-    </w:p>
-    <w:p>
-      <w:pPr>
-        <w:spacing w:after="0"/>
-        <w:rPr>
-          <w:rFonts w:ascii="Times New Roman" w:hAnsi="Times New Roman" w:cs="Times New Roman"/>
-          <w:sz w:val="24"/>
-          <w:szCs w:val="24"/>
-        </w:rPr>
-      </w:pPr>
-    </w:p>
-    <w:p>
-      <w:pPr>
-        <w:spacing w:after="0"/>
-        <w:rPr>
-          <w:rFonts w:ascii="Times New Roman" w:hAnsi="Times New Roman" w:cs="Times New Roman"/>
-          <w:sz w:val="24"/>
-          <w:szCs w:val="24"/>
-        </w:rPr>
-      </w:pPr>
-    </w:p>
-    <w:p>
-      <w:pPr>
-        <w:spacing w:after="0"/>
-        <w:rPr>
-          <w:rFonts w:ascii="Times New Roman" w:hAnsi="Times New Roman" w:cs="Times New Roman"/>
-          <w:sz w:val="24"/>
-          <w:szCs w:val="24"/>
-        </w:rPr>
-      </w:pPr>
-    </w:p>
-    <w:p>
-      <w:pPr>
-        <w:spacing w:after="0"/>
-        <w:rPr>
-          <w:rFonts w:ascii="Times New Roman" w:hAnsi="Times New Roman" w:cs="Times New Roman"/>
-          <w:sz w:val="24"/>
-          <w:szCs w:val="24"/>
-        </w:rPr>
-      </w:pPr>
-    </w:p>
-    <w:p>
-      <w:pPr>
-        <w:spacing w:after="0"/>
-        <w:rPr>
-          <w:rFonts w:ascii="Times New Roman" w:hAnsi="Times New Roman" w:cs="Times New Roman"/>
-          <w:sz w:val="24"/>
-          <w:szCs w:val="24"/>
-        </w:rPr>
-      </w:pPr>
-    </w:p>
-    <w:p>
-      <w:pPr>
+      <w:r>
+        <w:rPr>
+          <w:rFonts w:ascii="Times New Roman" w:hAnsi="Times New Roman" w:cs="Times New Roman"/>
+          <w:sz w:val="24"/>
+          <w:szCs w:val="24"/>
+        </w:rPr>
+        <w:t>What is change data feed feature in databricks?</w:t>
+      </w:r>
+      <w:r>
+        <w:rPr>
+          <w:rFonts w:ascii="Times New Roman" w:hAnsi="Times New Roman" w:cs="Times New Roman"/>
+          <w:sz w:val="24"/>
+          <w:szCs w:val="24"/>
+        </w:rPr>
+        <w:t xml:space="preserve"> Why we need it?</w:t>
+      </w:r>
+    </w:p>
+    <w:p>
+      <w:pPr>
+        <w:pStyle w:val="ListParagraph"/>
+        <w:numPr>
+          <w:ilvl w:val="0"/>
+          <w:numId w:val="14"/>
+        </w:numPr>
+        <w:spacing w:after="0"/>
+        <w:rPr>
+          <w:rFonts w:ascii="Times New Roman" w:hAnsi="Times New Roman" w:cs="Times New Roman"/>
+          <w:sz w:val="24"/>
+          <w:szCs w:val="24"/>
+        </w:rPr>
+      </w:pPr>
+      <w:r>
+        <w:rPr>
+          <w:rFonts w:ascii="Times New Roman" w:hAnsi="Times New Roman" w:cs="Times New Roman"/>
+          <w:sz w:val="24"/>
+          <w:szCs w:val="24"/>
+        </w:rPr>
+        <w:t>What are the different ways to enable change data feed feature?</w:t>
+      </w:r>
+    </w:p>
+    <w:p>
+      <w:pPr>
+        <w:pStyle w:val="ListParagraph"/>
+        <w:numPr>
+          <w:ilvl w:val="0"/>
+          <w:numId w:val="14"/>
+        </w:numPr>
+        <w:spacing w:after="0"/>
+        <w:rPr>
+          <w:rFonts w:ascii="Times New Roman" w:hAnsi="Times New Roman" w:cs="Times New Roman"/>
+          <w:sz w:val="24"/>
+          <w:szCs w:val="24"/>
+        </w:rPr>
+      </w:pPr>
+      <w:r>
+        <w:rPr>
+          <w:rFonts w:ascii="Times New Roman" w:hAnsi="Times New Roman" w:cs="Times New Roman"/>
+          <w:sz w:val="24"/>
+          <w:szCs w:val="24"/>
+        </w:rPr>
+        <w:t>How the change data feed feature works in databricks?</w:t>
+      </w:r>
+    </w:p>
+    <w:p>
+      <w:pPr>
+        <w:pStyle w:val="ListParagraph"/>
+        <w:numPr>
+          <w:ilvl w:val="1"/>
+          <w:numId w:val="14"/>
+        </w:numPr>
+        <w:spacing w:after="0"/>
+        <w:rPr>
+          <w:rFonts w:ascii="Times New Roman" w:hAnsi="Times New Roman" w:cs="Times New Roman"/>
+          <w:sz w:val="24"/>
+          <w:szCs w:val="24"/>
+        </w:rPr>
+      </w:pPr>
+      <w:r>
+        <w:rPr>
+          <w:rFonts w:ascii="Times New Roman" w:hAnsi="Times New Roman" w:cs="Times New Roman"/>
+          <w:sz w:val="24"/>
+          <w:szCs w:val="24"/>
+        </w:rPr>
+        <w:t>https://docs.databricks.com/en/delta/delta-change-data-feed.html</w:t>
+      </w:r>
+    </w:p>
+    <w:p>
+      <w:pPr>
+        <w:pStyle w:val="ListParagraph"/>
+        <w:numPr>
+          <w:ilvl w:val="0"/>
+          <w:numId w:val="14"/>
+        </w:numPr>
+        <w:spacing w:after="0"/>
+        <w:rPr>
+          <w:rFonts w:ascii="Times New Roman" w:hAnsi="Times New Roman" w:cs="Times New Roman"/>
+          <w:sz w:val="24"/>
+          <w:szCs w:val="24"/>
+        </w:rPr>
+      </w:pPr>
+      <w:r>
+        <w:rPr>
+          <w:rFonts w:ascii="Times New Roman" w:hAnsi="Times New Roman" w:cs="Times New Roman"/>
+          <w:sz w:val="24"/>
+          <w:szCs w:val="24"/>
+        </w:rPr>
+        <w:t>What is data governance? How unity catalog comes into play here?</w:t>
+      </w:r>
+    </w:p>
+    <w:p>
+      <w:pPr>
+        <w:pStyle w:val="ListParagraph"/>
+        <w:numPr>
+          <w:ilvl w:val="0"/>
+          <w:numId w:val="14"/>
+        </w:numPr>
+        <w:spacing w:after="0"/>
+        <w:rPr>
+          <w:rFonts w:ascii="Times New Roman" w:hAnsi="Times New Roman" w:cs="Times New Roman"/>
+          <w:sz w:val="24"/>
+          <w:szCs w:val="24"/>
+        </w:rPr>
+      </w:pPr>
+      <w:r>
+        <w:rPr>
+          <w:rFonts w:ascii="Times New Roman" w:hAnsi="Times New Roman" w:cs="Times New Roman"/>
+          <w:sz w:val="24"/>
+          <w:szCs w:val="24"/>
+        </w:rPr>
+        <w:t>What are some key features of unity catalog?</w:t>
+      </w:r>
+    </w:p>
+    <w:p>
+      <w:pPr>
+        <w:pStyle w:val="ListParagraph"/>
+        <w:numPr>
+          <w:ilvl w:val="0"/>
+          <w:numId w:val="14"/>
+        </w:numPr>
+        <w:spacing w:after="0"/>
+        <w:rPr>
+          <w:rFonts w:ascii="Times New Roman" w:hAnsi="Times New Roman" w:cs="Times New Roman"/>
+          <w:sz w:val="24"/>
+          <w:szCs w:val="24"/>
+        </w:rPr>
+      </w:pPr>
+      <w:r>
+        <w:rPr>
+          <w:rFonts w:ascii="Times New Roman" w:hAnsi="Times New Roman" w:cs="Times New Roman"/>
+          <w:sz w:val="24"/>
+          <w:szCs w:val="24"/>
+        </w:rPr>
+        <w:t>What are the limitations of implementing data governance without unity catalog?</w:t>
+      </w:r>
+    </w:p>
+    <w:p>
+      <w:pPr>
+        <w:pStyle w:val="ListParagraph"/>
+        <w:numPr>
+          <w:ilvl w:val="0"/>
+          <w:numId w:val="14"/>
+        </w:numPr>
         <w:spacing w:after="0"/>
         <w:rPr>
           <w:rFonts w:ascii="Times New Roman" w:hAnsi="Times New Roman" w:cs="Times New Roman"/>
@@ -10190,6 +10289,553 @@
           <w:szCs w:val="24"/>
         </w:rPr>
       </w:pPr>
+      <w:r>
+        <w:rPr>
+          <w:rFonts w:ascii="Times New Roman" w:hAnsi="Times New Roman" w:cs="Times New Roman"/>
+          <w:sz w:val="24"/>
+          <w:szCs w:val="24"/>
+        </w:rPr>
+        <w:t>Why we use vacuum command?</w:t>
+      </w:r>
+    </w:p>
+    <w:p>
+      <w:pPr>
+        <w:pStyle w:val="ListParagraph"/>
+        <w:numPr>
+          <w:ilvl w:val="1"/>
+          <w:numId w:val="6"/>
+        </w:numPr>
+        <w:spacing w:after="0"/>
+        <w:rPr>
+          <w:rFonts w:ascii="Times New Roman" w:hAnsi="Times New Roman" w:cs="Times New Roman"/>
+          <w:sz w:val="24"/>
+          <w:szCs w:val="24"/>
+        </w:rPr>
+      </w:pPr>
+      <w:r>
+        <w:rPr>
+          <w:rFonts w:ascii="Times New Roman" w:hAnsi="Times New Roman" w:cs="Times New Roman"/>
+          <w:sz w:val="24"/>
+          <w:szCs w:val="24"/>
+        </w:rPr>
+        <w:t>vacuum tablename retain x hours</w:t>
+      </w:r>
+    </w:p>
+    <w:p>
+      <w:pPr>
+        <w:pStyle w:val="ListParagraph"/>
+        <w:numPr>
+          <w:ilvl w:val="0"/>
+          <w:numId w:val="6"/>
+        </w:numPr>
+        <w:spacing w:after="0"/>
+        <w:rPr>
+          <w:rFonts w:ascii="Times New Roman" w:hAnsi="Times New Roman" w:cs="Times New Roman"/>
+          <w:sz w:val="24"/>
+          <w:szCs w:val="24"/>
+        </w:rPr>
+      </w:pPr>
+      <w:r>
+        <w:rPr>
+          <w:rFonts w:ascii="Times New Roman" w:hAnsi="Times New Roman" w:cs="Times New Roman"/>
+          <w:sz w:val="24"/>
+          <w:szCs w:val="24"/>
+        </w:rPr>
+        <w:t>What is auto optimize in databricks?</w:t>
+      </w:r>
+    </w:p>
+    <w:p>
+      <w:pPr>
+        <w:pStyle w:val="ListParagraph"/>
+        <w:numPr>
+          <w:ilvl w:val="1"/>
+          <w:numId w:val="6"/>
+        </w:numPr>
+        <w:spacing w:after="0"/>
+        <w:rPr>
+          <w:rFonts w:ascii="Times New Roman" w:hAnsi="Times New Roman" w:cs="Times New Roman"/>
+          <w:sz w:val="24"/>
+          <w:szCs w:val="24"/>
+        </w:rPr>
+      </w:pPr>
+      <w:r>
+        <w:rPr>
+          <w:rFonts w:ascii="Times New Roman" w:hAnsi="Times New Roman" w:cs="Times New Roman"/>
+          <w:sz w:val="24"/>
+          <w:szCs w:val="24"/>
+        </w:rPr>
+        <w:t xml:space="preserve">The term auto optimize is sometimes used to describe functionality controlled by the settings </w:t>
+      </w:r>
+      <w:proofErr w:type="spellStart"/>
+      <w:proofErr w:type="gramStart"/>
+      <w:r>
+        <w:rPr>
+          <w:rFonts w:ascii="Times New Roman" w:hAnsi="Times New Roman" w:cs="Times New Roman"/>
+          <w:sz w:val="24"/>
+          <w:szCs w:val="24"/>
+        </w:rPr>
+        <w:t>delta.autoOptimize.autoCompact</w:t>
+      </w:r>
+      <w:proofErr w:type="spellEnd"/>
+      <w:proofErr w:type="gramEnd"/>
+      <w:r>
+        <w:rPr>
+          <w:rFonts w:ascii="Times New Roman" w:hAnsi="Times New Roman" w:cs="Times New Roman"/>
+          <w:sz w:val="24"/>
+          <w:szCs w:val="24"/>
+        </w:rPr>
+        <w:t xml:space="preserve"> and </w:t>
+      </w:r>
+      <w:proofErr w:type="spellStart"/>
+      <w:r>
+        <w:rPr>
+          <w:rFonts w:ascii="Times New Roman" w:hAnsi="Times New Roman" w:cs="Times New Roman"/>
+          <w:sz w:val="24"/>
+          <w:szCs w:val="24"/>
+        </w:rPr>
+        <w:t>delta.autoOptimize.optimizeWrite</w:t>
+      </w:r>
+      <w:proofErr w:type="spellEnd"/>
+      <w:r>
+        <w:rPr>
+          <w:rFonts w:ascii="Times New Roman" w:hAnsi="Times New Roman" w:cs="Times New Roman"/>
+          <w:sz w:val="24"/>
+          <w:szCs w:val="24"/>
+        </w:rPr>
+        <w:t>.</w:t>
+      </w:r>
+      <w:r>
+        <w:rPr>
+          <w:rFonts w:ascii="Times New Roman" w:hAnsi="Times New Roman" w:cs="Times New Roman"/>
+          <w:sz w:val="24"/>
+          <w:szCs w:val="24"/>
+        </w:rPr>
+        <w:t xml:space="preserve"> </w:t>
+      </w:r>
+    </w:p>
+    <w:p>
+      <w:pPr>
+        <w:pStyle w:val="ListParagraph"/>
+        <w:numPr>
+          <w:ilvl w:val="1"/>
+          <w:numId w:val="6"/>
+        </w:numPr>
+        <w:spacing w:after="0"/>
+        <w:rPr>
+          <w:rFonts w:ascii="Times New Roman" w:hAnsi="Times New Roman" w:cs="Times New Roman"/>
+          <w:sz w:val="24"/>
+          <w:szCs w:val="24"/>
+        </w:rPr>
+      </w:pPr>
+      <w:r>
+        <w:rPr>
+          <w:rFonts w:ascii="Times New Roman" w:hAnsi="Times New Roman" w:cs="Times New Roman"/>
+          <w:sz w:val="24"/>
+          <w:szCs w:val="24"/>
+        </w:rPr>
+        <w:t>https://docs.databricks.com/en/delta/tune-file-size.html#auto-compact</w:t>
+      </w:r>
+    </w:p>
+    <w:p>
+      <w:pPr>
+        <w:pStyle w:val="ListParagraph"/>
+        <w:numPr>
+          <w:ilvl w:val="0"/>
+          <w:numId w:val="6"/>
+        </w:numPr>
+        <w:spacing w:after="0"/>
+        <w:rPr>
+          <w:rFonts w:ascii="Times New Roman" w:hAnsi="Times New Roman" w:cs="Times New Roman"/>
+          <w:sz w:val="24"/>
+          <w:szCs w:val="24"/>
+        </w:rPr>
+      </w:pPr>
+      <w:r>
+        <w:rPr>
+          <w:rFonts w:ascii="Times New Roman" w:hAnsi="Times New Roman" w:cs="Times New Roman"/>
+          <w:sz w:val="24"/>
+          <w:szCs w:val="24"/>
+        </w:rPr>
+        <w:t>What is photon engine and why we use it?</w:t>
+      </w:r>
+    </w:p>
+    <w:p>
+      <w:pPr>
+        <w:pStyle w:val="ListParagraph"/>
+        <w:numPr>
+          <w:ilvl w:val="0"/>
+          <w:numId w:val="6"/>
+        </w:numPr>
+        <w:spacing w:after="0"/>
+        <w:rPr>
+          <w:rFonts w:ascii="Times New Roman" w:hAnsi="Times New Roman" w:cs="Times New Roman"/>
+          <w:sz w:val="24"/>
+          <w:szCs w:val="24"/>
+        </w:rPr>
+      </w:pPr>
+      <w:r>
+        <w:rPr>
+          <w:rFonts w:ascii="Times New Roman" w:hAnsi="Times New Roman" w:cs="Times New Roman"/>
+          <w:sz w:val="24"/>
+          <w:szCs w:val="24"/>
+        </w:rPr>
+        <w:t>--------------------------------------------------------------------------------------------------------</w:t>
+      </w:r>
+    </w:p>
+    <w:p>
+      <w:pPr>
+        <w:pStyle w:val="ListParagraph"/>
+        <w:numPr>
+          <w:ilvl w:val="0"/>
+          <w:numId w:val="6"/>
+        </w:numPr>
+        <w:spacing w:after="0"/>
+        <w:rPr>
+          <w:rFonts w:ascii="Times New Roman" w:hAnsi="Times New Roman" w:cs="Times New Roman"/>
+          <w:sz w:val="24"/>
+          <w:szCs w:val="24"/>
+        </w:rPr>
+      </w:pPr>
+    </w:p>
+    <w:p>
+      <w:pPr>
+        <w:spacing w:after="0"/>
+        <w:rPr>
+          <w:rFonts w:ascii="Times New Roman" w:hAnsi="Times New Roman" w:cs="Times New Roman"/>
+          <w:sz w:val="24"/>
+          <w:szCs w:val="24"/>
+        </w:rPr>
+      </w:pPr>
+    </w:p>
+    <w:p>
+      <w:pPr>
+        <w:spacing w:after="0"/>
+        <w:rPr>
+          <w:rFonts w:ascii="Times New Roman" w:hAnsi="Times New Roman" w:cs="Times New Roman"/>
+          <w:sz w:val="24"/>
+          <w:szCs w:val="24"/>
+        </w:rPr>
+      </w:pPr>
+    </w:p>
+    <w:p>
+      <w:pPr>
+        <w:spacing w:after="0"/>
+        <w:rPr>
+          <w:rFonts w:ascii="Times New Roman" w:hAnsi="Times New Roman" w:cs="Times New Roman"/>
+          <w:sz w:val="24"/>
+          <w:szCs w:val="24"/>
+        </w:rPr>
+      </w:pPr>
+    </w:p>
+    <w:p>
+      <w:pPr>
+        <w:spacing w:after="0"/>
+        <w:rPr>
+          <w:rFonts w:ascii="Times New Roman" w:hAnsi="Times New Roman" w:cs="Times New Roman"/>
+          <w:sz w:val="24"/>
+          <w:szCs w:val="24"/>
+        </w:rPr>
+      </w:pPr>
+    </w:p>
+    <w:p>
+      <w:pPr>
+        <w:spacing w:after="0"/>
+        <w:rPr>
+          <w:rFonts w:ascii="Times New Roman" w:hAnsi="Times New Roman" w:cs="Times New Roman"/>
+          <w:sz w:val="24"/>
+          <w:szCs w:val="24"/>
+        </w:rPr>
+      </w:pPr>
+    </w:p>
+    <w:p>
+      <w:pPr>
+        <w:spacing w:after="0"/>
+        <w:rPr>
+          <w:rFonts w:ascii="Times New Roman" w:hAnsi="Times New Roman" w:cs="Times New Roman"/>
+          <w:sz w:val="24"/>
+          <w:szCs w:val="24"/>
+        </w:rPr>
+      </w:pPr>
+    </w:p>
+    <w:p>
+      <w:pPr>
+        <w:spacing w:after="0"/>
+        <w:rPr>
+          <w:rFonts w:ascii="Times New Roman" w:hAnsi="Times New Roman" w:cs="Times New Roman"/>
+          <w:sz w:val="24"/>
+          <w:szCs w:val="24"/>
+        </w:rPr>
+      </w:pPr>
+    </w:p>
+    <w:p>
+      <w:pPr>
+        <w:spacing w:after="0"/>
+        <w:rPr>
+          <w:rFonts w:ascii="Times New Roman" w:hAnsi="Times New Roman" w:cs="Times New Roman"/>
+          <w:sz w:val="24"/>
+          <w:szCs w:val="24"/>
+        </w:rPr>
+      </w:pPr>
+    </w:p>
+    <w:p>
+      <w:pPr>
+        <w:spacing w:after="0"/>
+        <w:rPr>
+          <w:rFonts w:ascii="Times New Roman" w:hAnsi="Times New Roman" w:cs="Times New Roman"/>
+          <w:sz w:val="24"/>
+          <w:szCs w:val="24"/>
+        </w:rPr>
+      </w:pPr>
+    </w:p>
+    <w:p>
+      <w:pPr>
+        <w:spacing w:after="0"/>
+        <w:rPr>
+          <w:rFonts w:ascii="Times New Roman" w:hAnsi="Times New Roman" w:cs="Times New Roman"/>
+          <w:sz w:val="24"/>
+          <w:szCs w:val="24"/>
+        </w:rPr>
+      </w:pPr>
+    </w:p>
+    <w:p>
+      <w:pPr>
+        <w:spacing w:after="0"/>
+        <w:rPr>
+          <w:rFonts w:ascii="Times New Roman" w:hAnsi="Times New Roman" w:cs="Times New Roman"/>
+          <w:sz w:val="24"/>
+          <w:szCs w:val="24"/>
+        </w:rPr>
+      </w:pPr>
+    </w:p>
+    <w:p>
+      <w:pPr>
+        <w:spacing w:after="0"/>
+        <w:rPr>
+          <w:rFonts w:ascii="Times New Roman" w:hAnsi="Times New Roman" w:cs="Times New Roman"/>
+          <w:sz w:val="24"/>
+          <w:szCs w:val="24"/>
+        </w:rPr>
+      </w:pPr>
+    </w:p>
+    <w:p>
+      <w:pPr>
+        <w:spacing w:after="0"/>
+        <w:rPr>
+          <w:rFonts w:ascii="Times New Roman" w:hAnsi="Times New Roman" w:cs="Times New Roman"/>
+          <w:sz w:val="24"/>
+          <w:szCs w:val="24"/>
+        </w:rPr>
+      </w:pPr>
+    </w:p>
+    <w:p>
+      <w:pPr>
+        <w:spacing w:after="0"/>
+        <w:rPr>
+          <w:rFonts w:ascii="Times New Roman" w:hAnsi="Times New Roman" w:cs="Times New Roman"/>
+          <w:sz w:val="24"/>
+          <w:szCs w:val="24"/>
+        </w:rPr>
+      </w:pPr>
+    </w:p>
+    <w:p>
+      <w:pPr>
+        <w:spacing w:after="0"/>
+        <w:rPr>
+          <w:rFonts w:ascii="Times New Roman" w:hAnsi="Times New Roman" w:cs="Times New Roman"/>
+          <w:sz w:val="24"/>
+          <w:szCs w:val="24"/>
+        </w:rPr>
+      </w:pPr>
+    </w:p>
+    <w:p>
+      <w:pPr>
+        <w:spacing w:after="0"/>
+        <w:rPr>
+          <w:rFonts w:ascii="Times New Roman" w:hAnsi="Times New Roman" w:cs="Times New Roman"/>
+          <w:sz w:val="24"/>
+          <w:szCs w:val="24"/>
+        </w:rPr>
+      </w:pPr>
+    </w:p>
+    <w:p>
+      <w:pPr>
+        <w:spacing w:after="0"/>
+        <w:rPr>
+          <w:rFonts w:ascii="Times New Roman" w:hAnsi="Times New Roman" w:cs="Times New Roman"/>
+          <w:sz w:val="24"/>
+          <w:szCs w:val="24"/>
+        </w:rPr>
+      </w:pPr>
+    </w:p>
+    <w:p>
+      <w:pPr>
+        <w:spacing w:after="0"/>
+        <w:rPr>
+          <w:rFonts w:ascii="Times New Roman" w:hAnsi="Times New Roman" w:cs="Times New Roman"/>
+          <w:sz w:val="24"/>
+          <w:szCs w:val="24"/>
+        </w:rPr>
+      </w:pPr>
+    </w:p>
+    <w:p>
+      <w:pPr>
+        <w:spacing w:after="0"/>
+        <w:rPr>
+          <w:rFonts w:ascii="Times New Roman" w:hAnsi="Times New Roman" w:cs="Times New Roman"/>
+          <w:sz w:val="24"/>
+          <w:szCs w:val="24"/>
+        </w:rPr>
+      </w:pPr>
+    </w:p>
+    <w:p>
+      <w:pPr>
+        <w:spacing w:after="0"/>
+        <w:rPr>
+          <w:rFonts w:ascii="Times New Roman" w:hAnsi="Times New Roman" w:cs="Times New Roman"/>
+          <w:sz w:val="24"/>
+          <w:szCs w:val="24"/>
+        </w:rPr>
+      </w:pPr>
+    </w:p>
+    <w:p>
+      <w:pPr>
+        <w:spacing w:after="0"/>
+        <w:rPr>
+          <w:rFonts w:ascii="Times New Roman" w:hAnsi="Times New Roman" w:cs="Times New Roman"/>
+          <w:sz w:val="24"/>
+          <w:szCs w:val="24"/>
+        </w:rPr>
+      </w:pPr>
+    </w:p>
+    <w:p>
+      <w:pPr>
+        <w:spacing w:after="0"/>
+        <w:rPr>
+          <w:rFonts w:ascii="Times New Roman" w:hAnsi="Times New Roman" w:cs="Times New Roman"/>
+          <w:sz w:val="24"/>
+          <w:szCs w:val="24"/>
+        </w:rPr>
+      </w:pPr>
+    </w:p>
+    <w:p>
+      <w:pPr>
+        <w:spacing w:after="0"/>
+        <w:rPr>
+          <w:rFonts w:ascii="Times New Roman" w:hAnsi="Times New Roman" w:cs="Times New Roman"/>
+          <w:sz w:val="24"/>
+          <w:szCs w:val="24"/>
+        </w:rPr>
+      </w:pPr>
+    </w:p>
+    <w:p>
+      <w:pPr>
+        <w:spacing w:after="0"/>
+        <w:rPr>
+          <w:rFonts w:ascii="Times New Roman" w:hAnsi="Times New Roman" w:cs="Times New Roman"/>
+          <w:sz w:val="24"/>
+          <w:szCs w:val="24"/>
+        </w:rPr>
+      </w:pPr>
+    </w:p>
+    <w:p>
+      <w:pPr>
+        <w:spacing w:after="0"/>
+        <w:rPr>
+          <w:rFonts w:ascii="Times New Roman" w:hAnsi="Times New Roman" w:cs="Times New Roman"/>
+          <w:sz w:val="24"/>
+          <w:szCs w:val="24"/>
+        </w:rPr>
+      </w:pPr>
+    </w:p>
+    <w:p>
+      <w:pPr>
+        <w:spacing w:after="0"/>
+        <w:rPr>
+          <w:rFonts w:ascii="Times New Roman" w:hAnsi="Times New Roman" w:cs="Times New Roman"/>
+          <w:sz w:val="24"/>
+          <w:szCs w:val="24"/>
+        </w:rPr>
+      </w:pPr>
+    </w:p>
+    <w:p>
+      <w:pPr>
+        <w:spacing w:after="0"/>
+        <w:rPr>
+          <w:rFonts w:ascii="Times New Roman" w:hAnsi="Times New Roman" w:cs="Times New Roman"/>
+          <w:sz w:val="24"/>
+          <w:szCs w:val="24"/>
+        </w:rPr>
+      </w:pPr>
+    </w:p>
+    <w:p>
+      <w:pPr>
+        <w:spacing w:after="0"/>
+        <w:rPr>
+          <w:rFonts w:ascii="Times New Roman" w:hAnsi="Times New Roman" w:cs="Times New Roman"/>
+          <w:sz w:val="24"/>
+          <w:szCs w:val="24"/>
+        </w:rPr>
+      </w:pPr>
+    </w:p>
+    <w:p>
+      <w:pPr>
+        <w:spacing w:after="0"/>
+        <w:rPr>
+          <w:rFonts w:ascii="Times New Roman" w:hAnsi="Times New Roman" w:cs="Times New Roman"/>
+          <w:sz w:val="24"/>
+          <w:szCs w:val="24"/>
+        </w:rPr>
+      </w:pPr>
+    </w:p>
+    <w:p>
+      <w:pPr>
+        <w:spacing w:after="0"/>
+        <w:rPr>
+          <w:rFonts w:ascii="Times New Roman" w:hAnsi="Times New Roman" w:cs="Times New Roman"/>
+          <w:sz w:val="24"/>
+          <w:szCs w:val="24"/>
+        </w:rPr>
+      </w:pPr>
+    </w:p>
+    <w:p>
+      <w:pPr>
+        <w:spacing w:after="0"/>
+        <w:rPr>
+          <w:rFonts w:ascii="Times New Roman" w:hAnsi="Times New Roman" w:cs="Times New Roman"/>
+          <w:sz w:val="24"/>
+          <w:szCs w:val="24"/>
+        </w:rPr>
+      </w:pPr>
+    </w:p>
+    <w:p>
+      <w:pPr>
+        <w:spacing w:after="0"/>
+        <w:rPr>
+          <w:rFonts w:ascii="Times New Roman" w:hAnsi="Times New Roman" w:cs="Times New Roman"/>
+          <w:sz w:val="24"/>
+          <w:szCs w:val="24"/>
+        </w:rPr>
+      </w:pPr>
+    </w:p>
+    <w:p>
+      <w:pPr>
+        <w:spacing w:after="0"/>
+        <w:rPr>
+          <w:rFonts w:ascii="Times New Roman" w:hAnsi="Times New Roman" w:cs="Times New Roman"/>
+          <w:sz w:val="24"/>
+          <w:szCs w:val="24"/>
+        </w:rPr>
+      </w:pPr>
+    </w:p>
+    <w:p>
+      <w:pPr>
+        <w:spacing w:after="0"/>
+        <w:rPr>
+          <w:rFonts w:ascii="Times New Roman" w:hAnsi="Times New Roman" w:cs="Times New Roman"/>
+          <w:sz w:val="24"/>
+          <w:szCs w:val="24"/>
+        </w:rPr>
+      </w:pPr>
     </w:p>
     <w:p>
       <w:pPr>
@@ -11526,26 +12172,53 @@
           <w:szCs w:val="24"/>
         </w:rPr>
       </w:pPr>
-    </w:p>
-    <w:p>
-      <w:pPr>
-        <w:spacing w:after="0"/>
-        <w:rPr>
-          <w:rFonts w:ascii="Times New Roman" w:hAnsi="Times New Roman" w:cs="Times New Roman"/>
-          <w:sz w:val="24"/>
-          <w:szCs w:val="24"/>
-        </w:rPr>
-      </w:pPr>
-    </w:p>
-    <w:p>
-      <w:pPr>
-        <w:spacing w:after="0"/>
-        <w:rPr>
-          <w:rFonts w:ascii="Times New Roman" w:hAnsi="Times New Roman" w:cs="Times New Roman"/>
-          <w:sz w:val="24"/>
-          <w:szCs w:val="24"/>
-        </w:rPr>
-      </w:pPr>
+      <w:r>
+        <w:rPr>
+          <w:rFonts w:ascii="Times New Roman" w:hAnsi="Times New Roman" w:cs="Times New Roman"/>
+          <w:sz w:val="24"/>
+          <w:szCs w:val="24"/>
+        </w:rPr>
+        <w:t>What is medallion architecture?</w:t>
+      </w:r>
+    </w:p>
+    <w:p>
+      <w:pPr>
+        <w:pStyle w:val="ListParagraph"/>
+        <w:numPr>
+          <w:ilvl w:val="0"/>
+          <w:numId w:val="7"/>
+        </w:numPr>
+        <w:spacing w:after="0"/>
+        <w:rPr>
+          <w:rFonts w:ascii="Times New Roman" w:hAnsi="Times New Roman" w:cs="Times New Roman"/>
+          <w:sz w:val="24"/>
+          <w:szCs w:val="24"/>
+        </w:rPr>
+      </w:pPr>
+      <w:r>
+        <w:rPr>
+          <w:rFonts w:ascii="Times New Roman" w:hAnsi="Times New Roman" w:cs="Times New Roman"/>
+          <w:sz w:val="24"/>
+          <w:szCs w:val="24"/>
+        </w:rPr>
+        <w:t xml:space="preserve">Can u implement a sample pipeline </w:t>
+      </w:r>
+      <w:r>
+        <w:rPr>
+          <w:rFonts w:ascii="Times New Roman" w:hAnsi="Times New Roman" w:cs="Times New Roman"/>
+          <w:sz w:val="24"/>
+          <w:szCs w:val="24"/>
+        </w:rPr>
+        <w:t>having</w:t>
+      </w:r>
+      <w:r>
+        <w:rPr>
+          <w:rFonts w:ascii="Times New Roman" w:hAnsi="Times New Roman" w:cs="Times New Roman"/>
+          <w:sz w:val="24"/>
+          <w:szCs w:val="24"/>
+        </w:rPr>
+        <w:t xml:space="preserve"> medallion architecture using change data feed feature?</w:t>
+      </w:r>
     </w:p>
     <w:p>
       <w:pPr>

</xml_diff>

<commit_message>
Updated 3rd May 2024 1
</commit_message>
<xml_diff>
--- a/interview/Interview Questions.docx
+++ b/interview/Interview Questions.docx
@@ -5112,6 +5112,761 @@
           <w:ilvl w:val="0"/>
           <w:numId w:val="14"/>
         </w:numPr>
+        <w:spacing w:after="0"/>
+        <w:rPr>
+          <w:rFonts w:ascii="Times New Roman" w:hAnsi="Times New Roman" w:cs="Times New Roman"/>
+          <w:sz w:val="24"/>
+          <w:szCs w:val="24"/>
+        </w:rPr>
+      </w:pPr>
+      <w:r>
+        <w:rPr>
+          <w:rFonts w:ascii="Times New Roman" w:hAnsi="Times New Roman" w:cs="Times New Roman"/>
+          <w:sz w:val="24"/>
+          <w:szCs w:val="24"/>
+        </w:rPr>
+        <w:t xml:space="preserve">How to create a </w:t>
+      </w:r>
+      <w:proofErr w:type="spellStart"/>
+      <w:r>
+        <w:rPr>
+          <w:rFonts w:ascii="Times New Roman" w:hAnsi="Times New Roman" w:cs="Times New Roman"/>
+          <w:sz w:val="24"/>
+          <w:szCs w:val="24"/>
+        </w:rPr>
+        <w:t>metastore</w:t>
+      </w:r>
+      <w:proofErr w:type="spellEnd"/>
+      <w:r>
+        <w:rPr>
+          <w:rFonts w:ascii="Times New Roman" w:hAnsi="Times New Roman" w:cs="Times New Roman"/>
+          <w:sz w:val="24"/>
+          <w:szCs w:val="24"/>
+        </w:rPr>
+        <w:t xml:space="preserve"> in unity catalog?</w:t>
+      </w:r>
+    </w:p>
+    <w:p>
+      <w:pPr>
+        <w:pStyle w:val="ListParagraph"/>
+        <w:numPr>
+          <w:ilvl w:val="0"/>
+          <w:numId w:val="14"/>
+        </w:numPr>
+        <w:spacing w:after="0"/>
+        <w:rPr>
+          <w:rFonts w:ascii="Times New Roman" w:hAnsi="Times New Roman" w:cs="Times New Roman"/>
+          <w:sz w:val="24"/>
+          <w:szCs w:val="24"/>
+        </w:rPr>
+      </w:pPr>
+      <w:r>
+        <w:rPr>
+          <w:rFonts w:ascii="Times New Roman" w:hAnsi="Times New Roman" w:cs="Times New Roman"/>
+          <w:sz w:val="24"/>
+          <w:szCs w:val="24"/>
+        </w:rPr>
+        <w:t>Explain unity catalog object hierarchy model.</w:t>
+      </w:r>
+    </w:p>
+    <w:p>
+      <w:pPr>
+        <w:pStyle w:val="ListParagraph"/>
+        <w:numPr>
+          <w:ilvl w:val="1"/>
+          <w:numId w:val="14"/>
+        </w:numPr>
+        <w:spacing w:after="0"/>
+        <w:rPr>
+          <w:rFonts w:ascii="Times New Roman" w:hAnsi="Times New Roman" w:cs="Times New Roman"/>
+          <w:sz w:val="24"/>
+          <w:szCs w:val="24"/>
+        </w:rPr>
+      </w:pPr>
+      <w:proofErr w:type="spellStart"/>
+      <w:r>
+        <w:rPr>
+          <w:rFonts w:ascii="Times New Roman" w:hAnsi="Times New Roman" w:cs="Times New Roman"/>
+          <w:sz w:val="24"/>
+          <w:szCs w:val="24"/>
+        </w:rPr>
+        <w:t>metastore</w:t>
+      </w:r>
+      <w:proofErr w:type="spellEnd"/>
+      <w:r>
+        <w:rPr>
+          <w:rFonts w:ascii="Times New Roman" w:hAnsi="Times New Roman" w:cs="Times New Roman"/>
+          <w:sz w:val="24"/>
+          <w:szCs w:val="24"/>
+        </w:rPr>
+        <w:t xml:space="preserve"> root -&gt; catalog -&gt; schema -&gt; table</w:t>
+      </w:r>
+    </w:p>
+    <w:p>
+      <w:pPr>
+        <w:pStyle w:val="ListParagraph"/>
+        <w:numPr>
+          <w:ilvl w:val="0"/>
+          <w:numId w:val="14"/>
+        </w:numPr>
+        <w:spacing w:after="0"/>
+        <w:rPr>
+          <w:rFonts w:ascii="Times New Roman" w:hAnsi="Times New Roman" w:cs="Times New Roman"/>
+          <w:sz w:val="24"/>
+          <w:szCs w:val="24"/>
+        </w:rPr>
+      </w:pPr>
+      <w:r>
+        <w:rPr>
+          <w:rFonts w:ascii="Times New Roman" w:hAnsi="Times New Roman" w:cs="Times New Roman"/>
+          <w:sz w:val="24"/>
+          <w:szCs w:val="24"/>
+        </w:rPr>
+        <w:t>What are the different ways of adding users in databricks?</w:t>
+      </w:r>
+    </w:p>
+    <w:p>
+      <w:pPr>
+        <w:pStyle w:val="ListParagraph"/>
+        <w:numPr>
+          <w:ilvl w:val="1"/>
+          <w:numId w:val="14"/>
+        </w:numPr>
+        <w:spacing w:after="0"/>
+        <w:rPr>
+          <w:rFonts w:ascii="Times New Roman" w:hAnsi="Times New Roman" w:cs="Times New Roman"/>
+          <w:sz w:val="24"/>
+          <w:szCs w:val="24"/>
+        </w:rPr>
+      </w:pPr>
+      <w:r>
+        <w:rPr>
+          <w:rFonts w:ascii="Times New Roman" w:hAnsi="Times New Roman" w:cs="Times New Roman"/>
+          <w:sz w:val="24"/>
+          <w:szCs w:val="24"/>
+        </w:rPr>
+        <w:t>manual</w:t>
+      </w:r>
+    </w:p>
+    <w:p>
+      <w:pPr>
+        <w:pStyle w:val="ListParagraph"/>
+        <w:numPr>
+          <w:ilvl w:val="1"/>
+          <w:numId w:val="14"/>
+        </w:numPr>
+        <w:spacing w:after="0"/>
+        <w:rPr>
+          <w:rFonts w:ascii="Times New Roman" w:hAnsi="Times New Roman" w:cs="Times New Roman"/>
+          <w:sz w:val="24"/>
+          <w:szCs w:val="24"/>
+        </w:rPr>
+      </w:pPr>
+      <w:r>
+        <w:rPr>
+          <w:rFonts w:ascii="Times New Roman" w:hAnsi="Times New Roman" w:cs="Times New Roman"/>
+          <w:sz w:val="24"/>
+          <w:szCs w:val="24"/>
+        </w:rPr>
+        <w:t xml:space="preserve">automatic using </w:t>
+      </w:r>
+      <w:proofErr w:type="spellStart"/>
+      <w:r>
+        <w:rPr>
+          <w:rFonts w:ascii="Times New Roman" w:hAnsi="Times New Roman" w:cs="Times New Roman"/>
+          <w:sz w:val="24"/>
+          <w:szCs w:val="24"/>
+        </w:rPr>
+        <w:t>scim</w:t>
+      </w:r>
+      <w:proofErr w:type="spellEnd"/>
+      <w:r>
+        <w:rPr>
+          <w:rFonts w:ascii="Times New Roman" w:hAnsi="Times New Roman" w:cs="Times New Roman"/>
+          <w:sz w:val="24"/>
+          <w:szCs w:val="24"/>
+        </w:rPr>
+        <w:t xml:space="preserve"> provisioning</w:t>
+      </w:r>
+    </w:p>
+    <w:p>
+      <w:pPr>
+        <w:pStyle w:val="ListParagraph"/>
+        <w:numPr>
+          <w:ilvl w:val="0"/>
+          <w:numId w:val="14"/>
+        </w:numPr>
+        <w:spacing w:after="0"/>
+        <w:rPr>
+          <w:rFonts w:ascii="Times New Roman" w:hAnsi="Times New Roman" w:cs="Times New Roman"/>
+          <w:sz w:val="24"/>
+          <w:szCs w:val="24"/>
+        </w:rPr>
+      </w:pPr>
+      <w:r>
+        <w:rPr>
+          <w:rFonts w:ascii="Times New Roman" w:hAnsi="Times New Roman" w:cs="Times New Roman"/>
+          <w:sz w:val="24"/>
+          <w:szCs w:val="24"/>
+        </w:rPr>
+        <w:t>What are the different roles in databricks?</w:t>
+      </w:r>
+    </w:p>
+    <w:p>
+      <w:pPr>
+        <w:pStyle w:val="ListParagraph"/>
+        <w:numPr>
+          <w:ilvl w:val="1"/>
+          <w:numId w:val="14"/>
+        </w:numPr>
+        <w:spacing w:after="0"/>
+        <w:rPr>
+          <w:rFonts w:ascii="Times New Roman" w:hAnsi="Times New Roman" w:cs="Times New Roman"/>
+          <w:sz w:val="24"/>
+          <w:szCs w:val="24"/>
+        </w:rPr>
+      </w:pPr>
+      <w:r>
+        <w:rPr>
+          <w:rFonts w:ascii="Times New Roman" w:hAnsi="Times New Roman" w:cs="Times New Roman"/>
+          <w:sz w:val="24"/>
+          <w:szCs w:val="24"/>
+        </w:rPr>
+        <w:t>account admin</w:t>
+      </w:r>
+    </w:p>
+    <w:p>
+      <w:pPr>
+        <w:pStyle w:val="ListParagraph"/>
+        <w:numPr>
+          <w:ilvl w:val="1"/>
+          <w:numId w:val="14"/>
+        </w:numPr>
+        <w:spacing w:after="0"/>
+        <w:rPr>
+          <w:rFonts w:ascii="Times New Roman" w:hAnsi="Times New Roman" w:cs="Times New Roman"/>
+          <w:sz w:val="24"/>
+          <w:szCs w:val="24"/>
+        </w:rPr>
+      </w:pPr>
+      <w:proofErr w:type="spellStart"/>
+      <w:r>
+        <w:rPr>
+          <w:rFonts w:ascii="Times New Roman" w:hAnsi="Times New Roman" w:cs="Times New Roman"/>
+          <w:sz w:val="24"/>
+          <w:szCs w:val="24"/>
+        </w:rPr>
+        <w:t>metastore</w:t>
+      </w:r>
+      <w:proofErr w:type="spellEnd"/>
+      <w:r>
+        <w:rPr>
+          <w:rFonts w:ascii="Times New Roman" w:hAnsi="Times New Roman" w:cs="Times New Roman"/>
+          <w:sz w:val="24"/>
+          <w:szCs w:val="24"/>
+        </w:rPr>
+        <w:t xml:space="preserve"> admin</w:t>
+      </w:r>
+    </w:p>
+    <w:p>
+      <w:pPr>
+        <w:pStyle w:val="ListParagraph"/>
+        <w:numPr>
+          <w:ilvl w:val="1"/>
+          <w:numId w:val="14"/>
+        </w:numPr>
+        <w:spacing w:after="0"/>
+        <w:rPr>
+          <w:rFonts w:ascii="Times New Roman" w:hAnsi="Times New Roman" w:cs="Times New Roman"/>
+          <w:sz w:val="24"/>
+          <w:szCs w:val="24"/>
+        </w:rPr>
+      </w:pPr>
+      <w:r>
+        <w:rPr>
+          <w:rFonts w:ascii="Times New Roman" w:hAnsi="Times New Roman" w:cs="Times New Roman"/>
+          <w:sz w:val="24"/>
+          <w:szCs w:val="24"/>
+        </w:rPr>
+        <w:t>workspace admin</w:t>
+      </w:r>
+    </w:p>
+    <w:p>
+      <w:pPr>
+        <w:pStyle w:val="ListParagraph"/>
+        <w:numPr>
+          <w:ilvl w:val="1"/>
+          <w:numId w:val="14"/>
+        </w:numPr>
+        <w:spacing w:after="0"/>
+        <w:rPr>
+          <w:rFonts w:ascii="Times New Roman" w:hAnsi="Times New Roman" w:cs="Times New Roman"/>
+          <w:sz w:val="24"/>
+          <w:szCs w:val="24"/>
+        </w:rPr>
+      </w:pPr>
+      <w:r>
+        <w:rPr>
+          <w:rFonts w:ascii="Times New Roman" w:hAnsi="Times New Roman" w:cs="Times New Roman"/>
+          <w:sz w:val="24"/>
+          <w:szCs w:val="24"/>
+        </w:rPr>
+        <w:t>workspace user</w:t>
+      </w:r>
+    </w:p>
+    <w:p>
+      <w:pPr>
+        <w:pStyle w:val="ListParagraph"/>
+        <w:numPr>
+          <w:ilvl w:val="0"/>
+          <w:numId w:val="14"/>
+        </w:numPr>
+        <w:spacing w:after="0"/>
+        <w:rPr>
+          <w:rFonts w:ascii="Times New Roman" w:hAnsi="Times New Roman" w:cs="Times New Roman"/>
+          <w:sz w:val="24"/>
+          <w:szCs w:val="24"/>
+        </w:rPr>
+      </w:pPr>
+      <w:r>
+        <w:rPr>
+          <w:rFonts w:ascii="Times New Roman" w:hAnsi="Times New Roman" w:cs="Times New Roman"/>
+          <w:sz w:val="24"/>
+          <w:szCs w:val="24"/>
+        </w:rPr>
+        <w:t>What all an account admin can do?</w:t>
+      </w:r>
+    </w:p>
+    <w:p>
+      <w:pPr>
+        <w:pStyle w:val="ListParagraph"/>
+        <w:numPr>
+          <w:ilvl w:val="0"/>
+          <w:numId w:val="14"/>
+        </w:numPr>
+        <w:spacing w:after="0"/>
+        <w:rPr>
+          <w:rFonts w:ascii="Times New Roman" w:hAnsi="Times New Roman" w:cs="Times New Roman"/>
+          <w:sz w:val="24"/>
+          <w:szCs w:val="24"/>
+        </w:rPr>
+      </w:pPr>
+      <w:r>
+        <w:rPr>
+          <w:rFonts w:ascii="Times New Roman" w:hAnsi="Times New Roman" w:cs="Times New Roman"/>
+          <w:sz w:val="24"/>
+          <w:szCs w:val="24"/>
+        </w:rPr>
+        <w:t xml:space="preserve">What all a </w:t>
+      </w:r>
+      <w:proofErr w:type="spellStart"/>
+      <w:r>
+        <w:rPr>
+          <w:rFonts w:ascii="Times New Roman" w:hAnsi="Times New Roman" w:cs="Times New Roman"/>
+          <w:sz w:val="24"/>
+          <w:szCs w:val="24"/>
+        </w:rPr>
+        <w:t>metastore</w:t>
+      </w:r>
+      <w:proofErr w:type="spellEnd"/>
+      <w:r>
+        <w:rPr>
+          <w:rFonts w:ascii="Times New Roman" w:hAnsi="Times New Roman" w:cs="Times New Roman"/>
+          <w:sz w:val="24"/>
+          <w:szCs w:val="24"/>
+        </w:rPr>
+        <w:t xml:space="preserve"> admin can do?</w:t>
+      </w:r>
+    </w:p>
+    <w:p>
+      <w:pPr>
+        <w:pStyle w:val="ListParagraph"/>
+        <w:numPr>
+          <w:ilvl w:val="0"/>
+          <w:numId w:val="14"/>
+        </w:numPr>
+        <w:spacing w:after="0"/>
+        <w:rPr>
+          <w:rFonts w:ascii="Times New Roman" w:hAnsi="Times New Roman" w:cs="Times New Roman"/>
+          <w:sz w:val="24"/>
+          <w:szCs w:val="24"/>
+        </w:rPr>
+      </w:pPr>
+      <w:r>
+        <w:rPr>
+          <w:rFonts w:ascii="Times New Roman" w:hAnsi="Times New Roman" w:cs="Times New Roman"/>
+          <w:sz w:val="24"/>
+          <w:szCs w:val="24"/>
+        </w:rPr>
+        <w:lastRenderedPageBreak/>
+        <w:t>What all a workspace admin can do?</w:t>
+      </w:r>
+    </w:p>
+    <w:p>
+      <w:pPr>
+        <w:pStyle w:val="ListParagraph"/>
+        <w:numPr>
+          <w:ilvl w:val="0"/>
+          <w:numId w:val="14"/>
+        </w:numPr>
+        <w:spacing w:after="0"/>
+        <w:rPr>
+          <w:rFonts w:ascii="Times New Roman" w:hAnsi="Times New Roman" w:cs="Times New Roman"/>
+          <w:sz w:val="24"/>
+          <w:szCs w:val="24"/>
+        </w:rPr>
+      </w:pPr>
+      <w:r>
+        <w:rPr>
+          <w:rFonts w:ascii="Times New Roman" w:hAnsi="Times New Roman" w:cs="Times New Roman"/>
+          <w:sz w:val="24"/>
+          <w:szCs w:val="24"/>
+        </w:rPr>
+        <w:t>What all a workspace user can do?</w:t>
+      </w:r>
+    </w:p>
+    <w:p>
+      <w:pPr>
+        <w:pStyle w:val="ListParagraph"/>
+        <w:numPr>
+          <w:ilvl w:val="0"/>
+          <w:numId w:val="14"/>
+        </w:numPr>
+        <w:spacing w:after="0"/>
+        <w:rPr>
+          <w:rFonts w:ascii="Times New Roman" w:hAnsi="Times New Roman" w:cs="Times New Roman"/>
+          <w:sz w:val="24"/>
+          <w:szCs w:val="24"/>
+        </w:rPr>
+      </w:pPr>
+      <w:r>
+        <w:rPr>
+          <w:rFonts w:ascii="Times New Roman" w:hAnsi="Times New Roman" w:cs="Times New Roman"/>
+          <w:sz w:val="24"/>
+          <w:szCs w:val="24"/>
+        </w:rPr>
+        <w:t>What are the different ways in which a workspace admin can provide permissions to developers for creating/using clusters?</w:t>
+      </w:r>
+    </w:p>
+    <w:p>
+      <w:pPr>
+        <w:pStyle w:val="ListParagraph"/>
+        <w:numPr>
+          <w:ilvl w:val="1"/>
+          <w:numId w:val="14"/>
+        </w:numPr>
+        <w:spacing w:after="0"/>
+        <w:rPr>
+          <w:rFonts w:ascii="Times New Roman" w:hAnsi="Times New Roman" w:cs="Times New Roman"/>
+          <w:sz w:val="24"/>
+          <w:szCs w:val="24"/>
+        </w:rPr>
+      </w:pPr>
+      <w:r>
+        <w:rPr>
+          <w:rFonts w:ascii="Times New Roman" w:hAnsi="Times New Roman" w:cs="Times New Roman"/>
+          <w:sz w:val="24"/>
+          <w:szCs w:val="24"/>
+        </w:rPr>
+        <w:t>unrestricted cluster creation</w:t>
+      </w:r>
+    </w:p>
+    <w:p>
+      <w:pPr>
+        <w:pStyle w:val="ListParagraph"/>
+        <w:numPr>
+          <w:ilvl w:val="1"/>
+          <w:numId w:val="14"/>
+        </w:numPr>
+        <w:spacing w:after="0"/>
+        <w:rPr>
+          <w:rFonts w:ascii="Times New Roman" w:hAnsi="Times New Roman" w:cs="Times New Roman"/>
+          <w:sz w:val="24"/>
+          <w:szCs w:val="24"/>
+        </w:rPr>
+      </w:pPr>
+      <w:r>
+        <w:rPr>
+          <w:rFonts w:ascii="Times New Roman" w:hAnsi="Times New Roman" w:cs="Times New Roman"/>
+          <w:sz w:val="24"/>
+          <w:szCs w:val="24"/>
+        </w:rPr>
+        <w:t>restricted cluster creation</w:t>
+      </w:r>
+    </w:p>
+    <w:p>
+      <w:pPr>
+        <w:pStyle w:val="ListParagraph"/>
+        <w:numPr>
+          <w:ilvl w:val="1"/>
+          <w:numId w:val="14"/>
+        </w:numPr>
+        <w:spacing w:after="0"/>
+        <w:rPr>
+          <w:rFonts w:ascii="Times New Roman" w:hAnsi="Times New Roman" w:cs="Times New Roman"/>
+          <w:sz w:val="24"/>
+          <w:szCs w:val="24"/>
+        </w:rPr>
+      </w:pPr>
+      <w:r>
+        <w:rPr>
+          <w:rFonts w:ascii="Times New Roman" w:hAnsi="Times New Roman" w:cs="Times New Roman"/>
+          <w:sz w:val="24"/>
+          <w:szCs w:val="24"/>
+        </w:rPr>
+        <w:t>use shared cluster (created by workspace admin)</w:t>
+      </w:r>
+    </w:p>
+    <w:p>
+      <w:pPr>
+        <w:pStyle w:val="ListParagraph"/>
+        <w:numPr>
+          <w:ilvl w:val="0"/>
+          <w:numId w:val="14"/>
+        </w:numPr>
+        <w:spacing w:after="0"/>
+        <w:rPr>
+          <w:rFonts w:ascii="Times New Roman" w:hAnsi="Times New Roman" w:cs="Times New Roman"/>
+          <w:sz w:val="24"/>
+          <w:szCs w:val="24"/>
+        </w:rPr>
+      </w:pPr>
+      <w:r>
+        <w:rPr>
+          <w:rFonts w:ascii="Times New Roman" w:hAnsi="Times New Roman" w:cs="Times New Roman"/>
+          <w:sz w:val="24"/>
+          <w:szCs w:val="24"/>
+        </w:rPr>
+        <w:t>-----------------------------------------------------------------------------------------------------</w:t>
+      </w:r>
+    </w:p>
+    <w:p>
+      <w:pPr>
+        <w:pStyle w:val="ListParagraph"/>
+        <w:numPr>
+          <w:ilvl w:val="0"/>
+          <w:numId w:val="14"/>
+        </w:numPr>
+        <w:spacing w:after="0"/>
+        <w:rPr>
+          <w:rFonts w:ascii="Times New Roman" w:hAnsi="Times New Roman" w:cs="Times New Roman"/>
+          <w:sz w:val="24"/>
+          <w:szCs w:val="24"/>
+        </w:rPr>
+      </w:pPr>
+    </w:p>
+    <w:p>
+      <w:pPr>
+        <w:spacing w:after="0"/>
+        <w:rPr>
+          <w:rFonts w:ascii="Times New Roman" w:hAnsi="Times New Roman" w:cs="Times New Roman"/>
+          <w:sz w:val="24"/>
+          <w:szCs w:val="24"/>
+        </w:rPr>
+      </w:pPr>
+    </w:p>
+    <w:p>
+      <w:pPr>
+        <w:spacing w:after="0"/>
+        <w:rPr>
+          <w:rFonts w:ascii="Times New Roman" w:hAnsi="Times New Roman" w:cs="Times New Roman"/>
+          <w:sz w:val="24"/>
+          <w:szCs w:val="24"/>
+        </w:rPr>
+      </w:pPr>
+    </w:p>
+    <w:p>
+      <w:pPr>
+        <w:spacing w:after="0"/>
+        <w:rPr>
+          <w:rFonts w:ascii="Times New Roman" w:hAnsi="Times New Roman" w:cs="Times New Roman"/>
+          <w:sz w:val="24"/>
+          <w:szCs w:val="24"/>
+        </w:rPr>
+      </w:pPr>
+    </w:p>
+    <w:p>
+      <w:pPr>
+        <w:spacing w:after="0"/>
+        <w:rPr>
+          <w:rFonts w:ascii="Times New Roman" w:hAnsi="Times New Roman" w:cs="Times New Roman"/>
+          <w:sz w:val="24"/>
+          <w:szCs w:val="24"/>
+        </w:rPr>
+      </w:pPr>
+    </w:p>
+    <w:p>
+      <w:pPr>
+        <w:spacing w:after="0"/>
+        <w:rPr>
+          <w:rFonts w:ascii="Times New Roman" w:hAnsi="Times New Roman" w:cs="Times New Roman"/>
+          <w:sz w:val="24"/>
+          <w:szCs w:val="24"/>
+        </w:rPr>
+      </w:pPr>
+    </w:p>
+    <w:p>
+      <w:pPr>
+        <w:spacing w:after="0"/>
+        <w:rPr>
+          <w:rFonts w:ascii="Times New Roman" w:hAnsi="Times New Roman" w:cs="Times New Roman"/>
+          <w:sz w:val="24"/>
+          <w:szCs w:val="24"/>
+        </w:rPr>
+      </w:pPr>
+    </w:p>
+    <w:p>
+      <w:pPr>
+        <w:spacing w:after="0"/>
+        <w:rPr>
+          <w:rFonts w:ascii="Times New Roman" w:hAnsi="Times New Roman" w:cs="Times New Roman"/>
+          <w:sz w:val="24"/>
+          <w:szCs w:val="24"/>
+        </w:rPr>
+      </w:pPr>
+    </w:p>
+    <w:p>
+      <w:pPr>
+        <w:spacing w:after="0"/>
+        <w:rPr>
+          <w:rFonts w:ascii="Times New Roman" w:hAnsi="Times New Roman" w:cs="Times New Roman"/>
+          <w:sz w:val="24"/>
+          <w:szCs w:val="24"/>
+        </w:rPr>
+      </w:pPr>
+    </w:p>
+    <w:p>
+      <w:pPr>
+        <w:spacing w:after="0"/>
+        <w:rPr>
+          <w:rFonts w:ascii="Times New Roman" w:hAnsi="Times New Roman" w:cs="Times New Roman"/>
+          <w:sz w:val="24"/>
+          <w:szCs w:val="24"/>
+        </w:rPr>
+      </w:pPr>
+    </w:p>
+    <w:p>
+      <w:pPr>
+        <w:spacing w:after="0"/>
+        <w:rPr>
+          <w:rFonts w:ascii="Times New Roman" w:hAnsi="Times New Roman" w:cs="Times New Roman"/>
+          <w:sz w:val="24"/>
+          <w:szCs w:val="24"/>
+        </w:rPr>
+      </w:pPr>
+    </w:p>
+    <w:p>
+      <w:pPr>
+        <w:spacing w:after="0"/>
+        <w:rPr>
+          <w:rFonts w:ascii="Times New Roman" w:hAnsi="Times New Roman" w:cs="Times New Roman"/>
+          <w:sz w:val="24"/>
+          <w:szCs w:val="24"/>
+        </w:rPr>
+      </w:pPr>
+    </w:p>
+    <w:p>
+      <w:pPr>
+        <w:spacing w:after="0"/>
+        <w:rPr>
+          <w:rFonts w:ascii="Times New Roman" w:hAnsi="Times New Roman" w:cs="Times New Roman"/>
+          <w:sz w:val="24"/>
+          <w:szCs w:val="24"/>
+        </w:rPr>
+      </w:pPr>
+    </w:p>
+    <w:p>
+      <w:pPr>
+        <w:spacing w:after="0"/>
+        <w:rPr>
+          <w:rFonts w:ascii="Times New Roman" w:hAnsi="Times New Roman" w:cs="Times New Roman"/>
+          <w:sz w:val="24"/>
+          <w:szCs w:val="24"/>
+        </w:rPr>
+      </w:pPr>
+    </w:p>
+    <w:p>
+      <w:pPr>
+        <w:spacing w:after="0"/>
+        <w:rPr>
+          <w:rFonts w:ascii="Times New Roman" w:hAnsi="Times New Roman" w:cs="Times New Roman"/>
+          <w:sz w:val="24"/>
+          <w:szCs w:val="24"/>
+        </w:rPr>
+      </w:pPr>
+    </w:p>
+    <w:p>
+      <w:pPr>
+        <w:spacing w:after="0"/>
+        <w:rPr>
+          <w:rFonts w:ascii="Times New Roman" w:hAnsi="Times New Roman" w:cs="Times New Roman"/>
+          <w:sz w:val="24"/>
+          <w:szCs w:val="24"/>
+        </w:rPr>
+      </w:pPr>
+    </w:p>
+    <w:p>
+      <w:pPr>
+        <w:spacing w:after="0"/>
+        <w:rPr>
+          <w:rFonts w:ascii="Times New Roman" w:hAnsi="Times New Roman" w:cs="Times New Roman"/>
+          <w:sz w:val="24"/>
+          <w:szCs w:val="24"/>
+        </w:rPr>
+      </w:pPr>
+    </w:p>
+    <w:p>
+      <w:pPr>
+        <w:spacing w:after="0"/>
+        <w:rPr>
+          <w:rFonts w:ascii="Times New Roman" w:hAnsi="Times New Roman" w:cs="Times New Roman"/>
+          <w:sz w:val="24"/>
+          <w:szCs w:val="24"/>
+        </w:rPr>
+      </w:pPr>
+    </w:p>
+    <w:p>
+      <w:pPr>
+        <w:spacing w:after="0"/>
+        <w:rPr>
+          <w:rFonts w:ascii="Times New Roman" w:hAnsi="Times New Roman" w:cs="Times New Roman"/>
+          <w:sz w:val="24"/>
+          <w:szCs w:val="24"/>
+        </w:rPr>
+      </w:pPr>
+    </w:p>
+    <w:p>
+      <w:pPr>
+        <w:spacing w:after="0"/>
+        <w:rPr>
+          <w:rFonts w:ascii="Times New Roman" w:hAnsi="Times New Roman" w:cs="Times New Roman"/>
+          <w:sz w:val="24"/>
+          <w:szCs w:val="24"/>
+        </w:rPr>
+      </w:pPr>
+    </w:p>
+    <w:p>
+      <w:pPr>
+        <w:spacing w:after="0"/>
+        <w:rPr>
+          <w:rFonts w:ascii="Times New Roman" w:hAnsi="Times New Roman" w:cs="Times New Roman"/>
+          <w:sz w:val="24"/>
+          <w:szCs w:val="24"/>
+        </w:rPr>
+      </w:pPr>
+    </w:p>
+    <w:p>
+      <w:pPr>
+        <w:spacing w:after="0"/>
+        <w:rPr>
+          <w:rFonts w:ascii="Times New Roman" w:hAnsi="Times New Roman" w:cs="Times New Roman"/>
+          <w:sz w:val="24"/>
+          <w:szCs w:val="24"/>
+        </w:rPr>
+      </w:pPr>
+    </w:p>
+    <w:p>
+      <w:pPr>
         <w:spacing w:after="0"/>
         <w:rPr>
           <w:rFonts w:ascii="Times New Roman" w:hAnsi="Times New Roman" w:cs="Times New Roman"/>

</xml_diff>

<commit_message>
Updated 6th May 2024
</commit_message>
<xml_diff>
--- a/interview/Interview Questions.docx
+++ b/interview/Interview Questions.docx
@@ -883,25 +883,7 @@
           <w:sz w:val="24"/>
           <w:szCs w:val="24"/>
         </w:rPr>
-        <w:t xml:space="preserve">bounding </w:t>
-      </w:r>
-      <w:proofErr w:type="spellStart"/>
-      <w:r>
-        <w:rPr>
-          <w:rFonts w:ascii="Times New Roman" w:hAnsi="Times New Roman" w:cs="Times New Roman"/>
-          <w:sz w:val="24"/>
-          <w:szCs w:val="24"/>
-        </w:rPr>
-        <w:t>vals</w:t>
-      </w:r>
-      <w:proofErr w:type="spellEnd"/>
-      <w:r>
-        <w:rPr>
-          <w:rFonts w:ascii="Times New Roman" w:hAnsi="Times New Roman" w:cs="Times New Roman"/>
-          <w:sz w:val="24"/>
-          <w:szCs w:val="24"/>
-        </w:rPr>
-        <w:t xml:space="preserve"> query</w:t>
+        <w:t>bounding vals query</w:t>
       </w:r>
     </w:p>
     <w:p>
@@ -1472,25 +1454,7 @@
           <w:sz w:val="24"/>
           <w:szCs w:val="24"/>
         </w:rPr>
-        <w:t xml:space="preserve">Difference between hive and </w:t>
-      </w:r>
-      <w:proofErr w:type="spellStart"/>
-      <w:r>
-        <w:rPr>
-          <w:rFonts w:ascii="Times New Roman" w:hAnsi="Times New Roman" w:cs="Times New Roman"/>
-          <w:sz w:val="24"/>
-          <w:szCs w:val="24"/>
-        </w:rPr>
-        <w:t>rdbms</w:t>
-      </w:r>
-      <w:proofErr w:type="spellEnd"/>
-      <w:r>
-        <w:rPr>
-          <w:rFonts w:ascii="Times New Roman" w:hAnsi="Times New Roman" w:cs="Times New Roman"/>
-          <w:sz w:val="24"/>
-          <w:szCs w:val="24"/>
-        </w:rPr>
-        <w:t>.</w:t>
+        <w:t>Difference between hive and rdbms.</w:t>
       </w:r>
     </w:p>
     <w:p>
@@ -1513,25 +1477,7 @@
           <w:sz w:val="24"/>
           <w:szCs w:val="24"/>
         </w:rPr>
-        <w:t xml:space="preserve">Difference between </w:t>
-      </w:r>
-      <w:proofErr w:type="spellStart"/>
-      <w:r>
-        <w:rPr>
-          <w:rFonts w:ascii="Times New Roman" w:hAnsi="Times New Roman" w:cs="Times New Roman"/>
-          <w:sz w:val="24"/>
-          <w:szCs w:val="24"/>
-        </w:rPr>
-        <w:t>hql</w:t>
-      </w:r>
-      <w:proofErr w:type="spellEnd"/>
-      <w:r>
-        <w:rPr>
-          <w:rFonts w:ascii="Times New Roman" w:hAnsi="Times New Roman" w:cs="Times New Roman"/>
-          <w:sz w:val="24"/>
-          <w:szCs w:val="24"/>
-        </w:rPr>
-        <w:t xml:space="preserve"> and sql.</w:t>
+        <w:t>Difference between hql and sql.</w:t>
       </w:r>
     </w:p>
     <w:p>
@@ -1577,25 +1523,7 @@
           <w:sz w:val="24"/>
           <w:szCs w:val="24"/>
         </w:rPr>
-        <w:t xml:space="preserve">Why metadata is stored in a </w:t>
-      </w:r>
-      <w:proofErr w:type="spellStart"/>
-      <w:r>
-        <w:rPr>
-          <w:rFonts w:ascii="Times New Roman" w:hAnsi="Times New Roman" w:cs="Times New Roman"/>
-          <w:sz w:val="24"/>
-          <w:szCs w:val="24"/>
-        </w:rPr>
-        <w:t>rdbms</w:t>
-      </w:r>
-      <w:proofErr w:type="spellEnd"/>
-      <w:r>
-        <w:rPr>
-          <w:rFonts w:ascii="Times New Roman" w:hAnsi="Times New Roman" w:cs="Times New Roman"/>
-          <w:sz w:val="24"/>
-          <w:szCs w:val="24"/>
-        </w:rPr>
-        <w:t>?</w:t>
+        <w:t>Why metadata is stored in a rdbms?</w:t>
       </w:r>
     </w:p>
     <w:p>
@@ -1764,25 +1692,7 @@
           <w:sz w:val="24"/>
           <w:szCs w:val="24"/>
         </w:rPr>
-        <w:t xml:space="preserve">load command (from local (copy paste), from </w:t>
-      </w:r>
-      <w:proofErr w:type="spellStart"/>
-      <w:r>
-        <w:rPr>
-          <w:rFonts w:ascii="Times New Roman" w:hAnsi="Times New Roman" w:cs="Times New Roman"/>
-          <w:sz w:val="24"/>
-          <w:szCs w:val="24"/>
-        </w:rPr>
-        <w:t>hdfs</w:t>
-      </w:r>
-      <w:proofErr w:type="spellEnd"/>
-      <w:r>
-        <w:rPr>
-          <w:rFonts w:ascii="Times New Roman" w:hAnsi="Times New Roman" w:cs="Times New Roman"/>
-          <w:sz w:val="24"/>
-          <w:szCs w:val="24"/>
-        </w:rPr>
-        <w:t xml:space="preserve"> (cut paste)</w:t>
+        <w:t>load command (from local (copy paste), from hdfs (cut paste)</w:t>
       </w:r>
       <w:r>
         <w:rPr>
@@ -1882,18 +1792,8 @@
           <w:sz w:val="24"/>
           <w:szCs w:val="24"/>
         </w:rPr>
-        <w:t xml:space="preserve">hue </w:t>
-      </w:r>
-      <w:proofErr w:type="spellStart"/>
-      <w:r>
-        <w:rPr>
-          <w:rFonts w:ascii="Times New Roman" w:hAnsi="Times New Roman" w:cs="Times New Roman"/>
-          <w:sz w:val="24"/>
-          <w:szCs w:val="24"/>
-        </w:rPr>
-        <w:t>ui</w:t>
-      </w:r>
-      <w:proofErr w:type="spellEnd"/>
+        <w:t>hue ui</w:t>
+      </w:r>
     </w:p>
     <w:p>
       <w:pPr>
@@ -1961,25 +1861,7 @@
           <w:sz w:val="24"/>
           <w:szCs w:val="24"/>
         </w:rPr>
-        <w:t xml:space="preserve">beeline with </w:t>
-      </w:r>
-      <w:proofErr w:type="spellStart"/>
-      <w:r>
-        <w:rPr>
-          <w:rFonts w:ascii="Times New Roman" w:hAnsi="Times New Roman" w:cs="Times New Roman"/>
-          <w:sz w:val="24"/>
-          <w:szCs w:val="24"/>
-        </w:rPr>
-        <w:t>hive.hql</w:t>
-      </w:r>
-      <w:proofErr w:type="spellEnd"/>
-      <w:r>
-        <w:rPr>
-          <w:rFonts w:ascii="Times New Roman" w:hAnsi="Times New Roman" w:cs="Times New Roman"/>
-          <w:sz w:val="24"/>
-          <w:szCs w:val="24"/>
-        </w:rPr>
-        <w:t xml:space="preserve"> file containing hive queries</w:t>
+        <w:t>beeline with hive.hql file containing hive queries</w:t>
       </w:r>
     </w:p>
     <w:p>
@@ -2387,25 +2269,7 @@
           <w:sz w:val="24"/>
           <w:szCs w:val="24"/>
         </w:rPr>
-        <w:t xml:space="preserve">What is </w:t>
-      </w:r>
-      <w:proofErr w:type="spellStart"/>
-      <w:r>
-        <w:rPr>
-          <w:rFonts w:ascii="Times New Roman" w:hAnsi="Times New Roman" w:cs="Times New Roman"/>
-          <w:sz w:val="24"/>
-          <w:szCs w:val="24"/>
-        </w:rPr>
-        <w:t>msck</w:t>
-      </w:r>
-      <w:proofErr w:type="spellEnd"/>
-      <w:r>
-        <w:rPr>
-          <w:rFonts w:ascii="Times New Roman" w:hAnsi="Times New Roman" w:cs="Times New Roman"/>
-          <w:sz w:val="24"/>
-          <w:szCs w:val="24"/>
-        </w:rPr>
-        <w:t xml:space="preserve"> repair command and why do we use it?</w:t>
+        <w:t>What is msck repair command and why do we use it?</w:t>
       </w:r>
     </w:p>
     <w:p>
@@ -2452,25 +2316,7 @@
           <w:sz w:val="24"/>
           <w:szCs w:val="24"/>
         </w:rPr>
-        <w:t xml:space="preserve">How and </w:t>
-      </w:r>
-      <w:proofErr w:type="gramStart"/>
-      <w:r>
-        <w:rPr>
-          <w:rFonts w:ascii="Times New Roman" w:hAnsi="Times New Roman" w:cs="Times New Roman"/>
-          <w:sz w:val="24"/>
-          <w:szCs w:val="24"/>
-        </w:rPr>
-        <w:t>why</w:t>
-      </w:r>
-      <w:proofErr w:type="gramEnd"/>
-      <w:r>
-        <w:rPr>
-          <w:rFonts w:ascii="Times New Roman" w:hAnsi="Times New Roman" w:cs="Times New Roman"/>
-          <w:sz w:val="24"/>
-          <w:szCs w:val="24"/>
-        </w:rPr>
-        <w:t xml:space="preserve"> we make a table immutable?</w:t>
+        <w:t>How and why we make a table immutable?</w:t>
       </w:r>
     </w:p>
     <w:p>
@@ -2516,35 +2362,7 @@
           <w:sz w:val="24"/>
           <w:szCs w:val="24"/>
         </w:rPr>
-        <w:t xml:space="preserve">What is the use of the configuration </w:t>
-      </w:r>
-      <w:proofErr w:type="spellStart"/>
-      <w:proofErr w:type="gramStart"/>
-      <w:r>
-        <w:rPr>
-          <w:rFonts w:ascii="Times New Roman" w:hAnsi="Times New Roman" w:cs="Times New Roman"/>
-          <w:sz w:val="24"/>
-          <w:szCs w:val="24"/>
-        </w:rPr>
-        <w:t>serilization.null</w:t>
-      </w:r>
-      <w:proofErr w:type="gramEnd"/>
-      <w:r>
-        <w:rPr>
-          <w:rFonts w:ascii="Times New Roman" w:hAnsi="Times New Roman" w:cs="Times New Roman"/>
-          <w:sz w:val="24"/>
-          <w:szCs w:val="24"/>
-        </w:rPr>
-        <w:t>.format</w:t>
-      </w:r>
-      <w:proofErr w:type="spellEnd"/>
-      <w:r>
-        <w:rPr>
-          <w:rFonts w:ascii="Times New Roman" w:hAnsi="Times New Roman" w:cs="Times New Roman"/>
-          <w:sz w:val="24"/>
-          <w:szCs w:val="24"/>
-        </w:rPr>
-        <w:t>?</w:t>
+        <w:t>What is the use of the configuration serilization.null.format?</w:t>
       </w:r>
     </w:p>
     <w:p>
@@ -3702,23 +3520,13 @@
           <w:szCs w:val="24"/>
         </w:rPr>
       </w:pPr>
-      <w:proofErr w:type="gramStart"/>
-      <w:r>
-        <w:rPr>
-          <w:rFonts w:ascii="Times New Roman" w:hAnsi="Times New Roman" w:cs="Times New Roman"/>
-          <w:sz w:val="24"/>
-          <w:szCs w:val="24"/>
-        </w:rPr>
-        <w:t>mount(</w:t>
-      </w:r>
-      <w:proofErr w:type="gramEnd"/>
-      <w:r>
-        <w:rPr>
-          <w:rFonts w:ascii="Times New Roman" w:hAnsi="Times New Roman" w:cs="Times New Roman"/>
-          <w:sz w:val="24"/>
-          <w:szCs w:val="24"/>
-        </w:rPr>
-        <w:t>), unmount(), mounts(), updateMount()</w:t>
+      <w:r>
+        <w:rPr>
+          <w:rFonts w:ascii="Times New Roman" w:hAnsi="Times New Roman" w:cs="Times New Roman"/>
+          <w:sz w:val="24"/>
+          <w:szCs w:val="24"/>
+        </w:rPr>
+        <w:t>mount(), unmount(), mounts(), updateMount()</w:t>
       </w:r>
     </w:p>
     <w:p>
@@ -4687,23 +4495,13 @@
           <w:szCs w:val="24"/>
         </w:rPr>
       </w:pPr>
-      <w:proofErr w:type="gramStart"/>
-      <w:r>
-        <w:rPr>
-          <w:rFonts w:ascii="Times New Roman" w:hAnsi="Times New Roman" w:cs="Times New Roman"/>
-          <w:sz w:val="24"/>
-          <w:szCs w:val="24"/>
-        </w:rPr>
-        <w:t>.option</w:t>
-      </w:r>
-      <w:proofErr w:type="gramEnd"/>
-      <w:r>
-        <w:rPr>
-          <w:rFonts w:ascii="Times New Roman" w:hAnsi="Times New Roman" w:cs="Times New Roman"/>
-          <w:sz w:val="24"/>
-          <w:szCs w:val="24"/>
-        </w:rPr>
-        <w:t>(“mergeSchema”, “true”)</w:t>
+      <w:r>
+        <w:rPr>
+          <w:rFonts w:ascii="Times New Roman" w:hAnsi="Times New Roman" w:cs="Times New Roman"/>
+          <w:sz w:val="24"/>
+          <w:szCs w:val="24"/>
+        </w:rPr>
+        <w:t>.option(“mergeSchema”, “true”)</w:t>
       </w:r>
     </w:p>
     <w:p>
@@ -5125,25 +4923,7 @@
           <w:sz w:val="24"/>
           <w:szCs w:val="24"/>
         </w:rPr>
-        <w:t xml:space="preserve">How to create a </w:t>
-      </w:r>
-      <w:proofErr w:type="spellStart"/>
-      <w:r>
-        <w:rPr>
-          <w:rFonts w:ascii="Times New Roman" w:hAnsi="Times New Roman" w:cs="Times New Roman"/>
-          <w:sz w:val="24"/>
-          <w:szCs w:val="24"/>
-        </w:rPr>
-        <w:t>metastore</w:t>
-      </w:r>
-      <w:proofErr w:type="spellEnd"/>
-      <w:r>
-        <w:rPr>
-          <w:rFonts w:ascii="Times New Roman" w:hAnsi="Times New Roman" w:cs="Times New Roman"/>
-          <w:sz w:val="24"/>
-          <w:szCs w:val="24"/>
-        </w:rPr>
-        <w:t xml:space="preserve"> in unity catalog?</w:t>
+        <w:t>How to create a metastore in unity catalog?</w:t>
       </w:r>
     </w:p>
     <w:p>
@@ -5183,23 +4963,13 @@
           <w:szCs w:val="24"/>
         </w:rPr>
       </w:pPr>
-      <w:proofErr w:type="spellStart"/>
-      <w:r>
-        <w:rPr>
-          <w:rFonts w:ascii="Times New Roman" w:hAnsi="Times New Roman" w:cs="Times New Roman"/>
-          <w:sz w:val="24"/>
-          <w:szCs w:val="24"/>
-        </w:rPr>
-        <w:t>metastore</w:t>
-      </w:r>
-      <w:proofErr w:type="spellEnd"/>
-      <w:r>
-        <w:rPr>
-          <w:rFonts w:ascii="Times New Roman" w:hAnsi="Times New Roman" w:cs="Times New Roman"/>
-          <w:sz w:val="24"/>
-          <w:szCs w:val="24"/>
-        </w:rPr>
-        <w:t xml:space="preserve"> root -&gt; catalog -&gt; schema -&gt; table</w:t>
+      <w:r>
+        <w:rPr>
+          <w:rFonts w:ascii="Times New Roman" w:hAnsi="Times New Roman" w:cs="Times New Roman"/>
+          <w:sz w:val="24"/>
+          <w:szCs w:val="24"/>
+        </w:rPr>
+        <w:t>metastore root -&gt; catalog -&gt; schema -&gt; table</w:t>
       </w:r>
     </w:p>
     <w:p>
@@ -5268,25 +5038,7 @@
           <w:sz w:val="24"/>
           <w:szCs w:val="24"/>
         </w:rPr>
-        <w:t xml:space="preserve">automatic using </w:t>
-      </w:r>
-      <w:proofErr w:type="spellStart"/>
-      <w:r>
-        <w:rPr>
-          <w:rFonts w:ascii="Times New Roman" w:hAnsi="Times New Roman" w:cs="Times New Roman"/>
-          <w:sz w:val="24"/>
-          <w:szCs w:val="24"/>
-        </w:rPr>
-        <w:t>scim</w:t>
-      </w:r>
-      <w:proofErr w:type="spellEnd"/>
-      <w:r>
-        <w:rPr>
-          <w:rFonts w:ascii="Times New Roman" w:hAnsi="Times New Roman" w:cs="Times New Roman"/>
-          <w:sz w:val="24"/>
-          <w:szCs w:val="24"/>
-        </w:rPr>
-        <w:t xml:space="preserve"> provisioning</w:t>
+        <w:t>automatic using scim provisioning</w:t>
       </w:r>
     </w:p>
     <w:p>
@@ -5349,23 +5101,13 @@
           <w:szCs w:val="24"/>
         </w:rPr>
       </w:pPr>
-      <w:proofErr w:type="spellStart"/>
-      <w:r>
-        <w:rPr>
-          <w:rFonts w:ascii="Times New Roman" w:hAnsi="Times New Roman" w:cs="Times New Roman"/>
-          <w:sz w:val="24"/>
-          <w:szCs w:val="24"/>
-        </w:rPr>
-        <w:t>metastore</w:t>
-      </w:r>
-      <w:proofErr w:type="spellEnd"/>
-      <w:r>
-        <w:rPr>
-          <w:rFonts w:ascii="Times New Roman" w:hAnsi="Times New Roman" w:cs="Times New Roman"/>
-          <w:sz w:val="24"/>
-          <w:szCs w:val="24"/>
-        </w:rPr>
-        <w:t xml:space="preserve"> admin</w:t>
+      <w:r>
+        <w:rPr>
+          <w:rFonts w:ascii="Times New Roman" w:hAnsi="Times New Roman" w:cs="Times New Roman"/>
+          <w:sz w:val="24"/>
+          <w:szCs w:val="24"/>
+        </w:rPr>
+        <w:t>metastore admin</w:t>
       </w:r>
     </w:p>
     <w:p>
@@ -5457,25 +5199,7 @@
           <w:sz w:val="24"/>
           <w:szCs w:val="24"/>
         </w:rPr>
-        <w:t xml:space="preserve">What all a </w:t>
-      </w:r>
-      <w:proofErr w:type="spellStart"/>
-      <w:r>
-        <w:rPr>
-          <w:rFonts w:ascii="Times New Roman" w:hAnsi="Times New Roman" w:cs="Times New Roman"/>
-          <w:sz w:val="24"/>
-          <w:szCs w:val="24"/>
-        </w:rPr>
-        <w:t>metastore</w:t>
-      </w:r>
-      <w:proofErr w:type="spellEnd"/>
-      <w:r>
-        <w:rPr>
-          <w:rFonts w:ascii="Times New Roman" w:hAnsi="Times New Roman" w:cs="Times New Roman"/>
-          <w:sz w:val="24"/>
-          <w:szCs w:val="24"/>
-        </w:rPr>
-        <w:t xml:space="preserve"> admin can do?</w:t>
+        <w:t>What all a metastore admin can do?</w:t>
       </w:r>
     </w:p>
     <w:p>
@@ -5654,86 +5378,198 @@
           <w:szCs w:val="24"/>
         </w:rPr>
       </w:pPr>
-    </w:p>
-    <w:p>
-      <w:pPr>
-        <w:spacing w:after="0"/>
-        <w:rPr>
-          <w:rFonts w:ascii="Times New Roman" w:hAnsi="Times New Roman" w:cs="Times New Roman"/>
-          <w:sz w:val="24"/>
-          <w:szCs w:val="24"/>
-        </w:rPr>
-      </w:pPr>
-    </w:p>
-    <w:p>
-      <w:pPr>
-        <w:spacing w:after="0"/>
-        <w:rPr>
-          <w:rFonts w:ascii="Times New Roman" w:hAnsi="Times New Roman" w:cs="Times New Roman"/>
-          <w:sz w:val="24"/>
-          <w:szCs w:val="24"/>
-        </w:rPr>
-      </w:pPr>
-    </w:p>
-    <w:p>
-      <w:pPr>
-        <w:spacing w:after="0"/>
-        <w:rPr>
-          <w:rFonts w:ascii="Times New Roman" w:hAnsi="Times New Roman" w:cs="Times New Roman"/>
-          <w:sz w:val="24"/>
-          <w:szCs w:val="24"/>
-        </w:rPr>
-      </w:pPr>
-    </w:p>
-    <w:p>
-      <w:pPr>
-        <w:spacing w:after="0"/>
-        <w:rPr>
-          <w:rFonts w:ascii="Times New Roman" w:hAnsi="Times New Roman" w:cs="Times New Roman"/>
-          <w:sz w:val="24"/>
-          <w:szCs w:val="24"/>
-        </w:rPr>
-      </w:pPr>
-    </w:p>
-    <w:p>
-      <w:pPr>
-        <w:spacing w:after="0"/>
-        <w:rPr>
-          <w:rFonts w:ascii="Times New Roman" w:hAnsi="Times New Roman" w:cs="Times New Roman"/>
-          <w:sz w:val="24"/>
-          <w:szCs w:val="24"/>
-        </w:rPr>
-      </w:pPr>
-    </w:p>
-    <w:p>
-      <w:pPr>
-        <w:spacing w:after="0"/>
-        <w:rPr>
-          <w:rFonts w:ascii="Times New Roman" w:hAnsi="Times New Roman" w:cs="Times New Roman"/>
-          <w:sz w:val="24"/>
-          <w:szCs w:val="24"/>
-        </w:rPr>
-      </w:pPr>
-    </w:p>
-    <w:p>
-      <w:pPr>
-        <w:spacing w:after="0"/>
-        <w:rPr>
-          <w:rFonts w:ascii="Times New Roman" w:hAnsi="Times New Roman" w:cs="Times New Roman"/>
-          <w:sz w:val="24"/>
-          <w:szCs w:val="24"/>
-        </w:rPr>
-      </w:pPr>
-    </w:p>
-    <w:p>
-      <w:pPr>
-        <w:spacing w:after="0"/>
-        <w:rPr>
-          <w:rFonts w:ascii="Times New Roman" w:hAnsi="Times New Roman" w:cs="Times New Roman"/>
-          <w:sz w:val="24"/>
-          <w:szCs w:val="24"/>
-        </w:rPr>
-      </w:pPr>
+      <w:r>
+        <w:rPr>
+          <w:rFonts w:ascii="Times New Roman" w:hAnsi="Times New Roman" w:cs="Times New Roman"/>
+          <w:sz w:val="24"/>
+          <w:szCs w:val="24"/>
+        </w:rPr>
+        <w:t>What is the difference between batch and stream processing?</w:t>
+      </w:r>
+    </w:p>
+    <w:p>
+      <w:pPr>
+        <w:pStyle w:val="ListParagraph"/>
+        <w:numPr>
+          <w:ilvl w:val="0"/>
+          <w:numId w:val="14"/>
+        </w:numPr>
+        <w:spacing w:after="0"/>
+        <w:rPr>
+          <w:rFonts w:ascii="Times New Roman" w:hAnsi="Times New Roman" w:cs="Times New Roman"/>
+          <w:sz w:val="24"/>
+          <w:szCs w:val="24"/>
+        </w:rPr>
+      </w:pPr>
+      <w:r>
+        <w:rPr>
+          <w:rFonts w:ascii="Times New Roman" w:hAnsi="Times New Roman" w:cs="Times New Roman"/>
+          <w:sz w:val="24"/>
+          <w:szCs w:val="24"/>
+        </w:rPr>
+        <w:t>Explain spark as a streaming engine.</w:t>
+      </w:r>
+    </w:p>
+    <w:p>
+      <w:pPr>
+        <w:pStyle w:val="ListParagraph"/>
+        <w:numPr>
+          <w:ilvl w:val="0"/>
+          <w:numId w:val="14"/>
+        </w:numPr>
+        <w:spacing w:after="0"/>
+        <w:rPr>
+          <w:rFonts w:ascii="Times New Roman" w:hAnsi="Times New Roman" w:cs="Times New Roman"/>
+          <w:sz w:val="24"/>
+          <w:szCs w:val="24"/>
+        </w:rPr>
+      </w:pPr>
+      <w:r>
+        <w:rPr>
+          <w:rFonts w:ascii="Times New Roman" w:hAnsi="Times New Roman" w:cs="Times New Roman"/>
+          <w:sz w:val="24"/>
+          <w:szCs w:val="24"/>
+        </w:rPr>
+        <w:t>What are the two different modules in spark for stream processing?</w:t>
+      </w:r>
+    </w:p>
+    <w:p>
+      <w:pPr>
+        <w:pStyle w:val="ListParagraph"/>
+        <w:numPr>
+          <w:ilvl w:val="0"/>
+          <w:numId w:val="14"/>
+        </w:numPr>
+        <w:spacing w:after="0"/>
+        <w:rPr>
+          <w:rFonts w:ascii="Times New Roman" w:hAnsi="Times New Roman" w:cs="Times New Roman"/>
+          <w:sz w:val="24"/>
+          <w:szCs w:val="24"/>
+        </w:rPr>
+      </w:pPr>
+      <w:r>
+        <w:rPr>
+          <w:rFonts w:ascii="Times New Roman" w:hAnsi="Times New Roman" w:cs="Times New Roman"/>
+          <w:sz w:val="24"/>
+          <w:szCs w:val="24"/>
+        </w:rPr>
+        <w:t>What is a dstream?</w:t>
+      </w:r>
+    </w:p>
+    <w:p>
+      <w:pPr>
+        <w:pStyle w:val="ListParagraph"/>
+        <w:numPr>
+          <w:ilvl w:val="0"/>
+          <w:numId w:val="14"/>
+        </w:numPr>
+        <w:spacing w:after="0"/>
+        <w:rPr>
+          <w:rFonts w:ascii="Times New Roman" w:hAnsi="Times New Roman" w:cs="Times New Roman"/>
+          <w:sz w:val="24"/>
+          <w:szCs w:val="24"/>
+        </w:rPr>
+      </w:pPr>
+      <w:r>
+        <w:rPr>
+          <w:rFonts w:ascii="Times New Roman" w:hAnsi="Times New Roman" w:cs="Times New Roman"/>
+          <w:sz w:val="24"/>
+          <w:szCs w:val="24"/>
+        </w:rPr>
+        <w:t>What are stateless transformations?</w:t>
+      </w:r>
+    </w:p>
+    <w:p>
+      <w:pPr>
+        <w:pStyle w:val="ListParagraph"/>
+        <w:numPr>
+          <w:ilvl w:val="0"/>
+          <w:numId w:val="14"/>
+        </w:numPr>
+        <w:spacing w:after="0"/>
+        <w:rPr>
+          <w:rFonts w:ascii="Times New Roman" w:hAnsi="Times New Roman" w:cs="Times New Roman"/>
+          <w:sz w:val="24"/>
+          <w:szCs w:val="24"/>
+        </w:rPr>
+      </w:pPr>
+      <w:r>
+        <w:rPr>
+          <w:rFonts w:ascii="Times New Roman" w:hAnsi="Times New Roman" w:cs="Times New Roman"/>
+          <w:sz w:val="24"/>
+          <w:szCs w:val="24"/>
+        </w:rPr>
+        <w:t>Explain working of stateful transformations in detail.</w:t>
+      </w:r>
+    </w:p>
+    <w:p>
+      <w:pPr>
+        <w:pStyle w:val="ListParagraph"/>
+        <w:numPr>
+          <w:ilvl w:val="1"/>
+          <w:numId w:val="14"/>
+        </w:numPr>
+        <w:spacing w:after="0"/>
+        <w:rPr>
+          <w:rFonts w:ascii="Times New Roman" w:hAnsi="Times New Roman" w:cs="Times New Roman"/>
+          <w:sz w:val="24"/>
+          <w:szCs w:val="24"/>
+        </w:rPr>
+      </w:pPr>
+      <w:r>
+        <w:rPr>
+          <w:rFonts w:ascii="Times New Roman" w:hAnsi="Times New Roman" w:cs="Times New Roman"/>
+          <w:sz w:val="24"/>
+          <w:szCs w:val="24"/>
+        </w:rPr>
+        <w:t>processing of a micro-batch depends on all the previous micro-batches</w:t>
+      </w:r>
+    </w:p>
+    <w:p>
+      <w:pPr>
+        <w:pStyle w:val="ListParagraph"/>
+        <w:numPr>
+          <w:ilvl w:val="1"/>
+          <w:numId w:val="14"/>
+        </w:numPr>
+        <w:spacing w:after="0"/>
+        <w:rPr>
+          <w:rFonts w:ascii="Times New Roman" w:hAnsi="Times New Roman" w:cs="Times New Roman"/>
+          <w:sz w:val="24"/>
+          <w:szCs w:val="24"/>
+        </w:rPr>
+      </w:pPr>
+      <w:r>
+        <w:rPr>
+          <w:rFonts w:ascii="Times New Roman" w:hAnsi="Times New Roman" w:cs="Times New Roman"/>
+          <w:sz w:val="24"/>
+          <w:szCs w:val="24"/>
+        </w:rPr>
+        <w:t>micro-batches present in a window are processed together</w:t>
+      </w:r>
+    </w:p>
+    <w:p>
+      <w:pPr>
+        <w:pStyle w:val="ListParagraph"/>
+        <w:numPr>
+          <w:ilvl w:val="0"/>
+          <w:numId w:val="14"/>
+        </w:numPr>
+        <w:spacing w:after="0"/>
+        <w:rPr>
+          <w:rFonts w:ascii="Times New Roman" w:hAnsi="Times New Roman" w:cs="Times New Roman"/>
+          <w:sz w:val="24"/>
+          <w:szCs w:val="24"/>
+        </w:rPr>
+      </w:pPr>
+      <w:r>
+        <w:rPr>
+          <w:rFonts w:ascii="Times New Roman" w:hAnsi="Times New Roman" w:cs="Times New Roman"/>
+          <w:sz w:val="24"/>
+          <w:szCs w:val="24"/>
+        </w:rPr>
+        <w:t>Can you write a word count program using stateless transformations?</w:t>
+      </w:r>
     </w:p>
     <w:p>
       <w:pPr>
@@ -6783,35 +6619,7 @@
           <w:sz w:val="24"/>
           <w:szCs w:val="24"/>
         </w:rPr>
-        <w:t xml:space="preserve">hive&gt; SET </w:t>
-      </w:r>
-      <w:proofErr w:type="spellStart"/>
-      <w:proofErr w:type="gramStart"/>
-      <w:r>
-        <w:rPr>
-          <w:rFonts w:ascii="Times New Roman" w:hAnsi="Times New Roman" w:cs="Times New Roman"/>
-          <w:sz w:val="24"/>
-          <w:szCs w:val="24"/>
-        </w:rPr>
-        <w:t>hive.exec</w:t>
-      </w:r>
-      <w:proofErr w:type="gramEnd"/>
-      <w:r>
-        <w:rPr>
-          <w:rFonts w:ascii="Times New Roman" w:hAnsi="Times New Roman" w:cs="Times New Roman"/>
-          <w:sz w:val="24"/>
-          <w:szCs w:val="24"/>
-        </w:rPr>
-        <w:t>.dynamic.partition</w:t>
-      </w:r>
-      <w:proofErr w:type="spellEnd"/>
-      <w:r>
-        <w:rPr>
-          <w:rFonts w:ascii="Times New Roman" w:hAnsi="Times New Roman" w:cs="Times New Roman"/>
-          <w:sz w:val="24"/>
-          <w:szCs w:val="24"/>
-        </w:rPr>
-        <w:t>=true;</w:t>
+        <w:t>hive&gt; SET hive.exec.dynamic.partition=true;</w:t>
       </w:r>
     </w:p>
     <w:p>
@@ -6834,35 +6642,7 @@
           <w:sz w:val="24"/>
           <w:szCs w:val="24"/>
         </w:rPr>
-        <w:t xml:space="preserve">hive&gt; SET </w:t>
-      </w:r>
-      <w:proofErr w:type="spellStart"/>
-      <w:proofErr w:type="gramStart"/>
-      <w:r>
-        <w:rPr>
-          <w:rFonts w:ascii="Times New Roman" w:hAnsi="Times New Roman" w:cs="Times New Roman"/>
-          <w:sz w:val="24"/>
-          <w:szCs w:val="24"/>
-        </w:rPr>
-        <w:t>hive.exec</w:t>
-      </w:r>
-      <w:proofErr w:type="gramEnd"/>
-      <w:r>
-        <w:rPr>
-          <w:rFonts w:ascii="Times New Roman" w:hAnsi="Times New Roman" w:cs="Times New Roman"/>
-          <w:sz w:val="24"/>
-          <w:szCs w:val="24"/>
-        </w:rPr>
-        <w:t>.dynamic.partition.mode</w:t>
-      </w:r>
-      <w:proofErr w:type="spellEnd"/>
-      <w:r>
-        <w:rPr>
-          <w:rFonts w:ascii="Times New Roman" w:hAnsi="Times New Roman" w:cs="Times New Roman"/>
-          <w:sz w:val="24"/>
-          <w:szCs w:val="24"/>
-        </w:rPr>
-        <w:t>=non-strict;</w:t>
+        <w:t>hive&gt; SET hive.exec.dynamic.partition.mode=non-strict;</w:t>
       </w:r>
     </w:p>
     <w:p>
@@ -6885,35 +6665,7 @@
           <w:sz w:val="24"/>
           <w:szCs w:val="24"/>
         </w:rPr>
-        <w:t xml:space="preserve">hive&gt; SET </w:t>
-      </w:r>
-      <w:proofErr w:type="spellStart"/>
-      <w:proofErr w:type="gramStart"/>
-      <w:r>
-        <w:rPr>
-          <w:rFonts w:ascii="Times New Roman" w:hAnsi="Times New Roman" w:cs="Times New Roman"/>
-          <w:sz w:val="24"/>
-          <w:szCs w:val="24"/>
-        </w:rPr>
-        <w:t>hive.enforce</w:t>
-      </w:r>
-      <w:proofErr w:type="gramEnd"/>
-      <w:r>
-        <w:rPr>
-          <w:rFonts w:ascii="Times New Roman" w:hAnsi="Times New Roman" w:cs="Times New Roman"/>
-          <w:sz w:val="24"/>
-          <w:szCs w:val="24"/>
-        </w:rPr>
-        <w:t>.bucketing</w:t>
-      </w:r>
-      <w:proofErr w:type="spellEnd"/>
-      <w:r>
-        <w:rPr>
-          <w:rFonts w:ascii="Times New Roman" w:hAnsi="Times New Roman" w:cs="Times New Roman"/>
-          <w:sz w:val="24"/>
-          <w:szCs w:val="24"/>
-        </w:rPr>
-        <w:t xml:space="preserve"> =true;​</w:t>
+        <w:t>hive&gt; SET hive.enforce.bucketing =true;​</w:t>
       </w:r>
     </w:p>
     <w:p>
@@ -6967,35 +6719,7 @@
           <w:sz w:val="24"/>
           <w:szCs w:val="24"/>
         </w:rPr>
-        <w:t xml:space="preserve">I'd be glad to explain </w:t>
-      </w:r>
-      <w:proofErr w:type="spellStart"/>
-      <w:proofErr w:type="gramStart"/>
-      <w:r>
-        <w:rPr>
-          <w:rFonts w:ascii="Times New Roman" w:hAnsi="Times New Roman" w:cs="Times New Roman"/>
-          <w:sz w:val="24"/>
-          <w:szCs w:val="24"/>
-        </w:rPr>
-        <w:t>hive.exec</w:t>
-      </w:r>
-      <w:proofErr w:type="gramEnd"/>
-      <w:r>
-        <w:rPr>
-          <w:rFonts w:ascii="Times New Roman" w:hAnsi="Times New Roman" w:cs="Times New Roman"/>
-          <w:sz w:val="24"/>
-          <w:szCs w:val="24"/>
-        </w:rPr>
-        <w:t>.dynamic.partition.mode</w:t>
-      </w:r>
-      <w:proofErr w:type="spellEnd"/>
-      <w:r>
-        <w:rPr>
-          <w:rFonts w:ascii="Times New Roman" w:hAnsi="Times New Roman" w:cs="Times New Roman"/>
-          <w:sz w:val="24"/>
-          <w:szCs w:val="24"/>
-        </w:rPr>
-        <w:t xml:space="preserve"> in Hive and provide an example:</w:t>
+        <w:t>I'd be glad to explain hive.exec.dynamic.partition.mode in Hive and provide an example:</w:t>
       </w:r>
     </w:p>
     <w:p>
@@ -7017,26 +6741,14 @@
         </w:rPr>
         <w:t xml:space="preserve">What is </w:t>
       </w:r>
-      <w:proofErr w:type="spellStart"/>
-      <w:proofErr w:type="gramStart"/>
-      <w:r>
-        <w:rPr>
-          <w:rFonts w:ascii="Times New Roman" w:hAnsi="Times New Roman" w:cs="Times New Roman"/>
-          <w:sz w:val="24"/>
-          <w:szCs w:val="24"/>
-        </w:rPr>
-        <w:t>hive.exec</w:t>
-      </w:r>
-      <w:proofErr w:type="gramEnd"/>
-      <w:r>
-        <w:rPr>
-          <w:rFonts w:ascii="Times New Roman" w:hAnsi="Times New Roman" w:cs="Times New Roman"/>
-          <w:sz w:val="24"/>
-          <w:szCs w:val="24"/>
-        </w:rPr>
-        <w:t>.dynamic.partition.mode</w:t>
-      </w:r>
-      <w:proofErr w:type="spellEnd"/>
+      <w:r>
+        <w:rPr>
+          <w:rFonts w:ascii="Times New Roman" w:hAnsi="Times New Roman" w:cs="Times New Roman"/>
+          <w:sz w:val="24"/>
+          <w:szCs w:val="24"/>
+        </w:rPr>
+        <w:t>hive.exec.dynamic.partition.mode</w:t>
+      </w:r>
       <w:r>
         <w:rPr>
           <w:rFonts w:ascii="Times New Roman" w:hAnsi="Times New Roman" w:cs="Times New Roman"/>
@@ -7063,35 +6775,7 @@
           <w:sz w:val="24"/>
           <w:szCs w:val="24"/>
         </w:rPr>
-        <w:t xml:space="preserve">In Apache Hive, </w:t>
-      </w:r>
-      <w:proofErr w:type="spellStart"/>
-      <w:proofErr w:type="gramStart"/>
-      <w:r>
-        <w:rPr>
-          <w:rFonts w:ascii="Times New Roman" w:hAnsi="Times New Roman" w:cs="Times New Roman"/>
-          <w:sz w:val="24"/>
-          <w:szCs w:val="24"/>
-        </w:rPr>
-        <w:t>hive.exec</w:t>
-      </w:r>
-      <w:proofErr w:type="gramEnd"/>
-      <w:r>
-        <w:rPr>
-          <w:rFonts w:ascii="Times New Roman" w:hAnsi="Times New Roman" w:cs="Times New Roman"/>
-          <w:sz w:val="24"/>
-          <w:szCs w:val="24"/>
-        </w:rPr>
-        <w:t>.dynamic.partition.mode</w:t>
-      </w:r>
-      <w:proofErr w:type="spellEnd"/>
-      <w:r>
-        <w:rPr>
-          <w:rFonts w:ascii="Times New Roman" w:hAnsi="Times New Roman" w:cs="Times New Roman"/>
-          <w:sz w:val="24"/>
-          <w:szCs w:val="24"/>
-        </w:rPr>
-        <w:t xml:space="preserve"> is a configuration property that controls how Hive handles partitioning during data insertion into partitioned tables using dynamic partitioning. Dynamic partitioning allows you to insert data without explicitly specifying the partition values in your INSERT statement. Hive infers the partition values from the data itself based on the specified partition columns.</w:t>
+        <w:t>In Apache Hive, hive.exec.dynamic.partition.mode is a configuration property that controls how Hive handles partitioning during data insertion into partitioned tables using dynamic partitioning. Dynamic partitioning allows you to insert data without explicitly specifying the partition values in your INSERT statement. Hive infers the partition values from the data itself based on the specified partition columns.</w:t>
       </w:r>
     </w:p>
     <w:p>
@@ -7340,61 +7024,7 @@
           <w:sz w:val="24"/>
           <w:szCs w:val="24"/>
         </w:rPr>
-        <w:t xml:space="preserve">Suppose you have a </w:t>
-      </w:r>
-      <w:proofErr w:type="gramStart"/>
-      <w:r>
-        <w:rPr>
-          <w:rFonts w:ascii="Times New Roman" w:hAnsi="Times New Roman" w:cs="Times New Roman"/>
-          <w:sz w:val="24"/>
-          <w:szCs w:val="24"/>
-        </w:rPr>
-        <w:t xml:space="preserve">partitioned table </w:t>
-      </w:r>
-      <w:proofErr w:type="spellStart"/>
-      <w:r>
-        <w:rPr>
-          <w:rFonts w:ascii="Times New Roman" w:hAnsi="Times New Roman" w:cs="Times New Roman"/>
-          <w:sz w:val="24"/>
-          <w:szCs w:val="24"/>
-        </w:rPr>
-        <w:t>sales</w:t>
-      </w:r>
-      <w:proofErr w:type="gramEnd"/>
-      <w:r>
-        <w:rPr>
-          <w:rFonts w:ascii="Times New Roman" w:hAnsi="Times New Roman" w:cs="Times New Roman"/>
-          <w:sz w:val="24"/>
-          <w:szCs w:val="24"/>
-        </w:rPr>
-        <w:t>_data</w:t>
-      </w:r>
-      <w:proofErr w:type="spellEnd"/>
-      <w:r>
-        <w:rPr>
-          <w:rFonts w:ascii="Times New Roman" w:hAnsi="Times New Roman" w:cs="Times New Roman"/>
-          <w:sz w:val="24"/>
-          <w:szCs w:val="24"/>
-        </w:rPr>
-        <w:t xml:space="preserve"> with partition columns year and month. You're inserting data from a non-partitioned table </w:t>
-      </w:r>
-      <w:proofErr w:type="spellStart"/>
-      <w:r>
-        <w:rPr>
-          <w:rFonts w:ascii="Times New Roman" w:hAnsi="Times New Roman" w:cs="Times New Roman"/>
-          <w:sz w:val="24"/>
-          <w:szCs w:val="24"/>
-        </w:rPr>
-        <w:t>temp_sales</w:t>
-      </w:r>
-      <w:proofErr w:type="spellEnd"/>
-      <w:r>
-        <w:rPr>
-          <w:rFonts w:ascii="Times New Roman" w:hAnsi="Times New Roman" w:cs="Times New Roman"/>
-          <w:sz w:val="24"/>
-          <w:szCs w:val="24"/>
-        </w:rPr>
-        <w:t>.</w:t>
+        <w:t>Suppose you have a partitioned table sales_data with partition columns year and month. You're inserting data from a non-partitioned table temp_sales.</w:t>
       </w:r>
     </w:p>
     <w:p>
@@ -7450,161 +7080,61 @@
           <w:sz w:val="24"/>
           <w:szCs w:val="24"/>
         </w:rPr>
-        <w:t xml:space="preserve">-- Assuming </w:t>
-      </w:r>
-      <w:proofErr w:type="spellStart"/>
-      <w:r>
-        <w:rPr>
-          <w:rFonts w:ascii="Times New Roman" w:hAnsi="Times New Roman" w:cs="Times New Roman"/>
-          <w:sz w:val="24"/>
-          <w:szCs w:val="24"/>
-        </w:rPr>
-        <w:t>temp_sales</w:t>
-      </w:r>
-      <w:proofErr w:type="spellEnd"/>
-      <w:r>
-        <w:rPr>
-          <w:rFonts w:ascii="Times New Roman" w:hAnsi="Times New Roman" w:cs="Times New Roman"/>
-          <w:sz w:val="24"/>
-          <w:szCs w:val="24"/>
-        </w:rPr>
-        <w:t xml:space="preserve"> </w:t>
-      </w:r>
-      <w:proofErr w:type="gramStart"/>
-      <w:r>
-        <w:rPr>
-          <w:rFonts w:ascii="Times New Roman" w:hAnsi="Times New Roman" w:cs="Times New Roman"/>
-          <w:sz w:val="24"/>
-          <w:szCs w:val="24"/>
-        </w:rPr>
-        <w:t>has</w:t>
-      </w:r>
-      <w:proofErr w:type="gramEnd"/>
-      <w:r>
-        <w:rPr>
-          <w:rFonts w:ascii="Times New Roman" w:hAnsi="Times New Roman" w:cs="Times New Roman"/>
-          <w:sz w:val="24"/>
-          <w:szCs w:val="24"/>
-        </w:rPr>
-        <w:t xml:space="preserve"> all columns, including year and month</w:t>
-      </w:r>
-    </w:p>
-    <w:p>
-      <w:pPr>
-        <w:spacing w:after="0"/>
-        <w:rPr>
-          <w:rFonts w:ascii="Times New Roman" w:hAnsi="Times New Roman" w:cs="Times New Roman"/>
-          <w:sz w:val="24"/>
-          <w:szCs w:val="24"/>
-        </w:rPr>
-      </w:pPr>
-      <w:r>
-        <w:rPr>
-          <w:rFonts w:ascii="Times New Roman" w:hAnsi="Times New Roman" w:cs="Times New Roman"/>
-          <w:sz w:val="24"/>
-          <w:szCs w:val="24"/>
-        </w:rPr>
-        <w:t xml:space="preserve">SET </w:t>
-      </w:r>
-      <w:proofErr w:type="spellStart"/>
-      <w:proofErr w:type="gramStart"/>
-      <w:r>
-        <w:rPr>
-          <w:rFonts w:ascii="Times New Roman" w:hAnsi="Times New Roman" w:cs="Times New Roman"/>
-          <w:sz w:val="24"/>
-          <w:szCs w:val="24"/>
-        </w:rPr>
-        <w:t>hive.exec</w:t>
-      </w:r>
-      <w:proofErr w:type="gramEnd"/>
-      <w:r>
-        <w:rPr>
-          <w:rFonts w:ascii="Times New Roman" w:hAnsi="Times New Roman" w:cs="Times New Roman"/>
-          <w:sz w:val="24"/>
-          <w:szCs w:val="24"/>
-        </w:rPr>
-        <w:t>.dynamic.partition</w:t>
-      </w:r>
-      <w:proofErr w:type="spellEnd"/>
-      <w:r>
-        <w:rPr>
-          <w:rFonts w:ascii="Times New Roman" w:hAnsi="Times New Roman" w:cs="Times New Roman"/>
-          <w:sz w:val="24"/>
-          <w:szCs w:val="24"/>
-        </w:rPr>
-        <w:t>=true;</w:t>
-      </w:r>
-    </w:p>
-    <w:p>
-      <w:pPr>
-        <w:spacing w:after="0"/>
-        <w:rPr>
-          <w:rFonts w:ascii="Times New Roman" w:hAnsi="Times New Roman" w:cs="Times New Roman"/>
-          <w:sz w:val="24"/>
-          <w:szCs w:val="24"/>
-        </w:rPr>
-      </w:pPr>
-      <w:r>
-        <w:rPr>
-          <w:rFonts w:ascii="Times New Roman" w:hAnsi="Times New Roman" w:cs="Times New Roman"/>
-          <w:sz w:val="24"/>
-          <w:szCs w:val="24"/>
-        </w:rPr>
-        <w:t xml:space="preserve">INSERT OVERWRITE TABLE </w:t>
-      </w:r>
-      <w:proofErr w:type="spellStart"/>
-      <w:r>
-        <w:rPr>
-          <w:rFonts w:ascii="Times New Roman" w:hAnsi="Times New Roman" w:cs="Times New Roman"/>
-          <w:sz w:val="24"/>
-          <w:szCs w:val="24"/>
-        </w:rPr>
-        <w:t>sales_data</w:t>
-      </w:r>
-      <w:proofErr w:type="spellEnd"/>
-      <w:r>
-        <w:rPr>
-          <w:rFonts w:ascii="Times New Roman" w:hAnsi="Times New Roman" w:cs="Times New Roman"/>
-          <w:sz w:val="24"/>
-          <w:szCs w:val="24"/>
-        </w:rPr>
-        <w:t xml:space="preserve"> PARTITION (year, month)</w:t>
-      </w:r>
-    </w:p>
-    <w:p>
-      <w:pPr>
-        <w:spacing w:after="0"/>
-        <w:rPr>
-          <w:rFonts w:ascii="Times New Roman" w:hAnsi="Times New Roman" w:cs="Times New Roman"/>
-          <w:sz w:val="24"/>
-          <w:szCs w:val="24"/>
-        </w:rPr>
-      </w:pPr>
-      <w:r>
-        <w:rPr>
-          <w:rFonts w:ascii="Times New Roman" w:hAnsi="Times New Roman" w:cs="Times New Roman"/>
-          <w:sz w:val="24"/>
-          <w:szCs w:val="24"/>
-        </w:rPr>
-        <w:t xml:space="preserve">SELECT * FROM </w:t>
-      </w:r>
-      <w:proofErr w:type="spellStart"/>
-      <w:r>
-        <w:rPr>
-          <w:rFonts w:ascii="Times New Roman" w:hAnsi="Times New Roman" w:cs="Times New Roman"/>
-          <w:sz w:val="24"/>
-          <w:szCs w:val="24"/>
-        </w:rPr>
-        <w:t>temp_sales</w:t>
-      </w:r>
-      <w:proofErr w:type="spellEnd"/>
-      <w:r>
-        <w:rPr>
-          <w:rFonts w:ascii="Times New Roman" w:hAnsi="Times New Roman" w:cs="Times New Roman"/>
-          <w:sz w:val="24"/>
-          <w:szCs w:val="24"/>
-        </w:rPr>
-        <w:t>;</w:t>
+        <w:t>-- Assuming temp_sales has all columns, including year and month</w:t>
+      </w:r>
+    </w:p>
+    <w:p>
+      <w:pPr>
+        <w:spacing w:after="0"/>
+        <w:rPr>
+          <w:rFonts w:ascii="Times New Roman" w:hAnsi="Times New Roman" w:cs="Times New Roman"/>
+          <w:sz w:val="24"/>
+          <w:szCs w:val="24"/>
+        </w:rPr>
+      </w:pPr>
+      <w:r>
+        <w:rPr>
+          <w:rFonts w:ascii="Times New Roman" w:hAnsi="Times New Roman" w:cs="Times New Roman"/>
+          <w:sz w:val="24"/>
+          <w:szCs w:val="24"/>
+        </w:rPr>
+        <w:t>SET hive.exec.dynamic.partition=true;</w:t>
+      </w:r>
+    </w:p>
+    <w:p>
+      <w:pPr>
+        <w:spacing w:after="0"/>
+        <w:rPr>
+          <w:rFonts w:ascii="Times New Roman" w:hAnsi="Times New Roman" w:cs="Times New Roman"/>
+          <w:sz w:val="24"/>
+          <w:szCs w:val="24"/>
+        </w:rPr>
+      </w:pPr>
+      <w:r>
+        <w:rPr>
+          <w:rFonts w:ascii="Times New Roman" w:hAnsi="Times New Roman" w:cs="Times New Roman"/>
+          <w:sz w:val="24"/>
+          <w:szCs w:val="24"/>
+        </w:rPr>
+        <w:t>INSERT OVERWRITE TABLE sales_data PARTITION (year, month)</w:t>
+      </w:r>
+    </w:p>
+    <w:p>
+      <w:pPr>
+        <w:spacing w:after="0"/>
+        <w:rPr>
+          <w:rFonts w:ascii="Times New Roman" w:hAnsi="Times New Roman" w:cs="Times New Roman"/>
+          <w:sz w:val="24"/>
+          <w:szCs w:val="24"/>
+        </w:rPr>
+      </w:pPr>
+      <w:r>
+        <w:rPr>
+          <w:rFonts w:ascii="Times New Roman" w:hAnsi="Times New Roman" w:cs="Times New Roman"/>
+          <w:sz w:val="24"/>
+          <w:szCs w:val="24"/>
+        </w:rPr>
+        <w:t>SELECT * FROM temp_sales;</w:t>
       </w:r>
     </w:p>
     <w:p>
@@ -7645,7 +7175,6 @@
           <w:szCs w:val="24"/>
         </w:rPr>
       </w:pPr>
-      <w:proofErr w:type="spellStart"/>
       <w:r>
         <w:rPr>
           <w:rFonts w:ascii="Times New Roman" w:hAnsi="Times New Roman" w:cs="Times New Roman"/>
@@ -7654,7 +7183,6 @@
         </w:rPr>
         <w:t>content_copy</w:t>
       </w:r>
-      <w:proofErr w:type="spellEnd"/>
     </w:p>
     <w:p>
       <w:pPr>
@@ -7693,25 +7221,7 @@
           <w:sz w:val="24"/>
           <w:szCs w:val="24"/>
         </w:rPr>
-        <w:t>Read each row from </w:t>
-      </w:r>
-      <w:proofErr w:type="spellStart"/>
-      <w:r>
-        <w:rPr>
-          <w:rFonts w:ascii="Times New Roman" w:hAnsi="Times New Roman" w:cs="Times New Roman"/>
-          <w:sz w:val="24"/>
-          <w:szCs w:val="24"/>
-        </w:rPr>
-        <w:t>temp_sales</w:t>
-      </w:r>
-      <w:proofErr w:type="spellEnd"/>
-      <w:r>
-        <w:rPr>
-          <w:rFonts w:ascii="Times New Roman" w:hAnsi="Times New Roman" w:cs="Times New Roman"/>
-          <w:sz w:val="24"/>
-          <w:szCs w:val="24"/>
-        </w:rPr>
-        <w:t>.</w:t>
+        <w:t>Read each row from temp_sales.</w:t>
       </w:r>
     </w:p>
     <w:p>
@@ -7755,25 +7265,7 @@
           <w:sz w:val="24"/>
           <w:szCs w:val="24"/>
         </w:rPr>
-        <w:t>If all rows have valid year and month values, they'll be inserted into their respective partitions in </w:t>
-      </w:r>
-      <w:proofErr w:type="spellStart"/>
-      <w:r>
-        <w:rPr>
-          <w:rFonts w:ascii="Times New Roman" w:hAnsi="Times New Roman" w:cs="Times New Roman"/>
-          <w:sz w:val="24"/>
-          <w:szCs w:val="24"/>
-        </w:rPr>
-        <w:t>sales_data</w:t>
-      </w:r>
-      <w:proofErr w:type="spellEnd"/>
-      <w:r>
-        <w:rPr>
-          <w:rFonts w:ascii="Times New Roman" w:hAnsi="Times New Roman" w:cs="Times New Roman"/>
-          <w:sz w:val="24"/>
-          <w:szCs w:val="24"/>
-        </w:rPr>
-        <w:t>.</w:t>
+        <w:t>If all rows have valid year and month values, they'll be inserted into their respective partitions in sales_data.</w:t>
       </w:r>
     </w:p>
     <w:p>
@@ -7851,153 +7343,61 @@
           <w:sz w:val="24"/>
           <w:szCs w:val="24"/>
         </w:rPr>
-        <w:t xml:space="preserve">SET </w:t>
-      </w:r>
-      <w:proofErr w:type="spellStart"/>
-      <w:proofErr w:type="gramStart"/>
-      <w:r>
-        <w:rPr>
-          <w:rFonts w:ascii="Times New Roman" w:hAnsi="Times New Roman" w:cs="Times New Roman"/>
-          <w:sz w:val="24"/>
-          <w:szCs w:val="24"/>
-        </w:rPr>
-        <w:t>hive.exec</w:t>
-      </w:r>
-      <w:proofErr w:type="gramEnd"/>
-      <w:r>
-        <w:rPr>
-          <w:rFonts w:ascii="Times New Roman" w:hAnsi="Times New Roman" w:cs="Times New Roman"/>
-          <w:sz w:val="24"/>
-          <w:szCs w:val="24"/>
-        </w:rPr>
-        <w:t>.dynamic.partition</w:t>
-      </w:r>
-      <w:proofErr w:type="spellEnd"/>
-      <w:r>
-        <w:rPr>
-          <w:rFonts w:ascii="Times New Roman" w:hAnsi="Times New Roman" w:cs="Times New Roman"/>
-          <w:sz w:val="24"/>
-          <w:szCs w:val="24"/>
-        </w:rPr>
-        <w:t>=true;</w:t>
-      </w:r>
-    </w:p>
-    <w:p>
-      <w:pPr>
-        <w:spacing w:after="0"/>
-        <w:rPr>
-          <w:rFonts w:ascii="Times New Roman" w:hAnsi="Times New Roman" w:cs="Times New Roman"/>
-          <w:sz w:val="24"/>
-          <w:szCs w:val="24"/>
-        </w:rPr>
-      </w:pPr>
-      <w:r>
-        <w:rPr>
-          <w:rFonts w:ascii="Times New Roman" w:hAnsi="Times New Roman" w:cs="Times New Roman"/>
-          <w:sz w:val="24"/>
-          <w:szCs w:val="24"/>
-        </w:rPr>
-        <w:t xml:space="preserve">SET </w:t>
-      </w:r>
-      <w:proofErr w:type="spellStart"/>
-      <w:proofErr w:type="gramStart"/>
-      <w:r>
-        <w:rPr>
-          <w:rFonts w:ascii="Times New Roman" w:hAnsi="Times New Roman" w:cs="Times New Roman"/>
-          <w:sz w:val="24"/>
-          <w:szCs w:val="24"/>
-        </w:rPr>
-        <w:t>hive.exec</w:t>
-      </w:r>
-      <w:proofErr w:type="gramEnd"/>
-      <w:r>
-        <w:rPr>
-          <w:rFonts w:ascii="Times New Roman" w:hAnsi="Times New Roman" w:cs="Times New Roman"/>
-          <w:sz w:val="24"/>
-          <w:szCs w:val="24"/>
-        </w:rPr>
-        <w:t>.dynamic.partition.mode</w:t>
-      </w:r>
-      <w:proofErr w:type="spellEnd"/>
-      <w:r>
-        <w:rPr>
-          <w:rFonts w:ascii="Times New Roman" w:hAnsi="Times New Roman" w:cs="Times New Roman"/>
-          <w:sz w:val="24"/>
-          <w:szCs w:val="24"/>
-        </w:rPr>
-        <w:t>=NONSTRICT;</w:t>
-      </w:r>
-    </w:p>
-    <w:p>
-      <w:pPr>
-        <w:spacing w:after="0"/>
-        <w:rPr>
-          <w:rFonts w:ascii="Times New Roman" w:hAnsi="Times New Roman" w:cs="Times New Roman"/>
-          <w:sz w:val="24"/>
-          <w:szCs w:val="24"/>
-        </w:rPr>
-      </w:pPr>
-      <w:r>
-        <w:rPr>
-          <w:rFonts w:ascii="Times New Roman" w:hAnsi="Times New Roman" w:cs="Times New Roman"/>
-          <w:sz w:val="24"/>
-          <w:szCs w:val="24"/>
-        </w:rPr>
-        <w:t xml:space="preserve">INSERT OVERWRITE TABLE </w:t>
-      </w:r>
-      <w:proofErr w:type="spellStart"/>
-      <w:r>
-        <w:rPr>
-          <w:rFonts w:ascii="Times New Roman" w:hAnsi="Times New Roman" w:cs="Times New Roman"/>
-          <w:sz w:val="24"/>
-          <w:szCs w:val="24"/>
-        </w:rPr>
-        <w:t>sales_data</w:t>
-      </w:r>
-      <w:proofErr w:type="spellEnd"/>
-      <w:r>
-        <w:rPr>
-          <w:rFonts w:ascii="Times New Roman" w:hAnsi="Times New Roman" w:cs="Times New Roman"/>
-          <w:sz w:val="24"/>
-          <w:szCs w:val="24"/>
-        </w:rPr>
-        <w:t xml:space="preserve"> PARTITION (year, month)</w:t>
-      </w:r>
-    </w:p>
-    <w:p>
-      <w:pPr>
-        <w:spacing w:after="0"/>
-        <w:rPr>
-          <w:rFonts w:ascii="Times New Roman" w:hAnsi="Times New Roman" w:cs="Times New Roman"/>
-          <w:sz w:val="24"/>
-          <w:szCs w:val="24"/>
-        </w:rPr>
-      </w:pPr>
-      <w:r>
-        <w:rPr>
-          <w:rFonts w:ascii="Times New Roman" w:hAnsi="Times New Roman" w:cs="Times New Roman"/>
-          <w:sz w:val="24"/>
-          <w:szCs w:val="24"/>
-        </w:rPr>
-        <w:t xml:space="preserve">SELECT * FROM </w:t>
-      </w:r>
-      <w:proofErr w:type="spellStart"/>
-      <w:r>
-        <w:rPr>
-          <w:rFonts w:ascii="Times New Roman" w:hAnsi="Times New Roman" w:cs="Times New Roman"/>
-          <w:sz w:val="24"/>
-          <w:szCs w:val="24"/>
-        </w:rPr>
-        <w:t>temp_sales</w:t>
-      </w:r>
-      <w:proofErr w:type="spellEnd"/>
-      <w:r>
-        <w:rPr>
-          <w:rFonts w:ascii="Times New Roman" w:hAnsi="Times New Roman" w:cs="Times New Roman"/>
-          <w:sz w:val="24"/>
-          <w:szCs w:val="24"/>
-        </w:rPr>
-        <w:t>;</w:t>
+        <w:t>SET hive.exec.dynamic.partition=true;</w:t>
+      </w:r>
+    </w:p>
+    <w:p>
+      <w:pPr>
+        <w:spacing w:after="0"/>
+        <w:rPr>
+          <w:rFonts w:ascii="Times New Roman" w:hAnsi="Times New Roman" w:cs="Times New Roman"/>
+          <w:sz w:val="24"/>
+          <w:szCs w:val="24"/>
+        </w:rPr>
+      </w:pPr>
+      <w:r>
+        <w:rPr>
+          <w:rFonts w:ascii="Times New Roman" w:hAnsi="Times New Roman" w:cs="Times New Roman"/>
+          <w:sz w:val="24"/>
+          <w:szCs w:val="24"/>
+        </w:rPr>
+        <w:t>SET hive.exec.dynamic.partition.mode=NONSTRICT;</w:t>
+      </w:r>
+    </w:p>
+    <w:p>
+      <w:pPr>
+        <w:spacing w:after="0"/>
+        <w:rPr>
+          <w:rFonts w:ascii="Times New Roman" w:hAnsi="Times New Roman" w:cs="Times New Roman"/>
+          <w:sz w:val="24"/>
+          <w:szCs w:val="24"/>
+        </w:rPr>
+      </w:pPr>
+      <w:r>
+        <w:rPr>
+          <w:rFonts w:ascii="Times New Roman" w:hAnsi="Times New Roman" w:cs="Times New Roman"/>
+          <w:sz w:val="24"/>
+          <w:szCs w:val="24"/>
+        </w:rPr>
+        <w:t>INSERT OVERWRITE TABLE sales_data PARTITION (year, month)</w:t>
+      </w:r>
+    </w:p>
+    <w:p>
+      <w:pPr>
+        <w:spacing w:after="0"/>
+        <w:rPr>
+          <w:rFonts w:ascii="Times New Roman" w:hAnsi="Times New Roman" w:cs="Times New Roman"/>
+          <w:sz w:val="24"/>
+          <w:szCs w:val="24"/>
+        </w:rPr>
+      </w:pPr>
+      <w:r>
+        <w:rPr>
+          <w:rFonts w:ascii="Times New Roman" w:hAnsi="Times New Roman" w:cs="Times New Roman"/>
+          <w:sz w:val="24"/>
+          <w:szCs w:val="24"/>
+        </w:rPr>
+        <w:t>SELECT * FROM temp_sales;</w:t>
       </w:r>
     </w:p>
     <w:p>
@@ -8038,7 +7438,6 @@
           <w:szCs w:val="24"/>
         </w:rPr>
       </w:pPr>
-      <w:proofErr w:type="spellStart"/>
       <w:r>
         <w:rPr>
           <w:rFonts w:ascii="Times New Roman" w:hAnsi="Times New Roman" w:cs="Times New Roman"/>
@@ -8047,7 +7446,6 @@
         </w:rPr>
         <w:t>content_copy</w:t>
       </w:r>
-      <w:proofErr w:type="spellEnd"/>
     </w:p>
     <w:p>
       <w:pPr>
@@ -8086,25 +7484,7 @@
           <w:sz w:val="24"/>
           <w:szCs w:val="24"/>
         </w:rPr>
-        <w:t>Hive will process each row from </w:t>
-      </w:r>
-      <w:proofErr w:type="spellStart"/>
-      <w:r>
-        <w:rPr>
-          <w:rFonts w:ascii="Times New Roman" w:hAnsi="Times New Roman" w:cs="Times New Roman"/>
-          <w:sz w:val="24"/>
-          <w:szCs w:val="24"/>
-        </w:rPr>
-        <w:t>temp_sales</w:t>
-      </w:r>
-      <w:proofErr w:type="spellEnd"/>
-      <w:r>
-        <w:rPr>
-          <w:rFonts w:ascii="Times New Roman" w:hAnsi="Times New Roman" w:cs="Times New Roman"/>
-          <w:sz w:val="24"/>
-          <w:szCs w:val="24"/>
-        </w:rPr>
-        <w:t>.</w:t>
+        <w:t>Hive will process each row from temp_sales.</w:t>
       </w:r>
     </w:p>
     <w:p>
@@ -8871,25 +8251,7 @@
           <w:sz w:val="24"/>
           <w:szCs w:val="24"/>
         </w:rPr>
-        <w:t xml:space="preserve">Explain </w:t>
-      </w:r>
-      <w:proofErr w:type="spellStart"/>
-      <w:r>
-        <w:rPr>
-          <w:rFonts w:ascii="Times New Roman" w:hAnsi="Times New Roman" w:cs="Times New Roman"/>
-          <w:sz w:val="24"/>
-          <w:szCs w:val="24"/>
-        </w:rPr>
-        <w:t>avro</w:t>
-      </w:r>
-      <w:proofErr w:type="spellEnd"/>
-      <w:r>
-        <w:rPr>
-          <w:rFonts w:ascii="Times New Roman" w:hAnsi="Times New Roman" w:cs="Times New Roman"/>
-          <w:sz w:val="24"/>
-          <w:szCs w:val="24"/>
-        </w:rPr>
-        <w:t xml:space="preserve"> file format in detail.</w:t>
+        <w:t>Explain avro file format in detail.</w:t>
       </w:r>
     </w:p>
     <w:p>
@@ -9346,25 +8708,7 @@
           <w:sz w:val="24"/>
           <w:szCs w:val="24"/>
         </w:rPr>
-        <w:t xml:space="preserve">How can you optimize read using </w:t>
-      </w:r>
-      <w:proofErr w:type="gramStart"/>
-      <w:r>
-        <w:rPr>
-          <w:rFonts w:ascii="Times New Roman" w:hAnsi="Times New Roman" w:cs="Times New Roman"/>
-          <w:sz w:val="24"/>
-          <w:szCs w:val="24"/>
-        </w:rPr>
-        <w:t>cache(</w:t>
-      </w:r>
-      <w:proofErr w:type="gramEnd"/>
-      <w:r>
-        <w:rPr>
-          <w:rFonts w:ascii="Times New Roman" w:hAnsi="Times New Roman" w:cs="Times New Roman"/>
-          <w:sz w:val="24"/>
-          <w:szCs w:val="24"/>
-        </w:rPr>
-        <w:t>)?</w:t>
+        <w:t>How can you optimize read using cache()?</w:t>
       </w:r>
     </w:p>
     <w:p>
@@ -9556,28 +8900,8 @@
           <w:sz w:val="24"/>
           <w:szCs w:val="24"/>
         </w:rPr>
-        <w:t xml:space="preserve">Can we tune </w:t>
-      </w:r>
-      <w:proofErr w:type="spellStart"/>
-      <w:proofErr w:type="gramStart"/>
-      <w:r>
-        <w:rPr>
-          <w:rFonts w:ascii="Times New Roman" w:hAnsi="Times New Roman" w:cs="Times New Roman"/>
-          <w:sz w:val="24"/>
-          <w:szCs w:val="24"/>
-        </w:rPr>
-        <w:t>spark.sql.files</w:t>
-      </w:r>
-      <w:proofErr w:type="gramEnd"/>
-      <w:r>
-        <w:rPr>
-          <w:rFonts w:ascii="Times New Roman" w:hAnsi="Times New Roman" w:cs="Times New Roman"/>
-          <w:sz w:val="24"/>
-          <w:szCs w:val="24"/>
-        </w:rPr>
-        <w:t>.maxPartitionBytes</w:t>
-      </w:r>
-      <w:proofErr w:type="spellEnd"/>
+        <w:t>Can we tune spark.sql.files.maxPartitionBytes</w:t>
+      </w:r>
       <w:r>
         <w:rPr>
           <w:rFonts w:ascii="Times New Roman" w:hAnsi="Times New Roman" w:cs="Times New Roman"/>
@@ -9607,35 +8931,7 @@
           <w:sz w:val="24"/>
           <w:szCs w:val="24"/>
         </w:rPr>
-        <w:t xml:space="preserve">Can we tune </w:t>
-      </w:r>
-      <w:proofErr w:type="spellStart"/>
-      <w:proofErr w:type="gramStart"/>
-      <w:r>
-        <w:rPr>
-          <w:rFonts w:ascii="Times New Roman" w:hAnsi="Times New Roman" w:cs="Times New Roman"/>
-          <w:sz w:val="24"/>
-          <w:szCs w:val="24"/>
-        </w:rPr>
-        <w:t>spark.sql.files</w:t>
-      </w:r>
-      <w:proofErr w:type="gramEnd"/>
-      <w:r>
-        <w:rPr>
-          <w:rFonts w:ascii="Times New Roman" w:hAnsi="Times New Roman" w:cs="Times New Roman"/>
-          <w:sz w:val="24"/>
-          <w:szCs w:val="24"/>
-        </w:rPr>
-        <w:t>.openCostInBytes</w:t>
-      </w:r>
-      <w:proofErr w:type="spellEnd"/>
-      <w:r>
-        <w:rPr>
-          <w:rFonts w:ascii="Times New Roman" w:hAnsi="Times New Roman" w:cs="Times New Roman"/>
-          <w:sz w:val="24"/>
-          <w:szCs w:val="24"/>
-        </w:rPr>
-        <w:t xml:space="preserve"> value? What is the best value for it?</w:t>
+        <w:t>Can we tune spark.sql.files.openCostInBytes value? What is the best value for it?</w:t>
       </w:r>
       <w:r>
         <w:rPr>
@@ -9874,35 +9170,7 @@
           <w:sz w:val="24"/>
           <w:szCs w:val="24"/>
         </w:rPr>
-        <w:t xml:space="preserve">What are the implications of tuning </w:t>
-      </w:r>
-      <w:proofErr w:type="spellStart"/>
-      <w:proofErr w:type="gramStart"/>
-      <w:r>
-        <w:rPr>
-          <w:rFonts w:ascii="Times New Roman" w:hAnsi="Times New Roman" w:cs="Times New Roman"/>
-          <w:sz w:val="24"/>
-          <w:szCs w:val="24"/>
-        </w:rPr>
-        <w:t>spark.memory</w:t>
-      </w:r>
-      <w:proofErr w:type="gramEnd"/>
-      <w:r>
-        <w:rPr>
-          <w:rFonts w:ascii="Times New Roman" w:hAnsi="Times New Roman" w:cs="Times New Roman"/>
-          <w:sz w:val="24"/>
-          <w:szCs w:val="24"/>
-        </w:rPr>
-        <w:t>.fraction</w:t>
-      </w:r>
-      <w:proofErr w:type="spellEnd"/>
-      <w:r>
-        <w:rPr>
-          <w:rFonts w:ascii="Times New Roman" w:hAnsi="Times New Roman" w:cs="Times New Roman"/>
-          <w:sz w:val="24"/>
-          <w:szCs w:val="24"/>
-        </w:rPr>
-        <w:t xml:space="preserve"> value?</w:t>
+        <w:t>What are the implications of tuning spark.memory.fraction value?</w:t>
       </w:r>
     </w:p>
     <w:p>
@@ -9971,25 +9239,7 @@
           <w:sz w:val="24"/>
           <w:szCs w:val="24"/>
         </w:rPr>
-        <w:t xml:space="preserve">You are doing an </w:t>
-      </w:r>
-      <w:proofErr w:type="gramStart"/>
-      <w:r>
-        <w:rPr>
-          <w:rFonts w:ascii="Times New Roman" w:hAnsi="Times New Roman" w:cs="Times New Roman"/>
-          <w:sz w:val="24"/>
-          <w:szCs w:val="24"/>
-        </w:rPr>
-        <w:t>explode(</w:t>
-      </w:r>
-      <w:proofErr w:type="gramEnd"/>
-      <w:r>
-        <w:rPr>
-          <w:rFonts w:ascii="Times New Roman" w:hAnsi="Times New Roman" w:cs="Times New Roman"/>
-          <w:sz w:val="24"/>
-          <w:szCs w:val="24"/>
-        </w:rPr>
-        <w:t>) and its causing data explosion before shuffle. How will you resolve it?</w:t>
+        <w:t>You are doing an explode() and its causing data explosion before shuffle. How will you resolve it?</w:t>
       </w:r>
     </w:p>
     <w:p>
@@ -10012,44 +9262,16 @@
           <w:sz w:val="24"/>
           <w:szCs w:val="24"/>
         </w:rPr>
-        <w:t xml:space="preserve">You are doing an </w:t>
-      </w:r>
-      <w:proofErr w:type="gramStart"/>
-      <w:r>
-        <w:rPr>
-          <w:rFonts w:ascii="Times New Roman" w:hAnsi="Times New Roman" w:cs="Times New Roman"/>
-          <w:sz w:val="24"/>
-          <w:szCs w:val="24"/>
-        </w:rPr>
-        <w:t>union(</w:t>
-      </w:r>
-      <w:proofErr w:type="gramEnd"/>
-      <w:r>
-        <w:rPr>
-          <w:rFonts w:ascii="Times New Roman" w:hAnsi="Times New Roman" w:cs="Times New Roman"/>
-          <w:sz w:val="24"/>
-          <w:szCs w:val="24"/>
-        </w:rPr>
-        <w:t>)</w:t>
-      </w:r>
-      <w:r>
-        <w:rPr>
-          <w:rFonts w:ascii="Times New Roman" w:hAnsi="Times New Roman" w:cs="Times New Roman"/>
-          <w:sz w:val="24"/>
-          <w:szCs w:val="24"/>
-        </w:rPr>
-        <w:t xml:space="preserve"> with </w:t>
-      </w:r>
-      <w:proofErr w:type="spellStart"/>
-      <w:r>
-        <w:rPr>
-          <w:rFonts w:ascii="Times New Roman" w:hAnsi="Times New Roman" w:cs="Times New Roman"/>
-          <w:sz w:val="24"/>
-          <w:szCs w:val="24"/>
-        </w:rPr>
-        <w:t>orderBy</w:t>
-      </w:r>
-      <w:proofErr w:type="spellEnd"/>
+        <w:t>You are doing an union()</w:t>
+      </w:r>
+      <w:r>
+        <w:rPr>
+          <w:rFonts w:ascii="Times New Roman" w:hAnsi="Times New Roman" w:cs="Times New Roman"/>
+          <w:sz w:val="24"/>
+          <w:szCs w:val="24"/>
+        </w:rPr>
+        <w:t xml:space="preserve"> with orderBy</w:t>
+      </w:r>
       <w:r>
         <w:rPr>
           <w:rFonts w:ascii="Times New Roman" w:hAnsi="Times New Roman" w:cs="Times New Roman"/>
@@ -10266,25 +9488,7 @@
           <w:sz w:val="24"/>
           <w:szCs w:val="24"/>
         </w:rPr>
-        <w:t xml:space="preserve">Can you write code to implement salting in </w:t>
-      </w:r>
-      <w:proofErr w:type="spellStart"/>
-      <w:r>
-        <w:rPr>
-          <w:rFonts w:ascii="Times New Roman" w:hAnsi="Times New Roman" w:cs="Times New Roman"/>
-          <w:sz w:val="24"/>
-          <w:szCs w:val="24"/>
-        </w:rPr>
-        <w:t>groupBy</w:t>
-      </w:r>
-      <w:proofErr w:type="spellEnd"/>
-      <w:r>
-        <w:rPr>
-          <w:rFonts w:ascii="Times New Roman" w:hAnsi="Times New Roman" w:cs="Times New Roman"/>
-          <w:sz w:val="24"/>
-          <w:szCs w:val="24"/>
-        </w:rPr>
-        <w:t>?</w:t>
+        <w:t>Can you write code to implement salting in groupBy?</w:t>
       </w:r>
     </w:p>
     <w:p>
@@ -10400,61 +9604,7 @@
           <w:sz w:val="24"/>
           <w:szCs w:val="24"/>
         </w:rPr>
-        <w:t xml:space="preserve">How shuffle works in different wide transformations like repartition, </w:t>
-      </w:r>
-      <w:proofErr w:type="spellStart"/>
-      <w:r>
-        <w:rPr>
-          <w:rFonts w:ascii="Times New Roman" w:hAnsi="Times New Roman" w:cs="Times New Roman"/>
-          <w:sz w:val="24"/>
-          <w:szCs w:val="24"/>
-        </w:rPr>
-        <w:t>orderBy</w:t>
-      </w:r>
-      <w:proofErr w:type="spellEnd"/>
-      <w:r>
-        <w:rPr>
-          <w:rFonts w:ascii="Times New Roman" w:hAnsi="Times New Roman" w:cs="Times New Roman"/>
-          <w:sz w:val="24"/>
-          <w:szCs w:val="24"/>
-        </w:rPr>
-        <w:t xml:space="preserve">, </w:t>
-      </w:r>
-      <w:proofErr w:type="spellStart"/>
-      <w:r>
-        <w:rPr>
-          <w:rFonts w:ascii="Times New Roman" w:hAnsi="Times New Roman" w:cs="Times New Roman"/>
-          <w:sz w:val="24"/>
-          <w:szCs w:val="24"/>
-        </w:rPr>
-        <w:t>groupBy</w:t>
-      </w:r>
-      <w:proofErr w:type="spellEnd"/>
-      <w:r>
-        <w:rPr>
-          <w:rFonts w:ascii="Times New Roman" w:hAnsi="Times New Roman" w:cs="Times New Roman"/>
-          <w:sz w:val="24"/>
-          <w:szCs w:val="24"/>
-        </w:rPr>
-        <w:t xml:space="preserve"> </w:t>
-      </w:r>
-      <w:proofErr w:type="spellStart"/>
-      <w:r>
-        <w:rPr>
-          <w:rFonts w:ascii="Times New Roman" w:hAnsi="Times New Roman" w:cs="Times New Roman"/>
-          <w:sz w:val="24"/>
-          <w:szCs w:val="24"/>
-        </w:rPr>
-        <w:t>etc</w:t>
-      </w:r>
-      <w:proofErr w:type="spellEnd"/>
-      <w:r>
-        <w:rPr>
-          <w:rFonts w:ascii="Times New Roman" w:hAnsi="Times New Roman" w:cs="Times New Roman"/>
-          <w:sz w:val="24"/>
-          <w:szCs w:val="24"/>
-        </w:rPr>
-        <w:t>?</w:t>
+        <w:t>How shuffle works in different wide transformations like repartition, orderBy, groupBy etc?</w:t>
       </w:r>
     </w:p>
     <w:p>
@@ -10523,25 +9673,7 @@
           <w:sz w:val="24"/>
           <w:szCs w:val="24"/>
         </w:rPr>
-        <w:t xml:space="preserve">If </w:t>
-      </w:r>
-      <w:proofErr w:type="gramStart"/>
-      <w:r>
-        <w:rPr>
-          <w:rFonts w:ascii="Times New Roman" w:hAnsi="Times New Roman" w:cs="Times New Roman"/>
-          <w:sz w:val="24"/>
-          <w:szCs w:val="24"/>
-        </w:rPr>
-        <w:t>cant</w:t>
-      </w:r>
-      <w:proofErr w:type="gramEnd"/>
-      <w:r>
-        <w:rPr>
-          <w:rFonts w:ascii="Times New Roman" w:hAnsi="Times New Roman" w:cs="Times New Roman"/>
-          <w:sz w:val="24"/>
-          <w:szCs w:val="24"/>
-        </w:rPr>
-        <w:t xml:space="preserve"> avoid shuffle, tune shuffle bottlenecks.</w:t>
+        <w:t>If cant avoid shuffle, tune shuffle bottlenecks.</w:t>
       </w:r>
     </w:p>
     <w:p>
@@ -10787,18 +9919,8 @@
           <w:sz w:val="24"/>
           <w:szCs w:val="24"/>
         </w:rPr>
-        <w:t xml:space="preserve">sort merge bucket </w:t>
-      </w:r>
-      <w:proofErr w:type="gramStart"/>
-      <w:r>
-        <w:rPr>
-          <w:rFonts w:ascii="Times New Roman" w:hAnsi="Times New Roman" w:cs="Times New Roman"/>
-          <w:sz w:val="24"/>
-          <w:szCs w:val="24"/>
-        </w:rPr>
-        <w:t>join</w:t>
-      </w:r>
-      <w:proofErr w:type="gramEnd"/>
+        <w:t>sort merge bucket join</w:t>
+      </w:r>
     </w:p>
     <w:p>
       <w:pPr>
@@ -11119,45 +10241,7 @@
           <w:sz w:val="24"/>
           <w:szCs w:val="24"/>
         </w:rPr>
-        <w:t xml:space="preserve">The term auto optimize is sometimes used to describe functionality controlled by the settings </w:t>
-      </w:r>
-      <w:proofErr w:type="spellStart"/>
-      <w:proofErr w:type="gramStart"/>
-      <w:r>
-        <w:rPr>
-          <w:rFonts w:ascii="Times New Roman" w:hAnsi="Times New Roman" w:cs="Times New Roman"/>
-          <w:sz w:val="24"/>
-          <w:szCs w:val="24"/>
-        </w:rPr>
-        <w:t>delta.autoOptimize.autoCompact</w:t>
-      </w:r>
-      <w:proofErr w:type="spellEnd"/>
-      <w:proofErr w:type="gramEnd"/>
-      <w:r>
-        <w:rPr>
-          <w:rFonts w:ascii="Times New Roman" w:hAnsi="Times New Roman" w:cs="Times New Roman"/>
-          <w:sz w:val="24"/>
-          <w:szCs w:val="24"/>
-        </w:rPr>
-        <w:t xml:space="preserve"> and </w:t>
-      </w:r>
-      <w:proofErr w:type="spellStart"/>
-      <w:r>
-        <w:rPr>
-          <w:rFonts w:ascii="Times New Roman" w:hAnsi="Times New Roman" w:cs="Times New Roman"/>
-          <w:sz w:val="24"/>
-          <w:szCs w:val="24"/>
-        </w:rPr>
-        <w:t>delta.autoOptimize.optimizeWrite</w:t>
-      </w:r>
-      <w:proofErr w:type="spellEnd"/>
-      <w:r>
-        <w:rPr>
-          <w:rFonts w:ascii="Times New Roman" w:hAnsi="Times New Roman" w:cs="Times New Roman"/>
-          <w:sz w:val="24"/>
-          <w:szCs w:val="24"/>
-        </w:rPr>
-        <w:t>.</w:t>
+        <w:t>The term auto optimize is sometimes used to describe functionality controlled by the settings delta.autoOptimize.autoCompact and delta.autoOptimize.optimizeWrite.</w:t>
       </w:r>
       <w:r>
         <w:rPr>

</xml_diff>

<commit_message>
Updated 7th May 2024 1
</commit_message>
<xml_diff>
--- a/interview/Interview Questions.docx
+++ b/interview/Interview Questions.docx
@@ -883,7 +883,25 @@
           <w:sz w:val="24"/>
           <w:szCs w:val="24"/>
         </w:rPr>
-        <w:t>bounding vals query</w:t>
+        <w:t xml:space="preserve">bounding </w:t>
+      </w:r>
+      <w:proofErr w:type="spellStart"/>
+      <w:r>
+        <w:rPr>
+          <w:rFonts w:ascii="Times New Roman" w:hAnsi="Times New Roman" w:cs="Times New Roman"/>
+          <w:sz w:val="24"/>
+          <w:szCs w:val="24"/>
+        </w:rPr>
+        <w:t>vals</w:t>
+      </w:r>
+      <w:proofErr w:type="spellEnd"/>
+      <w:r>
+        <w:rPr>
+          <w:rFonts w:ascii="Times New Roman" w:hAnsi="Times New Roman" w:cs="Times New Roman"/>
+          <w:sz w:val="24"/>
+          <w:szCs w:val="24"/>
+        </w:rPr>
+        <w:t xml:space="preserve"> query</w:t>
       </w:r>
     </w:p>
     <w:p>
@@ -1454,7 +1472,25 @@
           <w:sz w:val="24"/>
           <w:szCs w:val="24"/>
         </w:rPr>
-        <w:t>Difference between hive and rdbms.</w:t>
+        <w:t xml:space="preserve">Difference between hive and </w:t>
+      </w:r>
+      <w:proofErr w:type="spellStart"/>
+      <w:r>
+        <w:rPr>
+          <w:rFonts w:ascii="Times New Roman" w:hAnsi="Times New Roman" w:cs="Times New Roman"/>
+          <w:sz w:val="24"/>
+          <w:szCs w:val="24"/>
+        </w:rPr>
+        <w:t>rdbms</w:t>
+      </w:r>
+      <w:proofErr w:type="spellEnd"/>
+      <w:r>
+        <w:rPr>
+          <w:rFonts w:ascii="Times New Roman" w:hAnsi="Times New Roman" w:cs="Times New Roman"/>
+          <w:sz w:val="24"/>
+          <w:szCs w:val="24"/>
+        </w:rPr>
+        <w:t>.</w:t>
       </w:r>
     </w:p>
     <w:p>
@@ -1477,7 +1513,25 @@
           <w:sz w:val="24"/>
           <w:szCs w:val="24"/>
         </w:rPr>
-        <w:t>Difference between hql and sql.</w:t>
+        <w:t xml:space="preserve">Difference between </w:t>
+      </w:r>
+      <w:proofErr w:type="spellStart"/>
+      <w:r>
+        <w:rPr>
+          <w:rFonts w:ascii="Times New Roman" w:hAnsi="Times New Roman" w:cs="Times New Roman"/>
+          <w:sz w:val="24"/>
+          <w:szCs w:val="24"/>
+        </w:rPr>
+        <w:t>hql</w:t>
+      </w:r>
+      <w:proofErr w:type="spellEnd"/>
+      <w:r>
+        <w:rPr>
+          <w:rFonts w:ascii="Times New Roman" w:hAnsi="Times New Roman" w:cs="Times New Roman"/>
+          <w:sz w:val="24"/>
+          <w:szCs w:val="24"/>
+        </w:rPr>
+        <w:t xml:space="preserve"> and sql.</w:t>
       </w:r>
     </w:p>
     <w:p>
@@ -1523,7 +1577,25 @@
           <w:sz w:val="24"/>
           <w:szCs w:val="24"/>
         </w:rPr>
-        <w:t>Why metadata is stored in a rdbms?</w:t>
+        <w:t xml:space="preserve">Why metadata is stored in a </w:t>
+      </w:r>
+      <w:proofErr w:type="spellStart"/>
+      <w:r>
+        <w:rPr>
+          <w:rFonts w:ascii="Times New Roman" w:hAnsi="Times New Roman" w:cs="Times New Roman"/>
+          <w:sz w:val="24"/>
+          <w:szCs w:val="24"/>
+        </w:rPr>
+        <w:t>rdbms</w:t>
+      </w:r>
+      <w:proofErr w:type="spellEnd"/>
+      <w:r>
+        <w:rPr>
+          <w:rFonts w:ascii="Times New Roman" w:hAnsi="Times New Roman" w:cs="Times New Roman"/>
+          <w:sz w:val="24"/>
+          <w:szCs w:val="24"/>
+        </w:rPr>
+        <w:t>?</w:t>
       </w:r>
     </w:p>
     <w:p>
@@ -1692,7 +1764,25 @@
           <w:sz w:val="24"/>
           <w:szCs w:val="24"/>
         </w:rPr>
-        <w:t>load command (from local (copy paste), from hdfs (cut paste)</w:t>
+        <w:t xml:space="preserve">load command (from local (copy paste), from </w:t>
+      </w:r>
+      <w:proofErr w:type="spellStart"/>
+      <w:r>
+        <w:rPr>
+          <w:rFonts w:ascii="Times New Roman" w:hAnsi="Times New Roman" w:cs="Times New Roman"/>
+          <w:sz w:val="24"/>
+          <w:szCs w:val="24"/>
+        </w:rPr>
+        <w:t>hdfs</w:t>
+      </w:r>
+      <w:proofErr w:type="spellEnd"/>
+      <w:r>
+        <w:rPr>
+          <w:rFonts w:ascii="Times New Roman" w:hAnsi="Times New Roman" w:cs="Times New Roman"/>
+          <w:sz w:val="24"/>
+          <w:szCs w:val="24"/>
+        </w:rPr>
+        <w:t xml:space="preserve"> (cut paste)</w:t>
       </w:r>
       <w:r>
         <w:rPr>
@@ -1792,8 +1882,18 @@
           <w:sz w:val="24"/>
           <w:szCs w:val="24"/>
         </w:rPr>
-        <w:t>hue ui</w:t>
-      </w:r>
+        <w:t xml:space="preserve">hue </w:t>
+      </w:r>
+      <w:proofErr w:type="spellStart"/>
+      <w:r>
+        <w:rPr>
+          <w:rFonts w:ascii="Times New Roman" w:hAnsi="Times New Roman" w:cs="Times New Roman"/>
+          <w:sz w:val="24"/>
+          <w:szCs w:val="24"/>
+        </w:rPr>
+        <w:t>ui</w:t>
+      </w:r>
+      <w:proofErr w:type="spellEnd"/>
     </w:p>
     <w:p>
       <w:pPr>
@@ -1861,7 +1961,25 @@
           <w:sz w:val="24"/>
           <w:szCs w:val="24"/>
         </w:rPr>
-        <w:t>beeline with hive.hql file containing hive queries</w:t>
+        <w:t xml:space="preserve">beeline with </w:t>
+      </w:r>
+      <w:proofErr w:type="spellStart"/>
+      <w:r>
+        <w:rPr>
+          <w:rFonts w:ascii="Times New Roman" w:hAnsi="Times New Roman" w:cs="Times New Roman"/>
+          <w:sz w:val="24"/>
+          <w:szCs w:val="24"/>
+        </w:rPr>
+        <w:t>hive.hql</w:t>
+      </w:r>
+      <w:proofErr w:type="spellEnd"/>
+      <w:r>
+        <w:rPr>
+          <w:rFonts w:ascii="Times New Roman" w:hAnsi="Times New Roman" w:cs="Times New Roman"/>
+          <w:sz w:val="24"/>
+          <w:szCs w:val="24"/>
+        </w:rPr>
+        <w:t xml:space="preserve"> file containing hive queries</w:t>
       </w:r>
     </w:p>
     <w:p>
@@ -2269,7 +2387,25 @@
           <w:sz w:val="24"/>
           <w:szCs w:val="24"/>
         </w:rPr>
-        <w:t>What is msck repair command and why do we use it?</w:t>
+        <w:t xml:space="preserve">What is </w:t>
+      </w:r>
+      <w:proofErr w:type="spellStart"/>
+      <w:r>
+        <w:rPr>
+          <w:rFonts w:ascii="Times New Roman" w:hAnsi="Times New Roman" w:cs="Times New Roman"/>
+          <w:sz w:val="24"/>
+          <w:szCs w:val="24"/>
+        </w:rPr>
+        <w:t>msck</w:t>
+      </w:r>
+      <w:proofErr w:type="spellEnd"/>
+      <w:r>
+        <w:rPr>
+          <w:rFonts w:ascii="Times New Roman" w:hAnsi="Times New Roman" w:cs="Times New Roman"/>
+          <w:sz w:val="24"/>
+          <w:szCs w:val="24"/>
+        </w:rPr>
+        <w:t xml:space="preserve"> repair command and why do we use it?</w:t>
       </w:r>
     </w:p>
     <w:p>
@@ -2316,7 +2452,25 @@
           <w:sz w:val="24"/>
           <w:szCs w:val="24"/>
         </w:rPr>
-        <w:t>How and why we make a table immutable?</w:t>
+        <w:t xml:space="preserve">How and </w:t>
+      </w:r>
+      <w:proofErr w:type="gramStart"/>
+      <w:r>
+        <w:rPr>
+          <w:rFonts w:ascii="Times New Roman" w:hAnsi="Times New Roman" w:cs="Times New Roman"/>
+          <w:sz w:val="24"/>
+          <w:szCs w:val="24"/>
+        </w:rPr>
+        <w:t>why</w:t>
+      </w:r>
+      <w:proofErr w:type="gramEnd"/>
+      <w:r>
+        <w:rPr>
+          <w:rFonts w:ascii="Times New Roman" w:hAnsi="Times New Roman" w:cs="Times New Roman"/>
+          <w:sz w:val="24"/>
+          <w:szCs w:val="24"/>
+        </w:rPr>
+        <w:t xml:space="preserve"> we make a table immutable?</w:t>
       </w:r>
     </w:p>
     <w:p>
@@ -2362,7 +2516,35 @@
           <w:sz w:val="24"/>
           <w:szCs w:val="24"/>
         </w:rPr>
-        <w:t>What is the use of the configuration serilization.null.format?</w:t>
+        <w:t xml:space="preserve">What is the use of the configuration </w:t>
+      </w:r>
+      <w:proofErr w:type="spellStart"/>
+      <w:proofErr w:type="gramStart"/>
+      <w:r>
+        <w:rPr>
+          <w:rFonts w:ascii="Times New Roman" w:hAnsi="Times New Roman" w:cs="Times New Roman"/>
+          <w:sz w:val="24"/>
+          <w:szCs w:val="24"/>
+        </w:rPr>
+        <w:t>serilization.null</w:t>
+      </w:r>
+      <w:proofErr w:type="gramEnd"/>
+      <w:r>
+        <w:rPr>
+          <w:rFonts w:ascii="Times New Roman" w:hAnsi="Times New Roman" w:cs="Times New Roman"/>
+          <w:sz w:val="24"/>
+          <w:szCs w:val="24"/>
+        </w:rPr>
+        <w:t>.format</w:t>
+      </w:r>
+      <w:proofErr w:type="spellEnd"/>
+      <w:r>
+        <w:rPr>
+          <w:rFonts w:ascii="Times New Roman" w:hAnsi="Times New Roman" w:cs="Times New Roman"/>
+          <w:sz w:val="24"/>
+          <w:szCs w:val="24"/>
+        </w:rPr>
+        <w:t>?</w:t>
       </w:r>
     </w:p>
     <w:p>
@@ -3520,13 +3702,23 @@
           <w:szCs w:val="24"/>
         </w:rPr>
       </w:pPr>
-      <w:r>
-        <w:rPr>
-          <w:rFonts w:ascii="Times New Roman" w:hAnsi="Times New Roman" w:cs="Times New Roman"/>
-          <w:sz w:val="24"/>
-          <w:szCs w:val="24"/>
-        </w:rPr>
-        <w:t>mount(), unmount(), mounts(), updateMount()</w:t>
+      <w:proofErr w:type="gramStart"/>
+      <w:r>
+        <w:rPr>
+          <w:rFonts w:ascii="Times New Roman" w:hAnsi="Times New Roman" w:cs="Times New Roman"/>
+          <w:sz w:val="24"/>
+          <w:szCs w:val="24"/>
+        </w:rPr>
+        <w:t>mount(</w:t>
+      </w:r>
+      <w:proofErr w:type="gramEnd"/>
+      <w:r>
+        <w:rPr>
+          <w:rFonts w:ascii="Times New Roman" w:hAnsi="Times New Roman" w:cs="Times New Roman"/>
+          <w:sz w:val="24"/>
+          <w:szCs w:val="24"/>
+        </w:rPr>
+        <w:t>), unmount(), mounts(), updateMount()</w:t>
       </w:r>
     </w:p>
     <w:p>
@@ -4495,13 +4687,23 @@
           <w:szCs w:val="24"/>
         </w:rPr>
       </w:pPr>
-      <w:r>
-        <w:rPr>
-          <w:rFonts w:ascii="Times New Roman" w:hAnsi="Times New Roman" w:cs="Times New Roman"/>
-          <w:sz w:val="24"/>
-          <w:szCs w:val="24"/>
-        </w:rPr>
-        <w:t>.option(“mergeSchema”, “true”)</w:t>
+      <w:proofErr w:type="gramStart"/>
+      <w:r>
+        <w:rPr>
+          <w:rFonts w:ascii="Times New Roman" w:hAnsi="Times New Roman" w:cs="Times New Roman"/>
+          <w:sz w:val="24"/>
+          <w:szCs w:val="24"/>
+        </w:rPr>
+        <w:t>.option</w:t>
+      </w:r>
+      <w:proofErr w:type="gramEnd"/>
+      <w:r>
+        <w:rPr>
+          <w:rFonts w:ascii="Times New Roman" w:hAnsi="Times New Roman" w:cs="Times New Roman"/>
+          <w:sz w:val="24"/>
+          <w:szCs w:val="24"/>
+        </w:rPr>
+        <w:t>(“mergeSchema”, “true”)</w:t>
       </w:r>
     </w:p>
     <w:p>
@@ -4923,7 +5125,25 @@
           <w:sz w:val="24"/>
           <w:szCs w:val="24"/>
         </w:rPr>
-        <w:t>How to create a metastore in unity catalog?</w:t>
+        <w:t xml:space="preserve">How to create a </w:t>
+      </w:r>
+      <w:proofErr w:type="spellStart"/>
+      <w:r>
+        <w:rPr>
+          <w:rFonts w:ascii="Times New Roman" w:hAnsi="Times New Roman" w:cs="Times New Roman"/>
+          <w:sz w:val="24"/>
+          <w:szCs w:val="24"/>
+        </w:rPr>
+        <w:t>metastore</w:t>
+      </w:r>
+      <w:proofErr w:type="spellEnd"/>
+      <w:r>
+        <w:rPr>
+          <w:rFonts w:ascii="Times New Roman" w:hAnsi="Times New Roman" w:cs="Times New Roman"/>
+          <w:sz w:val="24"/>
+          <w:szCs w:val="24"/>
+        </w:rPr>
+        <w:t xml:space="preserve"> in unity catalog?</w:t>
       </w:r>
     </w:p>
     <w:p>
@@ -4963,13 +5183,23 @@
           <w:szCs w:val="24"/>
         </w:rPr>
       </w:pPr>
-      <w:r>
-        <w:rPr>
-          <w:rFonts w:ascii="Times New Roman" w:hAnsi="Times New Roman" w:cs="Times New Roman"/>
-          <w:sz w:val="24"/>
-          <w:szCs w:val="24"/>
-        </w:rPr>
-        <w:t>metastore root -&gt; catalog -&gt; schema -&gt; table</w:t>
+      <w:proofErr w:type="spellStart"/>
+      <w:r>
+        <w:rPr>
+          <w:rFonts w:ascii="Times New Roman" w:hAnsi="Times New Roman" w:cs="Times New Roman"/>
+          <w:sz w:val="24"/>
+          <w:szCs w:val="24"/>
+        </w:rPr>
+        <w:t>metastore</w:t>
+      </w:r>
+      <w:proofErr w:type="spellEnd"/>
+      <w:r>
+        <w:rPr>
+          <w:rFonts w:ascii="Times New Roman" w:hAnsi="Times New Roman" w:cs="Times New Roman"/>
+          <w:sz w:val="24"/>
+          <w:szCs w:val="24"/>
+        </w:rPr>
+        <w:t xml:space="preserve"> root -&gt; catalog -&gt; schema -&gt; table</w:t>
       </w:r>
     </w:p>
     <w:p>
@@ -5038,7 +5268,25 @@
           <w:sz w:val="24"/>
           <w:szCs w:val="24"/>
         </w:rPr>
-        <w:t>automatic using scim provisioning</w:t>
+        <w:t xml:space="preserve">automatic using </w:t>
+      </w:r>
+      <w:proofErr w:type="spellStart"/>
+      <w:r>
+        <w:rPr>
+          <w:rFonts w:ascii="Times New Roman" w:hAnsi="Times New Roman" w:cs="Times New Roman"/>
+          <w:sz w:val="24"/>
+          <w:szCs w:val="24"/>
+        </w:rPr>
+        <w:t>scim</w:t>
+      </w:r>
+      <w:proofErr w:type="spellEnd"/>
+      <w:r>
+        <w:rPr>
+          <w:rFonts w:ascii="Times New Roman" w:hAnsi="Times New Roman" w:cs="Times New Roman"/>
+          <w:sz w:val="24"/>
+          <w:szCs w:val="24"/>
+        </w:rPr>
+        <w:t xml:space="preserve"> provisioning</w:t>
       </w:r>
     </w:p>
     <w:p>
@@ -5101,13 +5349,23 @@
           <w:szCs w:val="24"/>
         </w:rPr>
       </w:pPr>
-      <w:r>
-        <w:rPr>
-          <w:rFonts w:ascii="Times New Roman" w:hAnsi="Times New Roman" w:cs="Times New Roman"/>
-          <w:sz w:val="24"/>
-          <w:szCs w:val="24"/>
-        </w:rPr>
-        <w:t>metastore admin</w:t>
+      <w:proofErr w:type="spellStart"/>
+      <w:r>
+        <w:rPr>
+          <w:rFonts w:ascii="Times New Roman" w:hAnsi="Times New Roman" w:cs="Times New Roman"/>
+          <w:sz w:val="24"/>
+          <w:szCs w:val="24"/>
+        </w:rPr>
+        <w:t>metastore</w:t>
+      </w:r>
+      <w:proofErr w:type="spellEnd"/>
+      <w:r>
+        <w:rPr>
+          <w:rFonts w:ascii="Times New Roman" w:hAnsi="Times New Roman" w:cs="Times New Roman"/>
+          <w:sz w:val="24"/>
+          <w:szCs w:val="24"/>
+        </w:rPr>
+        <w:t xml:space="preserve"> admin</w:t>
       </w:r>
     </w:p>
     <w:p>
@@ -5199,7 +5457,25 @@
           <w:sz w:val="24"/>
           <w:szCs w:val="24"/>
         </w:rPr>
-        <w:t>What all a metastore admin can do?</w:t>
+        <w:t xml:space="preserve">What all a </w:t>
+      </w:r>
+      <w:proofErr w:type="spellStart"/>
+      <w:r>
+        <w:rPr>
+          <w:rFonts w:ascii="Times New Roman" w:hAnsi="Times New Roman" w:cs="Times New Roman"/>
+          <w:sz w:val="24"/>
+          <w:szCs w:val="24"/>
+        </w:rPr>
+        <w:t>metastore</w:t>
+      </w:r>
+      <w:proofErr w:type="spellEnd"/>
+      <w:r>
+        <w:rPr>
+          <w:rFonts w:ascii="Times New Roman" w:hAnsi="Times New Roman" w:cs="Times New Roman"/>
+          <w:sz w:val="24"/>
+          <w:szCs w:val="24"/>
+        </w:rPr>
+        <w:t xml:space="preserve"> admin can do?</w:t>
       </w:r>
     </w:p>
     <w:p>
@@ -5453,6 +5729,14 @@
           <w:sz w:val="24"/>
           <w:szCs w:val="24"/>
         </w:rPr>
+        <w:t xml:space="preserve">(In/using spark streaming module) </w:t>
+      </w:r>
+      <w:r>
+        <w:rPr>
+          <w:rFonts w:ascii="Times New Roman" w:hAnsi="Times New Roman" w:cs="Times New Roman"/>
+          <w:sz w:val="24"/>
+          <w:szCs w:val="24"/>
+        </w:rPr>
         <w:t>What is a dstream?</w:t>
       </w:r>
     </w:p>
@@ -5476,6 +5760,14 @@
           <w:sz w:val="24"/>
           <w:szCs w:val="24"/>
         </w:rPr>
+        <w:t xml:space="preserve">(In/using spark streaming module) </w:t>
+      </w:r>
+      <w:r>
+        <w:rPr>
+          <w:rFonts w:ascii="Times New Roman" w:hAnsi="Times New Roman" w:cs="Times New Roman"/>
+          <w:sz w:val="24"/>
+          <w:szCs w:val="24"/>
+        </w:rPr>
         <w:t>What are stateless transformations?</w:t>
       </w:r>
     </w:p>
@@ -5493,6 +5785,14 @@
           <w:szCs w:val="24"/>
         </w:rPr>
       </w:pPr>
+      <w:r>
+        <w:rPr>
+          <w:rFonts w:ascii="Times New Roman" w:hAnsi="Times New Roman" w:cs="Times New Roman"/>
+          <w:sz w:val="24"/>
+          <w:szCs w:val="24"/>
+        </w:rPr>
+        <w:t xml:space="preserve">(In/using spark streaming module) </w:t>
+      </w:r>
       <w:r>
         <w:rPr>
           <w:rFonts w:ascii="Times New Roman" w:hAnsi="Times New Roman" w:cs="Times New Roman"/>
@@ -5568,8 +5868,931 @@
           <w:sz w:val="24"/>
           <w:szCs w:val="24"/>
         </w:rPr>
+        <w:t xml:space="preserve">(In/using spark streaming module) </w:t>
+      </w:r>
+      <w:r>
+        <w:rPr>
+          <w:rFonts w:ascii="Times New Roman" w:hAnsi="Times New Roman" w:cs="Times New Roman"/>
+          <w:sz w:val="24"/>
+          <w:szCs w:val="24"/>
+        </w:rPr>
         <w:t>Can you write a word count program using stateless transformations?</w:t>
       </w:r>
+    </w:p>
+    <w:p>
+      <w:pPr>
+        <w:pStyle w:val="ListParagraph"/>
+        <w:numPr>
+          <w:ilvl w:val="1"/>
+          <w:numId w:val="14"/>
+        </w:numPr>
+        <w:spacing w:after="0"/>
+        <w:rPr>
+          <w:rFonts w:ascii="Times New Roman" w:hAnsi="Times New Roman" w:cs="Times New Roman"/>
+          <w:sz w:val="24"/>
+          <w:szCs w:val="24"/>
+        </w:rPr>
+      </w:pPr>
+      <w:proofErr w:type="spellStart"/>
+      <w:proofErr w:type="gramStart"/>
+      <w:r>
+        <w:rPr>
+          <w:rFonts w:ascii="Times New Roman" w:hAnsi="Times New Roman" w:cs="Times New Roman"/>
+          <w:sz w:val="24"/>
+          <w:szCs w:val="24"/>
+        </w:rPr>
+        <w:t>reduceByKey</w:t>
+      </w:r>
+      <w:proofErr w:type="spellEnd"/>
+      <w:r>
+        <w:rPr>
+          <w:rFonts w:ascii="Times New Roman" w:hAnsi="Times New Roman" w:cs="Times New Roman"/>
+          <w:sz w:val="24"/>
+          <w:szCs w:val="24"/>
+        </w:rPr>
+        <w:t>(</w:t>
+      </w:r>
+      <w:proofErr w:type="gramEnd"/>
+      <w:r>
+        <w:rPr>
+          <w:rFonts w:ascii="Times New Roman" w:hAnsi="Times New Roman" w:cs="Times New Roman"/>
+          <w:sz w:val="24"/>
+          <w:szCs w:val="24"/>
+        </w:rPr>
+        <w:t>)</w:t>
+      </w:r>
+    </w:p>
+    <w:p>
+      <w:pPr>
+        <w:pStyle w:val="ListParagraph"/>
+        <w:numPr>
+          <w:ilvl w:val="0"/>
+          <w:numId w:val="14"/>
+        </w:numPr>
+        <w:spacing w:after="0"/>
+        <w:rPr>
+          <w:rFonts w:ascii="Times New Roman" w:hAnsi="Times New Roman" w:cs="Times New Roman"/>
+          <w:sz w:val="24"/>
+          <w:szCs w:val="24"/>
+        </w:rPr>
+      </w:pPr>
+      <w:r>
+        <w:rPr>
+          <w:rFonts w:ascii="Times New Roman" w:hAnsi="Times New Roman" w:cs="Times New Roman"/>
+          <w:sz w:val="24"/>
+          <w:szCs w:val="24"/>
+        </w:rPr>
+        <w:t>(In/using spark streaming module) What is checkpointing and why it is needed?</w:t>
+      </w:r>
+    </w:p>
+    <w:p>
+      <w:pPr>
+        <w:pStyle w:val="ListParagraph"/>
+        <w:numPr>
+          <w:ilvl w:val="0"/>
+          <w:numId w:val="14"/>
+        </w:numPr>
+        <w:spacing w:after="0"/>
+        <w:rPr>
+          <w:rFonts w:ascii="Times New Roman" w:hAnsi="Times New Roman" w:cs="Times New Roman"/>
+          <w:sz w:val="24"/>
+          <w:szCs w:val="24"/>
+        </w:rPr>
+      </w:pPr>
+      <w:r>
+        <w:rPr>
+          <w:rFonts w:ascii="Times New Roman" w:hAnsi="Times New Roman" w:cs="Times New Roman"/>
+          <w:sz w:val="24"/>
+          <w:szCs w:val="24"/>
+        </w:rPr>
+        <w:t>(In/using spark streaming module) Can you write a program to calculate frequency of words since beginning?</w:t>
+      </w:r>
+    </w:p>
+    <w:p>
+      <w:pPr>
+        <w:pStyle w:val="ListParagraph"/>
+        <w:numPr>
+          <w:ilvl w:val="1"/>
+          <w:numId w:val="14"/>
+        </w:numPr>
+        <w:spacing w:after="0"/>
+        <w:rPr>
+          <w:rFonts w:ascii="Times New Roman" w:hAnsi="Times New Roman" w:cs="Times New Roman"/>
+          <w:sz w:val="24"/>
+          <w:szCs w:val="24"/>
+        </w:rPr>
+      </w:pPr>
+      <w:proofErr w:type="spellStart"/>
+      <w:r>
+        <w:rPr>
+          <w:rFonts w:ascii="Times New Roman" w:hAnsi="Times New Roman" w:cs="Times New Roman"/>
+          <w:sz w:val="24"/>
+          <w:szCs w:val="24"/>
+        </w:rPr>
+        <w:t>updateStateByKey</w:t>
+      </w:r>
+      <w:proofErr w:type="spellEnd"/>
+      <w:r>
+        <w:rPr>
+          <w:rFonts w:ascii="Times New Roman" w:hAnsi="Times New Roman" w:cs="Times New Roman"/>
+          <w:sz w:val="24"/>
+          <w:szCs w:val="24"/>
+        </w:rPr>
+        <w:t>(</w:t>
+      </w:r>
+      <w:proofErr w:type="spellStart"/>
+      <w:r>
+        <w:rPr>
+          <w:rFonts w:ascii="Times New Roman" w:hAnsi="Times New Roman" w:cs="Times New Roman"/>
+          <w:sz w:val="24"/>
+          <w:szCs w:val="24"/>
+        </w:rPr>
+        <w:t>update_func</w:t>
+      </w:r>
+      <w:proofErr w:type="spellEnd"/>
+      <w:r>
+        <w:rPr>
+          <w:rFonts w:ascii="Times New Roman" w:hAnsi="Times New Roman" w:cs="Times New Roman"/>
+          <w:sz w:val="24"/>
+          <w:szCs w:val="24"/>
+        </w:rPr>
+        <w:t>)</w:t>
+      </w:r>
+    </w:p>
+    <w:p>
+      <w:pPr>
+        <w:pStyle w:val="ListParagraph"/>
+        <w:numPr>
+          <w:ilvl w:val="0"/>
+          <w:numId w:val="14"/>
+        </w:numPr>
+        <w:spacing w:after="0"/>
+        <w:rPr>
+          <w:rFonts w:ascii="Times New Roman" w:hAnsi="Times New Roman" w:cs="Times New Roman"/>
+          <w:sz w:val="24"/>
+          <w:szCs w:val="24"/>
+        </w:rPr>
+      </w:pPr>
+      <w:r>
+        <w:rPr>
+          <w:rFonts w:ascii="Times New Roman" w:hAnsi="Times New Roman" w:cs="Times New Roman"/>
+          <w:sz w:val="24"/>
+          <w:szCs w:val="24"/>
+        </w:rPr>
+        <w:t>(In/using spark streaming module) Can you write a program to calculate frequency of words in a window of a particular size?</w:t>
+      </w:r>
+    </w:p>
+    <w:p>
+      <w:pPr>
+        <w:pStyle w:val="ListParagraph"/>
+        <w:numPr>
+          <w:ilvl w:val="1"/>
+          <w:numId w:val="14"/>
+        </w:numPr>
+        <w:spacing w:after="0"/>
+        <w:rPr>
+          <w:rFonts w:ascii="Times New Roman" w:hAnsi="Times New Roman" w:cs="Times New Roman"/>
+          <w:sz w:val="24"/>
+          <w:szCs w:val="24"/>
+        </w:rPr>
+      </w:pPr>
+      <w:proofErr w:type="spellStart"/>
+      <w:proofErr w:type="gramStart"/>
+      <w:r>
+        <w:rPr>
+          <w:rFonts w:ascii="Times New Roman" w:hAnsi="Times New Roman" w:cs="Times New Roman"/>
+          <w:sz w:val="24"/>
+          <w:szCs w:val="24"/>
+        </w:rPr>
+        <w:t>reduceByKeyAndWindow</w:t>
+      </w:r>
+      <w:proofErr w:type="spellEnd"/>
+      <w:r>
+        <w:rPr>
+          <w:rFonts w:ascii="Times New Roman" w:hAnsi="Times New Roman" w:cs="Times New Roman"/>
+          <w:sz w:val="24"/>
+          <w:szCs w:val="24"/>
+        </w:rPr>
+        <w:t>(</w:t>
+      </w:r>
+      <w:proofErr w:type="spellStart"/>
+      <w:proofErr w:type="gramEnd"/>
+      <w:r>
+        <w:rPr>
+          <w:rFonts w:ascii="Times New Roman" w:hAnsi="Times New Roman" w:cs="Times New Roman"/>
+          <w:sz w:val="24"/>
+          <w:szCs w:val="24"/>
+        </w:rPr>
+        <w:t>summary_func</w:t>
+      </w:r>
+      <w:proofErr w:type="spellEnd"/>
+      <w:r>
+        <w:rPr>
+          <w:rFonts w:ascii="Times New Roman" w:hAnsi="Times New Roman" w:cs="Times New Roman"/>
+          <w:sz w:val="24"/>
+          <w:szCs w:val="24"/>
+        </w:rPr>
+        <w:t xml:space="preserve">, </w:t>
+      </w:r>
+      <w:proofErr w:type="spellStart"/>
+      <w:r>
+        <w:rPr>
+          <w:rFonts w:ascii="Times New Roman" w:hAnsi="Times New Roman" w:cs="Times New Roman"/>
+          <w:sz w:val="24"/>
+          <w:szCs w:val="24"/>
+        </w:rPr>
+        <w:t>inverse_func</w:t>
+      </w:r>
+      <w:proofErr w:type="spellEnd"/>
+      <w:r>
+        <w:rPr>
+          <w:rFonts w:ascii="Times New Roman" w:hAnsi="Times New Roman" w:cs="Times New Roman"/>
+          <w:sz w:val="24"/>
+          <w:szCs w:val="24"/>
+        </w:rPr>
+        <w:t xml:space="preserve">, </w:t>
+      </w:r>
+      <w:proofErr w:type="spellStart"/>
+      <w:r>
+        <w:rPr>
+          <w:rFonts w:ascii="Times New Roman" w:hAnsi="Times New Roman" w:cs="Times New Roman"/>
+          <w:sz w:val="24"/>
+          <w:szCs w:val="24"/>
+        </w:rPr>
+        <w:t>window_size</w:t>
+      </w:r>
+      <w:proofErr w:type="spellEnd"/>
+      <w:r>
+        <w:rPr>
+          <w:rFonts w:ascii="Times New Roman" w:hAnsi="Times New Roman" w:cs="Times New Roman"/>
+          <w:sz w:val="24"/>
+          <w:szCs w:val="24"/>
+        </w:rPr>
+        <w:t xml:space="preserve">, </w:t>
+      </w:r>
+      <w:proofErr w:type="spellStart"/>
+      <w:r>
+        <w:rPr>
+          <w:rFonts w:ascii="Times New Roman" w:hAnsi="Times New Roman" w:cs="Times New Roman"/>
+          <w:sz w:val="24"/>
+          <w:szCs w:val="24"/>
+        </w:rPr>
+        <w:t>sliding_interval</w:t>
+      </w:r>
+      <w:proofErr w:type="spellEnd"/>
+      <w:r>
+        <w:rPr>
+          <w:rFonts w:ascii="Times New Roman" w:hAnsi="Times New Roman" w:cs="Times New Roman"/>
+          <w:sz w:val="24"/>
+          <w:szCs w:val="24"/>
+        </w:rPr>
+        <w:t>)</w:t>
+      </w:r>
+    </w:p>
+    <w:p>
+      <w:pPr>
+        <w:pStyle w:val="ListParagraph"/>
+        <w:numPr>
+          <w:ilvl w:val="0"/>
+          <w:numId w:val="14"/>
+        </w:numPr>
+        <w:spacing w:after="0"/>
+        <w:rPr>
+          <w:rFonts w:ascii="Times New Roman" w:hAnsi="Times New Roman" w:cs="Times New Roman"/>
+          <w:sz w:val="24"/>
+          <w:szCs w:val="24"/>
+        </w:rPr>
+      </w:pPr>
+      <w:r>
+        <w:rPr>
+          <w:rFonts w:ascii="Times New Roman" w:hAnsi="Times New Roman" w:cs="Times New Roman"/>
+          <w:sz w:val="24"/>
+          <w:szCs w:val="24"/>
+        </w:rPr>
+        <w:t xml:space="preserve">(In/using spark streaming module) Can you explain the functioning of </w:t>
+      </w:r>
+      <w:proofErr w:type="spellStart"/>
+      <w:proofErr w:type="gramStart"/>
+      <w:r>
+        <w:rPr>
+          <w:rFonts w:ascii="Times New Roman" w:hAnsi="Times New Roman" w:cs="Times New Roman"/>
+          <w:sz w:val="24"/>
+          <w:szCs w:val="24"/>
+        </w:rPr>
+        <w:t>reduceByWindow</w:t>
+      </w:r>
+      <w:proofErr w:type="spellEnd"/>
+      <w:r>
+        <w:rPr>
+          <w:rFonts w:ascii="Times New Roman" w:hAnsi="Times New Roman" w:cs="Times New Roman"/>
+          <w:sz w:val="24"/>
+          <w:szCs w:val="24"/>
+        </w:rPr>
+        <w:t>(</w:t>
+      </w:r>
+      <w:proofErr w:type="spellStart"/>
+      <w:proofErr w:type="gramEnd"/>
+      <w:r>
+        <w:rPr>
+          <w:rFonts w:ascii="Times New Roman" w:hAnsi="Times New Roman" w:cs="Times New Roman"/>
+          <w:sz w:val="24"/>
+          <w:szCs w:val="24"/>
+        </w:rPr>
+        <w:t>summary_func</w:t>
+      </w:r>
+      <w:proofErr w:type="spellEnd"/>
+      <w:r>
+        <w:rPr>
+          <w:rFonts w:ascii="Times New Roman" w:hAnsi="Times New Roman" w:cs="Times New Roman"/>
+          <w:sz w:val="24"/>
+          <w:szCs w:val="24"/>
+        </w:rPr>
+        <w:t xml:space="preserve">, </w:t>
+      </w:r>
+      <w:proofErr w:type="spellStart"/>
+      <w:r>
+        <w:rPr>
+          <w:rFonts w:ascii="Times New Roman" w:hAnsi="Times New Roman" w:cs="Times New Roman"/>
+          <w:sz w:val="24"/>
+          <w:szCs w:val="24"/>
+        </w:rPr>
+        <w:t>inverse_func</w:t>
+      </w:r>
+      <w:proofErr w:type="spellEnd"/>
+      <w:r>
+        <w:rPr>
+          <w:rFonts w:ascii="Times New Roman" w:hAnsi="Times New Roman" w:cs="Times New Roman"/>
+          <w:sz w:val="24"/>
+          <w:szCs w:val="24"/>
+        </w:rPr>
+        <w:t xml:space="preserve">, </w:t>
+      </w:r>
+      <w:proofErr w:type="spellStart"/>
+      <w:r>
+        <w:rPr>
+          <w:rFonts w:ascii="Times New Roman" w:hAnsi="Times New Roman" w:cs="Times New Roman"/>
+          <w:sz w:val="24"/>
+          <w:szCs w:val="24"/>
+        </w:rPr>
+        <w:t>window_size</w:t>
+      </w:r>
+      <w:proofErr w:type="spellEnd"/>
+      <w:r>
+        <w:rPr>
+          <w:rFonts w:ascii="Times New Roman" w:hAnsi="Times New Roman" w:cs="Times New Roman"/>
+          <w:sz w:val="24"/>
+          <w:szCs w:val="24"/>
+        </w:rPr>
+        <w:t xml:space="preserve">, </w:t>
+      </w:r>
+      <w:proofErr w:type="spellStart"/>
+      <w:r>
+        <w:rPr>
+          <w:rFonts w:ascii="Times New Roman" w:hAnsi="Times New Roman" w:cs="Times New Roman"/>
+          <w:sz w:val="24"/>
+          <w:szCs w:val="24"/>
+        </w:rPr>
+        <w:t>sliding_interval</w:t>
+      </w:r>
+      <w:proofErr w:type="spellEnd"/>
+      <w:r>
+        <w:rPr>
+          <w:rFonts w:ascii="Times New Roman" w:hAnsi="Times New Roman" w:cs="Times New Roman"/>
+          <w:sz w:val="24"/>
+          <w:szCs w:val="24"/>
+        </w:rPr>
+        <w:t xml:space="preserve">) and </w:t>
+      </w:r>
+      <w:proofErr w:type="spellStart"/>
+      <w:r>
+        <w:rPr>
+          <w:rFonts w:ascii="Times New Roman" w:hAnsi="Times New Roman" w:cs="Times New Roman"/>
+          <w:sz w:val="24"/>
+          <w:szCs w:val="24"/>
+        </w:rPr>
+        <w:t>countByWindow</w:t>
+      </w:r>
+      <w:proofErr w:type="spellEnd"/>
+      <w:r>
+        <w:rPr>
+          <w:rFonts w:ascii="Times New Roman" w:hAnsi="Times New Roman" w:cs="Times New Roman"/>
+          <w:sz w:val="24"/>
+          <w:szCs w:val="24"/>
+        </w:rPr>
+        <w:t>(</w:t>
+      </w:r>
+      <w:proofErr w:type="spellStart"/>
+      <w:r>
+        <w:rPr>
+          <w:rFonts w:ascii="Times New Roman" w:hAnsi="Times New Roman" w:cs="Times New Roman"/>
+          <w:sz w:val="24"/>
+          <w:szCs w:val="24"/>
+        </w:rPr>
+        <w:t>window_size</w:t>
+      </w:r>
+      <w:proofErr w:type="spellEnd"/>
+      <w:r>
+        <w:rPr>
+          <w:rFonts w:ascii="Times New Roman" w:hAnsi="Times New Roman" w:cs="Times New Roman"/>
+          <w:sz w:val="24"/>
+          <w:szCs w:val="24"/>
+        </w:rPr>
+        <w:t xml:space="preserve">, </w:t>
+      </w:r>
+      <w:proofErr w:type="spellStart"/>
+      <w:r>
+        <w:rPr>
+          <w:rFonts w:ascii="Times New Roman" w:hAnsi="Times New Roman" w:cs="Times New Roman"/>
+          <w:sz w:val="24"/>
+          <w:szCs w:val="24"/>
+        </w:rPr>
+        <w:t>sliding_interval</w:t>
+      </w:r>
+      <w:proofErr w:type="spellEnd"/>
+      <w:r>
+        <w:rPr>
+          <w:rFonts w:ascii="Times New Roman" w:hAnsi="Times New Roman" w:cs="Times New Roman"/>
+          <w:sz w:val="24"/>
+          <w:szCs w:val="24"/>
+        </w:rPr>
+        <w:t>) transformations?</w:t>
+      </w:r>
+    </w:p>
+    <w:p>
+      <w:pPr>
+        <w:pStyle w:val="ListParagraph"/>
+        <w:numPr>
+          <w:ilvl w:val="0"/>
+          <w:numId w:val="14"/>
+        </w:numPr>
+        <w:spacing w:after="0"/>
+        <w:rPr>
+          <w:rFonts w:ascii="Times New Roman" w:hAnsi="Times New Roman" w:cs="Times New Roman"/>
+          <w:sz w:val="24"/>
+          <w:szCs w:val="24"/>
+        </w:rPr>
+      </w:pPr>
+      <w:r>
+        <w:rPr>
+          <w:rFonts w:ascii="Times New Roman" w:hAnsi="Times New Roman" w:cs="Times New Roman"/>
+          <w:sz w:val="24"/>
+          <w:szCs w:val="24"/>
+        </w:rPr>
+        <w:t xml:space="preserve">(In/using spark streaming module) What are the limitations of spark streaming module and how spark structured streaming module </w:t>
+      </w:r>
+      <w:r>
+        <w:rPr>
+          <w:rFonts w:ascii="Times New Roman" w:hAnsi="Times New Roman" w:cs="Times New Roman"/>
+          <w:sz w:val="24"/>
+          <w:szCs w:val="24"/>
+        </w:rPr>
+        <w:t>overcomes those limitations</w:t>
+      </w:r>
+      <w:r>
+        <w:rPr>
+          <w:rFonts w:ascii="Times New Roman" w:hAnsi="Times New Roman" w:cs="Times New Roman"/>
+          <w:sz w:val="24"/>
+          <w:szCs w:val="24"/>
+        </w:rPr>
+        <w:t>?</w:t>
+      </w:r>
+    </w:p>
+    <w:p>
+      <w:pPr>
+        <w:pStyle w:val="ListParagraph"/>
+        <w:numPr>
+          <w:ilvl w:val="0"/>
+          <w:numId w:val="14"/>
+        </w:numPr>
+        <w:spacing w:after="0"/>
+        <w:rPr>
+          <w:rFonts w:ascii="Times New Roman" w:hAnsi="Times New Roman" w:cs="Times New Roman"/>
+          <w:sz w:val="24"/>
+          <w:szCs w:val="24"/>
+        </w:rPr>
+      </w:pPr>
+      <w:r>
+        <w:rPr>
+          <w:rFonts w:ascii="Times New Roman" w:hAnsi="Times New Roman" w:cs="Times New Roman"/>
+          <w:sz w:val="24"/>
+          <w:szCs w:val="24"/>
+        </w:rPr>
+        <w:t>(In/using spark structured streaming module) What are the challenges we face in a streaming use case and how spark structured streaming module overcomes all those?</w:t>
+      </w:r>
+    </w:p>
+    <w:p>
+      <w:pPr>
+        <w:pStyle w:val="ListParagraph"/>
+        <w:numPr>
+          <w:ilvl w:val="0"/>
+          <w:numId w:val="14"/>
+        </w:numPr>
+        <w:spacing w:after="0"/>
+        <w:rPr>
+          <w:rFonts w:ascii="Times New Roman" w:hAnsi="Times New Roman" w:cs="Times New Roman"/>
+          <w:sz w:val="24"/>
+          <w:szCs w:val="24"/>
+        </w:rPr>
+      </w:pPr>
+      <w:r>
+        <w:rPr>
+          <w:rFonts w:ascii="Times New Roman" w:hAnsi="Times New Roman" w:cs="Times New Roman"/>
+          <w:sz w:val="24"/>
+          <w:szCs w:val="24"/>
+        </w:rPr>
+        <w:t>(In/using spark structured streaming module) Can you write a simple program to calculate frequency of words since beginning?</w:t>
+      </w:r>
+    </w:p>
+    <w:p>
+      <w:pPr>
+        <w:pStyle w:val="ListParagraph"/>
+        <w:numPr>
+          <w:ilvl w:val="0"/>
+          <w:numId w:val="14"/>
+        </w:numPr>
+        <w:spacing w:after="0"/>
+        <w:rPr>
+          <w:rFonts w:ascii="Times New Roman" w:hAnsi="Times New Roman" w:cs="Times New Roman"/>
+          <w:sz w:val="24"/>
+          <w:szCs w:val="24"/>
+        </w:rPr>
+      </w:pPr>
+      <w:r>
+        <w:rPr>
+          <w:rFonts w:ascii="Times New Roman" w:hAnsi="Times New Roman" w:cs="Times New Roman"/>
+          <w:sz w:val="24"/>
+          <w:szCs w:val="24"/>
+        </w:rPr>
+        <w:t>(In/using spark structured streaming module) How actually a spark structured streaming code runs?</w:t>
+      </w:r>
+    </w:p>
+    <w:p>
+      <w:pPr>
+        <w:pStyle w:val="ListParagraph"/>
+        <w:numPr>
+          <w:ilvl w:val="0"/>
+          <w:numId w:val="14"/>
+        </w:numPr>
+        <w:spacing w:after="0"/>
+        <w:rPr>
+          <w:rFonts w:ascii="Times New Roman" w:hAnsi="Times New Roman" w:cs="Times New Roman"/>
+          <w:sz w:val="24"/>
+          <w:szCs w:val="24"/>
+        </w:rPr>
+      </w:pPr>
+      <w:r>
+        <w:rPr>
+          <w:rFonts w:ascii="Times New Roman" w:hAnsi="Times New Roman" w:cs="Times New Roman"/>
+          <w:sz w:val="24"/>
+          <w:szCs w:val="24"/>
+        </w:rPr>
+        <w:t>(In/using spark structured streaming module) Explain different output modes.</w:t>
+      </w:r>
+    </w:p>
+    <w:p>
+      <w:pPr>
+        <w:pStyle w:val="ListParagraph"/>
+        <w:numPr>
+          <w:ilvl w:val="0"/>
+          <w:numId w:val="14"/>
+        </w:numPr>
+        <w:spacing w:after="0"/>
+        <w:rPr>
+          <w:rFonts w:ascii="Times New Roman" w:hAnsi="Times New Roman" w:cs="Times New Roman"/>
+          <w:sz w:val="24"/>
+          <w:szCs w:val="24"/>
+        </w:rPr>
+      </w:pPr>
+      <w:r>
+        <w:rPr>
+          <w:rFonts w:ascii="Times New Roman" w:hAnsi="Times New Roman" w:cs="Times New Roman"/>
+          <w:sz w:val="24"/>
+          <w:szCs w:val="24"/>
+        </w:rPr>
+        <w:t>(In/using spark structured streaming module) Explain different triggers.</w:t>
+      </w:r>
+    </w:p>
+    <w:p>
+      <w:pPr>
+        <w:pStyle w:val="ListParagraph"/>
+        <w:numPr>
+          <w:ilvl w:val="0"/>
+          <w:numId w:val="14"/>
+        </w:numPr>
+        <w:spacing w:after="0"/>
+        <w:rPr>
+          <w:rFonts w:ascii="Times New Roman" w:hAnsi="Times New Roman" w:cs="Times New Roman"/>
+          <w:sz w:val="24"/>
+          <w:szCs w:val="24"/>
+        </w:rPr>
+      </w:pPr>
+      <w:r>
+        <w:rPr>
+          <w:rFonts w:ascii="Times New Roman" w:hAnsi="Times New Roman" w:cs="Times New Roman"/>
+          <w:sz w:val="24"/>
+          <w:szCs w:val="24"/>
+        </w:rPr>
+        <w:t>(In/using spark structured streaming module) Explain different input sources.</w:t>
+      </w:r>
+    </w:p>
+    <w:p>
+      <w:pPr>
+        <w:pStyle w:val="ListParagraph"/>
+        <w:numPr>
+          <w:ilvl w:val="0"/>
+          <w:numId w:val="14"/>
+        </w:numPr>
+        <w:spacing w:after="0"/>
+        <w:rPr>
+          <w:rFonts w:ascii="Times New Roman" w:hAnsi="Times New Roman" w:cs="Times New Roman"/>
+          <w:sz w:val="24"/>
+          <w:szCs w:val="24"/>
+        </w:rPr>
+      </w:pPr>
+      <w:r>
+        <w:rPr>
+          <w:rFonts w:ascii="Times New Roman" w:hAnsi="Times New Roman" w:cs="Times New Roman"/>
+          <w:sz w:val="24"/>
+          <w:szCs w:val="24"/>
+        </w:rPr>
+        <w:t>(In/using spark structured streaming module) Explain different output sinks.</w:t>
+      </w:r>
+    </w:p>
+    <w:p>
+      <w:pPr>
+        <w:pStyle w:val="ListParagraph"/>
+        <w:numPr>
+          <w:ilvl w:val="0"/>
+          <w:numId w:val="14"/>
+        </w:numPr>
+        <w:spacing w:after="0"/>
+        <w:rPr>
+          <w:rFonts w:ascii="Times New Roman" w:hAnsi="Times New Roman" w:cs="Times New Roman"/>
+          <w:sz w:val="24"/>
+          <w:szCs w:val="24"/>
+        </w:rPr>
+      </w:pPr>
+      <w:r>
+        <w:rPr>
+          <w:rFonts w:ascii="Times New Roman" w:hAnsi="Times New Roman" w:cs="Times New Roman"/>
+          <w:sz w:val="24"/>
+          <w:szCs w:val="24"/>
+        </w:rPr>
+        <w:t>(In/using spark structured streaming module)</w:t>
+      </w:r>
+      <w:r>
+        <w:rPr>
+          <w:rFonts w:ascii="Times New Roman" w:hAnsi="Times New Roman" w:cs="Times New Roman"/>
+          <w:sz w:val="24"/>
+          <w:szCs w:val="24"/>
+        </w:rPr>
+        <w:t xml:space="preserve"> What is the use of checkpointing?</w:t>
+      </w:r>
+    </w:p>
+    <w:p>
+      <w:pPr>
+        <w:pStyle w:val="ListParagraph"/>
+        <w:numPr>
+          <w:ilvl w:val="0"/>
+          <w:numId w:val="14"/>
+        </w:numPr>
+        <w:spacing w:after="0"/>
+        <w:rPr>
+          <w:rFonts w:ascii="Times New Roman" w:hAnsi="Times New Roman" w:cs="Times New Roman"/>
+          <w:sz w:val="24"/>
+          <w:szCs w:val="24"/>
+        </w:rPr>
+      </w:pPr>
+      <w:r>
+        <w:rPr>
+          <w:rFonts w:ascii="Times New Roman" w:hAnsi="Times New Roman" w:cs="Times New Roman"/>
+          <w:sz w:val="24"/>
+          <w:szCs w:val="24"/>
+        </w:rPr>
+        <w:lastRenderedPageBreak/>
+        <w:t>(In/using spark structured streaming module)</w:t>
+      </w:r>
+      <w:r>
+        <w:rPr>
+          <w:rFonts w:ascii="Times New Roman" w:hAnsi="Times New Roman" w:cs="Times New Roman"/>
+          <w:sz w:val="24"/>
+          <w:szCs w:val="24"/>
+        </w:rPr>
+        <w:t xml:space="preserve"> How will you achieve exactly once semantics?</w:t>
+      </w:r>
+    </w:p>
+    <w:p>
+      <w:pPr>
+        <w:pStyle w:val="ListParagraph"/>
+        <w:numPr>
+          <w:ilvl w:val="0"/>
+          <w:numId w:val="14"/>
+        </w:numPr>
+        <w:spacing w:after="0"/>
+        <w:rPr>
+          <w:rFonts w:ascii="Times New Roman" w:hAnsi="Times New Roman" w:cs="Times New Roman"/>
+          <w:sz w:val="24"/>
+          <w:szCs w:val="24"/>
+        </w:rPr>
+      </w:pPr>
+      <w:r>
+        <w:rPr>
+          <w:rFonts w:ascii="Times New Roman" w:hAnsi="Times New Roman" w:cs="Times New Roman"/>
+          <w:sz w:val="24"/>
+          <w:szCs w:val="24"/>
+        </w:rPr>
+        <w:t>(In/using spark structured streaming module)</w:t>
+      </w:r>
+      <w:r>
+        <w:rPr>
+          <w:rFonts w:ascii="Times New Roman" w:hAnsi="Times New Roman" w:cs="Times New Roman"/>
+          <w:sz w:val="24"/>
+          <w:szCs w:val="24"/>
+        </w:rPr>
+        <w:t xml:space="preserve"> What are the different types of transformations?</w:t>
+      </w:r>
+    </w:p>
+    <w:p>
+      <w:pPr>
+        <w:pStyle w:val="ListParagraph"/>
+        <w:numPr>
+          <w:ilvl w:val="0"/>
+          <w:numId w:val="14"/>
+        </w:numPr>
+        <w:spacing w:after="0"/>
+        <w:rPr>
+          <w:rFonts w:ascii="Times New Roman" w:hAnsi="Times New Roman" w:cs="Times New Roman"/>
+          <w:sz w:val="24"/>
+          <w:szCs w:val="24"/>
+        </w:rPr>
+      </w:pPr>
+      <w:r>
+        <w:rPr>
+          <w:rFonts w:ascii="Times New Roman" w:hAnsi="Times New Roman" w:cs="Times New Roman"/>
+          <w:sz w:val="24"/>
+          <w:szCs w:val="24"/>
+        </w:rPr>
+        <w:t>(In/using spark structured streaming module)</w:t>
+      </w:r>
+      <w:r>
+        <w:rPr>
+          <w:rFonts w:ascii="Times New Roman" w:hAnsi="Times New Roman" w:cs="Times New Roman"/>
+          <w:sz w:val="24"/>
+          <w:szCs w:val="24"/>
+        </w:rPr>
+        <w:t xml:space="preserve"> How will you clean your state store?</w:t>
+      </w:r>
+    </w:p>
+    <w:p>
+      <w:pPr>
+        <w:pStyle w:val="ListParagraph"/>
+        <w:numPr>
+          <w:ilvl w:val="1"/>
+          <w:numId w:val="14"/>
+        </w:numPr>
+        <w:spacing w:after="0"/>
+        <w:rPr>
+          <w:rFonts w:ascii="Times New Roman" w:hAnsi="Times New Roman" w:cs="Times New Roman"/>
+          <w:sz w:val="24"/>
+          <w:szCs w:val="24"/>
+        </w:rPr>
+      </w:pPr>
+      <w:r>
+        <w:rPr>
+          <w:rFonts w:ascii="Times New Roman" w:hAnsi="Times New Roman" w:cs="Times New Roman"/>
+          <w:sz w:val="24"/>
+          <w:szCs w:val="24"/>
+        </w:rPr>
+        <w:t>watermark</w:t>
+      </w:r>
+    </w:p>
+    <w:p>
+      <w:pPr>
+        <w:pStyle w:val="ListParagraph"/>
+        <w:numPr>
+          <w:ilvl w:val="1"/>
+          <w:numId w:val="14"/>
+        </w:numPr>
+        <w:spacing w:after="0"/>
+        <w:rPr>
+          <w:rFonts w:ascii="Times New Roman" w:hAnsi="Times New Roman" w:cs="Times New Roman"/>
+          <w:sz w:val="24"/>
+          <w:szCs w:val="24"/>
+        </w:rPr>
+      </w:pPr>
+      <w:r>
+        <w:rPr>
+          <w:rFonts w:ascii="Times New Roman" w:hAnsi="Times New Roman" w:cs="Times New Roman"/>
+          <w:sz w:val="24"/>
+          <w:szCs w:val="24"/>
+        </w:rPr>
+        <w:t>proper output mode</w:t>
+      </w:r>
+    </w:p>
+    <w:p>
+      <w:pPr>
+        <w:pStyle w:val="ListParagraph"/>
+        <w:numPr>
+          <w:ilvl w:val="0"/>
+          <w:numId w:val="14"/>
+        </w:numPr>
+        <w:spacing w:after="0"/>
+        <w:rPr>
+          <w:rFonts w:ascii="Times New Roman" w:hAnsi="Times New Roman" w:cs="Times New Roman"/>
+          <w:sz w:val="24"/>
+          <w:szCs w:val="24"/>
+        </w:rPr>
+      </w:pPr>
+    </w:p>
+    <w:p>
+      <w:pPr>
+        <w:spacing w:after="0"/>
+        <w:rPr>
+          <w:rFonts w:ascii="Times New Roman" w:hAnsi="Times New Roman" w:cs="Times New Roman"/>
+          <w:sz w:val="24"/>
+          <w:szCs w:val="24"/>
+        </w:rPr>
+      </w:pPr>
+    </w:p>
+    <w:p>
+      <w:pPr>
+        <w:spacing w:after="0"/>
+        <w:rPr>
+          <w:rFonts w:ascii="Times New Roman" w:hAnsi="Times New Roman" w:cs="Times New Roman"/>
+          <w:sz w:val="24"/>
+          <w:szCs w:val="24"/>
+        </w:rPr>
+      </w:pPr>
+    </w:p>
+    <w:p>
+      <w:pPr>
+        <w:spacing w:after="0"/>
+        <w:rPr>
+          <w:rFonts w:ascii="Times New Roman" w:hAnsi="Times New Roman" w:cs="Times New Roman"/>
+          <w:sz w:val="24"/>
+          <w:szCs w:val="24"/>
+        </w:rPr>
+      </w:pPr>
+    </w:p>
+    <w:p>
+      <w:pPr>
+        <w:spacing w:after="0"/>
+        <w:rPr>
+          <w:rFonts w:ascii="Times New Roman" w:hAnsi="Times New Roman" w:cs="Times New Roman"/>
+          <w:sz w:val="24"/>
+          <w:szCs w:val="24"/>
+        </w:rPr>
+      </w:pPr>
+    </w:p>
+    <w:p>
+      <w:pPr>
+        <w:spacing w:after="0"/>
+        <w:rPr>
+          <w:rFonts w:ascii="Times New Roman" w:hAnsi="Times New Roman" w:cs="Times New Roman"/>
+          <w:sz w:val="24"/>
+          <w:szCs w:val="24"/>
+        </w:rPr>
+      </w:pPr>
+    </w:p>
+    <w:p>
+      <w:pPr>
+        <w:spacing w:after="0"/>
+        <w:rPr>
+          <w:rFonts w:ascii="Times New Roman" w:hAnsi="Times New Roman" w:cs="Times New Roman"/>
+          <w:sz w:val="24"/>
+          <w:szCs w:val="24"/>
+        </w:rPr>
+      </w:pPr>
+    </w:p>
+    <w:p>
+      <w:pPr>
+        <w:spacing w:after="0"/>
+        <w:rPr>
+          <w:rFonts w:ascii="Times New Roman" w:hAnsi="Times New Roman" w:cs="Times New Roman"/>
+          <w:sz w:val="24"/>
+          <w:szCs w:val="24"/>
+        </w:rPr>
+      </w:pPr>
+    </w:p>
+    <w:p>
+      <w:pPr>
+        <w:spacing w:after="0"/>
+        <w:rPr>
+          <w:rFonts w:ascii="Times New Roman" w:hAnsi="Times New Roman" w:cs="Times New Roman"/>
+          <w:sz w:val="24"/>
+          <w:szCs w:val="24"/>
+        </w:rPr>
+      </w:pPr>
+    </w:p>
+    <w:p>
+      <w:pPr>
+        <w:spacing w:after="0"/>
+        <w:rPr>
+          <w:rFonts w:ascii="Times New Roman" w:hAnsi="Times New Roman" w:cs="Times New Roman"/>
+          <w:sz w:val="24"/>
+          <w:szCs w:val="24"/>
+        </w:rPr>
+      </w:pPr>
     </w:p>
     <w:p>
       <w:pPr>
@@ -6619,7 +7842,35 @@
           <w:sz w:val="24"/>
           <w:szCs w:val="24"/>
         </w:rPr>
-        <w:t>hive&gt; SET hive.exec.dynamic.partition=true;</w:t>
+        <w:t xml:space="preserve">hive&gt; SET </w:t>
+      </w:r>
+      <w:proofErr w:type="spellStart"/>
+      <w:proofErr w:type="gramStart"/>
+      <w:r>
+        <w:rPr>
+          <w:rFonts w:ascii="Times New Roman" w:hAnsi="Times New Roman" w:cs="Times New Roman"/>
+          <w:sz w:val="24"/>
+          <w:szCs w:val="24"/>
+        </w:rPr>
+        <w:t>hive.exec</w:t>
+      </w:r>
+      <w:proofErr w:type="gramEnd"/>
+      <w:r>
+        <w:rPr>
+          <w:rFonts w:ascii="Times New Roman" w:hAnsi="Times New Roman" w:cs="Times New Roman"/>
+          <w:sz w:val="24"/>
+          <w:szCs w:val="24"/>
+        </w:rPr>
+        <w:t>.dynamic.partition</w:t>
+      </w:r>
+      <w:proofErr w:type="spellEnd"/>
+      <w:r>
+        <w:rPr>
+          <w:rFonts w:ascii="Times New Roman" w:hAnsi="Times New Roman" w:cs="Times New Roman"/>
+          <w:sz w:val="24"/>
+          <w:szCs w:val="24"/>
+        </w:rPr>
+        <w:t>=true;</w:t>
       </w:r>
     </w:p>
     <w:p>
@@ -6642,7 +7893,35 @@
           <w:sz w:val="24"/>
           <w:szCs w:val="24"/>
         </w:rPr>
-        <w:t>hive&gt; SET hive.exec.dynamic.partition.mode=non-strict;</w:t>
+        <w:t xml:space="preserve">hive&gt; SET </w:t>
+      </w:r>
+      <w:proofErr w:type="spellStart"/>
+      <w:proofErr w:type="gramStart"/>
+      <w:r>
+        <w:rPr>
+          <w:rFonts w:ascii="Times New Roman" w:hAnsi="Times New Roman" w:cs="Times New Roman"/>
+          <w:sz w:val="24"/>
+          <w:szCs w:val="24"/>
+        </w:rPr>
+        <w:t>hive.exec</w:t>
+      </w:r>
+      <w:proofErr w:type="gramEnd"/>
+      <w:r>
+        <w:rPr>
+          <w:rFonts w:ascii="Times New Roman" w:hAnsi="Times New Roman" w:cs="Times New Roman"/>
+          <w:sz w:val="24"/>
+          <w:szCs w:val="24"/>
+        </w:rPr>
+        <w:t>.dynamic.partition.mode</w:t>
+      </w:r>
+      <w:proofErr w:type="spellEnd"/>
+      <w:r>
+        <w:rPr>
+          <w:rFonts w:ascii="Times New Roman" w:hAnsi="Times New Roman" w:cs="Times New Roman"/>
+          <w:sz w:val="24"/>
+          <w:szCs w:val="24"/>
+        </w:rPr>
+        <w:t>=non-strict;</w:t>
       </w:r>
     </w:p>
     <w:p>
@@ -6665,7 +7944,35 @@
           <w:sz w:val="24"/>
           <w:szCs w:val="24"/>
         </w:rPr>
-        <w:t>hive&gt; SET hive.enforce.bucketing =true;​</w:t>
+        <w:t xml:space="preserve">hive&gt; SET </w:t>
+      </w:r>
+      <w:proofErr w:type="spellStart"/>
+      <w:proofErr w:type="gramStart"/>
+      <w:r>
+        <w:rPr>
+          <w:rFonts w:ascii="Times New Roman" w:hAnsi="Times New Roman" w:cs="Times New Roman"/>
+          <w:sz w:val="24"/>
+          <w:szCs w:val="24"/>
+        </w:rPr>
+        <w:t>hive.enforce</w:t>
+      </w:r>
+      <w:proofErr w:type="gramEnd"/>
+      <w:r>
+        <w:rPr>
+          <w:rFonts w:ascii="Times New Roman" w:hAnsi="Times New Roman" w:cs="Times New Roman"/>
+          <w:sz w:val="24"/>
+          <w:szCs w:val="24"/>
+        </w:rPr>
+        <w:t>.bucketing</w:t>
+      </w:r>
+      <w:proofErr w:type="spellEnd"/>
+      <w:r>
+        <w:rPr>
+          <w:rFonts w:ascii="Times New Roman" w:hAnsi="Times New Roman" w:cs="Times New Roman"/>
+          <w:sz w:val="24"/>
+          <w:szCs w:val="24"/>
+        </w:rPr>
+        <w:t xml:space="preserve"> =true;​</w:t>
       </w:r>
     </w:p>
     <w:p>
@@ -6719,7 +8026,35 @@
           <w:sz w:val="24"/>
           <w:szCs w:val="24"/>
         </w:rPr>
-        <w:t>I'd be glad to explain hive.exec.dynamic.partition.mode in Hive and provide an example:</w:t>
+        <w:t xml:space="preserve">I'd be glad to explain </w:t>
+      </w:r>
+      <w:proofErr w:type="spellStart"/>
+      <w:proofErr w:type="gramStart"/>
+      <w:r>
+        <w:rPr>
+          <w:rFonts w:ascii="Times New Roman" w:hAnsi="Times New Roman" w:cs="Times New Roman"/>
+          <w:sz w:val="24"/>
+          <w:szCs w:val="24"/>
+        </w:rPr>
+        <w:t>hive.exec</w:t>
+      </w:r>
+      <w:proofErr w:type="gramEnd"/>
+      <w:r>
+        <w:rPr>
+          <w:rFonts w:ascii="Times New Roman" w:hAnsi="Times New Roman" w:cs="Times New Roman"/>
+          <w:sz w:val="24"/>
+          <w:szCs w:val="24"/>
+        </w:rPr>
+        <w:t>.dynamic.partition.mode</w:t>
+      </w:r>
+      <w:proofErr w:type="spellEnd"/>
+      <w:r>
+        <w:rPr>
+          <w:rFonts w:ascii="Times New Roman" w:hAnsi="Times New Roman" w:cs="Times New Roman"/>
+          <w:sz w:val="24"/>
+          <w:szCs w:val="24"/>
+        </w:rPr>
+        <w:t xml:space="preserve"> in Hive and provide an example:</w:t>
       </w:r>
     </w:p>
     <w:p>
@@ -6741,14 +8076,26 @@
         </w:rPr>
         <w:t xml:space="preserve">What is </w:t>
       </w:r>
-      <w:r>
-        <w:rPr>
-          <w:rFonts w:ascii="Times New Roman" w:hAnsi="Times New Roman" w:cs="Times New Roman"/>
-          <w:sz w:val="24"/>
-          <w:szCs w:val="24"/>
-        </w:rPr>
-        <w:t>hive.exec.dynamic.partition.mode</w:t>
-      </w:r>
+      <w:proofErr w:type="spellStart"/>
+      <w:proofErr w:type="gramStart"/>
+      <w:r>
+        <w:rPr>
+          <w:rFonts w:ascii="Times New Roman" w:hAnsi="Times New Roman" w:cs="Times New Roman"/>
+          <w:sz w:val="24"/>
+          <w:szCs w:val="24"/>
+        </w:rPr>
+        <w:t>hive.exec</w:t>
+      </w:r>
+      <w:proofErr w:type="gramEnd"/>
+      <w:r>
+        <w:rPr>
+          <w:rFonts w:ascii="Times New Roman" w:hAnsi="Times New Roman" w:cs="Times New Roman"/>
+          <w:sz w:val="24"/>
+          <w:szCs w:val="24"/>
+        </w:rPr>
+        <w:t>.dynamic.partition.mode</w:t>
+      </w:r>
+      <w:proofErr w:type="spellEnd"/>
       <w:r>
         <w:rPr>
           <w:rFonts w:ascii="Times New Roman" w:hAnsi="Times New Roman" w:cs="Times New Roman"/>
@@ -6775,7 +8122,35 @@
           <w:sz w:val="24"/>
           <w:szCs w:val="24"/>
         </w:rPr>
-        <w:t>In Apache Hive, hive.exec.dynamic.partition.mode is a configuration property that controls how Hive handles partitioning during data insertion into partitioned tables using dynamic partitioning. Dynamic partitioning allows you to insert data without explicitly specifying the partition values in your INSERT statement. Hive infers the partition values from the data itself based on the specified partition columns.</w:t>
+        <w:t xml:space="preserve">In Apache Hive, </w:t>
+      </w:r>
+      <w:proofErr w:type="spellStart"/>
+      <w:proofErr w:type="gramStart"/>
+      <w:r>
+        <w:rPr>
+          <w:rFonts w:ascii="Times New Roman" w:hAnsi="Times New Roman" w:cs="Times New Roman"/>
+          <w:sz w:val="24"/>
+          <w:szCs w:val="24"/>
+        </w:rPr>
+        <w:t>hive.exec</w:t>
+      </w:r>
+      <w:proofErr w:type="gramEnd"/>
+      <w:r>
+        <w:rPr>
+          <w:rFonts w:ascii="Times New Roman" w:hAnsi="Times New Roman" w:cs="Times New Roman"/>
+          <w:sz w:val="24"/>
+          <w:szCs w:val="24"/>
+        </w:rPr>
+        <w:t>.dynamic.partition.mode</w:t>
+      </w:r>
+      <w:proofErr w:type="spellEnd"/>
+      <w:r>
+        <w:rPr>
+          <w:rFonts w:ascii="Times New Roman" w:hAnsi="Times New Roman" w:cs="Times New Roman"/>
+          <w:sz w:val="24"/>
+          <w:szCs w:val="24"/>
+        </w:rPr>
+        <w:t xml:space="preserve"> is a configuration property that controls how Hive handles partitioning during data insertion into partitioned tables using dynamic partitioning. Dynamic partitioning allows you to insert data without explicitly specifying the partition values in your INSERT statement. Hive infers the partition values from the data itself based on the specified partition columns.</w:t>
       </w:r>
     </w:p>
     <w:p>
@@ -7024,7 +8399,61 @@
           <w:sz w:val="24"/>
           <w:szCs w:val="24"/>
         </w:rPr>
-        <w:t>Suppose you have a partitioned table sales_data with partition columns year and month. You're inserting data from a non-partitioned table temp_sales.</w:t>
+        <w:t xml:space="preserve">Suppose you have a </w:t>
+      </w:r>
+      <w:proofErr w:type="gramStart"/>
+      <w:r>
+        <w:rPr>
+          <w:rFonts w:ascii="Times New Roman" w:hAnsi="Times New Roman" w:cs="Times New Roman"/>
+          <w:sz w:val="24"/>
+          <w:szCs w:val="24"/>
+        </w:rPr>
+        <w:t xml:space="preserve">partitioned table </w:t>
+      </w:r>
+      <w:proofErr w:type="spellStart"/>
+      <w:r>
+        <w:rPr>
+          <w:rFonts w:ascii="Times New Roman" w:hAnsi="Times New Roman" w:cs="Times New Roman"/>
+          <w:sz w:val="24"/>
+          <w:szCs w:val="24"/>
+        </w:rPr>
+        <w:t>sales</w:t>
+      </w:r>
+      <w:proofErr w:type="gramEnd"/>
+      <w:r>
+        <w:rPr>
+          <w:rFonts w:ascii="Times New Roman" w:hAnsi="Times New Roman" w:cs="Times New Roman"/>
+          <w:sz w:val="24"/>
+          <w:szCs w:val="24"/>
+        </w:rPr>
+        <w:t>_data</w:t>
+      </w:r>
+      <w:proofErr w:type="spellEnd"/>
+      <w:r>
+        <w:rPr>
+          <w:rFonts w:ascii="Times New Roman" w:hAnsi="Times New Roman" w:cs="Times New Roman"/>
+          <w:sz w:val="24"/>
+          <w:szCs w:val="24"/>
+        </w:rPr>
+        <w:t xml:space="preserve"> with partition columns year and month. You're inserting data from a non-partitioned table </w:t>
+      </w:r>
+      <w:proofErr w:type="spellStart"/>
+      <w:r>
+        <w:rPr>
+          <w:rFonts w:ascii="Times New Roman" w:hAnsi="Times New Roman" w:cs="Times New Roman"/>
+          <w:sz w:val="24"/>
+          <w:szCs w:val="24"/>
+        </w:rPr>
+        <w:t>temp_sales</w:t>
+      </w:r>
+      <w:proofErr w:type="spellEnd"/>
+      <w:r>
+        <w:rPr>
+          <w:rFonts w:ascii="Times New Roman" w:hAnsi="Times New Roman" w:cs="Times New Roman"/>
+          <w:sz w:val="24"/>
+          <w:szCs w:val="24"/>
+        </w:rPr>
+        <w:t>.</w:t>
       </w:r>
     </w:p>
     <w:p>
@@ -7080,61 +8509,161 @@
           <w:sz w:val="24"/>
           <w:szCs w:val="24"/>
         </w:rPr>
-        <w:t>-- Assuming temp_sales has all columns, including year and month</w:t>
-      </w:r>
-    </w:p>
-    <w:p>
-      <w:pPr>
-        <w:spacing w:after="0"/>
-        <w:rPr>
-          <w:rFonts w:ascii="Times New Roman" w:hAnsi="Times New Roman" w:cs="Times New Roman"/>
-          <w:sz w:val="24"/>
-          <w:szCs w:val="24"/>
-        </w:rPr>
-      </w:pPr>
-      <w:r>
-        <w:rPr>
-          <w:rFonts w:ascii="Times New Roman" w:hAnsi="Times New Roman" w:cs="Times New Roman"/>
-          <w:sz w:val="24"/>
-          <w:szCs w:val="24"/>
-        </w:rPr>
-        <w:t>SET hive.exec.dynamic.partition=true;</w:t>
-      </w:r>
-    </w:p>
-    <w:p>
-      <w:pPr>
-        <w:spacing w:after="0"/>
-        <w:rPr>
-          <w:rFonts w:ascii="Times New Roman" w:hAnsi="Times New Roman" w:cs="Times New Roman"/>
-          <w:sz w:val="24"/>
-          <w:szCs w:val="24"/>
-        </w:rPr>
-      </w:pPr>
-      <w:r>
-        <w:rPr>
-          <w:rFonts w:ascii="Times New Roman" w:hAnsi="Times New Roman" w:cs="Times New Roman"/>
-          <w:sz w:val="24"/>
-          <w:szCs w:val="24"/>
-        </w:rPr>
-        <w:t>INSERT OVERWRITE TABLE sales_data PARTITION (year, month)</w:t>
-      </w:r>
-    </w:p>
-    <w:p>
-      <w:pPr>
-        <w:spacing w:after="0"/>
-        <w:rPr>
-          <w:rFonts w:ascii="Times New Roman" w:hAnsi="Times New Roman" w:cs="Times New Roman"/>
-          <w:sz w:val="24"/>
-          <w:szCs w:val="24"/>
-        </w:rPr>
-      </w:pPr>
-      <w:r>
-        <w:rPr>
-          <w:rFonts w:ascii="Times New Roman" w:hAnsi="Times New Roman" w:cs="Times New Roman"/>
-          <w:sz w:val="24"/>
-          <w:szCs w:val="24"/>
-        </w:rPr>
-        <w:t>SELECT * FROM temp_sales;</w:t>
+        <w:t xml:space="preserve">-- Assuming </w:t>
+      </w:r>
+      <w:proofErr w:type="spellStart"/>
+      <w:r>
+        <w:rPr>
+          <w:rFonts w:ascii="Times New Roman" w:hAnsi="Times New Roman" w:cs="Times New Roman"/>
+          <w:sz w:val="24"/>
+          <w:szCs w:val="24"/>
+        </w:rPr>
+        <w:t>temp_sales</w:t>
+      </w:r>
+      <w:proofErr w:type="spellEnd"/>
+      <w:r>
+        <w:rPr>
+          <w:rFonts w:ascii="Times New Roman" w:hAnsi="Times New Roman" w:cs="Times New Roman"/>
+          <w:sz w:val="24"/>
+          <w:szCs w:val="24"/>
+        </w:rPr>
+        <w:t xml:space="preserve"> </w:t>
+      </w:r>
+      <w:proofErr w:type="gramStart"/>
+      <w:r>
+        <w:rPr>
+          <w:rFonts w:ascii="Times New Roman" w:hAnsi="Times New Roman" w:cs="Times New Roman"/>
+          <w:sz w:val="24"/>
+          <w:szCs w:val="24"/>
+        </w:rPr>
+        <w:t>has</w:t>
+      </w:r>
+      <w:proofErr w:type="gramEnd"/>
+      <w:r>
+        <w:rPr>
+          <w:rFonts w:ascii="Times New Roman" w:hAnsi="Times New Roman" w:cs="Times New Roman"/>
+          <w:sz w:val="24"/>
+          <w:szCs w:val="24"/>
+        </w:rPr>
+        <w:t xml:space="preserve"> all columns, including year and month</w:t>
+      </w:r>
+    </w:p>
+    <w:p>
+      <w:pPr>
+        <w:spacing w:after="0"/>
+        <w:rPr>
+          <w:rFonts w:ascii="Times New Roman" w:hAnsi="Times New Roman" w:cs="Times New Roman"/>
+          <w:sz w:val="24"/>
+          <w:szCs w:val="24"/>
+        </w:rPr>
+      </w:pPr>
+      <w:r>
+        <w:rPr>
+          <w:rFonts w:ascii="Times New Roman" w:hAnsi="Times New Roman" w:cs="Times New Roman"/>
+          <w:sz w:val="24"/>
+          <w:szCs w:val="24"/>
+        </w:rPr>
+        <w:t xml:space="preserve">SET </w:t>
+      </w:r>
+      <w:proofErr w:type="spellStart"/>
+      <w:proofErr w:type="gramStart"/>
+      <w:r>
+        <w:rPr>
+          <w:rFonts w:ascii="Times New Roman" w:hAnsi="Times New Roman" w:cs="Times New Roman"/>
+          <w:sz w:val="24"/>
+          <w:szCs w:val="24"/>
+        </w:rPr>
+        <w:t>hive.exec</w:t>
+      </w:r>
+      <w:proofErr w:type="gramEnd"/>
+      <w:r>
+        <w:rPr>
+          <w:rFonts w:ascii="Times New Roman" w:hAnsi="Times New Roman" w:cs="Times New Roman"/>
+          <w:sz w:val="24"/>
+          <w:szCs w:val="24"/>
+        </w:rPr>
+        <w:t>.dynamic.partition</w:t>
+      </w:r>
+      <w:proofErr w:type="spellEnd"/>
+      <w:r>
+        <w:rPr>
+          <w:rFonts w:ascii="Times New Roman" w:hAnsi="Times New Roman" w:cs="Times New Roman"/>
+          <w:sz w:val="24"/>
+          <w:szCs w:val="24"/>
+        </w:rPr>
+        <w:t>=true;</w:t>
+      </w:r>
+    </w:p>
+    <w:p>
+      <w:pPr>
+        <w:spacing w:after="0"/>
+        <w:rPr>
+          <w:rFonts w:ascii="Times New Roman" w:hAnsi="Times New Roman" w:cs="Times New Roman"/>
+          <w:sz w:val="24"/>
+          <w:szCs w:val="24"/>
+        </w:rPr>
+      </w:pPr>
+      <w:r>
+        <w:rPr>
+          <w:rFonts w:ascii="Times New Roman" w:hAnsi="Times New Roman" w:cs="Times New Roman"/>
+          <w:sz w:val="24"/>
+          <w:szCs w:val="24"/>
+        </w:rPr>
+        <w:t xml:space="preserve">INSERT OVERWRITE TABLE </w:t>
+      </w:r>
+      <w:proofErr w:type="spellStart"/>
+      <w:r>
+        <w:rPr>
+          <w:rFonts w:ascii="Times New Roman" w:hAnsi="Times New Roman" w:cs="Times New Roman"/>
+          <w:sz w:val="24"/>
+          <w:szCs w:val="24"/>
+        </w:rPr>
+        <w:t>sales_data</w:t>
+      </w:r>
+      <w:proofErr w:type="spellEnd"/>
+      <w:r>
+        <w:rPr>
+          <w:rFonts w:ascii="Times New Roman" w:hAnsi="Times New Roman" w:cs="Times New Roman"/>
+          <w:sz w:val="24"/>
+          <w:szCs w:val="24"/>
+        </w:rPr>
+        <w:t xml:space="preserve"> PARTITION (year, month)</w:t>
+      </w:r>
+    </w:p>
+    <w:p>
+      <w:pPr>
+        <w:spacing w:after="0"/>
+        <w:rPr>
+          <w:rFonts w:ascii="Times New Roman" w:hAnsi="Times New Roman" w:cs="Times New Roman"/>
+          <w:sz w:val="24"/>
+          <w:szCs w:val="24"/>
+        </w:rPr>
+      </w:pPr>
+      <w:r>
+        <w:rPr>
+          <w:rFonts w:ascii="Times New Roman" w:hAnsi="Times New Roman" w:cs="Times New Roman"/>
+          <w:sz w:val="24"/>
+          <w:szCs w:val="24"/>
+        </w:rPr>
+        <w:t xml:space="preserve">SELECT * FROM </w:t>
+      </w:r>
+      <w:proofErr w:type="spellStart"/>
+      <w:r>
+        <w:rPr>
+          <w:rFonts w:ascii="Times New Roman" w:hAnsi="Times New Roman" w:cs="Times New Roman"/>
+          <w:sz w:val="24"/>
+          <w:szCs w:val="24"/>
+        </w:rPr>
+        <w:t>temp_sales</w:t>
+      </w:r>
+      <w:proofErr w:type="spellEnd"/>
+      <w:r>
+        <w:rPr>
+          <w:rFonts w:ascii="Times New Roman" w:hAnsi="Times New Roman" w:cs="Times New Roman"/>
+          <w:sz w:val="24"/>
+          <w:szCs w:val="24"/>
+        </w:rPr>
+        <w:t>;</w:t>
       </w:r>
     </w:p>
     <w:p>
@@ -7175,6 +8704,7 @@
           <w:szCs w:val="24"/>
         </w:rPr>
       </w:pPr>
+      <w:proofErr w:type="spellStart"/>
       <w:r>
         <w:rPr>
           <w:rFonts w:ascii="Times New Roman" w:hAnsi="Times New Roman" w:cs="Times New Roman"/>
@@ -7183,6 +8713,7 @@
         </w:rPr>
         <w:t>content_copy</w:t>
       </w:r>
+      <w:proofErr w:type="spellEnd"/>
     </w:p>
     <w:p>
       <w:pPr>
@@ -7221,7 +8752,25 @@
           <w:sz w:val="24"/>
           <w:szCs w:val="24"/>
         </w:rPr>
-        <w:t>Read each row from temp_sales.</w:t>
+        <w:t>Read each row from </w:t>
+      </w:r>
+      <w:proofErr w:type="spellStart"/>
+      <w:r>
+        <w:rPr>
+          <w:rFonts w:ascii="Times New Roman" w:hAnsi="Times New Roman" w:cs="Times New Roman"/>
+          <w:sz w:val="24"/>
+          <w:szCs w:val="24"/>
+        </w:rPr>
+        <w:t>temp_sales</w:t>
+      </w:r>
+      <w:proofErr w:type="spellEnd"/>
+      <w:r>
+        <w:rPr>
+          <w:rFonts w:ascii="Times New Roman" w:hAnsi="Times New Roman" w:cs="Times New Roman"/>
+          <w:sz w:val="24"/>
+          <w:szCs w:val="24"/>
+        </w:rPr>
+        <w:t>.</w:t>
       </w:r>
     </w:p>
     <w:p>
@@ -7265,7 +8814,25 @@
           <w:sz w:val="24"/>
           <w:szCs w:val="24"/>
         </w:rPr>
-        <w:t>If all rows have valid year and month values, they'll be inserted into their respective partitions in sales_data.</w:t>
+        <w:t>If all rows have valid year and month values, they'll be inserted into their respective partitions in </w:t>
+      </w:r>
+      <w:proofErr w:type="spellStart"/>
+      <w:r>
+        <w:rPr>
+          <w:rFonts w:ascii="Times New Roman" w:hAnsi="Times New Roman" w:cs="Times New Roman"/>
+          <w:sz w:val="24"/>
+          <w:szCs w:val="24"/>
+        </w:rPr>
+        <w:t>sales_data</w:t>
+      </w:r>
+      <w:proofErr w:type="spellEnd"/>
+      <w:r>
+        <w:rPr>
+          <w:rFonts w:ascii="Times New Roman" w:hAnsi="Times New Roman" w:cs="Times New Roman"/>
+          <w:sz w:val="24"/>
+          <w:szCs w:val="24"/>
+        </w:rPr>
+        <w:t>.</w:t>
       </w:r>
     </w:p>
     <w:p>
@@ -7343,61 +8910,153 @@
           <w:sz w:val="24"/>
           <w:szCs w:val="24"/>
         </w:rPr>
-        <w:t>SET hive.exec.dynamic.partition=true;</w:t>
-      </w:r>
-    </w:p>
-    <w:p>
-      <w:pPr>
-        <w:spacing w:after="0"/>
-        <w:rPr>
-          <w:rFonts w:ascii="Times New Roman" w:hAnsi="Times New Roman" w:cs="Times New Roman"/>
-          <w:sz w:val="24"/>
-          <w:szCs w:val="24"/>
-        </w:rPr>
-      </w:pPr>
-      <w:r>
-        <w:rPr>
-          <w:rFonts w:ascii="Times New Roman" w:hAnsi="Times New Roman" w:cs="Times New Roman"/>
-          <w:sz w:val="24"/>
-          <w:szCs w:val="24"/>
-        </w:rPr>
-        <w:t>SET hive.exec.dynamic.partition.mode=NONSTRICT;</w:t>
-      </w:r>
-    </w:p>
-    <w:p>
-      <w:pPr>
-        <w:spacing w:after="0"/>
-        <w:rPr>
-          <w:rFonts w:ascii="Times New Roman" w:hAnsi="Times New Roman" w:cs="Times New Roman"/>
-          <w:sz w:val="24"/>
-          <w:szCs w:val="24"/>
-        </w:rPr>
-      </w:pPr>
-      <w:r>
-        <w:rPr>
-          <w:rFonts w:ascii="Times New Roman" w:hAnsi="Times New Roman" w:cs="Times New Roman"/>
-          <w:sz w:val="24"/>
-          <w:szCs w:val="24"/>
-        </w:rPr>
-        <w:t>INSERT OVERWRITE TABLE sales_data PARTITION (year, month)</w:t>
-      </w:r>
-    </w:p>
-    <w:p>
-      <w:pPr>
-        <w:spacing w:after="0"/>
-        <w:rPr>
-          <w:rFonts w:ascii="Times New Roman" w:hAnsi="Times New Roman" w:cs="Times New Roman"/>
-          <w:sz w:val="24"/>
-          <w:szCs w:val="24"/>
-        </w:rPr>
-      </w:pPr>
-      <w:r>
-        <w:rPr>
-          <w:rFonts w:ascii="Times New Roman" w:hAnsi="Times New Roman" w:cs="Times New Roman"/>
-          <w:sz w:val="24"/>
-          <w:szCs w:val="24"/>
-        </w:rPr>
-        <w:t>SELECT * FROM temp_sales;</w:t>
+        <w:t xml:space="preserve">SET </w:t>
+      </w:r>
+      <w:proofErr w:type="spellStart"/>
+      <w:proofErr w:type="gramStart"/>
+      <w:r>
+        <w:rPr>
+          <w:rFonts w:ascii="Times New Roman" w:hAnsi="Times New Roman" w:cs="Times New Roman"/>
+          <w:sz w:val="24"/>
+          <w:szCs w:val="24"/>
+        </w:rPr>
+        <w:t>hive.exec</w:t>
+      </w:r>
+      <w:proofErr w:type="gramEnd"/>
+      <w:r>
+        <w:rPr>
+          <w:rFonts w:ascii="Times New Roman" w:hAnsi="Times New Roman" w:cs="Times New Roman"/>
+          <w:sz w:val="24"/>
+          <w:szCs w:val="24"/>
+        </w:rPr>
+        <w:t>.dynamic.partition</w:t>
+      </w:r>
+      <w:proofErr w:type="spellEnd"/>
+      <w:r>
+        <w:rPr>
+          <w:rFonts w:ascii="Times New Roman" w:hAnsi="Times New Roman" w:cs="Times New Roman"/>
+          <w:sz w:val="24"/>
+          <w:szCs w:val="24"/>
+        </w:rPr>
+        <w:t>=true;</w:t>
+      </w:r>
+    </w:p>
+    <w:p>
+      <w:pPr>
+        <w:spacing w:after="0"/>
+        <w:rPr>
+          <w:rFonts w:ascii="Times New Roman" w:hAnsi="Times New Roman" w:cs="Times New Roman"/>
+          <w:sz w:val="24"/>
+          <w:szCs w:val="24"/>
+        </w:rPr>
+      </w:pPr>
+      <w:r>
+        <w:rPr>
+          <w:rFonts w:ascii="Times New Roman" w:hAnsi="Times New Roman" w:cs="Times New Roman"/>
+          <w:sz w:val="24"/>
+          <w:szCs w:val="24"/>
+        </w:rPr>
+        <w:t xml:space="preserve">SET </w:t>
+      </w:r>
+      <w:proofErr w:type="spellStart"/>
+      <w:proofErr w:type="gramStart"/>
+      <w:r>
+        <w:rPr>
+          <w:rFonts w:ascii="Times New Roman" w:hAnsi="Times New Roman" w:cs="Times New Roman"/>
+          <w:sz w:val="24"/>
+          <w:szCs w:val="24"/>
+        </w:rPr>
+        <w:t>hive.exec</w:t>
+      </w:r>
+      <w:proofErr w:type="gramEnd"/>
+      <w:r>
+        <w:rPr>
+          <w:rFonts w:ascii="Times New Roman" w:hAnsi="Times New Roman" w:cs="Times New Roman"/>
+          <w:sz w:val="24"/>
+          <w:szCs w:val="24"/>
+        </w:rPr>
+        <w:t>.dynamic.partition.mode</w:t>
+      </w:r>
+      <w:proofErr w:type="spellEnd"/>
+      <w:r>
+        <w:rPr>
+          <w:rFonts w:ascii="Times New Roman" w:hAnsi="Times New Roman" w:cs="Times New Roman"/>
+          <w:sz w:val="24"/>
+          <w:szCs w:val="24"/>
+        </w:rPr>
+        <w:t>=NONSTRICT;</w:t>
+      </w:r>
+    </w:p>
+    <w:p>
+      <w:pPr>
+        <w:spacing w:after="0"/>
+        <w:rPr>
+          <w:rFonts w:ascii="Times New Roman" w:hAnsi="Times New Roman" w:cs="Times New Roman"/>
+          <w:sz w:val="24"/>
+          <w:szCs w:val="24"/>
+        </w:rPr>
+      </w:pPr>
+      <w:r>
+        <w:rPr>
+          <w:rFonts w:ascii="Times New Roman" w:hAnsi="Times New Roman" w:cs="Times New Roman"/>
+          <w:sz w:val="24"/>
+          <w:szCs w:val="24"/>
+        </w:rPr>
+        <w:t xml:space="preserve">INSERT OVERWRITE TABLE </w:t>
+      </w:r>
+      <w:proofErr w:type="spellStart"/>
+      <w:r>
+        <w:rPr>
+          <w:rFonts w:ascii="Times New Roman" w:hAnsi="Times New Roman" w:cs="Times New Roman"/>
+          <w:sz w:val="24"/>
+          <w:szCs w:val="24"/>
+        </w:rPr>
+        <w:t>sales_data</w:t>
+      </w:r>
+      <w:proofErr w:type="spellEnd"/>
+      <w:r>
+        <w:rPr>
+          <w:rFonts w:ascii="Times New Roman" w:hAnsi="Times New Roman" w:cs="Times New Roman"/>
+          <w:sz w:val="24"/>
+          <w:szCs w:val="24"/>
+        </w:rPr>
+        <w:t xml:space="preserve"> PARTITION (year, month)</w:t>
+      </w:r>
+    </w:p>
+    <w:p>
+      <w:pPr>
+        <w:spacing w:after="0"/>
+        <w:rPr>
+          <w:rFonts w:ascii="Times New Roman" w:hAnsi="Times New Roman" w:cs="Times New Roman"/>
+          <w:sz w:val="24"/>
+          <w:szCs w:val="24"/>
+        </w:rPr>
+      </w:pPr>
+      <w:r>
+        <w:rPr>
+          <w:rFonts w:ascii="Times New Roman" w:hAnsi="Times New Roman" w:cs="Times New Roman"/>
+          <w:sz w:val="24"/>
+          <w:szCs w:val="24"/>
+        </w:rPr>
+        <w:t xml:space="preserve">SELECT * FROM </w:t>
+      </w:r>
+      <w:proofErr w:type="spellStart"/>
+      <w:r>
+        <w:rPr>
+          <w:rFonts w:ascii="Times New Roman" w:hAnsi="Times New Roman" w:cs="Times New Roman"/>
+          <w:sz w:val="24"/>
+          <w:szCs w:val="24"/>
+        </w:rPr>
+        <w:t>temp_sales</w:t>
+      </w:r>
+      <w:proofErr w:type="spellEnd"/>
+      <w:r>
+        <w:rPr>
+          <w:rFonts w:ascii="Times New Roman" w:hAnsi="Times New Roman" w:cs="Times New Roman"/>
+          <w:sz w:val="24"/>
+          <w:szCs w:val="24"/>
+        </w:rPr>
+        <w:t>;</w:t>
       </w:r>
     </w:p>
     <w:p>
@@ -7438,6 +9097,7 @@
           <w:szCs w:val="24"/>
         </w:rPr>
       </w:pPr>
+      <w:proofErr w:type="spellStart"/>
       <w:r>
         <w:rPr>
           <w:rFonts w:ascii="Times New Roman" w:hAnsi="Times New Roman" w:cs="Times New Roman"/>
@@ -7446,6 +9106,7 @@
         </w:rPr>
         <w:t>content_copy</w:t>
       </w:r>
+      <w:proofErr w:type="spellEnd"/>
     </w:p>
     <w:p>
       <w:pPr>
@@ -7484,7 +9145,25 @@
           <w:sz w:val="24"/>
           <w:szCs w:val="24"/>
         </w:rPr>
-        <w:t>Hive will process each row from temp_sales.</w:t>
+        <w:t>Hive will process each row from </w:t>
+      </w:r>
+      <w:proofErr w:type="spellStart"/>
+      <w:r>
+        <w:rPr>
+          <w:rFonts w:ascii="Times New Roman" w:hAnsi="Times New Roman" w:cs="Times New Roman"/>
+          <w:sz w:val="24"/>
+          <w:szCs w:val="24"/>
+        </w:rPr>
+        <w:t>temp_sales</w:t>
+      </w:r>
+      <w:proofErr w:type="spellEnd"/>
+      <w:r>
+        <w:rPr>
+          <w:rFonts w:ascii="Times New Roman" w:hAnsi="Times New Roman" w:cs="Times New Roman"/>
+          <w:sz w:val="24"/>
+          <w:szCs w:val="24"/>
+        </w:rPr>
+        <w:t>.</w:t>
       </w:r>
     </w:p>
     <w:p>
@@ -8251,7 +9930,25 @@
           <w:sz w:val="24"/>
           <w:szCs w:val="24"/>
         </w:rPr>
-        <w:t>Explain avro file format in detail.</w:t>
+        <w:t xml:space="preserve">Explain </w:t>
+      </w:r>
+      <w:proofErr w:type="spellStart"/>
+      <w:r>
+        <w:rPr>
+          <w:rFonts w:ascii="Times New Roman" w:hAnsi="Times New Roman" w:cs="Times New Roman"/>
+          <w:sz w:val="24"/>
+          <w:szCs w:val="24"/>
+        </w:rPr>
+        <w:t>avro</w:t>
+      </w:r>
+      <w:proofErr w:type="spellEnd"/>
+      <w:r>
+        <w:rPr>
+          <w:rFonts w:ascii="Times New Roman" w:hAnsi="Times New Roman" w:cs="Times New Roman"/>
+          <w:sz w:val="24"/>
+          <w:szCs w:val="24"/>
+        </w:rPr>
+        <w:t xml:space="preserve"> file format in detail.</w:t>
       </w:r>
     </w:p>
     <w:p>
@@ -8708,7 +10405,25 @@
           <w:sz w:val="24"/>
           <w:szCs w:val="24"/>
         </w:rPr>
-        <w:t>How can you optimize read using cache()?</w:t>
+        <w:t xml:space="preserve">How can you optimize read using </w:t>
+      </w:r>
+      <w:proofErr w:type="gramStart"/>
+      <w:r>
+        <w:rPr>
+          <w:rFonts w:ascii="Times New Roman" w:hAnsi="Times New Roman" w:cs="Times New Roman"/>
+          <w:sz w:val="24"/>
+          <w:szCs w:val="24"/>
+        </w:rPr>
+        <w:t>cache(</w:t>
+      </w:r>
+      <w:proofErr w:type="gramEnd"/>
+      <w:r>
+        <w:rPr>
+          <w:rFonts w:ascii="Times New Roman" w:hAnsi="Times New Roman" w:cs="Times New Roman"/>
+          <w:sz w:val="24"/>
+          <w:szCs w:val="24"/>
+        </w:rPr>
+        <w:t>)?</w:t>
       </w:r>
     </w:p>
     <w:p>
@@ -8900,8 +10615,28 @@
           <w:sz w:val="24"/>
           <w:szCs w:val="24"/>
         </w:rPr>
-        <w:t>Can we tune spark.sql.files.maxPartitionBytes</w:t>
-      </w:r>
+        <w:t xml:space="preserve">Can we tune </w:t>
+      </w:r>
+      <w:proofErr w:type="spellStart"/>
+      <w:proofErr w:type="gramStart"/>
+      <w:r>
+        <w:rPr>
+          <w:rFonts w:ascii="Times New Roman" w:hAnsi="Times New Roman" w:cs="Times New Roman"/>
+          <w:sz w:val="24"/>
+          <w:szCs w:val="24"/>
+        </w:rPr>
+        <w:t>spark.sql.files</w:t>
+      </w:r>
+      <w:proofErr w:type="gramEnd"/>
+      <w:r>
+        <w:rPr>
+          <w:rFonts w:ascii="Times New Roman" w:hAnsi="Times New Roman" w:cs="Times New Roman"/>
+          <w:sz w:val="24"/>
+          <w:szCs w:val="24"/>
+        </w:rPr>
+        <w:t>.maxPartitionBytes</w:t>
+      </w:r>
+      <w:proofErr w:type="spellEnd"/>
       <w:r>
         <w:rPr>
           <w:rFonts w:ascii="Times New Roman" w:hAnsi="Times New Roman" w:cs="Times New Roman"/>
@@ -8931,7 +10666,35 @@
           <w:sz w:val="24"/>
           <w:szCs w:val="24"/>
         </w:rPr>
-        <w:t>Can we tune spark.sql.files.openCostInBytes value? What is the best value for it?</w:t>
+        <w:t xml:space="preserve">Can we tune </w:t>
+      </w:r>
+      <w:proofErr w:type="spellStart"/>
+      <w:proofErr w:type="gramStart"/>
+      <w:r>
+        <w:rPr>
+          <w:rFonts w:ascii="Times New Roman" w:hAnsi="Times New Roman" w:cs="Times New Roman"/>
+          <w:sz w:val="24"/>
+          <w:szCs w:val="24"/>
+        </w:rPr>
+        <w:t>spark.sql.files</w:t>
+      </w:r>
+      <w:proofErr w:type="gramEnd"/>
+      <w:r>
+        <w:rPr>
+          <w:rFonts w:ascii="Times New Roman" w:hAnsi="Times New Roman" w:cs="Times New Roman"/>
+          <w:sz w:val="24"/>
+          <w:szCs w:val="24"/>
+        </w:rPr>
+        <w:t>.openCostInBytes</w:t>
+      </w:r>
+      <w:proofErr w:type="spellEnd"/>
+      <w:r>
+        <w:rPr>
+          <w:rFonts w:ascii="Times New Roman" w:hAnsi="Times New Roman" w:cs="Times New Roman"/>
+          <w:sz w:val="24"/>
+          <w:szCs w:val="24"/>
+        </w:rPr>
+        <w:t xml:space="preserve"> value? What is the best value for it?</w:t>
       </w:r>
       <w:r>
         <w:rPr>
@@ -9170,7 +10933,35 @@
           <w:sz w:val="24"/>
           <w:szCs w:val="24"/>
         </w:rPr>
-        <w:t>What are the implications of tuning spark.memory.fraction value?</w:t>
+        <w:t xml:space="preserve">What are the implications of tuning </w:t>
+      </w:r>
+      <w:proofErr w:type="spellStart"/>
+      <w:proofErr w:type="gramStart"/>
+      <w:r>
+        <w:rPr>
+          <w:rFonts w:ascii="Times New Roman" w:hAnsi="Times New Roman" w:cs="Times New Roman"/>
+          <w:sz w:val="24"/>
+          <w:szCs w:val="24"/>
+        </w:rPr>
+        <w:t>spark.memory</w:t>
+      </w:r>
+      <w:proofErr w:type="gramEnd"/>
+      <w:r>
+        <w:rPr>
+          <w:rFonts w:ascii="Times New Roman" w:hAnsi="Times New Roman" w:cs="Times New Roman"/>
+          <w:sz w:val="24"/>
+          <w:szCs w:val="24"/>
+        </w:rPr>
+        <w:t>.fraction</w:t>
+      </w:r>
+      <w:proofErr w:type="spellEnd"/>
+      <w:r>
+        <w:rPr>
+          <w:rFonts w:ascii="Times New Roman" w:hAnsi="Times New Roman" w:cs="Times New Roman"/>
+          <w:sz w:val="24"/>
+          <w:szCs w:val="24"/>
+        </w:rPr>
+        <w:t xml:space="preserve"> value?</w:t>
       </w:r>
     </w:p>
     <w:p>
@@ -9239,7 +11030,25 @@
           <w:sz w:val="24"/>
           <w:szCs w:val="24"/>
         </w:rPr>
-        <w:t>You are doing an explode() and its causing data explosion before shuffle. How will you resolve it?</w:t>
+        <w:t xml:space="preserve">You are doing an </w:t>
+      </w:r>
+      <w:proofErr w:type="gramStart"/>
+      <w:r>
+        <w:rPr>
+          <w:rFonts w:ascii="Times New Roman" w:hAnsi="Times New Roman" w:cs="Times New Roman"/>
+          <w:sz w:val="24"/>
+          <w:szCs w:val="24"/>
+        </w:rPr>
+        <w:t>explode(</w:t>
+      </w:r>
+      <w:proofErr w:type="gramEnd"/>
+      <w:r>
+        <w:rPr>
+          <w:rFonts w:ascii="Times New Roman" w:hAnsi="Times New Roman" w:cs="Times New Roman"/>
+          <w:sz w:val="24"/>
+          <w:szCs w:val="24"/>
+        </w:rPr>
+        <w:t>) and its causing data explosion before shuffle. How will you resolve it?</w:t>
       </w:r>
     </w:p>
     <w:p>
@@ -9262,16 +11071,44 @@
           <w:sz w:val="24"/>
           <w:szCs w:val="24"/>
         </w:rPr>
-        <w:t>You are doing an union()</w:t>
-      </w:r>
-      <w:r>
-        <w:rPr>
-          <w:rFonts w:ascii="Times New Roman" w:hAnsi="Times New Roman" w:cs="Times New Roman"/>
-          <w:sz w:val="24"/>
-          <w:szCs w:val="24"/>
-        </w:rPr>
-        <w:t xml:space="preserve"> with orderBy</w:t>
-      </w:r>
+        <w:t xml:space="preserve">You are doing an </w:t>
+      </w:r>
+      <w:proofErr w:type="gramStart"/>
+      <w:r>
+        <w:rPr>
+          <w:rFonts w:ascii="Times New Roman" w:hAnsi="Times New Roman" w:cs="Times New Roman"/>
+          <w:sz w:val="24"/>
+          <w:szCs w:val="24"/>
+        </w:rPr>
+        <w:t>union(</w:t>
+      </w:r>
+      <w:proofErr w:type="gramEnd"/>
+      <w:r>
+        <w:rPr>
+          <w:rFonts w:ascii="Times New Roman" w:hAnsi="Times New Roman" w:cs="Times New Roman"/>
+          <w:sz w:val="24"/>
+          <w:szCs w:val="24"/>
+        </w:rPr>
+        <w:t>)</w:t>
+      </w:r>
+      <w:r>
+        <w:rPr>
+          <w:rFonts w:ascii="Times New Roman" w:hAnsi="Times New Roman" w:cs="Times New Roman"/>
+          <w:sz w:val="24"/>
+          <w:szCs w:val="24"/>
+        </w:rPr>
+        <w:t xml:space="preserve"> with </w:t>
+      </w:r>
+      <w:proofErr w:type="spellStart"/>
+      <w:r>
+        <w:rPr>
+          <w:rFonts w:ascii="Times New Roman" w:hAnsi="Times New Roman" w:cs="Times New Roman"/>
+          <w:sz w:val="24"/>
+          <w:szCs w:val="24"/>
+        </w:rPr>
+        <w:t>orderBy</w:t>
+      </w:r>
+      <w:proofErr w:type="spellEnd"/>
       <w:r>
         <w:rPr>
           <w:rFonts w:ascii="Times New Roman" w:hAnsi="Times New Roman" w:cs="Times New Roman"/>
@@ -9488,7 +11325,25 @@
           <w:sz w:val="24"/>
           <w:szCs w:val="24"/>
         </w:rPr>
-        <w:t>Can you write code to implement salting in groupBy?</w:t>
+        <w:t xml:space="preserve">Can you write code to implement salting in </w:t>
+      </w:r>
+      <w:proofErr w:type="spellStart"/>
+      <w:r>
+        <w:rPr>
+          <w:rFonts w:ascii="Times New Roman" w:hAnsi="Times New Roman" w:cs="Times New Roman"/>
+          <w:sz w:val="24"/>
+          <w:szCs w:val="24"/>
+        </w:rPr>
+        <w:t>groupBy</w:t>
+      </w:r>
+      <w:proofErr w:type="spellEnd"/>
+      <w:r>
+        <w:rPr>
+          <w:rFonts w:ascii="Times New Roman" w:hAnsi="Times New Roman" w:cs="Times New Roman"/>
+          <w:sz w:val="24"/>
+          <w:szCs w:val="24"/>
+        </w:rPr>
+        <w:t>?</w:t>
       </w:r>
     </w:p>
     <w:p>
@@ -9604,7 +11459,61 @@
           <w:sz w:val="24"/>
           <w:szCs w:val="24"/>
         </w:rPr>
-        <w:t>How shuffle works in different wide transformations like repartition, orderBy, groupBy etc?</w:t>
+        <w:t xml:space="preserve">How shuffle works in different wide transformations like repartition, </w:t>
+      </w:r>
+      <w:proofErr w:type="spellStart"/>
+      <w:r>
+        <w:rPr>
+          <w:rFonts w:ascii="Times New Roman" w:hAnsi="Times New Roman" w:cs="Times New Roman"/>
+          <w:sz w:val="24"/>
+          <w:szCs w:val="24"/>
+        </w:rPr>
+        <w:t>orderBy</w:t>
+      </w:r>
+      <w:proofErr w:type="spellEnd"/>
+      <w:r>
+        <w:rPr>
+          <w:rFonts w:ascii="Times New Roman" w:hAnsi="Times New Roman" w:cs="Times New Roman"/>
+          <w:sz w:val="24"/>
+          <w:szCs w:val="24"/>
+        </w:rPr>
+        <w:t xml:space="preserve">, </w:t>
+      </w:r>
+      <w:proofErr w:type="spellStart"/>
+      <w:r>
+        <w:rPr>
+          <w:rFonts w:ascii="Times New Roman" w:hAnsi="Times New Roman" w:cs="Times New Roman"/>
+          <w:sz w:val="24"/>
+          <w:szCs w:val="24"/>
+        </w:rPr>
+        <w:t>groupBy</w:t>
+      </w:r>
+      <w:proofErr w:type="spellEnd"/>
+      <w:r>
+        <w:rPr>
+          <w:rFonts w:ascii="Times New Roman" w:hAnsi="Times New Roman" w:cs="Times New Roman"/>
+          <w:sz w:val="24"/>
+          <w:szCs w:val="24"/>
+        </w:rPr>
+        <w:t xml:space="preserve"> </w:t>
+      </w:r>
+      <w:proofErr w:type="spellStart"/>
+      <w:r>
+        <w:rPr>
+          <w:rFonts w:ascii="Times New Roman" w:hAnsi="Times New Roman" w:cs="Times New Roman"/>
+          <w:sz w:val="24"/>
+          <w:szCs w:val="24"/>
+        </w:rPr>
+        <w:t>etc</w:t>
+      </w:r>
+      <w:proofErr w:type="spellEnd"/>
+      <w:r>
+        <w:rPr>
+          <w:rFonts w:ascii="Times New Roman" w:hAnsi="Times New Roman" w:cs="Times New Roman"/>
+          <w:sz w:val="24"/>
+          <w:szCs w:val="24"/>
+        </w:rPr>
+        <w:t>?</w:t>
       </w:r>
     </w:p>
     <w:p>
@@ -9673,7 +11582,27 @@
           <w:sz w:val="24"/>
           <w:szCs w:val="24"/>
         </w:rPr>
-        <w:t>If cant avoid shuffle, tune shuffle bottlenecks.</w:t>
+        <w:t xml:space="preserve">If </w:t>
+      </w:r>
+      <w:proofErr w:type="spellStart"/>
+      <w:proofErr w:type="gramStart"/>
+      <w:r>
+        <w:rPr>
+          <w:rFonts w:ascii="Times New Roman" w:hAnsi="Times New Roman" w:cs="Times New Roman"/>
+          <w:sz w:val="24"/>
+          <w:szCs w:val="24"/>
+        </w:rPr>
+        <w:t>cant</w:t>
+      </w:r>
+      <w:proofErr w:type="spellEnd"/>
+      <w:proofErr w:type="gramEnd"/>
+      <w:r>
+        <w:rPr>
+          <w:rFonts w:ascii="Times New Roman" w:hAnsi="Times New Roman" w:cs="Times New Roman"/>
+          <w:sz w:val="24"/>
+          <w:szCs w:val="24"/>
+        </w:rPr>
+        <w:t xml:space="preserve"> avoid shuffle, tune shuffle bottlenecks.</w:t>
       </w:r>
     </w:p>
     <w:p>
@@ -9919,8 +11848,18 @@
           <w:sz w:val="24"/>
           <w:szCs w:val="24"/>
         </w:rPr>
-        <w:t>sort merge bucket join</w:t>
-      </w:r>
+        <w:t xml:space="preserve">sort merge bucket </w:t>
+      </w:r>
+      <w:proofErr w:type="gramStart"/>
+      <w:r>
+        <w:rPr>
+          <w:rFonts w:ascii="Times New Roman" w:hAnsi="Times New Roman" w:cs="Times New Roman"/>
+          <w:sz w:val="24"/>
+          <w:szCs w:val="24"/>
+        </w:rPr>
+        <w:t>join</w:t>
+      </w:r>
+      <w:proofErr w:type="gramEnd"/>
     </w:p>
     <w:p>
       <w:pPr>
@@ -10241,7 +12180,45 @@
           <w:sz w:val="24"/>
           <w:szCs w:val="24"/>
         </w:rPr>
-        <w:t>The term auto optimize is sometimes used to describe functionality controlled by the settings delta.autoOptimize.autoCompact and delta.autoOptimize.optimizeWrite.</w:t>
+        <w:t xml:space="preserve">The term auto optimize is sometimes used to describe functionality controlled by the settings </w:t>
+      </w:r>
+      <w:proofErr w:type="spellStart"/>
+      <w:proofErr w:type="gramStart"/>
+      <w:r>
+        <w:rPr>
+          <w:rFonts w:ascii="Times New Roman" w:hAnsi="Times New Roman" w:cs="Times New Roman"/>
+          <w:sz w:val="24"/>
+          <w:szCs w:val="24"/>
+        </w:rPr>
+        <w:t>delta.autoOptimize.autoCompact</w:t>
+      </w:r>
+      <w:proofErr w:type="spellEnd"/>
+      <w:proofErr w:type="gramEnd"/>
+      <w:r>
+        <w:rPr>
+          <w:rFonts w:ascii="Times New Roman" w:hAnsi="Times New Roman" w:cs="Times New Roman"/>
+          <w:sz w:val="24"/>
+          <w:szCs w:val="24"/>
+        </w:rPr>
+        <w:t xml:space="preserve"> and </w:t>
+      </w:r>
+      <w:proofErr w:type="spellStart"/>
+      <w:r>
+        <w:rPr>
+          <w:rFonts w:ascii="Times New Roman" w:hAnsi="Times New Roman" w:cs="Times New Roman"/>
+          <w:sz w:val="24"/>
+          <w:szCs w:val="24"/>
+        </w:rPr>
+        <w:t>delta.autoOptimize.optimizeWrite</w:t>
+      </w:r>
+      <w:proofErr w:type="spellEnd"/>
+      <w:r>
+        <w:rPr>
+          <w:rFonts w:ascii="Times New Roman" w:hAnsi="Times New Roman" w:cs="Times New Roman"/>
+          <w:sz w:val="24"/>
+          <w:szCs w:val="24"/>
+        </w:rPr>
+        <w:t>.</w:t>
       </w:r>
       <w:r>
         <w:rPr>

</xml_diff>

<commit_message>
Updated 7th May 2024 2
</commit_message>
<xml_diff>
--- a/interview/Interview Questions.docx
+++ b/interview/Interview Questions.docx
@@ -6538,15 +6538,7 @@
           <w:sz w:val="24"/>
           <w:szCs w:val="24"/>
         </w:rPr>
-        <w:t>(In/using spark structured streaming module)</w:t>
-      </w:r>
-      <w:r>
-        <w:rPr>
-          <w:rFonts w:ascii="Times New Roman" w:hAnsi="Times New Roman" w:cs="Times New Roman"/>
-          <w:sz w:val="24"/>
-          <w:szCs w:val="24"/>
-        </w:rPr>
-        <w:t xml:space="preserve"> What is the use of checkpointing?</w:t>
+        <w:t>(In/using spark structured streaming module) What is the use of checkpointing?</w:t>
       </w:r>
     </w:p>
     <w:p>
@@ -6570,15 +6562,7 @@
           <w:szCs w:val="24"/>
         </w:rPr>
         <w:lastRenderedPageBreak/>
-        <w:t>(In/using spark structured streaming module)</w:t>
-      </w:r>
-      <w:r>
-        <w:rPr>
-          <w:rFonts w:ascii="Times New Roman" w:hAnsi="Times New Roman" w:cs="Times New Roman"/>
-          <w:sz w:val="24"/>
-          <w:szCs w:val="24"/>
-        </w:rPr>
-        <w:t xml:space="preserve"> How will you achieve exactly once semantics?</w:t>
+        <w:t>(In/using spark structured streaming module) How will you achieve exactly once semantics?</w:t>
       </w:r>
     </w:p>
     <w:p>
@@ -6601,15 +6585,7 @@
           <w:sz w:val="24"/>
           <w:szCs w:val="24"/>
         </w:rPr>
-        <w:t>(In/using spark structured streaming module)</w:t>
-      </w:r>
-      <w:r>
-        <w:rPr>
-          <w:rFonts w:ascii="Times New Roman" w:hAnsi="Times New Roman" w:cs="Times New Roman"/>
-          <w:sz w:val="24"/>
-          <w:szCs w:val="24"/>
-        </w:rPr>
-        <w:t xml:space="preserve"> What are the different types of transformations?</w:t>
+        <w:t>(In/using spark structured streaming module) What are the different types of transformations?</w:t>
       </w:r>
     </w:p>
     <w:p>
@@ -6632,15 +6608,7 @@
           <w:sz w:val="24"/>
           <w:szCs w:val="24"/>
         </w:rPr>
-        <w:t>(In/using spark structured streaming module)</w:t>
-      </w:r>
-      <w:r>
-        <w:rPr>
-          <w:rFonts w:ascii="Times New Roman" w:hAnsi="Times New Roman" w:cs="Times New Roman"/>
-          <w:sz w:val="24"/>
-          <w:szCs w:val="24"/>
-        </w:rPr>
-        <w:t xml:space="preserve"> How will you clean your state store?</w:t>
+        <w:t>(In/using spark structured streaming module) How will you clean your state store?</w:t>
       </w:r>
     </w:p>
     <w:p>
@@ -6696,6 +6664,557 @@
           <w:ilvl w:val="0"/>
           <w:numId w:val="14"/>
         </w:numPr>
+        <w:spacing w:after="0"/>
+        <w:rPr>
+          <w:rFonts w:ascii="Times New Roman" w:hAnsi="Times New Roman" w:cs="Times New Roman"/>
+          <w:sz w:val="24"/>
+          <w:szCs w:val="24"/>
+        </w:rPr>
+      </w:pPr>
+      <w:r>
+        <w:rPr>
+          <w:rFonts w:ascii="Times New Roman" w:hAnsi="Times New Roman" w:cs="Times New Roman"/>
+          <w:sz w:val="24"/>
+          <w:szCs w:val="24"/>
+        </w:rPr>
+        <w:t>(In/using spark structured streaming module)</w:t>
+      </w:r>
+      <w:r>
+        <w:rPr>
+          <w:rFonts w:ascii="Times New Roman" w:hAnsi="Times New Roman" w:cs="Times New Roman"/>
+          <w:sz w:val="24"/>
+          <w:szCs w:val="24"/>
+        </w:rPr>
+        <w:t xml:space="preserve"> How do you handle late coming records?</w:t>
+      </w:r>
+    </w:p>
+    <w:p>
+      <w:pPr>
+        <w:pStyle w:val="ListParagraph"/>
+        <w:numPr>
+          <w:ilvl w:val="0"/>
+          <w:numId w:val="14"/>
+        </w:numPr>
+        <w:spacing w:after="0"/>
+        <w:rPr>
+          <w:rFonts w:ascii="Times New Roman" w:hAnsi="Times New Roman" w:cs="Times New Roman"/>
+          <w:sz w:val="24"/>
+          <w:szCs w:val="24"/>
+        </w:rPr>
+      </w:pPr>
+      <w:r>
+        <w:rPr>
+          <w:rFonts w:ascii="Times New Roman" w:hAnsi="Times New Roman" w:cs="Times New Roman"/>
+          <w:sz w:val="24"/>
+          <w:szCs w:val="24"/>
+        </w:rPr>
+        <w:t>(In/using spark structured streaming module)</w:t>
+      </w:r>
+      <w:r>
+        <w:rPr>
+          <w:rFonts w:ascii="Times New Roman" w:hAnsi="Times New Roman" w:cs="Times New Roman"/>
+          <w:sz w:val="24"/>
+          <w:szCs w:val="24"/>
+        </w:rPr>
+        <w:t xml:space="preserve"> What are the different types and ways of aggregation?</w:t>
+      </w:r>
+    </w:p>
+    <w:p>
+      <w:pPr>
+        <w:pStyle w:val="ListParagraph"/>
+        <w:numPr>
+          <w:ilvl w:val="0"/>
+          <w:numId w:val="14"/>
+        </w:numPr>
+        <w:spacing w:after="0"/>
+        <w:rPr>
+          <w:rFonts w:ascii="Times New Roman" w:hAnsi="Times New Roman" w:cs="Times New Roman"/>
+          <w:sz w:val="24"/>
+          <w:szCs w:val="24"/>
+        </w:rPr>
+      </w:pPr>
+      <w:r>
+        <w:rPr>
+          <w:rFonts w:ascii="Times New Roman" w:hAnsi="Times New Roman" w:cs="Times New Roman"/>
+          <w:sz w:val="24"/>
+          <w:szCs w:val="24"/>
+        </w:rPr>
+        <w:t>(In/using spark structured streaming module)</w:t>
+      </w:r>
+      <w:r>
+        <w:rPr>
+          <w:rFonts w:ascii="Times New Roman" w:hAnsi="Times New Roman" w:cs="Times New Roman"/>
+          <w:sz w:val="24"/>
+          <w:szCs w:val="24"/>
+        </w:rPr>
+        <w:t xml:space="preserve"> Can you write a simple program showing aggregation in tumbling window with/without watermark?</w:t>
+      </w:r>
+    </w:p>
+    <w:p>
+      <w:pPr>
+        <w:pStyle w:val="ListParagraph"/>
+        <w:numPr>
+          <w:ilvl w:val="0"/>
+          <w:numId w:val="14"/>
+        </w:numPr>
+        <w:spacing w:after="0"/>
+        <w:rPr>
+          <w:rFonts w:ascii="Times New Roman" w:hAnsi="Times New Roman" w:cs="Times New Roman"/>
+          <w:sz w:val="24"/>
+          <w:szCs w:val="24"/>
+        </w:rPr>
+      </w:pPr>
+      <w:r>
+        <w:rPr>
+          <w:rFonts w:ascii="Times New Roman" w:hAnsi="Times New Roman" w:cs="Times New Roman"/>
+          <w:sz w:val="24"/>
+          <w:szCs w:val="24"/>
+        </w:rPr>
+        <w:t>(In/using spark structured streaming module)</w:t>
+      </w:r>
+      <w:r>
+        <w:rPr>
+          <w:rFonts w:ascii="Times New Roman" w:hAnsi="Times New Roman" w:cs="Times New Roman"/>
+          <w:sz w:val="24"/>
+          <w:szCs w:val="24"/>
+        </w:rPr>
+        <w:t xml:space="preserve"> What are the different types of joins?</w:t>
+      </w:r>
+    </w:p>
+    <w:p>
+      <w:pPr>
+        <w:pStyle w:val="ListParagraph"/>
+        <w:numPr>
+          <w:ilvl w:val="0"/>
+          <w:numId w:val="14"/>
+        </w:numPr>
+        <w:spacing w:after="0"/>
+        <w:rPr>
+          <w:rFonts w:ascii="Times New Roman" w:hAnsi="Times New Roman" w:cs="Times New Roman"/>
+          <w:sz w:val="24"/>
+          <w:szCs w:val="24"/>
+        </w:rPr>
+      </w:pPr>
+      <w:r>
+        <w:rPr>
+          <w:rFonts w:ascii="Times New Roman" w:hAnsi="Times New Roman" w:cs="Times New Roman"/>
+          <w:sz w:val="24"/>
+          <w:szCs w:val="24"/>
+        </w:rPr>
+        <w:t>(In/using spark structured streaming module)</w:t>
+      </w:r>
+      <w:r>
+        <w:rPr>
+          <w:rFonts w:ascii="Times New Roman" w:hAnsi="Times New Roman" w:cs="Times New Roman"/>
+          <w:sz w:val="24"/>
+          <w:szCs w:val="24"/>
+        </w:rPr>
+        <w:t xml:space="preserve"> Explain streaming-static joins with all their validity conditions.</w:t>
+      </w:r>
+    </w:p>
+    <w:p>
+      <w:pPr>
+        <w:pStyle w:val="ListParagraph"/>
+        <w:numPr>
+          <w:ilvl w:val="0"/>
+          <w:numId w:val="14"/>
+        </w:numPr>
+        <w:spacing w:after="0"/>
+        <w:rPr>
+          <w:rFonts w:ascii="Times New Roman" w:hAnsi="Times New Roman" w:cs="Times New Roman"/>
+          <w:sz w:val="24"/>
+          <w:szCs w:val="24"/>
+        </w:rPr>
+      </w:pPr>
+      <w:r>
+        <w:rPr>
+          <w:rFonts w:ascii="Times New Roman" w:hAnsi="Times New Roman" w:cs="Times New Roman"/>
+          <w:sz w:val="24"/>
+          <w:szCs w:val="24"/>
+        </w:rPr>
+        <w:t>(In/using spark structured streaming module)</w:t>
+      </w:r>
+      <w:r>
+        <w:rPr>
+          <w:rFonts w:ascii="Times New Roman" w:hAnsi="Times New Roman" w:cs="Times New Roman"/>
+          <w:sz w:val="24"/>
+          <w:szCs w:val="24"/>
+        </w:rPr>
+        <w:t xml:space="preserve"> Explain streaming-streaming joins with all their validity conditions.</w:t>
+      </w:r>
+    </w:p>
+    <w:p>
+      <w:pPr>
+        <w:pStyle w:val="ListParagraph"/>
+        <w:numPr>
+          <w:ilvl w:val="0"/>
+          <w:numId w:val="14"/>
+        </w:numPr>
+        <w:spacing w:after="0"/>
+        <w:rPr>
+          <w:rFonts w:ascii="Times New Roman" w:hAnsi="Times New Roman" w:cs="Times New Roman"/>
+          <w:sz w:val="24"/>
+          <w:szCs w:val="24"/>
+        </w:rPr>
+      </w:pPr>
+      <w:r>
+        <w:rPr>
+          <w:rFonts w:ascii="Times New Roman" w:hAnsi="Times New Roman" w:cs="Times New Roman"/>
+          <w:sz w:val="24"/>
+          <w:szCs w:val="24"/>
+        </w:rPr>
+        <w:t>(In/using spark structured streaming module)</w:t>
+      </w:r>
+      <w:r>
+        <w:rPr>
+          <w:rFonts w:ascii="Times New Roman" w:hAnsi="Times New Roman" w:cs="Times New Roman"/>
+          <w:sz w:val="24"/>
+          <w:szCs w:val="24"/>
+        </w:rPr>
+        <w:t xml:space="preserve"> Can you write a simple program showing streaming-static join?</w:t>
+      </w:r>
+    </w:p>
+    <w:p>
+      <w:pPr>
+        <w:pStyle w:val="ListParagraph"/>
+        <w:numPr>
+          <w:ilvl w:val="0"/>
+          <w:numId w:val="14"/>
+        </w:numPr>
+        <w:spacing w:after="0"/>
+        <w:rPr>
+          <w:rFonts w:ascii="Times New Roman" w:hAnsi="Times New Roman" w:cs="Times New Roman"/>
+          <w:sz w:val="24"/>
+          <w:szCs w:val="24"/>
+        </w:rPr>
+      </w:pPr>
+      <w:r>
+        <w:rPr>
+          <w:rFonts w:ascii="Times New Roman" w:hAnsi="Times New Roman" w:cs="Times New Roman"/>
+          <w:sz w:val="24"/>
+          <w:szCs w:val="24"/>
+        </w:rPr>
+        <w:t>(In/using spark structured streaming module)</w:t>
+      </w:r>
+      <w:r>
+        <w:rPr>
+          <w:rFonts w:ascii="Times New Roman" w:hAnsi="Times New Roman" w:cs="Times New Roman"/>
+          <w:sz w:val="24"/>
+          <w:szCs w:val="24"/>
+        </w:rPr>
+        <w:t xml:space="preserve"> Can you write a simple program showing streaming-streaming join?</w:t>
+      </w:r>
+    </w:p>
+    <w:p>
+      <w:pPr>
+        <w:pStyle w:val="ListParagraph"/>
+        <w:numPr>
+          <w:ilvl w:val="0"/>
+          <w:numId w:val="14"/>
+        </w:numPr>
+        <w:spacing w:after="0"/>
+        <w:rPr>
+          <w:rFonts w:ascii="Times New Roman" w:hAnsi="Times New Roman" w:cs="Times New Roman"/>
+          <w:sz w:val="24"/>
+          <w:szCs w:val="24"/>
+        </w:rPr>
+      </w:pPr>
+      <w:r>
+        <w:rPr>
+          <w:rFonts w:ascii="Times New Roman" w:hAnsi="Times New Roman" w:cs="Times New Roman"/>
+          <w:sz w:val="24"/>
+          <w:szCs w:val="24"/>
+        </w:rPr>
+        <w:t>-------------------------------------------------------------------------------------------------------</w:t>
+      </w:r>
+    </w:p>
+    <w:p>
+      <w:pPr>
+        <w:pStyle w:val="ListParagraph"/>
+        <w:numPr>
+          <w:ilvl w:val="0"/>
+          <w:numId w:val="14"/>
+        </w:numPr>
+        <w:spacing w:after="0"/>
+        <w:rPr>
+          <w:rFonts w:ascii="Times New Roman" w:hAnsi="Times New Roman" w:cs="Times New Roman"/>
+          <w:sz w:val="24"/>
+          <w:szCs w:val="24"/>
+        </w:rPr>
+      </w:pPr>
+    </w:p>
+    <w:p>
+      <w:pPr>
+        <w:spacing w:after="0"/>
+        <w:rPr>
+          <w:rFonts w:ascii="Times New Roman" w:hAnsi="Times New Roman" w:cs="Times New Roman"/>
+          <w:sz w:val="24"/>
+          <w:szCs w:val="24"/>
+        </w:rPr>
+      </w:pPr>
+    </w:p>
+    <w:p>
+      <w:pPr>
+        <w:spacing w:after="0"/>
+        <w:rPr>
+          <w:rFonts w:ascii="Times New Roman" w:hAnsi="Times New Roman" w:cs="Times New Roman"/>
+          <w:sz w:val="24"/>
+          <w:szCs w:val="24"/>
+        </w:rPr>
+      </w:pPr>
+    </w:p>
+    <w:p>
+      <w:pPr>
+        <w:spacing w:after="0"/>
+        <w:rPr>
+          <w:rFonts w:ascii="Times New Roman" w:hAnsi="Times New Roman" w:cs="Times New Roman"/>
+          <w:sz w:val="24"/>
+          <w:szCs w:val="24"/>
+        </w:rPr>
+      </w:pPr>
+    </w:p>
+    <w:p>
+      <w:pPr>
+        <w:spacing w:after="0"/>
+        <w:rPr>
+          <w:rFonts w:ascii="Times New Roman" w:hAnsi="Times New Roman" w:cs="Times New Roman"/>
+          <w:sz w:val="24"/>
+          <w:szCs w:val="24"/>
+        </w:rPr>
+      </w:pPr>
+    </w:p>
+    <w:p>
+      <w:pPr>
+        <w:spacing w:after="0"/>
+        <w:rPr>
+          <w:rFonts w:ascii="Times New Roman" w:hAnsi="Times New Roman" w:cs="Times New Roman"/>
+          <w:sz w:val="24"/>
+          <w:szCs w:val="24"/>
+        </w:rPr>
+      </w:pPr>
+    </w:p>
+    <w:p>
+      <w:pPr>
+        <w:spacing w:after="0"/>
+        <w:rPr>
+          <w:rFonts w:ascii="Times New Roman" w:hAnsi="Times New Roman" w:cs="Times New Roman"/>
+          <w:sz w:val="24"/>
+          <w:szCs w:val="24"/>
+        </w:rPr>
+      </w:pPr>
+    </w:p>
+    <w:p>
+      <w:pPr>
+        <w:spacing w:after="0"/>
+        <w:rPr>
+          <w:rFonts w:ascii="Times New Roman" w:hAnsi="Times New Roman" w:cs="Times New Roman"/>
+          <w:sz w:val="24"/>
+          <w:szCs w:val="24"/>
+        </w:rPr>
+      </w:pPr>
+    </w:p>
+    <w:p>
+      <w:pPr>
+        <w:spacing w:after="0"/>
+        <w:rPr>
+          <w:rFonts w:ascii="Times New Roman" w:hAnsi="Times New Roman" w:cs="Times New Roman"/>
+          <w:sz w:val="24"/>
+          <w:szCs w:val="24"/>
+        </w:rPr>
+      </w:pPr>
+    </w:p>
+    <w:p>
+      <w:pPr>
+        <w:spacing w:after="0"/>
+        <w:rPr>
+          <w:rFonts w:ascii="Times New Roman" w:hAnsi="Times New Roman" w:cs="Times New Roman"/>
+          <w:sz w:val="24"/>
+          <w:szCs w:val="24"/>
+        </w:rPr>
+      </w:pPr>
+    </w:p>
+    <w:p>
+      <w:pPr>
+        <w:spacing w:after="0"/>
+        <w:rPr>
+          <w:rFonts w:ascii="Times New Roman" w:hAnsi="Times New Roman" w:cs="Times New Roman"/>
+          <w:sz w:val="24"/>
+          <w:szCs w:val="24"/>
+        </w:rPr>
+      </w:pPr>
+    </w:p>
+    <w:p>
+      <w:pPr>
+        <w:spacing w:after="0"/>
+        <w:rPr>
+          <w:rFonts w:ascii="Times New Roman" w:hAnsi="Times New Roman" w:cs="Times New Roman"/>
+          <w:sz w:val="24"/>
+          <w:szCs w:val="24"/>
+        </w:rPr>
+      </w:pPr>
+    </w:p>
+    <w:p>
+      <w:pPr>
+        <w:spacing w:after="0"/>
+        <w:rPr>
+          <w:rFonts w:ascii="Times New Roman" w:hAnsi="Times New Roman" w:cs="Times New Roman"/>
+          <w:sz w:val="24"/>
+          <w:szCs w:val="24"/>
+        </w:rPr>
+      </w:pPr>
+    </w:p>
+    <w:p>
+      <w:pPr>
+        <w:spacing w:after="0"/>
+        <w:rPr>
+          <w:rFonts w:ascii="Times New Roman" w:hAnsi="Times New Roman" w:cs="Times New Roman"/>
+          <w:sz w:val="24"/>
+          <w:szCs w:val="24"/>
+        </w:rPr>
+      </w:pPr>
+    </w:p>
+    <w:p>
+      <w:pPr>
+        <w:spacing w:after="0"/>
+        <w:rPr>
+          <w:rFonts w:ascii="Times New Roman" w:hAnsi="Times New Roman" w:cs="Times New Roman"/>
+          <w:sz w:val="24"/>
+          <w:szCs w:val="24"/>
+        </w:rPr>
+      </w:pPr>
+    </w:p>
+    <w:p>
+      <w:pPr>
+        <w:spacing w:after="0"/>
+        <w:rPr>
+          <w:rFonts w:ascii="Times New Roman" w:hAnsi="Times New Roman" w:cs="Times New Roman"/>
+          <w:sz w:val="24"/>
+          <w:szCs w:val="24"/>
+        </w:rPr>
+      </w:pPr>
+    </w:p>
+    <w:p>
+      <w:pPr>
+        <w:spacing w:after="0"/>
+        <w:rPr>
+          <w:rFonts w:ascii="Times New Roman" w:hAnsi="Times New Roman" w:cs="Times New Roman"/>
+          <w:sz w:val="24"/>
+          <w:szCs w:val="24"/>
+        </w:rPr>
+      </w:pPr>
+    </w:p>
+    <w:p>
+      <w:pPr>
+        <w:spacing w:after="0"/>
+        <w:rPr>
+          <w:rFonts w:ascii="Times New Roman" w:hAnsi="Times New Roman" w:cs="Times New Roman"/>
+          <w:sz w:val="24"/>
+          <w:szCs w:val="24"/>
+        </w:rPr>
+      </w:pPr>
+    </w:p>
+    <w:p>
+      <w:pPr>
+        <w:spacing w:after="0"/>
+        <w:rPr>
+          <w:rFonts w:ascii="Times New Roman" w:hAnsi="Times New Roman" w:cs="Times New Roman"/>
+          <w:sz w:val="24"/>
+          <w:szCs w:val="24"/>
+        </w:rPr>
+      </w:pPr>
+    </w:p>
+    <w:p>
+      <w:pPr>
+        <w:spacing w:after="0"/>
+        <w:rPr>
+          <w:rFonts w:ascii="Times New Roman" w:hAnsi="Times New Roman" w:cs="Times New Roman"/>
+          <w:sz w:val="24"/>
+          <w:szCs w:val="24"/>
+        </w:rPr>
+      </w:pPr>
+    </w:p>
+    <w:p>
+      <w:pPr>
+        <w:spacing w:after="0"/>
+        <w:rPr>
+          <w:rFonts w:ascii="Times New Roman" w:hAnsi="Times New Roman" w:cs="Times New Roman"/>
+          <w:sz w:val="24"/>
+          <w:szCs w:val="24"/>
+        </w:rPr>
+      </w:pPr>
+    </w:p>
+    <w:p>
+      <w:pPr>
+        <w:spacing w:after="0"/>
+        <w:rPr>
+          <w:rFonts w:ascii="Times New Roman" w:hAnsi="Times New Roman" w:cs="Times New Roman"/>
+          <w:sz w:val="24"/>
+          <w:szCs w:val="24"/>
+        </w:rPr>
+      </w:pPr>
+    </w:p>
+    <w:p>
+      <w:pPr>
+        <w:spacing w:after="0"/>
+        <w:rPr>
+          <w:rFonts w:ascii="Times New Roman" w:hAnsi="Times New Roman" w:cs="Times New Roman"/>
+          <w:sz w:val="24"/>
+          <w:szCs w:val="24"/>
+        </w:rPr>
+      </w:pPr>
+    </w:p>
+    <w:p>
+      <w:pPr>
+        <w:spacing w:after="0"/>
+        <w:rPr>
+          <w:rFonts w:ascii="Times New Roman" w:hAnsi="Times New Roman" w:cs="Times New Roman"/>
+          <w:sz w:val="24"/>
+          <w:szCs w:val="24"/>
+        </w:rPr>
+      </w:pPr>
+    </w:p>
+    <w:p>
+      <w:pPr>
+        <w:spacing w:after="0"/>
+        <w:rPr>
+          <w:rFonts w:ascii="Times New Roman" w:hAnsi="Times New Roman" w:cs="Times New Roman"/>
+          <w:sz w:val="24"/>
+          <w:szCs w:val="24"/>
+        </w:rPr>
+      </w:pPr>
+    </w:p>
+    <w:p>
+      <w:pPr>
+        <w:spacing w:after="0"/>
+        <w:rPr>
+          <w:rFonts w:ascii="Times New Roman" w:hAnsi="Times New Roman" w:cs="Times New Roman"/>
+          <w:sz w:val="24"/>
+          <w:szCs w:val="24"/>
+        </w:rPr>
+      </w:pPr>
+    </w:p>
+    <w:p>
+      <w:pPr>
+        <w:spacing w:after="0"/>
+        <w:rPr>
+          <w:rFonts w:ascii="Times New Roman" w:hAnsi="Times New Roman" w:cs="Times New Roman"/>
+          <w:sz w:val="24"/>
+          <w:szCs w:val="24"/>
+        </w:rPr>
+      </w:pPr>
+    </w:p>
+    <w:p>
+      <w:pPr>
+        <w:spacing w:after="0"/>
+        <w:rPr>
+          <w:rFonts w:ascii="Times New Roman" w:hAnsi="Times New Roman" w:cs="Times New Roman"/>
+          <w:sz w:val="24"/>
+          <w:szCs w:val="24"/>
+        </w:rPr>
+      </w:pPr>
+    </w:p>
+    <w:p>
+      <w:pPr>
         <w:spacing w:after="0"/>
         <w:rPr>
           <w:rFonts w:ascii="Times New Roman" w:hAnsi="Times New Roman" w:cs="Times New Roman"/>

</xml_diff>

<commit_message>
Updated 14th May 2024
</commit_message>
<xml_diff>
--- a/interview/Interview Questions.docx
+++ b/interview/Interview Questions.docx
@@ -6677,15 +6677,7 @@
           <w:sz w:val="24"/>
           <w:szCs w:val="24"/>
         </w:rPr>
-        <w:t>(In/using spark structured streaming module)</w:t>
-      </w:r>
-      <w:r>
-        <w:rPr>
-          <w:rFonts w:ascii="Times New Roman" w:hAnsi="Times New Roman" w:cs="Times New Roman"/>
-          <w:sz w:val="24"/>
-          <w:szCs w:val="24"/>
-        </w:rPr>
-        <w:t xml:space="preserve"> How do you handle late coming records?</w:t>
+        <w:t>(In/using spark structured streaming module) How do you handle late coming records?</w:t>
       </w:r>
     </w:p>
     <w:p>
@@ -6708,15 +6700,7 @@
           <w:sz w:val="24"/>
           <w:szCs w:val="24"/>
         </w:rPr>
-        <w:t>(In/using spark structured streaming module)</w:t>
-      </w:r>
-      <w:r>
-        <w:rPr>
-          <w:rFonts w:ascii="Times New Roman" w:hAnsi="Times New Roman" w:cs="Times New Roman"/>
-          <w:sz w:val="24"/>
-          <w:szCs w:val="24"/>
-        </w:rPr>
-        <w:t xml:space="preserve"> What are the different types and ways of aggregation?</w:t>
+        <w:t>(In/using spark structured streaming module) What are the different types and ways of aggregation?</w:t>
       </w:r>
     </w:p>
     <w:p>
@@ -6739,15 +6723,7 @@
           <w:sz w:val="24"/>
           <w:szCs w:val="24"/>
         </w:rPr>
-        <w:t>(In/using spark structured streaming module)</w:t>
-      </w:r>
-      <w:r>
-        <w:rPr>
-          <w:rFonts w:ascii="Times New Roman" w:hAnsi="Times New Roman" w:cs="Times New Roman"/>
-          <w:sz w:val="24"/>
-          <w:szCs w:val="24"/>
-        </w:rPr>
-        <w:t xml:space="preserve"> Can you write a simple program showing aggregation in tumbling window with/without watermark?</w:t>
+        <w:t>(In/using spark structured streaming module) Can you write a simple program showing aggregation in tumbling window with/without watermark?</w:t>
       </w:r>
     </w:p>
     <w:p>
@@ -6770,15 +6746,7 @@
           <w:sz w:val="24"/>
           <w:szCs w:val="24"/>
         </w:rPr>
-        <w:t>(In/using spark structured streaming module)</w:t>
-      </w:r>
-      <w:r>
-        <w:rPr>
-          <w:rFonts w:ascii="Times New Roman" w:hAnsi="Times New Roman" w:cs="Times New Roman"/>
-          <w:sz w:val="24"/>
-          <w:szCs w:val="24"/>
-        </w:rPr>
-        <w:t xml:space="preserve"> What are the different types of joins?</w:t>
+        <w:t>(In/using spark structured streaming module) What are the different types of joins?</w:t>
       </w:r>
     </w:p>
     <w:p>
@@ -6801,15 +6769,7 @@
           <w:sz w:val="24"/>
           <w:szCs w:val="24"/>
         </w:rPr>
-        <w:t>(In/using spark structured streaming module)</w:t>
-      </w:r>
-      <w:r>
-        <w:rPr>
-          <w:rFonts w:ascii="Times New Roman" w:hAnsi="Times New Roman" w:cs="Times New Roman"/>
-          <w:sz w:val="24"/>
-          <w:szCs w:val="24"/>
-        </w:rPr>
-        <w:t xml:space="preserve"> Explain streaming-static joins with all their validity conditions.</w:t>
+        <w:t>(In/using spark structured streaming module) Explain streaming-static joins with all their validity conditions.</w:t>
       </w:r>
     </w:p>
     <w:p>
@@ -6832,15 +6792,7 @@
           <w:sz w:val="24"/>
           <w:szCs w:val="24"/>
         </w:rPr>
-        <w:t>(In/using spark structured streaming module)</w:t>
-      </w:r>
-      <w:r>
-        <w:rPr>
-          <w:rFonts w:ascii="Times New Roman" w:hAnsi="Times New Roman" w:cs="Times New Roman"/>
-          <w:sz w:val="24"/>
-          <w:szCs w:val="24"/>
-        </w:rPr>
-        <w:t xml:space="preserve"> Explain streaming-streaming joins with all their validity conditions.</w:t>
+        <w:t>(In/using spark structured streaming module) Explain streaming-streaming joins with all their validity conditions.</w:t>
       </w:r>
     </w:p>
     <w:p>
@@ -6863,15 +6815,7 @@
           <w:sz w:val="24"/>
           <w:szCs w:val="24"/>
         </w:rPr>
-        <w:t>(In/using spark structured streaming module)</w:t>
-      </w:r>
-      <w:r>
-        <w:rPr>
-          <w:rFonts w:ascii="Times New Roman" w:hAnsi="Times New Roman" w:cs="Times New Roman"/>
-          <w:sz w:val="24"/>
-          <w:szCs w:val="24"/>
-        </w:rPr>
-        <w:t xml:space="preserve"> Can you write a simple program showing streaming-static join?</w:t>
+        <w:t>(In/using spark structured streaming module) Can you write a simple program showing streaming-static join?</w:t>
       </w:r>
     </w:p>
     <w:p>
@@ -6894,15 +6838,7 @@
           <w:sz w:val="24"/>
           <w:szCs w:val="24"/>
         </w:rPr>
-        <w:t>(In/using spark structured streaming module)</w:t>
-      </w:r>
-      <w:r>
-        <w:rPr>
-          <w:rFonts w:ascii="Times New Roman" w:hAnsi="Times New Roman" w:cs="Times New Roman"/>
-          <w:sz w:val="24"/>
-          <w:szCs w:val="24"/>
-        </w:rPr>
-        <w:t xml:space="preserve"> Can you write a simple program showing streaming-streaming join?</w:t>
+        <w:t>(In/using spark structured streaming module) Can you write a simple program showing streaming-streaming join?</w:t>
       </w:r>
     </w:p>
     <w:p>
@@ -13725,15 +13661,17 @@
     <w:p>
       <w:pPr>
         <w:spacing w:after="0"/>
+        <w:rPr>
+          <w:rFonts w:ascii="Times New Roman" w:hAnsi="Times New Roman" w:cs="Times New Roman"/>
+          <w:sz w:val="24"/>
+          <w:szCs w:val="24"/>
+        </w:rPr>
+      </w:pPr>
+    </w:p>
+    <w:p>
+      <w:pPr>
+        <w:spacing w:after="0"/>
         <w:jc w:val="center"/>
-        <w:rPr>
-          <w:rFonts w:ascii="Times New Roman" w:hAnsi="Times New Roman" w:cs="Times New Roman"/>
-          <w:sz w:val="24"/>
-          <w:szCs w:val="24"/>
-          <w:u w:val="single"/>
-        </w:rPr>
-      </w:pPr>
-      <w:r>
         <w:rPr>
           <w:rFonts w:ascii="Times New Roman" w:hAnsi="Times New Roman" w:cs="Times New Roman"/>
           <w:sz w:val="24"/>
@@ -13741,96 +13679,65 @@
           <w:highlight w:val="green"/>
           <w:u w:val="single"/>
         </w:rPr>
-        <w:lastRenderedPageBreak/>
-        <w:t>ADF</w:t>
-      </w:r>
-    </w:p>
-    <w:p>
-      <w:pPr>
-        <w:spacing w:after="0"/>
-        <w:rPr>
-          <w:rFonts w:ascii="Times New Roman" w:hAnsi="Times New Roman" w:cs="Times New Roman"/>
-          <w:sz w:val="24"/>
-          <w:szCs w:val="24"/>
-        </w:rPr>
-      </w:pPr>
-    </w:p>
-    <w:p>
-      <w:pPr>
-        <w:pStyle w:val="ListParagraph"/>
-        <w:numPr>
-          <w:ilvl w:val="0"/>
-          <w:numId w:val="4"/>
-        </w:numPr>
-        <w:spacing w:after="0"/>
-        <w:rPr>
-          <w:rFonts w:ascii="Times New Roman" w:hAnsi="Times New Roman" w:cs="Times New Roman"/>
-          <w:sz w:val="24"/>
-          <w:szCs w:val="24"/>
-        </w:rPr>
-      </w:pPr>
-      <w:r>
-        <w:rPr>
-          <w:rFonts w:ascii="Times New Roman" w:hAnsi="Times New Roman" w:cs="Times New Roman"/>
-          <w:sz w:val="24"/>
-          <w:szCs w:val="24"/>
-        </w:rPr>
-        <w:t>-------------------------------------------------------------------------------------------------------</w:t>
-      </w:r>
-    </w:p>
-    <w:p>
-      <w:pPr>
-        <w:pStyle w:val="ListParagraph"/>
-        <w:numPr>
-          <w:ilvl w:val="0"/>
-          <w:numId w:val="4"/>
-        </w:numPr>
-        <w:spacing w:after="0"/>
-        <w:rPr>
-          <w:rFonts w:ascii="Times New Roman" w:hAnsi="Times New Roman" w:cs="Times New Roman"/>
-          <w:sz w:val="24"/>
-          <w:szCs w:val="24"/>
-        </w:rPr>
-      </w:pPr>
-      <w:r>
-        <w:rPr>
-          <w:rFonts w:ascii="Times New Roman" w:hAnsi="Times New Roman" w:cs="Times New Roman"/>
-          <w:sz w:val="24"/>
-          <w:szCs w:val="24"/>
-        </w:rPr>
-        <w:t>What are the different kinds of triggers in ADF? Explain the working of each one of them.</w:t>
-      </w:r>
-    </w:p>
-    <w:p>
-      <w:pPr>
-        <w:spacing w:after="0"/>
-        <w:rPr>
-          <w:rFonts w:ascii="Times New Roman" w:hAnsi="Times New Roman" w:cs="Times New Roman"/>
-          <w:sz w:val="24"/>
-          <w:szCs w:val="24"/>
-        </w:rPr>
-      </w:pPr>
-    </w:p>
-    <w:p>
-      <w:pPr>
-        <w:spacing w:after="0"/>
-        <w:rPr>
-          <w:rFonts w:ascii="Times New Roman" w:hAnsi="Times New Roman" w:cs="Times New Roman"/>
-          <w:sz w:val="24"/>
-          <w:szCs w:val="24"/>
-        </w:rPr>
-      </w:pPr>
-    </w:p>
-    <w:p>
-      <w:pPr>
-        <w:spacing w:after="0"/>
-        <w:jc w:val="center"/>
-        <w:rPr>
-          <w:rFonts w:ascii="Times New Roman" w:hAnsi="Times New Roman" w:cs="Times New Roman"/>
-          <w:sz w:val="24"/>
-          <w:szCs w:val="24"/>
-          <w:highlight w:val="green"/>
-          <w:u w:val="single"/>
+      </w:pPr>
+    </w:p>
+    <w:p>
+      <w:pPr>
+        <w:spacing w:after="0"/>
+        <w:rPr>
+          <w:rFonts w:ascii="Times New Roman" w:hAnsi="Times New Roman" w:cs="Times New Roman"/>
+          <w:sz w:val="24"/>
+          <w:szCs w:val="24"/>
+        </w:rPr>
+      </w:pPr>
+    </w:p>
+    <w:p>
+      <w:pPr>
+        <w:spacing w:after="0"/>
+        <w:rPr>
+          <w:rFonts w:ascii="Times New Roman" w:hAnsi="Times New Roman" w:cs="Times New Roman"/>
+          <w:sz w:val="24"/>
+          <w:szCs w:val="24"/>
+        </w:rPr>
+      </w:pPr>
+    </w:p>
+    <w:p>
+      <w:pPr>
+        <w:spacing w:after="0"/>
+        <w:rPr>
+          <w:rFonts w:ascii="Times New Roman" w:hAnsi="Times New Roman" w:cs="Times New Roman"/>
+          <w:sz w:val="24"/>
+          <w:szCs w:val="24"/>
+        </w:rPr>
+      </w:pPr>
+    </w:p>
+    <w:p>
+      <w:pPr>
+        <w:spacing w:after="0"/>
+        <w:rPr>
+          <w:rFonts w:ascii="Times New Roman" w:hAnsi="Times New Roman" w:cs="Times New Roman"/>
+          <w:sz w:val="24"/>
+          <w:szCs w:val="24"/>
+        </w:rPr>
+      </w:pPr>
+    </w:p>
+    <w:p>
+      <w:pPr>
+        <w:spacing w:after="0"/>
+        <w:rPr>
+          <w:rFonts w:ascii="Times New Roman" w:hAnsi="Times New Roman" w:cs="Times New Roman"/>
+          <w:sz w:val="24"/>
+          <w:szCs w:val="24"/>
+        </w:rPr>
+      </w:pPr>
+    </w:p>
+    <w:p>
+      <w:pPr>
+        <w:spacing w:after="0"/>
+        <w:rPr>
+          <w:rFonts w:ascii="Times New Roman" w:hAnsi="Times New Roman" w:cs="Times New Roman"/>
+          <w:sz w:val="24"/>
+          <w:szCs w:val="24"/>
         </w:rPr>
       </w:pPr>
     </w:p>

</xml_diff>

<commit_message>
Updated May 22 2024
</commit_message>
<xml_diff>
--- a/interview/Interview Questions.docx
+++ b/interview/Interview Questions.docx
@@ -5125,25 +5125,7 @@
           <w:sz w:val="24"/>
           <w:szCs w:val="24"/>
         </w:rPr>
-        <w:t xml:space="preserve">How to create a </w:t>
-      </w:r>
-      <w:proofErr w:type="spellStart"/>
-      <w:r>
-        <w:rPr>
-          <w:rFonts w:ascii="Times New Roman" w:hAnsi="Times New Roman" w:cs="Times New Roman"/>
-          <w:sz w:val="24"/>
-          <w:szCs w:val="24"/>
-        </w:rPr>
-        <w:t>metastore</w:t>
-      </w:r>
-      <w:proofErr w:type="spellEnd"/>
-      <w:r>
-        <w:rPr>
-          <w:rFonts w:ascii="Times New Roman" w:hAnsi="Times New Roman" w:cs="Times New Roman"/>
-          <w:sz w:val="24"/>
-          <w:szCs w:val="24"/>
-        </w:rPr>
-        <w:t xml:space="preserve"> in unity catalog?</w:t>
+        <w:t>How to create a metastore in unity catalog?</w:t>
       </w:r>
     </w:p>
     <w:p>
@@ -5183,23 +5165,13 @@
           <w:szCs w:val="24"/>
         </w:rPr>
       </w:pPr>
-      <w:proofErr w:type="spellStart"/>
-      <w:r>
-        <w:rPr>
-          <w:rFonts w:ascii="Times New Roman" w:hAnsi="Times New Roman" w:cs="Times New Roman"/>
-          <w:sz w:val="24"/>
-          <w:szCs w:val="24"/>
-        </w:rPr>
-        <w:t>metastore</w:t>
-      </w:r>
-      <w:proofErr w:type="spellEnd"/>
-      <w:r>
-        <w:rPr>
-          <w:rFonts w:ascii="Times New Roman" w:hAnsi="Times New Roman" w:cs="Times New Roman"/>
-          <w:sz w:val="24"/>
-          <w:szCs w:val="24"/>
-        </w:rPr>
-        <w:t xml:space="preserve"> root -&gt; catalog -&gt; schema -&gt; table</w:t>
+      <w:r>
+        <w:rPr>
+          <w:rFonts w:ascii="Times New Roman" w:hAnsi="Times New Roman" w:cs="Times New Roman"/>
+          <w:sz w:val="24"/>
+          <w:szCs w:val="24"/>
+        </w:rPr>
+        <w:t>metastore root -&gt; catalog -&gt; schema -&gt; table</w:t>
       </w:r>
     </w:p>
     <w:p>
@@ -5349,23 +5321,13 @@
           <w:szCs w:val="24"/>
         </w:rPr>
       </w:pPr>
-      <w:proofErr w:type="spellStart"/>
-      <w:r>
-        <w:rPr>
-          <w:rFonts w:ascii="Times New Roman" w:hAnsi="Times New Roman" w:cs="Times New Roman"/>
-          <w:sz w:val="24"/>
-          <w:szCs w:val="24"/>
-        </w:rPr>
-        <w:t>metastore</w:t>
-      </w:r>
-      <w:proofErr w:type="spellEnd"/>
-      <w:r>
-        <w:rPr>
-          <w:rFonts w:ascii="Times New Roman" w:hAnsi="Times New Roman" w:cs="Times New Roman"/>
-          <w:sz w:val="24"/>
-          <w:szCs w:val="24"/>
-        </w:rPr>
-        <w:t xml:space="preserve"> admin</w:t>
+      <w:r>
+        <w:rPr>
+          <w:rFonts w:ascii="Times New Roman" w:hAnsi="Times New Roman" w:cs="Times New Roman"/>
+          <w:sz w:val="24"/>
+          <w:szCs w:val="24"/>
+        </w:rPr>
+        <w:t>metastore admin</w:t>
       </w:r>
     </w:p>
     <w:p>
@@ -5457,25 +5419,7 @@
           <w:sz w:val="24"/>
           <w:szCs w:val="24"/>
         </w:rPr>
-        <w:t xml:space="preserve">What all a </w:t>
-      </w:r>
-      <w:proofErr w:type="spellStart"/>
-      <w:r>
-        <w:rPr>
-          <w:rFonts w:ascii="Times New Roman" w:hAnsi="Times New Roman" w:cs="Times New Roman"/>
-          <w:sz w:val="24"/>
-          <w:szCs w:val="24"/>
-        </w:rPr>
-        <w:t>metastore</w:t>
-      </w:r>
-      <w:proofErr w:type="spellEnd"/>
-      <w:r>
-        <w:rPr>
-          <w:rFonts w:ascii="Times New Roman" w:hAnsi="Times New Roman" w:cs="Times New Roman"/>
-          <w:sz w:val="24"/>
-          <w:szCs w:val="24"/>
-        </w:rPr>
-        <w:t xml:space="preserve"> admin can do?</w:t>
+        <w:t>What all a metastore admin can do?</w:t>
       </w:r>
     </w:p>
     <w:p>
@@ -5660,7 +5604,7 @@
           <w:sz w:val="24"/>
           <w:szCs w:val="24"/>
         </w:rPr>
-        <w:t>What is the difference between batch and stream processing?</w:t>
+        <w:t>What is data engineering?</w:t>
       </w:r>
     </w:p>
     <w:p>
@@ -5683,7 +5627,7 @@
           <w:sz w:val="24"/>
           <w:szCs w:val="24"/>
         </w:rPr>
-        <w:t>Explain spark as a streaming engine.</w:t>
+        <w:t xml:space="preserve">What is Apache spark? </w:t>
       </w:r>
     </w:p>
     <w:p>
@@ -5706,7 +5650,7 @@
           <w:sz w:val="24"/>
           <w:szCs w:val="24"/>
         </w:rPr>
-        <w:t>What are the two different modules in spark for stream processing?</w:t>
+        <w:t>What is the architecture of Apache spark framework?</w:t>
       </w:r>
     </w:p>
     <w:p>
@@ -5729,15 +5673,7 @@
           <w:sz w:val="24"/>
           <w:szCs w:val="24"/>
         </w:rPr>
-        <w:t xml:space="preserve">(In/using spark streaming module) </w:t>
-      </w:r>
-      <w:r>
-        <w:rPr>
-          <w:rFonts w:ascii="Times New Roman" w:hAnsi="Times New Roman" w:cs="Times New Roman"/>
-          <w:sz w:val="24"/>
-          <w:szCs w:val="24"/>
-        </w:rPr>
-        <w:t>What is a dstream?</w:t>
+        <w:t>Why Apache spark?</w:t>
       </w:r>
     </w:p>
     <w:p>
@@ -5760,15 +5696,7 @@
           <w:sz w:val="24"/>
           <w:szCs w:val="24"/>
         </w:rPr>
-        <w:t xml:space="preserve">(In/using spark streaming module) </w:t>
-      </w:r>
-      <w:r>
-        <w:rPr>
-          <w:rFonts w:ascii="Times New Roman" w:hAnsi="Times New Roman" w:cs="Times New Roman"/>
-          <w:sz w:val="24"/>
-          <w:szCs w:val="24"/>
-        </w:rPr>
-        <w:t>What are stateless transformations?</w:t>
+        <w:t>What are some of the things missing from plane vanilla version of Apache spark?</w:t>
       </w:r>
     </w:p>
     <w:p>
@@ -5791,15 +5719,7 @@
           <w:sz w:val="24"/>
           <w:szCs w:val="24"/>
         </w:rPr>
-        <w:t xml:space="preserve">(In/using spark streaming module) </w:t>
-      </w:r>
-      <w:r>
-        <w:rPr>
-          <w:rFonts w:ascii="Times New Roman" w:hAnsi="Times New Roman" w:cs="Times New Roman"/>
-          <w:sz w:val="24"/>
-          <w:szCs w:val="24"/>
-        </w:rPr>
-        <w:t>Explain working of stateful transformations in detail.</w:t>
+        <w:t>What are some of the important platforms that integrate spark to provide the above missing features?</w:t>
       </w:r>
     </w:p>
     <w:p>
@@ -5822,7 +5742,7 @@
           <w:sz w:val="24"/>
           <w:szCs w:val="24"/>
         </w:rPr>
-        <w:t>processing of a micro-batch depends on all the previous micro-batches</w:t>
+        <w:t>cloudera hadoop platform</w:t>
       </w:r>
     </w:p>
     <w:p>
@@ -5845,38 +5765,7 @@
           <w:sz w:val="24"/>
           <w:szCs w:val="24"/>
         </w:rPr>
-        <w:t>micro-batches present in a window are processed together</w:t>
-      </w:r>
-    </w:p>
-    <w:p>
-      <w:pPr>
-        <w:pStyle w:val="ListParagraph"/>
-        <w:numPr>
-          <w:ilvl w:val="0"/>
-          <w:numId w:val="14"/>
-        </w:numPr>
-        <w:spacing w:after="0"/>
-        <w:rPr>
-          <w:rFonts w:ascii="Times New Roman" w:hAnsi="Times New Roman" w:cs="Times New Roman"/>
-          <w:sz w:val="24"/>
-          <w:szCs w:val="24"/>
-        </w:rPr>
-      </w:pPr>
-      <w:r>
-        <w:rPr>
-          <w:rFonts w:ascii="Times New Roman" w:hAnsi="Times New Roman" w:cs="Times New Roman"/>
-          <w:sz w:val="24"/>
-          <w:szCs w:val="24"/>
-        </w:rPr>
-        <w:t xml:space="preserve">(In/using spark streaming module) </w:t>
-      </w:r>
-      <w:r>
-        <w:rPr>
-          <w:rFonts w:ascii="Times New Roman" w:hAnsi="Times New Roman" w:cs="Times New Roman"/>
-          <w:sz w:val="24"/>
-          <w:szCs w:val="24"/>
-        </w:rPr>
-        <w:t>Can you write a word count program using stateless transformations?</w:t>
+        <w:t>amazon emr</w:t>
       </w:r>
     </w:p>
     <w:p>
@@ -5893,6 +5782,960 @@
           <w:szCs w:val="24"/>
         </w:rPr>
       </w:pPr>
+      <w:r>
+        <w:rPr>
+          <w:rFonts w:ascii="Times New Roman" w:hAnsi="Times New Roman" w:cs="Times New Roman"/>
+          <w:sz w:val="24"/>
+          <w:szCs w:val="24"/>
+        </w:rPr>
+        <w:t>azure hdinsight</w:t>
+      </w:r>
+    </w:p>
+    <w:p>
+      <w:pPr>
+        <w:pStyle w:val="ListParagraph"/>
+        <w:numPr>
+          <w:ilvl w:val="1"/>
+          <w:numId w:val="14"/>
+        </w:numPr>
+        <w:spacing w:after="0"/>
+        <w:rPr>
+          <w:rFonts w:ascii="Times New Roman" w:hAnsi="Times New Roman" w:cs="Times New Roman"/>
+          <w:sz w:val="24"/>
+          <w:szCs w:val="24"/>
+        </w:rPr>
+      </w:pPr>
+      <w:r>
+        <w:rPr>
+          <w:rFonts w:ascii="Times New Roman" w:hAnsi="Times New Roman" w:cs="Times New Roman"/>
+          <w:sz w:val="24"/>
+          <w:szCs w:val="24"/>
+        </w:rPr>
+        <w:t>google data proc</w:t>
+      </w:r>
+    </w:p>
+    <w:p>
+      <w:pPr>
+        <w:pStyle w:val="ListParagraph"/>
+        <w:numPr>
+          <w:ilvl w:val="1"/>
+          <w:numId w:val="14"/>
+        </w:numPr>
+        <w:spacing w:after="0"/>
+        <w:rPr>
+          <w:rFonts w:ascii="Times New Roman" w:hAnsi="Times New Roman" w:cs="Times New Roman"/>
+          <w:sz w:val="24"/>
+          <w:szCs w:val="24"/>
+        </w:rPr>
+      </w:pPr>
+      <w:r>
+        <w:rPr>
+          <w:rFonts w:ascii="Times New Roman" w:hAnsi="Times New Roman" w:cs="Times New Roman"/>
+          <w:sz w:val="24"/>
+          <w:szCs w:val="24"/>
+        </w:rPr>
+        <w:t>databricks</w:t>
+      </w:r>
+      <w:r>
+        <w:rPr>
+          <w:rFonts w:ascii="Times New Roman" w:hAnsi="Times New Roman" w:cs="Times New Roman"/>
+          <w:sz w:val="24"/>
+          <w:szCs w:val="24"/>
+        </w:rPr>
+        <w:t xml:space="preserve"> </w:t>
+      </w:r>
+    </w:p>
+    <w:p>
+      <w:pPr>
+        <w:pStyle w:val="ListParagraph"/>
+        <w:numPr>
+          <w:ilvl w:val="0"/>
+          <w:numId w:val="14"/>
+        </w:numPr>
+        <w:spacing w:after="0"/>
+        <w:rPr>
+          <w:rFonts w:ascii="Times New Roman" w:hAnsi="Times New Roman" w:cs="Times New Roman"/>
+          <w:sz w:val="24"/>
+          <w:szCs w:val="24"/>
+        </w:rPr>
+      </w:pPr>
+      <w:r>
+        <w:rPr>
+          <w:rFonts w:ascii="Times New Roman" w:hAnsi="Times New Roman" w:cs="Times New Roman"/>
+          <w:sz w:val="24"/>
+          <w:szCs w:val="24"/>
+        </w:rPr>
+        <w:t>What features databricks provide on top of vanilla spark?</w:t>
+      </w:r>
+    </w:p>
+    <w:p>
+      <w:pPr>
+        <w:pStyle w:val="ListParagraph"/>
+        <w:numPr>
+          <w:ilvl w:val="0"/>
+          <w:numId w:val="14"/>
+        </w:numPr>
+        <w:spacing w:after="0"/>
+        <w:rPr>
+          <w:rFonts w:ascii="Times New Roman" w:hAnsi="Times New Roman" w:cs="Times New Roman"/>
+          <w:sz w:val="24"/>
+          <w:szCs w:val="24"/>
+        </w:rPr>
+      </w:pPr>
+      <w:r>
+        <w:rPr>
+          <w:rFonts w:ascii="Times New Roman" w:hAnsi="Times New Roman" w:cs="Times New Roman"/>
+          <w:sz w:val="24"/>
+          <w:szCs w:val="24"/>
+        </w:rPr>
+        <w:t>On which platforms databricks is available?</w:t>
+      </w:r>
+    </w:p>
+    <w:p>
+      <w:pPr>
+        <w:pStyle w:val="ListParagraph"/>
+        <w:numPr>
+          <w:ilvl w:val="0"/>
+          <w:numId w:val="14"/>
+        </w:numPr>
+        <w:spacing w:after="0"/>
+        <w:rPr>
+          <w:rFonts w:ascii="Times New Roman" w:hAnsi="Times New Roman" w:cs="Times New Roman"/>
+          <w:sz w:val="24"/>
+          <w:szCs w:val="24"/>
+        </w:rPr>
+      </w:pPr>
+      <w:r>
+        <w:rPr>
+          <w:rFonts w:ascii="Times New Roman" w:hAnsi="Times New Roman" w:cs="Times New Roman"/>
+          <w:sz w:val="24"/>
+          <w:szCs w:val="24"/>
+        </w:rPr>
+        <w:t>Explain databricks architecture.</w:t>
+      </w:r>
+    </w:p>
+    <w:p>
+      <w:pPr>
+        <w:pStyle w:val="ListParagraph"/>
+        <w:numPr>
+          <w:ilvl w:val="0"/>
+          <w:numId w:val="14"/>
+        </w:numPr>
+        <w:spacing w:after="0"/>
+        <w:rPr>
+          <w:rFonts w:ascii="Times New Roman" w:hAnsi="Times New Roman" w:cs="Times New Roman"/>
+          <w:sz w:val="24"/>
+          <w:szCs w:val="24"/>
+        </w:rPr>
+      </w:pPr>
+      <w:r>
+        <w:rPr>
+          <w:rFonts w:ascii="Times New Roman" w:hAnsi="Times New Roman" w:cs="Times New Roman"/>
+          <w:sz w:val="24"/>
+          <w:szCs w:val="24"/>
+        </w:rPr>
+        <w:t>What are magic commands? List some magic commands.</w:t>
+      </w:r>
+    </w:p>
+    <w:p>
+      <w:pPr>
+        <w:pStyle w:val="ListParagraph"/>
+        <w:numPr>
+          <w:ilvl w:val="1"/>
+          <w:numId w:val="14"/>
+        </w:numPr>
+        <w:spacing w:after="0"/>
+        <w:rPr>
+          <w:rFonts w:ascii="Times New Roman" w:hAnsi="Times New Roman" w:cs="Times New Roman"/>
+          <w:sz w:val="24"/>
+          <w:szCs w:val="24"/>
+        </w:rPr>
+      </w:pPr>
+      <w:r>
+        <w:rPr>
+          <w:rFonts w:ascii="Times New Roman" w:hAnsi="Times New Roman" w:cs="Times New Roman"/>
+          <w:sz w:val="24"/>
+          <w:szCs w:val="24"/>
+        </w:rPr>
+        <w:t>%lsmagic</w:t>
+      </w:r>
+    </w:p>
+    <w:p>
+      <w:pPr>
+        <w:pStyle w:val="ListParagraph"/>
+        <w:numPr>
+          <w:ilvl w:val="0"/>
+          <w:numId w:val="14"/>
+        </w:numPr>
+        <w:spacing w:after="0"/>
+        <w:rPr>
+          <w:rFonts w:ascii="Times New Roman" w:hAnsi="Times New Roman" w:cs="Times New Roman"/>
+          <w:sz w:val="24"/>
+          <w:szCs w:val="24"/>
+        </w:rPr>
+      </w:pPr>
+      <w:r>
+        <w:rPr>
+          <w:rFonts w:ascii="Times New Roman" w:hAnsi="Times New Roman" w:cs="Times New Roman"/>
+          <w:sz w:val="24"/>
+          <w:szCs w:val="24"/>
+        </w:rPr>
+        <w:t>What is dbutils?</w:t>
+      </w:r>
+    </w:p>
+    <w:p>
+      <w:pPr>
+        <w:pStyle w:val="ListParagraph"/>
+        <w:numPr>
+          <w:ilvl w:val="0"/>
+          <w:numId w:val="14"/>
+        </w:numPr>
+        <w:spacing w:after="0"/>
+        <w:rPr>
+          <w:rFonts w:ascii="Times New Roman" w:hAnsi="Times New Roman" w:cs="Times New Roman"/>
+          <w:sz w:val="24"/>
+          <w:szCs w:val="24"/>
+        </w:rPr>
+      </w:pPr>
+      <w:r>
+        <w:rPr>
+          <w:rFonts w:ascii="Times New Roman" w:hAnsi="Times New Roman" w:cs="Times New Roman"/>
+          <w:sz w:val="24"/>
+          <w:szCs w:val="24"/>
+        </w:rPr>
+        <w:t>Explain the functionality of fs utility in dbutils.</w:t>
+      </w:r>
+    </w:p>
+    <w:p>
+      <w:pPr>
+        <w:pStyle w:val="ListParagraph"/>
+        <w:numPr>
+          <w:ilvl w:val="0"/>
+          <w:numId w:val="14"/>
+        </w:numPr>
+        <w:spacing w:after="0"/>
+        <w:rPr>
+          <w:rFonts w:ascii="Times New Roman" w:hAnsi="Times New Roman" w:cs="Times New Roman"/>
+          <w:sz w:val="24"/>
+          <w:szCs w:val="24"/>
+        </w:rPr>
+      </w:pPr>
+      <w:r>
+        <w:rPr>
+          <w:rFonts w:ascii="Times New Roman" w:hAnsi="Times New Roman" w:cs="Times New Roman"/>
+          <w:sz w:val="24"/>
+          <w:szCs w:val="24"/>
+        </w:rPr>
+        <w:t>Explain the functionality of notebook utility in dbutils.</w:t>
+      </w:r>
+    </w:p>
+    <w:p>
+      <w:pPr>
+        <w:pStyle w:val="ListParagraph"/>
+        <w:numPr>
+          <w:ilvl w:val="0"/>
+          <w:numId w:val="14"/>
+        </w:numPr>
+        <w:spacing w:after="0"/>
+        <w:rPr>
+          <w:rFonts w:ascii="Times New Roman" w:hAnsi="Times New Roman" w:cs="Times New Roman"/>
+          <w:sz w:val="24"/>
+          <w:szCs w:val="24"/>
+        </w:rPr>
+      </w:pPr>
+      <w:r>
+        <w:rPr>
+          <w:rFonts w:ascii="Times New Roman" w:hAnsi="Times New Roman" w:cs="Times New Roman"/>
+          <w:sz w:val="24"/>
+          <w:szCs w:val="24"/>
+        </w:rPr>
+        <w:t>Explain the functionality of widgets utility in dbutils.</w:t>
+      </w:r>
+    </w:p>
+    <w:p>
+      <w:pPr>
+        <w:pStyle w:val="ListParagraph"/>
+        <w:numPr>
+          <w:ilvl w:val="0"/>
+          <w:numId w:val="14"/>
+        </w:numPr>
+        <w:spacing w:after="0"/>
+        <w:rPr>
+          <w:rFonts w:ascii="Times New Roman" w:hAnsi="Times New Roman" w:cs="Times New Roman"/>
+          <w:sz w:val="24"/>
+          <w:szCs w:val="24"/>
+        </w:rPr>
+      </w:pPr>
+      <w:r>
+        <w:rPr>
+          <w:rFonts w:ascii="Times New Roman" w:hAnsi="Times New Roman" w:cs="Times New Roman"/>
+          <w:sz w:val="24"/>
+          <w:szCs w:val="24"/>
+        </w:rPr>
+        <w:t>What is DBFS?</w:t>
+      </w:r>
+    </w:p>
+    <w:p>
+      <w:pPr>
+        <w:pStyle w:val="ListParagraph"/>
+        <w:numPr>
+          <w:ilvl w:val="0"/>
+          <w:numId w:val="14"/>
+        </w:numPr>
+        <w:spacing w:after="0"/>
+        <w:rPr>
+          <w:rFonts w:ascii="Times New Roman" w:hAnsi="Times New Roman" w:cs="Times New Roman"/>
+          <w:sz w:val="24"/>
+          <w:szCs w:val="24"/>
+        </w:rPr>
+      </w:pPr>
+      <w:r>
+        <w:rPr>
+          <w:rFonts w:ascii="Times New Roman" w:hAnsi="Times New Roman" w:cs="Times New Roman"/>
+          <w:sz w:val="24"/>
+          <w:szCs w:val="24"/>
+        </w:rPr>
+        <w:t>What is dbfs root? What info does it hold? Why its not recommended to use it?</w:t>
+      </w:r>
+    </w:p>
+    <w:p>
+      <w:pPr>
+        <w:pStyle w:val="ListParagraph"/>
+        <w:numPr>
+          <w:ilvl w:val="1"/>
+          <w:numId w:val="14"/>
+        </w:numPr>
+        <w:spacing w:after="0"/>
+        <w:rPr>
+          <w:rFonts w:ascii="Times New Roman" w:hAnsi="Times New Roman" w:cs="Times New Roman"/>
+          <w:sz w:val="24"/>
+          <w:szCs w:val="24"/>
+        </w:rPr>
+      </w:pPr>
+      <w:r>
+        <w:rPr>
+          <w:rFonts w:ascii="Times New Roman" w:hAnsi="Times New Roman" w:cs="Times New Roman"/>
+          <w:sz w:val="24"/>
+          <w:szCs w:val="24"/>
+        </w:rPr>
+        <w:t>logs, job results, notebook revisions</w:t>
+      </w:r>
+    </w:p>
+    <w:p>
+      <w:pPr>
+        <w:pStyle w:val="ListParagraph"/>
+        <w:numPr>
+          <w:ilvl w:val="0"/>
+          <w:numId w:val="14"/>
+        </w:numPr>
+        <w:spacing w:after="0"/>
+        <w:rPr>
+          <w:rFonts w:ascii="Times New Roman" w:hAnsi="Times New Roman" w:cs="Times New Roman"/>
+          <w:sz w:val="24"/>
+          <w:szCs w:val="24"/>
+        </w:rPr>
+      </w:pPr>
+      <w:r>
+        <w:rPr>
+          <w:rFonts w:ascii="Times New Roman" w:hAnsi="Times New Roman" w:cs="Times New Roman"/>
+          <w:sz w:val="24"/>
+          <w:szCs w:val="24"/>
+        </w:rPr>
+        <w:t>Which file system is accessed using file:/?</w:t>
+      </w:r>
+    </w:p>
+    <w:p>
+      <w:pPr>
+        <w:pStyle w:val="ListParagraph"/>
+        <w:numPr>
+          <w:ilvl w:val="1"/>
+          <w:numId w:val="14"/>
+        </w:numPr>
+        <w:spacing w:after="0"/>
+        <w:rPr>
+          <w:rFonts w:ascii="Times New Roman" w:hAnsi="Times New Roman" w:cs="Times New Roman"/>
+          <w:sz w:val="24"/>
+          <w:szCs w:val="24"/>
+        </w:rPr>
+      </w:pPr>
+      <w:r>
+        <w:rPr>
+          <w:rFonts w:ascii="Times New Roman" w:hAnsi="Times New Roman" w:cs="Times New Roman"/>
+          <w:sz w:val="24"/>
+          <w:szCs w:val="24"/>
+        </w:rPr>
+        <w:t>local file system of driver machine</w:t>
+      </w:r>
+    </w:p>
+    <w:p>
+      <w:pPr>
+        <w:pStyle w:val="ListParagraph"/>
+        <w:numPr>
+          <w:ilvl w:val="0"/>
+          <w:numId w:val="14"/>
+        </w:numPr>
+        <w:spacing w:after="0"/>
+        <w:rPr>
+          <w:rFonts w:ascii="Times New Roman" w:hAnsi="Times New Roman" w:cs="Times New Roman"/>
+          <w:sz w:val="24"/>
+          <w:szCs w:val="24"/>
+        </w:rPr>
+      </w:pPr>
+      <w:r>
+        <w:rPr>
+          <w:rFonts w:ascii="Times New Roman" w:hAnsi="Times New Roman" w:cs="Times New Roman"/>
+          <w:sz w:val="24"/>
+          <w:szCs w:val="24"/>
+        </w:rPr>
+        <w:t>Why its recommended to setup and mount another separate storage container to dbfs for data engineering use cases?</w:t>
+      </w:r>
+    </w:p>
+    <w:p>
+      <w:pPr>
+        <w:pStyle w:val="ListParagraph"/>
+        <w:numPr>
+          <w:ilvl w:val="0"/>
+          <w:numId w:val="14"/>
+        </w:numPr>
+        <w:spacing w:after="0"/>
+        <w:rPr>
+          <w:rFonts w:ascii="Times New Roman" w:hAnsi="Times New Roman" w:cs="Times New Roman"/>
+          <w:sz w:val="24"/>
+          <w:szCs w:val="24"/>
+        </w:rPr>
+      </w:pPr>
+      <w:r>
+        <w:rPr>
+          <w:rFonts w:ascii="Times New Roman" w:hAnsi="Times New Roman" w:cs="Times New Roman"/>
+          <w:sz w:val="24"/>
+          <w:szCs w:val="24"/>
+        </w:rPr>
+        <w:t>What are the different ways of</w:t>
+      </w:r>
+      <w:r>
+        <w:rPr>
+          <w:rFonts w:ascii="Times New Roman" w:hAnsi="Times New Roman" w:cs="Times New Roman"/>
+          <w:sz w:val="24"/>
+          <w:szCs w:val="24"/>
+        </w:rPr>
+        <w:t xml:space="preserve"> setting up the mount point to dbfs</w:t>
+      </w:r>
+      <w:r>
+        <w:rPr>
+          <w:rFonts w:ascii="Times New Roman" w:hAnsi="Times New Roman" w:cs="Times New Roman"/>
+          <w:sz w:val="24"/>
+          <w:szCs w:val="24"/>
+        </w:rPr>
+        <w:t xml:space="preserve">? </w:t>
+      </w:r>
+    </w:p>
+    <w:p>
+      <w:pPr>
+        <w:pStyle w:val="ListParagraph"/>
+        <w:numPr>
+          <w:ilvl w:val="1"/>
+          <w:numId w:val="14"/>
+        </w:numPr>
+        <w:spacing w:after="0"/>
+        <w:rPr>
+          <w:rFonts w:ascii="Times New Roman" w:hAnsi="Times New Roman" w:cs="Times New Roman"/>
+          <w:sz w:val="24"/>
+          <w:szCs w:val="24"/>
+        </w:rPr>
+      </w:pPr>
+      <w:r>
+        <w:rPr>
+          <w:rFonts w:ascii="Times New Roman" w:hAnsi="Times New Roman" w:cs="Times New Roman"/>
+          <w:sz w:val="24"/>
+          <w:szCs w:val="24"/>
+        </w:rPr>
+        <w:t xml:space="preserve">using service principal </w:t>
+      </w:r>
+      <w:r>
+        <w:rPr>
+          <w:rFonts w:ascii="Times New Roman" w:hAnsi="Times New Roman" w:cs="Times New Roman"/>
+          <w:sz w:val="24"/>
+          <w:szCs w:val="24"/>
+        </w:rPr>
+        <w:t>(app registration)</w:t>
+      </w:r>
+    </w:p>
+    <w:p>
+      <w:pPr>
+        <w:pStyle w:val="ListParagraph"/>
+        <w:numPr>
+          <w:ilvl w:val="0"/>
+          <w:numId w:val="14"/>
+        </w:numPr>
+        <w:spacing w:after="0"/>
+        <w:rPr>
+          <w:rFonts w:ascii="Times New Roman" w:hAnsi="Times New Roman" w:cs="Times New Roman"/>
+          <w:sz w:val="24"/>
+          <w:szCs w:val="24"/>
+        </w:rPr>
+      </w:pPr>
+      <w:r>
+        <w:rPr>
+          <w:rFonts w:ascii="Times New Roman" w:hAnsi="Times New Roman" w:cs="Times New Roman"/>
+          <w:sz w:val="24"/>
+          <w:szCs w:val="24"/>
+        </w:rPr>
+        <w:t>Why its not recommended to mount using dbfs mount utility?</w:t>
+      </w:r>
+    </w:p>
+    <w:p>
+      <w:pPr>
+        <w:pStyle w:val="ListParagraph"/>
+        <w:numPr>
+          <w:ilvl w:val="1"/>
+          <w:numId w:val="14"/>
+        </w:numPr>
+        <w:spacing w:after="0"/>
+        <w:rPr>
+          <w:rFonts w:ascii="Times New Roman" w:hAnsi="Times New Roman" w:cs="Times New Roman"/>
+          <w:sz w:val="24"/>
+          <w:szCs w:val="24"/>
+        </w:rPr>
+      </w:pPr>
+      <w:r>
+        <w:rPr>
+          <w:rFonts w:ascii="Times New Roman" w:hAnsi="Times New Roman" w:cs="Times New Roman"/>
+          <w:sz w:val="24"/>
+          <w:szCs w:val="24"/>
+        </w:rPr>
+        <w:t>because once mounted, the /mnt/&lt;path&gt; will be accessible to all who uses that workspace</w:t>
+      </w:r>
+    </w:p>
+    <w:p>
+      <w:pPr>
+        <w:pStyle w:val="ListParagraph"/>
+        <w:numPr>
+          <w:ilvl w:val="0"/>
+          <w:numId w:val="14"/>
+        </w:numPr>
+        <w:spacing w:after="0"/>
+        <w:rPr>
+          <w:rFonts w:ascii="Times New Roman" w:hAnsi="Times New Roman" w:cs="Times New Roman"/>
+          <w:sz w:val="24"/>
+          <w:szCs w:val="24"/>
+        </w:rPr>
+      </w:pPr>
+      <w:r>
+        <w:rPr>
+          <w:rFonts w:ascii="Times New Roman" w:hAnsi="Times New Roman" w:cs="Times New Roman"/>
+          <w:sz w:val="24"/>
+          <w:szCs w:val="24"/>
+        </w:rPr>
+        <w:t>What is unity catalog? What all features it provides?</w:t>
+      </w:r>
+    </w:p>
+    <w:p>
+      <w:pPr>
+        <w:pStyle w:val="ListParagraph"/>
+        <w:numPr>
+          <w:ilvl w:val="0"/>
+          <w:numId w:val="14"/>
+        </w:numPr>
+        <w:spacing w:after="0"/>
+        <w:rPr>
+          <w:rFonts w:ascii="Times New Roman" w:hAnsi="Times New Roman" w:cs="Times New Roman"/>
+          <w:sz w:val="24"/>
+          <w:szCs w:val="24"/>
+        </w:rPr>
+      </w:pPr>
+      <w:r>
+        <w:rPr>
+          <w:rFonts w:ascii="Times New Roman" w:hAnsi="Times New Roman" w:cs="Times New Roman"/>
+          <w:sz w:val="24"/>
+          <w:szCs w:val="24"/>
+        </w:rPr>
+        <w:t>Where unity catalog fits inside medallion architecture?</w:t>
+      </w:r>
+    </w:p>
+    <w:p>
+      <w:pPr>
+        <w:pStyle w:val="ListParagraph"/>
+        <w:numPr>
+          <w:ilvl w:val="1"/>
+          <w:numId w:val="14"/>
+        </w:numPr>
+        <w:spacing w:after="0"/>
+        <w:rPr>
+          <w:rFonts w:ascii="Times New Roman" w:hAnsi="Times New Roman" w:cs="Times New Roman"/>
+          <w:sz w:val="24"/>
+          <w:szCs w:val="24"/>
+        </w:rPr>
+      </w:pPr>
+      <w:r>
+        <w:rPr>
+          <w:rFonts w:ascii="Times New Roman" w:hAnsi="Times New Roman" w:cs="Times New Roman"/>
+          <w:sz w:val="24"/>
+          <w:szCs w:val="24"/>
+        </w:rPr>
+        <w:lastRenderedPageBreak/>
+        <w:t>check diagram by Prashant</w:t>
+      </w:r>
+    </w:p>
+    <w:p>
+      <w:pPr>
+        <w:pStyle w:val="ListParagraph"/>
+        <w:numPr>
+          <w:ilvl w:val="0"/>
+          <w:numId w:val="14"/>
+        </w:numPr>
+        <w:spacing w:after="0"/>
+        <w:rPr>
+          <w:rFonts w:ascii="Times New Roman" w:hAnsi="Times New Roman" w:cs="Times New Roman"/>
+          <w:sz w:val="24"/>
+          <w:szCs w:val="24"/>
+        </w:rPr>
+      </w:pPr>
+      <w:r>
+        <w:rPr>
+          <w:rFonts w:ascii="Times New Roman" w:hAnsi="Times New Roman" w:cs="Times New Roman"/>
+          <w:sz w:val="24"/>
+          <w:szCs w:val="24"/>
+        </w:rPr>
+        <w:t>What are the steps to create a metastore in unity catalog?</w:t>
+      </w:r>
+    </w:p>
+    <w:p>
+      <w:pPr>
+        <w:pStyle w:val="ListParagraph"/>
+        <w:numPr>
+          <w:ilvl w:val="0"/>
+          <w:numId w:val="14"/>
+        </w:numPr>
+        <w:spacing w:after="0"/>
+        <w:rPr>
+          <w:rFonts w:ascii="Times New Roman" w:hAnsi="Times New Roman" w:cs="Times New Roman"/>
+          <w:sz w:val="24"/>
+          <w:szCs w:val="24"/>
+        </w:rPr>
+      </w:pPr>
+      <w:r>
+        <w:rPr>
+          <w:rFonts w:ascii="Times New Roman" w:hAnsi="Times New Roman" w:cs="Times New Roman"/>
+          <w:sz w:val="24"/>
+          <w:szCs w:val="24"/>
+        </w:rPr>
+        <w:t>How to perform user provisioning in unity catalog?</w:t>
+      </w:r>
+    </w:p>
+    <w:p>
+      <w:pPr>
+        <w:pStyle w:val="ListParagraph"/>
+        <w:numPr>
+          <w:ilvl w:val="0"/>
+          <w:numId w:val="14"/>
+        </w:numPr>
+        <w:spacing w:after="0"/>
+        <w:rPr>
+          <w:rFonts w:ascii="Times New Roman" w:hAnsi="Times New Roman" w:cs="Times New Roman"/>
+          <w:sz w:val="24"/>
+          <w:szCs w:val="24"/>
+        </w:rPr>
+      </w:pPr>
+      <w:r>
+        <w:rPr>
+          <w:rFonts w:ascii="Times New Roman" w:hAnsi="Times New Roman" w:cs="Times New Roman"/>
+          <w:sz w:val="24"/>
+          <w:szCs w:val="24"/>
+        </w:rPr>
+        <w:t>Can you draw a diagram to show how unity catalog looks like and its components?</w:t>
+      </w:r>
+    </w:p>
+    <w:p>
+      <w:pPr>
+        <w:pStyle w:val="ListParagraph"/>
+        <w:numPr>
+          <w:ilvl w:val="0"/>
+          <w:numId w:val="14"/>
+        </w:numPr>
+        <w:spacing w:after="0"/>
+        <w:rPr>
+          <w:rFonts w:ascii="Times New Roman" w:hAnsi="Times New Roman" w:cs="Times New Roman"/>
+          <w:sz w:val="24"/>
+          <w:szCs w:val="24"/>
+        </w:rPr>
+      </w:pPr>
+    </w:p>
+    <w:p>
+      <w:pPr>
+        <w:pStyle w:val="ListParagraph"/>
+        <w:numPr>
+          <w:ilvl w:val="0"/>
+          <w:numId w:val="14"/>
+        </w:numPr>
+        <w:spacing w:after="0"/>
+        <w:rPr>
+          <w:rFonts w:ascii="Times New Roman" w:hAnsi="Times New Roman" w:cs="Times New Roman"/>
+          <w:sz w:val="24"/>
+          <w:szCs w:val="24"/>
+        </w:rPr>
+      </w:pPr>
+      <w:r>
+        <w:rPr>
+          <w:rFonts w:ascii="Times New Roman" w:hAnsi="Times New Roman" w:cs="Times New Roman"/>
+          <w:sz w:val="24"/>
+          <w:szCs w:val="24"/>
+        </w:rPr>
+        <w:t>-----------------------------------------------------------------------------------------------------</w:t>
+      </w:r>
+    </w:p>
+    <w:p>
+      <w:pPr>
+        <w:pStyle w:val="ListParagraph"/>
+        <w:numPr>
+          <w:ilvl w:val="0"/>
+          <w:numId w:val="14"/>
+        </w:numPr>
+        <w:spacing w:after="0"/>
+        <w:rPr>
+          <w:rFonts w:ascii="Times New Roman" w:hAnsi="Times New Roman" w:cs="Times New Roman"/>
+          <w:sz w:val="24"/>
+          <w:szCs w:val="24"/>
+        </w:rPr>
+      </w:pPr>
+      <w:r>
+        <w:rPr>
+          <w:rFonts w:ascii="Times New Roman" w:hAnsi="Times New Roman" w:cs="Times New Roman"/>
+          <w:sz w:val="24"/>
+          <w:szCs w:val="24"/>
+        </w:rPr>
+        <w:t>What is the difference between batch and stream processing?</w:t>
+      </w:r>
+    </w:p>
+    <w:p>
+      <w:pPr>
+        <w:pStyle w:val="ListParagraph"/>
+        <w:numPr>
+          <w:ilvl w:val="0"/>
+          <w:numId w:val="14"/>
+        </w:numPr>
+        <w:spacing w:after="0"/>
+        <w:rPr>
+          <w:rFonts w:ascii="Times New Roman" w:hAnsi="Times New Roman" w:cs="Times New Roman"/>
+          <w:sz w:val="24"/>
+          <w:szCs w:val="24"/>
+        </w:rPr>
+      </w:pPr>
+      <w:r>
+        <w:rPr>
+          <w:rFonts w:ascii="Times New Roman" w:hAnsi="Times New Roman" w:cs="Times New Roman"/>
+          <w:sz w:val="24"/>
+          <w:szCs w:val="24"/>
+        </w:rPr>
+        <w:t>Explain spark as a streaming engine.</w:t>
+      </w:r>
+    </w:p>
+    <w:p>
+      <w:pPr>
+        <w:pStyle w:val="ListParagraph"/>
+        <w:numPr>
+          <w:ilvl w:val="0"/>
+          <w:numId w:val="14"/>
+        </w:numPr>
+        <w:spacing w:after="0"/>
+        <w:rPr>
+          <w:rFonts w:ascii="Times New Roman" w:hAnsi="Times New Roman" w:cs="Times New Roman"/>
+          <w:sz w:val="24"/>
+          <w:szCs w:val="24"/>
+        </w:rPr>
+      </w:pPr>
+      <w:r>
+        <w:rPr>
+          <w:rFonts w:ascii="Times New Roman" w:hAnsi="Times New Roman" w:cs="Times New Roman"/>
+          <w:sz w:val="24"/>
+          <w:szCs w:val="24"/>
+        </w:rPr>
+        <w:t>What are the two different modules in spark for stream processing?</w:t>
+      </w:r>
+    </w:p>
+    <w:p>
+      <w:pPr>
+        <w:pStyle w:val="ListParagraph"/>
+        <w:numPr>
+          <w:ilvl w:val="0"/>
+          <w:numId w:val="14"/>
+        </w:numPr>
+        <w:spacing w:after="0"/>
+        <w:rPr>
+          <w:rFonts w:ascii="Times New Roman" w:hAnsi="Times New Roman" w:cs="Times New Roman"/>
+          <w:sz w:val="24"/>
+          <w:szCs w:val="24"/>
+        </w:rPr>
+      </w:pPr>
+      <w:r>
+        <w:rPr>
+          <w:rFonts w:ascii="Times New Roman" w:hAnsi="Times New Roman" w:cs="Times New Roman"/>
+          <w:sz w:val="24"/>
+          <w:szCs w:val="24"/>
+        </w:rPr>
+        <w:t xml:space="preserve">(In/using spark streaming module) </w:t>
+      </w:r>
+      <w:r>
+        <w:rPr>
+          <w:rFonts w:ascii="Times New Roman" w:hAnsi="Times New Roman" w:cs="Times New Roman"/>
+          <w:sz w:val="24"/>
+          <w:szCs w:val="24"/>
+        </w:rPr>
+        <w:t>What is a dstream?</w:t>
+      </w:r>
+    </w:p>
+    <w:p>
+      <w:pPr>
+        <w:pStyle w:val="ListParagraph"/>
+        <w:numPr>
+          <w:ilvl w:val="0"/>
+          <w:numId w:val="14"/>
+        </w:numPr>
+        <w:spacing w:after="0"/>
+        <w:rPr>
+          <w:rFonts w:ascii="Times New Roman" w:hAnsi="Times New Roman" w:cs="Times New Roman"/>
+          <w:sz w:val="24"/>
+          <w:szCs w:val="24"/>
+        </w:rPr>
+      </w:pPr>
+      <w:r>
+        <w:rPr>
+          <w:rFonts w:ascii="Times New Roman" w:hAnsi="Times New Roman" w:cs="Times New Roman"/>
+          <w:sz w:val="24"/>
+          <w:szCs w:val="24"/>
+        </w:rPr>
+        <w:t xml:space="preserve">(In/using spark streaming module) </w:t>
+      </w:r>
+      <w:r>
+        <w:rPr>
+          <w:rFonts w:ascii="Times New Roman" w:hAnsi="Times New Roman" w:cs="Times New Roman"/>
+          <w:sz w:val="24"/>
+          <w:szCs w:val="24"/>
+        </w:rPr>
+        <w:t>What are stateless transformations?</w:t>
+      </w:r>
+    </w:p>
+    <w:p>
+      <w:pPr>
+        <w:pStyle w:val="ListParagraph"/>
+        <w:numPr>
+          <w:ilvl w:val="0"/>
+          <w:numId w:val="14"/>
+        </w:numPr>
+        <w:spacing w:after="0"/>
+        <w:rPr>
+          <w:rFonts w:ascii="Times New Roman" w:hAnsi="Times New Roman" w:cs="Times New Roman"/>
+          <w:sz w:val="24"/>
+          <w:szCs w:val="24"/>
+        </w:rPr>
+      </w:pPr>
+      <w:r>
+        <w:rPr>
+          <w:rFonts w:ascii="Times New Roman" w:hAnsi="Times New Roman" w:cs="Times New Roman"/>
+          <w:sz w:val="24"/>
+          <w:szCs w:val="24"/>
+        </w:rPr>
+        <w:t xml:space="preserve">(In/using spark streaming module) </w:t>
+      </w:r>
+      <w:r>
+        <w:rPr>
+          <w:rFonts w:ascii="Times New Roman" w:hAnsi="Times New Roman" w:cs="Times New Roman"/>
+          <w:sz w:val="24"/>
+          <w:szCs w:val="24"/>
+        </w:rPr>
+        <w:t>Explain working of stateful transformations in detail.</w:t>
+      </w:r>
+    </w:p>
+    <w:p>
+      <w:pPr>
+        <w:pStyle w:val="ListParagraph"/>
+        <w:numPr>
+          <w:ilvl w:val="1"/>
+          <w:numId w:val="14"/>
+        </w:numPr>
+        <w:spacing w:after="0"/>
+        <w:rPr>
+          <w:rFonts w:ascii="Times New Roman" w:hAnsi="Times New Roman" w:cs="Times New Roman"/>
+          <w:sz w:val="24"/>
+          <w:szCs w:val="24"/>
+        </w:rPr>
+      </w:pPr>
+      <w:r>
+        <w:rPr>
+          <w:rFonts w:ascii="Times New Roman" w:hAnsi="Times New Roman" w:cs="Times New Roman"/>
+          <w:sz w:val="24"/>
+          <w:szCs w:val="24"/>
+        </w:rPr>
+        <w:t>processing of a micro-batch depends on all the previous micro-batches</w:t>
+      </w:r>
+    </w:p>
+    <w:p>
+      <w:pPr>
+        <w:pStyle w:val="ListParagraph"/>
+        <w:numPr>
+          <w:ilvl w:val="1"/>
+          <w:numId w:val="14"/>
+        </w:numPr>
+        <w:spacing w:after="0"/>
+        <w:rPr>
+          <w:rFonts w:ascii="Times New Roman" w:hAnsi="Times New Roman" w:cs="Times New Roman"/>
+          <w:sz w:val="24"/>
+          <w:szCs w:val="24"/>
+        </w:rPr>
+      </w:pPr>
+      <w:r>
+        <w:rPr>
+          <w:rFonts w:ascii="Times New Roman" w:hAnsi="Times New Roman" w:cs="Times New Roman"/>
+          <w:sz w:val="24"/>
+          <w:szCs w:val="24"/>
+        </w:rPr>
+        <w:t>micro-batches present in a window are processed together</w:t>
+      </w:r>
+    </w:p>
+    <w:p>
+      <w:pPr>
+        <w:pStyle w:val="ListParagraph"/>
+        <w:numPr>
+          <w:ilvl w:val="0"/>
+          <w:numId w:val="14"/>
+        </w:numPr>
+        <w:spacing w:after="0"/>
+        <w:rPr>
+          <w:rFonts w:ascii="Times New Roman" w:hAnsi="Times New Roman" w:cs="Times New Roman"/>
+          <w:sz w:val="24"/>
+          <w:szCs w:val="24"/>
+        </w:rPr>
+      </w:pPr>
+      <w:r>
+        <w:rPr>
+          <w:rFonts w:ascii="Times New Roman" w:hAnsi="Times New Roman" w:cs="Times New Roman"/>
+          <w:sz w:val="24"/>
+          <w:szCs w:val="24"/>
+        </w:rPr>
+        <w:t xml:space="preserve">(In/using spark streaming module) </w:t>
+      </w:r>
+      <w:r>
+        <w:rPr>
+          <w:rFonts w:ascii="Times New Roman" w:hAnsi="Times New Roman" w:cs="Times New Roman"/>
+          <w:sz w:val="24"/>
+          <w:szCs w:val="24"/>
+        </w:rPr>
+        <w:t>Can you write a word count program using stateless transformations?</w:t>
+      </w:r>
+    </w:p>
+    <w:p>
+      <w:pPr>
+        <w:pStyle w:val="ListParagraph"/>
+        <w:numPr>
+          <w:ilvl w:val="1"/>
+          <w:numId w:val="14"/>
+        </w:numPr>
+        <w:spacing w:after="0"/>
+        <w:rPr>
+          <w:rFonts w:ascii="Times New Roman" w:hAnsi="Times New Roman" w:cs="Times New Roman"/>
+          <w:sz w:val="24"/>
+          <w:szCs w:val="24"/>
+        </w:rPr>
+      </w:pPr>
       <w:proofErr w:type="spellStart"/>
       <w:proofErr w:type="gramStart"/>
       <w:r>
@@ -6561,30 +7404,30 @@
           <w:sz w:val="24"/>
           <w:szCs w:val="24"/>
         </w:rPr>
+        <w:t>(In/using spark structured streaming module) How will you achieve exactly once semantics?</w:t>
+      </w:r>
+    </w:p>
+    <w:p>
+      <w:pPr>
+        <w:pStyle w:val="ListParagraph"/>
+        <w:numPr>
+          <w:ilvl w:val="0"/>
+          <w:numId w:val="14"/>
+        </w:numPr>
+        <w:spacing w:after="0"/>
+        <w:rPr>
+          <w:rFonts w:ascii="Times New Roman" w:hAnsi="Times New Roman" w:cs="Times New Roman"/>
+          <w:sz w:val="24"/>
+          <w:szCs w:val="24"/>
+        </w:rPr>
+      </w:pPr>
+      <w:r>
+        <w:rPr>
+          <w:rFonts w:ascii="Times New Roman" w:hAnsi="Times New Roman" w:cs="Times New Roman"/>
+          <w:sz w:val="24"/>
+          <w:szCs w:val="24"/>
+        </w:rPr>
         <w:lastRenderedPageBreak/>
-        <w:t>(In/using spark structured streaming module) How will you achieve exactly once semantics?</w:t>
-      </w:r>
-    </w:p>
-    <w:p>
-      <w:pPr>
-        <w:pStyle w:val="ListParagraph"/>
-        <w:numPr>
-          <w:ilvl w:val="0"/>
-          <w:numId w:val="14"/>
-        </w:numPr>
-        <w:spacing w:after="0"/>
-        <w:rPr>
-          <w:rFonts w:ascii="Times New Roman" w:hAnsi="Times New Roman" w:cs="Times New Roman"/>
-          <w:sz w:val="24"/>
-          <w:szCs w:val="24"/>
-        </w:rPr>
-      </w:pPr>
-      <w:r>
-        <w:rPr>
-          <w:rFonts w:ascii="Times New Roman" w:hAnsi="Times New Roman" w:cs="Times New Roman"/>
-          <w:sz w:val="24"/>
-          <w:szCs w:val="24"/>
-        </w:rPr>
         <w:t>(In/using spark structured streaming module) What are the different types of transformations?</w:t>
       </w:r>
     </w:p>
@@ -6871,6 +7714,26 @@
           <w:ilvl w:val="0"/>
           <w:numId w:val="14"/>
         </w:numPr>
+        <w:spacing w:after="0"/>
+        <w:rPr>
+          <w:rFonts w:ascii="Times New Roman" w:hAnsi="Times New Roman" w:cs="Times New Roman"/>
+          <w:sz w:val="24"/>
+          <w:szCs w:val="24"/>
+        </w:rPr>
+      </w:pPr>
+    </w:p>
+    <w:p>
+      <w:pPr>
+        <w:spacing w:after="0"/>
+        <w:rPr>
+          <w:rFonts w:ascii="Times New Roman" w:hAnsi="Times New Roman" w:cs="Times New Roman"/>
+          <w:sz w:val="24"/>
+          <w:szCs w:val="24"/>
+        </w:rPr>
+      </w:pPr>
+    </w:p>
+    <w:p>
+      <w:pPr>
         <w:spacing w:after="0"/>
         <w:rPr>
           <w:rFonts w:ascii="Times New Roman" w:hAnsi="Times New Roman" w:cs="Times New Roman"/>
@@ -14922,10 +15785,11 @@
   <w:abstractNum w:abstractNumId="0" w15:restartNumberingAfterBreak="0">
     <w:nsid w:val="0FE44FE3"/>
     <w:multiLevelType w:val="hybridMultilevel"/>
-    <w:tmpl w:val="C2C6CA8E"/>
-    <w:lvl w:ilvl="0" w:tplc="0409000F">
+    <w:tmpl w:val="F0C8D144"/>
+    <w:lvl w:ilvl="0" w:tplc="1654E4A2">
       <w:start w:val="1"/>
       <w:numFmt w:val="decimal"/>
+      <w:suff w:val="space"/>
       <w:lvlText w:val="%1."/>
       <w:lvlJc w:val="left"/>
       <w:pPr>
@@ -14935,14 +15799,18 @@
         <w:rFonts w:hint="default"/>
       </w:rPr>
     </w:lvl>
-    <w:lvl w:ilvl="1" w:tplc="04090019">
+    <w:lvl w:ilvl="1" w:tplc="D2B061A0">
       <w:start w:val="1"/>
       <w:numFmt w:val="lowerLetter"/>
+      <w:suff w:val="space"/>
       <w:lvlText w:val="%2."/>
       <w:lvlJc w:val="left"/>
       <w:pPr>
         <w:ind w:left="1440" w:hanging="360"/>
       </w:pPr>
+      <w:rPr>
+        <w:rFonts w:hint="default"/>
+      </w:rPr>
     </w:lvl>
     <w:lvl w:ilvl="2" w:tplc="0409001B" w:tentative="1">
       <w:start w:val="1"/>

</xml_diff>

<commit_message>
Updated 23rd May 2024
</commit_message>
<xml_diff>
--- a/interview/Interview Questions.docx
+++ b/interview/Interview Questions.docx
@@ -6396,6 +6396,29 @@
           <w:sz w:val="24"/>
           <w:szCs w:val="24"/>
         </w:rPr>
+        <w:t>Can you draw a diagram to show how unity catalog looks like and its components?</w:t>
+      </w:r>
+    </w:p>
+    <w:p>
+      <w:pPr>
+        <w:pStyle w:val="ListParagraph"/>
+        <w:numPr>
+          <w:ilvl w:val="0"/>
+          <w:numId w:val="14"/>
+        </w:numPr>
+        <w:spacing w:after="0"/>
+        <w:rPr>
+          <w:rFonts w:ascii="Times New Roman" w:hAnsi="Times New Roman" w:cs="Times New Roman"/>
+          <w:sz w:val="24"/>
+          <w:szCs w:val="24"/>
+        </w:rPr>
+      </w:pPr>
+      <w:r>
+        <w:rPr>
+          <w:rFonts w:ascii="Times New Roman" w:hAnsi="Times New Roman" w:cs="Times New Roman"/>
+          <w:sz w:val="24"/>
+          <w:szCs w:val="24"/>
+        </w:rPr>
         <w:t>What are the steps to create a metastore in unity catalog?</w:t>
       </w:r>
     </w:p>
@@ -6442,207 +6465,7 @@
           <w:sz w:val="24"/>
           <w:szCs w:val="24"/>
         </w:rPr>
-        <w:t>Can you draw a diagram to show how unity catalog looks like and its components?</w:t>
-      </w:r>
-    </w:p>
-    <w:p>
-      <w:pPr>
-        <w:pStyle w:val="ListParagraph"/>
-        <w:numPr>
-          <w:ilvl w:val="0"/>
-          <w:numId w:val="14"/>
-        </w:numPr>
-        <w:spacing w:after="0"/>
-        <w:rPr>
-          <w:rFonts w:ascii="Times New Roman" w:hAnsi="Times New Roman" w:cs="Times New Roman"/>
-          <w:sz w:val="24"/>
-          <w:szCs w:val="24"/>
-        </w:rPr>
-      </w:pPr>
-    </w:p>
-    <w:p>
-      <w:pPr>
-        <w:pStyle w:val="ListParagraph"/>
-        <w:numPr>
-          <w:ilvl w:val="0"/>
-          <w:numId w:val="14"/>
-        </w:numPr>
-        <w:spacing w:after="0"/>
-        <w:rPr>
-          <w:rFonts w:ascii="Times New Roman" w:hAnsi="Times New Roman" w:cs="Times New Roman"/>
-          <w:sz w:val="24"/>
-          <w:szCs w:val="24"/>
-        </w:rPr>
-      </w:pPr>
-      <w:r>
-        <w:rPr>
-          <w:rFonts w:ascii="Times New Roman" w:hAnsi="Times New Roman" w:cs="Times New Roman"/>
-          <w:sz w:val="24"/>
-          <w:szCs w:val="24"/>
-        </w:rPr>
-        <w:t>-----------------------------------------------------------------------------------------------------</w:t>
-      </w:r>
-    </w:p>
-    <w:p>
-      <w:pPr>
-        <w:pStyle w:val="ListParagraph"/>
-        <w:numPr>
-          <w:ilvl w:val="0"/>
-          <w:numId w:val="14"/>
-        </w:numPr>
-        <w:spacing w:after="0"/>
-        <w:rPr>
-          <w:rFonts w:ascii="Times New Roman" w:hAnsi="Times New Roman" w:cs="Times New Roman"/>
-          <w:sz w:val="24"/>
-          <w:szCs w:val="24"/>
-        </w:rPr>
-      </w:pPr>
-      <w:r>
-        <w:rPr>
-          <w:rFonts w:ascii="Times New Roman" w:hAnsi="Times New Roman" w:cs="Times New Roman"/>
-          <w:sz w:val="24"/>
-          <w:szCs w:val="24"/>
-        </w:rPr>
-        <w:t>What is the difference between batch and stream processing?</w:t>
-      </w:r>
-    </w:p>
-    <w:p>
-      <w:pPr>
-        <w:pStyle w:val="ListParagraph"/>
-        <w:numPr>
-          <w:ilvl w:val="0"/>
-          <w:numId w:val="14"/>
-        </w:numPr>
-        <w:spacing w:after="0"/>
-        <w:rPr>
-          <w:rFonts w:ascii="Times New Roman" w:hAnsi="Times New Roman" w:cs="Times New Roman"/>
-          <w:sz w:val="24"/>
-          <w:szCs w:val="24"/>
-        </w:rPr>
-      </w:pPr>
-      <w:r>
-        <w:rPr>
-          <w:rFonts w:ascii="Times New Roman" w:hAnsi="Times New Roman" w:cs="Times New Roman"/>
-          <w:sz w:val="24"/>
-          <w:szCs w:val="24"/>
-        </w:rPr>
-        <w:t>Explain spark as a streaming engine.</w:t>
-      </w:r>
-    </w:p>
-    <w:p>
-      <w:pPr>
-        <w:pStyle w:val="ListParagraph"/>
-        <w:numPr>
-          <w:ilvl w:val="0"/>
-          <w:numId w:val="14"/>
-        </w:numPr>
-        <w:spacing w:after="0"/>
-        <w:rPr>
-          <w:rFonts w:ascii="Times New Roman" w:hAnsi="Times New Roman" w:cs="Times New Roman"/>
-          <w:sz w:val="24"/>
-          <w:szCs w:val="24"/>
-        </w:rPr>
-      </w:pPr>
-      <w:r>
-        <w:rPr>
-          <w:rFonts w:ascii="Times New Roman" w:hAnsi="Times New Roman" w:cs="Times New Roman"/>
-          <w:sz w:val="24"/>
-          <w:szCs w:val="24"/>
-        </w:rPr>
-        <w:t>What are the two different modules in spark for stream processing?</w:t>
-      </w:r>
-    </w:p>
-    <w:p>
-      <w:pPr>
-        <w:pStyle w:val="ListParagraph"/>
-        <w:numPr>
-          <w:ilvl w:val="0"/>
-          <w:numId w:val="14"/>
-        </w:numPr>
-        <w:spacing w:after="0"/>
-        <w:rPr>
-          <w:rFonts w:ascii="Times New Roman" w:hAnsi="Times New Roman" w:cs="Times New Roman"/>
-          <w:sz w:val="24"/>
-          <w:szCs w:val="24"/>
-        </w:rPr>
-      </w:pPr>
-      <w:r>
-        <w:rPr>
-          <w:rFonts w:ascii="Times New Roman" w:hAnsi="Times New Roman" w:cs="Times New Roman"/>
-          <w:sz w:val="24"/>
-          <w:szCs w:val="24"/>
-        </w:rPr>
-        <w:t xml:space="preserve">(In/using spark streaming module) </w:t>
-      </w:r>
-      <w:r>
-        <w:rPr>
-          <w:rFonts w:ascii="Times New Roman" w:hAnsi="Times New Roman" w:cs="Times New Roman"/>
-          <w:sz w:val="24"/>
-          <w:szCs w:val="24"/>
-        </w:rPr>
-        <w:t>What is a dstream?</w:t>
-      </w:r>
-    </w:p>
-    <w:p>
-      <w:pPr>
-        <w:pStyle w:val="ListParagraph"/>
-        <w:numPr>
-          <w:ilvl w:val="0"/>
-          <w:numId w:val="14"/>
-        </w:numPr>
-        <w:spacing w:after="0"/>
-        <w:rPr>
-          <w:rFonts w:ascii="Times New Roman" w:hAnsi="Times New Roman" w:cs="Times New Roman"/>
-          <w:sz w:val="24"/>
-          <w:szCs w:val="24"/>
-        </w:rPr>
-      </w:pPr>
-      <w:r>
-        <w:rPr>
-          <w:rFonts w:ascii="Times New Roman" w:hAnsi="Times New Roman" w:cs="Times New Roman"/>
-          <w:sz w:val="24"/>
-          <w:szCs w:val="24"/>
-        </w:rPr>
-        <w:t xml:space="preserve">(In/using spark streaming module) </w:t>
-      </w:r>
-      <w:r>
-        <w:rPr>
-          <w:rFonts w:ascii="Times New Roman" w:hAnsi="Times New Roman" w:cs="Times New Roman"/>
-          <w:sz w:val="24"/>
-          <w:szCs w:val="24"/>
-        </w:rPr>
-        <w:t>What are stateless transformations?</w:t>
-      </w:r>
-    </w:p>
-    <w:p>
-      <w:pPr>
-        <w:pStyle w:val="ListParagraph"/>
-        <w:numPr>
-          <w:ilvl w:val="0"/>
-          <w:numId w:val="14"/>
-        </w:numPr>
-        <w:spacing w:after="0"/>
-        <w:rPr>
-          <w:rFonts w:ascii="Times New Roman" w:hAnsi="Times New Roman" w:cs="Times New Roman"/>
-          <w:sz w:val="24"/>
-          <w:szCs w:val="24"/>
-        </w:rPr>
-      </w:pPr>
-      <w:r>
-        <w:rPr>
-          <w:rFonts w:ascii="Times New Roman" w:hAnsi="Times New Roman" w:cs="Times New Roman"/>
-          <w:sz w:val="24"/>
-          <w:szCs w:val="24"/>
-        </w:rPr>
-        <w:t xml:space="preserve">(In/using spark streaming module) </w:t>
-      </w:r>
-      <w:r>
-        <w:rPr>
-          <w:rFonts w:ascii="Times New Roman" w:hAnsi="Times New Roman" w:cs="Times New Roman"/>
-          <w:sz w:val="24"/>
-          <w:szCs w:val="24"/>
-        </w:rPr>
-        <w:t>Explain working of stateful transformations in detail.</w:t>
+        <w:t>Which catalog is local to the workspace?</w:t>
       </w:r>
     </w:p>
     <w:p>
@@ -6665,7 +6488,140 @@
           <w:sz w:val="24"/>
           <w:szCs w:val="24"/>
         </w:rPr>
-        <w:t>processing of a micro-batch depends on all the previous micro-batches</w:t>
+        <w:t>hive_metastore</w:t>
+      </w:r>
+    </w:p>
+    <w:p>
+      <w:pPr>
+        <w:pStyle w:val="ListParagraph"/>
+        <w:numPr>
+          <w:ilvl w:val="0"/>
+          <w:numId w:val="14"/>
+        </w:numPr>
+        <w:spacing w:after="0"/>
+        <w:rPr>
+          <w:rFonts w:ascii="Times New Roman" w:hAnsi="Times New Roman" w:cs="Times New Roman"/>
+          <w:sz w:val="24"/>
+          <w:szCs w:val="24"/>
+        </w:rPr>
+      </w:pPr>
+      <w:r>
+        <w:rPr>
+          <w:rFonts w:ascii="Times New Roman" w:hAnsi="Times New Roman" w:cs="Times New Roman"/>
+          <w:sz w:val="24"/>
+          <w:szCs w:val="24"/>
+        </w:rPr>
+        <w:t>How to create a new catalog?</w:t>
+      </w:r>
+    </w:p>
+    <w:p>
+      <w:pPr>
+        <w:pStyle w:val="ListParagraph"/>
+        <w:numPr>
+          <w:ilvl w:val="0"/>
+          <w:numId w:val="14"/>
+        </w:numPr>
+        <w:spacing w:after="0"/>
+        <w:rPr>
+          <w:rFonts w:ascii="Times New Roman" w:hAnsi="Times New Roman" w:cs="Times New Roman"/>
+          <w:sz w:val="24"/>
+          <w:szCs w:val="24"/>
+        </w:rPr>
+      </w:pPr>
+      <w:r>
+        <w:rPr>
+          <w:rFonts w:ascii="Times New Roman" w:hAnsi="Times New Roman" w:cs="Times New Roman"/>
+          <w:sz w:val="24"/>
+          <w:szCs w:val="24"/>
+        </w:rPr>
+        <w:t>How to create a new database inside a catalog?</w:t>
+      </w:r>
+    </w:p>
+    <w:p>
+      <w:pPr>
+        <w:pStyle w:val="ListParagraph"/>
+        <w:numPr>
+          <w:ilvl w:val="0"/>
+          <w:numId w:val="14"/>
+        </w:numPr>
+        <w:spacing w:after="0"/>
+        <w:rPr>
+          <w:rFonts w:ascii="Times New Roman" w:hAnsi="Times New Roman" w:cs="Times New Roman"/>
+          <w:sz w:val="24"/>
+          <w:szCs w:val="24"/>
+        </w:rPr>
+      </w:pPr>
+      <w:r>
+        <w:rPr>
+          <w:rFonts w:ascii="Times New Roman" w:hAnsi="Times New Roman" w:cs="Times New Roman"/>
+          <w:sz w:val="24"/>
+          <w:szCs w:val="24"/>
+        </w:rPr>
+        <w:t>How to create a new table / volume?</w:t>
+      </w:r>
+    </w:p>
+    <w:p>
+      <w:pPr>
+        <w:pStyle w:val="ListParagraph"/>
+        <w:numPr>
+          <w:ilvl w:val="0"/>
+          <w:numId w:val="14"/>
+        </w:numPr>
+        <w:spacing w:after="0"/>
+        <w:rPr>
+          <w:rFonts w:ascii="Times New Roman" w:hAnsi="Times New Roman" w:cs="Times New Roman"/>
+          <w:sz w:val="24"/>
+          <w:szCs w:val="24"/>
+        </w:rPr>
+      </w:pPr>
+      <w:r>
+        <w:rPr>
+          <w:rFonts w:ascii="Times New Roman" w:hAnsi="Times New Roman" w:cs="Times New Roman"/>
+          <w:sz w:val="24"/>
+          <w:szCs w:val="24"/>
+        </w:rPr>
+        <w:t xml:space="preserve">Where does the data of a managed table / volume </w:t>
+      </w:r>
+      <w:proofErr w:type="gramStart"/>
+      <w:r>
+        <w:rPr>
+          <w:rFonts w:ascii="Times New Roman" w:hAnsi="Times New Roman" w:cs="Times New Roman"/>
+          <w:sz w:val="24"/>
+          <w:szCs w:val="24"/>
+        </w:rPr>
+        <w:t>gets</w:t>
+      </w:r>
+      <w:proofErr w:type="gramEnd"/>
+      <w:r>
+        <w:rPr>
+          <w:rFonts w:ascii="Times New Roman" w:hAnsi="Times New Roman" w:cs="Times New Roman"/>
+          <w:sz w:val="24"/>
+          <w:szCs w:val="24"/>
+        </w:rPr>
+        <w:t xml:space="preserve"> stored and how it can be accessed?</w:t>
+      </w:r>
+    </w:p>
+    <w:p>
+      <w:pPr>
+        <w:pStyle w:val="ListParagraph"/>
+        <w:numPr>
+          <w:ilvl w:val="0"/>
+          <w:numId w:val="14"/>
+        </w:numPr>
+        <w:spacing w:after="0"/>
+        <w:rPr>
+          <w:rFonts w:ascii="Times New Roman" w:hAnsi="Times New Roman" w:cs="Times New Roman"/>
+          <w:sz w:val="24"/>
+          <w:szCs w:val="24"/>
+        </w:rPr>
+      </w:pPr>
+      <w:r>
+        <w:rPr>
+          <w:rFonts w:ascii="Times New Roman" w:hAnsi="Times New Roman" w:cs="Times New Roman"/>
+          <w:sz w:val="24"/>
+          <w:szCs w:val="24"/>
+        </w:rPr>
+        <w:t>How to grant required permissions on catalog/database/object to users/groups?</w:t>
       </w:r>
     </w:p>
     <w:p>
@@ -6688,38 +6644,215 @@
           <w:sz w:val="24"/>
           <w:szCs w:val="24"/>
         </w:rPr>
-        <w:t>micro-batches present in a window are processed together</w:t>
-      </w:r>
-    </w:p>
-    <w:p>
-      <w:pPr>
-        <w:pStyle w:val="ListParagraph"/>
-        <w:numPr>
-          <w:ilvl w:val="0"/>
-          <w:numId w:val="14"/>
-        </w:numPr>
-        <w:spacing w:after="0"/>
-        <w:rPr>
-          <w:rFonts w:ascii="Times New Roman" w:hAnsi="Times New Roman" w:cs="Times New Roman"/>
-          <w:sz w:val="24"/>
-          <w:szCs w:val="24"/>
-        </w:rPr>
-      </w:pPr>
-      <w:r>
-        <w:rPr>
-          <w:rFonts w:ascii="Times New Roman" w:hAnsi="Times New Roman" w:cs="Times New Roman"/>
-          <w:sz w:val="24"/>
-          <w:szCs w:val="24"/>
-        </w:rPr>
-        <w:t xml:space="preserve">(In/using spark streaming module) </w:t>
-      </w:r>
-      <w:r>
-        <w:rPr>
-          <w:rFonts w:ascii="Times New Roman" w:hAnsi="Times New Roman" w:cs="Times New Roman"/>
-          <w:sz w:val="24"/>
-          <w:szCs w:val="24"/>
-        </w:rPr>
-        <w:t>Can you write a word count program using stateless transformations?</w:t>
+        <w:t>grant &lt;permission_name&gt; on catalog/database &lt;catalog/database name&gt; to &lt;user/group name&gt;</w:t>
+      </w:r>
+    </w:p>
+    <w:p>
+      <w:pPr>
+        <w:pStyle w:val="ListParagraph"/>
+        <w:numPr>
+          <w:ilvl w:val="0"/>
+          <w:numId w:val="14"/>
+        </w:numPr>
+        <w:spacing w:after="0"/>
+        <w:rPr>
+          <w:rFonts w:ascii="Times New Roman" w:hAnsi="Times New Roman" w:cs="Times New Roman"/>
+          <w:sz w:val="24"/>
+          <w:szCs w:val="24"/>
+        </w:rPr>
+      </w:pPr>
+      <w:r>
+        <w:rPr>
+          <w:rFonts w:ascii="Times New Roman" w:hAnsi="Times New Roman" w:cs="Times New Roman"/>
+          <w:sz w:val="24"/>
+          <w:szCs w:val="24"/>
+        </w:rPr>
+        <w:t>What is the recommended way of having a storage container other than dbfs root?</w:t>
+      </w:r>
+    </w:p>
+    <w:p>
+      <w:pPr>
+        <w:pStyle w:val="ListParagraph"/>
+        <w:numPr>
+          <w:ilvl w:val="1"/>
+          <w:numId w:val="14"/>
+        </w:numPr>
+        <w:spacing w:after="0"/>
+        <w:rPr>
+          <w:rFonts w:ascii="Times New Roman" w:hAnsi="Times New Roman" w:cs="Times New Roman"/>
+          <w:sz w:val="24"/>
+          <w:szCs w:val="24"/>
+        </w:rPr>
+      </w:pPr>
+      <w:r>
+        <w:rPr>
+          <w:rFonts w:ascii="Times New Roman" w:hAnsi="Times New Roman" w:cs="Times New Roman"/>
+          <w:sz w:val="24"/>
+          <w:szCs w:val="24"/>
+        </w:rPr>
+        <w:t>unity catalog metastore external location feature</w:t>
+      </w:r>
+    </w:p>
+    <w:p>
+      <w:pPr>
+        <w:pStyle w:val="ListParagraph"/>
+        <w:numPr>
+          <w:ilvl w:val="0"/>
+          <w:numId w:val="14"/>
+        </w:numPr>
+        <w:spacing w:after="0"/>
+        <w:rPr>
+          <w:rFonts w:ascii="Times New Roman" w:hAnsi="Times New Roman" w:cs="Times New Roman"/>
+          <w:sz w:val="24"/>
+          <w:szCs w:val="24"/>
+        </w:rPr>
+      </w:pPr>
+      <w:r>
+        <w:rPr>
+          <w:rFonts w:ascii="Times New Roman" w:hAnsi="Times New Roman" w:cs="Times New Roman"/>
+          <w:sz w:val="24"/>
+          <w:szCs w:val="24"/>
+        </w:rPr>
+        <w:t xml:space="preserve">How will you </w:t>
+      </w:r>
+      <w:r>
+        <w:rPr>
+          <w:rFonts w:ascii="Times New Roman" w:hAnsi="Times New Roman" w:cs="Times New Roman"/>
+          <w:sz w:val="24"/>
+          <w:szCs w:val="24"/>
+        </w:rPr>
+        <w:t>setup</w:t>
+      </w:r>
+      <w:r>
+        <w:rPr>
+          <w:rFonts w:ascii="Times New Roman" w:hAnsi="Times New Roman" w:cs="Times New Roman"/>
+          <w:sz w:val="24"/>
+          <w:szCs w:val="24"/>
+        </w:rPr>
+        <w:t xml:space="preserve"> an external location </w:t>
+      </w:r>
+      <w:r>
+        <w:rPr>
+          <w:rFonts w:ascii="Times New Roman" w:hAnsi="Times New Roman" w:cs="Times New Roman"/>
+          <w:sz w:val="24"/>
+          <w:szCs w:val="24"/>
+        </w:rPr>
+        <w:t>inside unity catalog metastore?</w:t>
+      </w:r>
+    </w:p>
+    <w:p>
+      <w:pPr>
+        <w:pStyle w:val="ListParagraph"/>
+        <w:numPr>
+          <w:ilvl w:val="1"/>
+          <w:numId w:val="14"/>
+        </w:numPr>
+        <w:spacing w:after="0"/>
+        <w:rPr>
+          <w:rFonts w:ascii="Times New Roman" w:hAnsi="Times New Roman" w:cs="Times New Roman"/>
+          <w:sz w:val="24"/>
+          <w:szCs w:val="24"/>
+        </w:rPr>
+      </w:pPr>
+      <w:r>
+        <w:rPr>
+          <w:rFonts w:ascii="Times New Roman" w:hAnsi="Times New Roman" w:cs="Times New Roman"/>
+          <w:sz w:val="24"/>
+          <w:szCs w:val="24"/>
+        </w:rPr>
+        <w:t>UI</w:t>
+      </w:r>
+    </w:p>
+    <w:p>
+      <w:pPr>
+        <w:pStyle w:val="ListParagraph"/>
+        <w:numPr>
+          <w:ilvl w:val="1"/>
+          <w:numId w:val="14"/>
+        </w:numPr>
+        <w:spacing w:after="0"/>
+        <w:rPr>
+          <w:rFonts w:ascii="Times New Roman" w:hAnsi="Times New Roman" w:cs="Times New Roman"/>
+          <w:sz w:val="24"/>
+          <w:szCs w:val="24"/>
+        </w:rPr>
+      </w:pPr>
+      <w:r>
+        <w:rPr>
+          <w:rFonts w:ascii="Times New Roman" w:hAnsi="Times New Roman" w:cs="Times New Roman"/>
+          <w:sz w:val="24"/>
+          <w:szCs w:val="24"/>
+        </w:rPr>
+        <w:t>create table statement</w:t>
+      </w:r>
+    </w:p>
+    <w:p>
+      <w:pPr>
+        <w:pStyle w:val="ListParagraph"/>
+        <w:numPr>
+          <w:ilvl w:val="0"/>
+          <w:numId w:val="14"/>
+        </w:numPr>
+        <w:spacing w:after="0"/>
+        <w:rPr>
+          <w:rFonts w:ascii="Times New Roman" w:hAnsi="Times New Roman" w:cs="Times New Roman"/>
+          <w:sz w:val="24"/>
+          <w:szCs w:val="24"/>
+        </w:rPr>
+      </w:pPr>
+      <w:r>
+        <w:rPr>
+          <w:rFonts w:ascii="Times New Roman" w:hAnsi="Times New Roman" w:cs="Times New Roman"/>
+          <w:sz w:val="24"/>
+          <w:szCs w:val="24"/>
+        </w:rPr>
+        <w:t>What is delta lake? What are the key features it provides?</w:t>
+      </w:r>
+    </w:p>
+    <w:p>
+      <w:pPr>
+        <w:pStyle w:val="ListParagraph"/>
+        <w:numPr>
+          <w:ilvl w:val="0"/>
+          <w:numId w:val="14"/>
+        </w:numPr>
+        <w:spacing w:after="0"/>
+        <w:rPr>
+          <w:rFonts w:ascii="Times New Roman" w:hAnsi="Times New Roman" w:cs="Times New Roman"/>
+          <w:sz w:val="24"/>
+          <w:szCs w:val="24"/>
+        </w:rPr>
+      </w:pPr>
+      <w:r>
+        <w:rPr>
+          <w:rFonts w:ascii="Times New Roman" w:hAnsi="Times New Roman" w:cs="Times New Roman"/>
+          <w:sz w:val="24"/>
+          <w:szCs w:val="24"/>
+        </w:rPr>
+        <w:t>How to create delta tables?</w:t>
+      </w:r>
+    </w:p>
+    <w:p>
+      <w:pPr>
+        <w:pStyle w:val="ListParagraph"/>
+        <w:numPr>
+          <w:ilvl w:val="1"/>
+          <w:numId w:val="14"/>
+        </w:numPr>
+        <w:spacing w:after="0"/>
+        <w:rPr>
+          <w:rFonts w:ascii="Times New Roman" w:hAnsi="Times New Roman" w:cs="Times New Roman"/>
+          <w:sz w:val="24"/>
+          <w:szCs w:val="24"/>
+        </w:rPr>
+      </w:pPr>
+      <w:r>
+        <w:rPr>
+          <w:rFonts w:ascii="Times New Roman" w:hAnsi="Times New Roman" w:cs="Times New Roman"/>
+          <w:sz w:val="24"/>
+          <w:szCs w:val="24"/>
+        </w:rPr>
+        <w:t>create table statement</w:t>
       </w:r>
     </w:p>
     <w:p>
@@ -6744,17 +6877,9 @@
           <w:sz w:val="24"/>
           <w:szCs w:val="24"/>
         </w:rPr>
-        <w:t>reduceByKey</w:t>
+        <w:t>df.write</w:t>
       </w:r>
       <w:proofErr w:type="spellEnd"/>
-      <w:r>
-        <w:rPr>
-          <w:rFonts w:ascii="Times New Roman" w:hAnsi="Times New Roman" w:cs="Times New Roman"/>
-          <w:sz w:val="24"/>
-          <w:szCs w:val="24"/>
-        </w:rPr>
-        <w:t>(</w:t>
-      </w:r>
       <w:proofErr w:type="gramEnd"/>
       <w:r>
         <w:rPr>
@@ -6762,53 +6887,25 @@
           <w:sz w:val="24"/>
           <w:szCs w:val="24"/>
         </w:rPr>
-        <w:t>)</w:t>
-      </w:r>
-    </w:p>
-    <w:p>
-      <w:pPr>
-        <w:pStyle w:val="ListParagraph"/>
-        <w:numPr>
-          <w:ilvl w:val="0"/>
-          <w:numId w:val="14"/>
-        </w:numPr>
-        <w:spacing w:after="0"/>
-        <w:rPr>
-          <w:rFonts w:ascii="Times New Roman" w:hAnsi="Times New Roman" w:cs="Times New Roman"/>
-          <w:sz w:val="24"/>
-          <w:szCs w:val="24"/>
-        </w:rPr>
-      </w:pPr>
-      <w:r>
-        <w:rPr>
-          <w:rFonts w:ascii="Times New Roman" w:hAnsi="Times New Roman" w:cs="Times New Roman"/>
-          <w:sz w:val="24"/>
-          <w:szCs w:val="24"/>
-        </w:rPr>
-        <w:t>(In/using spark streaming module) What is checkpointing and why it is needed?</w:t>
-      </w:r>
-    </w:p>
-    <w:p>
-      <w:pPr>
-        <w:pStyle w:val="ListParagraph"/>
-        <w:numPr>
-          <w:ilvl w:val="0"/>
-          <w:numId w:val="14"/>
-        </w:numPr>
-        <w:spacing w:after="0"/>
-        <w:rPr>
-          <w:rFonts w:ascii="Times New Roman" w:hAnsi="Times New Roman" w:cs="Times New Roman"/>
-          <w:sz w:val="24"/>
-          <w:szCs w:val="24"/>
-        </w:rPr>
-      </w:pPr>
-      <w:r>
-        <w:rPr>
-          <w:rFonts w:ascii="Times New Roman" w:hAnsi="Times New Roman" w:cs="Times New Roman"/>
-          <w:sz w:val="24"/>
-          <w:szCs w:val="24"/>
-        </w:rPr>
-        <w:t>(In/using spark streaming module) Can you write a program to calculate frequency of words since beginning?</w:t>
+        <w:t>….</w:t>
+      </w:r>
+      <w:proofErr w:type="spellStart"/>
+      <w:r>
+        <w:rPr>
+          <w:rFonts w:ascii="Times New Roman" w:hAnsi="Times New Roman" w:cs="Times New Roman"/>
+          <w:sz w:val="24"/>
+          <w:szCs w:val="24"/>
+        </w:rPr>
+        <w:t>saveAsTable</w:t>
+      </w:r>
+      <w:proofErr w:type="spellEnd"/>
+      <w:r>
+        <w:rPr>
+          <w:rFonts w:ascii="Times New Roman" w:hAnsi="Times New Roman" w:cs="Times New Roman"/>
+          <w:sz w:val="24"/>
+          <w:szCs w:val="24"/>
+        </w:rPr>
+        <w:t>()</w:t>
       </w:r>
     </w:p>
     <w:p>
@@ -6832,7 +6929,7 @@
           <w:sz w:val="24"/>
           <w:szCs w:val="24"/>
         </w:rPr>
-        <w:t>updateStateByKey</w:t>
+        <w:t>DeltaTable</w:t>
       </w:r>
       <w:proofErr w:type="spellEnd"/>
       <w:r>
@@ -6841,7 +6938,7 @@
           <w:sz w:val="24"/>
           <w:szCs w:val="24"/>
         </w:rPr>
-        <w:t>(</w:t>
+        <w:t xml:space="preserve"> </w:t>
       </w:r>
       <w:proofErr w:type="spellStart"/>
       <w:r>
@@ -6850,40 +6947,57 @@
           <w:sz w:val="24"/>
           <w:szCs w:val="24"/>
         </w:rPr>
-        <w:t>update_func</w:t>
+        <w:t>api</w:t>
       </w:r>
       <w:proofErr w:type="spellEnd"/>
-      <w:r>
-        <w:rPr>
-          <w:rFonts w:ascii="Times New Roman" w:hAnsi="Times New Roman" w:cs="Times New Roman"/>
-          <w:sz w:val="24"/>
-          <w:szCs w:val="24"/>
-        </w:rPr>
-        <w:t>)</w:t>
-      </w:r>
-    </w:p>
-    <w:p>
-      <w:pPr>
-        <w:pStyle w:val="ListParagraph"/>
-        <w:numPr>
-          <w:ilvl w:val="0"/>
-          <w:numId w:val="14"/>
-        </w:numPr>
-        <w:spacing w:after="0"/>
-        <w:rPr>
-          <w:rFonts w:ascii="Times New Roman" w:hAnsi="Times New Roman" w:cs="Times New Roman"/>
-          <w:sz w:val="24"/>
-          <w:szCs w:val="24"/>
-        </w:rPr>
-      </w:pPr>
-      <w:r>
-        <w:rPr>
-          <w:rFonts w:ascii="Times New Roman" w:hAnsi="Times New Roman" w:cs="Times New Roman"/>
-          <w:sz w:val="24"/>
-          <w:szCs w:val="24"/>
-        </w:rPr>
-        <w:t>(In/using spark streaming module) Can you write a program to calculate frequency of words in a window of a particular size?</w:t>
-      </w:r>
+    </w:p>
+    <w:p>
+      <w:pPr>
+        <w:pStyle w:val="ListParagraph"/>
+        <w:numPr>
+          <w:ilvl w:val="0"/>
+          <w:numId w:val="14"/>
+        </w:numPr>
+        <w:spacing w:after="0"/>
+        <w:rPr>
+          <w:rFonts w:ascii="Times New Roman" w:hAnsi="Times New Roman" w:cs="Times New Roman"/>
+          <w:sz w:val="24"/>
+          <w:szCs w:val="24"/>
+        </w:rPr>
+      </w:pPr>
+      <w:r>
+        <w:rPr>
+          <w:rFonts w:ascii="Times New Roman" w:hAnsi="Times New Roman" w:cs="Times New Roman"/>
+          <w:sz w:val="24"/>
+          <w:szCs w:val="24"/>
+        </w:rPr>
+        <w:t>How to read delta tables?</w:t>
+      </w:r>
+    </w:p>
+    <w:p>
+      <w:pPr>
+        <w:pStyle w:val="ListParagraph"/>
+        <w:numPr>
+          <w:ilvl w:val="1"/>
+          <w:numId w:val="14"/>
+        </w:numPr>
+        <w:spacing w:after="0"/>
+        <w:rPr>
+          <w:rFonts w:ascii="Times New Roman" w:hAnsi="Times New Roman" w:cs="Times New Roman"/>
+          <w:sz w:val="24"/>
+          <w:szCs w:val="24"/>
+        </w:rPr>
+      </w:pPr>
+      <w:proofErr w:type="spellStart"/>
+      <w:r>
+        <w:rPr>
+          <w:rFonts w:ascii="Times New Roman" w:hAnsi="Times New Roman" w:cs="Times New Roman"/>
+          <w:sz w:val="24"/>
+          <w:szCs w:val="24"/>
+        </w:rPr>
+        <w:t>spark.sql</w:t>
+      </w:r>
+      <w:proofErr w:type="spellEnd"/>
     </w:p>
     <w:p>
       <w:pPr>
@@ -6907,6 +7021,1213 @@
           <w:sz w:val="24"/>
           <w:szCs w:val="24"/>
         </w:rPr>
+        <w:t>df.read</w:t>
+      </w:r>
+      <w:proofErr w:type="spellEnd"/>
+      <w:proofErr w:type="gramEnd"/>
+      <w:r>
+        <w:rPr>
+          <w:rFonts w:ascii="Times New Roman" w:hAnsi="Times New Roman" w:cs="Times New Roman"/>
+          <w:sz w:val="24"/>
+          <w:szCs w:val="24"/>
+        </w:rPr>
+        <w:t>……table()</w:t>
+      </w:r>
+    </w:p>
+    <w:p>
+      <w:pPr>
+        <w:pStyle w:val="ListParagraph"/>
+        <w:numPr>
+          <w:ilvl w:val="0"/>
+          <w:numId w:val="14"/>
+        </w:numPr>
+        <w:spacing w:after="0"/>
+        <w:rPr>
+          <w:rFonts w:ascii="Times New Roman" w:hAnsi="Times New Roman" w:cs="Times New Roman"/>
+          <w:sz w:val="24"/>
+          <w:szCs w:val="24"/>
+        </w:rPr>
+      </w:pPr>
+      <w:r>
+        <w:rPr>
+          <w:rFonts w:ascii="Times New Roman" w:hAnsi="Times New Roman" w:cs="Times New Roman"/>
+          <w:sz w:val="24"/>
+          <w:szCs w:val="24"/>
+        </w:rPr>
+        <w:t>How to update records in delta table?</w:t>
+      </w:r>
+    </w:p>
+    <w:p>
+      <w:pPr>
+        <w:pStyle w:val="ListParagraph"/>
+        <w:numPr>
+          <w:ilvl w:val="1"/>
+          <w:numId w:val="14"/>
+        </w:numPr>
+        <w:spacing w:after="0"/>
+        <w:rPr>
+          <w:rFonts w:ascii="Times New Roman" w:hAnsi="Times New Roman" w:cs="Times New Roman"/>
+          <w:sz w:val="24"/>
+          <w:szCs w:val="24"/>
+        </w:rPr>
+      </w:pPr>
+      <w:proofErr w:type="spellStart"/>
+      <w:r>
+        <w:rPr>
+          <w:rFonts w:ascii="Times New Roman" w:hAnsi="Times New Roman" w:cs="Times New Roman"/>
+          <w:sz w:val="24"/>
+          <w:szCs w:val="24"/>
+        </w:rPr>
+        <w:t>spark.sql</w:t>
+      </w:r>
+      <w:proofErr w:type="spellEnd"/>
+      <w:r>
+        <w:rPr>
+          <w:rFonts w:ascii="Times New Roman" w:hAnsi="Times New Roman" w:cs="Times New Roman"/>
+          <w:sz w:val="24"/>
+          <w:szCs w:val="24"/>
+        </w:rPr>
+        <w:t xml:space="preserve"> update</w:t>
+      </w:r>
+    </w:p>
+    <w:p>
+      <w:pPr>
+        <w:pStyle w:val="ListParagraph"/>
+        <w:numPr>
+          <w:ilvl w:val="1"/>
+          <w:numId w:val="14"/>
+        </w:numPr>
+        <w:spacing w:after="0"/>
+        <w:rPr>
+          <w:rFonts w:ascii="Times New Roman" w:hAnsi="Times New Roman" w:cs="Times New Roman"/>
+          <w:sz w:val="24"/>
+          <w:szCs w:val="24"/>
+        </w:rPr>
+      </w:pPr>
+      <w:proofErr w:type="spellStart"/>
+      <w:r>
+        <w:rPr>
+          <w:rFonts w:ascii="Times New Roman" w:hAnsi="Times New Roman" w:cs="Times New Roman"/>
+          <w:sz w:val="24"/>
+          <w:szCs w:val="24"/>
+        </w:rPr>
+        <w:t>DeltaTable</w:t>
+      </w:r>
+      <w:proofErr w:type="spellEnd"/>
+      <w:r>
+        <w:rPr>
+          <w:rFonts w:ascii="Times New Roman" w:hAnsi="Times New Roman" w:cs="Times New Roman"/>
+          <w:sz w:val="24"/>
+          <w:szCs w:val="24"/>
+        </w:rPr>
+        <w:t xml:space="preserve"> </w:t>
+      </w:r>
+      <w:proofErr w:type="spellStart"/>
+      <w:r>
+        <w:rPr>
+          <w:rFonts w:ascii="Times New Roman" w:hAnsi="Times New Roman" w:cs="Times New Roman"/>
+          <w:sz w:val="24"/>
+          <w:szCs w:val="24"/>
+        </w:rPr>
+        <w:t>api</w:t>
+      </w:r>
+      <w:proofErr w:type="spellEnd"/>
+    </w:p>
+    <w:p>
+      <w:pPr>
+        <w:pStyle w:val="ListParagraph"/>
+        <w:numPr>
+          <w:ilvl w:val="0"/>
+          <w:numId w:val="14"/>
+        </w:numPr>
+        <w:spacing w:after="0"/>
+        <w:rPr>
+          <w:rFonts w:ascii="Times New Roman" w:hAnsi="Times New Roman" w:cs="Times New Roman"/>
+          <w:sz w:val="24"/>
+          <w:szCs w:val="24"/>
+        </w:rPr>
+      </w:pPr>
+      <w:r>
+        <w:rPr>
+          <w:rFonts w:ascii="Times New Roman" w:hAnsi="Times New Roman" w:cs="Times New Roman"/>
+          <w:sz w:val="24"/>
+          <w:szCs w:val="24"/>
+        </w:rPr>
+        <w:t>How to delete records in delta table?</w:t>
+      </w:r>
+    </w:p>
+    <w:p>
+      <w:pPr>
+        <w:pStyle w:val="ListParagraph"/>
+        <w:numPr>
+          <w:ilvl w:val="1"/>
+          <w:numId w:val="14"/>
+        </w:numPr>
+        <w:spacing w:after="0"/>
+        <w:rPr>
+          <w:rFonts w:ascii="Times New Roman" w:hAnsi="Times New Roman" w:cs="Times New Roman"/>
+          <w:sz w:val="24"/>
+          <w:szCs w:val="24"/>
+        </w:rPr>
+      </w:pPr>
+      <w:proofErr w:type="spellStart"/>
+      <w:r>
+        <w:rPr>
+          <w:rFonts w:ascii="Times New Roman" w:hAnsi="Times New Roman" w:cs="Times New Roman"/>
+          <w:sz w:val="24"/>
+          <w:szCs w:val="24"/>
+        </w:rPr>
+        <w:t>spark.sql</w:t>
+      </w:r>
+      <w:proofErr w:type="spellEnd"/>
+      <w:r>
+        <w:rPr>
+          <w:rFonts w:ascii="Times New Roman" w:hAnsi="Times New Roman" w:cs="Times New Roman"/>
+          <w:sz w:val="24"/>
+          <w:szCs w:val="24"/>
+        </w:rPr>
+        <w:t xml:space="preserve"> delete</w:t>
+      </w:r>
+    </w:p>
+    <w:p>
+      <w:pPr>
+        <w:pStyle w:val="ListParagraph"/>
+        <w:numPr>
+          <w:ilvl w:val="1"/>
+          <w:numId w:val="14"/>
+        </w:numPr>
+        <w:spacing w:after="0"/>
+        <w:rPr>
+          <w:rFonts w:ascii="Times New Roman" w:hAnsi="Times New Roman" w:cs="Times New Roman"/>
+          <w:sz w:val="24"/>
+          <w:szCs w:val="24"/>
+        </w:rPr>
+      </w:pPr>
+      <w:proofErr w:type="spellStart"/>
+      <w:r>
+        <w:rPr>
+          <w:rFonts w:ascii="Times New Roman" w:hAnsi="Times New Roman" w:cs="Times New Roman"/>
+          <w:sz w:val="24"/>
+          <w:szCs w:val="24"/>
+        </w:rPr>
+        <w:t>DeltaTable</w:t>
+      </w:r>
+      <w:proofErr w:type="spellEnd"/>
+      <w:r>
+        <w:rPr>
+          <w:rFonts w:ascii="Times New Roman" w:hAnsi="Times New Roman" w:cs="Times New Roman"/>
+          <w:sz w:val="24"/>
+          <w:szCs w:val="24"/>
+        </w:rPr>
+        <w:t xml:space="preserve"> </w:t>
+      </w:r>
+      <w:proofErr w:type="spellStart"/>
+      <w:r>
+        <w:rPr>
+          <w:rFonts w:ascii="Times New Roman" w:hAnsi="Times New Roman" w:cs="Times New Roman"/>
+          <w:sz w:val="24"/>
+          <w:szCs w:val="24"/>
+        </w:rPr>
+        <w:t>api</w:t>
+      </w:r>
+      <w:proofErr w:type="spellEnd"/>
+    </w:p>
+    <w:p>
+      <w:pPr>
+        <w:pStyle w:val="ListParagraph"/>
+        <w:numPr>
+          <w:ilvl w:val="0"/>
+          <w:numId w:val="14"/>
+        </w:numPr>
+        <w:spacing w:after="0"/>
+        <w:rPr>
+          <w:rFonts w:ascii="Times New Roman" w:hAnsi="Times New Roman" w:cs="Times New Roman"/>
+          <w:sz w:val="24"/>
+          <w:szCs w:val="24"/>
+        </w:rPr>
+      </w:pPr>
+      <w:r>
+        <w:rPr>
+          <w:rFonts w:ascii="Times New Roman" w:hAnsi="Times New Roman" w:cs="Times New Roman"/>
+          <w:sz w:val="24"/>
+          <w:szCs w:val="24"/>
+        </w:rPr>
+        <w:t>How to perform merge operation with delta tables?</w:t>
+      </w:r>
+    </w:p>
+    <w:p>
+      <w:pPr>
+        <w:pStyle w:val="ListParagraph"/>
+        <w:numPr>
+          <w:ilvl w:val="1"/>
+          <w:numId w:val="14"/>
+        </w:numPr>
+        <w:spacing w:after="0"/>
+        <w:rPr>
+          <w:rFonts w:ascii="Times New Roman" w:hAnsi="Times New Roman" w:cs="Times New Roman"/>
+          <w:sz w:val="24"/>
+          <w:szCs w:val="24"/>
+        </w:rPr>
+      </w:pPr>
+      <w:r>
+        <w:rPr>
+          <w:rFonts w:ascii="Times New Roman" w:hAnsi="Times New Roman" w:cs="Times New Roman"/>
+          <w:sz w:val="24"/>
+          <w:szCs w:val="24"/>
+        </w:rPr>
+        <w:t>spark sql merge</w:t>
+      </w:r>
+    </w:p>
+    <w:p>
+      <w:pPr>
+        <w:pStyle w:val="ListParagraph"/>
+        <w:numPr>
+          <w:ilvl w:val="1"/>
+          <w:numId w:val="14"/>
+        </w:numPr>
+        <w:spacing w:after="0"/>
+        <w:rPr>
+          <w:rFonts w:ascii="Times New Roman" w:hAnsi="Times New Roman" w:cs="Times New Roman"/>
+          <w:sz w:val="24"/>
+          <w:szCs w:val="24"/>
+        </w:rPr>
+      </w:pPr>
+      <w:proofErr w:type="spellStart"/>
+      <w:r>
+        <w:rPr>
+          <w:rFonts w:ascii="Times New Roman" w:hAnsi="Times New Roman" w:cs="Times New Roman"/>
+          <w:sz w:val="24"/>
+          <w:szCs w:val="24"/>
+        </w:rPr>
+        <w:t>DeltaTable</w:t>
+      </w:r>
+      <w:proofErr w:type="spellEnd"/>
+      <w:r>
+        <w:rPr>
+          <w:rFonts w:ascii="Times New Roman" w:hAnsi="Times New Roman" w:cs="Times New Roman"/>
+          <w:sz w:val="24"/>
+          <w:szCs w:val="24"/>
+        </w:rPr>
+        <w:t xml:space="preserve"> </w:t>
+      </w:r>
+      <w:proofErr w:type="spellStart"/>
+      <w:r>
+        <w:rPr>
+          <w:rFonts w:ascii="Times New Roman" w:hAnsi="Times New Roman" w:cs="Times New Roman"/>
+          <w:sz w:val="24"/>
+          <w:szCs w:val="24"/>
+        </w:rPr>
+        <w:t>api</w:t>
+      </w:r>
+      <w:proofErr w:type="spellEnd"/>
+    </w:p>
+    <w:p>
+      <w:pPr>
+        <w:pStyle w:val="ListParagraph"/>
+        <w:numPr>
+          <w:ilvl w:val="0"/>
+          <w:numId w:val="14"/>
+        </w:numPr>
+        <w:spacing w:after="0"/>
+        <w:rPr>
+          <w:rFonts w:ascii="Times New Roman" w:hAnsi="Times New Roman" w:cs="Times New Roman"/>
+          <w:sz w:val="24"/>
+          <w:szCs w:val="24"/>
+        </w:rPr>
+      </w:pPr>
+      <w:r>
+        <w:rPr>
+          <w:rFonts w:ascii="Times New Roman" w:hAnsi="Times New Roman" w:cs="Times New Roman"/>
+          <w:sz w:val="24"/>
+          <w:szCs w:val="24"/>
+        </w:rPr>
+        <w:t>How to create, read, insert etc. into delta tables present in external location?</w:t>
+      </w:r>
+    </w:p>
+    <w:p>
+      <w:pPr>
+        <w:pStyle w:val="ListParagraph"/>
+        <w:numPr>
+          <w:ilvl w:val="1"/>
+          <w:numId w:val="14"/>
+        </w:numPr>
+        <w:spacing w:after="0"/>
+        <w:rPr>
+          <w:rFonts w:ascii="Times New Roman" w:hAnsi="Times New Roman" w:cs="Times New Roman"/>
+          <w:sz w:val="24"/>
+          <w:szCs w:val="24"/>
+        </w:rPr>
+      </w:pPr>
+      <w:r>
+        <w:rPr>
+          <w:rFonts w:ascii="Times New Roman" w:hAnsi="Times New Roman" w:cs="Times New Roman"/>
+          <w:sz w:val="24"/>
+          <w:szCs w:val="24"/>
+        </w:rPr>
+        <w:t>same methods as above</w:t>
+      </w:r>
+    </w:p>
+    <w:p>
+      <w:pPr>
+        <w:pStyle w:val="ListParagraph"/>
+        <w:numPr>
+          <w:ilvl w:val="0"/>
+          <w:numId w:val="14"/>
+        </w:numPr>
+        <w:spacing w:after="0"/>
+        <w:rPr>
+          <w:rFonts w:ascii="Times New Roman" w:hAnsi="Times New Roman" w:cs="Times New Roman"/>
+          <w:sz w:val="24"/>
+          <w:szCs w:val="24"/>
+        </w:rPr>
+      </w:pPr>
+      <w:r>
+        <w:rPr>
+          <w:rFonts w:ascii="Times New Roman" w:hAnsi="Times New Roman" w:cs="Times New Roman"/>
+          <w:sz w:val="24"/>
+          <w:szCs w:val="24"/>
+        </w:rPr>
+        <w:t>How will you time travel across different versions in delta table?</w:t>
+      </w:r>
+    </w:p>
+    <w:p>
+      <w:pPr>
+        <w:pStyle w:val="ListParagraph"/>
+        <w:numPr>
+          <w:ilvl w:val="1"/>
+          <w:numId w:val="14"/>
+        </w:numPr>
+        <w:spacing w:after="0"/>
+        <w:rPr>
+          <w:rFonts w:ascii="Times New Roman" w:hAnsi="Times New Roman" w:cs="Times New Roman"/>
+          <w:sz w:val="24"/>
+          <w:szCs w:val="24"/>
+        </w:rPr>
+      </w:pPr>
+      <w:r>
+        <w:rPr>
+          <w:rFonts w:ascii="Times New Roman" w:hAnsi="Times New Roman" w:cs="Times New Roman"/>
+          <w:sz w:val="24"/>
+          <w:szCs w:val="24"/>
+        </w:rPr>
+        <w:t xml:space="preserve">methods – spark sql, </w:t>
+      </w:r>
+      <w:proofErr w:type="spellStart"/>
+      <w:r>
+        <w:rPr>
+          <w:rFonts w:ascii="Times New Roman" w:hAnsi="Times New Roman" w:cs="Times New Roman"/>
+          <w:sz w:val="24"/>
+          <w:szCs w:val="24"/>
+        </w:rPr>
+        <w:t>DeltaTable</w:t>
+      </w:r>
+      <w:proofErr w:type="spellEnd"/>
+      <w:r>
+        <w:rPr>
+          <w:rFonts w:ascii="Times New Roman" w:hAnsi="Times New Roman" w:cs="Times New Roman"/>
+          <w:sz w:val="24"/>
+          <w:szCs w:val="24"/>
+        </w:rPr>
+        <w:t xml:space="preserve"> </w:t>
+      </w:r>
+      <w:proofErr w:type="spellStart"/>
+      <w:r>
+        <w:rPr>
+          <w:rFonts w:ascii="Times New Roman" w:hAnsi="Times New Roman" w:cs="Times New Roman"/>
+          <w:sz w:val="24"/>
+          <w:szCs w:val="24"/>
+        </w:rPr>
+        <w:t>api</w:t>
+      </w:r>
+      <w:proofErr w:type="spellEnd"/>
+      <w:r>
+        <w:rPr>
+          <w:rFonts w:ascii="Times New Roman" w:hAnsi="Times New Roman" w:cs="Times New Roman"/>
+          <w:sz w:val="24"/>
+          <w:szCs w:val="24"/>
+        </w:rPr>
+        <w:t xml:space="preserve">, dataframe </w:t>
+      </w:r>
+      <w:proofErr w:type="spellStart"/>
+      <w:r>
+        <w:rPr>
+          <w:rFonts w:ascii="Times New Roman" w:hAnsi="Times New Roman" w:cs="Times New Roman"/>
+          <w:sz w:val="24"/>
+          <w:szCs w:val="24"/>
+        </w:rPr>
+        <w:t>api</w:t>
+      </w:r>
+      <w:proofErr w:type="spellEnd"/>
+    </w:p>
+    <w:p>
+      <w:pPr>
+        <w:pStyle w:val="ListParagraph"/>
+        <w:numPr>
+          <w:ilvl w:val="1"/>
+          <w:numId w:val="14"/>
+        </w:numPr>
+        <w:spacing w:after="0"/>
+        <w:rPr>
+          <w:rFonts w:ascii="Times New Roman" w:hAnsi="Times New Roman" w:cs="Times New Roman"/>
+          <w:sz w:val="24"/>
+          <w:szCs w:val="24"/>
+        </w:rPr>
+      </w:pPr>
+      <w:r>
+        <w:rPr>
+          <w:rFonts w:ascii="Times New Roman" w:hAnsi="Times New Roman" w:cs="Times New Roman"/>
+          <w:sz w:val="24"/>
+          <w:szCs w:val="24"/>
+        </w:rPr>
+        <w:t>describe history tablename</w:t>
+      </w:r>
+    </w:p>
+    <w:p>
+      <w:pPr>
+        <w:pStyle w:val="ListParagraph"/>
+        <w:numPr>
+          <w:ilvl w:val="1"/>
+          <w:numId w:val="14"/>
+        </w:numPr>
+        <w:spacing w:after="0"/>
+        <w:rPr>
+          <w:rFonts w:ascii="Times New Roman" w:hAnsi="Times New Roman" w:cs="Times New Roman"/>
+          <w:sz w:val="24"/>
+          <w:szCs w:val="24"/>
+        </w:rPr>
+      </w:pPr>
+      <w:r>
+        <w:rPr>
+          <w:rFonts w:ascii="Times New Roman" w:hAnsi="Times New Roman" w:cs="Times New Roman"/>
+          <w:sz w:val="24"/>
+          <w:szCs w:val="24"/>
+        </w:rPr>
+        <w:t>version as of, timestamp as of</w:t>
+      </w:r>
+    </w:p>
+    <w:p>
+      <w:pPr>
+        <w:pStyle w:val="ListParagraph"/>
+        <w:numPr>
+          <w:ilvl w:val="1"/>
+          <w:numId w:val="14"/>
+        </w:numPr>
+        <w:spacing w:after="0"/>
+        <w:rPr>
+          <w:rFonts w:ascii="Times New Roman" w:hAnsi="Times New Roman" w:cs="Times New Roman"/>
+          <w:sz w:val="24"/>
+          <w:szCs w:val="24"/>
+        </w:rPr>
+      </w:pPr>
+      <w:r>
+        <w:rPr>
+          <w:rFonts w:ascii="Times New Roman" w:hAnsi="Times New Roman" w:cs="Times New Roman"/>
+          <w:sz w:val="24"/>
+          <w:szCs w:val="24"/>
+        </w:rPr>
+        <w:t>restore table tablename to version as of x</w:t>
+      </w:r>
+    </w:p>
+    <w:p>
+      <w:pPr>
+        <w:pStyle w:val="ListParagraph"/>
+        <w:numPr>
+          <w:ilvl w:val="0"/>
+          <w:numId w:val="14"/>
+        </w:numPr>
+        <w:spacing w:after="0"/>
+        <w:rPr>
+          <w:rFonts w:ascii="Times New Roman" w:hAnsi="Times New Roman" w:cs="Times New Roman"/>
+          <w:sz w:val="24"/>
+          <w:szCs w:val="24"/>
+        </w:rPr>
+      </w:pPr>
+      <w:r>
+        <w:rPr>
+          <w:rFonts w:ascii="Times New Roman" w:hAnsi="Times New Roman" w:cs="Times New Roman"/>
+          <w:sz w:val="24"/>
+          <w:szCs w:val="24"/>
+        </w:rPr>
+        <w:t>How will you convert parquet to delta in place?</w:t>
+      </w:r>
+    </w:p>
+    <w:p>
+      <w:pPr>
+        <w:pStyle w:val="ListParagraph"/>
+        <w:numPr>
+          <w:ilvl w:val="1"/>
+          <w:numId w:val="14"/>
+        </w:numPr>
+        <w:spacing w:after="0"/>
+        <w:rPr>
+          <w:rFonts w:ascii="Times New Roman" w:hAnsi="Times New Roman" w:cs="Times New Roman"/>
+          <w:sz w:val="24"/>
+          <w:szCs w:val="24"/>
+        </w:rPr>
+      </w:pPr>
+      <w:r>
+        <w:rPr>
+          <w:rFonts w:ascii="Times New Roman" w:hAnsi="Times New Roman" w:cs="Times New Roman"/>
+          <w:sz w:val="24"/>
+          <w:szCs w:val="24"/>
+        </w:rPr>
+        <w:lastRenderedPageBreak/>
+        <w:t>using convert to delta command</w:t>
+      </w:r>
+    </w:p>
+    <w:p>
+      <w:pPr>
+        <w:pStyle w:val="ListParagraph"/>
+        <w:numPr>
+          <w:ilvl w:val="0"/>
+          <w:numId w:val="14"/>
+        </w:numPr>
+        <w:spacing w:after="0"/>
+        <w:rPr>
+          <w:rFonts w:ascii="Times New Roman" w:hAnsi="Times New Roman" w:cs="Times New Roman"/>
+          <w:sz w:val="24"/>
+          <w:szCs w:val="24"/>
+        </w:rPr>
+      </w:pPr>
+      <w:r>
+        <w:rPr>
+          <w:rFonts w:ascii="Times New Roman" w:hAnsi="Times New Roman" w:cs="Times New Roman"/>
+          <w:sz w:val="24"/>
+          <w:szCs w:val="24"/>
+        </w:rPr>
+        <w:t>What are the different ways a schema can change and how different insert methods work out?</w:t>
+      </w:r>
+    </w:p>
+    <w:p>
+      <w:pPr>
+        <w:pStyle w:val="ListParagraph"/>
+        <w:numPr>
+          <w:ilvl w:val="0"/>
+          <w:numId w:val="14"/>
+        </w:numPr>
+        <w:spacing w:after="0"/>
+        <w:rPr>
+          <w:rFonts w:ascii="Times New Roman" w:hAnsi="Times New Roman" w:cs="Times New Roman"/>
+          <w:sz w:val="24"/>
+          <w:szCs w:val="24"/>
+        </w:rPr>
+      </w:pPr>
+      <w:r>
+        <w:rPr>
+          <w:rFonts w:ascii="Times New Roman" w:hAnsi="Times New Roman" w:cs="Times New Roman"/>
+          <w:sz w:val="24"/>
+          <w:szCs w:val="24"/>
+        </w:rPr>
+        <w:t>What are the different ways we can allow schema evolution?</w:t>
+      </w:r>
+    </w:p>
+    <w:p>
+      <w:pPr>
+        <w:pStyle w:val="ListParagraph"/>
+        <w:numPr>
+          <w:ilvl w:val="1"/>
+          <w:numId w:val="14"/>
+        </w:numPr>
+        <w:spacing w:after="0"/>
+        <w:rPr>
+          <w:rFonts w:ascii="Times New Roman" w:hAnsi="Times New Roman" w:cs="Times New Roman"/>
+          <w:sz w:val="24"/>
+          <w:szCs w:val="24"/>
+        </w:rPr>
+      </w:pPr>
+      <w:r>
+        <w:rPr>
+          <w:rFonts w:ascii="Times New Roman" w:hAnsi="Times New Roman" w:cs="Times New Roman"/>
+          <w:sz w:val="24"/>
+          <w:szCs w:val="24"/>
+        </w:rPr>
+        <w:t>manual - alter table command</w:t>
+      </w:r>
+    </w:p>
+    <w:p>
+      <w:pPr>
+        <w:pStyle w:val="ListParagraph"/>
+        <w:numPr>
+          <w:ilvl w:val="1"/>
+          <w:numId w:val="14"/>
+        </w:numPr>
+        <w:spacing w:after="0"/>
+        <w:rPr>
+          <w:rFonts w:ascii="Times New Roman" w:hAnsi="Times New Roman" w:cs="Times New Roman"/>
+          <w:sz w:val="24"/>
+          <w:szCs w:val="24"/>
+        </w:rPr>
+      </w:pPr>
+      <w:r>
+        <w:rPr>
+          <w:rFonts w:ascii="Times New Roman" w:hAnsi="Times New Roman" w:cs="Times New Roman"/>
+          <w:sz w:val="24"/>
+          <w:szCs w:val="24"/>
+        </w:rPr>
+        <w:t>automatic</w:t>
+      </w:r>
+    </w:p>
+    <w:p>
+      <w:pPr>
+        <w:pStyle w:val="ListParagraph"/>
+        <w:numPr>
+          <w:ilvl w:val="2"/>
+          <w:numId w:val="14"/>
+        </w:numPr>
+        <w:spacing w:after="0"/>
+        <w:rPr>
+          <w:rFonts w:ascii="Times New Roman" w:hAnsi="Times New Roman" w:cs="Times New Roman"/>
+          <w:sz w:val="24"/>
+          <w:szCs w:val="24"/>
+        </w:rPr>
+      </w:pPr>
+      <w:proofErr w:type="spellStart"/>
+      <w:proofErr w:type="gramStart"/>
+      <w:r>
+        <w:rPr>
+          <w:rFonts w:ascii="Times New Roman" w:hAnsi="Times New Roman" w:cs="Times New Roman"/>
+          <w:sz w:val="24"/>
+          <w:szCs w:val="24"/>
+        </w:rPr>
+        <w:t>spark.databricks</w:t>
+      </w:r>
+      <w:proofErr w:type="gramEnd"/>
+      <w:r>
+        <w:rPr>
+          <w:rFonts w:ascii="Times New Roman" w:hAnsi="Times New Roman" w:cs="Times New Roman"/>
+          <w:sz w:val="24"/>
+          <w:szCs w:val="24"/>
+        </w:rPr>
+        <w:t>.delta.schema.autoMerge.enabled</w:t>
+      </w:r>
+      <w:proofErr w:type="spellEnd"/>
+      <w:r>
+        <w:rPr>
+          <w:rFonts w:ascii="Times New Roman" w:hAnsi="Times New Roman" w:cs="Times New Roman"/>
+          <w:sz w:val="24"/>
+          <w:szCs w:val="24"/>
+        </w:rPr>
+        <w:t>=true</w:t>
+      </w:r>
+    </w:p>
+    <w:p>
+      <w:pPr>
+        <w:pStyle w:val="ListParagraph"/>
+        <w:numPr>
+          <w:ilvl w:val="2"/>
+          <w:numId w:val="14"/>
+        </w:numPr>
+        <w:spacing w:after="0"/>
+        <w:rPr>
+          <w:rFonts w:ascii="Times New Roman" w:hAnsi="Times New Roman" w:cs="Times New Roman"/>
+          <w:sz w:val="24"/>
+          <w:szCs w:val="24"/>
+        </w:rPr>
+      </w:pPr>
+      <w:proofErr w:type="gramStart"/>
+      <w:r>
+        <w:rPr>
+          <w:rFonts w:ascii="Times New Roman" w:hAnsi="Times New Roman" w:cs="Times New Roman"/>
+          <w:sz w:val="24"/>
+          <w:szCs w:val="24"/>
+        </w:rPr>
+        <w:t>.option</w:t>
+      </w:r>
+      <w:proofErr w:type="gramEnd"/>
+      <w:r>
+        <w:rPr>
+          <w:rFonts w:ascii="Times New Roman" w:hAnsi="Times New Roman" w:cs="Times New Roman"/>
+          <w:sz w:val="24"/>
+          <w:szCs w:val="24"/>
+        </w:rPr>
+        <w:t>(“mergeSchema”. “true”)</w:t>
+      </w:r>
+    </w:p>
+    <w:p>
+      <w:pPr>
+        <w:pStyle w:val="ListParagraph"/>
+        <w:numPr>
+          <w:ilvl w:val="1"/>
+          <w:numId w:val="14"/>
+        </w:numPr>
+        <w:spacing w:after="0"/>
+        <w:rPr>
+          <w:rFonts w:ascii="Times New Roman" w:hAnsi="Times New Roman" w:cs="Times New Roman"/>
+          <w:sz w:val="24"/>
+          <w:szCs w:val="24"/>
+        </w:rPr>
+      </w:pPr>
+      <w:r>
+        <w:rPr>
+          <w:rFonts w:ascii="Times New Roman" w:hAnsi="Times New Roman" w:cs="Times New Roman"/>
+          <w:sz w:val="24"/>
+          <w:szCs w:val="24"/>
+        </w:rPr>
+        <w:t>different insert methods work out differently with the above schema evolution tactics. preferred is dataframe with option mergeSchema</w:t>
+      </w:r>
+    </w:p>
+    <w:p>
+      <w:pPr>
+        <w:pStyle w:val="ListParagraph"/>
+        <w:numPr>
+          <w:ilvl w:val="0"/>
+          <w:numId w:val="14"/>
+        </w:numPr>
+        <w:spacing w:after="0"/>
+        <w:rPr>
+          <w:rFonts w:ascii="Times New Roman" w:hAnsi="Times New Roman" w:cs="Times New Roman"/>
+          <w:sz w:val="24"/>
+          <w:szCs w:val="24"/>
+        </w:rPr>
+      </w:pPr>
+    </w:p>
+    <w:p>
+      <w:pPr>
+        <w:pStyle w:val="ListParagraph"/>
+        <w:numPr>
+          <w:ilvl w:val="0"/>
+          <w:numId w:val="14"/>
+        </w:numPr>
+        <w:spacing w:after="0"/>
+        <w:rPr>
+          <w:rFonts w:ascii="Times New Roman" w:hAnsi="Times New Roman" w:cs="Times New Roman"/>
+          <w:sz w:val="24"/>
+          <w:szCs w:val="24"/>
+        </w:rPr>
+      </w:pPr>
+      <w:r>
+        <w:rPr>
+          <w:rFonts w:ascii="Times New Roman" w:hAnsi="Times New Roman" w:cs="Times New Roman"/>
+          <w:sz w:val="24"/>
+          <w:szCs w:val="24"/>
+        </w:rPr>
+        <w:t>-----------------------------------------------------------------------------------------------------</w:t>
+      </w:r>
+    </w:p>
+    <w:p>
+      <w:pPr>
+        <w:pStyle w:val="ListParagraph"/>
+        <w:numPr>
+          <w:ilvl w:val="0"/>
+          <w:numId w:val="14"/>
+        </w:numPr>
+        <w:spacing w:after="0"/>
+        <w:rPr>
+          <w:rFonts w:ascii="Times New Roman" w:hAnsi="Times New Roman" w:cs="Times New Roman"/>
+          <w:sz w:val="24"/>
+          <w:szCs w:val="24"/>
+        </w:rPr>
+      </w:pPr>
+      <w:r>
+        <w:rPr>
+          <w:rFonts w:ascii="Times New Roman" w:hAnsi="Times New Roman" w:cs="Times New Roman"/>
+          <w:sz w:val="24"/>
+          <w:szCs w:val="24"/>
+        </w:rPr>
+        <w:t>What is the difference between batch and stream processing?</w:t>
+      </w:r>
+    </w:p>
+    <w:p>
+      <w:pPr>
+        <w:pStyle w:val="ListParagraph"/>
+        <w:numPr>
+          <w:ilvl w:val="0"/>
+          <w:numId w:val="14"/>
+        </w:numPr>
+        <w:spacing w:after="0"/>
+        <w:rPr>
+          <w:rFonts w:ascii="Times New Roman" w:hAnsi="Times New Roman" w:cs="Times New Roman"/>
+          <w:sz w:val="24"/>
+          <w:szCs w:val="24"/>
+        </w:rPr>
+      </w:pPr>
+      <w:r>
+        <w:rPr>
+          <w:rFonts w:ascii="Times New Roman" w:hAnsi="Times New Roman" w:cs="Times New Roman"/>
+          <w:sz w:val="24"/>
+          <w:szCs w:val="24"/>
+        </w:rPr>
+        <w:t>Explain spark as a streaming engine.</w:t>
+      </w:r>
+    </w:p>
+    <w:p>
+      <w:pPr>
+        <w:pStyle w:val="ListParagraph"/>
+        <w:numPr>
+          <w:ilvl w:val="0"/>
+          <w:numId w:val="14"/>
+        </w:numPr>
+        <w:spacing w:after="0"/>
+        <w:rPr>
+          <w:rFonts w:ascii="Times New Roman" w:hAnsi="Times New Roman" w:cs="Times New Roman"/>
+          <w:sz w:val="24"/>
+          <w:szCs w:val="24"/>
+        </w:rPr>
+      </w:pPr>
+      <w:r>
+        <w:rPr>
+          <w:rFonts w:ascii="Times New Roman" w:hAnsi="Times New Roman" w:cs="Times New Roman"/>
+          <w:sz w:val="24"/>
+          <w:szCs w:val="24"/>
+        </w:rPr>
+        <w:t>What are the two different modules in spark for stream processing?</w:t>
+      </w:r>
+    </w:p>
+    <w:p>
+      <w:pPr>
+        <w:pStyle w:val="ListParagraph"/>
+        <w:numPr>
+          <w:ilvl w:val="0"/>
+          <w:numId w:val="14"/>
+        </w:numPr>
+        <w:spacing w:after="0"/>
+        <w:rPr>
+          <w:rFonts w:ascii="Times New Roman" w:hAnsi="Times New Roman" w:cs="Times New Roman"/>
+          <w:sz w:val="24"/>
+          <w:szCs w:val="24"/>
+        </w:rPr>
+      </w:pPr>
+      <w:r>
+        <w:rPr>
+          <w:rFonts w:ascii="Times New Roman" w:hAnsi="Times New Roman" w:cs="Times New Roman"/>
+          <w:sz w:val="24"/>
+          <w:szCs w:val="24"/>
+        </w:rPr>
+        <w:t xml:space="preserve">(In/using spark streaming module) </w:t>
+      </w:r>
+      <w:r>
+        <w:rPr>
+          <w:rFonts w:ascii="Times New Roman" w:hAnsi="Times New Roman" w:cs="Times New Roman"/>
+          <w:sz w:val="24"/>
+          <w:szCs w:val="24"/>
+        </w:rPr>
+        <w:t>What is a dstream?</w:t>
+      </w:r>
+    </w:p>
+    <w:p>
+      <w:pPr>
+        <w:pStyle w:val="ListParagraph"/>
+        <w:numPr>
+          <w:ilvl w:val="0"/>
+          <w:numId w:val="14"/>
+        </w:numPr>
+        <w:spacing w:after="0"/>
+        <w:rPr>
+          <w:rFonts w:ascii="Times New Roman" w:hAnsi="Times New Roman" w:cs="Times New Roman"/>
+          <w:sz w:val="24"/>
+          <w:szCs w:val="24"/>
+        </w:rPr>
+      </w:pPr>
+      <w:r>
+        <w:rPr>
+          <w:rFonts w:ascii="Times New Roman" w:hAnsi="Times New Roman" w:cs="Times New Roman"/>
+          <w:sz w:val="24"/>
+          <w:szCs w:val="24"/>
+        </w:rPr>
+        <w:t xml:space="preserve">(In/using spark streaming module) </w:t>
+      </w:r>
+      <w:r>
+        <w:rPr>
+          <w:rFonts w:ascii="Times New Roman" w:hAnsi="Times New Roman" w:cs="Times New Roman"/>
+          <w:sz w:val="24"/>
+          <w:szCs w:val="24"/>
+        </w:rPr>
+        <w:t>What are stateless transformations?</w:t>
+      </w:r>
+    </w:p>
+    <w:p>
+      <w:pPr>
+        <w:pStyle w:val="ListParagraph"/>
+        <w:numPr>
+          <w:ilvl w:val="0"/>
+          <w:numId w:val="14"/>
+        </w:numPr>
+        <w:spacing w:after="0"/>
+        <w:rPr>
+          <w:rFonts w:ascii="Times New Roman" w:hAnsi="Times New Roman" w:cs="Times New Roman"/>
+          <w:sz w:val="24"/>
+          <w:szCs w:val="24"/>
+        </w:rPr>
+      </w:pPr>
+      <w:r>
+        <w:rPr>
+          <w:rFonts w:ascii="Times New Roman" w:hAnsi="Times New Roman" w:cs="Times New Roman"/>
+          <w:sz w:val="24"/>
+          <w:szCs w:val="24"/>
+        </w:rPr>
+        <w:t xml:space="preserve">(In/using spark streaming module) </w:t>
+      </w:r>
+      <w:r>
+        <w:rPr>
+          <w:rFonts w:ascii="Times New Roman" w:hAnsi="Times New Roman" w:cs="Times New Roman"/>
+          <w:sz w:val="24"/>
+          <w:szCs w:val="24"/>
+        </w:rPr>
+        <w:t>Explain working of stateful transformations in detail.</w:t>
+      </w:r>
+    </w:p>
+    <w:p>
+      <w:pPr>
+        <w:pStyle w:val="ListParagraph"/>
+        <w:numPr>
+          <w:ilvl w:val="1"/>
+          <w:numId w:val="14"/>
+        </w:numPr>
+        <w:spacing w:after="0"/>
+        <w:rPr>
+          <w:rFonts w:ascii="Times New Roman" w:hAnsi="Times New Roman" w:cs="Times New Roman"/>
+          <w:sz w:val="24"/>
+          <w:szCs w:val="24"/>
+        </w:rPr>
+      </w:pPr>
+      <w:r>
+        <w:rPr>
+          <w:rFonts w:ascii="Times New Roman" w:hAnsi="Times New Roman" w:cs="Times New Roman"/>
+          <w:sz w:val="24"/>
+          <w:szCs w:val="24"/>
+        </w:rPr>
+        <w:t>processing of a micro-batch depends on all the previous micro-batches</w:t>
+      </w:r>
+    </w:p>
+    <w:p>
+      <w:pPr>
+        <w:pStyle w:val="ListParagraph"/>
+        <w:numPr>
+          <w:ilvl w:val="1"/>
+          <w:numId w:val="14"/>
+        </w:numPr>
+        <w:spacing w:after="0"/>
+        <w:rPr>
+          <w:rFonts w:ascii="Times New Roman" w:hAnsi="Times New Roman" w:cs="Times New Roman"/>
+          <w:sz w:val="24"/>
+          <w:szCs w:val="24"/>
+        </w:rPr>
+      </w:pPr>
+      <w:r>
+        <w:rPr>
+          <w:rFonts w:ascii="Times New Roman" w:hAnsi="Times New Roman" w:cs="Times New Roman"/>
+          <w:sz w:val="24"/>
+          <w:szCs w:val="24"/>
+        </w:rPr>
+        <w:t>micro-batches present in a window are processed together</w:t>
+      </w:r>
+    </w:p>
+    <w:p>
+      <w:pPr>
+        <w:pStyle w:val="ListParagraph"/>
+        <w:numPr>
+          <w:ilvl w:val="0"/>
+          <w:numId w:val="14"/>
+        </w:numPr>
+        <w:spacing w:after="0"/>
+        <w:rPr>
+          <w:rFonts w:ascii="Times New Roman" w:hAnsi="Times New Roman" w:cs="Times New Roman"/>
+          <w:sz w:val="24"/>
+          <w:szCs w:val="24"/>
+        </w:rPr>
+      </w:pPr>
+      <w:r>
+        <w:rPr>
+          <w:rFonts w:ascii="Times New Roman" w:hAnsi="Times New Roman" w:cs="Times New Roman"/>
+          <w:sz w:val="24"/>
+          <w:szCs w:val="24"/>
+        </w:rPr>
+        <w:t xml:space="preserve">(In/using spark streaming module) </w:t>
+      </w:r>
+      <w:r>
+        <w:rPr>
+          <w:rFonts w:ascii="Times New Roman" w:hAnsi="Times New Roman" w:cs="Times New Roman"/>
+          <w:sz w:val="24"/>
+          <w:szCs w:val="24"/>
+        </w:rPr>
+        <w:t>Can you write a word count program using stateless transformations?</w:t>
+      </w:r>
+    </w:p>
+    <w:p>
+      <w:pPr>
+        <w:pStyle w:val="ListParagraph"/>
+        <w:numPr>
+          <w:ilvl w:val="1"/>
+          <w:numId w:val="14"/>
+        </w:numPr>
+        <w:spacing w:after="0"/>
+        <w:rPr>
+          <w:rFonts w:ascii="Times New Roman" w:hAnsi="Times New Roman" w:cs="Times New Roman"/>
+          <w:sz w:val="24"/>
+          <w:szCs w:val="24"/>
+        </w:rPr>
+      </w:pPr>
+      <w:proofErr w:type="spellStart"/>
+      <w:proofErr w:type="gramStart"/>
+      <w:r>
+        <w:rPr>
+          <w:rFonts w:ascii="Times New Roman" w:hAnsi="Times New Roman" w:cs="Times New Roman"/>
+          <w:sz w:val="24"/>
+          <w:szCs w:val="24"/>
+        </w:rPr>
+        <w:t>reduceByKey</w:t>
+      </w:r>
+      <w:proofErr w:type="spellEnd"/>
+      <w:r>
+        <w:rPr>
+          <w:rFonts w:ascii="Times New Roman" w:hAnsi="Times New Roman" w:cs="Times New Roman"/>
+          <w:sz w:val="24"/>
+          <w:szCs w:val="24"/>
+        </w:rPr>
+        <w:t>(</w:t>
+      </w:r>
+      <w:proofErr w:type="gramEnd"/>
+      <w:r>
+        <w:rPr>
+          <w:rFonts w:ascii="Times New Roman" w:hAnsi="Times New Roman" w:cs="Times New Roman"/>
+          <w:sz w:val="24"/>
+          <w:szCs w:val="24"/>
+        </w:rPr>
+        <w:t>)</w:t>
+      </w:r>
+    </w:p>
+    <w:p>
+      <w:pPr>
+        <w:pStyle w:val="ListParagraph"/>
+        <w:numPr>
+          <w:ilvl w:val="0"/>
+          <w:numId w:val="14"/>
+        </w:numPr>
+        <w:spacing w:after="0"/>
+        <w:rPr>
+          <w:rFonts w:ascii="Times New Roman" w:hAnsi="Times New Roman" w:cs="Times New Roman"/>
+          <w:sz w:val="24"/>
+          <w:szCs w:val="24"/>
+        </w:rPr>
+      </w:pPr>
+      <w:r>
+        <w:rPr>
+          <w:rFonts w:ascii="Times New Roman" w:hAnsi="Times New Roman" w:cs="Times New Roman"/>
+          <w:sz w:val="24"/>
+          <w:szCs w:val="24"/>
+        </w:rPr>
+        <w:t>(In/using spark streaming module) What is checkpointing and why it is needed?</w:t>
+      </w:r>
+    </w:p>
+    <w:p>
+      <w:pPr>
+        <w:pStyle w:val="ListParagraph"/>
+        <w:numPr>
+          <w:ilvl w:val="0"/>
+          <w:numId w:val="14"/>
+        </w:numPr>
+        <w:spacing w:after="0"/>
+        <w:rPr>
+          <w:rFonts w:ascii="Times New Roman" w:hAnsi="Times New Roman" w:cs="Times New Roman"/>
+          <w:sz w:val="24"/>
+          <w:szCs w:val="24"/>
+        </w:rPr>
+      </w:pPr>
+      <w:r>
+        <w:rPr>
+          <w:rFonts w:ascii="Times New Roman" w:hAnsi="Times New Roman" w:cs="Times New Roman"/>
+          <w:sz w:val="24"/>
+          <w:szCs w:val="24"/>
+        </w:rPr>
+        <w:t>(In/using spark streaming module) Can you write a program to calculate frequency of words since beginning?</w:t>
+      </w:r>
+    </w:p>
+    <w:p>
+      <w:pPr>
+        <w:pStyle w:val="ListParagraph"/>
+        <w:numPr>
+          <w:ilvl w:val="1"/>
+          <w:numId w:val="14"/>
+        </w:numPr>
+        <w:spacing w:after="0"/>
+        <w:rPr>
+          <w:rFonts w:ascii="Times New Roman" w:hAnsi="Times New Roman" w:cs="Times New Roman"/>
+          <w:sz w:val="24"/>
+          <w:szCs w:val="24"/>
+        </w:rPr>
+      </w:pPr>
+      <w:proofErr w:type="spellStart"/>
+      <w:r>
+        <w:rPr>
+          <w:rFonts w:ascii="Times New Roman" w:hAnsi="Times New Roman" w:cs="Times New Roman"/>
+          <w:sz w:val="24"/>
+          <w:szCs w:val="24"/>
+        </w:rPr>
+        <w:t>updateStateByKey</w:t>
+      </w:r>
+      <w:proofErr w:type="spellEnd"/>
+      <w:r>
+        <w:rPr>
+          <w:rFonts w:ascii="Times New Roman" w:hAnsi="Times New Roman" w:cs="Times New Roman"/>
+          <w:sz w:val="24"/>
+          <w:szCs w:val="24"/>
+        </w:rPr>
+        <w:t>(</w:t>
+      </w:r>
+      <w:proofErr w:type="spellStart"/>
+      <w:r>
+        <w:rPr>
+          <w:rFonts w:ascii="Times New Roman" w:hAnsi="Times New Roman" w:cs="Times New Roman"/>
+          <w:sz w:val="24"/>
+          <w:szCs w:val="24"/>
+        </w:rPr>
+        <w:t>update_func</w:t>
+      </w:r>
+      <w:proofErr w:type="spellEnd"/>
+      <w:r>
+        <w:rPr>
+          <w:rFonts w:ascii="Times New Roman" w:hAnsi="Times New Roman" w:cs="Times New Roman"/>
+          <w:sz w:val="24"/>
+          <w:szCs w:val="24"/>
+        </w:rPr>
+        <w:t>)</w:t>
+      </w:r>
+    </w:p>
+    <w:p>
+      <w:pPr>
+        <w:pStyle w:val="ListParagraph"/>
+        <w:numPr>
+          <w:ilvl w:val="0"/>
+          <w:numId w:val="14"/>
+        </w:numPr>
+        <w:spacing w:after="0"/>
+        <w:rPr>
+          <w:rFonts w:ascii="Times New Roman" w:hAnsi="Times New Roman" w:cs="Times New Roman"/>
+          <w:sz w:val="24"/>
+          <w:szCs w:val="24"/>
+        </w:rPr>
+      </w:pPr>
+      <w:r>
+        <w:rPr>
+          <w:rFonts w:ascii="Times New Roman" w:hAnsi="Times New Roman" w:cs="Times New Roman"/>
+          <w:sz w:val="24"/>
+          <w:szCs w:val="24"/>
+        </w:rPr>
+        <w:t>(In/using spark streaming module) Can you write a program to calculate frequency of words in a window of a particular size?</w:t>
+      </w:r>
+    </w:p>
+    <w:p>
+      <w:pPr>
+        <w:pStyle w:val="ListParagraph"/>
+        <w:numPr>
+          <w:ilvl w:val="1"/>
+          <w:numId w:val="14"/>
+        </w:numPr>
+        <w:spacing w:after="0"/>
+        <w:rPr>
+          <w:rFonts w:ascii="Times New Roman" w:hAnsi="Times New Roman" w:cs="Times New Roman"/>
+          <w:sz w:val="24"/>
+          <w:szCs w:val="24"/>
+        </w:rPr>
+      </w:pPr>
+      <w:proofErr w:type="spellStart"/>
+      <w:proofErr w:type="gramStart"/>
+      <w:r>
+        <w:rPr>
+          <w:rFonts w:ascii="Times New Roman" w:hAnsi="Times New Roman" w:cs="Times New Roman"/>
+          <w:sz w:val="24"/>
+          <w:szCs w:val="24"/>
+        </w:rPr>
         <w:t>reduceByKeyAndWindow</w:t>
       </w:r>
       <w:proofErr w:type="spellEnd"/>
@@ -7312,6 +8633,7 @@
           <w:sz w:val="24"/>
           <w:szCs w:val="24"/>
         </w:rPr>
+        <w:lastRenderedPageBreak/>
         <w:t>(In/using spark structured streaming module) Explain different triggers.</w:t>
       </w:r>
     </w:p>
@@ -7427,7 +8749,6 @@
           <w:sz w:val="24"/>
           <w:szCs w:val="24"/>
         </w:rPr>
-        <w:lastRenderedPageBreak/>
         <w:t>(In/using spark structured streaming module) What are the different types of transformations?</w:t>
       </w:r>
     </w:p>
@@ -7714,66 +9035,6 @@
           <w:ilvl w:val="0"/>
           <w:numId w:val="14"/>
         </w:numPr>
-        <w:spacing w:after="0"/>
-        <w:rPr>
-          <w:rFonts w:ascii="Times New Roman" w:hAnsi="Times New Roman" w:cs="Times New Roman"/>
-          <w:sz w:val="24"/>
-          <w:szCs w:val="24"/>
-        </w:rPr>
-      </w:pPr>
-    </w:p>
-    <w:p>
-      <w:pPr>
-        <w:spacing w:after="0"/>
-        <w:rPr>
-          <w:rFonts w:ascii="Times New Roman" w:hAnsi="Times New Roman" w:cs="Times New Roman"/>
-          <w:sz w:val="24"/>
-          <w:szCs w:val="24"/>
-        </w:rPr>
-      </w:pPr>
-    </w:p>
-    <w:p>
-      <w:pPr>
-        <w:spacing w:after="0"/>
-        <w:rPr>
-          <w:rFonts w:ascii="Times New Roman" w:hAnsi="Times New Roman" w:cs="Times New Roman"/>
-          <w:sz w:val="24"/>
-          <w:szCs w:val="24"/>
-        </w:rPr>
-      </w:pPr>
-    </w:p>
-    <w:p>
-      <w:pPr>
-        <w:spacing w:after="0"/>
-        <w:rPr>
-          <w:rFonts w:ascii="Times New Roman" w:hAnsi="Times New Roman" w:cs="Times New Roman"/>
-          <w:sz w:val="24"/>
-          <w:szCs w:val="24"/>
-        </w:rPr>
-      </w:pPr>
-    </w:p>
-    <w:p>
-      <w:pPr>
-        <w:spacing w:after="0"/>
-        <w:rPr>
-          <w:rFonts w:ascii="Times New Roman" w:hAnsi="Times New Roman" w:cs="Times New Roman"/>
-          <w:sz w:val="24"/>
-          <w:szCs w:val="24"/>
-        </w:rPr>
-      </w:pPr>
-    </w:p>
-    <w:p>
-      <w:pPr>
-        <w:spacing w:after="0"/>
-        <w:rPr>
-          <w:rFonts w:ascii="Times New Roman" w:hAnsi="Times New Roman" w:cs="Times New Roman"/>
-          <w:sz w:val="24"/>
-          <w:szCs w:val="24"/>
-        </w:rPr>
-      </w:pPr>
-    </w:p>
-    <w:p>
-      <w:pPr>
         <w:spacing w:after="0"/>
         <w:rPr>
           <w:rFonts w:ascii="Times New Roman" w:hAnsi="Times New Roman" w:cs="Times New Roman"/>
@@ -15812,7 +17073,7 @@
         <w:rFonts w:hint="default"/>
       </w:rPr>
     </w:lvl>
-    <w:lvl w:ilvl="2" w:tplc="0409001B" w:tentative="1">
+    <w:lvl w:ilvl="2" w:tplc="0409001B">
       <w:start w:val="1"/>
       <w:numFmt w:val="lowerRoman"/>
       <w:lvlText w:val="%3."/>

</xml_diff>

<commit_message>
Updated May 25 2024
</commit_message>
<xml_diff>
--- a/interview/Interview Questions.docx
+++ b/interview/Interview Questions.docx
@@ -7780,6 +7780,29 @@
           <w:szCs w:val="24"/>
         </w:rPr>
       </w:pPr>
+      <w:r>
+        <w:rPr>
+          <w:rFonts w:ascii="Times New Roman" w:hAnsi="Times New Roman" w:cs="Times New Roman"/>
+          <w:sz w:val="24"/>
+          <w:szCs w:val="24"/>
+        </w:rPr>
+        <w:t>How delta works internally for crud operation?</w:t>
+      </w:r>
+    </w:p>
+    <w:p>
+      <w:pPr>
+        <w:pStyle w:val="ListParagraph"/>
+        <w:numPr>
+          <w:ilvl w:val="0"/>
+          <w:numId w:val="14"/>
+        </w:numPr>
+        <w:spacing w:after="0"/>
+        <w:rPr>
+          <w:rFonts w:ascii="Times New Roman" w:hAnsi="Times New Roman" w:cs="Times New Roman"/>
+          <w:sz w:val="24"/>
+          <w:szCs w:val="24"/>
+        </w:rPr>
+      </w:pPr>
     </w:p>
     <w:p>
       <w:pPr>
@@ -8610,6 +8633,7 @@
           <w:sz w:val="24"/>
           <w:szCs w:val="24"/>
         </w:rPr>
+        <w:lastRenderedPageBreak/>
         <w:t>(In/using spark structured streaming module) Explain different output modes.</w:t>
       </w:r>
     </w:p>
@@ -8633,7 +8657,6 @@
           <w:sz w:val="24"/>
           <w:szCs w:val="24"/>
         </w:rPr>
-        <w:lastRenderedPageBreak/>
         <w:t>(In/using spark structured streaming module) Explain different triggers.</w:t>
       </w:r>
     </w:p>
@@ -9035,6 +9058,634 @@
           <w:ilvl w:val="0"/>
           <w:numId w:val="14"/>
         </w:numPr>
+        <w:spacing w:after="0"/>
+        <w:rPr>
+          <w:rFonts w:ascii="Times New Roman" w:hAnsi="Times New Roman" w:cs="Times New Roman"/>
+          <w:sz w:val="24"/>
+          <w:szCs w:val="24"/>
+        </w:rPr>
+      </w:pPr>
+      <w:r>
+        <w:rPr>
+          <w:rFonts w:ascii="Times New Roman" w:hAnsi="Times New Roman" w:cs="Times New Roman"/>
+          <w:sz w:val="24"/>
+          <w:szCs w:val="24"/>
+        </w:rPr>
+        <w:t>What are the 3 ways of ingestion?</w:t>
+      </w:r>
+    </w:p>
+    <w:p>
+      <w:pPr>
+        <w:pStyle w:val="ListParagraph"/>
+        <w:numPr>
+          <w:ilvl w:val="1"/>
+          <w:numId w:val="14"/>
+        </w:numPr>
+        <w:spacing w:after="0"/>
+        <w:rPr>
+          <w:rFonts w:ascii="Times New Roman" w:hAnsi="Times New Roman" w:cs="Times New Roman"/>
+          <w:sz w:val="24"/>
+          <w:szCs w:val="24"/>
+        </w:rPr>
+      </w:pPr>
+      <w:r>
+        <w:rPr>
+          <w:rFonts w:ascii="Times New Roman" w:hAnsi="Times New Roman" w:cs="Times New Roman"/>
+          <w:sz w:val="24"/>
+          <w:szCs w:val="24"/>
+        </w:rPr>
+        <w:t>copy into</w:t>
+      </w:r>
+    </w:p>
+    <w:p>
+      <w:pPr>
+        <w:pStyle w:val="ListParagraph"/>
+        <w:numPr>
+          <w:ilvl w:val="1"/>
+          <w:numId w:val="14"/>
+        </w:numPr>
+        <w:spacing w:after="0"/>
+        <w:rPr>
+          <w:rFonts w:ascii="Times New Roman" w:hAnsi="Times New Roman" w:cs="Times New Roman"/>
+          <w:sz w:val="24"/>
+          <w:szCs w:val="24"/>
+        </w:rPr>
+      </w:pPr>
+      <w:r>
+        <w:rPr>
+          <w:rFonts w:ascii="Times New Roman" w:hAnsi="Times New Roman" w:cs="Times New Roman"/>
+          <w:sz w:val="24"/>
+          <w:szCs w:val="24"/>
+        </w:rPr>
+        <w:t>spark streaming</w:t>
+      </w:r>
+    </w:p>
+    <w:p>
+      <w:pPr>
+        <w:pStyle w:val="ListParagraph"/>
+        <w:numPr>
+          <w:ilvl w:val="1"/>
+          <w:numId w:val="14"/>
+        </w:numPr>
+        <w:spacing w:after="0"/>
+        <w:rPr>
+          <w:rFonts w:ascii="Times New Roman" w:hAnsi="Times New Roman" w:cs="Times New Roman"/>
+          <w:sz w:val="24"/>
+          <w:szCs w:val="24"/>
+        </w:rPr>
+      </w:pPr>
+      <w:r>
+        <w:rPr>
+          <w:rFonts w:ascii="Times New Roman" w:hAnsi="Times New Roman" w:cs="Times New Roman"/>
+          <w:sz w:val="24"/>
+          <w:szCs w:val="24"/>
+        </w:rPr>
+        <w:t>autoloader</w:t>
+      </w:r>
+    </w:p>
+    <w:p>
+      <w:pPr>
+        <w:pStyle w:val="ListParagraph"/>
+        <w:numPr>
+          <w:ilvl w:val="0"/>
+          <w:numId w:val="14"/>
+        </w:numPr>
+        <w:spacing w:after="0"/>
+        <w:rPr>
+          <w:rFonts w:ascii="Times New Roman" w:hAnsi="Times New Roman" w:cs="Times New Roman"/>
+          <w:sz w:val="24"/>
+          <w:szCs w:val="24"/>
+        </w:rPr>
+      </w:pPr>
+      <w:r>
+        <w:rPr>
+          <w:rFonts w:ascii="Times New Roman" w:hAnsi="Times New Roman" w:cs="Times New Roman"/>
+          <w:sz w:val="24"/>
+          <w:szCs w:val="24"/>
+        </w:rPr>
+        <w:t>Explain copy into.</w:t>
+      </w:r>
+    </w:p>
+    <w:p>
+      <w:pPr>
+        <w:pStyle w:val="ListParagraph"/>
+        <w:numPr>
+          <w:ilvl w:val="0"/>
+          <w:numId w:val="14"/>
+        </w:numPr>
+        <w:spacing w:after="0"/>
+        <w:rPr>
+          <w:rFonts w:ascii="Times New Roman" w:hAnsi="Times New Roman" w:cs="Times New Roman"/>
+          <w:sz w:val="24"/>
+          <w:szCs w:val="24"/>
+        </w:rPr>
+      </w:pPr>
+      <w:r>
+        <w:rPr>
+          <w:rFonts w:ascii="Times New Roman" w:hAnsi="Times New Roman" w:cs="Times New Roman"/>
+          <w:sz w:val="24"/>
+          <w:szCs w:val="24"/>
+        </w:rPr>
+        <w:t>Explain manual and automatic schema evolution methods for copy into.</w:t>
+      </w:r>
+    </w:p>
+    <w:p>
+      <w:pPr>
+        <w:pStyle w:val="ListParagraph"/>
+        <w:numPr>
+          <w:ilvl w:val="0"/>
+          <w:numId w:val="14"/>
+        </w:numPr>
+        <w:spacing w:after="0"/>
+        <w:rPr>
+          <w:rFonts w:ascii="Times New Roman" w:hAnsi="Times New Roman" w:cs="Times New Roman"/>
+          <w:sz w:val="24"/>
+          <w:szCs w:val="24"/>
+        </w:rPr>
+      </w:pPr>
+      <w:r>
+        <w:rPr>
+          <w:rFonts w:ascii="Times New Roman" w:hAnsi="Times New Roman" w:cs="Times New Roman"/>
+          <w:sz w:val="24"/>
+          <w:szCs w:val="24"/>
+        </w:rPr>
+        <w:t>Explain spark streaming mode of ingesting data.</w:t>
+      </w:r>
+    </w:p>
+    <w:p>
+      <w:pPr>
+        <w:pStyle w:val="ListParagraph"/>
+        <w:numPr>
+          <w:ilvl w:val="0"/>
+          <w:numId w:val="14"/>
+        </w:numPr>
+        <w:spacing w:after="0"/>
+        <w:rPr>
+          <w:rFonts w:ascii="Times New Roman" w:hAnsi="Times New Roman" w:cs="Times New Roman"/>
+          <w:sz w:val="24"/>
+          <w:szCs w:val="24"/>
+        </w:rPr>
+      </w:pPr>
+      <w:r>
+        <w:rPr>
+          <w:rFonts w:ascii="Times New Roman" w:hAnsi="Times New Roman" w:cs="Times New Roman"/>
+          <w:sz w:val="24"/>
+          <w:szCs w:val="24"/>
+        </w:rPr>
+        <w:t>Explain manual and automatic schema evolution methods for spark streaming ingestion.</w:t>
+      </w:r>
+    </w:p>
+    <w:p>
+      <w:pPr>
+        <w:pStyle w:val="ListParagraph"/>
+        <w:numPr>
+          <w:ilvl w:val="0"/>
+          <w:numId w:val="14"/>
+        </w:numPr>
+        <w:spacing w:after="0"/>
+        <w:rPr>
+          <w:rFonts w:ascii="Times New Roman" w:hAnsi="Times New Roman" w:cs="Times New Roman"/>
+          <w:sz w:val="24"/>
+          <w:szCs w:val="24"/>
+        </w:rPr>
+      </w:pPr>
+      <w:r>
+        <w:rPr>
+          <w:rFonts w:ascii="Times New Roman" w:hAnsi="Times New Roman" w:cs="Times New Roman"/>
+          <w:sz w:val="24"/>
+          <w:szCs w:val="24"/>
+        </w:rPr>
+        <w:t>What is autoloader?</w:t>
+      </w:r>
+    </w:p>
+    <w:p>
+      <w:pPr>
+        <w:pStyle w:val="ListParagraph"/>
+        <w:numPr>
+          <w:ilvl w:val="0"/>
+          <w:numId w:val="14"/>
+        </w:numPr>
+        <w:spacing w:after="0"/>
+        <w:rPr>
+          <w:rFonts w:ascii="Times New Roman" w:hAnsi="Times New Roman" w:cs="Times New Roman"/>
+          <w:sz w:val="24"/>
+          <w:szCs w:val="24"/>
+        </w:rPr>
+      </w:pPr>
+      <w:r>
+        <w:rPr>
+          <w:rFonts w:ascii="Times New Roman" w:hAnsi="Times New Roman" w:cs="Times New Roman"/>
+          <w:sz w:val="24"/>
+          <w:szCs w:val="24"/>
+        </w:rPr>
+        <w:t>Explain different schema inference methods in autoloader.</w:t>
+      </w:r>
+    </w:p>
+    <w:p>
+      <w:pPr>
+        <w:pStyle w:val="ListParagraph"/>
+        <w:numPr>
+          <w:ilvl w:val="0"/>
+          <w:numId w:val="14"/>
+        </w:numPr>
+        <w:spacing w:after="0"/>
+        <w:rPr>
+          <w:rFonts w:ascii="Times New Roman" w:hAnsi="Times New Roman" w:cs="Times New Roman"/>
+          <w:sz w:val="24"/>
+          <w:szCs w:val="24"/>
+        </w:rPr>
+      </w:pPr>
+      <w:r>
+        <w:rPr>
+          <w:rFonts w:ascii="Times New Roman" w:hAnsi="Times New Roman" w:cs="Times New Roman"/>
+          <w:sz w:val="24"/>
+          <w:szCs w:val="24"/>
+        </w:rPr>
+        <w:t>Explain different schema evolution modes in autoloader.</w:t>
+      </w:r>
+    </w:p>
+    <w:p>
+      <w:pPr>
+        <w:pStyle w:val="ListParagraph"/>
+        <w:numPr>
+          <w:ilvl w:val="0"/>
+          <w:numId w:val="14"/>
+        </w:numPr>
+        <w:spacing w:after="0"/>
+        <w:rPr>
+          <w:rFonts w:ascii="Times New Roman" w:hAnsi="Times New Roman" w:cs="Times New Roman"/>
+          <w:sz w:val="24"/>
+          <w:szCs w:val="24"/>
+        </w:rPr>
+      </w:pPr>
+      <w:r>
+        <w:rPr>
+          <w:rFonts w:ascii="Times New Roman" w:hAnsi="Times New Roman" w:cs="Times New Roman"/>
+          <w:sz w:val="24"/>
+          <w:szCs w:val="24"/>
+        </w:rPr>
+        <w:t>How will you work with autoloader with different cloud storages?</w:t>
+      </w:r>
+    </w:p>
+    <w:p>
+      <w:pPr>
+        <w:pStyle w:val="ListParagraph"/>
+        <w:numPr>
+          <w:ilvl w:val="1"/>
+          <w:numId w:val="14"/>
+        </w:numPr>
+        <w:spacing w:after="0"/>
+        <w:rPr>
+          <w:rFonts w:ascii="Times New Roman" w:hAnsi="Times New Roman" w:cs="Times New Roman"/>
+          <w:sz w:val="24"/>
+          <w:szCs w:val="24"/>
+        </w:rPr>
+      </w:pPr>
+      <w:r>
+        <w:rPr>
+          <w:rFonts w:ascii="Times New Roman" w:hAnsi="Times New Roman" w:cs="Times New Roman"/>
+          <w:sz w:val="24"/>
+          <w:szCs w:val="24"/>
+        </w:rPr>
+        <w:t>gen2</w:t>
+      </w:r>
+    </w:p>
+    <w:p>
+      <w:pPr>
+        <w:pStyle w:val="ListParagraph"/>
+        <w:numPr>
+          <w:ilvl w:val="1"/>
+          <w:numId w:val="14"/>
+        </w:numPr>
+        <w:spacing w:after="0"/>
+        <w:rPr>
+          <w:rFonts w:ascii="Times New Roman" w:hAnsi="Times New Roman" w:cs="Times New Roman"/>
+          <w:sz w:val="24"/>
+          <w:szCs w:val="24"/>
+        </w:rPr>
+      </w:pPr>
+      <w:r>
+        <w:rPr>
+          <w:rFonts w:ascii="Times New Roman" w:hAnsi="Times New Roman" w:cs="Times New Roman"/>
+          <w:sz w:val="24"/>
+          <w:szCs w:val="24"/>
+        </w:rPr>
+        <w:t>s3</w:t>
+      </w:r>
+    </w:p>
+    <w:p>
+      <w:pPr>
+        <w:pStyle w:val="ListParagraph"/>
+        <w:numPr>
+          <w:ilvl w:val="0"/>
+          <w:numId w:val="14"/>
+        </w:numPr>
+        <w:spacing w:after="0"/>
+        <w:rPr>
+          <w:rFonts w:ascii="Times New Roman" w:hAnsi="Times New Roman" w:cs="Times New Roman"/>
+          <w:sz w:val="24"/>
+          <w:szCs w:val="24"/>
+        </w:rPr>
+      </w:pPr>
+      <w:r>
+        <w:rPr>
+          <w:rFonts w:ascii="Times New Roman" w:hAnsi="Times New Roman" w:cs="Times New Roman"/>
+          <w:sz w:val="24"/>
+          <w:szCs w:val="24"/>
+        </w:rPr>
+        <w:t>Explain different file detection modes in autoloader.</w:t>
+      </w:r>
+    </w:p>
+    <w:p>
+      <w:pPr>
+        <w:pStyle w:val="ListParagraph"/>
+        <w:numPr>
+          <w:ilvl w:val="0"/>
+          <w:numId w:val="14"/>
+        </w:numPr>
+        <w:spacing w:after="0"/>
+        <w:rPr>
+          <w:rFonts w:ascii="Times New Roman" w:hAnsi="Times New Roman" w:cs="Times New Roman"/>
+          <w:sz w:val="24"/>
+          <w:szCs w:val="24"/>
+        </w:rPr>
+      </w:pPr>
+      <w:r>
+        <w:rPr>
+          <w:rFonts w:ascii="Times New Roman" w:hAnsi="Times New Roman" w:cs="Times New Roman"/>
+          <w:sz w:val="24"/>
+          <w:szCs w:val="24"/>
+        </w:rPr>
+        <w:t>-------------------------------------------------------------------------------------------------------</w:t>
+      </w:r>
+    </w:p>
+    <w:p>
+      <w:pPr>
+        <w:pStyle w:val="ListParagraph"/>
+        <w:numPr>
+          <w:ilvl w:val="0"/>
+          <w:numId w:val="14"/>
+        </w:numPr>
+        <w:spacing w:after="0"/>
+        <w:rPr>
+          <w:rFonts w:ascii="Times New Roman" w:hAnsi="Times New Roman" w:cs="Times New Roman"/>
+          <w:sz w:val="24"/>
+          <w:szCs w:val="24"/>
+        </w:rPr>
+      </w:pPr>
+    </w:p>
+    <w:p>
+      <w:pPr>
+        <w:spacing w:after="0"/>
+        <w:rPr>
+          <w:rFonts w:ascii="Times New Roman" w:hAnsi="Times New Roman" w:cs="Times New Roman"/>
+          <w:sz w:val="24"/>
+          <w:szCs w:val="24"/>
+        </w:rPr>
+      </w:pPr>
+    </w:p>
+    <w:p>
+      <w:pPr>
+        <w:spacing w:after="0"/>
+        <w:rPr>
+          <w:rFonts w:ascii="Times New Roman" w:hAnsi="Times New Roman" w:cs="Times New Roman"/>
+          <w:sz w:val="24"/>
+          <w:szCs w:val="24"/>
+        </w:rPr>
+      </w:pPr>
+    </w:p>
+    <w:p>
+      <w:pPr>
+        <w:spacing w:after="0"/>
+        <w:rPr>
+          <w:rFonts w:ascii="Times New Roman" w:hAnsi="Times New Roman" w:cs="Times New Roman"/>
+          <w:sz w:val="24"/>
+          <w:szCs w:val="24"/>
+        </w:rPr>
+      </w:pPr>
+    </w:p>
+    <w:p>
+      <w:pPr>
+        <w:spacing w:after="0"/>
+        <w:rPr>
+          <w:rFonts w:ascii="Times New Roman" w:hAnsi="Times New Roman" w:cs="Times New Roman"/>
+          <w:sz w:val="24"/>
+          <w:szCs w:val="24"/>
+        </w:rPr>
+      </w:pPr>
+    </w:p>
+    <w:p>
+      <w:pPr>
+        <w:spacing w:after="0"/>
+        <w:rPr>
+          <w:rFonts w:ascii="Times New Roman" w:hAnsi="Times New Roman" w:cs="Times New Roman"/>
+          <w:sz w:val="24"/>
+          <w:szCs w:val="24"/>
+        </w:rPr>
+      </w:pPr>
+    </w:p>
+    <w:p>
+      <w:pPr>
+        <w:spacing w:after="0"/>
+        <w:rPr>
+          <w:rFonts w:ascii="Times New Roman" w:hAnsi="Times New Roman" w:cs="Times New Roman"/>
+          <w:sz w:val="24"/>
+          <w:szCs w:val="24"/>
+        </w:rPr>
+      </w:pPr>
+    </w:p>
+    <w:p>
+      <w:pPr>
+        <w:spacing w:after="0"/>
+        <w:rPr>
+          <w:rFonts w:ascii="Times New Roman" w:hAnsi="Times New Roman" w:cs="Times New Roman"/>
+          <w:sz w:val="24"/>
+          <w:szCs w:val="24"/>
+        </w:rPr>
+      </w:pPr>
+    </w:p>
+    <w:p>
+      <w:pPr>
+        <w:spacing w:after="0"/>
+        <w:rPr>
+          <w:rFonts w:ascii="Times New Roman" w:hAnsi="Times New Roman" w:cs="Times New Roman"/>
+          <w:sz w:val="24"/>
+          <w:szCs w:val="24"/>
+        </w:rPr>
+      </w:pPr>
+    </w:p>
+    <w:p>
+      <w:pPr>
+        <w:spacing w:after="0"/>
+        <w:rPr>
+          <w:rFonts w:ascii="Times New Roman" w:hAnsi="Times New Roman" w:cs="Times New Roman"/>
+          <w:sz w:val="24"/>
+          <w:szCs w:val="24"/>
+        </w:rPr>
+      </w:pPr>
+    </w:p>
+    <w:p>
+      <w:pPr>
+        <w:spacing w:after="0"/>
+        <w:rPr>
+          <w:rFonts w:ascii="Times New Roman" w:hAnsi="Times New Roman" w:cs="Times New Roman"/>
+          <w:sz w:val="24"/>
+          <w:szCs w:val="24"/>
+        </w:rPr>
+      </w:pPr>
+    </w:p>
+    <w:p>
+      <w:pPr>
+        <w:spacing w:after="0"/>
+        <w:rPr>
+          <w:rFonts w:ascii="Times New Roman" w:hAnsi="Times New Roman" w:cs="Times New Roman"/>
+          <w:sz w:val="24"/>
+          <w:szCs w:val="24"/>
+        </w:rPr>
+      </w:pPr>
+    </w:p>
+    <w:p>
+      <w:pPr>
+        <w:spacing w:after="0"/>
+        <w:rPr>
+          <w:rFonts w:ascii="Times New Roman" w:hAnsi="Times New Roman" w:cs="Times New Roman"/>
+          <w:sz w:val="24"/>
+          <w:szCs w:val="24"/>
+        </w:rPr>
+      </w:pPr>
+    </w:p>
+    <w:p>
+      <w:pPr>
+        <w:spacing w:after="0"/>
+        <w:rPr>
+          <w:rFonts w:ascii="Times New Roman" w:hAnsi="Times New Roman" w:cs="Times New Roman"/>
+          <w:sz w:val="24"/>
+          <w:szCs w:val="24"/>
+        </w:rPr>
+      </w:pPr>
+    </w:p>
+    <w:p>
+      <w:pPr>
+        <w:spacing w:after="0"/>
+        <w:rPr>
+          <w:rFonts w:ascii="Times New Roman" w:hAnsi="Times New Roman" w:cs="Times New Roman"/>
+          <w:sz w:val="24"/>
+          <w:szCs w:val="24"/>
+        </w:rPr>
+      </w:pPr>
+    </w:p>
+    <w:p>
+      <w:pPr>
+        <w:spacing w:after="0"/>
+        <w:rPr>
+          <w:rFonts w:ascii="Times New Roman" w:hAnsi="Times New Roman" w:cs="Times New Roman"/>
+          <w:sz w:val="24"/>
+          <w:szCs w:val="24"/>
+        </w:rPr>
+      </w:pPr>
+    </w:p>
+    <w:p>
+      <w:pPr>
+        <w:spacing w:after="0"/>
+        <w:rPr>
+          <w:rFonts w:ascii="Times New Roman" w:hAnsi="Times New Roman" w:cs="Times New Roman"/>
+          <w:sz w:val="24"/>
+          <w:szCs w:val="24"/>
+        </w:rPr>
+      </w:pPr>
+    </w:p>
+    <w:p>
+      <w:pPr>
+        <w:spacing w:after="0"/>
+        <w:rPr>
+          <w:rFonts w:ascii="Times New Roman" w:hAnsi="Times New Roman" w:cs="Times New Roman"/>
+          <w:sz w:val="24"/>
+          <w:szCs w:val="24"/>
+        </w:rPr>
+      </w:pPr>
+    </w:p>
+    <w:p>
+      <w:pPr>
+        <w:spacing w:after="0"/>
+        <w:rPr>
+          <w:rFonts w:ascii="Times New Roman" w:hAnsi="Times New Roman" w:cs="Times New Roman"/>
+          <w:sz w:val="24"/>
+          <w:szCs w:val="24"/>
+        </w:rPr>
+      </w:pPr>
+    </w:p>
+    <w:p>
+      <w:pPr>
+        <w:spacing w:after="0"/>
+        <w:rPr>
+          <w:rFonts w:ascii="Times New Roman" w:hAnsi="Times New Roman" w:cs="Times New Roman"/>
+          <w:sz w:val="24"/>
+          <w:szCs w:val="24"/>
+        </w:rPr>
+      </w:pPr>
+    </w:p>
+    <w:p>
+      <w:pPr>
+        <w:spacing w:after="0"/>
+        <w:rPr>
+          <w:rFonts w:ascii="Times New Roman" w:hAnsi="Times New Roman" w:cs="Times New Roman"/>
+          <w:sz w:val="24"/>
+          <w:szCs w:val="24"/>
+        </w:rPr>
+      </w:pPr>
+    </w:p>
+    <w:p>
+      <w:pPr>
+        <w:spacing w:after="0"/>
+        <w:rPr>
+          <w:rFonts w:ascii="Times New Roman" w:hAnsi="Times New Roman" w:cs="Times New Roman"/>
+          <w:sz w:val="24"/>
+          <w:szCs w:val="24"/>
+        </w:rPr>
+      </w:pPr>
+    </w:p>
+    <w:p>
+      <w:pPr>
+        <w:spacing w:after="0"/>
+        <w:rPr>
+          <w:rFonts w:ascii="Times New Roman" w:hAnsi="Times New Roman" w:cs="Times New Roman"/>
+          <w:sz w:val="24"/>
+          <w:szCs w:val="24"/>
+        </w:rPr>
+      </w:pPr>
+    </w:p>
+    <w:p>
+      <w:pPr>
+        <w:spacing w:after="0"/>
+        <w:rPr>
+          <w:rFonts w:ascii="Times New Roman" w:hAnsi="Times New Roman" w:cs="Times New Roman"/>
+          <w:sz w:val="24"/>
+          <w:szCs w:val="24"/>
+        </w:rPr>
+      </w:pPr>
+    </w:p>
+    <w:p>
+      <w:pPr>
+        <w:spacing w:after="0"/>
+        <w:rPr>
+          <w:rFonts w:ascii="Times New Roman" w:hAnsi="Times New Roman" w:cs="Times New Roman"/>
+          <w:sz w:val="24"/>
+          <w:szCs w:val="24"/>
+        </w:rPr>
+      </w:pPr>
+    </w:p>
+    <w:p>
+      <w:pPr>
+        <w:spacing w:after="0"/>
+        <w:rPr>
+          <w:rFonts w:ascii="Times New Roman" w:hAnsi="Times New Roman" w:cs="Times New Roman"/>
+          <w:sz w:val="24"/>
+          <w:szCs w:val="24"/>
+        </w:rPr>
+      </w:pPr>
+    </w:p>
+    <w:p>
+      <w:pPr>
         <w:spacing w:after="0"/>
         <w:rPr>
           <w:rFonts w:ascii="Times New Roman" w:hAnsi="Times New Roman" w:cs="Times New Roman"/>
@@ -14891,6 +15542,171 @@
           <w:szCs w:val="24"/>
         </w:rPr>
       </w:pPr>
+      <w:r>
+        <w:rPr>
+          <w:rFonts w:ascii="Times New Roman" w:hAnsi="Times New Roman" w:cs="Times New Roman"/>
+          <w:sz w:val="24"/>
+          <w:szCs w:val="24"/>
+        </w:rPr>
+        <w:t xml:space="preserve">How will you </w:t>
+      </w:r>
+      <w:r>
+        <w:rPr>
+          <w:rFonts w:ascii="Times New Roman" w:hAnsi="Times New Roman" w:cs="Times New Roman"/>
+          <w:sz w:val="24"/>
+          <w:szCs w:val="24"/>
+        </w:rPr>
+        <w:t>drop columns in an optimized way?</w:t>
+      </w:r>
+    </w:p>
+    <w:p>
+      <w:pPr>
+        <w:pStyle w:val="ListParagraph"/>
+        <w:numPr>
+          <w:ilvl w:val="1"/>
+          <w:numId w:val="6"/>
+        </w:numPr>
+        <w:spacing w:after="0"/>
+        <w:rPr>
+          <w:rFonts w:ascii="Times New Roman" w:hAnsi="Times New Roman" w:cs="Times New Roman"/>
+          <w:sz w:val="24"/>
+          <w:szCs w:val="24"/>
+        </w:rPr>
+      </w:pPr>
+      <w:r>
+        <w:rPr>
+          <w:rFonts w:ascii="Times New Roman" w:hAnsi="Times New Roman" w:cs="Times New Roman"/>
+          <w:sz w:val="24"/>
+          <w:szCs w:val="24"/>
+        </w:rPr>
+        <w:t xml:space="preserve">alter table drop with </w:t>
+      </w:r>
+      <w:proofErr w:type="spellStart"/>
+      <w:r>
+        <w:rPr>
+          <w:rFonts w:ascii="Times New Roman" w:hAnsi="Times New Roman" w:cs="Times New Roman"/>
+          <w:sz w:val="24"/>
+          <w:szCs w:val="24"/>
+        </w:rPr>
+        <w:t>tblproperties</w:t>
+      </w:r>
+      <w:proofErr w:type="spellEnd"/>
+      <w:r>
+        <w:rPr>
+          <w:rFonts w:ascii="Times New Roman" w:hAnsi="Times New Roman" w:cs="Times New Roman"/>
+          <w:sz w:val="24"/>
+          <w:szCs w:val="24"/>
+        </w:rPr>
+        <w:t xml:space="preserve"> </w:t>
+      </w:r>
+      <w:proofErr w:type="spellStart"/>
+      <w:proofErr w:type="gramStart"/>
+      <w:r>
+        <w:rPr>
+          <w:rFonts w:ascii="Times New Roman" w:hAnsi="Times New Roman" w:cs="Times New Roman"/>
+          <w:sz w:val="24"/>
+          <w:szCs w:val="24"/>
+        </w:rPr>
+        <w:t>delta.columnMapping.mode</w:t>
+      </w:r>
+      <w:proofErr w:type="spellEnd"/>
+      <w:proofErr w:type="gramEnd"/>
+      <w:r>
+        <w:rPr>
+          <w:rFonts w:ascii="Times New Roman" w:hAnsi="Times New Roman" w:cs="Times New Roman"/>
+          <w:sz w:val="24"/>
+          <w:szCs w:val="24"/>
+        </w:rPr>
+        <w:t xml:space="preserve"> set to name -&gt; to drop those columns from metadata and not data</w:t>
+      </w:r>
+    </w:p>
+    <w:p>
+      <w:pPr>
+        <w:pStyle w:val="ListParagraph"/>
+        <w:numPr>
+          <w:ilvl w:val="1"/>
+          <w:numId w:val="6"/>
+        </w:numPr>
+        <w:spacing w:after="0"/>
+        <w:rPr>
+          <w:rFonts w:ascii="Times New Roman" w:hAnsi="Times New Roman" w:cs="Times New Roman"/>
+          <w:sz w:val="24"/>
+          <w:szCs w:val="24"/>
+        </w:rPr>
+      </w:pPr>
+      <w:r>
+        <w:rPr>
+          <w:rFonts w:ascii="Times New Roman" w:hAnsi="Times New Roman" w:cs="Times New Roman"/>
+          <w:sz w:val="24"/>
+          <w:szCs w:val="24"/>
+        </w:rPr>
+        <w:t>reorg table &lt;</w:t>
+      </w:r>
+      <w:proofErr w:type="spellStart"/>
+      <w:r>
+        <w:rPr>
+          <w:rFonts w:ascii="Times New Roman" w:hAnsi="Times New Roman" w:cs="Times New Roman"/>
+          <w:sz w:val="24"/>
+          <w:szCs w:val="24"/>
+        </w:rPr>
+        <w:t>table_name</w:t>
+      </w:r>
+      <w:proofErr w:type="spellEnd"/>
+      <w:r>
+        <w:rPr>
+          <w:rFonts w:ascii="Times New Roman" w:hAnsi="Times New Roman" w:cs="Times New Roman"/>
+          <w:sz w:val="24"/>
+          <w:szCs w:val="24"/>
+        </w:rPr>
+        <w:t>&gt; apply(purge)</w:t>
+      </w:r>
+      <w:r>
+        <w:rPr>
+          <w:rFonts w:ascii="Times New Roman" w:hAnsi="Times New Roman" w:cs="Times New Roman"/>
+          <w:sz w:val="24"/>
+          <w:szCs w:val="24"/>
+        </w:rPr>
+        <w:t xml:space="preserve"> -&gt; to delete data marked for deletion </w:t>
+      </w:r>
+    </w:p>
+    <w:p>
+      <w:pPr>
+        <w:pStyle w:val="ListParagraph"/>
+        <w:numPr>
+          <w:ilvl w:val="0"/>
+          <w:numId w:val="6"/>
+        </w:numPr>
+        <w:spacing w:after="0"/>
+        <w:rPr>
+          <w:rFonts w:ascii="Times New Roman" w:hAnsi="Times New Roman" w:cs="Times New Roman"/>
+          <w:sz w:val="24"/>
+          <w:szCs w:val="24"/>
+        </w:rPr>
+      </w:pPr>
+      <w:r>
+        <w:rPr>
+          <w:rFonts w:ascii="Times New Roman" w:hAnsi="Times New Roman" w:cs="Times New Roman"/>
+          <w:sz w:val="24"/>
+          <w:szCs w:val="24"/>
+        </w:rPr>
+        <w:lastRenderedPageBreak/>
+        <w:t>----------------------------------------------------------------------------------------------------</w:t>
+      </w:r>
+    </w:p>
+    <w:p>
+      <w:pPr>
+        <w:pStyle w:val="ListParagraph"/>
+        <w:numPr>
+          <w:ilvl w:val="0"/>
+          <w:numId w:val="6"/>
+        </w:numPr>
+        <w:spacing w:after="0"/>
+        <w:rPr>
+          <w:rFonts w:ascii="Times New Roman" w:hAnsi="Times New Roman" w:cs="Times New Roman"/>
+          <w:sz w:val="24"/>
+          <w:szCs w:val="24"/>
+        </w:rPr>
+      </w:pPr>
     </w:p>
     <w:p>
       <w:pPr>
@@ -15802,56 +16618,6 @@
           <w:szCs w:val="24"/>
           <w:highlight w:val="green"/>
           <w:u w:val="single"/>
-        </w:rPr>
-      </w:pPr>
-    </w:p>
-    <w:p>
-      <w:pPr>
-        <w:spacing w:after="0"/>
-        <w:rPr>
-          <w:rFonts w:ascii="Times New Roman" w:hAnsi="Times New Roman" w:cs="Times New Roman"/>
-          <w:sz w:val="24"/>
-          <w:szCs w:val="24"/>
-        </w:rPr>
-      </w:pPr>
-    </w:p>
-    <w:p>
-      <w:pPr>
-        <w:spacing w:after="0"/>
-        <w:rPr>
-          <w:rFonts w:ascii="Times New Roman" w:hAnsi="Times New Roman" w:cs="Times New Roman"/>
-          <w:sz w:val="24"/>
-          <w:szCs w:val="24"/>
-        </w:rPr>
-      </w:pPr>
-    </w:p>
-    <w:p>
-      <w:pPr>
-        <w:spacing w:after="0"/>
-        <w:rPr>
-          <w:rFonts w:ascii="Times New Roman" w:hAnsi="Times New Roman" w:cs="Times New Roman"/>
-          <w:sz w:val="24"/>
-          <w:szCs w:val="24"/>
-        </w:rPr>
-      </w:pPr>
-    </w:p>
-    <w:p>
-      <w:pPr>
-        <w:spacing w:after="0"/>
-        <w:rPr>
-          <w:rFonts w:ascii="Times New Roman" w:hAnsi="Times New Roman" w:cs="Times New Roman"/>
-          <w:sz w:val="24"/>
-          <w:szCs w:val="24"/>
-        </w:rPr>
-      </w:pPr>
-    </w:p>
-    <w:p>
-      <w:pPr>
-        <w:spacing w:after="0"/>
-        <w:rPr>
-          <w:rFonts w:ascii="Times New Roman" w:hAnsi="Times New Roman" w:cs="Times New Roman"/>
-          <w:sz w:val="24"/>
-          <w:szCs w:val="24"/>
         </w:rPr>
       </w:pPr>
     </w:p>

</xml_diff>